<commit_message>
modificacando políticas, directrices y nomenclatura
</commit_message>
<xml_diff>
--- a/Documentos/PGC.docx
+++ b/Documentos/PGC.docx
@@ -1678,11 +1678,6 @@
       <w:pPr>
         <w:spacing w:before="120"/>
         <w:contextualSpacing/>
-        <w:rPr>
-          <w:b/>
-          <w:sz w:val="24"/>
-          <w:szCs w:val="24"/>
-        </w:rPr>
       </w:pPr>
       <w:r>
         <w:rPr>
@@ -1734,6 +1729,15 @@
           </wp:anchor>
         </w:drawing>
       </w:r>
+      <w:r>
+        <w:rPr>
+          <w:b/>
+        </w:rPr>
+        <w:t>Imagen 01</w:t>
+      </w:r>
+      <w:r>
+        <w:t>. Organización</w:t>
+      </w:r>
     </w:p>
     <w:p>
       <w:pPr>
@@ -1792,14 +1796,10 @@
     <w:p>
       <w:pPr>
         <w:spacing w:before="120"/>
-        <w:ind w:left="720"/>
-        <w:contextualSpacing/>
+        <w:ind w:left="1440"/>
       </w:pPr>
       <w:r>
-        <w:t>En la siguiente tabla se listan los roles con sus cor</w:t>
-      </w:r>
-      <w:r>
-        <w:t>respondientes responsabilidades:</w:t>
+        <w:t>A continuación mencionamos los roles involucrados en el plan de GCM con sus respectivas responsabilidades:</w:t>
       </w:r>
     </w:p>
     <w:p>
@@ -2582,7 +2582,15 @@
                 <w:rFonts w:eastAsia="Times New Roman"/>
                 <w:color w:val="000000"/>
               </w:rPr>
-              <w:t>Inspector de Aseguramiento de Calidad</w:t>
+              <w:t xml:space="preserve">Inspector de </w:t>
+            </w:r>
+            <w:r>
+              <w:rPr>
+                <w:rFonts w:eastAsia="Times New Roman"/>
+                <w:color w:val="000000"/>
+              </w:rPr>
+              <w:lastRenderedPageBreak/>
+              <w:t>Aseguramiento de Calidad</w:t>
             </w:r>
           </w:p>
         </w:tc>
@@ -2614,6 +2622,7 @@
                 <w:rFonts w:eastAsia="Times New Roman"/>
                 <w:color w:val="000000"/>
               </w:rPr>
+              <w:lastRenderedPageBreak/>
               <w:t>Auditar la Gestión de la Configuración.</w:t>
             </w:r>
           </w:p>
@@ -2648,7 +2657,6 @@
                 <w:rFonts w:eastAsia="Times New Roman"/>
                 <w:color w:val="000000"/>
               </w:rPr>
-              <w:lastRenderedPageBreak/>
               <w:t>Gestor de Cambio</w:t>
             </w:r>
           </w:p>
@@ -2754,9 +2762,12 @@
     </w:p>
     <w:p>
       <w:pPr>
-        <w:pStyle w:val="Prrafodelista"/>
+        <w:numPr>
+          <w:ilvl w:val="0"/>
+          <w:numId w:val="11"/>
+        </w:numPr>
         <w:spacing w:before="120"/>
-        <w:ind w:firstLine="720"/>
+        <w:contextualSpacing/>
         <w:rPr>
           <w:b/>
           <w:sz w:val="24"/>
@@ -2765,238 +2776,952 @@
       </w:pPr>
       <w:r>
         <w:rPr>
-          <w:color w:val="000000"/>
+          <w:b/>
+          <w:sz w:val="24"/>
+          <w:szCs w:val="24"/>
+        </w:rPr>
+        <w:t>Políticas:</w:t>
+      </w:r>
+    </w:p>
+    <w:p>
+      <w:pPr>
+        <w:spacing w:before="120"/>
+        <w:ind w:left="1440"/>
+        <w:rPr>
+          <w:sz w:val="24"/>
+          <w:szCs w:val="24"/>
+        </w:rPr>
+      </w:pPr>
+      <w:r>
+        <w:rPr>
+          <w:sz w:val="24"/>
+          <w:szCs w:val="24"/>
         </w:rPr>
         <w:t>En la siguiente tabla se listan las políticas que tiene la empresa StackCode.</w:t>
       </w:r>
     </w:p>
     <w:p>
       <w:pPr>
-        <w:pStyle w:val="Prrafodelista"/>
+        <w:spacing w:before="120"/>
+        <w:rPr>
+          <w:sz w:val="24"/>
+          <w:szCs w:val="24"/>
+        </w:rPr>
+      </w:pPr>
+    </w:p>
+    <w:tbl>
+      <w:tblPr>
+        <w:tblW w:w="7170" w:type="dxa"/>
+        <w:tblInd w:w="1570" w:type="dxa"/>
+        <w:tblBorders>
+          <w:top w:val="single" w:sz="6" w:space="0" w:color="000000"/>
+          <w:left w:val="single" w:sz="6" w:space="0" w:color="000000"/>
+          <w:bottom w:val="single" w:sz="6" w:space="0" w:color="000000"/>
+          <w:right w:val="single" w:sz="6" w:space="0" w:color="000000"/>
+          <w:insideH w:val="single" w:sz="6" w:space="0" w:color="000000"/>
+          <w:insideV w:val="single" w:sz="6" w:space="0" w:color="000000"/>
+        </w:tblBorders>
+        <w:tblLayout w:type="fixed"/>
+        <w:tblLook w:val="0600" w:firstRow="0" w:lastRow="0" w:firstColumn="0" w:lastColumn="0" w:noHBand="1" w:noVBand="1"/>
+      </w:tblPr>
+      <w:tblGrid>
+        <w:gridCol w:w="4710"/>
+        <w:gridCol w:w="2460"/>
+      </w:tblGrid>
+      <w:tr>
+        <w:trPr>
+          <w:trHeight w:val="620"/>
+        </w:trPr>
+        <w:tc>
+          <w:tcPr>
+            <w:tcW w:w="4710" w:type="dxa"/>
+            <w:tcBorders>
+              <w:top w:val="single" w:sz="8" w:space="0" w:color="000000"/>
+              <w:left w:val="single" w:sz="8" w:space="0" w:color="000000"/>
+              <w:bottom w:val="single" w:sz="8" w:space="0" w:color="000000"/>
+              <w:right w:val="single" w:sz="8" w:space="0" w:color="000000"/>
+            </w:tcBorders>
+            <w:tcMar>
+              <w:top w:w="100" w:type="dxa"/>
+              <w:left w:w="100" w:type="dxa"/>
+              <w:bottom w:w="100" w:type="dxa"/>
+              <w:right w:w="100" w:type="dxa"/>
+            </w:tcMar>
+          </w:tcPr>
+          <w:p>
+            <w:pPr>
+              <w:spacing w:before="120"/>
+              <w:ind w:left="80"/>
+              <w:jc w:val="center"/>
+              <w:rPr>
+                <w:b/>
+                <w:sz w:val="24"/>
+                <w:szCs w:val="24"/>
+              </w:rPr>
+            </w:pPr>
+            <w:r>
+              <w:rPr>
+                <w:b/>
+                <w:sz w:val="24"/>
+                <w:szCs w:val="24"/>
+              </w:rPr>
+              <w:t>NOMBRE</w:t>
+            </w:r>
+          </w:p>
+        </w:tc>
+        <w:tc>
+          <w:tcPr>
+            <w:tcW w:w="2460" w:type="dxa"/>
+            <w:tcBorders>
+              <w:top w:val="single" w:sz="8" w:space="0" w:color="000000"/>
+              <w:bottom w:val="single" w:sz="8" w:space="0" w:color="000000"/>
+              <w:right w:val="single" w:sz="8" w:space="0" w:color="000000"/>
+            </w:tcBorders>
+            <w:tcMar>
+              <w:top w:w="100" w:type="dxa"/>
+              <w:left w:w="100" w:type="dxa"/>
+              <w:bottom w:w="100" w:type="dxa"/>
+              <w:right w:w="100" w:type="dxa"/>
+            </w:tcMar>
+          </w:tcPr>
+          <w:p>
+            <w:pPr>
+              <w:spacing w:before="120"/>
+              <w:ind w:left="80"/>
+              <w:rPr>
+                <w:b/>
+                <w:sz w:val="24"/>
+                <w:szCs w:val="24"/>
+              </w:rPr>
+            </w:pPr>
+            <w:r>
+              <w:rPr>
+                <w:b/>
+                <w:sz w:val="24"/>
+                <w:szCs w:val="24"/>
+              </w:rPr>
+              <w:t>NOMENCLATURA</w:t>
+            </w:r>
+          </w:p>
+        </w:tc>
+      </w:tr>
+      <w:tr>
+        <w:trPr>
+          <w:trHeight w:val="1120"/>
+        </w:trPr>
+        <w:tc>
+          <w:tcPr>
+            <w:tcW w:w="4710" w:type="dxa"/>
+            <w:tcBorders>
+              <w:left w:val="single" w:sz="8" w:space="0" w:color="000000"/>
+              <w:bottom w:val="single" w:sz="8" w:space="0" w:color="000000"/>
+              <w:right w:val="single" w:sz="8" w:space="0" w:color="000000"/>
+            </w:tcBorders>
+            <w:tcMar>
+              <w:top w:w="100" w:type="dxa"/>
+              <w:left w:w="100" w:type="dxa"/>
+              <w:bottom w:w="100" w:type="dxa"/>
+              <w:right w:w="100" w:type="dxa"/>
+            </w:tcMar>
+          </w:tcPr>
+          <w:p>
+            <w:pPr>
+              <w:spacing w:before="120"/>
+              <w:ind w:left="80"/>
+              <w:rPr>
+                <w:sz w:val="24"/>
+                <w:szCs w:val="24"/>
+              </w:rPr>
+            </w:pPr>
+            <w:r>
+              <w:rPr>
+                <w:sz w:val="24"/>
+                <w:szCs w:val="24"/>
+              </w:rPr>
+              <w:t>Políticas de configuración de código fuente y documentación de usuario</w:t>
+            </w:r>
+          </w:p>
+        </w:tc>
+        <w:tc>
+          <w:tcPr>
+            <w:tcW w:w="2460" w:type="dxa"/>
+            <w:tcBorders>
+              <w:bottom w:val="single" w:sz="8" w:space="0" w:color="000000"/>
+              <w:right w:val="single" w:sz="8" w:space="0" w:color="000000"/>
+            </w:tcBorders>
+            <w:tcMar>
+              <w:top w:w="100" w:type="dxa"/>
+              <w:left w:w="100" w:type="dxa"/>
+              <w:bottom w:w="100" w:type="dxa"/>
+              <w:right w:w="100" w:type="dxa"/>
+            </w:tcMar>
+          </w:tcPr>
+          <w:p>
+            <w:pPr>
+              <w:spacing w:before="120"/>
+              <w:ind w:left="80"/>
+              <w:jc w:val="center"/>
+              <w:rPr>
+                <w:sz w:val="24"/>
+                <w:szCs w:val="24"/>
+              </w:rPr>
+            </w:pPr>
+            <w:r>
+              <w:rPr>
+                <w:sz w:val="24"/>
+                <w:szCs w:val="24"/>
+              </w:rPr>
+              <w:t>POL_CCFDU.docx</w:t>
+            </w:r>
+          </w:p>
+        </w:tc>
+      </w:tr>
+      <w:tr>
+        <w:trPr>
+          <w:trHeight w:val="820"/>
+        </w:trPr>
+        <w:tc>
+          <w:tcPr>
+            <w:tcW w:w="4710" w:type="dxa"/>
+            <w:tcBorders>
+              <w:left w:val="single" w:sz="8" w:space="0" w:color="000000"/>
+              <w:bottom w:val="single" w:sz="8" w:space="0" w:color="000000"/>
+              <w:right w:val="single" w:sz="8" w:space="0" w:color="000000"/>
+            </w:tcBorders>
+            <w:tcMar>
+              <w:top w:w="100" w:type="dxa"/>
+              <w:left w:w="100" w:type="dxa"/>
+              <w:bottom w:w="100" w:type="dxa"/>
+              <w:right w:w="100" w:type="dxa"/>
+            </w:tcMar>
+          </w:tcPr>
+          <w:p>
+            <w:pPr>
+              <w:spacing w:before="120" w:line="360" w:lineRule="auto"/>
+              <w:jc w:val="both"/>
+              <w:rPr>
+                <w:sz w:val="24"/>
+                <w:szCs w:val="24"/>
+              </w:rPr>
+            </w:pPr>
+            <w:r>
+              <w:rPr>
+                <w:sz w:val="24"/>
+                <w:szCs w:val="24"/>
+              </w:rPr>
+              <w:t>Políticas de control en los repositorios de producción</w:t>
+            </w:r>
+          </w:p>
+        </w:tc>
+        <w:tc>
+          <w:tcPr>
+            <w:tcW w:w="2460" w:type="dxa"/>
+            <w:tcBorders>
+              <w:bottom w:val="single" w:sz="8" w:space="0" w:color="000000"/>
+              <w:right w:val="single" w:sz="8" w:space="0" w:color="000000"/>
+            </w:tcBorders>
+            <w:tcMar>
+              <w:top w:w="100" w:type="dxa"/>
+              <w:left w:w="100" w:type="dxa"/>
+              <w:bottom w:w="100" w:type="dxa"/>
+              <w:right w:w="100" w:type="dxa"/>
+            </w:tcMar>
+          </w:tcPr>
+          <w:p>
+            <w:pPr>
+              <w:spacing w:before="120"/>
+              <w:ind w:left="80"/>
+              <w:jc w:val="center"/>
+              <w:rPr>
+                <w:sz w:val="24"/>
+                <w:szCs w:val="24"/>
+              </w:rPr>
+            </w:pPr>
+            <w:r>
+              <w:rPr>
+                <w:sz w:val="24"/>
+                <w:szCs w:val="24"/>
+              </w:rPr>
+              <w:t>POL_CRP.docx</w:t>
+            </w:r>
+          </w:p>
+        </w:tc>
+      </w:tr>
+      <w:tr>
+        <w:trPr>
+          <w:trHeight w:val="820"/>
+        </w:trPr>
+        <w:tc>
+          <w:tcPr>
+            <w:tcW w:w="4710" w:type="dxa"/>
+            <w:tcBorders>
+              <w:left w:val="single" w:sz="8" w:space="0" w:color="000000"/>
+              <w:bottom w:val="single" w:sz="8" w:space="0" w:color="000000"/>
+              <w:right w:val="single" w:sz="8" w:space="0" w:color="000000"/>
+            </w:tcBorders>
+            <w:tcMar>
+              <w:top w:w="100" w:type="dxa"/>
+              <w:left w:w="100" w:type="dxa"/>
+              <w:bottom w:w="100" w:type="dxa"/>
+              <w:right w:w="100" w:type="dxa"/>
+            </w:tcMar>
+          </w:tcPr>
+          <w:p>
+            <w:pPr>
+              <w:spacing w:before="120" w:line="360" w:lineRule="auto"/>
+              <w:jc w:val="both"/>
+              <w:rPr>
+                <w:sz w:val="24"/>
+                <w:szCs w:val="24"/>
+              </w:rPr>
+            </w:pPr>
+            <w:r>
+              <w:rPr>
+                <w:sz w:val="24"/>
+                <w:szCs w:val="24"/>
+              </w:rPr>
+              <w:t>Políticas de control en los repositorios de calidad</w:t>
+            </w:r>
+          </w:p>
+        </w:tc>
+        <w:tc>
+          <w:tcPr>
+            <w:tcW w:w="2460" w:type="dxa"/>
+            <w:tcBorders>
+              <w:bottom w:val="single" w:sz="8" w:space="0" w:color="000000"/>
+              <w:right w:val="single" w:sz="8" w:space="0" w:color="000000"/>
+            </w:tcBorders>
+            <w:tcMar>
+              <w:top w:w="100" w:type="dxa"/>
+              <w:left w:w="100" w:type="dxa"/>
+              <w:bottom w:w="100" w:type="dxa"/>
+              <w:right w:w="100" w:type="dxa"/>
+            </w:tcMar>
+          </w:tcPr>
+          <w:p>
+            <w:pPr>
+              <w:spacing w:before="120"/>
+              <w:ind w:left="80"/>
+              <w:jc w:val="center"/>
+              <w:rPr>
+                <w:sz w:val="24"/>
+                <w:szCs w:val="24"/>
+              </w:rPr>
+            </w:pPr>
+            <w:r>
+              <w:rPr>
+                <w:sz w:val="24"/>
+                <w:szCs w:val="24"/>
+              </w:rPr>
+              <w:t>POL_CRC.docx</w:t>
+            </w:r>
+          </w:p>
+        </w:tc>
+      </w:tr>
+      <w:tr>
+        <w:trPr>
+          <w:trHeight w:val="840"/>
+        </w:trPr>
+        <w:tc>
+          <w:tcPr>
+            <w:tcW w:w="4710" w:type="dxa"/>
+            <w:tcBorders>
+              <w:left w:val="single" w:sz="8" w:space="0" w:color="000000"/>
+              <w:bottom w:val="single" w:sz="8" w:space="0" w:color="000000"/>
+              <w:right w:val="single" w:sz="8" w:space="0" w:color="000000"/>
+            </w:tcBorders>
+            <w:tcMar>
+              <w:top w:w="100" w:type="dxa"/>
+              <w:left w:w="100" w:type="dxa"/>
+              <w:bottom w:w="100" w:type="dxa"/>
+              <w:right w:w="100" w:type="dxa"/>
+            </w:tcMar>
+          </w:tcPr>
+          <w:p>
+            <w:pPr>
+              <w:spacing w:before="120"/>
+              <w:rPr>
+                <w:sz w:val="24"/>
+                <w:szCs w:val="24"/>
+              </w:rPr>
+            </w:pPr>
+            <w:r>
+              <w:rPr>
+                <w:sz w:val="24"/>
+                <w:szCs w:val="24"/>
+              </w:rPr>
+              <w:t xml:space="preserve">Políticas de Manejo de Línea Base </w:t>
+            </w:r>
+          </w:p>
+        </w:tc>
+        <w:tc>
+          <w:tcPr>
+            <w:tcW w:w="2460" w:type="dxa"/>
+            <w:tcBorders>
+              <w:bottom w:val="single" w:sz="8" w:space="0" w:color="000000"/>
+              <w:right w:val="single" w:sz="8" w:space="0" w:color="000000"/>
+            </w:tcBorders>
+            <w:tcMar>
+              <w:top w:w="100" w:type="dxa"/>
+              <w:left w:w="100" w:type="dxa"/>
+              <w:bottom w:w="100" w:type="dxa"/>
+              <w:right w:w="100" w:type="dxa"/>
+            </w:tcMar>
+          </w:tcPr>
+          <w:p>
+            <w:pPr>
+              <w:spacing w:before="120"/>
+              <w:ind w:left="80"/>
+              <w:jc w:val="center"/>
+              <w:rPr>
+                <w:sz w:val="24"/>
+                <w:szCs w:val="24"/>
+              </w:rPr>
+            </w:pPr>
+            <w:r>
+              <w:rPr>
+                <w:sz w:val="24"/>
+                <w:szCs w:val="24"/>
+              </w:rPr>
+              <w:t>POL_MLB.docx</w:t>
+            </w:r>
+          </w:p>
+        </w:tc>
+      </w:tr>
+      <w:tr>
+        <w:trPr>
+          <w:trHeight w:val="620"/>
+        </w:trPr>
+        <w:tc>
+          <w:tcPr>
+            <w:tcW w:w="4710" w:type="dxa"/>
+            <w:tcBorders>
+              <w:left w:val="single" w:sz="8" w:space="0" w:color="000000"/>
+              <w:bottom w:val="single" w:sz="8" w:space="0" w:color="000000"/>
+              <w:right w:val="single" w:sz="8" w:space="0" w:color="000000"/>
+            </w:tcBorders>
+            <w:tcMar>
+              <w:top w:w="100" w:type="dxa"/>
+              <w:left w:w="100" w:type="dxa"/>
+              <w:bottom w:w="100" w:type="dxa"/>
+              <w:right w:w="100" w:type="dxa"/>
+            </w:tcMar>
+          </w:tcPr>
+          <w:p>
+            <w:pPr>
+              <w:spacing w:before="120" w:line="360" w:lineRule="auto"/>
+              <w:jc w:val="both"/>
+              <w:rPr>
+                <w:sz w:val="24"/>
+                <w:szCs w:val="24"/>
+              </w:rPr>
+            </w:pPr>
+            <w:r>
+              <w:rPr>
+                <w:sz w:val="24"/>
+                <w:szCs w:val="24"/>
+              </w:rPr>
+              <w:t>Políticas de seguridad en el servidor de base de datos</w:t>
+            </w:r>
+          </w:p>
+        </w:tc>
+        <w:tc>
+          <w:tcPr>
+            <w:tcW w:w="2460" w:type="dxa"/>
+            <w:tcBorders>
+              <w:bottom w:val="single" w:sz="8" w:space="0" w:color="000000"/>
+              <w:right w:val="single" w:sz="8" w:space="0" w:color="000000"/>
+            </w:tcBorders>
+            <w:tcMar>
+              <w:top w:w="100" w:type="dxa"/>
+              <w:left w:w="100" w:type="dxa"/>
+              <w:bottom w:w="100" w:type="dxa"/>
+              <w:right w:w="100" w:type="dxa"/>
+            </w:tcMar>
+          </w:tcPr>
+          <w:p>
+            <w:pPr>
+              <w:spacing w:before="120"/>
+              <w:ind w:left="80"/>
+              <w:jc w:val="center"/>
+              <w:rPr>
+                <w:sz w:val="24"/>
+                <w:szCs w:val="24"/>
+              </w:rPr>
+            </w:pPr>
+            <w:r>
+              <w:rPr>
+                <w:sz w:val="24"/>
+                <w:szCs w:val="24"/>
+              </w:rPr>
+              <w:t>POL_SSBD.docx</w:t>
+            </w:r>
+          </w:p>
+        </w:tc>
+      </w:tr>
+      <w:tr>
+        <w:trPr>
+          <w:trHeight w:val="620"/>
+        </w:trPr>
+        <w:tc>
+          <w:tcPr>
+            <w:tcW w:w="4710" w:type="dxa"/>
+            <w:tcBorders>
+              <w:left w:val="single" w:sz="8" w:space="0" w:color="000000"/>
+              <w:bottom w:val="single" w:sz="8" w:space="0" w:color="000000"/>
+              <w:right w:val="single" w:sz="8" w:space="0" w:color="000000"/>
+            </w:tcBorders>
+            <w:tcMar>
+              <w:top w:w="100" w:type="dxa"/>
+              <w:left w:w="100" w:type="dxa"/>
+              <w:bottom w:w="100" w:type="dxa"/>
+              <w:right w:w="100" w:type="dxa"/>
+            </w:tcMar>
+          </w:tcPr>
+          <w:p>
+            <w:pPr>
+              <w:spacing w:before="120" w:line="360" w:lineRule="auto"/>
+              <w:jc w:val="both"/>
+              <w:rPr>
+                <w:sz w:val="24"/>
+                <w:szCs w:val="24"/>
+              </w:rPr>
+            </w:pPr>
+            <w:r>
+              <w:rPr>
+                <w:sz w:val="24"/>
+                <w:szCs w:val="24"/>
+              </w:rPr>
+              <w:t>Políticas de seguridad en el servidor de base de datos</w:t>
+            </w:r>
+          </w:p>
+        </w:tc>
+        <w:tc>
+          <w:tcPr>
+            <w:tcW w:w="2460" w:type="dxa"/>
+            <w:tcBorders>
+              <w:bottom w:val="single" w:sz="8" w:space="0" w:color="000000"/>
+              <w:right w:val="single" w:sz="8" w:space="0" w:color="000000"/>
+            </w:tcBorders>
+            <w:tcMar>
+              <w:top w:w="100" w:type="dxa"/>
+              <w:left w:w="100" w:type="dxa"/>
+              <w:bottom w:w="100" w:type="dxa"/>
+              <w:right w:w="100" w:type="dxa"/>
+            </w:tcMar>
+          </w:tcPr>
+          <w:p>
+            <w:pPr>
+              <w:spacing w:before="120"/>
+              <w:ind w:left="80"/>
+              <w:jc w:val="center"/>
+              <w:rPr>
+                <w:sz w:val="24"/>
+                <w:szCs w:val="24"/>
+              </w:rPr>
+            </w:pPr>
+            <w:r>
+              <w:rPr>
+                <w:sz w:val="24"/>
+                <w:szCs w:val="24"/>
+              </w:rPr>
+              <w:t>POL_SSBD.docx</w:t>
+            </w:r>
+          </w:p>
+        </w:tc>
+      </w:tr>
+    </w:tbl>
+    <w:p>
+      <w:pPr>
+        <w:spacing w:before="120"/>
+      </w:pPr>
+      <w:r>
+        <w:rPr>
+          <w:sz w:val="24"/>
+          <w:szCs w:val="24"/>
+        </w:rPr>
+        <w:lastRenderedPageBreak/>
+        <w:tab/>
+      </w:r>
+      <w:r>
+        <w:rPr>
+          <w:sz w:val="24"/>
+          <w:szCs w:val="24"/>
+        </w:rPr>
+        <w:tab/>
+      </w:r>
+      <w:r>
+        <w:rPr>
+          <w:b/>
+        </w:rPr>
+        <w:t>Tabla 02</w:t>
+      </w:r>
+      <w:r>
+        <w:t xml:space="preserve">. Políticas </w:t>
+      </w:r>
+    </w:p>
+    <w:p>
+      <w:pPr>
+        <w:spacing w:before="120"/>
+        <w:ind w:left="720"/>
+        <w:rPr>
+          <w:b/>
+          <w:sz w:val="24"/>
+          <w:szCs w:val="24"/>
+        </w:rPr>
+      </w:pPr>
+    </w:p>
+    <w:p>
+      <w:pPr>
+        <w:numPr>
+          <w:ilvl w:val="0"/>
+          <w:numId w:val="12"/>
+        </w:numPr>
+        <w:spacing w:before="120"/>
+        <w:contextualSpacing/>
+        <w:rPr>
+          <w:b/>
+          <w:sz w:val="24"/>
+          <w:szCs w:val="24"/>
+        </w:rPr>
+      </w:pPr>
+      <w:r>
+        <w:rPr>
+          <w:b/>
+          <w:sz w:val="24"/>
+          <w:szCs w:val="24"/>
+        </w:rPr>
+        <w:t>Procedimientos:</w:t>
+      </w:r>
+    </w:p>
+    <w:p>
+      <w:pPr>
+        <w:spacing w:before="120"/>
+        <w:ind w:left="720"/>
+      </w:pPr>
+      <w:r>
+        <w:rPr>
+          <w:sz w:val="24"/>
+          <w:szCs w:val="24"/>
+        </w:rPr>
+        <w:t>En la siguiente tabla se listan los procedimientos que tiene la empresa StackCode.</w:t>
+      </w:r>
+    </w:p>
+    <w:p>
+      <w:pPr>
+        <w:spacing w:before="120" w:line="360" w:lineRule="auto"/>
+        <w:jc w:val="both"/>
+        <w:rPr>
+          <w:rFonts w:ascii="Times New Roman" w:eastAsia="Times New Roman" w:hAnsi="Times New Roman" w:cs="Times New Roman"/>
+        </w:rPr>
+      </w:pPr>
+    </w:p>
+    <w:tbl>
+      <w:tblPr>
+        <w:tblW w:w="8340" w:type="dxa"/>
+        <w:tblInd w:w="760" w:type="dxa"/>
+        <w:tblBorders>
+          <w:top w:val="single" w:sz="8" w:space="0" w:color="000000"/>
+          <w:left w:val="single" w:sz="8" w:space="0" w:color="000000"/>
+          <w:bottom w:val="single" w:sz="8" w:space="0" w:color="000000"/>
+          <w:right w:val="single" w:sz="8" w:space="0" w:color="000000"/>
+          <w:insideH w:val="single" w:sz="8" w:space="0" w:color="000000"/>
+          <w:insideV w:val="single" w:sz="8" w:space="0" w:color="000000"/>
+        </w:tblBorders>
+        <w:tblLayout w:type="fixed"/>
+        <w:tblLook w:val="0600" w:firstRow="0" w:lastRow="0" w:firstColumn="0" w:lastColumn="0" w:noHBand="1" w:noVBand="1"/>
+      </w:tblPr>
+      <w:tblGrid>
+        <w:gridCol w:w="4530"/>
+        <w:gridCol w:w="3810"/>
+      </w:tblGrid>
+      <w:tr>
+        <w:tc>
+          <w:tcPr>
+            <w:tcW w:w="4530" w:type="dxa"/>
+            <w:shd w:val="clear" w:color="auto" w:fill="auto"/>
+            <w:tcMar>
+              <w:top w:w="100" w:type="dxa"/>
+              <w:left w:w="100" w:type="dxa"/>
+              <w:bottom w:w="100" w:type="dxa"/>
+              <w:right w:w="100" w:type="dxa"/>
+            </w:tcMar>
+          </w:tcPr>
+          <w:p>
+            <w:pPr>
+              <w:widowControl w:val="0"/>
+              <w:pBdr>
+                <w:top w:val="nil"/>
+                <w:left w:val="nil"/>
+                <w:bottom w:val="nil"/>
+                <w:right w:val="nil"/>
+                <w:between w:val="nil"/>
+              </w:pBdr>
+              <w:spacing w:line="240" w:lineRule="auto"/>
+              <w:jc w:val="center"/>
+              <w:rPr>
+                <w:b/>
+                <w:sz w:val="24"/>
+                <w:szCs w:val="24"/>
+              </w:rPr>
+            </w:pPr>
+            <w:r>
+              <w:rPr>
+                <w:b/>
+                <w:sz w:val="24"/>
+                <w:szCs w:val="24"/>
+              </w:rPr>
+              <w:t>NOMBRE DEL PROCEDIMIENTO</w:t>
+            </w:r>
+          </w:p>
+        </w:tc>
+        <w:tc>
+          <w:tcPr>
+            <w:tcW w:w="3810" w:type="dxa"/>
+            <w:shd w:val="clear" w:color="auto" w:fill="auto"/>
+            <w:tcMar>
+              <w:top w:w="100" w:type="dxa"/>
+              <w:left w:w="100" w:type="dxa"/>
+              <w:bottom w:w="100" w:type="dxa"/>
+              <w:right w:w="100" w:type="dxa"/>
+            </w:tcMar>
+          </w:tcPr>
+          <w:p>
+            <w:pPr>
+              <w:widowControl w:val="0"/>
+              <w:pBdr>
+                <w:top w:val="nil"/>
+                <w:left w:val="nil"/>
+                <w:bottom w:val="nil"/>
+                <w:right w:val="nil"/>
+                <w:between w:val="nil"/>
+              </w:pBdr>
+              <w:spacing w:line="240" w:lineRule="auto"/>
+              <w:jc w:val="center"/>
+              <w:rPr>
+                <w:b/>
+                <w:sz w:val="24"/>
+                <w:szCs w:val="24"/>
+              </w:rPr>
+            </w:pPr>
+            <w:r>
+              <w:rPr>
+                <w:b/>
+                <w:sz w:val="24"/>
+                <w:szCs w:val="24"/>
+              </w:rPr>
+              <w:t>NOMENCLATURA</w:t>
+            </w:r>
+          </w:p>
+        </w:tc>
+      </w:tr>
+      <w:tr>
+        <w:tc>
+          <w:tcPr>
+            <w:tcW w:w="4530" w:type="dxa"/>
+            <w:shd w:val="clear" w:color="auto" w:fill="auto"/>
+            <w:tcMar>
+              <w:top w:w="100" w:type="dxa"/>
+              <w:left w:w="100" w:type="dxa"/>
+              <w:bottom w:w="100" w:type="dxa"/>
+              <w:right w:w="100" w:type="dxa"/>
+            </w:tcMar>
+          </w:tcPr>
+          <w:p>
+            <w:pPr>
+              <w:spacing w:before="120" w:line="360" w:lineRule="auto"/>
+              <w:jc w:val="both"/>
+              <w:rPr>
+                <w:sz w:val="24"/>
+                <w:szCs w:val="24"/>
+              </w:rPr>
+            </w:pPr>
+            <w:r>
+              <w:rPr>
+                <w:sz w:val="24"/>
+                <w:szCs w:val="24"/>
+              </w:rPr>
+              <w:t>Procedimiento para realizar copias y backups de repositorios de desarrollo, calidad y producción</w:t>
+            </w:r>
+          </w:p>
+        </w:tc>
+        <w:tc>
+          <w:tcPr>
+            <w:tcW w:w="3810" w:type="dxa"/>
+            <w:shd w:val="clear" w:color="auto" w:fill="auto"/>
+            <w:tcMar>
+              <w:top w:w="100" w:type="dxa"/>
+              <w:left w:w="100" w:type="dxa"/>
+              <w:bottom w:w="100" w:type="dxa"/>
+              <w:right w:w="100" w:type="dxa"/>
+            </w:tcMar>
+          </w:tcPr>
+          <w:p>
+            <w:pPr>
+              <w:widowControl w:val="0"/>
+              <w:pBdr>
+                <w:top w:val="nil"/>
+                <w:left w:val="nil"/>
+                <w:bottom w:val="nil"/>
+                <w:right w:val="nil"/>
+                <w:between w:val="nil"/>
+              </w:pBdr>
+              <w:spacing w:line="240" w:lineRule="auto"/>
+              <w:jc w:val="center"/>
+              <w:rPr>
+                <w:sz w:val="24"/>
+                <w:szCs w:val="24"/>
+              </w:rPr>
+            </w:pPr>
+            <w:r>
+              <w:rPr>
+                <w:sz w:val="24"/>
+                <w:szCs w:val="24"/>
+              </w:rPr>
+              <w:t>PROC_RCBRDCP.docx</w:t>
+            </w:r>
+          </w:p>
+        </w:tc>
+      </w:tr>
+      <w:tr>
+        <w:tc>
+          <w:tcPr>
+            <w:tcW w:w="4530" w:type="dxa"/>
+            <w:shd w:val="clear" w:color="auto" w:fill="auto"/>
+            <w:tcMar>
+              <w:top w:w="100" w:type="dxa"/>
+              <w:left w:w="100" w:type="dxa"/>
+              <w:bottom w:w="100" w:type="dxa"/>
+              <w:right w:w="100" w:type="dxa"/>
+            </w:tcMar>
+          </w:tcPr>
+          <w:p>
+            <w:pPr>
+              <w:spacing w:before="120" w:line="360" w:lineRule="auto"/>
+              <w:jc w:val="both"/>
+              <w:rPr>
+                <w:sz w:val="24"/>
+                <w:szCs w:val="24"/>
+              </w:rPr>
+            </w:pPr>
+            <w:r>
+              <w:rPr>
+                <w:sz w:val="24"/>
+                <w:szCs w:val="24"/>
+              </w:rPr>
+              <w:t>Procedimiento para ejecutar una solución de un sistema web para el área de desarrollo</w:t>
+            </w:r>
+          </w:p>
+        </w:tc>
+        <w:tc>
+          <w:tcPr>
+            <w:tcW w:w="3810" w:type="dxa"/>
+            <w:shd w:val="clear" w:color="auto" w:fill="auto"/>
+            <w:tcMar>
+              <w:top w:w="100" w:type="dxa"/>
+              <w:left w:w="100" w:type="dxa"/>
+              <w:bottom w:w="100" w:type="dxa"/>
+              <w:right w:w="100" w:type="dxa"/>
+            </w:tcMar>
+          </w:tcPr>
+          <w:p>
+            <w:pPr>
+              <w:widowControl w:val="0"/>
+              <w:spacing w:line="240" w:lineRule="auto"/>
+              <w:jc w:val="center"/>
+              <w:rPr>
+                <w:sz w:val="24"/>
+                <w:szCs w:val="24"/>
+              </w:rPr>
+            </w:pPr>
+            <w:r>
+              <w:rPr>
+                <w:sz w:val="24"/>
+                <w:szCs w:val="24"/>
+              </w:rPr>
+              <w:t>PROC_ESSWAD.docx</w:t>
+            </w:r>
+          </w:p>
+        </w:tc>
+      </w:tr>
+      <w:tr>
+        <w:tc>
+          <w:tcPr>
+            <w:tcW w:w="4530" w:type="dxa"/>
+            <w:shd w:val="clear" w:color="auto" w:fill="auto"/>
+            <w:tcMar>
+              <w:top w:w="100" w:type="dxa"/>
+              <w:left w:w="100" w:type="dxa"/>
+              <w:bottom w:w="100" w:type="dxa"/>
+              <w:right w:w="100" w:type="dxa"/>
+            </w:tcMar>
+          </w:tcPr>
+          <w:p>
+            <w:pPr>
+              <w:spacing w:before="120" w:line="360" w:lineRule="auto"/>
+              <w:jc w:val="both"/>
+              <w:rPr>
+                <w:sz w:val="24"/>
+                <w:szCs w:val="24"/>
+              </w:rPr>
+            </w:pPr>
+            <w:r>
+              <w:rPr>
+                <w:sz w:val="24"/>
+                <w:szCs w:val="24"/>
+              </w:rPr>
+              <w:t xml:space="preserve">Procedimiento para realizar un pase de cambios en repositorio de desarrollo a calidad </w:t>
+            </w:r>
+          </w:p>
+        </w:tc>
+        <w:tc>
+          <w:tcPr>
+            <w:tcW w:w="3810" w:type="dxa"/>
+            <w:shd w:val="clear" w:color="auto" w:fill="auto"/>
+            <w:tcMar>
+              <w:top w:w="100" w:type="dxa"/>
+              <w:left w:w="100" w:type="dxa"/>
+              <w:bottom w:w="100" w:type="dxa"/>
+              <w:right w:w="100" w:type="dxa"/>
+            </w:tcMar>
+          </w:tcPr>
+          <w:p>
+            <w:pPr>
+              <w:widowControl w:val="0"/>
+              <w:spacing w:line="240" w:lineRule="auto"/>
+              <w:jc w:val="center"/>
+              <w:rPr>
+                <w:sz w:val="24"/>
+                <w:szCs w:val="24"/>
+              </w:rPr>
+            </w:pPr>
+            <w:r>
+              <w:rPr>
+                <w:sz w:val="24"/>
+                <w:szCs w:val="24"/>
+              </w:rPr>
+              <w:t>PROC_RPCRDC.docx</w:t>
+            </w:r>
+          </w:p>
+        </w:tc>
+      </w:tr>
+    </w:tbl>
+    <w:p>
+      <w:pPr>
         <w:spacing w:before="120"/>
         <w:ind w:firstLine="720"/>
-      </w:pPr>
-    </w:p>
-    <w:tbl>
-      <w:tblPr>
-        <w:tblStyle w:val="Tablaconcuadrcula"/>
-        <w:tblW w:w="0" w:type="auto"/>
-        <w:tblInd w:w="1526" w:type="dxa"/>
-        <w:tblLook w:val="04A0" w:firstRow="1" w:lastRow="0" w:firstColumn="1" w:lastColumn="0" w:noHBand="0" w:noVBand="1"/>
-      </w:tblPr>
-      <w:tblGrid>
-        <w:gridCol w:w="4534"/>
-        <w:gridCol w:w="3182"/>
-      </w:tblGrid>
-      <w:tr>
-        <w:tc>
-          <w:tcPr>
-            <w:tcW w:w="4534" w:type="dxa"/>
-          </w:tcPr>
-          <w:p>
-            <w:pPr>
-              <w:spacing w:before="120"/>
-              <w:jc w:val="center"/>
-              <w:rPr>
-                <w:b/>
-              </w:rPr>
-            </w:pPr>
-            <w:r>
-              <w:rPr>
-                <w:b/>
-              </w:rPr>
-              <w:t>POLÍTICAS</w:t>
-            </w:r>
-          </w:p>
-        </w:tc>
-        <w:tc>
-          <w:tcPr>
-            <w:tcW w:w="3182" w:type="dxa"/>
-          </w:tcPr>
-          <w:p>
-            <w:pPr>
-              <w:spacing w:before="120"/>
-              <w:rPr>
-                <w:b/>
-              </w:rPr>
-            </w:pPr>
-            <w:r>
-              <w:rPr>
-                <w:b/>
-              </w:rPr>
-              <w:t>NOMENCLATURA</w:t>
-            </w:r>
-          </w:p>
-        </w:tc>
-      </w:tr>
-      <w:tr>
-        <w:tc>
-          <w:tcPr>
-            <w:tcW w:w="4534" w:type="dxa"/>
-          </w:tcPr>
-          <w:p>
-            <w:pPr>
-              <w:spacing w:before="120"/>
-              <w:rPr>
-                <w:sz w:val="24"/>
-                <w:szCs w:val="24"/>
-              </w:rPr>
-            </w:pPr>
-            <w:r>
-              <w:rPr>
-                <w:bCs/>
-                <w:color w:val="000000"/>
-              </w:rPr>
-              <w:t>Políticas de configuración de código fuente y documentación de usuario</w:t>
-            </w:r>
-          </w:p>
-          <w:p>
-            <w:pPr>
-              <w:spacing w:before="120"/>
-            </w:pPr>
-          </w:p>
-        </w:tc>
-        <w:tc>
-          <w:tcPr>
-            <w:tcW w:w="3182" w:type="dxa"/>
-          </w:tcPr>
-          <w:p>
-            <w:pPr>
-              <w:spacing w:before="120"/>
-            </w:pPr>
-            <w:r>
-              <w:t>PCCFDU.docx</w:t>
-            </w:r>
-          </w:p>
-        </w:tc>
-      </w:tr>
-      <w:tr>
-        <w:tc>
-          <w:tcPr>
-            <w:tcW w:w="4534" w:type="dxa"/>
-          </w:tcPr>
-          <w:p>
-            <w:pPr>
-              <w:spacing w:before="120"/>
-              <w:rPr>
-                <w:bCs/>
-                <w:color w:val="000000"/>
-              </w:rPr>
-            </w:pPr>
-            <w:r>
-              <w:rPr>
-                <w:bCs/>
-                <w:color w:val="000000"/>
-              </w:rPr>
-              <w:t>Políticas de Repositorio</w:t>
-            </w:r>
-          </w:p>
-          <w:p>
-            <w:pPr>
-              <w:spacing w:before="120"/>
-            </w:pPr>
-          </w:p>
-        </w:tc>
-        <w:tc>
-          <w:tcPr>
-            <w:tcW w:w="3182" w:type="dxa"/>
-          </w:tcPr>
-          <w:p>
-            <w:pPr>
-              <w:spacing w:before="120"/>
-            </w:pPr>
-            <w:r>
-              <w:t>PR.docx</w:t>
-            </w:r>
-          </w:p>
-        </w:tc>
-      </w:tr>
-      <w:tr>
-        <w:tc>
-          <w:tcPr>
-            <w:tcW w:w="4534" w:type="dxa"/>
-          </w:tcPr>
-          <w:p>
-            <w:pPr>
-              <w:spacing w:before="120"/>
-              <w:rPr>
-                <w:sz w:val="24"/>
-                <w:szCs w:val="24"/>
-              </w:rPr>
-            </w:pPr>
-            <w:r>
-              <w:rPr>
-                <w:bCs/>
-                <w:color w:val="000000"/>
-              </w:rPr>
-              <w:t>Políticas de Manejo de Línea Base</w:t>
-            </w:r>
-          </w:p>
-          <w:p>
-            <w:pPr>
-              <w:spacing w:before="120"/>
-            </w:pPr>
-          </w:p>
-        </w:tc>
-        <w:tc>
-          <w:tcPr>
-            <w:tcW w:w="3182" w:type="dxa"/>
-          </w:tcPr>
-          <w:p>
-            <w:pPr>
-              <w:spacing w:before="120"/>
-            </w:pPr>
-            <w:r>
-              <w:t>PMLB.docx</w:t>
-            </w:r>
-          </w:p>
-        </w:tc>
-      </w:tr>
-      <w:tr>
-        <w:tc>
-          <w:tcPr>
-            <w:tcW w:w="4534" w:type="dxa"/>
-          </w:tcPr>
-          <w:p>
-            <w:pPr>
-              <w:spacing w:before="120"/>
-              <w:rPr>
-                <w:bCs/>
-                <w:color w:val="000000"/>
-              </w:rPr>
-            </w:pPr>
-            <w:r>
-              <w:rPr>
-                <w:bCs/>
-                <w:color w:val="000000"/>
-              </w:rPr>
-              <w:t>Políticas de Seguridad</w:t>
-            </w:r>
-          </w:p>
-        </w:tc>
-        <w:tc>
-          <w:tcPr>
-            <w:tcW w:w="3182" w:type="dxa"/>
-          </w:tcPr>
-          <w:p>
-            <w:pPr>
-              <w:spacing w:before="120"/>
-            </w:pPr>
-            <w:r>
-              <w:t>PS.docx</w:t>
-            </w:r>
-          </w:p>
-        </w:tc>
-      </w:tr>
-    </w:tbl>
-    <w:p>
-      <w:pPr>
-        <w:pStyle w:val="Prrafodelista"/>
-        <w:spacing w:before="120"/>
-        <w:ind w:firstLine="720"/>
+        <w:rPr>
+          <w:rFonts w:ascii="Times New Roman" w:eastAsia="Times New Roman" w:hAnsi="Times New Roman" w:cs="Times New Roman"/>
+        </w:rPr>
       </w:pPr>
       <w:r>
-        <w:t>Tabla 01. Roles y Responsabilidades</w:t>
+        <w:rPr>
+          <w:b/>
+        </w:rPr>
+        <w:t>Tabla 03</w:t>
+      </w:r>
+      <w:r>
+        <w:t>. Procedimientos</w:t>
       </w:r>
     </w:p>
     <w:p>
@@ -3188,7 +3913,6 @@
                 <w:szCs w:val="24"/>
               </w:rPr>
             </w:pPr>
-            <w:bookmarkStart w:id="0" w:name="_GoBack" w:colFirst="0" w:colLast="2"/>
             <w:r>
               <w:rPr>
                 <w:rFonts w:eastAsia="Times New Roman"/>
@@ -3274,7 +3998,6 @@
           </w:p>
         </w:tc>
       </w:tr>
-      <w:bookmarkEnd w:id="0"/>
       <w:tr>
         <w:tc>
           <w:tcPr>
@@ -4111,12 +4834,885 @@
       <w:pPr>
         <w:spacing w:before="120"/>
         <w:ind w:left="720"/>
+        <w:rPr>
+          <w:b/>
+        </w:rPr>
       </w:pPr>
       <w:r>
         <w:rPr>
           <w:b/>
         </w:rPr>
         <w:tab/>
+      </w:r>
+    </w:p>
+    <w:p>
+      <w:pPr>
+        <w:numPr>
+          <w:ilvl w:val="0"/>
+          <w:numId w:val="10"/>
+        </w:numPr>
+        <w:spacing w:before="120"/>
+        <w:contextualSpacing/>
+        <w:rPr>
+          <w:b/>
+          <w:sz w:val="28"/>
+          <w:szCs w:val="28"/>
+        </w:rPr>
+      </w:pPr>
+      <w:r>
+        <w:rPr>
+          <w:b/>
+          <w:sz w:val="28"/>
+          <w:szCs w:val="28"/>
+        </w:rPr>
+        <w:t>Actividades de la Gestión de Configuración de Software</w:t>
+      </w:r>
+    </w:p>
+    <w:p>
+      <w:pPr>
+        <w:numPr>
+          <w:ilvl w:val="1"/>
+          <w:numId w:val="10"/>
+        </w:numPr>
+        <w:spacing w:before="120"/>
+        <w:contextualSpacing/>
+        <w:rPr>
+          <w:b/>
+          <w:sz w:val="24"/>
+          <w:szCs w:val="24"/>
+        </w:rPr>
+      </w:pPr>
+      <w:r>
+        <w:rPr>
+          <w:b/>
+          <w:sz w:val="24"/>
+          <w:szCs w:val="24"/>
+        </w:rPr>
+        <w:t>Identificación:</w:t>
+      </w:r>
+    </w:p>
+    <w:p>
+      <w:pPr>
+        <w:numPr>
+          <w:ilvl w:val="2"/>
+          <w:numId w:val="10"/>
+        </w:numPr>
+        <w:spacing w:before="120"/>
+        <w:contextualSpacing/>
+        <w:rPr>
+          <w:sz w:val="24"/>
+          <w:szCs w:val="24"/>
+        </w:rPr>
+      </w:pPr>
+      <w:r>
+        <w:rPr>
+          <w:b/>
+          <w:sz w:val="24"/>
+          <w:szCs w:val="24"/>
+        </w:rPr>
+        <w:t>Lista de clasificación de CI</w:t>
+      </w:r>
+    </w:p>
+    <w:p>
+      <w:pPr>
+        <w:spacing w:before="120"/>
+        <w:ind w:left="2160"/>
+        <w:contextualSpacing/>
+        <w:rPr>
+          <w:sz w:val="24"/>
+          <w:szCs w:val="24"/>
+        </w:rPr>
+      </w:pPr>
+      <w:bookmarkStart w:id="0" w:name="_GoBack"/>
+      <w:bookmarkEnd w:id="0"/>
+    </w:p>
+    <w:p>
+      <w:pPr>
+        <w:numPr>
+          <w:ilvl w:val="2"/>
+          <w:numId w:val="10"/>
+        </w:numPr>
+        <w:spacing w:before="120"/>
+        <w:contextualSpacing/>
+        <w:rPr>
+          <w:sz w:val="24"/>
+          <w:szCs w:val="24"/>
+        </w:rPr>
+      </w:pPr>
+      <w:r>
+        <w:rPr>
+          <w:b/>
+          <w:sz w:val="24"/>
+          <w:szCs w:val="24"/>
+        </w:rPr>
+        <w:t>Definición de la nomenclatura del ítem</w:t>
+      </w:r>
+    </w:p>
+    <w:p>
+      <w:pPr>
+        <w:spacing w:before="120"/>
+        <w:ind w:left="720"/>
+        <w:rPr>
+          <w:sz w:val="24"/>
+          <w:szCs w:val="24"/>
+        </w:rPr>
+      </w:pPr>
+      <w:r>
+        <w:rPr>
+          <w:sz w:val="24"/>
+          <w:szCs w:val="24"/>
+        </w:rPr>
+        <w:lastRenderedPageBreak/>
+        <w:t>A partir de la clasificación de los ítems de configuración se asignará la siguiente nomenclatura:</w:t>
+      </w:r>
+    </w:p>
+    <w:p>
+      <w:pPr>
+        <w:spacing w:before="120"/>
+        <w:ind w:left="2160" w:hanging="1440"/>
+        <w:jc w:val="both"/>
+        <w:rPr>
+          <w:b/>
+          <w:sz w:val="24"/>
+          <w:szCs w:val="24"/>
+        </w:rPr>
+      </w:pPr>
+      <w:r>
+        <w:rPr>
+          <w:b/>
+          <w:sz w:val="24"/>
+          <w:szCs w:val="24"/>
+        </w:rPr>
+        <w:t xml:space="preserve"> ●     Ítems en evolución:</w:t>
+      </w:r>
+    </w:p>
+    <w:p>
+      <w:pPr>
+        <w:numPr>
+          <w:ilvl w:val="0"/>
+          <w:numId w:val="9"/>
+        </w:numPr>
+        <w:spacing w:before="120"/>
+        <w:contextualSpacing/>
+        <w:jc w:val="both"/>
+        <w:rPr>
+          <w:sz w:val="24"/>
+          <w:szCs w:val="24"/>
+        </w:rPr>
+      </w:pPr>
+      <w:r>
+        <w:rPr>
+          <w:sz w:val="24"/>
+          <w:szCs w:val="24"/>
+        </w:rPr>
+        <w:t>Si el ítem es para toda la empresa:</w:t>
+      </w:r>
+    </w:p>
+    <w:p>
+      <w:pPr>
+        <w:spacing w:before="120"/>
+        <w:ind w:left="720"/>
+        <w:jc w:val="both"/>
+        <w:rPr>
+          <w:sz w:val="24"/>
+          <w:szCs w:val="24"/>
+        </w:rPr>
+      </w:pPr>
+    </w:p>
+    <w:tbl>
+      <w:tblPr>
+        <w:tblW w:w="7249" w:type="dxa"/>
+        <w:tblInd w:w="1880" w:type="dxa"/>
+        <w:tblBorders>
+          <w:top w:val="single" w:sz="8" w:space="0" w:color="000000"/>
+          <w:left w:val="single" w:sz="8" w:space="0" w:color="000000"/>
+          <w:bottom w:val="single" w:sz="8" w:space="0" w:color="000000"/>
+          <w:right w:val="single" w:sz="8" w:space="0" w:color="000000"/>
+          <w:insideH w:val="single" w:sz="8" w:space="0" w:color="000000"/>
+          <w:insideV w:val="single" w:sz="8" w:space="0" w:color="000000"/>
+        </w:tblBorders>
+        <w:tblLayout w:type="fixed"/>
+        <w:tblLook w:val="0600" w:firstRow="0" w:lastRow="0" w:firstColumn="0" w:lastColumn="0" w:noHBand="1" w:noVBand="1"/>
+      </w:tblPr>
+      <w:tblGrid>
+        <w:gridCol w:w="3624"/>
+        <w:gridCol w:w="3625"/>
+      </w:tblGrid>
+      <w:tr>
+        <w:trPr>
+          <w:trHeight w:val="300"/>
+        </w:trPr>
+        <w:tc>
+          <w:tcPr>
+            <w:tcW w:w="3624" w:type="dxa"/>
+            <w:shd w:val="clear" w:color="auto" w:fill="auto"/>
+            <w:tcMar>
+              <w:top w:w="100" w:type="dxa"/>
+              <w:left w:w="100" w:type="dxa"/>
+              <w:bottom w:w="100" w:type="dxa"/>
+              <w:right w:w="100" w:type="dxa"/>
+            </w:tcMar>
+          </w:tcPr>
+          <w:p>
+            <w:pPr>
+              <w:widowControl w:val="0"/>
+              <w:spacing w:line="240" w:lineRule="auto"/>
+              <w:rPr>
+                <w:sz w:val="24"/>
+                <w:szCs w:val="24"/>
+              </w:rPr>
+            </w:pPr>
+            <w:r>
+              <w:rPr>
+                <w:sz w:val="24"/>
+                <w:szCs w:val="24"/>
+              </w:rPr>
+              <w:t>Acrónimo del documento</w:t>
+            </w:r>
+          </w:p>
+        </w:tc>
+        <w:tc>
+          <w:tcPr>
+            <w:tcW w:w="3624" w:type="dxa"/>
+            <w:shd w:val="clear" w:color="auto" w:fill="auto"/>
+            <w:tcMar>
+              <w:top w:w="100" w:type="dxa"/>
+              <w:left w:w="100" w:type="dxa"/>
+              <w:bottom w:w="100" w:type="dxa"/>
+              <w:right w:w="100" w:type="dxa"/>
+            </w:tcMar>
+          </w:tcPr>
+          <w:p>
+            <w:pPr>
+              <w:widowControl w:val="0"/>
+              <w:spacing w:line="240" w:lineRule="auto"/>
+              <w:rPr>
+                <w:sz w:val="24"/>
+                <w:szCs w:val="24"/>
+              </w:rPr>
+            </w:pPr>
+            <w:r>
+              <w:rPr>
+                <w:sz w:val="24"/>
+                <w:szCs w:val="24"/>
+              </w:rPr>
+              <w:t>.Extensión</w:t>
+            </w:r>
+          </w:p>
+        </w:tc>
+      </w:tr>
+    </w:tbl>
+    <w:p>
+      <w:pPr>
+        <w:spacing w:before="120"/>
+        <w:ind w:left="1780" w:hanging="360"/>
+        <w:jc w:val="both"/>
+      </w:pPr>
+      <w:r>
+        <w:rPr>
+          <w:b/>
+        </w:rPr>
+        <w:t xml:space="preserve">Tabla 06. </w:t>
+      </w:r>
+      <w:r>
+        <w:t>Nomenclatura de ítems de evolución para toda la empresa</w:t>
+      </w:r>
+    </w:p>
+    <w:p>
+      <w:pPr>
+        <w:spacing w:before="120"/>
+        <w:ind w:left="720"/>
+        <w:jc w:val="both"/>
+        <w:rPr>
+          <w:sz w:val="24"/>
+          <w:szCs w:val="24"/>
+        </w:rPr>
+      </w:pPr>
+    </w:p>
+    <w:p>
+      <w:pPr>
+        <w:numPr>
+          <w:ilvl w:val="0"/>
+          <w:numId w:val="8"/>
+        </w:numPr>
+        <w:spacing w:before="120"/>
+        <w:contextualSpacing/>
+        <w:jc w:val="both"/>
+        <w:rPr>
+          <w:sz w:val="24"/>
+          <w:szCs w:val="24"/>
+        </w:rPr>
+      </w:pPr>
+      <w:r>
+        <w:rPr>
+          <w:sz w:val="24"/>
+          <w:szCs w:val="24"/>
+        </w:rPr>
+        <w:t>Si el ítem es para solo para un proyecto:</w:t>
+      </w:r>
+    </w:p>
+    <w:p>
+      <w:pPr>
+        <w:spacing w:before="120"/>
+        <w:ind w:left="720"/>
+        <w:jc w:val="both"/>
+        <w:rPr>
+          <w:sz w:val="24"/>
+          <w:szCs w:val="24"/>
+        </w:rPr>
+      </w:pPr>
+    </w:p>
+    <w:tbl>
+      <w:tblPr>
+        <w:tblW w:w="7890" w:type="dxa"/>
+        <w:tblInd w:w="1225" w:type="dxa"/>
+        <w:tblBorders>
+          <w:top w:val="single" w:sz="8" w:space="0" w:color="000000"/>
+          <w:left w:val="single" w:sz="8" w:space="0" w:color="000000"/>
+          <w:bottom w:val="single" w:sz="8" w:space="0" w:color="000000"/>
+          <w:right w:val="single" w:sz="8" w:space="0" w:color="000000"/>
+          <w:insideH w:val="single" w:sz="8" w:space="0" w:color="000000"/>
+          <w:insideV w:val="single" w:sz="8" w:space="0" w:color="000000"/>
+        </w:tblBorders>
+        <w:tblLayout w:type="fixed"/>
+        <w:tblLook w:val="0600" w:firstRow="0" w:lastRow="0" w:firstColumn="0" w:lastColumn="0" w:noHBand="1" w:noVBand="1"/>
+      </w:tblPr>
+      <w:tblGrid>
+        <w:gridCol w:w="2655"/>
+        <w:gridCol w:w="2760"/>
+        <w:gridCol w:w="2475"/>
+      </w:tblGrid>
+      <w:tr>
+        <w:tc>
+          <w:tcPr>
+            <w:tcW w:w="2655" w:type="dxa"/>
+            <w:shd w:val="clear" w:color="auto" w:fill="auto"/>
+            <w:tcMar>
+              <w:top w:w="100" w:type="dxa"/>
+              <w:left w:w="100" w:type="dxa"/>
+              <w:bottom w:w="100" w:type="dxa"/>
+              <w:right w:w="100" w:type="dxa"/>
+            </w:tcMar>
+          </w:tcPr>
+          <w:p>
+            <w:pPr>
+              <w:widowControl w:val="0"/>
+              <w:pBdr>
+                <w:top w:val="nil"/>
+                <w:left w:val="nil"/>
+                <w:bottom w:val="nil"/>
+                <w:right w:val="nil"/>
+                <w:between w:val="nil"/>
+              </w:pBdr>
+              <w:spacing w:line="240" w:lineRule="auto"/>
+              <w:jc w:val="center"/>
+              <w:rPr>
+                <w:sz w:val="24"/>
+                <w:szCs w:val="24"/>
+              </w:rPr>
+            </w:pPr>
+            <w:r>
+              <w:rPr>
+                <w:sz w:val="24"/>
+                <w:szCs w:val="24"/>
+              </w:rPr>
+              <w:t>Acrónimo del proyecto</w:t>
+            </w:r>
+          </w:p>
+        </w:tc>
+        <w:tc>
+          <w:tcPr>
+            <w:tcW w:w="2760" w:type="dxa"/>
+            <w:shd w:val="clear" w:color="auto" w:fill="auto"/>
+            <w:tcMar>
+              <w:top w:w="100" w:type="dxa"/>
+              <w:left w:w="100" w:type="dxa"/>
+              <w:bottom w:w="100" w:type="dxa"/>
+              <w:right w:w="100" w:type="dxa"/>
+            </w:tcMar>
+          </w:tcPr>
+          <w:p>
+            <w:pPr>
+              <w:widowControl w:val="0"/>
+              <w:pBdr>
+                <w:top w:val="nil"/>
+                <w:left w:val="nil"/>
+                <w:bottom w:val="nil"/>
+                <w:right w:val="nil"/>
+                <w:between w:val="nil"/>
+              </w:pBdr>
+              <w:spacing w:line="240" w:lineRule="auto"/>
+              <w:jc w:val="center"/>
+              <w:rPr>
+                <w:sz w:val="24"/>
+                <w:szCs w:val="24"/>
+              </w:rPr>
+            </w:pPr>
+            <w:r>
+              <w:rPr>
+                <w:sz w:val="24"/>
+                <w:szCs w:val="24"/>
+              </w:rPr>
+              <w:t>Acrónimo del ítem</w:t>
+            </w:r>
+          </w:p>
+        </w:tc>
+        <w:tc>
+          <w:tcPr>
+            <w:tcW w:w="2475" w:type="dxa"/>
+            <w:shd w:val="clear" w:color="auto" w:fill="auto"/>
+            <w:tcMar>
+              <w:top w:w="100" w:type="dxa"/>
+              <w:left w:w="100" w:type="dxa"/>
+              <w:bottom w:w="100" w:type="dxa"/>
+              <w:right w:w="100" w:type="dxa"/>
+            </w:tcMar>
+          </w:tcPr>
+          <w:p>
+            <w:pPr>
+              <w:widowControl w:val="0"/>
+              <w:pBdr>
+                <w:top w:val="nil"/>
+                <w:left w:val="nil"/>
+                <w:bottom w:val="nil"/>
+                <w:right w:val="nil"/>
+                <w:between w:val="nil"/>
+              </w:pBdr>
+              <w:spacing w:line="240" w:lineRule="auto"/>
+              <w:jc w:val="center"/>
+              <w:rPr>
+                <w:sz w:val="24"/>
+                <w:szCs w:val="24"/>
+              </w:rPr>
+            </w:pPr>
+            <w:r>
+              <w:rPr>
+                <w:sz w:val="24"/>
+                <w:szCs w:val="24"/>
+              </w:rPr>
+              <w:t>.Extensión</w:t>
+            </w:r>
+          </w:p>
+        </w:tc>
+      </w:tr>
+    </w:tbl>
+    <w:p>
+      <w:pPr>
+        <w:spacing w:before="120"/>
+        <w:ind w:left="1780" w:hanging="360"/>
+        <w:jc w:val="both"/>
+      </w:pPr>
+      <w:r>
+        <w:rPr>
+          <w:b/>
+        </w:rPr>
+        <w:t xml:space="preserve">Tabla 07. </w:t>
+      </w:r>
+      <w:r>
+        <w:t>Nomenclatura de ítems de evolución para toda un proyecto</w:t>
+      </w:r>
+    </w:p>
+    <w:p>
+      <w:pPr>
+        <w:spacing w:before="120"/>
+        <w:ind w:left="1420"/>
+        <w:jc w:val="both"/>
+        <w:rPr>
+          <w:sz w:val="24"/>
+          <w:szCs w:val="24"/>
+        </w:rPr>
+      </w:pPr>
+      <w:r>
+        <w:rPr>
+          <w:sz w:val="24"/>
+          <w:szCs w:val="24"/>
+        </w:rPr>
+        <w:t xml:space="preserve"> </w:t>
+      </w:r>
+    </w:p>
+    <w:p>
+      <w:pPr>
+        <w:spacing w:before="120"/>
+        <w:ind w:left="1060" w:hanging="360"/>
+        <w:jc w:val="both"/>
+        <w:rPr>
+          <w:b/>
+          <w:sz w:val="24"/>
+          <w:szCs w:val="24"/>
+        </w:rPr>
+      </w:pPr>
+      <w:r>
+        <w:rPr>
+          <w:b/>
+          <w:sz w:val="24"/>
+          <w:szCs w:val="24"/>
+        </w:rPr>
+        <w:t>●     Ítems fuente:</w:t>
+      </w:r>
+    </w:p>
+    <w:p>
+      <w:pPr>
+        <w:spacing w:before="120"/>
+        <w:ind w:left="1060" w:hanging="360"/>
+        <w:jc w:val="both"/>
+        <w:rPr>
+          <w:sz w:val="24"/>
+          <w:szCs w:val="24"/>
+        </w:rPr>
+      </w:pPr>
+      <w:r>
+        <w:rPr>
+          <w:sz w:val="24"/>
+          <w:szCs w:val="24"/>
+        </w:rPr>
+        <w:tab/>
+        <w:t>Los ítems fuente serán nombrados de la siguiente manera:</w:t>
+      </w:r>
+    </w:p>
+    <w:p>
+      <w:pPr>
+        <w:spacing w:before="120"/>
+        <w:ind w:left="1060" w:hanging="360"/>
+        <w:jc w:val="both"/>
+        <w:rPr>
+          <w:b/>
+          <w:sz w:val="24"/>
+          <w:szCs w:val="24"/>
+        </w:rPr>
+      </w:pPr>
+    </w:p>
+    <w:tbl>
+      <w:tblPr>
+        <w:tblW w:w="7770" w:type="dxa"/>
+        <w:tblInd w:w="1160" w:type="dxa"/>
+        <w:tblBorders>
+          <w:top w:val="single" w:sz="8" w:space="0" w:color="000000"/>
+          <w:left w:val="single" w:sz="8" w:space="0" w:color="000000"/>
+          <w:bottom w:val="single" w:sz="8" w:space="0" w:color="000000"/>
+          <w:right w:val="single" w:sz="8" w:space="0" w:color="000000"/>
+          <w:insideH w:val="single" w:sz="8" w:space="0" w:color="000000"/>
+          <w:insideV w:val="single" w:sz="8" w:space="0" w:color="000000"/>
+        </w:tblBorders>
+        <w:tblLayout w:type="fixed"/>
+        <w:tblLook w:val="0600" w:firstRow="0" w:lastRow="0" w:firstColumn="0" w:lastColumn="0" w:noHBand="1" w:noVBand="1"/>
+      </w:tblPr>
+      <w:tblGrid>
+        <w:gridCol w:w="4125"/>
+        <w:gridCol w:w="3645"/>
+      </w:tblGrid>
+      <w:tr>
+        <w:trPr>
+          <w:trHeight w:val="560"/>
+        </w:trPr>
+        <w:tc>
+          <w:tcPr>
+            <w:tcW w:w="4125" w:type="dxa"/>
+            <w:shd w:val="clear" w:color="auto" w:fill="auto"/>
+            <w:tcMar>
+              <w:top w:w="100" w:type="dxa"/>
+              <w:left w:w="100" w:type="dxa"/>
+              <w:bottom w:w="100" w:type="dxa"/>
+              <w:right w:w="100" w:type="dxa"/>
+            </w:tcMar>
+          </w:tcPr>
+          <w:p>
+            <w:pPr>
+              <w:widowControl w:val="0"/>
+              <w:pBdr>
+                <w:top w:val="nil"/>
+                <w:left w:val="nil"/>
+                <w:bottom w:val="nil"/>
+                <w:right w:val="nil"/>
+                <w:between w:val="nil"/>
+              </w:pBdr>
+              <w:spacing w:line="240" w:lineRule="auto"/>
+              <w:jc w:val="center"/>
+              <w:rPr>
+                <w:sz w:val="24"/>
+                <w:szCs w:val="24"/>
+              </w:rPr>
+            </w:pPr>
+            <w:r>
+              <w:rPr>
+                <w:sz w:val="24"/>
+                <w:szCs w:val="24"/>
+              </w:rPr>
+              <w:t>Nombre de ítem en CamelCase</w:t>
+            </w:r>
+          </w:p>
+        </w:tc>
+        <w:tc>
+          <w:tcPr>
+            <w:tcW w:w="3645" w:type="dxa"/>
+            <w:shd w:val="clear" w:color="auto" w:fill="auto"/>
+            <w:tcMar>
+              <w:top w:w="100" w:type="dxa"/>
+              <w:left w:w="100" w:type="dxa"/>
+              <w:bottom w:w="100" w:type="dxa"/>
+              <w:right w:w="100" w:type="dxa"/>
+            </w:tcMar>
+          </w:tcPr>
+          <w:p>
+            <w:pPr>
+              <w:widowControl w:val="0"/>
+              <w:pBdr>
+                <w:top w:val="nil"/>
+                <w:left w:val="nil"/>
+                <w:bottom w:val="nil"/>
+                <w:right w:val="nil"/>
+                <w:between w:val="nil"/>
+              </w:pBdr>
+              <w:spacing w:line="240" w:lineRule="auto"/>
+              <w:jc w:val="center"/>
+              <w:rPr>
+                <w:sz w:val="24"/>
+                <w:szCs w:val="24"/>
+              </w:rPr>
+            </w:pPr>
+            <w:r>
+              <w:rPr>
+                <w:sz w:val="24"/>
+                <w:szCs w:val="24"/>
+              </w:rPr>
+              <w:t>.Extensión (js, html)</w:t>
+            </w:r>
+          </w:p>
+        </w:tc>
+      </w:tr>
+    </w:tbl>
+    <w:p>
+      <w:pPr>
+        <w:spacing w:before="120"/>
+        <w:ind w:left="1780" w:hanging="360"/>
+        <w:jc w:val="both"/>
+      </w:pPr>
+      <w:r>
+        <w:rPr>
+          <w:b/>
+        </w:rPr>
+        <w:t xml:space="preserve">Tabla 08. </w:t>
+      </w:r>
+      <w:r>
+        <w:t>Nomenclatura de ítems de fuente</w:t>
+      </w:r>
+    </w:p>
+    <w:p>
+      <w:pPr>
+        <w:spacing w:before="120"/>
+        <w:jc w:val="both"/>
+        <w:rPr>
+          <w:sz w:val="24"/>
+          <w:szCs w:val="24"/>
+        </w:rPr>
+      </w:pPr>
+    </w:p>
+    <w:p>
+      <w:pPr>
+        <w:spacing w:before="120"/>
+        <w:ind w:left="1060" w:hanging="360"/>
+        <w:jc w:val="both"/>
+        <w:rPr>
+          <w:b/>
+          <w:sz w:val="24"/>
+          <w:szCs w:val="24"/>
+        </w:rPr>
+      </w:pPr>
+      <w:r>
+        <w:rPr>
+          <w:b/>
+          <w:sz w:val="24"/>
+          <w:szCs w:val="24"/>
+        </w:rPr>
+        <w:t>●     Ítems de soporte:</w:t>
+      </w:r>
+    </w:p>
+    <w:p>
+      <w:pPr>
+        <w:spacing w:before="120"/>
+        <w:jc w:val="both"/>
+        <w:rPr>
+          <w:sz w:val="24"/>
+          <w:szCs w:val="24"/>
+        </w:rPr>
+      </w:pPr>
+      <w:r>
+        <w:rPr>
+          <w:sz w:val="24"/>
+          <w:szCs w:val="24"/>
+        </w:rPr>
+        <w:tab/>
+      </w:r>
+      <w:r>
+        <w:rPr>
+          <w:sz w:val="24"/>
+          <w:szCs w:val="24"/>
+        </w:rPr>
+        <w:tab/>
+        <w:t>Los ítems de soporte serán identificados de la siguiente manera:</w:t>
+      </w:r>
+    </w:p>
+    <w:p>
+      <w:pPr>
+        <w:spacing w:before="120"/>
+        <w:jc w:val="both"/>
+        <w:rPr>
+          <w:sz w:val="24"/>
+          <w:szCs w:val="24"/>
+        </w:rPr>
+      </w:pPr>
+    </w:p>
+    <w:tbl>
+      <w:tblPr>
+        <w:tblW w:w="7249" w:type="dxa"/>
+        <w:tblInd w:w="1880" w:type="dxa"/>
+        <w:tblBorders>
+          <w:top w:val="single" w:sz="8" w:space="0" w:color="000000"/>
+          <w:left w:val="single" w:sz="8" w:space="0" w:color="000000"/>
+          <w:bottom w:val="single" w:sz="8" w:space="0" w:color="000000"/>
+          <w:right w:val="single" w:sz="8" w:space="0" w:color="000000"/>
+          <w:insideH w:val="single" w:sz="8" w:space="0" w:color="000000"/>
+          <w:insideV w:val="single" w:sz="8" w:space="0" w:color="000000"/>
+        </w:tblBorders>
+        <w:tblLayout w:type="fixed"/>
+        <w:tblLook w:val="0600" w:firstRow="0" w:lastRow="0" w:firstColumn="0" w:lastColumn="0" w:noHBand="1" w:noVBand="1"/>
+      </w:tblPr>
+      <w:tblGrid>
+        <w:gridCol w:w="3624"/>
+        <w:gridCol w:w="3625"/>
+      </w:tblGrid>
+      <w:tr>
+        <w:tc>
+          <w:tcPr>
+            <w:tcW w:w="3624" w:type="dxa"/>
+            <w:shd w:val="clear" w:color="auto" w:fill="auto"/>
+            <w:tcMar>
+              <w:top w:w="100" w:type="dxa"/>
+              <w:left w:w="100" w:type="dxa"/>
+              <w:bottom w:w="100" w:type="dxa"/>
+              <w:right w:w="100" w:type="dxa"/>
+            </w:tcMar>
+          </w:tcPr>
+          <w:p>
+            <w:pPr>
+              <w:widowControl w:val="0"/>
+              <w:pBdr>
+                <w:top w:val="nil"/>
+                <w:left w:val="nil"/>
+                <w:bottom w:val="nil"/>
+                <w:right w:val="nil"/>
+                <w:between w:val="nil"/>
+              </w:pBdr>
+              <w:spacing w:line="240" w:lineRule="auto"/>
+              <w:jc w:val="center"/>
+              <w:rPr>
+                <w:sz w:val="24"/>
+                <w:szCs w:val="24"/>
+              </w:rPr>
+            </w:pPr>
+            <w:r>
+              <w:rPr>
+                <w:sz w:val="24"/>
+                <w:szCs w:val="24"/>
+              </w:rPr>
+              <w:t>Nombre del ítem</w:t>
+            </w:r>
+          </w:p>
+        </w:tc>
+        <w:tc>
+          <w:tcPr>
+            <w:tcW w:w="3624" w:type="dxa"/>
+            <w:shd w:val="clear" w:color="auto" w:fill="auto"/>
+            <w:tcMar>
+              <w:top w:w="100" w:type="dxa"/>
+              <w:left w:w="100" w:type="dxa"/>
+              <w:bottom w:w="100" w:type="dxa"/>
+              <w:right w:w="100" w:type="dxa"/>
+            </w:tcMar>
+          </w:tcPr>
+          <w:p>
+            <w:pPr>
+              <w:widowControl w:val="0"/>
+              <w:pBdr>
+                <w:top w:val="nil"/>
+                <w:left w:val="nil"/>
+                <w:bottom w:val="nil"/>
+                <w:right w:val="nil"/>
+                <w:between w:val="nil"/>
+              </w:pBdr>
+              <w:spacing w:line="240" w:lineRule="auto"/>
+              <w:jc w:val="center"/>
+              <w:rPr>
+                <w:sz w:val="24"/>
+                <w:szCs w:val="24"/>
+              </w:rPr>
+            </w:pPr>
+            <w:r>
+              <w:rPr>
+                <w:sz w:val="24"/>
+                <w:szCs w:val="24"/>
+              </w:rPr>
+              <w:t>.Extensión</w:t>
+            </w:r>
+          </w:p>
+        </w:tc>
+      </w:tr>
+    </w:tbl>
+    <w:p>
+      <w:pPr>
+        <w:spacing w:before="120"/>
+        <w:ind w:left="1780" w:hanging="360"/>
+        <w:jc w:val="both"/>
+      </w:pPr>
+      <w:r>
+        <w:rPr>
+          <w:b/>
+        </w:rPr>
+        <w:t xml:space="preserve">Tabla 09. </w:t>
+      </w:r>
+      <w:r>
+        <w:t>Nomenclatura de ítems de soporte</w:t>
+      </w:r>
+    </w:p>
+    <w:p>
+      <w:pPr>
+        <w:spacing w:before="120"/>
+        <w:rPr>
+          <w:b/>
+          <w:sz w:val="24"/>
+          <w:szCs w:val="24"/>
+        </w:rPr>
+      </w:pPr>
+    </w:p>
+    <w:p>
+      <w:pPr>
+        <w:spacing w:before="120"/>
+        <w:rPr>
+          <w:b/>
+          <w:sz w:val="24"/>
+          <w:szCs w:val="24"/>
+        </w:rPr>
+      </w:pPr>
+    </w:p>
+    <w:p>
+      <w:pPr>
+        <w:numPr>
+          <w:ilvl w:val="2"/>
+          <w:numId w:val="10"/>
+        </w:numPr>
+        <w:spacing w:before="120"/>
+        <w:contextualSpacing/>
+        <w:rPr>
+          <w:sz w:val="24"/>
+          <w:szCs w:val="24"/>
+        </w:rPr>
+      </w:pPr>
+      <w:r>
+        <w:rPr>
+          <w:b/>
+          <w:sz w:val="24"/>
+          <w:szCs w:val="24"/>
+        </w:rPr>
+        <w:t>Lista de ítem con la nomenclatura</w:t>
       </w:r>
     </w:p>
     <w:sectPr>
@@ -4264,7 +5860,7 @@
             <w:rPr>
               <w:noProof/>
             </w:rPr>
-            <w:t>7</w:t>
+            <w:t>9</w:t>
           </w:r>
           <w:r>
             <w:fldChar w:fldCharType="end"/>
@@ -4879,6 +6475,236 @@
     </w:lvl>
   </w:abstractNum>
   <w:abstractNum w:abstractNumId="3" w15:restartNumberingAfterBreak="0">
+    <w:nsid w:val="36523756"/>
+    <w:multiLevelType w:val="multilevel"/>
+    <w:tmpl w:val="5ABA00C2"/>
+    <w:lvl w:ilvl="0">
+      <w:start w:val="1"/>
+      <w:numFmt w:val="decimal"/>
+      <w:lvlText w:val="%1."/>
+      <w:lvlJc w:val="right"/>
+      <w:pPr>
+        <w:ind w:left="720" w:hanging="360"/>
+      </w:pPr>
+      <w:rPr>
+        <w:u w:val="none"/>
+      </w:rPr>
+    </w:lvl>
+    <w:lvl w:ilvl="1">
+      <w:start w:val="1"/>
+      <w:numFmt w:val="decimal"/>
+      <w:lvlText w:val="%1.%2."/>
+      <w:lvlJc w:val="right"/>
+      <w:pPr>
+        <w:ind w:left="1440" w:hanging="360"/>
+      </w:pPr>
+      <w:rPr>
+        <w:sz w:val="28"/>
+        <w:szCs w:val="28"/>
+        <w:u w:val="none"/>
+      </w:rPr>
+    </w:lvl>
+    <w:lvl w:ilvl="2">
+      <w:start w:val="1"/>
+      <w:numFmt w:val="decimal"/>
+      <w:lvlText w:val="%1.%2.%3."/>
+      <w:lvlJc w:val="right"/>
+      <w:pPr>
+        <w:ind w:left="2160" w:hanging="360"/>
+      </w:pPr>
+      <w:rPr>
+        <w:rFonts w:ascii="Arial" w:eastAsia="Arial" w:hAnsi="Arial" w:cs="Arial"/>
+        <w:b/>
+        <w:u w:val="none"/>
+      </w:rPr>
+    </w:lvl>
+    <w:lvl w:ilvl="3">
+      <w:start w:val="1"/>
+      <w:numFmt w:val="decimal"/>
+      <w:lvlText w:val="%1.%2.%3.%4."/>
+      <w:lvlJc w:val="right"/>
+      <w:pPr>
+        <w:ind w:left="2880" w:hanging="360"/>
+      </w:pPr>
+      <w:rPr>
+        <w:u w:val="none"/>
+      </w:rPr>
+    </w:lvl>
+    <w:lvl w:ilvl="4">
+      <w:start w:val="1"/>
+      <w:numFmt w:val="decimal"/>
+      <w:lvlText w:val="%1.%2.%3.%4.%5."/>
+      <w:lvlJc w:val="right"/>
+      <w:pPr>
+        <w:ind w:left="3600" w:hanging="360"/>
+      </w:pPr>
+      <w:rPr>
+        <w:u w:val="none"/>
+      </w:rPr>
+    </w:lvl>
+    <w:lvl w:ilvl="5">
+      <w:start w:val="1"/>
+      <w:numFmt w:val="decimal"/>
+      <w:lvlText w:val="%1.%2.%3.%4.%5.%6."/>
+      <w:lvlJc w:val="right"/>
+      <w:pPr>
+        <w:ind w:left="4320" w:hanging="360"/>
+      </w:pPr>
+      <w:rPr>
+        <w:u w:val="none"/>
+      </w:rPr>
+    </w:lvl>
+    <w:lvl w:ilvl="6">
+      <w:start w:val="1"/>
+      <w:numFmt w:val="decimal"/>
+      <w:lvlText w:val="%1.%2.%3.%4.%5.%6.%7."/>
+      <w:lvlJc w:val="right"/>
+      <w:pPr>
+        <w:ind w:left="5040" w:hanging="360"/>
+      </w:pPr>
+      <w:rPr>
+        <w:u w:val="none"/>
+      </w:rPr>
+    </w:lvl>
+    <w:lvl w:ilvl="7">
+      <w:start w:val="1"/>
+      <w:numFmt w:val="decimal"/>
+      <w:lvlText w:val="%1.%2.%3.%4.%5.%6.%7.%8."/>
+      <w:lvlJc w:val="right"/>
+      <w:pPr>
+        <w:ind w:left="5760" w:hanging="360"/>
+      </w:pPr>
+      <w:rPr>
+        <w:u w:val="none"/>
+      </w:rPr>
+    </w:lvl>
+    <w:lvl w:ilvl="8">
+      <w:start w:val="1"/>
+      <w:numFmt w:val="decimal"/>
+      <w:lvlText w:val="%1.%2.%3.%4.%5.%6.%7.%8.%9."/>
+      <w:lvlJc w:val="right"/>
+      <w:pPr>
+        <w:ind w:left="6480" w:hanging="360"/>
+      </w:pPr>
+      <w:rPr>
+        <w:u w:val="none"/>
+      </w:rPr>
+    </w:lvl>
+  </w:abstractNum>
+  <w:abstractNum w:abstractNumId="4" w15:restartNumberingAfterBreak="0">
+    <w:nsid w:val="3F380F8E"/>
+    <w:multiLevelType w:val="multilevel"/>
+    <w:tmpl w:val="C470A13E"/>
+    <w:lvl w:ilvl="0">
+      <w:start w:val="1"/>
+      <w:numFmt w:val="bullet"/>
+      <w:lvlText w:val="●"/>
+      <w:lvlJc w:val="left"/>
+      <w:pPr>
+        <w:ind w:left="720" w:hanging="360"/>
+      </w:pPr>
+      <w:rPr>
+        <w:u w:val="none"/>
+      </w:rPr>
+    </w:lvl>
+    <w:lvl w:ilvl="1">
+      <w:start w:val="1"/>
+      <w:numFmt w:val="bullet"/>
+      <w:lvlText w:val="○"/>
+      <w:lvlJc w:val="left"/>
+      <w:pPr>
+        <w:ind w:left="1440" w:hanging="360"/>
+      </w:pPr>
+      <w:rPr>
+        <w:u w:val="none"/>
+      </w:rPr>
+    </w:lvl>
+    <w:lvl w:ilvl="2">
+      <w:start w:val="1"/>
+      <w:numFmt w:val="bullet"/>
+      <w:lvlText w:val="■"/>
+      <w:lvlJc w:val="left"/>
+      <w:pPr>
+        <w:ind w:left="2160" w:hanging="360"/>
+      </w:pPr>
+      <w:rPr>
+        <w:u w:val="none"/>
+      </w:rPr>
+    </w:lvl>
+    <w:lvl w:ilvl="3">
+      <w:start w:val="1"/>
+      <w:numFmt w:val="bullet"/>
+      <w:lvlText w:val="●"/>
+      <w:lvlJc w:val="left"/>
+      <w:pPr>
+        <w:ind w:left="2880" w:hanging="360"/>
+      </w:pPr>
+      <w:rPr>
+        <w:u w:val="none"/>
+      </w:rPr>
+    </w:lvl>
+    <w:lvl w:ilvl="4">
+      <w:start w:val="1"/>
+      <w:numFmt w:val="bullet"/>
+      <w:lvlText w:val="○"/>
+      <w:lvlJc w:val="left"/>
+      <w:pPr>
+        <w:ind w:left="3600" w:hanging="360"/>
+      </w:pPr>
+      <w:rPr>
+        <w:u w:val="none"/>
+      </w:rPr>
+    </w:lvl>
+    <w:lvl w:ilvl="5">
+      <w:start w:val="1"/>
+      <w:numFmt w:val="bullet"/>
+      <w:lvlText w:val="■"/>
+      <w:lvlJc w:val="left"/>
+      <w:pPr>
+        <w:ind w:left="4320" w:hanging="360"/>
+      </w:pPr>
+      <w:rPr>
+        <w:u w:val="none"/>
+      </w:rPr>
+    </w:lvl>
+    <w:lvl w:ilvl="6">
+      <w:start w:val="1"/>
+      <w:numFmt w:val="bullet"/>
+      <w:lvlText w:val="●"/>
+      <w:lvlJc w:val="left"/>
+      <w:pPr>
+        <w:ind w:left="5040" w:hanging="360"/>
+      </w:pPr>
+      <w:rPr>
+        <w:u w:val="none"/>
+      </w:rPr>
+    </w:lvl>
+    <w:lvl w:ilvl="7">
+      <w:start w:val="1"/>
+      <w:numFmt w:val="bullet"/>
+      <w:lvlText w:val="○"/>
+      <w:lvlJc w:val="left"/>
+      <w:pPr>
+        <w:ind w:left="5760" w:hanging="360"/>
+      </w:pPr>
+      <w:rPr>
+        <w:u w:val="none"/>
+      </w:rPr>
+    </w:lvl>
+    <w:lvl w:ilvl="8">
+      <w:start w:val="1"/>
+      <w:numFmt w:val="bullet"/>
+      <w:lvlText w:val="■"/>
+      <w:lvlJc w:val="left"/>
+      <w:pPr>
+        <w:ind w:left="6480" w:hanging="360"/>
+      </w:pPr>
+      <w:rPr>
+        <w:u w:val="none"/>
+      </w:rPr>
+    </w:lvl>
+  </w:abstractNum>
+  <w:abstractNum w:abstractNumId="5" w15:restartNumberingAfterBreak="0">
     <w:nsid w:val="4B7A55B9"/>
     <w:multiLevelType w:val="multilevel"/>
     <w:tmpl w:val="AAA870BC"/>
@@ -5027,7 +6853,120 @@
       </w:rPr>
     </w:lvl>
   </w:abstractNum>
-  <w:abstractNum w:abstractNumId="4" w15:restartNumberingAfterBreak="0">
+  <w:abstractNum w:abstractNumId="6" w15:restartNumberingAfterBreak="0">
+    <w:nsid w:val="51EB610A"/>
+    <w:multiLevelType w:val="multilevel"/>
+    <w:tmpl w:val="3180763C"/>
+    <w:lvl w:ilvl="0">
+      <w:start w:val="1"/>
+      <w:numFmt w:val="bullet"/>
+      <w:lvlText w:val="➢"/>
+      <w:lvlJc w:val="left"/>
+      <w:pPr>
+        <w:ind w:left="1440" w:hanging="360"/>
+      </w:pPr>
+      <w:rPr>
+        <w:u w:val="none"/>
+      </w:rPr>
+    </w:lvl>
+    <w:lvl w:ilvl="1">
+      <w:start w:val="1"/>
+      <w:numFmt w:val="bullet"/>
+      <w:lvlText w:val="○"/>
+      <w:lvlJc w:val="left"/>
+      <w:pPr>
+        <w:ind w:left="2160" w:hanging="360"/>
+      </w:pPr>
+      <w:rPr>
+        <w:u w:val="none"/>
+      </w:rPr>
+    </w:lvl>
+    <w:lvl w:ilvl="2">
+      <w:start w:val="1"/>
+      <w:numFmt w:val="bullet"/>
+      <w:lvlText w:val="■"/>
+      <w:lvlJc w:val="left"/>
+      <w:pPr>
+        <w:ind w:left="2880" w:hanging="360"/>
+      </w:pPr>
+      <w:rPr>
+        <w:u w:val="none"/>
+      </w:rPr>
+    </w:lvl>
+    <w:lvl w:ilvl="3">
+      <w:start w:val="1"/>
+      <w:numFmt w:val="bullet"/>
+      <w:lvlText w:val="●"/>
+      <w:lvlJc w:val="left"/>
+      <w:pPr>
+        <w:ind w:left="3600" w:hanging="360"/>
+      </w:pPr>
+      <w:rPr>
+        <w:u w:val="none"/>
+      </w:rPr>
+    </w:lvl>
+    <w:lvl w:ilvl="4">
+      <w:start w:val="1"/>
+      <w:numFmt w:val="bullet"/>
+      <w:lvlText w:val="○"/>
+      <w:lvlJc w:val="left"/>
+      <w:pPr>
+        <w:ind w:left="4320" w:hanging="360"/>
+      </w:pPr>
+      <w:rPr>
+        <w:u w:val="none"/>
+      </w:rPr>
+    </w:lvl>
+    <w:lvl w:ilvl="5">
+      <w:start w:val="1"/>
+      <w:numFmt w:val="bullet"/>
+      <w:lvlText w:val="■"/>
+      <w:lvlJc w:val="left"/>
+      <w:pPr>
+        <w:ind w:left="5040" w:hanging="360"/>
+      </w:pPr>
+      <w:rPr>
+        <w:u w:val="none"/>
+      </w:rPr>
+    </w:lvl>
+    <w:lvl w:ilvl="6">
+      <w:start w:val="1"/>
+      <w:numFmt w:val="bullet"/>
+      <w:lvlText w:val="●"/>
+      <w:lvlJc w:val="left"/>
+      <w:pPr>
+        <w:ind w:left="5760" w:hanging="360"/>
+      </w:pPr>
+      <w:rPr>
+        <w:u w:val="none"/>
+      </w:rPr>
+    </w:lvl>
+    <w:lvl w:ilvl="7">
+      <w:start w:val="1"/>
+      <w:numFmt w:val="bullet"/>
+      <w:lvlText w:val="○"/>
+      <w:lvlJc w:val="left"/>
+      <w:pPr>
+        <w:ind w:left="6480" w:hanging="360"/>
+      </w:pPr>
+      <w:rPr>
+        <w:u w:val="none"/>
+      </w:rPr>
+    </w:lvl>
+    <w:lvl w:ilvl="8">
+      <w:start w:val="1"/>
+      <w:numFmt w:val="bullet"/>
+      <w:lvlText w:val="■"/>
+      <w:lvlJc w:val="left"/>
+      <w:pPr>
+        <w:ind w:left="7200" w:hanging="360"/>
+      </w:pPr>
+      <w:rPr>
+        <w:u w:val="none"/>
+      </w:rPr>
+    </w:lvl>
+  </w:abstractNum>
+  <w:abstractNum w:abstractNumId="7" w15:restartNumberingAfterBreak="0">
     <w:nsid w:val="533841A4"/>
     <w:multiLevelType w:val="multilevel"/>
     <w:tmpl w:val="C4E8A2E0"/>
@@ -5142,7 +7081,7 @@
       </w:rPr>
     </w:lvl>
   </w:abstractNum>
-  <w:abstractNum w:abstractNumId="5" w15:restartNumberingAfterBreak="0">
+  <w:abstractNum w:abstractNumId="8" w15:restartNumberingAfterBreak="0">
     <w:nsid w:val="5CD055FD"/>
     <w:multiLevelType w:val="multilevel"/>
     <w:tmpl w:val="2432E610"/>
@@ -5291,7 +7230,7 @@
       </w:rPr>
     </w:lvl>
   </w:abstractNum>
-  <w:abstractNum w:abstractNumId="6" w15:restartNumberingAfterBreak="0">
+  <w:abstractNum w:abstractNumId="9" w15:restartNumberingAfterBreak="0">
     <w:nsid w:val="5E0D6620"/>
     <w:multiLevelType w:val="multilevel"/>
     <w:tmpl w:val="2F8EA054"/>
@@ -5411,8 +7350,234 @@
       </w:rPr>
     </w:lvl>
   </w:abstractNum>
+  <w:abstractNum w:abstractNumId="10" w15:restartNumberingAfterBreak="0">
+    <w:nsid w:val="620F34EE"/>
+    <w:multiLevelType w:val="multilevel"/>
+    <w:tmpl w:val="7DC434BE"/>
+    <w:lvl w:ilvl="0">
+      <w:start w:val="1"/>
+      <w:numFmt w:val="bullet"/>
+      <w:lvlText w:val="●"/>
+      <w:lvlJc w:val="left"/>
+      <w:pPr>
+        <w:ind w:left="1440" w:hanging="360"/>
+      </w:pPr>
+      <w:rPr>
+        <w:u w:val="none"/>
+      </w:rPr>
+    </w:lvl>
+    <w:lvl w:ilvl="1">
+      <w:start w:val="1"/>
+      <w:numFmt w:val="bullet"/>
+      <w:lvlText w:val="○"/>
+      <w:lvlJc w:val="left"/>
+      <w:pPr>
+        <w:ind w:left="2160" w:hanging="360"/>
+      </w:pPr>
+      <w:rPr>
+        <w:u w:val="none"/>
+      </w:rPr>
+    </w:lvl>
+    <w:lvl w:ilvl="2">
+      <w:start w:val="1"/>
+      <w:numFmt w:val="bullet"/>
+      <w:lvlText w:val="■"/>
+      <w:lvlJc w:val="left"/>
+      <w:pPr>
+        <w:ind w:left="2880" w:hanging="360"/>
+      </w:pPr>
+      <w:rPr>
+        <w:u w:val="none"/>
+      </w:rPr>
+    </w:lvl>
+    <w:lvl w:ilvl="3">
+      <w:start w:val="1"/>
+      <w:numFmt w:val="bullet"/>
+      <w:lvlText w:val="●"/>
+      <w:lvlJc w:val="left"/>
+      <w:pPr>
+        <w:ind w:left="3600" w:hanging="360"/>
+      </w:pPr>
+      <w:rPr>
+        <w:u w:val="none"/>
+      </w:rPr>
+    </w:lvl>
+    <w:lvl w:ilvl="4">
+      <w:start w:val="1"/>
+      <w:numFmt w:val="bullet"/>
+      <w:lvlText w:val="○"/>
+      <w:lvlJc w:val="left"/>
+      <w:pPr>
+        <w:ind w:left="4320" w:hanging="360"/>
+      </w:pPr>
+      <w:rPr>
+        <w:u w:val="none"/>
+      </w:rPr>
+    </w:lvl>
+    <w:lvl w:ilvl="5">
+      <w:start w:val="1"/>
+      <w:numFmt w:val="bullet"/>
+      <w:lvlText w:val="■"/>
+      <w:lvlJc w:val="left"/>
+      <w:pPr>
+        <w:ind w:left="5040" w:hanging="360"/>
+      </w:pPr>
+      <w:rPr>
+        <w:u w:val="none"/>
+      </w:rPr>
+    </w:lvl>
+    <w:lvl w:ilvl="6">
+      <w:start w:val="1"/>
+      <w:numFmt w:val="bullet"/>
+      <w:lvlText w:val="●"/>
+      <w:lvlJc w:val="left"/>
+      <w:pPr>
+        <w:ind w:left="5760" w:hanging="360"/>
+      </w:pPr>
+      <w:rPr>
+        <w:u w:val="none"/>
+      </w:rPr>
+    </w:lvl>
+    <w:lvl w:ilvl="7">
+      <w:start w:val="1"/>
+      <w:numFmt w:val="bullet"/>
+      <w:lvlText w:val="○"/>
+      <w:lvlJc w:val="left"/>
+      <w:pPr>
+        <w:ind w:left="6480" w:hanging="360"/>
+      </w:pPr>
+      <w:rPr>
+        <w:u w:val="none"/>
+      </w:rPr>
+    </w:lvl>
+    <w:lvl w:ilvl="8">
+      <w:start w:val="1"/>
+      <w:numFmt w:val="bullet"/>
+      <w:lvlText w:val="■"/>
+      <w:lvlJc w:val="left"/>
+      <w:pPr>
+        <w:ind w:left="7200" w:hanging="360"/>
+      </w:pPr>
+      <w:rPr>
+        <w:u w:val="none"/>
+      </w:rPr>
+    </w:lvl>
+  </w:abstractNum>
+  <w:abstractNum w:abstractNumId="11" w15:restartNumberingAfterBreak="0">
+    <w:nsid w:val="704273CB"/>
+    <w:multiLevelType w:val="multilevel"/>
+    <w:tmpl w:val="1BBC491A"/>
+    <w:lvl w:ilvl="0">
+      <w:start w:val="1"/>
+      <w:numFmt w:val="bullet"/>
+      <w:lvlText w:val="➢"/>
+      <w:lvlJc w:val="left"/>
+      <w:pPr>
+        <w:ind w:left="1440" w:hanging="360"/>
+      </w:pPr>
+      <w:rPr>
+        <w:u w:val="none"/>
+      </w:rPr>
+    </w:lvl>
+    <w:lvl w:ilvl="1">
+      <w:start w:val="1"/>
+      <w:numFmt w:val="bullet"/>
+      <w:lvlText w:val="○"/>
+      <w:lvlJc w:val="left"/>
+      <w:pPr>
+        <w:ind w:left="2160" w:hanging="360"/>
+      </w:pPr>
+      <w:rPr>
+        <w:u w:val="none"/>
+      </w:rPr>
+    </w:lvl>
+    <w:lvl w:ilvl="2">
+      <w:start w:val="1"/>
+      <w:numFmt w:val="bullet"/>
+      <w:lvlText w:val="■"/>
+      <w:lvlJc w:val="left"/>
+      <w:pPr>
+        <w:ind w:left="2880" w:hanging="360"/>
+      </w:pPr>
+      <w:rPr>
+        <w:u w:val="none"/>
+      </w:rPr>
+    </w:lvl>
+    <w:lvl w:ilvl="3">
+      <w:start w:val="1"/>
+      <w:numFmt w:val="bullet"/>
+      <w:lvlText w:val="●"/>
+      <w:lvlJc w:val="left"/>
+      <w:pPr>
+        <w:ind w:left="3600" w:hanging="360"/>
+      </w:pPr>
+      <w:rPr>
+        <w:u w:val="none"/>
+      </w:rPr>
+    </w:lvl>
+    <w:lvl w:ilvl="4">
+      <w:start w:val="1"/>
+      <w:numFmt w:val="bullet"/>
+      <w:lvlText w:val="○"/>
+      <w:lvlJc w:val="left"/>
+      <w:pPr>
+        <w:ind w:left="4320" w:hanging="360"/>
+      </w:pPr>
+      <w:rPr>
+        <w:u w:val="none"/>
+      </w:rPr>
+    </w:lvl>
+    <w:lvl w:ilvl="5">
+      <w:start w:val="1"/>
+      <w:numFmt w:val="bullet"/>
+      <w:lvlText w:val="■"/>
+      <w:lvlJc w:val="left"/>
+      <w:pPr>
+        <w:ind w:left="5040" w:hanging="360"/>
+      </w:pPr>
+      <w:rPr>
+        <w:u w:val="none"/>
+      </w:rPr>
+    </w:lvl>
+    <w:lvl w:ilvl="6">
+      <w:start w:val="1"/>
+      <w:numFmt w:val="bullet"/>
+      <w:lvlText w:val="●"/>
+      <w:lvlJc w:val="left"/>
+      <w:pPr>
+        <w:ind w:left="5760" w:hanging="360"/>
+      </w:pPr>
+      <w:rPr>
+        <w:u w:val="none"/>
+      </w:rPr>
+    </w:lvl>
+    <w:lvl w:ilvl="7">
+      <w:start w:val="1"/>
+      <w:numFmt w:val="bullet"/>
+      <w:lvlText w:val="○"/>
+      <w:lvlJc w:val="left"/>
+      <w:pPr>
+        <w:ind w:left="6480" w:hanging="360"/>
+      </w:pPr>
+      <w:rPr>
+        <w:u w:val="none"/>
+      </w:rPr>
+    </w:lvl>
+    <w:lvl w:ilvl="8">
+      <w:start w:val="1"/>
+      <w:numFmt w:val="bullet"/>
+      <w:lvlText w:val="■"/>
+      <w:lvlJc w:val="left"/>
+      <w:pPr>
+        <w:ind w:left="7200" w:hanging="360"/>
+      </w:pPr>
+      <w:rPr>
+        <w:u w:val="none"/>
+      </w:rPr>
+    </w:lvl>
+  </w:abstractNum>
   <w:num w:numId="1">
-    <w:abstractNumId w:val="4"/>
+    <w:abstractNumId w:val="7"/>
   </w:num>
   <w:num w:numId="2">
     <w:abstractNumId w:val="0"/>
@@ -5421,16 +7586,31 @@
     <w:abstractNumId w:val="1"/>
   </w:num>
   <w:num w:numId="4">
-    <w:abstractNumId w:val="5"/>
+    <w:abstractNumId w:val="8"/>
   </w:num>
   <w:num w:numId="5">
-    <w:abstractNumId w:val="3"/>
+    <w:abstractNumId w:val="5"/>
   </w:num>
   <w:num w:numId="6">
     <w:abstractNumId w:val="2"/>
   </w:num>
   <w:num w:numId="7">
+    <w:abstractNumId w:val="9"/>
+  </w:num>
+  <w:num w:numId="8">
+    <w:abstractNumId w:val="11"/>
+  </w:num>
+  <w:num w:numId="9">
     <w:abstractNumId w:val="6"/>
+  </w:num>
+  <w:num w:numId="10">
+    <w:abstractNumId w:val="3"/>
+  </w:num>
+  <w:num w:numId="11">
+    <w:abstractNumId w:val="10"/>
+  </w:num>
+  <w:num w:numId="12">
+    <w:abstractNumId w:val="4"/>
   </w:num>
 </w:numbering>
 </file>

</xml_diff>

<commit_message>
PGC Arreglos Calendario 2
</commit_message>
<xml_diff>
--- a/Documentos/PGC.docx
+++ b/Documentos/PGC.docx
@@ -285,13 +285,13 @@
               <w:spacing w:after="120"/>
               <w:jc w:val="both"/>
               <w:rPr>
-                <w:sz w:val="20"/>
+                <w:sz w:val="24"/>
                 <w:szCs w:val="20"/>
               </w:rPr>
             </w:pPr>
             <w:r>
               <w:rPr>
-                <w:sz w:val="20"/>
+                <w:sz w:val="24"/>
                 <w:szCs w:val="20"/>
               </w:rPr>
               <w:t>Fecha</w:t>
@@ -313,13 +313,13 @@
               <w:spacing w:after="120"/>
               <w:jc w:val="both"/>
               <w:rPr>
-                <w:sz w:val="20"/>
+                <w:sz w:val="24"/>
                 <w:szCs w:val="20"/>
               </w:rPr>
             </w:pPr>
             <w:r>
               <w:rPr>
-                <w:sz w:val="20"/>
+                <w:sz w:val="24"/>
                 <w:szCs w:val="20"/>
               </w:rPr>
               <w:t>Versión</w:t>
@@ -341,13 +341,13 @@
               <w:spacing w:after="120"/>
               <w:jc w:val="both"/>
               <w:rPr>
-                <w:sz w:val="20"/>
+                <w:sz w:val="24"/>
                 <w:szCs w:val="20"/>
               </w:rPr>
             </w:pPr>
             <w:r>
               <w:rPr>
-                <w:sz w:val="20"/>
+                <w:sz w:val="24"/>
                 <w:szCs w:val="20"/>
               </w:rPr>
               <w:t>Descripción</w:t>
@@ -369,13 +369,13 @@
               <w:spacing w:after="120"/>
               <w:jc w:val="both"/>
               <w:rPr>
-                <w:sz w:val="20"/>
+                <w:sz w:val="24"/>
                 <w:szCs w:val="20"/>
               </w:rPr>
             </w:pPr>
             <w:r>
               <w:rPr>
-                <w:sz w:val="20"/>
+                <w:sz w:val="24"/>
                 <w:szCs w:val="20"/>
               </w:rPr>
               <w:t>Autor</w:t>
@@ -405,13 +405,13 @@
               <w:spacing w:after="120"/>
               <w:jc w:val="both"/>
               <w:rPr>
-                <w:sz w:val="20"/>
+                <w:sz w:val="24"/>
                 <w:szCs w:val="20"/>
               </w:rPr>
             </w:pPr>
             <w:r>
               <w:rPr>
-                <w:sz w:val="20"/>
+                <w:sz w:val="24"/>
                 <w:szCs w:val="20"/>
               </w:rPr>
               <w:t>27/04/2018</w:t>
@@ -432,13 +432,13 @@
               <w:spacing w:after="120"/>
               <w:jc w:val="both"/>
               <w:rPr>
-                <w:sz w:val="20"/>
+                <w:sz w:val="24"/>
                 <w:szCs w:val="20"/>
               </w:rPr>
             </w:pPr>
             <w:r>
               <w:rPr>
-                <w:sz w:val="20"/>
+                <w:sz w:val="24"/>
                 <w:szCs w:val="20"/>
               </w:rPr>
               <w:t>1.0</w:t>
@@ -459,13 +459,13 @@
               <w:spacing w:after="120"/>
               <w:jc w:val="both"/>
               <w:rPr>
-                <w:sz w:val="20"/>
+                <w:sz w:val="24"/>
                 <w:szCs w:val="20"/>
               </w:rPr>
             </w:pPr>
             <w:r>
               <w:rPr>
-                <w:sz w:val="20"/>
+                <w:sz w:val="24"/>
                 <w:szCs w:val="20"/>
               </w:rPr>
               <w:t>Versión preliminar.</w:t>
@@ -486,13 +486,13 @@
               <w:spacing w:after="120"/>
               <w:jc w:val="both"/>
               <w:rPr>
-                <w:sz w:val="20"/>
+                <w:sz w:val="24"/>
                 <w:szCs w:val="20"/>
               </w:rPr>
             </w:pPr>
             <w:r>
               <w:rPr>
-                <w:sz w:val="20"/>
+                <w:sz w:val="24"/>
                 <w:szCs w:val="20"/>
               </w:rPr>
               <w:t>Bryan Alferez</w:t>
@@ -522,13 +522,13 @@
               <w:spacing w:after="120"/>
               <w:jc w:val="both"/>
               <w:rPr>
-                <w:sz w:val="20"/>
+                <w:sz w:val="24"/>
                 <w:szCs w:val="20"/>
               </w:rPr>
             </w:pPr>
             <w:r>
               <w:rPr>
-                <w:sz w:val="20"/>
+                <w:sz w:val="24"/>
                 <w:szCs w:val="20"/>
               </w:rPr>
               <w:t xml:space="preserve"> 02/05/2018</w:t>
@@ -549,13 +549,13 @@
               <w:spacing w:after="120"/>
               <w:jc w:val="both"/>
               <w:rPr>
-                <w:sz w:val="20"/>
+                <w:sz w:val="24"/>
                 <w:szCs w:val="20"/>
               </w:rPr>
             </w:pPr>
             <w:r>
               <w:rPr>
-                <w:sz w:val="20"/>
+                <w:sz w:val="24"/>
                 <w:szCs w:val="20"/>
               </w:rPr>
               <w:t>1.1</w:t>
@@ -576,14 +576,14 @@
               <w:spacing w:after="120"/>
               <w:jc w:val="both"/>
               <w:rPr>
-                <w:sz w:val="20"/>
+                <w:sz w:val="24"/>
                 <w:szCs w:val="20"/>
               </w:rPr>
             </w:pPr>
             <w:r>
               <w:rPr>
                 <w:color w:val="000000"/>
-                <w:sz w:val="20"/>
+                <w:sz w:val="24"/>
                 <w:szCs w:val="20"/>
               </w:rPr>
               <w:t>Políticas, directrices y procedimientos</w:t>
@@ -604,19 +604,21 @@
               <w:spacing w:after="120"/>
               <w:jc w:val="both"/>
               <w:rPr>
-                <w:sz w:val="20"/>
+                <w:sz w:val="24"/>
                 <w:szCs w:val="20"/>
               </w:rPr>
             </w:pPr>
             <w:r>
               <w:rPr>
-                <w:sz w:val="20"/>
+                <w:sz w:val="24"/>
                 <w:szCs w:val="20"/>
               </w:rPr>
               <w:t>Atria Casiano</w:t>
             </w:r>
           </w:p>
         </w:tc>
+        <w:bookmarkStart w:id="0" w:name="_GoBack"/>
+        <w:bookmarkEnd w:id="0"/>
       </w:tr>
       <w:tr>
         <w:trPr>
@@ -640,14 +642,14 @@
               <w:spacing w:after="120"/>
               <w:jc w:val="both"/>
               <w:rPr>
-                <w:sz w:val="20"/>
+                <w:sz w:val="24"/>
                 <w:szCs w:val="20"/>
               </w:rPr>
             </w:pPr>
             <w:r>
               <w:rPr>
                 <w:color w:val="000000"/>
-                <w:sz w:val="20"/>
+                <w:sz w:val="24"/>
                 <w:szCs w:val="20"/>
               </w:rPr>
               <w:t>04/05/2018</w:t>
@@ -668,14 +670,14 @@
               <w:spacing w:after="120"/>
               <w:jc w:val="both"/>
               <w:rPr>
-                <w:sz w:val="20"/>
+                <w:sz w:val="24"/>
                 <w:szCs w:val="20"/>
               </w:rPr>
             </w:pPr>
             <w:r>
               <w:rPr>
                 <w:color w:val="000000"/>
-                <w:sz w:val="20"/>
+                <w:sz w:val="24"/>
                 <w:szCs w:val="20"/>
               </w:rPr>
               <w:t>1.2</w:t>
@@ -696,14 +698,14 @@
               <w:spacing w:after="120"/>
               <w:jc w:val="both"/>
               <w:rPr>
-                <w:sz w:val="20"/>
+                <w:sz w:val="24"/>
                 <w:szCs w:val="20"/>
               </w:rPr>
             </w:pPr>
             <w:r>
               <w:rPr>
                 <w:color w:val="000000"/>
-                <w:sz w:val="20"/>
+                <w:sz w:val="24"/>
                 <w:szCs w:val="20"/>
               </w:rPr>
               <w:t>Modificaciones e Identificación</w:t>
@@ -724,14 +726,14 @@
               <w:spacing w:after="120"/>
               <w:jc w:val="both"/>
               <w:rPr>
-                <w:sz w:val="20"/>
+                <w:sz w:val="24"/>
                 <w:szCs w:val="20"/>
               </w:rPr>
             </w:pPr>
             <w:r>
               <w:rPr>
                 <w:color w:val="000000"/>
-                <w:sz w:val="20"/>
+                <w:sz w:val="24"/>
                 <w:szCs w:val="20"/>
               </w:rPr>
               <w:t>Bryan Alferez</w:t>
@@ -761,13 +763,13 @@
               <w:spacing w:after="120"/>
               <w:jc w:val="both"/>
               <w:rPr>
-                <w:sz w:val="20"/>
+                <w:sz w:val="24"/>
                 <w:szCs w:val="20"/>
               </w:rPr>
             </w:pPr>
             <w:r>
               <w:rPr>
-                <w:sz w:val="20"/>
+                <w:sz w:val="24"/>
                 <w:szCs w:val="20"/>
               </w:rPr>
               <w:t xml:space="preserve"> </w:t>
@@ -788,13 +790,13 @@
               <w:spacing w:after="120"/>
               <w:jc w:val="both"/>
               <w:rPr>
-                <w:sz w:val="20"/>
+                <w:sz w:val="24"/>
                 <w:szCs w:val="20"/>
               </w:rPr>
             </w:pPr>
             <w:r>
               <w:rPr>
-                <w:sz w:val="20"/>
+                <w:sz w:val="24"/>
                 <w:szCs w:val="20"/>
               </w:rPr>
               <w:t xml:space="preserve"> </w:t>
@@ -815,13 +817,13 @@
               <w:spacing w:after="120"/>
               <w:jc w:val="both"/>
               <w:rPr>
-                <w:sz w:val="20"/>
+                <w:sz w:val="24"/>
                 <w:szCs w:val="20"/>
               </w:rPr>
             </w:pPr>
             <w:r>
               <w:rPr>
-                <w:sz w:val="20"/>
+                <w:sz w:val="24"/>
                 <w:szCs w:val="20"/>
               </w:rPr>
               <w:t xml:space="preserve"> </w:t>
@@ -842,13 +844,13 @@
               <w:spacing w:after="120"/>
               <w:jc w:val="both"/>
               <w:rPr>
-                <w:sz w:val="20"/>
+                <w:sz w:val="24"/>
                 <w:szCs w:val="20"/>
               </w:rPr>
             </w:pPr>
             <w:r>
               <w:rPr>
-                <w:sz w:val="20"/>
+                <w:sz w:val="24"/>
                 <w:szCs w:val="20"/>
               </w:rPr>
               <w:t xml:space="preserve"> </w:t>
@@ -878,13 +880,13 @@
               <w:spacing w:after="120"/>
               <w:jc w:val="both"/>
               <w:rPr>
-                <w:sz w:val="20"/>
+                <w:sz w:val="24"/>
                 <w:szCs w:val="20"/>
               </w:rPr>
             </w:pPr>
             <w:r>
               <w:rPr>
-                <w:sz w:val="20"/>
+                <w:sz w:val="24"/>
                 <w:szCs w:val="20"/>
               </w:rPr>
               <w:t xml:space="preserve"> </w:t>
@@ -905,13 +907,13 @@
               <w:spacing w:after="120"/>
               <w:jc w:val="both"/>
               <w:rPr>
-                <w:sz w:val="20"/>
+                <w:sz w:val="24"/>
                 <w:szCs w:val="20"/>
               </w:rPr>
             </w:pPr>
             <w:r>
               <w:rPr>
-                <w:sz w:val="20"/>
+                <w:sz w:val="24"/>
                 <w:szCs w:val="20"/>
               </w:rPr>
               <w:t xml:space="preserve"> </w:t>
@@ -932,13 +934,13 @@
               <w:spacing w:after="120"/>
               <w:jc w:val="both"/>
               <w:rPr>
-                <w:sz w:val="20"/>
+                <w:sz w:val="24"/>
                 <w:szCs w:val="20"/>
               </w:rPr>
             </w:pPr>
             <w:r>
               <w:rPr>
-                <w:sz w:val="20"/>
+                <w:sz w:val="24"/>
                 <w:szCs w:val="20"/>
               </w:rPr>
               <w:t xml:space="preserve"> </w:t>
@@ -959,13 +961,13 @@
               <w:spacing w:after="120"/>
               <w:jc w:val="both"/>
               <w:rPr>
-                <w:sz w:val="20"/>
+                <w:sz w:val="24"/>
                 <w:szCs w:val="20"/>
               </w:rPr>
             </w:pPr>
             <w:r>
               <w:rPr>
-                <w:sz w:val="20"/>
+                <w:sz w:val="24"/>
                 <w:szCs w:val="20"/>
               </w:rPr>
               <w:t xml:space="preserve"> </w:t>
@@ -995,13 +997,13 @@
               <w:spacing w:after="120"/>
               <w:jc w:val="both"/>
               <w:rPr>
-                <w:sz w:val="20"/>
+                <w:sz w:val="24"/>
                 <w:szCs w:val="20"/>
               </w:rPr>
             </w:pPr>
             <w:r>
               <w:rPr>
-                <w:sz w:val="20"/>
+                <w:sz w:val="24"/>
                 <w:szCs w:val="20"/>
               </w:rPr>
               <w:t xml:space="preserve"> </w:t>
@@ -1022,13 +1024,13 @@
               <w:spacing w:after="120"/>
               <w:jc w:val="both"/>
               <w:rPr>
-                <w:sz w:val="20"/>
+                <w:sz w:val="24"/>
                 <w:szCs w:val="20"/>
               </w:rPr>
             </w:pPr>
             <w:r>
               <w:rPr>
-                <w:sz w:val="20"/>
+                <w:sz w:val="24"/>
                 <w:szCs w:val="20"/>
               </w:rPr>
               <w:t xml:space="preserve"> </w:t>
@@ -1049,13 +1051,13 @@
               <w:spacing w:after="120"/>
               <w:jc w:val="both"/>
               <w:rPr>
-                <w:sz w:val="20"/>
+                <w:sz w:val="24"/>
                 <w:szCs w:val="20"/>
               </w:rPr>
             </w:pPr>
             <w:r>
               <w:rPr>
-                <w:sz w:val="20"/>
+                <w:sz w:val="24"/>
                 <w:szCs w:val="20"/>
               </w:rPr>
               <w:t xml:space="preserve"> </w:t>
@@ -1076,13 +1078,13 @@
               <w:spacing w:after="120"/>
               <w:jc w:val="both"/>
               <w:rPr>
-                <w:sz w:val="20"/>
+                <w:sz w:val="24"/>
                 <w:szCs w:val="20"/>
               </w:rPr>
             </w:pPr>
             <w:r>
               <w:rPr>
-                <w:sz w:val="20"/>
+                <w:sz w:val="24"/>
                 <w:szCs w:val="20"/>
               </w:rPr>
               <w:t xml:space="preserve"> </w:t>
@@ -1112,13 +1114,13 @@
               <w:spacing w:after="120"/>
               <w:jc w:val="both"/>
               <w:rPr>
-                <w:sz w:val="20"/>
+                <w:sz w:val="24"/>
                 <w:szCs w:val="20"/>
               </w:rPr>
             </w:pPr>
             <w:r>
               <w:rPr>
-                <w:sz w:val="20"/>
+                <w:sz w:val="24"/>
                 <w:szCs w:val="20"/>
               </w:rPr>
               <w:t xml:space="preserve"> </w:t>
@@ -1139,13 +1141,13 @@
               <w:spacing w:after="120"/>
               <w:jc w:val="both"/>
               <w:rPr>
-                <w:sz w:val="20"/>
+                <w:sz w:val="24"/>
                 <w:szCs w:val="20"/>
               </w:rPr>
             </w:pPr>
             <w:r>
               <w:rPr>
-                <w:sz w:val="20"/>
+                <w:sz w:val="24"/>
                 <w:szCs w:val="20"/>
               </w:rPr>
               <w:t xml:space="preserve"> </w:t>
@@ -1166,13 +1168,13 @@
               <w:spacing w:after="120"/>
               <w:jc w:val="both"/>
               <w:rPr>
-                <w:sz w:val="20"/>
+                <w:sz w:val="24"/>
                 <w:szCs w:val="20"/>
               </w:rPr>
             </w:pPr>
             <w:r>
               <w:rPr>
-                <w:sz w:val="20"/>
+                <w:sz w:val="24"/>
                 <w:szCs w:val="20"/>
               </w:rPr>
               <w:t xml:space="preserve"> </w:t>
@@ -1193,13 +1195,13 @@
               <w:spacing w:after="120"/>
               <w:jc w:val="both"/>
               <w:rPr>
-                <w:sz w:val="20"/>
+                <w:sz w:val="24"/>
                 <w:szCs w:val="20"/>
               </w:rPr>
             </w:pPr>
             <w:r>
               <w:rPr>
-                <w:sz w:val="20"/>
+                <w:sz w:val="24"/>
                 <w:szCs w:val="20"/>
               </w:rPr>
               <w:t xml:space="preserve"> </w:t>
@@ -6470,8 +6472,6 @@
         </w:rPr>
         <w:t>8</w:t>
       </w:r>
-      <w:bookmarkStart w:id="0" w:name="_GoBack"/>
-      <w:bookmarkEnd w:id="0"/>
       <w:r>
         <w:rPr>
           <w:b/>
@@ -6669,7 +6669,7 @@
             <w:rPr>
               <w:noProof/>
             </w:rPr>
-            <w:t>9</w:t>
+            <w:t>1</w:t>
           </w:r>
           <w:r>
             <w:fldChar w:fldCharType="end"/>

</xml_diff>

<commit_message>
Solictud de cambio 02
</commit_message>
<xml_diff>
--- a/Documentos/PGC.docx
+++ b/Documentos/PGC.docx
@@ -499,8 +499,17 @@
                 <w:sz w:val="24"/>
                 <w:szCs w:val="24"/>
               </w:rPr>
-              <w:t>Bryan Alferez</w:t>
-            </w:r>
+              <w:t xml:space="preserve">Bryan </w:t>
+            </w:r>
+            <w:proofErr w:type="spellStart"/>
+            <w:r>
+              <w:rPr>
+                <w:sz w:val="24"/>
+                <w:szCs w:val="24"/>
+              </w:rPr>
+              <w:t>Alferez</w:t>
+            </w:r>
+            <w:proofErr w:type="spellEnd"/>
           </w:p>
         </w:tc>
       </w:tr>
@@ -628,12 +637,21 @@
                 <w:szCs w:val="24"/>
               </w:rPr>
             </w:pPr>
-            <w:r>
-              <w:rPr>
-                <w:sz w:val="24"/>
-                <w:szCs w:val="24"/>
-              </w:rPr>
-              <w:t>Atria Casiano</w:t>
+            <w:proofErr w:type="spellStart"/>
+            <w:r>
+              <w:rPr>
+                <w:sz w:val="24"/>
+                <w:szCs w:val="24"/>
+              </w:rPr>
+              <w:t>Atria</w:t>
+            </w:r>
+            <w:proofErr w:type="spellEnd"/>
+            <w:r>
+              <w:rPr>
+                <w:sz w:val="24"/>
+                <w:szCs w:val="24"/>
+              </w:rPr>
+              <w:t xml:space="preserve"> Casiano</w:t>
             </w:r>
           </w:p>
         </w:tc>
@@ -770,8 +788,18 @@
                 <w:sz w:val="24"/>
                 <w:szCs w:val="24"/>
               </w:rPr>
-              <w:t>Bryan Alferez</w:t>
-            </w:r>
+              <w:t xml:space="preserve">Bryan </w:t>
+            </w:r>
+            <w:proofErr w:type="spellStart"/>
+            <w:r>
+              <w:rPr>
+                <w:color w:val="000000"/>
+                <w:sz w:val="24"/>
+                <w:szCs w:val="24"/>
+              </w:rPr>
+              <w:t>Alferez</w:t>
+            </w:r>
+            <w:proofErr w:type="spellEnd"/>
           </w:p>
         </w:tc>
       </w:tr>
@@ -903,7 +931,23 @@
                 <w:sz w:val="24"/>
                 <w:szCs w:val="24"/>
               </w:rPr>
-              <w:t xml:space="preserve"> Atria Casiano</w:t>
+              <w:t xml:space="preserve"> </w:t>
+            </w:r>
+            <w:proofErr w:type="spellStart"/>
+            <w:r>
+              <w:rPr>
+                <w:sz w:val="24"/>
+                <w:szCs w:val="24"/>
+              </w:rPr>
+              <w:t>Atria</w:t>
+            </w:r>
+            <w:proofErr w:type="spellEnd"/>
+            <w:r>
+              <w:rPr>
+                <w:sz w:val="24"/>
+                <w:szCs w:val="24"/>
+              </w:rPr>
+              <w:t xml:space="preserve"> Casiano</w:t>
             </w:r>
           </w:p>
         </w:tc>
@@ -1036,7 +1080,23 @@
                 <w:sz w:val="24"/>
                 <w:szCs w:val="24"/>
               </w:rPr>
-              <w:t xml:space="preserve"> Atria Casiano</w:t>
+              <w:t xml:space="preserve"> </w:t>
+            </w:r>
+            <w:proofErr w:type="spellStart"/>
+            <w:r>
+              <w:rPr>
+                <w:sz w:val="24"/>
+                <w:szCs w:val="24"/>
+              </w:rPr>
+              <w:t>Atria</w:t>
+            </w:r>
+            <w:proofErr w:type="spellEnd"/>
+            <w:r>
+              <w:rPr>
+                <w:sz w:val="24"/>
+                <w:szCs w:val="24"/>
+              </w:rPr>
+              <w:t xml:space="preserve"> Casiano</w:t>
             </w:r>
           </w:p>
         </w:tc>
@@ -1164,12 +1224,21 @@
                 <w:szCs w:val="24"/>
               </w:rPr>
             </w:pPr>
-            <w:r>
-              <w:rPr>
-                <w:sz w:val="24"/>
-                <w:szCs w:val="24"/>
-              </w:rPr>
-              <w:t>Atria Casiano</w:t>
+            <w:proofErr w:type="spellStart"/>
+            <w:r>
+              <w:rPr>
+                <w:sz w:val="24"/>
+                <w:szCs w:val="24"/>
+              </w:rPr>
+              <w:t>Atria</w:t>
+            </w:r>
+            <w:proofErr w:type="spellEnd"/>
+            <w:r>
+              <w:rPr>
+                <w:sz w:val="24"/>
+                <w:szCs w:val="24"/>
+              </w:rPr>
+              <w:t xml:space="preserve"> Casiano</w:t>
             </w:r>
           </w:p>
         </w:tc>
@@ -1302,7 +1371,23 @@
                 <w:sz w:val="24"/>
                 <w:szCs w:val="24"/>
               </w:rPr>
-              <w:t xml:space="preserve">Bryan Alferez </w:t>
+              <w:t xml:space="preserve">Bryan </w:t>
+            </w:r>
+            <w:proofErr w:type="spellStart"/>
+            <w:r>
+              <w:rPr>
+                <w:sz w:val="24"/>
+                <w:szCs w:val="24"/>
+              </w:rPr>
+              <w:t>Alferez</w:t>
+            </w:r>
+            <w:proofErr w:type="spellEnd"/>
+            <w:r>
+              <w:rPr>
+                <w:sz w:val="24"/>
+                <w:szCs w:val="24"/>
+              </w:rPr>
+              <w:t xml:space="preserve"> </w:t>
             </w:r>
           </w:p>
         </w:tc>
@@ -2269,14 +2354,7 @@
           <w:sz w:val="24"/>
           <w:szCs w:val="24"/>
         </w:rPr>
-        <w:t>Definición de Rep</w:t>
-      </w:r>
-      <w:r>
-        <w:rPr>
-          <w:sz w:val="24"/>
-          <w:szCs w:val="24"/>
-        </w:rPr>
-        <w:t>ortes para el Estado( Desarrollador- 3 )</w:t>
+        <w:t>Definición de Reportes para el Estado( Desarrollador- 3 )</w:t>
       </w:r>
     </w:p>
     <w:p>
@@ -2338,8 +2416,18 @@
           <w:sz w:val="24"/>
           <w:szCs w:val="24"/>
         </w:rPr>
-        <w:t>Entrega y Gestión de Release</w:t>
-      </w:r>
+        <w:t xml:space="preserve">Entrega y Gestión de </w:t>
+      </w:r>
+      <w:proofErr w:type="spellStart"/>
+      <w:r>
+        <w:rPr>
+          <w:b/>
+          <w:sz w:val="24"/>
+          <w:szCs w:val="24"/>
+        </w:rPr>
+        <w:t>Release</w:t>
+      </w:r>
+      <w:proofErr w:type="spellEnd"/>
     </w:p>
     <w:p>
       <w:pPr>
@@ -2403,15 +2491,7 @@
           <w:sz w:val="24"/>
           <w:szCs w:val="24"/>
         </w:rPr>
-        <w:t>El propósito del presente documento es brindar una alternativa para el control de versiones de los proyectos de la empresa. Actualmente en la empresa se tiene diversos productos sin versionar y esto genera desorden, sin contar en el tiempo que pierde el eq</w:t>
-      </w:r>
-      <w:r>
-        <w:rPr>
-          <w:color w:val="000000"/>
-          <w:sz w:val="24"/>
-          <w:szCs w:val="24"/>
-        </w:rPr>
-        <w:t>uipo intentando descifrar cómo se trabaja o restaurando versiones funcionales. Debido a ello estamos realizando la siguiente propuesta para contar con un Plan de Gestión de la Configuración y Mantenimiento.</w:t>
+        <w:t>El propósito del presente documento es brindar una alternativa para el control de versiones de los proyectos de la empresa. Actualmente en la empresa se tiene diversos productos sin versionar y esto genera desorden, sin contar en el tiempo que pierde el equipo intentando descifrar cómo se trabaja o restaurando versiones funcionales. Debido a ello estamos realizando la siguiente propuesta para contar con un Plan de Gestión de la Configuración y Mantenimiento.</w:t>
       </w:r>
     </w:p>
     <w:p>
@@ -2440,15 +2520,7 @@
           <w:sz w:val="24"/>
           <w:szCs w:val="24"/>
         </w:rPr>
-        <w:t>El presente plan debe ser aplicado a todos los p</w:t>
-      </w:r>
-      <w:r>
-        <w:rPr>
-          <w:color w:val="000000"/>
-          <w:sz w:val="24"/>
-          <w:szCs w:val="24"/>
-        </w:rPr>
-        <w:t xml:space="preserve">royectos de la empresa, sean grandes o pequeños, de esta forma el orden y el versionado se aplicarán a todos los productos de software de empresa. </w:t>
+        <w:t xml:space="preserve">El presente plan debe ser aplicado a todos los proyectos de la empresa, sean grandes o pequeños, de esta forma el orden y el versionado se aplicarán a todos los productos de software de empresa. </w:t>
       </w:r>
     </w:p>
     <w:p>
@@ -2477,14 +2549,7 @@
           <w:sz w:val="24"/>
           <w:szCs w:val="24"/>
         </w:rPr>
-        <w:t>En la empresa actualmente hay 9 proyectos; 8 de ellos en producción y 1 en desarrollo que es SCEF. El prese</w:t>
-      </w:r>
-      <w:r>
-        <w:rPr>
-          <w:sz w:val="24"/>
-          <w:szCs w:val="24"/>
-        </w:rPr>
-        <w:t>nte plan se enfocará en 4 proyectos de software; 3 de ellos en producción y el único en desarrollo que es SCEF.</w:t>
+        <w:t>En la empresa actualmente hay 9 proyectos; 8 de ellos en producción y 1 en desarrollo que es SCEF. El presente plan se enfocará en 4 proyectos de software; 3 de ellos en producción y el único en desarrollo que es SCEF.</w:t>
       </w:r>
     </w:p>
     <w:p>
@@ -2512,23 +2577,43 @@
           <w:sz w:val="24"/>
           <w:szCs w:val="24"/>
         </w:rPr>
-        <w:t>Se usará la herramienta GitHub en su versión gratuita durante este proyecto, cabe resaltar que el repositorio estará expuesto a copia de tercer</w:t>
-      </w:r>
+        <w:t xml:space="preserve">Se usará la herramienta </w:t>
+      </w:r>
+      <w:proofErr w:type="spellStart"/>
       <w:r>
         <w:rPr>
           <w:color w:val="000000"/>
           <w:sz w:val="24"/>
           <w:szCs w:val="24"/>
         </w:rPr>
-        <w:t>os. Se plantea adquirir la versión de pago durante o luego de la implementación del proyecto donde los usuarios ya estarán correctamente entrenados y proteger el repositorio de la empresa de manera que solo los empleados tengan acceso a ella. O migrar haci</w:t>
-      </w:r>
+        <w:t>GitHub</w:t>
+      </w:r>
+      <w:proofErr w:type="spellEnd"/>
       <w:r>
         <w:rPr>
           <w:color w:val="000000"/>
           <w:sz w:val="24"/>
           <w:szCs w:val="24"/>
         </w:rPr>
-        <w:t>a alternativas con repositorios privados sin costo como GitLab.</w:t>
+        <w:t xml:space="preserve"> en su versión gratuita durante este proyecto, cabe resaltar que el repositorio estará expuesto a copia de terceros. Se plantea adquirir la versión de pago durante o luego de la implementación del proyecto donde los usuarios ya estarán correctamente entrenados y proteger el repositorio de la empresa de manera que solo los empleados tengan acceso a ella. O migrar hacia alternativas con repositorios privados sin costo como </w:t>
+      </w:r>
+      <w:proofErr w:type="spellStart"/>
+      <w:r>
+        <w:rPr>
+          <w:color w:val="000000"/>
+          <w:sz w:val="24"/>
+          <w:szCs w:val="24"/>
+        </w:rPr>
+        <w:t>GitLab</w:t>
+      </w:r>
+      <w:proofErr w:type="spellEnd"/>
+      <w:r>
+        <w:rPr>
+          <w:color w:val="000000"/>
+          <w:sz w:val="24"/>
+          <w:szCs w:val="24"/>
+        </w:rPr>
+        <w:t>.</w:t>
       </w:r>
     </w:p>
     <w:p>
@@ -2622,7 +2707,51 @@
           <w:sz w:val="24"/>
           <w:szCs w:val="24"/>
         </w:rPr>
-        <w:t>Sección 2 - Gestión de Con</w:t>
+        <w:t>Sección 2 - Gestión de Configuración</w:t>
+      </w:r>
+      <w:r>
+        <w:rPr>
+          <w:color w:val="000000"/>
+          <w:sz w:val="24"/>
+          <w:szCs w:val="24"/>
+        </w:rPr>
+        <w:t xml:space="preserve">: Esta sección incluye cómo está organizado el sistema, los roles de cada miembro de </w:t>
+      </w:r>
+      <w:proofErr w:type="spellStart"/>
+      <w:r>
+        <w:rPr>
+          <w:color w:val="000000"/>
+          <w:sz w:val="24"/>
+          <w:szCs w:val="24"/>
+        </w:rPr>
+        <w:t>StackCode</w:t>
+      </w:r>
+      <w:proofErr w:type="spellEnd"/>
+      <w:r>
+        <w:rPr>
+          <w:color w:val="000000"/>
+          <w:sz w:val="24"/>
+          <w:szCs w:val="24"/>
+        </w:rPr>
+        <w:t>, políticas y normas a seguir en la organización, herramientas que serán utilizadas en el desarrollo y mantenimiento para mantener la integridad de los proyectos.</w:t>
+      </w:r>
+    </w:p>
+    <w:p>
+      <w:pPr>
+        <w:ind w:left="720"/>
+        <w:jc w:val="both"/>
+        <w:rPr>
+          <w:color w:val="000000"/>
+          <w:sz w:val="24"/>
+          <w:szCs w:val="24"/>
+        </w:rPr>
+      </w:pPr>
+      <w:r>
+        <w:rPr>
+          <w:sz w:val="24"/>
+          <w:szCs w:val="24"/>
+        </w:rPr>
+        <w:br/>
       </w:r>
       <w:r>
         <w:rPr>
@@ -2631,7 +2760,7 @@
           <w:sz w:val="24"/>
           <w:szCs w:val="24"/>
         </w:rPr>
-        <w:t>figuración</w:t>
+        <w:t>Sección 3 - Actividades de la Gestión de Configuración</w:t>
       </w:r>
       <w:r>
         <w:rPr>
@@ -2639,58 +2768,7 @@
           <w:sz w:val="24"/>
           <w:szCs w:val="24"/>
         </w:rPr>
-        <w:t xml:space="preserve">: Esta sección incluye cómo está organizado el sistema, los roles de cada miembro de StackCode, políticas y normas a seguir en la organización, herramientas que serán utilizadas en el desarrollo y mantenimiento para mantener la integridad de los </w:t>
-      </w:r>
-      <w:r>
-        <w:rPr>
-          <w:color w:val="000000"/>
-          <w:sz w:val="24"/>
-          <w:szCs w:val="24"/>
-        </w:rPr>
-        <w:t>proyectos.</w:t>
-      </w:r>
-    </w:p>
-    <w:p>
-      <w:pPr>
-        <w:ind w:left="720"/>
-        <w:jc w:val="both"/>
-        <w:rPr>
-          <w:color w:val="000000"/>
-          <w:sz w:val="24"/>
-          <w:szCs w:val="24"/>
-        </w:rPr>
-      </w:pPr>
-      <w:r>
-        <w:rPr>
-          <w:sz w:val="24"/>
-          <w:szCs w:val="24"/>
-        </w:rPr>
-        <w:br/>
-      </w:r>
-      <w:r>
-        <w:rPr>
-          <w:b/>
-          <w:color w:val="000000"/>
-          <w:sz w:val="24"/>
-          <w:szCs w:val="24"/>
-        </w:rPr>
-        <w:t>Sección 3 - Actividades de la Gestión de Configuración</w:t>
-      </w:r>
-      <w:r>
-        <w:rPr>
-          <w:color w:val="000000"/>
-          <w:sz w:val="24"/>
-          <w:szCs w:val="24"/>
-        </w:rPr>
-        <w:t>: En esta sección se definirán procedimientos para las nomenclaturas de los elementos de configuración, cómo se llevará a cabo el control de cambios de los elementos, reportes de estado, aud</w:t>
-      </w:r>
-      <w:r>
-        <w:rPr>
-          <w:color w:val="000000"/>
-          <w:sz w:val="24"/>
-          <w:szCs w:val="24"/>
-        </w:rPr>
-        <w:t>itoría y la entrega del proyecto de software al cliente.</w:t>
+        <w:t>: En esta sección se definirán procedimientos para las nomenclaturas de los elementos de configuración, cómo se llevará a cabo el control de cambios de los elementos, reportes de estado, auditoría y la entrega del proyecto de software al cliente.</w:t>
       </w:r>
     </w:p>
     <w:p>
@@ -2800,15 +2878,25 @@
           <w:sz w:val="24"/>
           <w:szCs w:val="24"/>
         </w:rPr>
-        <w:t xml:space="preserve"> por su gran interacción con lo clientes y así se sientan</w:t>
-      </w:r>
+        <w:t xml:space="preserve"> por su gran interacción con </w:t>
+      </w:r>
+      <w:proofErr w:type="spellStart"/>
       <w:r>
         <w:rPr>
           <w:color w:val="000000"/>
           <w:sz w:val="24"/>
           <w:szCs w:val="24"/>
         </w:rPr>
-        <w:t xml:space="preserve"> seguro de lo producto a desarrollarse, en el cual se </w:t>
+        <w:t>lo</w:t>
+      </w:r>
+      <w:proofErr w:type="spellEnd"/>
+      <w:r>
+        <w:rPr>
+          <w:color w:val="000000"/>
+          <w:sz w:val="24"/>
+          <w:szCs w:val="24"/>
+        </w:rPr>
+        <w:t xml:space="preserve"> clientes y así se sientan seguro de lo producto a desarrollarse, en el cual se </w:t>
       </w:r>
       <w:r>
         <w:rPr>
@@ -2857,15 +2945,7 @@
           <w:sz w:val="24"/>
           <w:szCs w:val="24"/>
         </w:rPr>
-        <w:t xml:space="preserve"> tal cual la relaciona de cada Sprint según el ciclo de desarrollo de software se alinea a  la confi</w:t>
-      </w:r>
-      <w:r>
-        <w:rPr>
-          <w:color w:val="000000"/>
-          <w:sz w:val="24"/>
-          <w:szCs w:val="24"/>
-        </w:rPr>
-        <w:t>guración y mantenimiento. Donde se concluye la presencia de SCM durante las fases de proyecto integrado con las actividades del proyecto.</w:t>
+        <w:t xml:space="preserve"> tal cual la relaciona de cada Sprint según el ciclo de desarrollo de software se alinea a  la configuración y mantenimiento. Donde se concluye la presencia de SCM durante las fases de proyecto integrado con las actividades del proyecto.</w:t>
       </w:r>
     </w:p>
     <w:p>
@@ -3425,7 +3505,23 @@
           <w:sz w:val="24"/>
           <w:szCs w:val="24"/>
         </w:rPr>
-        <w:t>A continuación, el la tabla 01 mencionamos los roles del plan de GCM con sus respectivas responsabilidades. Designadas por el responsable de SCM (CMO).</w:t>
+        <w:t xml:space="preserve">A continuación, </w:t>
+      </w:r>
+      <w:proofErr w:type="spellStart"/>
+      <w:r>
+        <w:rPr>
+          <w:sz w:val="24"/>
+          <w:szCs w:val="24"/>
+        </w:rPr>
+        <w:t>el la</w:t>
+      </w:r>
+      <w:proofErr w:type="spellEnd"/>
+      <w:r>
+        <w:rPr>
+          <w:sz w:val="24"/>
+          <w:szCs w:val="24"/>
+        </w:rPr>
+        <w:t xml:space="preserve"> tabla 01 mencionamos los roles del plan de GCM con sus respectivas responsabilidades. Designadas por el responsable de SCM (CMO).</w:t>
       </w:r>
     </w:p>
     <w:p>
@@ -3852,38 +3948,40 @@
                 <w:szCs w:val="24"/>
               </w:rPr>
             </w:pPr>
+            <w:proofErr w:type="spellStart"/>
             <w:r>
               <w:rPr>
                 <w:color w:val="000000"/>
                 <w:sz w:val="24"/>
                 <w:szCs w:val="24"/>
               </w:rPr>
-              <w:t>Mantine código controlado, documentación y requisitos.</w:t>
-            </w:r>
-          </w:p>
-          <w:p>
-            <w:pPr>
-              <w:spacing w:line="240" w:lineRule="auto"/>
-              <w:rPr>
-                <w:sz w:val="24"/>
-                <w:szCs w:val="24"/>
-              </w:rPr>
-            </w:pPr>
+              <w:t>Mantine</w:t>
+            </w:r>
+            <w:proofErr w:type="spellEnd"/>
             <w:r>
               <w:rPr>
                 <w:color w:val="000000"/>
                 <w:sz w:val="24"/>
                 <w:szCs w:val="24"/>
               </w:rPr>
-              <w:t>Mantiene copias de la documentac</w:t>
-            </w:r>
+              <w:t xml:space="preserve"> código controlado, documentación y requisitos.</w:t>
+            </w:r>
+          </w:p>
+          <w:p>
+            <w:pPr>
+              <w:spacing w:line="240" w:lineRule="auto"/>
+              <w:rPr>
+                <w:sz w:val="24"/>
+                <w:szCs w:val="24"/>
+              </w:rPr>
+            </w:pPr>
             <w:r>
               <w:rPr>
                 <w:color w:val="000000"/>
                 <w:sz w:val="24"/>
                 <w:szCs w:val="24"/>
               </w:rPr>
-              <w:t>ión del sistema.</w:t>
+              <w:t>Mantiene copias de la documentación del sistema.</w:t>
             </w:r>
           </w:p>
           <w:p>
@@ -4003,7 +4101,25 @@
                 <w:sz w:val="24"/>
                 <w:szCs w:val="24"/>
               </w:rPr>
-              <w:t>Identifica las actualizaciones y modificaciones de CIs y CI, envía actualizaciones de línea base.</w:t>
+              <w:t xml:space="preserve">Identifica las actualizaciones y modificaciones de </w:t>
+            </w:r>
+            <w:proofErr w:type="spellStart"/>
+            <w:r>
+              <w:rPr>
+                <w:color w:val="000000"/>
+                <w:sz w:val="24"/>
+                <w:szCs w:val="24"/>
+              </w:rPr>
+              <w:t>CIs</w:t>
+            </w:r>
+            <w:proofErr w:type="spellEnd"/>
+            <w:r>
+              <w:rPr>
+                <w:color w:val="000000"/>
+                <w:sz w:val="24"/>
+                <w:szCs w:val="24"/>
+              </w:rPr>
+              <w:t xml:space="preserve"> y CI, envía actualizaciones de línea base.</w:t>
             </w:r>
           </w:p>
           <w:p>
@@ -4154,15 +4270,7 @@
                 <w:sz w:val="24"/>
                 <w:szCs w:val="24"/>
               </w:rPr>
-              <w:t>Liderar l</w:t>
-            </w:r>
-            <w:r>
-              <w:rPr>
-                <w:color w:val="000000"/>
-                <w:sz w:val="24"/>
-                <w:szCs w:val="24"/>
-              </w:rPr>
-              <w:t>as actividades de evaluación del proceso: revisar tipos de elementos de configuración, relaciones, atributos y valores asociados, estructura de la base de datos, derechos de acceso.</w:t>
+              <w:t>Liderar las actividades de evaluación del proceso: revisar tipos de elementos de configuración, relaciones, atributos y valores asociados, estructura de la base de datos, derechos de acceso.</w:t>
             </w:r>
           </w:p>
           <w:p>
@@ -4222,15 +4330,7 @@
                 <w:sz w:val="24"/>
                 <w:szCs w:val="24"/>
               </w:rPr>
-              <w:t>Insp</w:t>
-            </w:r>
-            <w:r>
-              <w:rPr>
-                <w:color w:val="000000"/>
-                <w:sz w:val="24"/>
-                <w:szCs w:val="24"/>
-              </w:rPr>
-              <w:t>ector de Aseguramiento de Calidad</w:t>
+              <w:t>Inspector de Aseguramiento de Calidad</w:t>
             </w:r>
           </w:p>
         </w:tc>
@@ -4473,7 +4573,23 @@
           <w:sz w:val="24"/>
           <w:szCs w:val="24"/>
         </w:rPr>
-        <w:t>En la tabla 02 se listan las políticas que tiene la empresa StackCode. Estas estarán ubicadas en el repositorio de los documentos:</w:t>
+        <w:t xml:space="preserve">En la tabla 02 se listan las políticas que tiene la empresa </w:t>
+      </w:r>
+      <w:proofErr w:type="spellStart"/>
+      <w:r>
+        <w:rPr>
+          <w:sz w:val="24"/>
+          <w:szCs w:val="24"/>
+        </w:rPr>
+        <w:t>StackCode</w:t>
+      </w:r>
+      <w:proofErr w:type="spellEnd"/>
+      <w:r>
+        <w:rPr>
+          <w:sz w:val="24"/>
+          <w:szCs w:val="24"/>
+        </w:rPr>
+        <w:t>. Estas estarán ubicadas en el repositorio de los documentos:</w:t>
       </w:r>
     </w:p>
     <w:p>
@@ -4490,7 +4606,23 @@
           <w:sz w:val="24"/>
           <w:szCs w:val="24"/>
         </w:rPr>
-        <w:t>Ejemplo: Documentos/Politicas/POL_CCFDU.docx.</w:t>
+        <w:t>Ejemplo: Documentos/</w:t>
+      </w:r>
+      <w:proofErr w:type="spellStart"/>
+      <w:r>
+        <w:rPr>
+          <w:sz w:val="24"/>
+          <w:szCs w:val="24"/>
+        </w:rPr>
+        <w:t>Politicas</w:t>
+      </w:r>
+      <w:proofErr w:type="spellEnd"/>
+      <w:r>
+        <w:rPr>
+          <w:sz w:val="24"/>
+          <w:szCs w:val="24"/>
+        </w:rPr>
+        <w:t>/POL_CCFDU.docx.</w:t>
       </w:r>
     </w:p>
     <w:p>
@@ -5033,12 +5165,21 @@
         </w:rPr>
         <w:tab/>
       </w:r>
-      <w:r>
-        <w:rPr>
-          <w:sz w:val="24"/>
-          <w:szCs w:val="24"/>
-        </w:rPr>
-        <w:t>StackCode, estos estarán ubicadas en el repositorio de los documentos:</w:t>
+      <w:proofErr w:type="spellStart"/>
+      <w:r>
+        <w:rPr>
+          <w:sz w:val="24"/>
+          <w:szCs w:val="24"/>
+        </w:rPr>
+        <w:t>StackCode</w:t>
+      </w:r>
+      <w:proofErr w:type="spellEnd"/>
+      <w:r>
+        <w:rPr>
+          <w:sz w:val="24"/>
+          <w:szCs w:val="24"/>
+        </w:rPr>
+        <w:t>, estos estarán ubicadas en el repositorio de los documentos:</w:t>
       </w:r>
     </w:p>
     <w:p>
@@ -5192,20 +5333,22 @@
               </w:rPr>
               <w:t xml:space="preserve">Procedimiento para realizar copias y </w:t>
             </w:r>
+            <w:proofErr w:type="spellStart"/>
             <w:r>
               <w:rPr>
                 <w:sz w:val="24"/>
                 <w:szCs w:val="24"/>
               </w:rPr>
               <w:lastRenderedPageBreak/>
-              <w:t>backups de repositorios de desarrollo, calidad y produ</w:t>
-            </w:r>
-            <w:r>
-              <w:rPr>
-                <w:sz w:val="24"/>
-                <w:szCs w:val="24"/>
-              </w:rPr>
-              <w:t>cción</w:t>
+              <w:t>backups</w:t>
+            </w:r>
+            <w:proofErr w:type="spellEnd"/>
+            <w:r>
+              <w:rPr>
+                <w:sz w:val="24"/>
+                <w:szCs w:val="24"/>
+              </w:rPr>
+              <w:t xml:space="preserve"> de repositorios de desarrollo, calidad y producción</w:t>
             </w:r>
           </w:p>
         </w:tc>
@@ -5285,6 +5428,7 @@
                 <w:sz w:val="24"/>
                 <w:szCs w:val="24"/>
               </w:rPr>
+              <w:lastRenderedPageBreak/>
               <w:t>Procedimiento para ejecutar una solución de un sistema web para el área de desarrollo</w:t>
             </w:r>
           </w:p>
@@ -5600,12 +5744,6 @@
           <w:szCs w:val="24"/>
         </w:rPr>
         <w:tab/>
-      </w:r>
-      <w:r>
-        <w:rPr>
-          <w:sz w:val="24"/>
-          <w:szCs w:val="24"/>
-        </w:rPr>
         <w:t xml:space="preserve">En la tabla 04 se listan las directrices que tiene la empresa </w:t>
       </w:r>
       <w:r>
@@ -5614,7 +5752,22 @@
           <w:szCs w:val="24"/>
         </w:rPr>
         <w:tab/>
-        <w:t>StackCode.Estas estarán ubicadas en el repositorio de los documentos:</w:t>
+      </w:r>
+      <w:proofErr w:type="spellStart"/>
+      <w:r>
+        <w:rPr>
+          <w:sz w:val="24"/>
+          <w:szCs w:val="24"/>
+        </w:rPr>
+        <w:t>StackCode.Estas</w:t>
+      </w:r>
+      <w:proofErr w:type="spellEnd"/>
+      <w:r>
+        <w:rPr>
+          <w:sz w:val="24"/>
+          <w:szCs w:val="24"/>
+        </w:rPr>
+        <w:t xml:space="preserve"> estarán ubicadas en el repositorio de los documentos:</w:t>
       </w:r>
     </w:p>
     <w:p>
@@ -6092,24 +6245,34 @@
           <w:sz w:val="24"/>
           <w:szCs w:val="24"/>
         </w:rPr>
-        <w:t xml:space="preserve">Durante el proceso de gestión de configuración se utilizará la herramienta git para el control de versiones del producto. Su propósito es llevar registros de los cambios y coordinar el trabajo que varias </w:t>
-      </w:r>
+        <w:t xml:space="preserve">Durante el proceso de gestión de configuración se utilizará la herramienta </w:t>
+      </w:r>
+      <w:proofErr w:type="spellStart"/>
       <w:r>
         <w:rPr>
           <w:color w:val="000000"/>
           <w:sz w:val="24"/>
           <w:szCs w:val="24"/>
         </w:rPr>
+        <w:t>git</w:t>
+      </w:r>
+      <w:proofErr w:type="spellEnd"/>
+      <w:r>
+        <w:rPr>
+          <w:color w:val="000000"/>
+          <w:sz w:val="24"/>
+          <w:szCs w:val="24"/>
+        </w:rPr>
+        <w:t xml:space="preserve"> para el control de versiones del producto. Su propósito es llevar registros de los cambios y coordinar el trabajo que varias </w:t>
+      </w:r>
+      <w:r>
+        <w:rPr>
+          <w:color w:val="000000"/>
+          <w:sz w:val="24"/>
+          <w:szCs w:val="24"/>
+        </w:rPr>
         <w:lastRenderedPageBreak/>
-        <w:t xml:space="preserve">personas realizan sobre archivos compartidos. En la </w:t>
-      </w:r>
-      <w:r>
-        <w:rPr>
-          <w:color w:val="000000"/>
-          <w:sz w:val="24"/>
-          <w:szCs w:val="24"/>
-        </w:rPr>
-        <w:t>figura 03 se mues</w:t>
+        <w:t>personas realizan sobre archivos compartidos. En la figura 03 se mues</w:t>
       </w:r>
       <w:r>
         <w:rPr>
@@ -6205,8 +6368,17 @@
           <w:sz w:val="24"/>
           <w:szCs w:val="24"/>
         </w:rPr>
-        <w:t>Estructura de Git</w:t>
-      </w:r>
+        <w:t xml:space="preserve">Estructura de </w:t>
+      </w:r>
+      <w:proofErr w:type="spellStart"/>
+      <w:r>
+        <w:rPr>
+          <w:sz w:val="24"/>
+          <w:szCs w:val="24"/>
+        </w:rPr>
+        <w:t>Git</w:t>
+      </w:r>
+      <w:proofErr w:type="spellEnd"/>
     </w:p>
     <w:p>
       <w:pPr>
@@ -6230,7 +6402,23 @@
           <w:sz w:val="24"/>
           <w:szCs w:val="24"/>
         </w:rPr>
-        <w:t>Para realizar el seguimiento de nuestro trabajo, se define los distintos estados en que pueden estar nuestros ficheros en Git.</w:t>
+        <w:t xml:space="preserve">Para realizar el seguimiento de nuestro trabajo, se define los distintos estados en que pueden estar nuestros ficheros en </w:t>
+      </w:r>
+      <w:proofErr w:type="spellStart"/>
+      <w:r>
+        <w:rPr>
+          <w:sz w:val="24"/>
+          <w:szCs w:val="24"/>
+        </w:rPr>
+        <w:t>Git</w:t>
+      </w:r>
+      <w:proofErr w:type="spellEnd"/>
+      <w:r>
+        <w:rPr>
+          <w:sz w:val="24"/>
+          <w:szCs w:val="24"/>
+        </w:rPr>
+        <w:t>.</w:t>
       </w:r>
     </w:p>
     <w:p>
@@ -6257,7 +6445,25 @@
           <w:sz w:val="24"/>
           <w:szCs w:val="24"/>
         </w:rPr>
-        <w:t>: Se encuentran en ese estado todos los ficheros que han sido creados fuera de Git, y nunca los hemos incorporado al gestor de versiones.</w:t>
+        <w:t xml:space="preserve">: Se encuentran en ese estado todos los ficheros que han sido creados fuera de </w:t>
+      </w:r>
+      <w:proofErr w:type="spellStart"/>
+      <w:r>
+        <w:rPr>
+          <w:color w:val="000000"/>
+          <w:sz w:val="24"/>
+          <w:szCs w:val="24"/>
+        </w:rPr>
+        <w:t>Git</w:t>
+      </w:r>
+      <w:proofErr w:type="spellEnd"/>
+      <w:r>
+        <w:rPr>
+          <w:color w:val="000000"/>
+          <w:sz w:val="24"/>
+          <w:szCs w:val="24"/>
+        </w:rPr>
+        <w:t>, y nunca los hemos incorporado al gestor de versiones.</w:t>
       </w:r>
     </w:p>
     <w:p>
@@ -6293,16 +6499,7 @@
           <w:szCs w:val="24"/>
           <w:highlight w:val="white"/>
         </w:rPr>
-        <w:t>base en la que se encuentran todos los ficheros sujetos al gestor de versiones</w:t>
-      </w:r>
-      <w:r>
-        <w:rPr>
-          <w:color w:val="000000"/>
-          <w:sz w:val="24"/>
-          <w:szCs w:val="24"/>
-          <w:highlight w:val="white"/>
-        </w:rPr>
-        <w:t>, y sobre los que nunca se ha hecho nada.</w:t>
+        <w:t>base en la que se encuentran todos los ficheros sujetos al gestor de versiones, y sobre los que nunca se ha hecho nada.</w:t>
       </w:r>
     </w:p>
     <w:p>
@@ -6379,16 +6576,7 @@
           <w:szCs w:val="24"/>
           <w:highlight w:val="white"/>
         </w:rPr>
-        <w:t>: Son archivos que hemos modificado, y consideramos que ya están listos par</w:t>
-      </w:r>
-      <w:r>
-        <w:rPr>
-          <w:color w:val="000000"/>
-          <w:sz w:val="24"/>
-          <w:szCs w:val="24"/>
-          <w:highlight w:val="white"/>
-        </w:rPr>
-        <w:t>a entregar, por lo que los asignamos a una entrega.</w:t>
+        <w:t>: Son archivos que hemos modificado, y consideramos que ya están listos para entregar, por lo que los asignamos a una entrega.</w:t>
       </w:r>
     </w:p>
     <w:p>
@@ -6467,15 +6655,7 @@
           <w:sz w:val="24"/>
           <w:szCs w:val="24"/>
         </w:rPr>
-        <w:t>En la tabla 05 se muestra las actividades que se realizarán con sus respectivos tiem</w:t>
-      </w:r>
-      <w:r>
-        <w:rPr>
-          <w:color w:val="000000"/>
-          <w:sz w:val="24"/>
-          <w:szCs w:val="24"/>
-        </w:rPr>
-        <w:t>pos así como quién será el encargado de realizarlo:</w:t>
+        <w:t>En la tabla 05 se muestra las actividades que se realizarán con sus respectivos tiempos así como quién será el encargado de realizarlo:</w:t>
       </w:r>
     </w:p>
     <w:p>
@@ -8685,6 +8865,7 @@
                 <w:sz w:val="24"/>
                 <w:szCs w:val="24"/>
               </w:rPr>
+              <w:lastRenderedPageBreak/>
               <w:t xml:space="preserve">Definir el reporte de estado del jefe de proyecto </w:t>
             </w:r>
           </w:p>
@@ -9089,8 +9270,18 @@
                 <w:sz w:val="24"/>
                 <w:szCs w:val="24"/>
               </w:rPr>
-              <w:t>Definir las actividades de entrega y release</w:t>
-            </w:r>
+              <w:t xml:space="preserve">Definir las actividades de entrega y </w:t>
+            </w:r>
+            <w:proofErr w:type="spellStart"/>
+            <w:r>
+              <w:rPr>
+                <w:b/>
+                <w:sz w:val="24"/>
+                <w:szCs w:val="24"/>
+              </w:rPr>
+              <w:t>release</w:t>
+            </w:r>
+            <w:proofErr w:type="spellEnd"/>
           </w:p>
         </w:tc>
         <w:tc>
@@ -9722,33 +9913,9 @@
                 <w:sz w:val="24"/>
                 <w:szCs w:val="24"/>
               </w:rPr>
-              <w:t>Nombre de Item</w:t>
-            </w:r>
-          </w:p>
-        </w:tc>
-        <w:tc>
-          <w:tcPr>
-            <w:tcW w:w="1304" w:type="dxa"/>
-            <w:tcBorders>
-              <w:top w:val="single" w:sz="8" w:space="0" w:color="8E7CC3"/>
-              <w:left w:val="single" w:sz="8" w:space="0" w:color="8E7CC3"/>
-              <w:bottom w:val="single" w:sz="8" w:space="0" w:color="8E7CC3"/>
-              <w:right w:val="single" w:sz="8" w:space="0" w:color="8E7CC3"/>
-            </w:tcBorders>
-            <w:shd w:val="clear" w:color="auto" w:fill="D9D2E9"/>
-            <w:tcMar>
-              <w:left w:w="80" w:type="dxa"/>
-            </w:tcMar>
-          </w:tcPr>
-          <w:p>
-            <w:pPr>
-              <w:spacing w:line="240" w:lineRule="auto"/>
-              <w:jc w:val="center"/>
-              <w:rPr>
-                <w:sz w:val="24"/>
-                <w:szCs w:val="24"/>
-              </w:rPr>
-            </w:pPr>
+              <w:t xml:space="preserve">Nombre de </w:t>
+            </w:r>
+            <w:proofErr w:type="spellStart"/>
             <w:r>
               <w:rPr>
                 <w:b/>
@@ -9756,13 +9923,14 @@
                 <w:sz w:val="24"/>
                 <w:szCs w:val="24"/>
               </w:rPr>
-              <w:t>Origen</w:t>
-            </w:r>
-          </w:p>
-        </w:tc>
-        <w:tc>
-          <w:tcPr>
-            <w:tcW w:w="1347" w:type="dxa"/>
+              <w:t>Item</w:t>
+            </w:r>
+            <w:proofErr w:type="spellEnd"/>
+          </w:p>
+        </w:tc>
+        <w:tc>
+          <w:tcPr>
+            <w:tcW w:w="1304" w:type="dxa"/>
             <w:tcBorders>
               <w:top w:val="single" w:sz="8" w:space="0" w:color="8E7CC3"/>
               <w:left w:val="single" w:sz="8" w:space="0" w:color="8E7CC3"/>
@@ -9790,13 +9958,13 @@
                 <w:sz w:val="24"/>
                 <w:szCs w:val="24"/>
               </w:rPr>
-              <w:t>Extensión</w:t>
-            </w:r>
-          </w:p>
-        </w:tc>
-        <w:tc>
-          <w:tcPr>
-            <w:tcW w:w="1229" w:type="dxa"/>
+              <w:t>Origen</w:t>
+            </w:r>
+          </w:p>
+        </w:tc>
+        <w:tc>
+          <w:tcPr>
+            <w:tcW w:w="1347" w:type="dxa"/>
             <w:tcBorders>
               <w:top w:val="single" w:sz="8" w:space="0" w:color="8E7CC3"/>
               <w:left w:val="single" w:sz="8" w:space="0" w:color="8E7CC3"/>
@@ -9824,6 +9992,40 @@
                 <w:sz w:val="24"/>
                 <w:szCs w:val="24"/>
               </w:rPr>
+              <w:t>Extensión</w:t>
+            </w:r>
+          </w:p>
+        </w:tc>
+        <w:tc>
+          <w:tcPr>
+            <w:tcW w:w="1229" w:type="dxa"/>
+            <w:tcBorders>
+              <w:top w:val="single" w:sz="8" w:space="0" w:color="8E7CC3"/>
+              <w:left w:val="single" w:sz="8" w:space="0" w:color="8E7CC3"/>
+              <w:bottom w:val="single" w:sz="8" w:space="0" w:color="8E7CC3"/>
+              <w:right w:val="single" w:sz="8" w:space="0" w:color="8E7CC3"/>
+            </w:tcBorders>
+            <w:shd w:val="clear" w:color="auto" w:fill="D9D2E9"/>
+            <w:tcMar>
+              <w:left w:w="80" w:type="dxa"/>
+            </w:tcMar>
+          </w:tcPr>
+          <w:p>
+            <w:pPr>
+              <w:spacing w:line="240" w:lineRule="auto"/>
+              <w:jc w:val="center"/>
+              <w:rPr>
+                <w:sz w:val="24"/>
+                <w:szCs w:val="24"/>
+              </w:rPr>
+            </w:pPr>
+            <w:r>
+              <w:rPr>
+                <w:b/>
+                <w:color w:val="000000"/>
+                <w:sz w:val="24"/>
+                <w:szCs w:val="24"/>
+              </w:rPr>
               <w:t>Proyecto</w:t>
             </w:r>
           </w:p>
@@ -9954,8 +10156,17 @@
                 <w:sz w:val="24"/>
                 <w:szCs w:val="24"/>
               </w:rPr>
-              <w:t>.docx</w:t>
-            </w:r>
+              <w:t>.</w:t>
+            </w:r>
+            <w:proofErr w:type="spellStart"/>
+            <w:r>
+              <w:rPr>
+                <w:sz w:val="24"/>
+                <w:szCs w:val="24"/>
+              </w:rPr>
+              <w:t>docx</w:t>
+            </w:r>
+            <w:proofErr w:type="spellEnd"/>
           </w:p>
         </w:tc>
         <w:tc>
@@ -10117,8 +10328,17 @@
                 <w:sz w:val="24"/>
                 <w:szCs w:val="24"/>
               </w:rPr>
-              <w:t>.docx</w:t>
-            </w:r>
+              <w:t>.</w:t>
+            </w:r>
+            <w:proofErr w:type="spellStart"/>
+            <w:r>
+              <w:rPr>
+                <w:sz w:val="24"/>
+                <w:szCs w:val="24"/>
+              </w:rPr>
+              <w:t>docx</w:t>
+            </w:r>
+            <w:proofErr w:type="spellEnd"/>
           </w:p>
         </w:tc>
         <w:tc>
@@ -10281,8 +10501,17 @@
                 <w:sz w:val="24"/>
                 <w:szCs w:val="24"/>
               </w:rPr>
-              <w:t>.docx</w:t>
-            </w:r>
+              <w:t>.</w:t>
+            </w:r>
+            <w:proofErr w:type="spellStart"/>
+            <w:r>
+              <w:rPr>
+                <w:sz w:val="24"/>
+                <w:szCs w:val="24"/>
+              </w:rPr>
+              <w:t>docx</w:t>
+            </w:r>
+            <w:proofErr w:type="spellEnd"/>
           </w:p>
         </w:tc>
         <w:tc>
@@ -10627,8 +10856,17 @@
                 <w:sz w:val="24"/>
                 <w:szCs w:val="24"/>
               </w:rPr>
-              <w:t>.docx</w:t>
-            </w:r>
+              <w:t>.</w:t>
+            </w:r>
+            <w:proofErr w:type="spellStart"/>
+            <w:r>
+              <w:rPr>
+                <w:sz w:val="24"/>
+                <w:szCs w:val="24"/>
+              </w:rPr>
+              <w:t>docx</w:t>
+            </w:r>
+            <w:proofErr w:type="spellEnd"/>
           </w:p>
         </w:tc>
         <w:tc>
@@ -10793,8 +11031,17 @@
                 <w:sz w:val="24"/>
                 <w:szCs w:val="24"/>
               </w:rPr>
-              <w:t>.docx</w:t>
-            </w:r>
+              <w:t>.</w:t>
+            </w:r>
+            <w:proofErr w:type="spellStart"/>
+            <w:r>
+              <w:rPr>
+                <w:sz w:val="24"/>
+                <w:szCs w:val="24"/>
+              </w:rPr>
+              <w:t>docx</w:t>
+            </w:r>
+            <w:proofErr w:type="spellEnd"/>
           </w:p>
         </w:tc>
         <w:tc>
@@ -10957,8 +11204,17 @@
                 <w:sz w:val="24"/>
                 <w:szCs w:val="24"/>
               </w:rPr>
-              <w:t>.docx</w:t>
-            </w:r>
+              <w:t>.</w:t>
+            </w:r>
+            <w:proofErr w:type="spellStart"/>
+            <w:r>
+              <w:rPr>
+                <w:sz w:val="24"/>
+                <w:szCs w:val="24"/>
+              </w:rPr>
+              <w:t>docx</w:t>
+            </w:r>
+            <w:proofErr w:type="spellEnd"/>
           </w:p>
         </w:tc>
         <w:tc>
@@ -11123,8 +11379,17 @@
                 <w:sz w:val="24"/>
                 <w:szCs w:val="24"/>
               </w:rPr>
-              <w:t>.docx</w:t>
-            </w:r>
+              <w:t>.</w:t>
+            </w:r>
+            <w:proofErr w:type="spellStart"/>
+            <w:r>
+              <w:rPr>
+                <w:sz w:val="24"/>
+                <w:szCs w:val="24"/>
+              </w:rPr>
+              <w:t>docx</w:t>
+            </w:r>
+            <w:proofErr w:type="spellEnd"/>
           </w:p>
         </w:tc>
         <w:tc>
@@ -11288,8 +11553,17 @@
                 <w:sz w:val="24"/>
                 <w:szCs w:val="24"/>
               </w:rPr>
-              <w:t>.docx</w:t>
-            </w:r>
+              <w:t>.</w:t>
+            </w:r>
+            <w:proofErr w:type="spellStart"/>
+            <w:r>
+              <w:rPr>
+                <w:sz w:val="24"/>
+                <w:szCs w:val="24"/>
+              </w:rPr>
+              <w:t>docx</w:t>
+            </w:r>
+            <w:proofErr w:type="spellEnd"/>
           </w:p>
         </w:tc>
         <w:tc>
@@ -11453,8 +11727,17 @@
                 <w:sz w:val="24"/>
                 <w:szCs w:val="24"/>
               </w:rPr>
-              <w:t>.docx</w:t>
-            </w:r>
+              <w:t>.</w:t>
+            </w:r>
+            <w:proofErr w:type="spellStart"/>
+            <w:r>
+              <w:rPr>
+                <w:sz w:val="24"/>
+                <w:szCs w:val="24"/>
+              </w:rPr>
+              <w:t>docx</w:t>
+            </w:r>
+            <w:proofErr w:type="spellEnd"/>
           </w:p>
         </w:tc>
         <w:tc>
@@ -11618,8 +11901,17 @@
                 <w:sz w:val="24"/>
                 <w:szCs w:val="24"/>
               </w:rPr>
-              <w:t>.docx</w:t>
-            </w:r>
+              <w:t>.</w:t>
+            </w:r>
+            <w:proofErr w:type="spellStart"/>
+            <w:r>
+              <w:rPr>
+                <w:sz w:val="24"/>
+                <w:szCs w:val="24"/>
+              </w:rPr>
+              <w:t>docx</w:t>
+            </w:r>
+            <w:proofErr w:type="spellEnd"/>
           </w:p>
         </w:tc>
         <w:tc>
@@ -11783,8 +12075,17 @@
                 <w:sz w:val="24"/>
                 <w:szCs w:val="24"/>
               </w:rPr>
-              <w:t>.docx</w:t>
-            </w:r>
+              <w:t>.</w:t>
+            </w:r>
+            <w:proofErr w:type="spellStart"/>
+            <w:r>
+              <w:rPr>
+                <w:sz w:val="24"/>
+                <w:szCs w:val="24"/>
+              </w:rPr>
+              <w:t>docx</w:t>
+            </w:r>
+            <w:proofErr w:type="spellEnd"/>
           </w:p>
         </w:tc>
         <w:tc>
@@ -11948,8 +12249,17 @@
                 <w:sz w:val="24"/>
                 <w:szCs w:val="24"/>
               </w:rPr>
-              <w:t>.docx</w:t>
-            </w:r>
+              <w:t>.</w:t>
+            </w:r>
+            <w:proofErr w:type="spellStart"/>
+            <w:r>
+              <w:rPr>
+                <w:sz w:val="24"/>
+                <w:szCs w:val="24"/>
+              </w:rPr>
+              <w:t>docx</w:t>
+            </w:r>
+            <w:proofErr w:type="spellEnd"/>
           </w:p>
         </w:tc>
         <w:tc>
@@ -12113,8 +12423,17 @@
                 <w:sz w:val="24"/>
                 <w:szCs w:val="24"/>
               </w:rPr>
-              <w:t>.docx</w:t>
-            </w:r>
+              <w:t>.</w:t>
+            </w:r>
+            <w:proofErr w:type="spellStart"/>
+            <w:r>
+              <w:rPr>
+                <w:sz w:val="24"/>
+                <w:szCs w:val="24"/>
+              </w:rPr>
+              <w:t>docx</w:t>
+            </w:r>
+            <w:proofErr w:type="spellEnd"/>
           </w:p>
         </w:tc>
         <w:tc>
@@ -12436,8 +12755,17 @@
                 <w:sz w:val="24"/>
                 <w:szCs w:val="24"/>
               </w:rPr>
-              <w:t>.docx</w:t>
-            </w:r>
+              <w:t>.</w:t>
+            </w:r>
+            <w:proofErr w:type="spellStart"/>
+            <w:r>
+              <w:rPr>
+                <w:sz w:val="24"/>
+                <w:szCs w:val="24"/>
+              </w:rPr>
+              <w:t>docx</w:t>
+            </w:r>
+            <w:proofErr w:type="spellEnd"/>
           </w:p>
         </w:tc>
         <w:tc>
@@ -13079,7 +13407,23 @@
                 <w:sz w:val="24"/>
                 <w:szCs w:val="24"/>
               </w:rPr>
-              <w:t>[nombre del ítem en CamelCase]</w:t>
+              <w:t xml:space="preserve">[nombre del ítem en </w:t>
+            </w:r>
+            <w:proofErr w:type="spellStart"/>
+            <w:r>
+              <w:rPr>
+                <w:sz w:val="24"/>
+                <w:szCs w:val="24"/>
+              </w:rPr>
+              <w:t>CamelCase</w:t>
+            </w:r>
+            <w:proofErr w:type="spellEnd"/>
+            <w:r>
+              <w:rPr>
+                <w:sz w:val="24"/>
+                <w:szCs w:val="24"/>
+              </w:rPr>
+              <w:t>]</w:t>
             </w:r>
           </w:p>
         </w:tc>
@@ -13648,8 +13992,17 @@
                 <w:sz w:val="24"/>
                 <w:szCs w:val="24"/>
               </w:rPr>
-              <w:t>Nombre de ítem en CamelCase</w:t>
-            </w:r>
+              <w:t xml:space="preserve">Nombre de ítem en </w:t>
+            </w:r>
+            <w:proofErr w:type="spellStart"/>
+            <w:r>
+              <w:rPr>
+                <w:sz w:val="24"/>
+                <w:szCs w:val="24"/>
+              </w:rPr>
+              <w:t>CamelCase</w:t>
+            </w:r>
+            <w:proofErr w:type="spellEnd"/>
           </w:p>
         </w:tc>
         <w:tc>
@@ -13828,8 +14181,17 @@
                 <w:sz w:val="24"/>
                 <w:szCs w:val="24"/>
               </w:rPr>
-              <w:t>Nombre del ítem en CamelCase</w:t>
-            </w:r>
+              <w:t xml:space="preserve">Nombre del ítem en </w:t>
+            </w:r>
+            <w:proofErr w:type="spellStart"/>
+            <w:r>
+              <w:rPr>
+                <w:sz w:val="24"/>
+                <w:szCs w:val="24"/>
+              </w:rPr>
+              <w:t>CamelCase</w:t>
+            </w:r>
+            <w:proofErr w:type="spellEnd"/>
           </w:p>
         </w:tc>
         <w:tc>
@@ -14614,6 +14976,7 @@
                 <w:szCs w:val="24"/>
               </w:rPr>
             </w:pPr>
+            <w:proofErr w:type="spellStart"/>
             <w:r>
               <w:rPr>
                 <w:color w:val="000000"/>
@@ -14622,6 +14985,7 @@
               </w:rPr>
               <w:t>PantallaDeListaDeProductos</w:t>
             </w:r>
+            <w:proofErr w:type="spellEnd"/>
           </w:p>
         </w:tc>
         <w:tc>
@@ -16803,21 +17167,39 @@
           <w:sz w:val="24"/>
           <w:szCs w:val="24"/>
         </w:rPr>
-        <w:t>En la figura 04 se muestra la organización de las librerías del repositorio de la empresa Stack Code. Este repositorio está organizado en cuatro librerías principales. En la librería Documentos van todos los documentos que son para la empresa en general, t</w:t>
-      </w:r>
-      <w:r>
-        <w:rPr>
-          <w:sz w:val="24"/>
-          <w:szCs w:val="24"/>
-        </w:rPr>
-        <w:t xml:space="preserve">al como son las políticas, directrices y procedimientos, en la librería Líneas base, van las líneas base de acuerdo a cada proyecto de la empresa, la librería Desarrollo se divide en todos los proyectos de la empresa, y estos proyectos a su vez se dividen </w:t>
-      </w:r>
-      <w:r>
-        <w:rPr>
-          <w:sz w:val="24"/>
-          <w:szCs w:val="24"/>
-        </w:rPr>
-        <w:t>en las fases de desarrollo, y la última librería es Clientes.</w:t>
+        <w:t xml:space="preserve">En la figura 04 se muestra la organización de las librerías del repositorio de la empresa </w:t>
+      </w:r>
+      <w:proofErr w:type="spellStart"/>
+      <w:r>
+        <w:rPr>
+          <w:sz w:val="24"/>
+          <w:szCs w:val="24"/>
+        </w:rPr>
+        <w:t>Stack</w:t>
+      </w:r>
+      <w:proofErr w:type="spellEnd"/>
+      <w:r>
+        <w:rPr>
+          <w:sz w:val="24"/>
+          <w:szCs w:val="24"/>
+        </w:rPr>
+        <w:t xml:space="preserve"> </w:t>
+      </w:r>
+      <w:proofErr w:type="spellStart"/>
+      <w:r>
+        <w:rPr>
+          <w:sz w:val="24"/>
+          <w:szCs w:val="24"/>
+        </w:rPr>
+        <w:t>Code</w:t>
+      </w:r>
+      <w:proofErr w:type="spellEnd"/>
+      <w:r>
+        <w:rPr>
+          <w:sz w:val="24"/>
+          <w:szCs w:val="24"/>
+        </w:rPr>
+        <w:t>. Este repositorio está organizado en cuatro librerías principales. En la librería Documentos van todos los documentos que son para la empresa en general, tal como son las políticas, directrices y procedimientos, en la librería Líneas base, van las líneas base de acuerdo a cada proyecto de la empresa, la librería Desarrollo se divide en todos los proyectos de la empresa, y estos proyectos a su vez se dividen en las fases de desarrollo, y la última librería es Clientes.</w:t>
       </w:r>
     </w:p>
     <w:p>
@@ -18356,7 +18738,23 @@
           <w:sz w:val="24"/>
           <w:szCs w:val="24"/>
         </w:rPr>
-        <w:t>Definir las las fases de cada proyecto</w:t>
+        <w:t xml:space="preserve">Definir las </w:t>
+      </w:r>
+      <w:proofErr w:type="spellStart"/>
+      <w:r>
+        <w:rPr>
+          <w:sz w:val="24"/>
+          <w:szCs w:val="24"/>
+        </w:rPr>
+        <w:t>las</w:t>
+      </w:r>
+      <w:proofErr w:type="spellEnd"/>
+      <w:r>
+        <w:rPr>
+          <w:sz w:val="24"/>
+          <w:szCs w:val="24"/>
+        </w:rPr>
+        <w:t xml:space="preserve"> fases de cada proyecto</w:t>
       </w:r>
     </w:p>
     <w:p>
@@ -19138,7 +19536,23 @@
           <w:sz w:val="24"/>
           <w:szCs w:val="24"/>
         </w:rPr>
-        <w:t>Mantener ordenados los releases.</w:t>
+        <w:t xml:space="preserve">Mantener ordenados los </w:t>
+      </w:r>
+      <w:proofErr w:type="spellStart"/>
+      <w:r>
+        <w:rPr>
+          <w:sz w:val="24"/>
+          <w:szCs w:val="24"/>
+        </w:rPr>
+        <w:t>releases</w:t>
+      </w:r>
+      <w:proofErr w:type="spellEnd"/>
+      <w:r>
+        <w:rPr>
+          <w:sz w:val="24"/>
+          <w:szCs w:val="24"/>
+        </w:rPr>
+        <w:t>.</w:t>
       </w:r>
     </w:p>
     <w:p>
@@ -19195,6 +19609,7 @@
           <w:szCs w:val="24"/>
         </w:rPr>
       </w:pPr>
+      <w:proofErr w:type="spellStart"/>
       <w:r>
         <w:rPr>
           <w:sz w:val="24"/>
@@ -19202,6 +19617,7 @@
         </w:rPr>
         <w:t>Releases</w:t>
       </w:r>
+      <w:proofErr w:type="spellEnd"/>
     </w:p>
     <w:p>
       <w:pPr>
@@ -20040,8 +20456,6 @@
             </w:r>
           </w:p>
         </w:tc>
-        <w:bookmarkStart w:id="9" w:name="_GoBack"/>
-        <w:bookmarkEnd w:id="9"/>
       </w:tr>
       <w:tr>
         <w:tc>
@@ -20492,14 +20906,7 @@
                 <w:sz w:val="24"/>
                 <w:szCs w:val="24"/>
               </w:rPr>
-              <w:t xml:space="preserve">[  </w:t>
-            </w:r>
-            <w:r>
-              <w:rPr>
-                <w:sz w:val="24"/>
-                <w:szCs w:val="24"/>
-              </w:rPr>
-              <w:t xml:space="preserve">] Medio             </w:t>
+              <w:t xml:space="preserve">[  ] Medio             </w:t>
             </w:r>
           </w:p>
           <w:p>
@@ -20902,8 +21309,17 @@
                 <w:sz w:val="24"/>
                 <w:szCs w:val="24"/>
               </w:rPr>
-              <w:t>Analista senior</w:t>
-            </w:r>
+              <w:t xml:space="preserve">Analista </w:t>
+            </w:r>
+            <w:proofErr w:type="spellStart"/>
+            <w:r>
+              <w:rPr>
+                <w:sz w:val="24"/>
+                <w:szCs w:val="24"/>
+              </w:rPr>
+              <w:t>senior</w:t>
+            </w:r>
+            <w:proofErr w:type="spellEnd"/>
           </w:p>
           <w:p>
             <w:pPr>
@@ -20947,8 +21363,8 @@
           <w:szCs w:val="24"/>
         </w:rPr>
       </w:pPr>
-      <w:bookmarkStart w:id="10" w:name="_1fob9te" w:colFirst="0" w:colLast="0"/>
-      <w:bookmarkEnd w:id="10"/>
+      <w:bookmarkStart w:id="9" w:name="_1fob9te" w:colFirst="0" w:colLast="0"/>
+      <w:bookmarkEnd w:id="9"/>
       <w:r>
         <w:rPr>
           <w:b/>
@@ -20964,6 +21380,1314 @@
         </w:rPr>
         <w:t xml:space="preserve"> Solicitud de cambio 01</w:t>
       </w:r>
+    </w:p>
+    <w:p>
+      <w:pPr>
+        <w:spacing w:before="120"/>
+        <w:ind w:left="1440"/>
+        <w:rPr>
+          <w:b/>
+          <w:sz w:val="24"/>
+          <w:szCs w:val="24"/>
+        </w:rPr>
+      </w:pPr>
+    </w:p>
+    <w:p>
+      <w:pPr>
+        <w:spacing w:before="120"/>
+        <w:ind w:left="1440"/>
+        <w:rPr>
+          <w:sz w:val="24"/>
+          <w:szCs w:val="24"/>
+        </w:rPr>
+      </w:pPr>
+    </w:p>
+    <w:tbl>
+      <w:tblPr>
+        <w:tblStyle w:val="af4"/>
+        <w:tblW w:w="8400" w:type="dxa"/>
+        <w:tblInd w:w="700" w:type="dxa"/>
+        <w:tblBorders>
+          <w:top w:val="single" w:sz="8" w:space="0" w:color="000000"/>
+          <w:left w:val="single" w:sz="8" w:space="0" w:color="000000"/>
+          <w:bottom w:val="single" w:sz="8" w:space="0" w:color="000000"/>
+          <w:right w:val="single" w:sz="8" w:space="0" w:color="000000"/>
+          <w:insideH w:val="single" w:sz="8" w:space="0" w:color="000000"/>
+          <w:insideV w:val="single" w:sz="8" w:space="0" w:color="000000"/>
+        </w:tblBorders>
+        <w:tblLayout w:type="fixed"/>
+        <w:tblLook w:val="0600" w:firstRow="0" w:lastRow="0" w:firstColumn="0" w:lastColumn="0" w:noHBand="1" w:noVBand="1"/>
+      </w:tblPr>
+      <w:tblGrid>
+        <w:gridCol w:w="1875"/>
+        <w:gridCol w:w="6525"/>
+      </w:tblGrid>
+      <w:tr>
+        <w:tc>
+          <w:tcPr>
+            <w:tcW w:w="1875" w:type="dxa"/>
+            <w:tcBorders>
+              <w:top w:val="single" w:sz="8" w:space="0" w:color="8E7CC3"/>
+              <w:left w:val="single" w:sz="8" w:space="0" w:color="8E7CC3"/>
+              <w:bottom w:val="single" w:sz="8" w:space="0" w:color="8E7CC3"/>
+              <w:right w:val="single" w:sz="8" w:space="0" w:color="8E7CC3"/>
+            </w:tcBorders>
+            <w:shd w:val="clear" w:color="auto" w:fill="D9D2E9"/>
+            <w:tcMar>
+              <w:top w:w="100" w:type="dxa"/>
+              <w:left w:w="100" w:type="dxa"/>
+              <w:bottom w:w="100" w:type="dxa"/>
+              <w:right w:w="100" w:type="dxa"/>
+            </w:tcMar>
+          </w:tcPr>
+          <w:p>
+            <w:pPr>
+              <w:widowControl w:val="0"/>
+              <w:pBdr>
+                <w:top w:val="nil"/>
+                <w:left w:val="nil"/>
+                <w:bottom w:val="nil"/>
+                <w:right w:val="nil"/>
+                <w:between w:val="nil"/>
+              </w:pBdr>
+              <w:spacing w:line="240" w:lineRule="auto"/>
+              <w:rPr>
+                <w:sz w:val="24"/>
+                <w:szCs w:val="24"/>
+              </w:rPr>
+            </w:pPr>
+            <w:r>
+              <w:rPr>
+                <w:sz w:val="24"/>
+                <w:szCs w:val="24"/>
+              </w:rPr>
+              <w:t>ID Solicitud</w:t>
+            </w:r>
+          </w:p>
+        </w:tc>
+        <w:tc>
+          <w:tcPr>
+            <w:tcW w:w="6525" w:type="dxa"/>
+            <w:tcBorders>
+              <w:top w:val="single" w:sz="8" w:space="0" w:color="8E7CC3"/>
+              <w:left w:val="single" w:sz="8" w:space="0" w:color="8E7CC3"/>
+              <w:bottom w:val="single" w:sz="8" w:space="0" w:color="8E7CC3"/>
+              <w:right w:val="single" w:sz="8" w:space="0" w:color="8E7CC3"/>
+            </w:tcBorders>
+            <w:shd w:val="clear" w:color="auto" w:fill="auto"/>
+            <w:tcMar>
+              <w:top w:w="100" w:type="dxa"/>
+              <w:left w:w="100" w:type="dxa"/>
+              <w:bottom w:w="100" w:type="dxa"/>
+              <w:right w:w="100" w:type="dxa"/>
+            </w:tcMar>
+          </w:tcPr>
+          <w:p>
+            <w:pPr>
+              <w:widowControl w:val="0"/>
+              <w:pBdr>
+                <w:top w:val="nil"/>
+                <w:left w:val="nil"/>
+                <w:bottom w:val="nil"/>
+                <w:right w:val="nil"/>
+                <w:between w:val="nil"/>
+              </w:pBdr>
+              <w:spacing w:line="240" w:lineRule="auto"/>
+              <w:rPr>
+                <w:sz w:val="24"/>
+                <w:szCs w:val="24"/>
+              </w:rPr>
+            </w:pPr>
+            <w:r>
+              <w:rPr>
+                <w:sz w:val="24"/>
+                <w:szCs w:val="24"/>
+              </w:rPr>
+              <w:t>0013</w:t>
+            </w:r>
+          </w:p>
+        </w:tc>
+      </w:tr>
+      <w:tr>
+        <w:tc>
+          <w:tcPr>
+            <w:tcW w:w="1875" w:type="dxa"/>
+            <w:tcBorders>
+              <w:top w:val="single" w:sz="8" w:space="0" w:color="8E7CC3"/>
+              <w:left w:val="single" w:sz="8" w:space="0" w:color="8E7CC3"/>
+              <w:bottom w:val="single" w:sz="8" w:space="0" w:color="8E7CC3"/>
+              <w:right w:val="single" w:sz="8" w:space="0" w:color="8E7CC3"/>
+            </w:tcBorders>
+            <w:shd w:val="clear" w:color="auto" w:fill="D9D2E9"/>
+            <w:tcMar>
+              <w:top w:w="100" w:type="dxa"/>
+              <w:left w:w="100" w:type="dxa"/>
+              <w:bottom w:w="100" w:type="dxa"/>
+              <w:right w:w="100" w:type="dxa"/>
+            </w:tcMar>
+          </w:tcPr>
+          <w:p>
+            <w:pPr>
+              <w:widowControl w:val="0"/>
+              <w:pBdr>
+                <w:top w:val="nil"/>
+                <w:left w:val="nil"/>
+                <w:bottom w:val="nil"/>
+                <w:right w:val="nil"/>
+                <w:between w:val="nil"/>
+              </w:pBdr>
+              <w:spacing w:line="240" w:lineRule="auto"/>
+              <w:rPr>
+                <w:sz w:val="24"/>
+                <w:szCs w:val="24"/>
+              </w:rPr>
+            </w:pPr>
+            <w:r>
+              <w:rPr>
+                <w:sz w:val="24"/>
+                <w:szCs w:val="24"/>
+              </w:rPr>
+              <w:t>Proyecto</w:t>
+            </w:r>
+          </w:p>
+        </w:tc>
+        <w:tc>
+          <w:tcPr>
+            <w:tcW w:w="6525" w:type="dxa"/>
+            <w:tcBorders>
+              <w:top w:val="single" w:sz="8" w:space="0" w:color="8E7CC3"/>
+              <w:left w:val="single" w:sz="8" w:space="0" w:color="8E7CC3"/>
+              <w:bottom w:val="single" w:sz="8" w:space="0" w:color="8E7CC3"/>
+              <w:right w:val="single" w:sz="8" w:space="0" w:color="8E7CC3"/>
+            </w:tcBorders>
+            <w:shd w:val="clear" w:color="auto" w:fill="auto"/>
+            <w:tcMar>
+              <w:top w:w="100" w:type="dxa"/>
+              <w:left w:w="100" w:type="dxa"/>
+              <w:bottom w:w="100" w:type="dxa"/>
+              <w:right w:w="100" w:type="dxa"/>
+            </w:tcMar>
+          </w:tcPr>
+          <w:p>
+            <w:pPr>
+              <w:widowControl w:val="0"/>
+              <w:pBdr>
+                <w:top w:val="nil"/>
+                <w:left w:val="nil"/>
+                <w:bottom w:val="nil"/>
+                <w:right w:val="nil"/>
+                <w:between w:val="nil"/>
+              </w:pBdr>
+              <w:spacing w:line="240" w:lineRule="auto"/>
+              <w:rPr>
+                <w:sz w:val="24"/>
+                <w:szCs w:val="24"/>
+              </w:rPr>
+            </w:pPr>
+            <w:r>
+              <w:rPr>
+                <w:sz w:val="24"/>
+                <w:szCs w:val="24"/>
+              </w:rPr>
+              <w:t xml:space="preserve">SCEF </w:t>
+            </w:r>
+          </w:p>
+        </w:tc>
+      </w:tr>
+      <w:tr>
+        <w:tc>
+          <w:tcPr>
+            <w:tcW w:w="1875" w:type="dxa"/>
+            <w:tcBorders>
+              <w:top w:val="single" w:sz="8" w:space="0" w:color="8E7CC3"/>
+              <w:left w:val="single" w:sz="8" w:space="0" w:color="8E7CC3"/>
+              <w:bottom w:val="single" w:sz="8" w:space="0" w:color="8E7CC3"/>
+              <w:right w:val="single" w:sz="8" w:space="0" w:color="8E7CC3"/>
+            </w:tcBorders>
+            <w:shd w:val="clear" w:color="auto" w:fill="D9D2E9"/>
+            <w:tcMar>
+              <w:top w:w="100" w:type="dxa"/>
+              <w:left w:w="100" w:type="dxa"/>
+              <w:bottom w:w="100" w:type="dxa"/>
+              <w:right w:w="100" w:type="dxa"/>
+            </w:tcMar>
+          </w:tcPr>
+          <w:p>
+            <w:pPr>
+              <w:widowControl w:val="0"/>
+              <w:pBdr>
+                <w:top w:val="nil"/>
+                <w:left w:val="nil"/>
+                <w:bottom w:val="nil"/>
+                <w:right w:val="nil"/>
+                <w:between w:val="nil"/>
+              </w:pBdr>
+              <w:spacing w:line="240" w:lineRule="auto"/>
+              <w:rPr>
+                <w:sz w:val="24"/>
+                <w:szCs w:val="24"/>
+              </w:rPr>
+            </w:pPr>
+            <w:r>
+              <w:rPr>
+                <w:sz w:val="24"/>
+                <w:szCs w:val="24"/>
+              </w:rPr>
+              <w:t>Fecha Solicitud</w:t>
+            </w:r>
+          </w:p>
+        </w:tc>
+        <w:tc>
+          <w:tcPr>
+            <w:tcW w:w="6525" w:type="dxa"/>
+            <w:tcBorders>
+              <w:top w:val="single" w:sz="8" w:space="0" w:color="8E7CC3"/>
+              <w:left w:val="single" w:sz="8" w:space="0" w:color="8E7CC3"/>
+              <w:bottom w:val="single" w:sz="8" w:space="0" w:color="8E7CC3"/>
+              <w:right w:val="single" w:sz="8" w:space="0" w:color="8E7CC3"/>
+            </w:tcBorders>
+            <w:shd w:val="clear" w:color="auto" w:fill="auto"/>
+            <w:tcMar>
+              <w:top w:w="100" w:type="dxa"/>
+              <w:left w:w="100" w:type="dxa"/>
+              <w:bottom w:w="100" w:type="dxa"/>
+              <w:right w:w="100" w:type="dxa"/>
+            </w:tcMar>
+          </w:tcPr>
+          <w:p>
+            <w:pPr>
+              <w:widowControl w:val="0"/>
+              <w:pBdr>
+                <w:top w:val="nil"/>
+                <w:left w:val="nil"/>
+                <w:bottom w:val="nil"/>
+                <w:right w:val="nil"/>
+                <w:between w:val="nil"/>
+              </w:pBdr>
+              <w:spacing w:line="240" w:lineRule="auto"/>
+              <w:rPr>
+                <w:sz w:val="24"/>
+                <w:szCs w:val="24"/>
+              </w:rPr>
+            </w:pPr>
+            <w:r>
+              <w:rPr>
+                <w:sz w:val="24"/>
+                <w:szCs w:val="24"/>
+              </w:rPr>
+              <w:t>31-05-2018</w:t>
+            </w:r>
+          </w:p>
+        </w:tc>
+      </w:tr>
+      <w:tr>
+        <w:tc>
+          <w:tcPr>
+            <w:tcW w:w="1875" w:type="dxa"/>
+            <w:tcBorders>
+              <w:top w:val="single" w:sz="8" w:space="0" w:color="8E7CC3"/>
+              <w:left w:val="single" w:sz="8" w:space="0" w:color="8E7CC3"/>
+              <w:bottom w:val="single" w:sz="8" w:space="0" w:color="8E7CC3"/>
+              <w:right w:val="single" w:sz="8" w:space="0" w:color="8E7CC3"/>
+            </w:tcBorders>
+            <w:shd w:val="clear" w:color="auto" w:fill="D9D2E9"/>
+            <w:tcMar>
+              <w:top w:w="100" w:type="dxa"/>
+              <w:left w:w="100" w:type="dxa"/>
+              <w:bottom w:w="100" w:type="dxa"/>
+              <w:right w:w="100" w:type="dxa"/>
+            </w:tcMar>
+          </w:tcPr>
+          <w:p>
+            <w:pPr>
+              <w:widowControl w:val="0"/>
+              <w:pBdr>
+                <w:top w:val="nil"/>
+                <w:left w:val="nil"/>
+                <w:bottom w:val="nil"/>
+                <w:right w:val="nil"/>
+                <w:between w:val="nil"/>
+              </w:pBdr>
+              <w:spacing w:line="240" w:lineRule="auto"/>
+              <w:rPr>
+                <w:sz w:val="24"/>
+                <w:szCs w:val="24"/>
+              </w:rPr>
+            </w:pPr>
+            <w:r>
+              <w:rPr>
+                <w:sz w:val="24"/>
+                <w:szCs w:val="24"/>
+              </w:rPr>
+              <w:t>Fuente</w:t>
+            </w:r>
+          </w:p>
+        </w:tc>
+        <w:tc>
+          <w:tcPr>
+            <w:tcW w:w="6525" w:type="dxa"/>
+            <w:tcBorders>
+              <w:top w:val="single" w:sz="8" w:space="0" w:color="8E7CC3"/>
+              <w:left w:val="single" w:sz="8" w:space="0" w:color="8E7CC3"/>
+              <w:bottom w:val="single" w:sz="8" w:space="0" w:color="8E7CC3"/>
+              <w:right w:val="single" w:sz="8" w:space="0" w:color="8E7CC3"/>
+            </w:tcBorders>
+            <w:shd w:val="clear" w:color="auto" w:fill="auto"/>
+            <w:tcMar>
+              <w:top w:w="100" w:type="dxa"/>
+              <w:left w:w="100" w:type="dxa"/>
+              <w:bottom w:w="100" w:type="dxa"/>
+              <w:right w:w="100" w:type="dxa"/>
+            </w:tcMar>
+          </w:tcPr>
+          <w:p>
+            <w:pPr>
+              <w:widowControl w:val="0"/>
+              <w:pBdr>
+                <w:top w:val="nil"/>
+                <w:left w:val="nil"/>
+                <w:bottom w:val="nil"/>
+                <w:right w:val="nil"/>
+                <w:between w:val="nil"/>
+              </w:pBdr>
+              <w:spacing w:line="240" w:lineRule="auto"/>
+              <w:rPr>
+                <w:sz w:val="24"/>
+                <w:szCs w:val="24"/>
+              </w:rPr>
+            </w:pPr>
+            <w:r>
+              <w:rPr>
+                <w:sz w:val="24"/>
+                <w:szCs w:val="24"/>
+              </w:rPr>
+              <w:t>Usuario</w:t>
+            </w:r>
+          </w:p>
+        </w:tc>
+      </w:tr>
+      <w:tr>
+        <w:tc>
+          <w:tcPr>
+            <w:tcW w:w="1875" w:type="dxa"/>
+            <w:tcBorders>
+              <w:top w:val="single" w:sz="8" w:space="0" w:color="8E7CC3"/>
+              <w:left w:val="single" w:sz="8" w:space="0" w:color="8E7CC3"/>
+              <w:bottom w:val="single" w:sz="8" w:space="0" w:color="8E7CC3"/>
+              <w:right w:val="single" w:sz="8" w:space="0" w:color="8E7CC3"/>
+            </w:tcBorders>
+            <w:shd w:val="clear" w:color="auto" w:fill="D9D2E9"/>
+            <w:tcMar>
+              <w:top w:w="100" w:type="dxa"/>
+              <w:left w:w="100" w:type="dxa"/>
+              <w:bottom w:w="100" w:type="dxa"/>
+              <w:right w:w="100" w:type="dxa"/>
+            </w:tcMar>
+          </w:tcPr>
+          <w:p>
+            <w:pPr>
+              <w:widowControl w:val="0"/>
+              <w:pBdr>
+                <w:top w:val="nil"/>
+                <w:left w:val="nil"/>
+                <w:bottom w:val="nil"/>
+                <w:right w:val="nil"/>
+                <w:between w:val="nil"/>
+              </w:pBdr>
+              <w:spacing w:line="240" w:lineRule="auto"/>
+              <w:rPr>
+                <w:sz w:val="24"/>
+                <w:szCs w:val="24"/>
+              </w:rPr>
+            </w:pPr>
+            <w:r>
+              <w:rPr>
+                <w:sz w:val="24"/>
+                <w:szCs w:val="24"/>
+              </w:rPr>
+              <w:t>Autor</w:t>
+            </w:r>
+          </w:p>
+        </w:tc>
+        <w:tc>
+          <w:tcPr>
+            <w:tcW w:w="6525" w:type="dxa"/>
+            <w:tcBorders>
+              <w:top w:val="single" w:sz="8" w:space="0" w:color="8E7CC3"/>
+              <w:left w:val="single" w:sz="8" w:space="0" w:color="8E7CC3"/>
+              <w:bottom w:val="single" w:sz="8" w:space="0" w:color="8E7CC3"/>
+              <w:right w:val="single" w:sz="8" w:space="0" w:color="8E7CC3"/>
+            </w:tcBorders>
+            <w:shd w:val="clear" w:color="auto" w:fill="auto"/>
+            <w:tcMar>
+              <w:top w:w="100" w:type="dxa"/>
+              <w:left w:w="100" w:type="dxa"/>
+              <w:bottom w:w="100" w:type="dxa"/>
+              <w:right w:w="100" w:type="dxa"/>
+            </w:tcMar>
+          </w:tcPr>
+          <w:p>
+            <w:pPr>
+              <w:widowControl w:val="0"/>
+              <w:pBdr>
+                <w:top w:val="nil"/>
+                <w:left w:val="nil"/>
+                <w:bottom w:val="nil"/>
+                <w:right w:val="nil"/>
+                <w:between w:val="nil"/>
+              </w:pBdr>
+              <w:spacing w:line="240" w:lineRule="auto"/>
+              <w:rPr>
+                <w:sz w:val="24"/>
+                <w:szCs w:val="24"/>
+              </w:rPr>
+            </w:pPr>
+            <w:r>
+              <w:rPr>
+                <w:sz w:val="24"/>
+                <w:szCs w:val="24"/>
+              </w:rPr>
+              <w:t>Dueño de la farmacia</w:t>
+            </w:r>
+          </w:p>
+        </w:tc>
+      </w:tr>
+      <w:tr>
+        <w:tc>
+          <w:tcPr>
+            <w:tcW w:w="1875" w:type="dxa"/>
+            <w:tcBorders>
+              <w:top w:val="single" w:sz="8" w:space="0" w:color="8E7CC3"/>
+              <w:left w:val="single" w:sz="8" w:space="0" w:color="8E7CC3"/>
+              <w:bottom w:val="single" w:sz="8" w:space="0" w:color="8E7CC3"/>
+              <w:right w:val="single" w:sz="8" w:space="0" w:color="8E7CC3"/>
+            </w:tcBorders>
+            <w:shd w:val="clear" w:color="auto" w:fill="D9D2E9"/>
+            <w:tcMar>
+              <w:top w:w="100" w:type="dxa"/>
+              <w:left w:w="100" w:type="dxa"/>
+              <w:bottom w:w="100" w:type="dxa"/>
+              <w:right w:w="100" w:type="dxa"/>
+            </w:tcMar>
+          </w:tcPr>
+          <w:p>
+            <w:pPr>
+              <w:widowControl w:val="0"/>
+              <w:pBdr>
+                <w:top w:val="nil"/>
+                <w:left w:val="nil"/>
+                <w:bottom w:val="nil"/>
+                <w:right w:val="nil"/>
+                <w:between w:val="nil"/>
+              </w:pBdr>
+              <w:spacing w:line="240" w:lineRule="auto"/>
+              <w:rPr>
+                <w:sz w:val="24"/>
+                <w:szCs w:val="24"/>
+              </w:rPr>
+            </w:pPr>
+            <w:r>
+              <w:rPr>
+                <w:sz w:val="24"/>
+                <w:szCs w:val="24"/>
+              </w:rPr>
+              <w:t>Descripción</w:t>
+            </w:r>
+          </w:p>
+        </w:tc>
+        <w:tc>
+          <w:tcPr>
+            <w:tcW w:w="6525" w:type="dxa"/>
+            <w:tcBorders>
+              <w:top w:val="single" w:sz="8" w:space="0" w:color="8E7CC3"/>
+              <w:left w:val="single" w:sz="8" w:space="0" w:color="8E7CC3"/>
+              <w:bottom w:val="single" w:sz="8" w:space="0" w:color="8E7CC3"/>
+              <w:right w:val="single" w:sz="8" w:space="0" w:color="8E7CC3"/>
+            </w:tcBorders>
+            <w:shd w:val="clear" w:color="auto" w:fill="auto"/>
+            <w:tcMar>
+              <w:top w:w="100" w:type="dxa"/>
+              <w:left w:w="100" w:type="dxa"/>
+              <w:bottom w:w="100" w:type="dxa"/>
+              <w:right w:w="100" w:type="dxa"/>
+            </w:tcMar>
+          </w:tcPr>
+          <w:p>
+            <w:pPr>
+              <w:widowControl w:val="0"/>
+              <w:pBdr>
+                <w:top w:val="nil"/>
+                <w:left w:val="nil"/>
+                <w:bottom w:val="nil"/>
+                <w:right w:val="nil"/>
+                <w:between w:val="nil"/>
+              </w:pBdr>
+              <w:spacing w:line="240" w:lineRule="auto"/>
+              <w:rPr>
+                <w:sz w:val="24"/>
+                <w:szCs w:val="24"/>
+              </w:rPr>
+            </w:pPr>
+            <w:r>
+              <w:rPr>
+                <w:sz w:val="24"/>
+                <w:szCs w:val="24"/>
+              </w:rPr>
+              <w:t>Disminuir el tiempo de carga (imagen/detalle) del módulo productos</w:t>
+            </w:r>
+            <w:r>
+              <w:rPr>
+                <w:sz w:val="24"/>
+                <w:szCs w:val="24"/>
+              </w:rPr>
+              <w:t>.</w:t>
+            </w:r>
+          </w:p>
+        </w:tc>
+      </w:tr>
+      <w:tr>
+        <w:tc>
+          <w:tcPr>
+            <w:tcW w:w="1875" w:type="dxa"/>
+            <w:tcBorders>
+              <w:top w:val="single" w:sz="8" w:space="0" w:color="8E7CC3"/>
+              <w:left w:val="single" w:sz="8" w:space="0" w:color="8E7CC3"/>
+              <w:bottom w:val="single" w:sz="8" w:space="0" w:color="8E7CC3"/>
+              <w:right w:val="single" w:sz="8" w:space="0" w:color="8E7CC3"/>
+            </w:tcBorders>
+            <w:shd w:val="clear" w:color="auto" w:fill="D9D2E9"/>
+            <w:tcMar>
+              <w:top w:w="100" w:type="dxa"/>
+              <w:left w:w="100" w:type="dxa"/>
+              <w:bottom w:w="100" w:type="dxa"/>
+              <w:right w:w="100" w:type="dxa"/>
+            </w:tcMar>
+          </w:tcPr>
+          <w:p>
+            <w:pPr>
+              <w:widowControl w:val="0"/>
+              <w:pBdr>
+                <w:top w:val="nil"/>
+                <w:left w:val="nil"/>
+                <w:bottom w:val="nil"/>
+                <w:right w:val="nil"/>
+                <w:between w:val="nil"/>
+              </w:pBdr>
+              <w:spacing w:line="240" w:lineRule="auto"/>
+              <w:rPr>
+                <w:sz w:val="24"/>
+                <w:szCs w:val="24"/>
+              </w:rPr>
+            </w:pPr>
+            <w:r>
+              <w:rPr>
+                <w:sz w:val="24"/>
+                <w:szCs w:val="24"/>
+              </w:rPr>
+              <w:t>Justificación</w:t>
+            </w:r>
+          </w:p>
+        </w:tc>
+        <w:tc>
+          <w:tcPr>
+            <w:tcW w:w="6525" w:type="dxa"/>
+            <w:tcBorders>
+              <w:top w:val="single" w:sz="8" w:space="0" w:color="8E7CC3"/>
+              <w:left w:val="single" w:sz="8" w:space="0" w:color="8E7CC3"/>
+              <w:bottom w:val="single" w:sz="8" w:space="0" w:color="8E7CC3"/>
+              <w:right w:val="single" w:sz="8" w:space="0" w:color="8E7CC3"/>
+            </w:tcBorders>
+            <w:shd w:val="clear" w:color="auto" w:fill="auto"/>
+            <w:tcMar>
+              <w:top w:w="100" w:type="dxa"/>
+              <w:left w:w="100" w:type="dxa"/>
+              <w:bottom w:w="100" w:type="dxa"/>
+              <w:right w:w="100" w:type="dxa"/>
+            </w:tcMar>
+          </w:tcPr>
+          <w:p>
+            <w:pPr>
+              <w:widowControl w:val="0"/>
+              <w:pBdr>
+                <w:top w:val="nil"/>
+                <w:left w:val="nil"/>
+                <w:bottom w:val="nil"/>
+                <w:right w:val="nil"/>
+                <w:between w:val="nil"/>
+              </w:pBdr>
+              <w:spacing w:line="240" w:lineRule="auto"/>
+              <w:rPr>
+                <w:sz w:val="24"/>
+                <w:szCs w:val="24"/>
+              </w:rPr>
+            </w:pPr>
+            <w:r>
+              <w:rPr>
+                <w:sz w:val="24"/>
+                <w:szCs w:val="24"/>
+              </w:rPr>
+              <w:t xml:space="preserve">Uno de los problemas es la velocidad de carga de los </w:t>
+            </w:r>
+            <w:r>
+              <w:rPr>
+                <w:sz w:val="24"/>
+                <w:szCs w:val="24"/>
+              </w:rPr>
+              <w:lastRenderedPageBreak/>
+              <w:t>productos, Los</w:t>
+            </w:r>
+            <w:r>
+              <w:rPr>
+                <w:sz w:val="24"/>
+                <w:szCs w:val="24"/>
+              </w:rPr>
+              <w:t xml:space="preserve"> contenidos poseen texto, imágenes de alta calidad </w:t>
+            </w:r>
+            <w:r>
+              <w:rPr>
+                <w:sz w:val="24"/>
+                <w:szCs w:val="24"/>
+              </w:rPr>
+              <w:t>es por eso que la plataforma debe ser más rápida, la información debe cargarse en menos de 3 segundos y así tener una mejor experiencia con los clientes.</w:t>
+            </w:r>
+            <w:bookmarkStart w:id="10" w:name="_GoBack"/>
+            <w:bookmarkEnd w:id="10"/>
+            <w:r>
+              <w:rPr>
+                <w:sz w:val="24"/>
+                <w:szCs w:val="24"/>
+              </w:rPr>
+              <w:t xml:space="preserve">  </w:t>
+            </w:r>
+            <w:r>
+              <w:rPr>
+                <w:sz w:val="24"/>
+                <w:szCs w:val="24"/>
+              </w:rPr>
+              <w:t xml:space="preserve">  </w:t>
+            </w:r>
+          </w:p>
+        </w:tc>
+      </w:tr>
+      <w:tr>
+        <w:tc>
+          <w:tcPr>
+            <w:tcW w:w="1875" w:type="dxa"/>
+            <w:tcBorders>
+              <w:top w:val="single" w:sz="8" w:space="0" w:color="8E7CC3"/>
+              <w:left w:val="single" w:sz="8" w:space="0" w:color="8E7CC3"/>
+              <w:bottom w:val="single" w:sz="8" w:space="0" w:color="8E7CC3"/>
+              <w:right w:val="single" w:sz="8" w:space="0" w:color="8E7CC3"/>
+            </w:tcBorders>
+            <w:shd w:val="clear" w:color="auto" w:fill="D9D2E9"/>
+            <w:tcMar>
+              <w:top w:w="100" w:type="dxa"/>
+              <w:left w:w="100" w:type="dxa"/>
+              <w:bottom w:w="100" w:type="dxa"/>
+              <w:right w:w="100" w:type="dxa"/>
+            </w:tcMar>
+          </w:tcPr>
+          <w:p>
+            <w:pPr>
+              <w:widowControl w:val="0"/>
+              <w:pBdr>
+                <w:top w:val="nil"/>
+                <w:left w:val="nil"/>
+                <w:bottom w:val="nil"/>
+                <w:right w:val="nil"/>
+                <w:between w:val="nil"/>
+              </w:pBdr>
+              <w:spacing w:line="240" w:lineRule="auto"/>
+              <w:rPr>
+                <w:sz w:val="24"/>
+                <w:szCs w:val="24"/>
+              </w:rPr>
+            </w:pPr>
+            <w:r>
+              <w:rPr>
+                <w:sz w:val="24"/>
+                <w:szCs w:val="24"/>
+              </w:rPr>
+              <w:lastRenderedPageBreak/>
+              <w:t>Prioridad</w:t>
+            </w:r>
+          </w:p>
+        </w:tc>
+        <w:tc>
+          <w:tcPr>
+            <w:tcW w:w="6525" w:type="dxa"/>
+            <w:tcBorders>
+              <w:top w:val="single" w:sz="8" w:space="0" w:color="8E7CC3"/>
+              <w:left w:val="single" w:sz="8" w:space="0" w:color="8E7CC3"/>
+              <w:bottom w:val="single" w:sz="8" w:space="0" w:color="8E7CC3"/>
+              <w:right w:val="single" w:sz="8" w:space="0" w:color="8E7CC3"/>
+            </w:tcBorders>
+            <w:shd w:val="clear" w:color="auto" w:fill="auto"/>
+            <w:tcMar>
+              <w:top w:w="100" w:type="dxa"/>
+              <w:left w:w="100" w:type="dxa"/>
+              <w:bottom w:w="100" w:type="dxa"/>
+              <w:right w:w="100" w:type="dxa"/>
+            </w:tcMar>
+          </w:tcPr>
+          <w:p>
+            <w:pPr>
+              <w:widowControl w:val="0"/>
+              <w:pBdr>
+                <w:top w:val="nil"/>
+                <w:left w:val="nil"/>
+                <w:bottom w:val="nil"/>
+                <w:right w:val="nil"/>
+                <w:between w:val="nil"/>
+              </w:pBdr>
+              <w:spacing w:line="240" w:lineRule="auto"/>
+              <w:rPr>
+                <w:sz w:val="24"/>
+                <w:szCs w:val="24"/>
+              </w:rPr>
+            </w:pPr>
+            <w:r>
+              <w:rPr>
+                <w:sz w:val="24"/>
+                <w:szCs w:val="24"/>
+              </w:rPr>
+              <w:t xml:space="preserve">[  ] Baja               </w:t>
+            </w:r>
+          </w:p>
+          <w:p>
+            <w:pPr>
+              <w:widowControl w:val="0"/>
+              <w:pBdr>
+                <w:top w:val="nil"/>
+                <w:left w:val="nil"/>
+                <w:bottom w:val="nil"/>
+                <w:right w:val="nil"/>
+                <w:between w:val="nil"/>
+              </w:pBdr>
+              <w:spacing w:line="240" w:lineRule="auto"/>
+              <w:rPr>
+                <w:sz w:val="24"/>
+                <w:szCs w:val="24"/>
+              </w:rPr>
+            </w:pPr>
+            <w:r>
+              <w:rPr>
+                <w:sz w:val="24"/>
+                <w:szCs w:val="24"/>
+              </w:rPr>
+              <w:t xml:space="preserve">[  ] Medio             </w:t>
+            </w:r>
+          </w:p>
+          <w:p>
+            <w:pPr>
+              <w:widowControl w:val="0"/>
+              <w:pBdr>
+                <w:top w:val="nil"/>
+                <w:left w:val="nil"/>
+                <w:bottom w:val="nil"/>
+                <w:right w:val="nil"/>
+                <w:between w:val="nil"/>
+              </w:pBdr>
+              <w:spacing w:line="240" w:lineRule="auto"/>
+              <w:rPr>
+                <w:sz w:val="24"/>
+                <w:szCs w:val="24"/>
+              </w:rPr>
+            </w:pPr>
+            <w:r>
+              <w:rPr>
+                <w:sz w:val="24"/>
+                <w:szCs w:val="24"/>
+              </w:rPr>
+              <w:t xml:space="preserve">[  ] Alta            </w:t>
+            </w:r>
+          </w:p>
+          <w:p>
+            <w:pPr>
+              <w:widowControl w:val="0"/>
+              <w:pBdr>
+                <w:top w:val="nil"/>
+                <w:left w:val="nil"/>
+                <w:bottom w:val="nil"/>
+                <w:right w:val="nil"/>
+                <w:between w:val="nil"/>
+              </w:pBdr>
+              <w:spacing w:line="240" w:lineRule="auto"/>
+              <w:rPr>
+                <w:sz w:val="24"/>
+                <w:szCs w:val="24"/>
+              </w:rPr>
+            </w:pPr>
+            <w:r>
+              <w:rPr>
+                <w:sz w:val="24"/>
+                <w:szCs w:val="24"/>
+              </w:rPr>
+              <w:t>[  ] Urgente</w:t>
+            </w:r>
+          </w:p>
+        </w:tc>
+      </w:tr>
+      <w:tr>
+        <w:tc>
+          <w:tcPr>
+            <w:tcW w:w="1875" w:type="dxa"/>
+            <w:tcBorders>
+              <w:top w:val="single" w:sz="8" w:space="0" w:color="8E7CC3"/>
+              <w:left w:val="single" w:sz="8" w:space="0" w:color="8E7CC3"/>
+              <w:bottom w:val="single" w:sz="8" w:space="0" w:color="8E7CC3"/>
+              <w:right w:val="single" w:sz="8" w:space="0" w:color="8E7CC3"/>
+            </w:tcBorders>
+            <w:shd w:val="clear" w:color="auto" w:fill="D9D2E9"/>
+            <w:tcMar>
+              <w:top w:w="100" w:type="dxa"/>
+              <w:left w:w="100" w:type="dxa"/>
+              <w:bottom w:w="100" w:type="dxa"/>
+              <w:right w:w="100" w:type="dxa"/>
+            </w:tcMar>
+          </w:tcPr>
+          <w:p>
+            <w:pPr>
+              <w:widowControl w:val="0"/>
+              <w:pBdr>
+                <w:top w:val="nil"/>
+                <w:left w:val="nil"/>
+                <w:bottom w:val="nil"/>
+                <w:right w:val="nil"/>
+                <w:between w:val="nil"/>
+              </w:pBdr>
+              <w:spacing w:line="240" w:lineRule="auto"/>
+              <w:rPr>
+                <w:sz w:val="24"/>
+                <w:szCs w:val="24"/>
+              </w:rPr>
+            </w:pPr>
+            <w:r>
+              <w:rPr>
+                <w:sz w:val="24"/>
+                <w:szCs w:val="24"/>
+              </w:rPr>
+              <w:t>Estado</w:t>
+            </w:r>
+          </w:p>
+        </w:tc>
+        <w:tc>
+          <w:tcPr>
+            <w:tcW w:w="6525" w:type="dxa"/>
+            <w:tcBorders>
+              <w:top w:val="single" w:sz="8" w:space="0" w:color="8E7CC3"/>
+              <w:left w:val="single" w:sz="8" w:space="0" w:color="8E7CC3"/>
+              <w:bottom w:val="single" w:sz="8" w:space="0" w:color="8E7CC3"/>
+              <w:right w:val="single" w:sz="8" w:space="0" w:color="8E7CC3"/>
+            </w:tcBorders>
+            <w:shd w:val="clear" w:color="auto" w:fill="auto"/>
+            <w:tcMar>
+              <w:top w:w="100" w:type="dxa"/>
+              <w:left w:w="100" w:type="dxa"/>
+              <w:bottom w:w="100" w:type="dxa"/>
+              <w:right w:w="100" w:type="dxa"/>
+            </w:tcMar>
+          </w:tcPr>
+          <w:p>
+            <w:pPr>
+              <w:widowControl w:val="0"/>
+              <w:pBdr>
+                <w:top w:val="nil"/>
+                <w:left w:val="nil"/>
+                <w:bottom w:val="nil"/>
+                <w:right w:val="nil"/>
+                <w:between w:val="nil"/>
+              </w:pBdr>
+              <w:spacing w:line="240" w:lineRule="auto"/>
+              <w:rPr>
+                <w:sz w:val="24"/>
+                <w:szCs w:val="24"/>
+              </w:rPr>
+            </w:pPr>
+            <w:r>
+              <w:rPr>
+                <w:sz w:val="24"/>
+                <w:szCs w:val="24"/>
+              </w:rPr>
+              <w:t xml:space="preserve">[  ] Recibido        </w:t>
+            </w:r>
+          </w:p>
+          <w:p>
+            <w:pPr>
+              <w:widowControl w:val="0"/>
+              <w:pBdr>
+                <w:top w:val="nil"/>
+                <w:left w:val="nil"/>
+                <w:bottom w:val="nil"/>
+                <w:right w:val="nil"/>
+                <w:between w:val="nil"/>
+              </w:pBdr>
+              <w:spacing w:line="240" w:lineRule="auto"/>
+              <w:rPr>
+                <w:sz w:val="24"/>
+                <w:szCs w:val="24"/>
+              </w:rPr>
+            </w:pPr>
+            <w:r>
+              <w:rPr>
+                <w:sz w:val="24"/>
+                <w:szCs w:val="24"/>
+              </w:rPr>
+              <w:t xml:space="preserve">[  ] Clasificado        </w:t>
+            </w:r>
+          </w:p>
+          <w:p>
+            <w:pPr>
+              <w:widowControl w:val="0"/>
+              <w:pBdr>
+                <w:top w:val="nil"/>
+                <w:left w:val="nil"/>
+                <w:bottom w:val="nil"/>
+                <w:right w:val="nil"/>
+                <w:between w:val="nil"/>
+              </w:pBdr>
+              <w:spacing w:line="240" w:lineRule="auto"/>
+              <w:rPr>
+                <w:sz w:val="24"/>
+                <w:szCs w:val="24"/>
+              </w:rPr>
+            </w:pPr>
+            <w:r>
+              <w:rPr>
+                <w:sz w:val="24"/>
+                <w:szCs w:val="24"/>
+              </w:rPr>
+              <w:t xml:space="preserve">[  ] Evaluado       </w:t>
+            </w:r>
+          </w:p>
+          <w:p>
+            <w:pPr>
+              <w:widowControl w:val="0"/>
+              <w:pBdr>
+                <w:top w:val="nil"/>
+                <w:left w:val="nil"/>
+                <w:bottom w:val="nil"/>
+                <w:right w:val="nil"/>
+                <w:between w:val="nil"/>
+              </w:pBdr>
+              <w:spacing w:line="240" w:lineRule="auto"/>
+              <w:rPr>
+                <w:sz w:val="24"/>
+                <w:szCs w:val="24"/>
+              </w:rPr>
+            </w:pPr>
+            <w:r>
+              <w:rPr>
+                <w:sz w:val="24"/>
+                <w:szCs w:val="24"/>
+              </w:rPr>
+              <w:t xml:space="preserve">[  ] Aprobado      </w:t>
+            </w:r>
+          </w:p>
+          <w:p>
+            <w:pPr>
+              <w:widowControl w:val="0"/>
+              <w:pBdr>
+                <w:top w:val="nil"/>
+                <w:left w:val="nil"/>
+                <w:bottom w:val="nil"/>
+                <w:right w:val="nil"/>
+                <w:between w:val="nil"/>
+              </w:pBdr>
+              <w:spacing w:line="240" w:lineRule="auto"/>
+              <w:rPr>
+                <w:sz w:val="24"/>
+                <w:szCs w:val="24"/>
+              </w:rPr>
+            </w:pPr>
+            <w:r>
+              <w:rPr>
+                <w:sz w:val="24"/>
+                <w:szCs w:val="24"/>
+              </w:rPr>
+              <w:t xml:space="preserve">[  ] Implementado       </w:t>
+            </w:r>
+          </w:p>
+          <w:p>
+            <w:pPr>
+              <w:widowControl w:val="0"/>
+              <w:pBdr>
+                <w:top w:val="nil"/>
+                <w:left w:val="nil"/>
+                <w:bottom w:val="nil"/>
+                <w:right w:val="nil"/>
+                <w:between w:val="nil"/>
+              </w:pBdr>
+              <w:spacing w:line="240" w:lineRule="auto"/>
+              <w:rPr>
+                <w:sz w:val="24"/>
+                <w:szCs w:val="24"/>
+              </w:rPr>
+            </w:pPr>
+            <w:r>
+              <w:rPr>
+                <w:sz w:val="24"/>
+                <w:szCs w:val="24"/>
+              </w:rPr>
+              <w:t xml:space="preserve">[  ] Cerrado       </w:t>
+            </w:r>
+          </w:p>
+        </w:tc>
+      </w:tr>
+      <w:tr>
+        <w:tc>
+          <w:tcPr>
+            <w:tcW w:w="1875" w:type="dxa"/>
+            <w:tcBorders>
+              <w:top w:val="single" w:sz="8" w:space="0" w:color="8E7CC3"/>
+              <w:left w:val="single" w:sz="8" w:space="0" w:color="8E7CC3"/>
+              <w:bottom w:val="single" w:sz="8" w:space="0" w:color="8E7CC3"/>
+              <w:right w:val="single" w:sz="8" w:space="0" w:color="8E7CC3"/>
+            </w:tcBorders>
+            <w:shd w:val="clear" w:color="auto" w:fill="D9D2E9"/>
+            <w:tcMar>
+              <w:top w:w="100" w:type="dxa"/>
+              <w:left w:w="100" w:type="dxa"/>
+              <w:bottom w:w="100" w:type="dxa"/>
+              <w:right w:w="100" w:type="dxa"/>
+            </w:tcMar>
+          </w:tcPr>
+          <w:p>
+            <w:pPr>
+              <w:widowControl w:val="0"/>
+              <w:pBdr>
+                <w:top w:val="nil"/>
+                <w:left w:val="nil"/>
+                <w:bottom w:val="nil"/>
+                <w:right w:val="nil"/>
+                <w:between w:val="nil"/>
+              </w:pBdr>
+              <w:spacing w:line="240" w:lineRule="auto"/>
+              <w:rPr>
+                <w:sz w:val="24"/>
+                <w:szCs w:val="24"/>
+              </w:rPr>
+            </w:pPr>
+            <w:r>
+              <w:rPr>
+                <w:sz w:val="24"/>
+                <w:szCs w:val="24"/>
+              </w:rPr>
+              <w:t>Comité de Control de Cambios</w:t>
+            </w:r>
+          </w:p>
+        </w:tc>
+        <w:tc>
+          <w:tcPr>
+            <w:tcW w:w="6525" w:type="dxa"/>
+            <w:tcBorders>
+              <w:top w:val="single" w:sz="8" w:space="0" w:color="8E7CC3"/>
+              <w:left w:val="single" w:sz="8" w:space="0" w:color="8E7CC3"/>
+              <w:bottom w:val="single" w:sz="8" w:space="0" w:color="8E7CC3"/>
+              <w:right w:val="single" w:sz="8" w:space="0" w:color="8E7CC3"/>
+            </w:tcBorders>
+            <w:shd w:val="clear" w:color="auto" w:fill="auto"/>
+            <w:tcMar>
+              <w:top w:w="100" w:type="dxa"/>
+              <w:left w:w="100" w:type="dxa"/>
+              <w:bottom w:w="100" w:type="dxa"/>
+              <w:right w:w="100" w:type="dxa"/>
+            </w:tcMar>
+          </w:tcPr>
+          <w:p>
+            <w:pPr>
+              <w:widowControl w:val="0"/>
+              <w:numPr>
+                <w:ilvl w:val="0"/>
+                <w:numId w:val="24"/>
+              </w:numPr>
+              <w:pBdr>
+                <w:top w:val="nil"/>
+                <w:left w:val="nil"/>
+                <w:bottom w:val="nil"/>
+                <w:right w:val="nil"/>
+                <w:between w:val="nil"/>
+              </w:pBdr>
+              <w:spacing w:line="240" w:lineRule="auto"/>
+              <w:contextualSpacing/>
+              <w:rPr>
+                <w:sz w:val="24"/>
+                <w:szCs w:val="24"/>
+              </w:rPr>
+            </w:pPr>
+            <w:r>
+              <w:rPr>
+                <w:sz w:val="24"/>
+                <w:szCs w:val="24"/>
+              </w:rPr>
+              <w:t xml:space="preserve">Arquitecto de Software </w:t>
+            </w:r>
+          </w:p>
+          <w:p>
+            <w:pPr>
+              <w:widowControl w:val="0"/>
+              <w:numPr>
+                <w:ilvl w:val="0"/>
+                <w:numId w:val="24"/>
+              </w:numPr>
+              <w:pBdr>
+                <w:top w:val="nil"/>
+                <w:left w:val="nil"/>
+                <w:bottom w:val="nil"/>
+                <w:right w:val="nil"/>
+                <w:between w:val="nil"/>
+              </w:pBdr>
+              <w:spacing w:line="240" w:lineRule="auto"/>
+              <w:contextualSpacing/>
+              <w:rPr>
+                <w:sz w:val="24"/>
+                <w:szCs w:val="24"/>
+              </w:rPr>
+            </w:pPr>
+            <w:r>
+              <w:rPr>
+                <w:sz w:val="24"/>
+                <w:szCs w:val="24"/>
+              </w:rPr>
+              <w:t>Jefe de proyecto</w:t>
+            </w:r>
+          </w:p>
+          <w:p>
+            <w:pPr>
+              <w:widowControl w:val="0"/>
+              <w:numPr>
+                <w:ilvl w:val="0"/>
+                <w:numId w:val="24"/>
+              </w:numPr>
+              <w:pBdr>
+                <w:top w:val="nil"/>
+                <w:left w:val="nil"/>
+                <w:bottom w:val="nil"/>
+                <w:right w:val="nil"/>
+                <w:between w:val="nil"/>
+              </w:pBdr>
+              <w:spacing w:line="240" w:lineRule="auto"/>
+              <w:contextualSpacing/>
+              <w:rPr>
+                <w:sz w:val="24"/>
+                <w:szCs w:val="24"/>
+              </w:rPr>
+            </w:pPr>
+            <w:r>
+              <w:rPr>
+                <w:sz w:val="24"/>
+                <w:szCs w:val="24"/>
+              </w:rPr>
+              <w:t xml:space="preserve">Analista </w:t>
+            </w:r>
+            <w:proofErr w:type="spellStart"/>
+            <w:r>
+              <w:rPr>
+                <w:sz w:val="24"/>
+                <w:szCs w:val="24"/>
+              </w:rPr>
+              <w:t>senior</w:t>
+            </w:r>
+            <w:proofErr w:type="spellEnd"/>
+          </w:p>
+          <w:p>
+            <w:pPr>
+              <w:widowControl w:val="0"/>
+              <w:numPr>
+                <w:ilvl w:val="0"/>
+                <w:numId w:val="24"/>
+              </w:numPr>
+              <w:pBdr>
+                <w:top w:val="nil"/>
+                <w:left w:val="nil"/>
+                <w:bottom w:val="nil"/>
+                <w:right w:val="nil"/>
+                <w:between w:val="nil"/>
+              </w:pBdr>
+              <w:spacing w:line="240" w:lineRule="auto"/>
+              <w:contextualSpacing/>
+              <w:rPr>
+                <w:sz w:val="24"/>
+                <w:szCs w:val="24"/>
+              </w:rPr>
+            </w:pPr>
+            <w:r>
+              <w:rPr>
+                <w:sz w:val="24"/>
+                <w:szCs w:val="24"/>
+              </w:rPr>
+              <w:t>Autor</w:t>
+            </w:r>
+          </w:p>
+        </w:tc>
+      </w:tr>
+    </w:tbl>
+    <w:p>
+      <w:pPr>
+        <w:spacing w:before="120"/>
+        <w:ind w:left="1440"/>
+        <w:rPr>
+          <w:sz w:val="24"/>
+          <w:szCs w:val="24"/>
+        </w:rPr>
+      </w:pPr>
+      <w:r>
+        <w:rPr>
+          <w:sz w:val="24"/>
+          <w:szCs w:val="24"/>
+        </w:rPr>
+        <w:tab/>
+      </w:r>
+      <w:r>
+        <w:rPr>
+          <w:sz w:val="24"/>
+          <w:szCs w:val="24"/>
+        </w:rPr>
+        <w:tab/>
+      </w:r>
+      <w:r>
+        <w:rPr>
+          <w:b/>
+          <w:sz w:val="24"/>
+          <w:szCs w:val="24"/>
+        </w:rPr>
+        <w:t>Tabla 20</w:t>
+      </w:r>
+      <w:r>
+        <w:rPr>
+          <w:b/>
+          <w:sz w:val="24"/>
+          <w:szCs w:val="24"/>
+        </w:rPr>
+        <w:t>.</w:t>
+      </w:r>
+      <w:r>
+        <w:rPr>
+          <w:sz w:val="24"/>
+          <w:szCs w:val="24"/>
+        </w:rPr>
+        <w:t xml:space="preserve"> Solicitud de cambio 02</w:t>
+      </w:r>
+    </w:p>
+    <w:p>
+      <w:pPr>
+        <w:spacing w:before="120"/>
+        <w:ind w:left="1440"/>
+        <w:rPr>
+          <w:b/>
+          <w:sz w:val="24"/>
+          <w:szCs w:val="24"/>
+        </w:rPr>
+      </w:pPr>
+    </w:p>
+    <w:p>
+      <w:pPr>
+        <w:spacing w:before="120"/>
+        <w:rPr>
+          <w:sz w:val="24"/>
+          <w:szCs w:val="24"/>
+        </w:rPr>
+      </w:pPr>
     </w:p>
     <w:sectPr>
       <w:headerReference w:type="default" r:id="rId13"/>
@@ -21104,7 +22828,7 @@
             <w:rPr>
               <w:noProof/>
             </w:rPr>
-            <w:t>21</w:t>
+            <w:t>22</w:t>
           </w:r>
           <w:r>
             <w:fldChar w:fldCharType="end"/>
@@ -21185,9 +22909,11 @@
             <w:widowControl w:val="0"/>
             <w:spacing w:line="240" w:lineRule="auto"/>
           </w:pPr>
+          <w:proofErr w:type="spellStart"/>
           <w:r>
             <w:t>StackCode</w:t>
           </w:r>
+          <w:proofErr w:type="spellEnd"/>
         </w:p>
       </w:tc>
       <w:tc>
@@ -21272,7 +22998,7 @@
 
 <file path=word/numbering.xml><?xml version="1.0" encoding="utf-8"?>
 <w:numbering xmlns:wpc="http://schemas.microsoft.com/office/word/2010/wordprocessingCanvas" xmlns:mc="http://schemas.openxmlformats.org/markup-compatibility/2006" xmlns:o="urn:schemas-microsoft-com:office:office" xmlns:r="http://schemas.openxmlformats.org/officeDocument/2006/relationships" xmlns:m="http://schemas.openxmlformats.org/officeDocument/2006/math" xmlns:v="urn:schemas-microsoft-com:vml" xmlns:wp14="http://schemas.microsoft.com/office/word/2010/wordprocessingDrawing" xmlns:wp="http://schemas.openxmlformats.org/drawingml/2006/wordprocessingDrawing" xmlns:w10="urn:schemas-microsoft-com:office:word" xmlns:w="http://schemas.openxmlformats.org/wordprocessingml/2006/main" xmlns:w14="http://schemas.microsoft.com/office/word/2010/wordml" xmlns:w15="http://schemas.microsoft.com/office/word/2012/wordml" xmlns:wpg="http://schemas.microsoft.com/office/word/2010/wordprocessingGroup" xmlns:wpi="http://schemas.microsoft.com/office/word/2010/wordprocessingInk" xmlns:wne="http://schemas.microsoft.com/office/word/2006/wordml" xmlns:wps="http://schemas.microsoft.com/office/word/2010/wordprocessingShape" mc:Ignorable="w14 w15 wp14">
-  <w:abstractNum w:abstractNumId="0" w15:restartNumberingAfterBreak="0">
+  <w:abstractNum w:abstractNumId="0">
     <w:nsid w:val="016649BA"/>
     <w:multiLevelType w:val="multilevel"/>
     <w:tmpl w:val="3E0A8C8C"/>
@@ -21396,7 +23122,7 @@
       </w:rPr>
     </w:lvl>
   </w:abstractNum>
-  <w:abstractNum w:abstractNumId="1" w15:restartNumberingAfterBreak="0">
+  <w:abstractNum w:abstractNumId="1">
     <w:nsid w:val="048A6413"/>
     <w:multiLevelType w:val="multilevel"/>
     <w:tmpl w:val="EE2E1F54"/>
@@ -21520,7 +23246,7 @@
       </w:rPr>
     </w:lvl>
   </w:abstractNum>
-  <w:abstractNum w:abstractNumId="2" w15:restartNumberingAfterBreak="0">
+  <w:abstractNum w:abstractNumId="2">
     <w:nsid w:val="068A1295"/>
     <w:multiLevelType w:val="multilevel"/>
     <w:tmpl w:val="2DFA1A4C"/>
@@ -21644,7 +23370,7 @@
       </w:rPr>
     </w:lvl>
   </w:abstractNum>
-  <w:abstractNum w:abstractNumId="3" w15:restartNumberingAfterBreak="0">
+  <w:abstractNum w:abstractNumId="3">
     <w:nsid w:val="0CE71B6B"/>
     <w:multiLevelType w:val="multilevel"/>
     <w:tmpl w:val="061E3122"/>
@@ -21768,7 +23494,7 @@
       </w:rPr>
     </w:lvl>
   </w:abstractNum>
-  <w:abstractNum w:abstractNumId="4" w15:restartNumberingAfterBreak="0">
+  <w:abstractNum w:abstractNumId="4">
     <w:nsid w:val="12AD25A9"/>
     <w:multiLevelType w:val="multilevel"/>
     <w:tmpl w:val="0C2678CE"/>
@@ -21892,7 +23618,7 @@
       </w:rPr>
     </w:lvl>
   </w:abstractNum>
-  <w:abstractNum w:abstractNumId="5" w15:restartNumberingAfterBreak="0">
+  <w:abstractNum w:abstractNumId="5">
     <w:nsid w:val="12CD7DCF"/>
     <w:multiLevelType w:val="multilevel"/>
     <w:tmpl w:val="647072E0"/>
@@ -22016,7 +23742,7 @@
       </w:rPr>
     </w:lvl>
   </w:abstractNum>
-  <w:abstractNum w:abstractNumId="6" w15:restartNumberingAfterBreak="0">
+  <w:abstractNum w:abstractNumId="6">
     <w:nsid w:val="142333E7"/>
     <w:multiLevelType w:val="multilevel"/>
     <w:tmpl w:val="E9760870"/>
@@ -22142,7 +23868,7 @@
       </w:rPr>
     </w:lvl>
   </w:abstractNum>
-  <w:abstractNum w:abstractNumId="7" w15:restartNumberingAfterBreak="0">
+  <w:abstractNum w:abstractNumId="7">
     <w:nsid w:val="22944B78"/>
     <w:multiLevelType w:val="multilevel"/>
     <w:tmpl w:val="1AD47A30"/>
@@ -22266,7 +23992,7 @@
       </w:rPr>
     </w:lvl>
   </w:abstractNum>
-  <w:abstractNum w:abstractNumId="8" w15:restartNumberingAfterBreak="0">
+  <w:abstractNum w:abstractNumId="8">
     <w:nsid w:val="2804636F"/>
     <w:multiLevelType w:val="multilevel"/>
     <w:tmpl w:val="B23C2FA2"/>
@@ -22390,7 +24116,7 @@
       </w:rPr>
     </w:lvl>
   </w:abstractNum>
-  <w:abstractNum w:abstractNumId="9" w15:restartNumberingAfterBreak="0">
+  <w:abstractNum w:abstractNumId="9">
     <w:nsid w:val="29D21865"/>
     <w:multiLevelType w:val="multilevel"/>
     <w:tmpl w:val="13FAABA6"/>
@@ -22515,7 +24241,7 @@
       </w:rPr>
     </w:lvl>
   </w:abstractNum>
-  <w:abstractNum w:abstractNumId="10" w15:restartNumberingAfterBreak="0">
+  <w:abstractNum w:abstractNumId="10">
     <w:nsid w:val="2CC0099A"/>
     <w:multiLevelType w:val="multilevel"/>
     <w:tmpl w:val="FB6AA666"/>
@@ -22639,7 +24365,7 @@
       </w:rPr>
     </w:lvl>
   </w:abstractNum>
-  <w:abstractNum w:abstractNumId="11" w15:restartNumberingAfterBreak="0">
+  <w:abstractNum w:abstractNumId="11">
     <w:nsid w:val="36F93814"/>
     <w:multiLevelType w:val="multilevel"/>
     <w:tmpl w:val="2C587026"/>
@@ -22763,7 +24489,7 @@
       </w:rPr>
     </w:lvl>
   </w:abstractNum>
-  <w:abstractNum w:abstractNumId="12" w15:restartNumberingAfterBreak="0">
+  <w:abstractNum w:abstractNumId="12">
     <w:nsid w:val="37962A39"/>
     <w:multiLevelType w:val="multilevel"/>
     <w:tmpl w:val="FDAC75E8"/>
@@ -22887,7 +24613,7 @@
       </w:rPr>
     </w:lvl>
   </w:abstractNum>
-  <w:abstractNum w:abstractNumId="13" w15:restartNumberingAfterBreak="0">
+  <w:abstractNum w:abstractNumId="13">
     <w:nsid w:val="3997028F"/>
     <w:multiLevelType w:val="multilevel"/>
     <w:tmpl w:val="C5D4EE3E"/>
@@ -23011,7 +24737,7 @@
       </w:rPr>
     </w:lvl>
   </w:abstractNum>
-  <w:abstractNum w:abstractNumId="14" w15:restartNumberingAfterBreak="0">
+  <w:abstractNum w:abstractNumId="14">
     <w:nsid w:val="3FF97ED3"/>
     <w:multiLevelType w:val="multilevel"/>
     <w:tmpl w:val="647A1F60"/>
@@ -23135,7 +24861,7 @@
       </w:rPr>
     </w:lvl>
   </w:abstractNum>
-  <w:abstractNum w:abstractNumId="15" w15:restartNumberingAfterBreak="0">
+  <w:abstractNum w:abstractNumId="15">
     <w:nsid w:val="41867380"/>
     <w:multiLevelType w:val="multilevel"/>
     <w:tmpl w:val="AD0C4B8E"/>
@@ -23259,7 +24985,7 @@
       </w:rPr>
     </w:lvl>
   </w:abstractNum>
-  <w:abstractNum w:abstractNumId="16" w15:restartNumberingAfterBreak="0">
+  <w:abstractNum w:abstractNumId="16">
     <w:nsid w:val="49BF6F32"/>
     <w:multiLevelType w:val="multilevel"/>
     <w:tmpl w:val="3878BE22"/>
@@ -23381,7 +25107,7 @@
       </w:rPr>
     </w:lvl>
   </w:abstractNum>
-  <w:abstractNum w:abstractNumId="17" w15:restartNumberingAfterBreak="0">
+  <w:abstractNum w:abstractNumId="17">
     <w:nsid w:val="540F0724"/>
     <w:multiLevelType w:val="multilevel"/>
     <w:tmpl w:val="6298F862"/>
@@ -23505,7 +25231,7 @@
       </w:rPr>
     </w:lvl>
   </w:abstractNum>
-  <w:abstractNum w:abstractNumId="18" w15:restartNumberingAfterBreak="0">
+  <w:abstractNum w:abstractNumId="18">
     <w:nsid w:val="5CCB322D"/>
     <w:multiLevelType w:val="multilevel"/>
     <w:tmpl w:val="37A2CD80"/>
@@ -23626,7 +25352,7 @@
       </w:rPr>
     </w:lvl>
   </w:abstractNum>
-  <w:abstractNum w:abstractNumId="19" w15:restartNumberingAfterBreak="0">
+  <w:abstractNum w:abstractNumId="19">
     <w:nsid w:val="5D8A4810"/>
     <w:multiLevelType w:val="multilevel"/>
     <w:tmpl w:val="9A30B5EE"/>
@@ -23748,7 +25474,7 @@
       </w:rPr>
     </w:lvl>
   </w:abstractNum>
-  <w:abstractNum w:abstractNumId="20" w15:restartNumberingAfterBreak="0">
+  <w:abstractNum w:abstractNumId="20">
     <w:nsid w:val="5F8428B6"/>
     <w:multiLevelType w:val="multilevel"/>
     <w:tmpl w:val="0832C8B2"/>
@@ -23872,7 +25598,7 @@
       </w:rPr>
     </w:lvl>
   </w:abstractNum>
-  <w:abstractNum w:abstractNumId="21" w15:restartNumberingAfterBreak="0">
+  <w:abstractNum w:abstractNumId="21">
     <w:nsid w:val="696E5E19"/>
     <w:multiLevelType w:val="multilevel"/>
     <w:tmpl w:val="54A80812"/>
@@ -23997,7 +25723,7 @@
       </w:rPr>
     </w:lvl>
   </w:abstractNum>
-  <w:abstractNum w:abstractNumId="22" w15:restartNumberingAfterBreak="0">
+  <w:abstractNum w:abstractNumId="22">
     <w:nsid w:val="6A10325B"/>
     <w:multiLevelType w:val="multilevel"/>
     <w:tmpl w:val="0E24EFFC"/>
@@ -24121,7 +25847,7 @@
       </w:rPr>
     </w:lvl>
   </w:abstractNum>
-  <w:abstractNum w:abstractNumId="23" w15:restartNumberingAfterBreak="0">
+  <w:abstractNum w:abstractNumId="23">
     <w:nsid w:val="70176CB9"/>
     <w:multiLevelType w:val="multilevel"/>
     <w:tmpl w:val="6680B08C"/>
@@ -24234,7 +25960,7 @@
       </w:rPr>
     </w:lvl>
   </w:abstractNum>
-  <w:abstractNum w:abstractNumId="24" w15:restartNumberingAfterBreak="0">
+  <w:abstractNum w:abstractNumId="24">
     <w:nsid w:val="745F2288"/>
     <w:multiLevelType w:val="multilevel"/>
     <w:tmpl w:val="FEB4F1A8"/>
@@ -24358,7 +26084,7 @@
       </w:rPr>
     </w:lvl>
   </w:abstractNum>
-  <w:abstractNum w:abstractNumId="25" w15:restartNumberingAfterBreak="0">
+  <w:abstractNum w:abstractNumId="25">
     <w:nsid w:val="75593AA8"/>
     <w:multiLevelType w:val="multilevel"/>
     <w:tmpl w:val="F6C2366A"/>

</xml_diff>

<commit_message>
Solicitud de cambio 03
</commit_message>
<xml_diff>
--- a/Documentos/PGC.docx
+++ b/Documentos/PGC.docx
@@ -1,6 +1,6 @@
 
 <file path=word/document.xml><?xml version="1.0" encoding="utf-8"?>
-<w:document xmlns:wpc="http://schemas.microsoft.com/office/word/2010/wordprocessingCanvas" xmlns:mc="http://schemas.openxmlformats.org/markup-compatibility/2006" xmlns:o="urn:schemas-microsoft-com:office:office" xmlns:r="http://schemas.openxmlformats.org/officeDocument/2006/relationships" xmlns:m="http://schemas.openxmlformats.org/officeDocument/2006/math" xmlns:v="urn:schemas-microsoft-com:vml" xmlns:wp14="http://schemas.microsoft.com/office/word/2010/wordprocessingDrawing" xmlns:wp="http://schemas.openxmlformats.org/drawingml/2006/wordprocessingDrawing" xmlns:w10="urn:schemas-microsoft-com:office:word" xmlns:w="http://schemas.openxmlformats.org/wordprocessingml/2006/main" xmlns:w14="http://schemas.microsoft.com/office/word/2010/wordml" xmlns:w15="http://schemas.microsoft.com/office/word/2012/wordml" xmlns:wpg="http://schemas.microsoft.com/office/word/2010/wordprocessingGroup" xmlns:wpi="http://schemas.microsoft.com/office/word/2010/wordprocessingInk" xmlns:wne="http://schemas.microsoft.com/office/word/2006/wordml" xmlns:wps="http://schemas.microsoft.com/office/word/2010/wordprocessingShape" mc:Ignorable="w14 w15 wp14">
+<w:document xmlns:wpc="http://schemas.microsoft.com/office/word/2010/wordprocessingCanvas" xmlns:cx="http://schemas.microsoft.com/office/drawing/2014/chartex" xmlns:mc="http://schemas.openxmlformats.org/markup-compatibility/2006" xmlns:o="urn:schemas-microsoft-com:office:office" xmlns:r="http://schemas.openxmlformats.org/officeDocument/2006/relationships" xmlns:m="http://schemas.openxmlformats.org/officeDocument/2006/math" xmlns:v="urn:schemas-microsoft-com:vml" xmlns:wp14="http://schemas.microsoft.com/office/word/2010/wordprocessingDrawing" xmlns:wp="http://schemas.openxmlformats.org/drawingml/2006/wordprocessingDrawing" xmlns:w10="urn:schemas-microsoft-com:office:word" xmlns:w="http://schemas.openxmlformats.org/wordprocessingml/2006/main" xmlns:w14="http://schemas.microsoft.com/office/word/2010/wordml" xmlns:w15="http://schemas.microsoft.com/office/word/2012/wordml" xmlns:w16se="http://schemas.microsoft.com/office/word/2015/wordml/symex" xmlns:wpg="http://schemas.microsoft.com/office/word/2010/wordprocessingGroup" xmlns:wpi="http://schemas.microsoft.com/office/word/2010/wordprocessingInk" xmlns:wne="http://schemas.microsoft.com/office/word/2006/wordml" xmlns:wps="http://schemas.microsoft.com/office/word/2010/wordprocessingShape" mc:Ignorable="w14 w15 w16se wp14">
   <w:body>
     <w:p>
       <w:pPr>
@@ -519,17 +519,8 @@
                 <w:sz w:val="24"/>
                 <w:szCs w:val="24"/>
               </w:rPr>
-              <w:t xml:space="preserve">Bryan </w:t>
-            </w:r>
-            <w:proofErr w:type="spellStart"/>
-            <w:r>
-              <w:rPr>
-                <w:sz w:val="24"/>
-                <w:szCs w:val="24"/>
-              </w:rPr>
-              <w:t>Alferez</w:t>
-            </w:r>
-            <w:proofErr w:type="spellEnd"/>
+              <w:t>Bryan Alferez</w:t>
+            </w:r>
           </w:p>
         </w:tc>
       </w:tr>
@@ -799,18 +790,8 @@
                 <w:sz w:val="24"/>
                 <w:szCs w:val="24"/>
               </w:rPr>
-              <w:t xml:space="preserve">Bryan </w:t>
-            </w:r>
-            <w:proofErr w:type="spellStart"/>
-            <w:r>
-              <w:rPr>
-                <w:color w:val="000000"/>
-                <w:sz w:val="24"/>
-                <w:szCs w:val="24"/>
-              </w:rPr>
-              <w:t>Alferez</w:t>
-            </w:r>
-            <w:proofErr w:type="spellEnd"/>
+              <w:t>Bryan Alferez</w:t>
+            </w:r>
           </w:p>
         </w:tc>
       </w:tr>
@@ -1369,23 +1350,7 @@
                 <w:sz w:val="24"/>
                 <w:szCs w:val="24"/>
               </w:rPr>
-              <w:t xml:space="preserve">Bryan </w:t>
-            </w:r>
-            <w:proofErr w:type="spellStart"/>
-            <w:r>
-              <w:rPr>
-                <w:sz w:val="24"/>
-                <w:szCs w:val="24"/>
-              </w:rPr>
-              <w:t>Alferez</w:t>
-            </w:r>
-            <w:proofErr w:type="spellEnd"/>
-            <w:r>
-              <w:rPr>
-                <w:sz w:val="24"/>
-                <w:szCs w:val="24"/>
-              </w:rPr>
-              <w:t xml:space="preserve"> </w:t>
+              <w:t xml:space="preserve">Bryan Alferez </w:t>
             </w:r>
           </w:p>
         </w:tc>
@@ -1752,14 +1717,7 @@
                 <w:sz w:val="24"/>
                 <w:szCs w:val="24"/>
               </w:rPr>
-              <w:t>Ejemplo de solicitud 0</w:t>
-            </w:r>
-            <w:r>
-              <w:rPr>
-                <w:sz w:val="24"/>
-                <w:szCs w:val="24"/>
-              </w:rPr>
-              <w:t>2</w:t>
+              <w:t>Ejemplo de solicitud 02</w:t>
             </w:r>
           </w:p>
         </w:tc>
@@ -1791,17 +1749,8 @@
                 <w:sz w:val="24"/>
                 <w:szCs w:val="24"/>
               </w:rPr>
-              <w:t xml:space="preserve">Junior </w:t>
-            </w:r>
-            <w:proofErr w:type="spellStart"/>
-            <w:r>
-              <w:rPr>
-                <w:sz w:val="24"/>
-                <w:szCs w:val="24"/>
-              </w:rPr>
-              <w:t>Cañari</w:t>
-            </w:r>
-            <w:proofErr w:type="spellEnd"/>
+              <w:t>Junior Cañari</w:t>
+            </w:r>
           </w:p>
         </w:tc>
       </w:tr>
@@ -3039,18 +2988,8 @@
           <w:sz w:val="24"/>
           <w:szCs w:val="24"/>
         </w:rPr>
-        <w:t xml:space="preserve">Entrega y Gestión de </w:t>
+        <w:t>Entrega y Gestión de Release</w:t>
       </w:r>
-      <w:proofErr w:type="spellStart"/>
-      <w:r>
-        <w:rPr>
-          <w:b/>
-          <w:sz w:val="24"/>
-          <w:szCs w:val="24"/>
-        </w:rPr>
-        <w:t>Release</w:t>
-      </w:r>
-      <w:proofErr w:type="spellEnd"/>
     </w:p>
     <w:p>
       <w:pPr>
@@ -3200,43 +3139,7 @@
           <w:sz w:val="24"/>
           <w:szCs w:val="24"/>
         </w:rPr>
-        <w:t xml:space="preserve">Se usará la herramienta </w:t>
-      </w:r>
-      <w:proofErr w:type="spellStart"/>
-      <w:r>
-        <w:rPr>
-          <w:color w:val="000000"/>
-          <w:sz w:val="24"/>
-          <w:szCs w:val="24"/>
-        </w:rPr>
-        <w:t>GitHub</w:t>
-      </w:r>
-      <w:proofErr w:type="spellEnd"/>
-      <w:r>
-        <w:rPr>
-          <w:color w:val="000000"/>
-          <w:sz w:val="24"/>
-          <w:szCs w:val="24"/>
-        </w:rPr>
-        <w:t xml:space="preserve"> en su versión gratuita durante este proyecto, cabe resaltar que el repositorio estará expuesto a copia de terceros. Se plantea adquirir la versión de pago durante o luego de la implementación del proyecto donde los usuarios ya estarán correctamente entrenados y proteger el repositorio de la empresa de manera que solo los empleados tengan acceso a ella. O migrar hacia alternativas con repositorios privados sin costo como </w:t>
-      </w:r>
-      <w:proofErr w:type="spellStart"/>
-      <w:r>
-        <w:rPr>
-          <w:color w:val="000000"/>
-          <w:sz w:val="24"/>
-          <w:szCs w:val="24"/>
-        </w:rPr>
-        <w:t>GitLab</w:t>
-      </w:r>
-      <w:proofErr w:type="spellEnd"/>
-      <w:r>
-        <w:rPr>
-          <w:color w:val="000000"/>
-          <w:sz w:val="24"/>
-          <w:szCs w:val="24"/>
-        </w:rPr>
-        <w:t>.</w:t>
+        <w:t>Se usará la herramienta GitHub en su versión gratuita durante este proyecto, cabe resaltar que el repositorio estará expuesto a copia de terceros. Se plantea adquirir la versión de pago durante o luego de la implementación del proyecto donde los usuarios ya estarán correctamente entrenados y proteger el repositorio de la empresa de manera que solo los empleados tengan acceso a ella. O migrar hacia alternativas con repositorios privados sin costo como GitLab.</w:t>
       </w:r>
     </w:p>
     <w:p>
@@ -3338,25 +3241,7 @@
           <w:sz w:val="24"/>
           <w:szCs w:val="24"/>
         </w:rPr>
-        <w:t xml:space="preserve">: Esta sección incluye cómo está organizado el sistema, los roles de cada miembro de </w:t>
-      </w:r>
-      <w:proofErr w:type="spellStart"/>
-      <w:r>
-        <w:rPr>
-          <w:color w:val="000000"/>
-          <w:sz w:val="24"/>
-          <w:szCs w:val="24"/>
-        </w:rPr>
-        <w:t>StackCode</w:t>
-      </w:r>
-      <w:proofErr w:type="spellEnd"/>
-      <w:r>
-        <w:rPr>
-          <w:color w:val="000000"/>
-          <w:sz w:val="24"/>
-          <w:szCs w:val="24"/>
-        </w:rPr>
-        <w:t>, políticas y normas a seguir en la organización, herramientas que serán utilizadas en el desarrollo y mantenimiento para mantener la integridad de los proyectos.</w:t>
+        <w:t>: Esta sección incluye cómo está organizado el sistema, los roles de cada miembro de StackCode, políticas y normas a seguir en la organización, herramientas que serán utilizadas en el desarrollo y mantenimiento para mantener la integridad de los proyectos.</w:t>
       </w:r>
     </w:p>
     <w:p>
@@ -3501,25 +3386,7 @@
           <w:sz w:val="24"/>
           <w:szCs w:val="24"/>
         </w:rPr>
-        <w:t xml:space="preserve"> por su gran interacción con </w:t>
-      </w:r>
-      <w:proofErr w:type="spellStart"/>
-      <w:r>
-        <w:rPr>
-          <w:color w:val="000000"/>
-          <w:sz w:val="24"/>
-          <w:szCs w:val="24"/>
-        </w:rPr>
-        <w:t>lo</w:t>
-      </w:r>
-      <w:proofErr w:type="spellEnd"/>
-      <w:r>
-        <w:rPr>
-          <w:color w:val="000000"/>
-          <w:sz w:val="24"/>
-          <w:szCs w:val="24"/>
-        </w:rPr>
-        <w:t xml:space="preserve"> clientes y así se sientan seguro de lo producto a desarrollarse, en el cual se </w:t>
+        <w:t xml:space="preserve"> por su gran interacción con lo clientes y así se sientan seguro de lo producto a desarrollarse, en el cual se </w:t>
       </w:r>
       <w:r>
         <w:rPr>
@@ -4728,25 +4595,7 @@
                 <w:sz w:val="24"/>
                 <w:szCs w:val="24"/>
               </w:rPr>
-              <w:t xml:space="preserve">Identifica las actualizaciones y modificaciones de </w:t>
-            </w:r>
-            <w:proofErr w:type="spellStart"/>
-            <w:r>
-              <w:rPr>
-                <w:color w:val="000000"/>
-                <w:sz w:val="24"/>
-                <w:szCs w:val="24"/>
-              </w:rPr>
-              <w:t>CIs</w:t>
-            </w:r>
-            <w:proofErr w:type="spellEnd"/>
-            <w:r>
-              <w:rPr>
-                <w:color w:val="000000"/>
-                <w:sz w:val="24"/>
-                <w:szCs w:val="24"/>
-              </w:rPr>
-              <w:t xml:space="preserve"> y CI, envía actualizaciones de línea base.</w:t>
+              <w:t>Identifica las actualizaciones y modificaciones de CIs y CI, envía actualizaciones de línea base.</w:t>
             </w:r>
           </w:p>
           <w:p>
@@ -5112,6 +4961,7 @@
           <w:sz w:val="24"/>
           <w:szCs w:val="24"/>
         </w:rPr>
+        <w:lastRenderedPageBreak/>
         <w:tab/>
         <w:t>Tabla 01</w:t>
       </w:r>
@@ -5199,23 +5049,7 @@
           <w:sz w:val="24"/>
           <w:szCs w:val="24"/>
         </w:rPr>
-        <w:t xml:space="preserve">En la tabla 02 se listan las políticas que tiene la empresa </w:t>
-      </w:r>
-      <w:proofErr w:type="spellStart"/>
-      <w:r>
-        <w:rPr>
-          <w:sz w:val="24"/>
-          <w:szCs w:val="24"/>
-        </w:rPr>
-        <w:t>StackCode</w:t>
-      </w:r>
-      <w:proofErr w:type="spellEnd"/>
-      <w:r>
-        <w:rPr>
-          <w:sz w:val="24"/>
-          <w:szCs w:val="24"/>
-        </w:rPr>
-        <w:t>. Estas estarán ubicadas en el repositorio de los documentos:</w:t>
+        <w:t>En la tabla 02 se listan las políticas que tiene la empresa StackCode. Estas estarán ubicadas en el repositorio de los documentos:</w:t>
       </w:r>
     </w:p>
     <w:p>
@@ -5782,22 +5616,7 @@
           <w:szCs w:val="24"/>
         </w:rPr>
         <w:tab/>
-      </w:r>
-      <w:proofErr w:type="spellStart"/>
-      <w:r>
-        <w:rPr>
-          <w:sz w:val="24"/>
-          <w:szCs w:val="24"/>
-        </w:rPr>
-        <w:t>StackCode</w:t>
-      </w:r>
-      <w:proofErr w:type="spellEnd"/>
-      <w:r>
-        <w:rPr>
-          <w:sz w:val="24"/>
-          <w:szCs w:val="24"/>
-        </w:rPr>
-        <w:t>, estos estarán ubicadas en el repositorio de los documentos:</w:t>
+        <w:t>StackCode, estos estarán ubicadas en el repositorio de los documentos:</w:t>
       </w:r>
     </w:p>
     <w:p>
@@ -5951,22 +5770,13 @@
               </w:rPr>
               <w:t xml:space="preserve">Procedimiento para realizar copias y </w:t>
             </w:r>
-            <w:proofErr w:type="spellStart"/>
             <w:r>
               <w:rPr>
                 <w:sz w:val="24"/>
                 <w:szCs w:val="24"/>
               </w:rPr>
               <w:lastRenderedPageBreak/>
-              <w:t>backups</w:t>
-            </w:r>
-            <w:proofErr w:type="spellEnd"/>
-            <w:r>
-              <w:rPr>
-                <w:sz w:val="24"/>
-                <w:szCs w:val="24"/>
-              </w:rPr>
-              <w:t xml:space="preserve"> de repositorios de desarrollo, calidad y producción</w:t>
+              <w:t>backups de repositorios de desarrollo, calidad y producción</w:t>
             </w:r>
           </w:p>
         </w:tc>
@@ -6046,6 +5856,7 @@
                 <w:sz w:val="24"/>
                 <w:szCs w:val="24"/>
               </w:rPr>
+              <w:lastRenderedPageBreak/>
               <w:t>Procedimiento para ejecutar una solución de un sistema web para el área de desarrollo</w:t>
             </w:r>
           </w:p>
@@ -6369,22 +6180,7 @@
           <w:szCs w:val="24"/>
         </w:rPr>
         <w:tab/>
-      </w:r>
-      <w:proofErr w:type="spellStart"/>
-      <w:r>
-        <w:rPr>
-          <w:sz w:val="24"/>
-          <w:szCs w:val="24"/>
-        </w:rPr>
-        <w:t>StackCode.Estas</w:t>
-      </w:r>
-      <w:proofErr w:type="spellEnd"/>
-      <w:r>
-        <w:rPr>
-          <w:sz w:val="24"/>
-          <w:szCs w:val="24"/>
-        </w:rPr>
-        <w:t xml:space="preserve"> estarán ubicadas en el repositorio de los documentos:</w:t>
+        <w:t>StackCode.Estas estarán ubicadas en el repositorio de los documentos:</w:t>
       </w:r>
     </w:p>
     <w:p>
@@ -6862,25 +6658,7 @@
           <w:sz w:val="24"/>
           <w:szCs w:val="24"/>
         </w:rPr>
-        <w:t xml:space="preserve">Durante el proceso de gestión de configuración se utilizará la herramienta </w:t>
-      </w:r>
-      <w:proofErr w:type="spellStart"/>
-      <w:r>
-        <w:rPr>
-          <w:color w:val="000000"/>
-          <w:sz w:val="24"/>
-          <w:szCs w:val="24"/>
-        </w:rPr>
-        <w:t>git</w:t>
-      </w:r>
-      <w:proofErr w:type="spellEnd"/>
-      <w:r>
-        <w:rPr>
-          <w:color w:val="000000"/>
-          <w:sz w:val="24"/>
-          <w:szCs w:val="24"/>
-        </w:rPr>
-        <w:t xml:space="preserve"> para el control de versiones del producto. Su propósito es llevar registros de los cambios y coordinar el trabajo que varias </w:t>
+        <w:t xml:space="preserve">Durante el proceso de gestión de configuración se utilizará la herramienta git para el control de versiones del producto. Su propósito es llevar registros de los cambios y coordinar el trabajo que varias </w:t>
       </w:r>
       <w:r>
         <w:rPr>
@@ -6985,61 +6763,36 @@
           <w:sz w:val="24"/>
           <w:szCs w:val="24"/>
         </w:rPr>
-        <w:t xml:space="preserve">Estructura de </w:t>
-      </w:r>
-      <w:proofErr w:type="spellStart"/>
-      <w:r>
-        <w:rPr>
-          <w:sz w:val="24"/>
-          <w:szCs w:val="24"/>
-        </w:rPr>
-        <w:t>Git</w:t>
-      </w:r>
-      <w:proofErr w:type="spellEnd"/>
-    </w:p>
-    <w:p>
-      <w:pPr>
-        <w:ind w:left="1440"/>
-        <w:rPr>
-          <w:sz w:val="24"/>
-          <w:szCs w:val="24"/>
-        </w:rPr>
-      </w:pPr>
-    </w:p>
-    <w:p>
-      <w:pPr>
-        <w:ind w:left="1440"/>
-        <w:rPr>
-          <w:sz w:val="24"/>
-          <w:szCs w:val="24"/>
-        </w:rPr>
-      </w:pPr>
-      <w:r>
-        <w:rPr>
-          <w:sz w:val="24"/>
-          <w:szCs w:val="24"/>
-        </w:rPr>
-        <w:t xml:space="preserve">Para realizar el seguimiento de nuestro trabajo, se define los distintos estados en que pueden estar nuestros ficheros en </w:t>
-      </w:r>
-      <w:proofErr w:type="spellStart"/>
-      <w:r>
-        <w:rPr>
-          <w:sz w:val="24"/>
-          <w:szCs w:val="24"/>
-        </w:rPr>
-        <w:t>Git</w:t>
-      </w:r>
-      <w:proofErr w:type="spellEnd"/>
-      <w:r>
-        <w:rPr>
-          <w:sz w:val="24"/>
-          <w:szCs w:val="24"/>
-        </w:rPr>
-        <w:t>.</w:t>
+        <w:t>Estructura de Git</w:t>
       </w:r>
     </w:p>
     <w:p>
       <w:pPr>
+        <w:ind w:left="1440"/>
+        <w:rPr>
+          <w:sz w:val="24"/>
+          <w:szCs w:val="24"/>
+        </w:rPr>
+      </w:pPr>
+    </w:p>
+    <w:p>
+      <w:pPr>
+        <w:ind w:left="1440"/>
+        <w:rPr>
+          <w:sz w:val="24"/>
+          <w:szCs w:val="24"/>
+        </w:rPr>
+      </w:pPr>
+      <w:r>
+        <w:rPr>
+          <w:sz w:val="24"/>
+          <w:szCs w:val="24"/>
+        </w:rPr>
+        <w:t>Para realizar el seguimiento de nuestro trabajo, se define los distintos estados en que pueden estar nuestros ficheros en Git.</w:t>
+      </w:r>
+    </w:p>
+    <w:p>
+      <w:pPr>
         <w:spacing w:before="120" w:line="240" w:lineRule="auto"/>
         <w:ind w:left="1440"/>
         <w:rPr>
@@ -7062,25 +6815,7 @@
           <w:sz w:val="24"/>
           <w:szCs w:val="24"/>
         </w:rPr>
-        <w:t xml:space="preserve">: Se encuentran en ese estado todos los ficheros que han sido creados fuera de </w:t>
-      </w:r>
-      <w:proofErr w:type="spellStart"/>
-      <w:r>
-        <w:rPr>
-          <w:color w:val="000000"/>
-          <w:sz w:val="24"/>
-          <w:szCs w:val="24"/>
-        </w:rPr>
-        <w:t>Git</w:t>
-      </w:r>
-      <w:proofErr w:type="spellEnd"/>
-      <w:r>
-        <w:rPr>
-          <w:color w:val="000000"/>
-          <w:sz w:val="24"/>
-          <w:szCs w:val="24"/>
-        </w:rPr>
-        <w:t>, y nunca los hemos incorporado al gestor de versiones.</w:t>
+        <w:t>: Se encuentran en ese estado todos los ficheros que han sido creados fuera de Git, y nunca los hemos incorporado al gestor de versiones.</w:t>
       </w:r>
     </w:p>
     <w:p>
@@ -9482,6 +9217,7 @@
                 <w:sz w:val="24"/>
                 <w:szCs w:val="24"/>
               </w:rPr>
+              <w:lastRenderedPageBreak/>
               <w:t xml:space="preserve">Definir el reporte de estado del jefe de proyecto </w:t>
             </w:r>
           </w:p>
@@ -9886,18 +9622,8 @@
                 <w:sz w:val="24"/>
                 <w:szCs w:val="24"/>
               </w:rPr>
-              <w:t xml:space="preserve">Definir las actividades de entrega y </w:t>
-            </w:r>
-            <w:proofErr w:type="spellStart"/>
-            <w:r>
-              <w:rPr>
-                <w:b/>
-                <w:sz w:val="24"/>
-                <w:szCs w:val="24"/>
-              </w:rPr>
-              <w:t>release</w:t>
-            </w:r>
-            <w:proofErr w:type="spellEnd"/>
+              <w:t>Definir las actividades de entrega y release</w:t>
+            </w:r>
           </w:p>
         </w:tc>
         <w:tc>
@@ -10529,9 +10255,33 @@
                 <w:sz w:val="24"/>
                 <w:szCs w:val="24"/>
               </w:rPr>
-              <w:t xml:space="preserve">Nombre de </w:t>
-            </w:r>
-            <w:proofErr w:type="spellStart"/>
+              <w:t>Nombre de Item</w:t>
+            </w:r>
+          </w:p>
+        </w:tc>
+        <w:tc>
+          <w:tcPr>
+            <w:tcW w:w="1304" w:type="dxa"/>
+            <w:tcBorders>
+              <w:top w:val="single" w:sz="8" w:space="0" w:color="8E7CC3"/>
+              <w:left w:val="single" w:sz="8" w:space="0" w:color="8E7CC3"/>
+              <w:bottom w:val="single" w:sz="8" w:space="0" w:color="8E7CC3"/>
+              <w:right w:val="single" w:sz="8" w:space="0" w:color="8E7CC3"/>
+            </w:tcBorders>
+            <w:shd w:val="clear" w:color="auto" w:fill="D9D2E9"/>
+            <w:tcMar>
+              <w:left w:w="80" w:type="dxa"/>
+            </w:tcMar>
+          </w:tcPr>
+          <w:p>
+            <w:pPr>
+              <w:spacing w:line="240" w:lineRule="auto"/>
+              <w:jc w:val="center"/>
+              <w:rPr>
+                <w:sz w:val="24"/>
+                <w:szCs w:val="24"/>
+              </w:rPr>
+            </w:pPr>
             <w:r>
               <w:rPr>
                 <w:b/>
@@ -10539,14 +10289,13 @@
                 <w:sz w:val="24"/>
                 <w:szCs w:val="24"/>
               </w:rPr>
-              <w:t>Item</w:t>
-            </w:r>
-            <w:proofErr w:type="spellEnd"/>
-          </w:p>
-        </w:tc>
-        <w:tc>
-          <w:tcPr>
-            <w:tcW w:w="1304" w:type="dxa"/>
+              <w:t>Origen</w:t>
+            </w:r>
+          </w:p>
+        </w:tc>
+        <w:tc>
+          <w:tcPr>
+            <w:tcW w:w="1347" w:type="dxa"/>
             <w:tcBorders>
               <w:top w:val="single" w:sz="8" w:space="0" w:color="8E7CC3"/>
               <w:left w:val="single" w:sz="8" w:space="0" w:color="8E7CC3"/>
@@ -10574,13 +10323,13 @@
                 <w:sz w:val="24"/>
                 <w:szCs w:val="24"/>
               </w:rPr>
-              <w:t>Origen</w:t>
-            </w:r>
-          </w:p>
-        </w:tc>
-        <w:tc>
-          <w:tcPr>
-            <w:tcW w:w="1347" w:type="dxa"/>
+              <w:t>Extensión</w:t>
+            </w:r>
+          </w:p>
+        </w:tc>
+        <w:tc>
+          <w:tcPr>
+            <w:tcW w:w="1229" w:type="dxa"/>
             <w:tcBorders>
               <w:top w:val="single" w:sz="8" w:space="0" w:color="8E7CC3"/>
               <w:left w:val="single" w:sz="8" w:space="0" w:color="8E7CC3"/>
@@ -10608,40 +10357,6 @@
                 <w:sz w:val="24"/>
                 <w:szCs w:val="24"/>
               </w:rPr>
-              <w:t>Extensión</w:t>
-            </w:r>
-          </w:p>
-        </w:tc>
-        <w:tc>
-          <w:tcPr>
-            <w:tcW w:w="1229" w:type="dxa"/>
-            <w:tcBorders>
-              <w:top w:val="single" w:sz="8" w:space="0" w:color="8E7CC3"/>
-              <w:left w:val="single" w:sz="8" w:space="0" w:color="8E7CC3"/>
-              <w:bottom w:val="single" w:sz="8" w:space="0" w:color="8E7CC3"/>
-              <w:right w:val="single" w:sz="8" w:space="0" w:color="8E7CC3"/>
-            </w:tcBorders>
-            <w:shd w:val="clear" w:color="auto" w:fill="D9D2E9"/>
-            <w:tcMar>
-              <w:left w:w="80" w:type="dxa"/>
-            </w:tcMar>
-          </w:tcPr>
-          <w:p>
-            <w:pPr>
-              <w:spacing w:line="240" w:lineRule="auto"/>
-              <w:jc w:val="center"/>
-              <w:rPr>
-                <w:sz w:val="24"/>
-                <w:szCs w:val="24"/>
-              </w:rPr>
-            </w:pPr>
-            <w:r>
-              <w:rPr>
-                <w:b/>
-                <w:color w:val="000000"/>
-                <w:sz w:val="24"/>
-                <w:szCs w:val="24"/>
-              </w:rPr>
               <w:t>Proyecto</w:t>
             </w:r>
           </w:p>
@@ -10772,17 +10487,8 @@
                 <w:sz w:val="24"/>
                 <w:szCs w:val="24"/>
               </w:rPr>
-              <w:t>.</w:t>
-            </w:r>
-            <w:proofErr w:type="spellStart"/>
-            <w:r>
-              <w:rPr>
-                <w:sz w:val="24"/>
-                <w:szCs w:val="24"/>
-              </w:rPr>
-              <w:t>docx</w:t>
-            </w:r>
-            <w:proofErr w:type="spellEnd"/>
+              <w:t>.docx</w:t>
+            </w:r>
           </w:p>
         </w:tc>
         <w:tc>
@@ -10944,17 +10650,8 @@
                 <w:sz w:val="24"/>
                 <w:szCs w:val="24"/>
               </w:rPr>
-              <w:t>.</w:t>
-            </w:r>
-            <w:proofErr w:type="spellStart"/>
-            <w:r>
-              <w:rPr>
-                <w:sz w:val="24"/>
-                <w:szCs w:val="24"/>
-              </w:rPr>
-              <w:t>docx</w:t>
-            </w:r>
-            <w:proofErr w:type="spellEnd"/>
+              <w:t>.docx</w:t>
+            </w:r>
           </w:p>
         </w:tc>
         <w:tc>
@@ -11117,17 +10814,8 @@
                 <w:sz w:val="24"/>
                 <w:szCs w:val="24"/>
               </w:rPr>
-              <w:t>.</w:t>
-            </w:r>
-            <w:proofErr w:type="spellStart"/>
-            <w:r>
-              <w:rPr>
-                <w:sz w:val="24"/>
-                <w:szCs w:val="24"/>
-              </w:rPr>
-              <w:t>docx</w:t>
-            </w:r>
-            <w:proofErr w:type="spellEnd"/>
+              <w:t>.docx</w:t>
+            </w:r>
           </w:p>
         </w:tc>
         <w:tc>
@@ -11472,17 +11160,8 @@
                 <w:sz w:val="24"/>
                 <w:szCs w:val="24"/>
               </w:rPr>
-              <w:t>.</w:t>
-            </w:r>
-            <w:proofErr w:type="spellStart"/>
-            <w:r>
-              <w:rPr>
-                <w:sz w:val="24"/>
-                <w:szCs w:val="24"/>
-              </w:rPr>
-              <w:t>docx</w:t>
-            </w:r>
-            <w:proofErr w:type="spellEnd"/>
+              <w:t>.docx</w:t>
+            </w:r>
           </w:p>
         </w:tc>
         <w:tc>
@@ -11647,17 +11326,8 @@
                 <w:sz w:val="24"/>
                 <w:szCs w:val="24"/>
               </w:rPr>
-              <w:t>.</w:t>
-            </w:r>
-            <w:proofErr w:type="spellStart"/>
-            <w:r>
-              <w:rPr>
-                <w:sz w:val="24"/>
-                <w:szCs w:val="24"/>
-              </w:rPr>
-              <w:t>docx</w:t>
-            </w:r>
-            <w:proofErr w:type="spellEnd"/>
+              <w:t>.docx</w:t>
+            </w:r>
           </w:p>
         </w:tc>
         <w:tc>
@@ -11820,17 +11490,8 @@
                 <w:sz w:val="24"/>
                 <w:szCs w:val="24"/>
               </w:rPr>
-              <w:t>.</w:t>
-            </w:r>
-            <w:proofErr w:type="spellStart"/>
-            <w:r>
-              <w:rPr>
-                <w:sz w:val="24"/>
-                <w:szCs w:val="24"/>
-              </w:rPr>
-              <w:t>docx</w:t>
-            </w:r>
-            <w:proofErr w:type="spellEnd"/>
+              <w:t>.docx</w:t>
+            </w:r>
           </w:p>
         </w:tc>
         <w:tc>
@@ -11995,17 +11656,8 @@
                 <w:sz w:val="24"/>
                 <w:szCs w:val="24"/>
               </w:rPr>
-              <w:t>.</w:t>
-            </w:r>
-            <w:proofErr w:type="spellStart"/>
-            <w:r>
-              <w:rPr>
-                <w:sz w:val="24"/>
-                <w:szCs w:val="24"/>
-              </w:rPr>
-              <w:t>docx</w:t>
-            </w:r>
-            <w:proofErr w:type="spellEnd"/>
+              <w:t>.docx</w:t>
+            </w:r>
           </w:p>
         </w:tc>
         <w:tc>
@@ -12169,17 +11821,8 @@
                 <w:sz w:val="24"/>
                 <w:szCs w:val="24"/>
               </w:rPr>
-              <w:t>.</w:t>
-            </w:r>
-            <w:proofErr w:type="spellStart"/>
-            <w:r>
-              <w:rPr>
-                <w:sz w:val="24"/>
-                <w:szCs w:val="24"/>
-              </w:rPr>
-              <w:t>docx</w:t>
-            </w:r>
-            <w:proofErr w:type="spellEnd"/>
+              <w:t>.docx</w:t>
+            </w:r>
           </w:p>
         </w:tc>
         <w:tc>
@@ -12343,17 +11986,8 @@
                 <w:sz w:val="24"/>
                 <w:szCs w:val="24"/>
               </w:rPr>
-              <w:t>.</w:t>
-            </w:r>
-            <w:proofErr w:type="spellStart"/>
-            <w:r>
-              <w:rPr>
-                <w:sz w:val="24"/>
-                <w:szCs w:val="24"/>
-              </w:rPr>
-              <w:t>docx</w:t>
-            </w:r>
-            <w:proofErr w:type="spellEnd"/>
+              <w:t>.docx</w:t>
+            </w:r>
           </w:p>
         </w:tc>
         <w:tc>
@@ -12517,17 +12151,8 @@
                 <w:sz w:val="24"/>
                 <w:szCs w:val="24"/>
               </w:rPr>
-              <w:t>.</w:t>
-            </w:r>
-            <w:proofErr w:type="spellStart"/>
-            <w:r>
-              <w:rPr>
-                <w:sz w:val="24"/>
-                <w:szCs w:val="24"/>
-              </w:rPr>
-              <w:t>docx</w:t>
-            </w:r>
-            <w:proofErr w:type="spellEnd"/>
+              <w:t>.docx</w:t>
+            </w:r>
           </w:p>
         </w:tc>
         <w:tc>
@@ -12691,17 +12316,8 @@
                 <w:sz w:val="24"/>
                 <w:szCs w:val="24"/>
               </w:rPr>
-              <w:t>.</w:t>
-            </w:r>
-            <w:proofErr w:type="spellStart"/>
-            <w:r>
-              <w:rPr>
-                <w:sz w:val="24"/>
-                <w:szCs w:val="24"/>
-              </w:rPr>
-              <w:t>docx</w:t>
-            </w:r>
-            <w:proofErr w:type="spellEnd"/>
+              <w:t>.docx</w:t>
+            </w:r>
           </w:p>
         </w:tc>
         <w:tc>
@@ -12865,17 +12481,8 @@
                 <w:sz w:val="24"/>
                 <w:szCs w:val="24"/>
               </w:rPr>
-              <w:t>.</w:t>
-            </w:r>
-            <w:proofErr w:type="spellStart"/>
-            <w:r>
-              <w:rPr>
-                <w:sz w:val="24"/>
-                <w:szCs w:val="24"/>
-              </w:rPr>
-              <w:t>docx</w:t>
-            </w:r>
-            <w:proofErr w:type="spellEnd"/>
+              <w:t>.docx</w:t>
+            </w:r>
           </w:p>
         </w:tc>
         <w:tc>
@@ -13039,17 +12646,8 @@
                 <w:sz w:val="24"/>
                 <w:szCs w:val="24"/>
               </w:rPr>
-              <w:t>.</w:t>
-            </w:r>
-            <w:proofErr w:type="spellStart"/>
-            <w:r>
-              <w:rPr>
-                <w:sz w:val="24"/>
-                <w:szCs w:val="24"/>
-              </w:rPr>
-              <w:t>docx</w:t>
-            </w:r>
-            <w:proofErr w:type="spellEnd"/>
+              <w:t>.docx</w:t>
+            </w:r>
           </w:p>
         </w:tc>
         <w:tc>
@@ -13371,17 +12969,8 @@
                 <w:sz w:val="24"/>
                 <w:szCs w:val="24"/>
               </w:rPr>
-              <w:t>.</w:t>
-            </w:r>
-            <w:proofErr w:type="spellStart"/>
-            <w:r>
-              <w:rPr>
-                <w:sz w:val="24"/>
-                <w:szCs w:val="24"/>
-              </w:rPr>
-              <w:t>docx</w:t>
-            </w:r>
-            <w:proofErr w:type="spellEnd"/>
+              <w:t>.docx</w:t>
+            </w:r>
           </w:p>
         </w:tc>
         <w:tc>
@@ -14023,23 +13612,7 @@
                 <w:sz w:val="24"/>
                 <w:szCs w:val="24"/>
               </w:rPr>
-              <w:t xml:space="preserve">[nombre del ítem en </w:t>
-            </w:r>
-            <w:proofErr w:type="spellStart"/>
-            <w:r>
-              <w:rPr>
-                <w:sz w:val="24"/>
-                <w:szCs w:val="24"/>
-              </w:rPr>
-              <w:t>CamelCase</w:t>
-            </w:r>
-            <w:proofErr w:type="spellEnd"/>
-            <w:r>
-              <w:rPr>
-                <w:sz w:val="24"/>
-                <w:szCs w:val="24"/>
-              </w:rPr>
-              <w:t>]</w:t>
+              <w:t>[nombre del ítem en CamelCase]</w:t>
             </w:r>
           </w:p>
         </w:tc>
@@ -14608,17 +14181,8 @@
                 <w:sz w:val="24"/>
                 <w:szCs w:val="24"/>
               </w:rPr>
-              <w:t xml:space="preserve">Nombre de ítem en </w:t>
-            </w:r>
-            <w:proofErr w:type="spellStart"/>
-            <w:r>
-              <w:rPr>
-                <w:sz w:val="24"/>
-                <w:szCs w:val="24"/>
-              </w:rPr>
-              <w:t>CamelCase</w:t>
-            </w:r>
-            <w:proofErr w:type="spellEnd"/>
+              <w:t>Nombre de ítem en CamelCase</w:t>
+            </w:r>
           </w:p>
         </w:tc>
         <w:tc>
@@ -14797,17 +14361,8 @@
                 <w:sz w:val="24"/>
                 <w:szCs w:val="24"/>
               </w:rPr>
-              <w:t xml:space="preserve">Nombre del ítem en </w:t>
-            </w:r>
-            <w:proofErr w:type="spellStart"/>
-            <w:r>
-              <w:rPr>
-                <w:sz w:val="24"/>
-                <w:szCs w:val="24"/>
-              </w:rPr>
-              <w:t>CamelCase</w:t>
-            </w:r>
-            <w:proofErr w:type="spellEnd"/>
+              <w:t>Nombre del ítem en CamelCase</w:t>
+            </w:r>
           </w:p>
         </w:tc>
         <w:tc>
@@ -15592,7 +15147,6 @@
                 <w:szCs w:val="24"/>
               </w:rPr>
             </w:pPr>
-            <w:proofErr w:type="spellStart"/>
             <w:r>
               <w:rPr>
                 <w:color w:val="000000"/>
@@ -15601,7 +15155,6 @@
               </w:rPr>
               <w:t>PantallaDeListaDeProductos</w:t>
             </w:r>
-            <w:proofErr w:type="spellEnd"/>
           </w:p>
         </w:tc>
         <w:tc>
@@ -17452,6 +17005,7 @@
                 <w:sz w:val="24"/>
                 <w:szCs w:val="24"/>
               </w:rPr>
+              <w:lastRenderedPageBreak/>
               <w:t>Línea base de integración y pruebas</w:t>
             </w:r>
           </w:p>
@@ -17782,39 +17336,7 @@
           <w:sz w:val="24"/>
           <w:szCs w:val="24"/>
         </w:rPr>
-        <w:t xml:space="preserve">En la figura 04 se muestra la organización de las librerías del repositorio de la empresa </w:t>
-      </w:r>
-      <w:proofErr w:type="spellStart"/>
-      <w:r>
-        <w:rPr>
-          <w:sz w:val="24"/>
-          <w:szCs w:val="24"/>
-        </w:rPr>
-        <w:t>Stack</w:t>
-      </w:r>
-      <w:proofErr w:type="spellEnd"/>
-      <w:r>
-        <w:rPr>
-          <w:sz w:val="24"/>
-          <w:szCs w:val="24"/>
-        </w:rPr>
-        <w:t xml:space="preserve"> </w:t>
-      </w:r>
-      <w:proofErr w:type="spellStart"/>
-      <w:r>
-        <w:rPr>
-          <w:sz w:val="24"/>
-          <w:szCs w:val="24"/>
-        </w:rPr>
-        <w:t>Code</w:t>
-      </w:r>
-      <w:proofErr w:type="spellEnd"/>
-      <w:r>
-        <w:rPr>
-          <w:sz w:val="24"/>
-          <w:szCs w:val="24"/>
-        </w:rPr>
-        <w:t>. Este repositorio está organizado en cuatro librerías principales. En la librería Documentos van todos los documentos que son para la empresa en general, tal como son las políticas, directrices y procedimientos, en la librería Líneas base, van las líneas base de acuerdo a cada proyecto de la empresa, la librería Desarrollo se divide en todos los proyectos de la empresa, y estos proyectos a su vez se dividen en las fases de desarrollo, y la última librería es Clientes.</w:t>
+        <w:t>En la figura 04 se muestra la organización de las librerías del repositorio de la empresa Stack Code. Este repositorio está organizado en cuatro librerías principales. En la librería Documentos van todos los documentos que son para la empresa en general, tal como son las políticas, directrices y procedimientos, en la librería Líneas base, van las líneas base de acuerdo a cada proyecto de la empresa, la librería Desarrollo se divide en todos los proyectos de la empresa, y estos proyectos a su vez se dividen en las fases de desarrollo, y la última librería es Clientes.</w:t>
       </w:r>
     </w:p>
     <w:p>
@@ -19103,6 +18625,7 @@
                 <w:sz w:val="24"/>
                 <w:szCs w:val="24"/>
               </w:rPr>
+              <w:lastRenderedPageBreak/>
               <w:t>Desarrolladores</w:t>
             </w:r>
           </w:p>
@@ -19352,23 +18875,7 @@
           <w:sz w:val="24"/>
           <w:szCs w:val="24"/>
         </w:rPr>
-        <w:t xml:space="preserve">Definir las </w:t>
-      </w:r>
-      <w:proofErr w:type="spellStart"/>
-      <w:r>
-        <w:rPr>
-          <w:sz w:val="24"/>
-          <w:szCs w:val="24"/>
-        </w:rPr>
-        <w:t>las</w:t>
-      </w:r>
-      <w:proofErr w:type="spellEnd"/>
-      <w:r>
-        <w:rPr>
-          <w:sz w:val="24"/>
-          <w:szCs w:val="24"/>
-        </w:rPr>
-        <w:t xml:space="preserve"> fases de cada proyecto</w:t>
+        <w:t>Definir las las fases de cada proyecto</w:t>
       </w:r>
     </w:p>
     <w:p>
@@ -20024,6 +19531,7 @@
           <w:sz w:val="24"/>
           <w:szCs w:val="24"/>
         </w:rPr>
+        <w:lastRenderedPageBreak/>
         <w:t xml:space="preserve">Tabla 17. </w:t>
       </w:r>
       <w:r>
@@ -20149,23 +19657,7 @@
           <w:sz w:val="24"/>
           <w:szCs w:val="24"/>
         </w:rPr>
-        <w:t xml:space="preserve">Mantener ordenados los </w:t>
-      </w:r>
-      <w:proofErr w:type="spellStart"/>
-      <w:r>
-        <w:rPr>
-          <w:sz w:val="24"/>
-          <w:szCs w:val="24"/>
-        </w:rPr>
-        <w:t>releases</w:t>
-      </w:r>
-      <w:proofErr w:type="spellEnd"/>
-      <w:r>
-        <w:rPr>
-          <w:sz w:val="24"/>
-          <w:szCs w:val="24"/>
-        </w:rPr>
-        <w:t>.</w:t>
+        <w:t>Mantener ordenados los releases.</w:t>
       </w:r>
     </w:p>
     <w:p>
@@ -20222,7 +19714,6 @@
           <w:szCs w:val="24"/>
         </w:rPr>
       </w:pPr>
-      <w:proofErr w:type="spellStart"/>
       <w:r>
         <w:rPr>
           <w:sz w:val="24"/>
@@ -20230,7 +19721,6 @@
         </w:rPr>
         <w:t>Releases</w:t>
       </w:r>
-      <w:proofErr w:type="spellEnd"/>
     </w:p>
     <w:p>
       <w:pPr>
@@ -21997,6 +21487,21 @@
     </w:p>
     <w:p>
       <w:pPr>
+        <w:rPr>
+          <w:sz w:val="24"/>
+          <w:szCs w:val="24"/>
+        </w:rPr>
+      </w:pPr>
+      <w:r>
+        <w:rPr>
+          <w:sz w:val="24"/>
+          <w:szCs w:val="24"/>
+        </w:rPr>
+        <w:br w:type="page"/>
+      </w:r>
+    </w:p>
+    <w:p>
+      <w:pPr>
         <w:spacing w:before="120"/>
         <w:ind w:left="1440"/>
         <w:rPr>
@@ -22004,8 +21509,6 @@
           <w:szCs w:val="24"/>
         </w:rPr>
       </w:pPr>
-      <w:bookmarkStart w:id="7" w:name="_GoBack"/>
-      <w:bookmarkEnd w:id="7"/>
     </w:p>
     <w:p>
       <w:pPr>
@@ -22016,8 +21519,8 @@
           <w:szCs w:val="24"/>
         </w:rPr>
       </w:pPr>
-      <w:bookmarkStart w:id="8" w:name="_xr0zw8v92ahc" w:colFirst="0" w:colLast="0"/>
-      <w:bookmarkEnd w:id="8"/>
+      <w:bookmarkStart w:id="7" w:name="_xr0zw8v92ahc" w:colFirst="0" w:colLast="0"/>
+      <w:bookmarkEnd w:id="7"/>
       <w:r>
         <w:rPr>
           <w:b/>
@@ -22512,15 +22015,7 @@
                 <w:sz w:val="24"/>
                 <w:szCs w:val="24"/>
               </w:rPr>
-              <w:t xml:space="preserve">Actualmente los clientes que reservan a través del sitio web no </w:t>
-            </w:r>
-            <w:r>
-              <w:rPr>
-                <w:sz w:val="24"/>
-                <w:szCs w:val="24"/>
-              </w:rPr>
-              <w:lastRenderedPageBreak/>
-              <w:t xml:space="preserve">pueden cancelar desde el mismo lugar, eso perjudica a aquellos clientes que se ven forzados a acercarse a pagar su reserva en el mismo lugar del local. </w:t>
+              <w:t xml:space="preserve">Actualmente los clientes que reservan a través del sitio web no pueden cancelar desde el mismo lugar, eso perjudica a aquellos clientes que se ven forzados a acercarse a pagar su reserva en el mismo lugar del local. </w:t>
             </w:r>
           </w:p>
         </w:tc>
@@ -23442,10 +22937,10 @@
           <w:szCs w:val="24"/>
         </w:rPr>
       </w:pPr>
-      <w:bookmarkStart w:id="9" w:name="_uzojoxw2kkgy" w:colFirst="0" w:colLast="0"/>
-      <w:bookmarkStart w:id="10" w:name="_1fob9te" w:colFirst="0" w:colLast="0"/>
+      <w:bookmarkStart w:id="8" w:name="_uzojoxw2kkgy" w:colFirst="0" w:colLast="0"/>
+      <w:bookmarkStart w:id="9" w:name="_1fob9te" w:colFirst="0" w:colLast="0"/>
+      <w:bookmarkEnd w:id="8"/>
       <w:bookmarkEnd w:id="9"/>
-      <w:bookmarkEnd w:id="10"/>
       <w:r>
         <w:rPr>
           <w:b/>
@@ -23483,6 +22978,42 @@
         <w:spacing w:before="120"/>
         <w:rPr>
           <w:b/>
+          <w:sz w:val="24"/>
+          <w:szCs w:val="24"/>
+        </w:rPr>
+      </w:pPr>
+    </w:p>
+    <w:p>
+      <w:pPr>
+        <w:spacing w:before="120"/>
+        <w:rPr>
+          <w:sz w:val="24"/>
+          <w:szCs w:val="24"/>
+        </w:rPr>
+      </w:pPr>
+    </w:p>
+    <w:p>
+      <w:pPr>
+        <w:spacing w:before="120"/>
+        <w:rPr>
+          <w:sz w:val="24"/>
+          <w:szCs w:val="24"/>
+        </w:rPr>
+      </w:pPr>
+    </w:p>
+    <w:p>
+      <w:pPr>
+        <w:spacing w:before="120"/>
+        <w:rPr>
+          <w:sz w:val="24"/>
+          <w:szCs w:val="24"/>
+        </w:rPr>
+      </w:pPr>
+    </w:p>
+    <w:p>
+      <w:pPr>
+        <w:spacing w:before="120"/>
+        <w:rPr>
           <w:sz w:val="24"/>
           <w:szCs w:val="24"/>
         </w:rPr>
@@ -24088,14 +23619,7 @@
                 <w:sz w:val="24"/>
                 <w:szCs w:val="24"/>
               </w:rPr>
-              <w:t>[ ]Baja          [X</w:t>
-            </w:r>
-            <w:r>
-              <w:rPr>
-                <w:sz w:val="24"/>
-                <w:szCs w:val="24"/>
-              </w:rPr>
-              <w:t>]Normal          []Alta          [ ]Urgente</w:t>
+              <w:t>[ ]Baja          [X]Normal          []Alta          [ ]Urgente</w:t>
             </w:r>
           </w:p>
         </w:tc>
@@ -24131,7 +23655,6 @@
                 <w:sz w:val="24"/>
                 <w:szCs w:val="24"/>
               </w:rPr>
-              <w:lastRenderedPageBreak/>
               <w:t>Estado</w:t>
             </w:r>
           </w:p>
@@ -24163,21 +23686,7 @@
                 <w:sz w:val="24"/>
                 <w:szCs w:val="24"/>
               </w:rPr>
-              <w:t>[</w:t>
-            </w:r>
-            <w:r>
-              <w:rPr>
-                <w:sz w:val="24"/>
-                <w:szCs w:val="24"/>
-              </w:rPr>
-              <w:t>X</w:t>
-            </w:r>
-            <w:r>
-              <w:rPr>
-                <w:sz w:val="24"/>
-                <w:szCs w:val="24"/>
-              </w:rPr>
-              <w:t>]Analizado</w:t>
+              <w:t>[X]Analizado</w:t>
             </w:r>
             <w:r>
               <w:rPr>
@@ -24906,6 +24415,1494 @@
     <w:p>
       <w:pPr>
         <w:spacing w:before="120"/>
+        <w:ind w:left="1440"/>
+        <w:rPr>
+          <w:b/>
+          <w:sz w:val="24"/>
+          <w:szCs w:val="24"/>
+        </w:rPr>
+      </w:pPr>
+    </w:p>
+    <w:p>
+      <w:pPr>
+        <w:spacing w:before="120"/>
+        <w:ind w:left="1440"/>
+        <w:rPr>
+          <w:b/>
+          <w:sz w:val="24"/>
+          <w:szCs w:val="24"/>
+        </w:rPr>
+      </w:pPr>
+    </w:p>
+    <w:p>
+      <w:pPr>
+        <w:spacing w:before="120"/>
+        <w:ind w:left="1440"/>
+        <w:rPr>
+          <w:b/>
+          <w:sz w:val="24"/>
+          <w:szCs w:val="24"/>
+        </w:rPr>
+      </w:pPr>
+    </w:p>
+    <w:p>
+      <w:pPr>
+        <w:spacing w:before="120"/>
+        <w:ind w:left="1440"/>
+        <w:rPr>
+          <w:b/>
+          <w:sz w:val="24"/>
+          <w:szCs w:val="24"/>
+        </w:rPr>
+      </w:pPr>
+    </w:p>
+    <w:p>
+      <w:pPr>
+        <w:spacing w:before="120"/>
+        <w:ind w:left="1440"/>
+        <w:rPr>
+          <w:b/>
+          <w:sz w:val="24"/>
+          <w:szCs w:val="24"/>
+        </w:rPr>
+      </w:pPr>
+    </w:p>
+    <w:p>
+      <w:pPr>
+        <w:spacing w:before="120"/>
+        <w:ind w:left="1440"/>
+        <w:rPr>
+          <w:b/>
+          <w:sz w:val="24"/>
+          <w:szCs w:val="24"/>
+        </w:rPr>
+      </w:pPr>
+    </w:p>
+    <w:tbl>
+      <w:tblPr>
+        <w:tblW w:w="9166" w:type="dxa"/>
+        <w:tblBorders>
+          <w:top w:val="single" w:sz="4" w:space="0" w:color="000000"/>
+          <w:left w:val="single" w:sz="4" w:space="0" w:color="000000"/>
+          <w:bottom w:val="single" w:sz="4" w:space="0" w:color="000000"/>
+          <w:right w:val="single" w:sz="4" w:space="0" w:color="000000"/>
+          <w:insideH w:val="single" w:sz="4" w:space="0" w:color="000000"/>
+          <w:insideV w:val="single" w:sz="4" w:space="0" w:color="000000"/>
+        </w:tblBorders>
+        <w:tblLayout w:type="fixed"/>
+        <w:tblLook w:val="0400" w:firstRow="0" w:lastRow="0" w:firstColumn="0" w:lastColumn="0" w:noHBand="0" w:noVBand="1"/>
+      </w:tblPr>
+      <w:tblGrid>
+        <w:gridCol w:w="1809"/>
+        <w:gridCol w:w="1134"/>
+        <w:gridCol w:w="2552"/>
+        <w:gridCol w:w="1843"/>
+        <w:gridCol w:w="1828"/>
+      </w:tblGrid>
+      <w:tr>
+        <w:tc>
+          <w:tcPr>
+            <w:tcW w:w="1809" w:type="dxa"/>
+            <w:tcBorders>
+              <w:top w:val="single" w:sz="4" w:space="0" w:color="8E7CC3"/>
+              <w:left w:val="single" w:sz="4" w:space="0" w:color="8E7CC3"/>
+              <w:bottom w:val="single" w:sz="4" w:space="0" w:color="8E7CC3"/>
+              <w:right w:val="single" w:sz="4" w:space="0" w:color="8E7CC3"/>
+            </w:tcBorders>
+            <w:shd w:val="clear" w:color="auto" w:fill="D9D2E9"/>
+          </w:tcPr>
+          <w:p>
+            <w:pPr>
+              <w:spacing w:line="360" w:lineRule="auto"/>
+              <w:jc w:val="center"/>
+              <w:rPr>
+                <w:b/>
+                <w:sz w:val="24"/>
+                <w:szCs w:val="24"/>
+              </w:rPr>
+            </w:pPr>
+            <w:r>
+              <w:rPr>
+                <w:b/>
+                <w:sz w:val="24"/>
+                <w:szCs w:val="24"/>
+              </w:rPr>
+              <w:t>ID Solicitud</w:t>
+            </w:r>
+          </w:p>
+        </w:tc>
+        <w:tc>
+          <w:tcPr>
+            <w:tcW w:w="7357" w:type="dxa"/>
+            <w:gridSpan w:val="4"/>
+            <w:tcBorders>
+              <w:top w:val="single" w:sz="4" w:space="0" w:color="8E7CC3"/>
+              <w:left w:val="single" w:sz="4" w:space="0" w:color="8E7CC3"/>
+              <w:bottom w:val="single" w:sz="4" w:space="0" w:color="8E7CC3"/>
+              <w:right w:val="single" w:sz="4" w:space="0" w:color="8E7CC3"/>
+            </w:tcBorders>
+          </w:tcPr>
+          <w:p>
+            <w:pPr>
+              <w:widowControl w:val="0"/>
+              <w:pBdr>
+                <w:top w:val="nil"/>
+                <w:left w:val="nil"/>
+                <w:bottom w:val="nil"/>
+                <w:right w:val="nil"/>
+                <w:between w:val="nil"/>
+              </w:pBdr>
+              <w:spacing w:line="240" w:lineRule="auto"/>
+              <w:rPr>
+                <w:sz w:val="24"/>
+                <w:szCs w:val="24"/>
+              </w:rPr>
+            </w:pPr>
+            <w:r>
+              <w:rPr>
+                <w:sz w:val="24"/>
+                <w:szCs w:val="24"/>
+              </w:rPr>
+              <w:t>0014</w:t>
+            </w:r>
+          </w:p>
+        </w:tc>
+      </w:tr>
+      <w:tr>
+        <w:tc>
+          <w:tcPr>
+            <w:tcW w:w="1809" w:type="dxa"/>
+            <w:tcBorders>
+              <w:top w:val="single" w:sz="4" w:space="0" w:color="8E7CC3"/>
+              <w:left w:val="single" w:sz="4" w:space="0" w:color="8E7CC3"/>
+              <w:bottom w:val="single" w:sz="4" w:space="0" w:color="8E7CC3"/>
+              <w:right w:val="single" w:sz="4" w:space="0" w:color="8E7CC3"/>
+            </w:tcBorders>
+            <w:shd w:val="clear" w:color="auto" w:fill="D9D2E9"/>
+          </w:tcPr>
+          <w:p>
+            <w:pPr>
+              <w:spacing w:line="360" w:lineRule="auto"/>
+              <w:jc w:val="center"/>
+              <w:rPr>
+                <w:b/>
+                <w:sz w:val="24"/>
+                <w:szCs w:val="24"/>
+              </w:rPr>
+            </w:pPr>
+            <w:r>
+              <w:rPr>
+                <w:b/>
+                <w:sz w:val="24"/>
+                <w:szCs w:val="24"/>
+              </w:rPr>
+              <w:t>Proyecto</w:t>
+            </w:r>
+          </w:p>
+        </w:tc>
+        <w:tc>
+          <w:tcPr>
+            <w:tcW w:w="7357" w:type="dxa"/>
+            <w:gridSpan w:val="4"/>
+            <w:tcBorders>
+              <w:top w:val="single" w:sz="4" w:space="0" w:color="8E7CC3"/>
+              <w:left w:val="single" w:sz="4" w:space="0" w:color="8E7CC3"/>
+              <w:bottom w:val="single" w:sz="4" w:space="0" w:color="8E7CC3"/>
+              <w:right w:val="single" w:sz="4" w:space="0" w:color="8E7CC3"/>
+            </w:tcBorders>
+          </w:tcPr>
+          <w:p>
+            <w:pPr>
+              <w:widowControl w:val="0"/>
+              <w:pBdr>
+                <w:top w:val="nil"/>
+                <w:left w:val="nil"/>
+                <w:bottom w:val="nil"/>
+                <w:right w:val="nil"/>
+                <w:between w:val="nil"/>
+              </w:pBdr>
+              <w:spacing w:line="240" w:lineRule="auto"/>
+              <w:rPr>
+                <w:sz w:val="24"/>
+                <w:szCs w:val="24"/>
+              </w:rPr>
+            </w:pPr>
+            <w:r>
+              <w:rPr>
+                <w:sz w:val="24"/>
+                <w:szCs w:val="24"/>
+              </w:rPr>
+              <w:t xml:space="preserve">SCEF </w:t>
+            </w:r>
+          </w:p>
+        </w:tc>
+      </w:tr>
+      <w:tr>
+        <w:tc>
+          <w:tcPr>
+            <w:tcW w:w="1809" w:type="dxa"/>
+            <w:tcBorders>
+              <w:top w:val="single" w:sz="4" w:space="0" w:color="8E7CC3"/>
+              <w:left w:val="single" w:sz="4" w:space="0" w:color="8E7CC3"/>
+              <w:bottom w:val="single" w:sz="4" w:space="0" w:color="8E7CC3"/>
+              <w:right w:val="single" w:sz="4" w:space="0" w:color="8E7CC3"/>
+            </w:tcBorders>
+            <w:shd w:val="clear" w:color="auto" w:fill="D9D2E9"/>
+          </w:tcPr>
+          <w:p>
+            <w:pPr>
+              <w:spacing w:line="360" w:lineRule="auto"/>
+              <w:jc w:val="center"/>
+              <w:rPr>
+                <w:b/>
+                <w:sz w:val="24"/>
+                <w:szCs w:val="24"/>
+              </w:rPr>
+            </w:pPr>
+            <w:r>
+              <w:rPr>
+                <w:b/>
+                <w:sz w:val="24"/>
+                <w:szCs w:val="24"/>
+              </w:rPr>
+              <w:t>Fecha</w:t>
+            </w:r>
+          </w:p>
+        </w:tc>
+        <w:tc>
+          <w:tcPr>
+            <w:tcW w:w="7357" w:type="dxa"/>
+            <w:gridSpan w:val="4"/>
+            <w:tcBorders>
+              <w:top w:val="single" w:sz="4" w:space="0" w:color="8E7CC3"/>
+              <w:left w:val="single" w:sz="4" w:space="0" w:color="8E7CC3"/>
+              <w:bottom w:val="single" w:sz="4" w:space="0" w:color="8E7CC3"/>
+              <w:right w:val="single" w:sz="4" w:space="0" w:color="8E7CC3"/>
+            </w:tcBorders>
+          </w:tcPr>
+          <w:p>
+            <w:pPr>
+              <w:widowControl w:val="0"/>
+              <w:pBdr>
+                <w:top w:val="nil"/>
+                <w:left w:val="nil"/>
+                <w:bottom w:val="nil"/>
+                <w:right w:val="nil"/>
+                <w:between w:val="nil"/>
+              </w:pBdr>
+              <w:spacing w:line="240" w:lineRule="auto"/>
+              <w:rPr>
+                <w:sz w:val="24"/>
+                <w:szCs w:val="24"/>
+              </w:rPr>
+            </w:pPr>
+            <w:r>
+              <w:rPr>
+                <w:sz w:val="24"/>
+                <w:szCs w:val="24"/>
+              </w:rPr>
+              <w:t>31-05-2018</w:t>
+            </w:r>
+          </w:p>
+        </w:tc>
+      </w:tr>
+      <w:tr>
+        <w:tc>
+          <w:tcPr>
+            <w:tcW w:w="1809" w:type="dxa"/>
+            <w:tcBorders>
+              <w:top w:val="single" w:sz="4" w:space="0" w:color="8E7CC3"/>
+              <w:left w:val="single" w:sz="4" w:space="0" w:color="8E7CC3"/>
+              <w:bottom w:val="single" w:sz="4" w:space="0" w:color="8E7CC3"/>
+              <w:right w:val="single" w:sz="4" w:space="0" w:color="8E7CC3"/>
+            </w:tcBorders>
+            <w:shd w:val="clear" w:color="auto" w:fill="D9D2E9"/>
+          </w:tcPr>
+          <w:p>
+            <w:pPr>
+              <w:spacing w:line="360" w:lineRule="auto"/>
+              <w:jc w:val="center"/>
+              <w:rPr>
+                <w:b/>
+                <w:sz w:val="24"/>
+                <w:szCs w:val="24"/>
+              </w:rPr>
+            </w:pPr>
+            <w:r>
+              <w:rPr>
+                <w:b/>
+                <w:sz w:val="24"/>
+                <w:szCs w:val="24"/>
+              </w:rPr>
+              <w:t>Fuente</w:t>
+            </w:r>
+          </w:p>
+        </w:tc>
+        <w:tc>
+          <w:tcPr>
+            <w:tcW w:w="7357" w:type="dxa"/>
+            <w:gridSpan w:val="4"/>
+            <w:tcBorders>
+              <w:top w:val="single" w:sz="4" w:space="0" w:color="8E7CC3"/>
+              <w:left w:val="single" w:sz="4" w:space="0" w:color="8E7CC3"/>
+              <w:bottom w:val="single" w:sz="4" w:space="0" w:color="8E7CC3"/>
+              <w:right w:val="single" w:sz="4" w:space="0" w:color="8E7CC3"/>
+            </w:tcBorders>
+          </w:tcPr>
+          <w:p>
+            <w:pPr>
+              <w:widowControl w:val="0"/>
+              <w:pBdr>
+                <w:top w:val="nil"/>
+                <w:left w:val="nil"/>
+                <w:bottom w:val="nil"/>
+                <w:right w:val="nil"/>
+                <w:between w:val="nil"/>
+              </w:pBdr>
+              <w:spacing w:line="240" w:lineRule="auto"/>
+              <w:rPr>
+                <w:sz w:val="24"/>
+                <w:szCs w:val="24"/>
+              </w:rPr>
+            </w:pPr>
+            <w:r>
+              <w:rPr>
+                <w:sz w:val="24"/>
+                <w:szCs w:val="24"/>
+              </w:rPr>
+              <w:t>Usuario</w:t>
+            </w:r>
+          </w:p>
+        </w:tc>
+      </w:tr>
+      <w:tr>
+        <w:tc>
+          <w:tcPr>
+            <w:tcW w:w="1809" w:type="dxa"/>
+            <w:tcBorders>
+              <w:top w:val="single" w:sz="4" w:space="0" w:color="8E7CC3"/>
+              <w:left w:val="single" w:sz="4" w:space="0" w:color="8E7CC3"/>
+              <w:bottom w:val="single" w:sz="4" w:space="0" w:color="8E7CC3"/>
+              <w:right w:val="single" w:sz="4" w:space="0" w:color="8E7CC3"/>
+            </w:tcBorders>
+            <w:shd w:val="clear" w:color="auto" w:fill="D9D2E9"/>
+          </w:tcPr>
+          <w:p>
+            <w:pPr>
+              <w:spacing w:line="360" w:lineRule="auto"/>
+              <w:jc w:val="center"/>
+              <w:rPr>
+                <w:b/>
+                <w:sz w:val="24"/>
+                <w:szCs w:val="24"/>
+              </w:rPr>
+            </w:pPr>
+            <w:r>
+              <w:rPr>
+                <w:b/>
+                <w:sz w:val="24"/>
+                <w:szCs w:val="24"/>
+              </w:rPr>
+              <w:t>Autores</w:t>
+            </w:r>
+          </w:p>
+        </w:tc>
+        <w:tc>
+          <w:tcPr>
+            <w:tcW w:w="7357" w:type="dxa"/>
+            <w:gridSpan w:val="4"/>
+            <w:tcBorders>
+              <w:top w:val="single" w:sz="4" w:space="0" w:color="8E7CC3"/>
+              <w:left w:val="single" w:sz="4" w:space="0" w:color="8E7CC3"/>
+              <w:bottom w:val="single" w:sz="4" w:space="0" w:color="8E7CC3"/>
+              <w:right w:val="single" w:sz="4" w:space="0" w:color="8E7CC3"/>
+            </w:tcBorders>
+          </w:tcPr>
+          <w:p>
+            <w:pPr>
+              <w:widowControl w:val="0"/>
+              <w:pBdr>
+                <w:top w:val="nil"/>
+                <w:left w:val="nil"/>
+                <w:bottom w:val="nil"/>
+                <w:right w:val="nil"/>
+                <w:between w:val="nil"/>
+              </w:pBdr>
+              <w:spacing w:line="240" w:lineRule="auto"/>
+              <w:rPr>
+                <w:sz w:val="24"/>
+                <w:szCs w:val="24"/>
+              </w:rPr>
+            </w:pPr>
+            <w:r>
+              <w:rPr>
+                <w:sz w:val="24"/>
+                <w:szCs w:val="24"/>
+              </w:rPr>
+              <w:t>Dueño de la farmacia</w:t>
+            </w:r>
+          </w:p>
+        </w:tc>
+      </w:tr>
+      <w:tr>
+        <w:tc>
+          <w:tcPr>
+            <w:tcW w:w="1809" w:type="dxa"/>
+            <w:tcBorders>
+              <w:top w:val="single" w:sz="4" w:space="0" w:color="8E7CC3"/>
+              <w:left w:val="single" w:sz="4" w:space="0" w:color="8E7CC3"/>
+              <w:bottom w:val="single" w:sz="4" w:space="0" w:color="8E7CC3"/>
+              <w:right w:val="single" w:sz="4" w:space="0" w:color="8E7CC3"/>
+            </w:tcBorders>
+            <w:shd w:val="clear" w:color="auto" w:fill="D9D2E9"/>
+          </w:tcPr>
+          <w:p>
+            <w:pPr>
+              <w:spacing w:line="360" w:lineRule="auto"/>
+              <w:jc w:val="center"/>
+              <w:rPr>
+                <w:b/>
+                <w:sz w:val="24"/>
+                <w:szCs w:val="24"/>
+              </w:rPr>
+            </w:pPr>
+            <w:r>
+              <w:rPr>
+                <w:b/>
+                <w:sz w:val="24"/>
+                <w:szCs w:val="24"/>
+              </w:rPr>
+              <w:t>Descripción</w:t>
+            </w:r>
+          </w:p>
+        </w:tc>
+        <w:tc>
+          <w:tcPr>
+            <w:tcW w:w="7357" w:type="dxa"/>
+            <w:gridSpan w:val="4"/>
+            <w:tcBorders>
+              <w:top w:val="single" w:sz="4" w:space="0" w:color="8E7CC3"/>
+              <w:left w:val="single" w:sz="4" w:space="0" w:color="8E7CC3"/>
+              <w:bottom w:val="single" w:sz="4" w:space="0" w:color="8E7CC3"/>
+              <w:right w:val="single" w:sz="4" w:space="0" w:color="8E7CC3"/>
+            </w:tcBorders>
+          </w:tcPr>
+          <w:p>
+            <w:pPr>
+              <w:widowControl w:val="0"/>
+              <w:pBdr>
+                <w:top w:val="nil"/>
+                <w:left w:val="nil"/>
+                <w:bottom w:val="nil"/>
+                <w:right w:val="nil"/>
+                <w:between w:val="nil"/>
+              </w:pBdr>
+              <w:spacing w:line="240" w:lineRule="auto"/>
+              <w:rPr>
+                <w:sz w:val="24"/>
+                <w:szCs w:val="24"/>
+              </w:rPr>
+            </w:pPr>
+            <w:r>
+              <w:rPr>
+                <w:sz w:val="24"/>
+                <w:szCs w:val="24"/>
+              </w:rPr>
+              <w:t xml:space="preserve">Generar reportes </w:t>
+            </w:r>
+            <w:r>
+              <w:rPr>
+                <w:sz w:val="24"/>
+                <w:szCs w:val="24"/>
+              </w:rPr>
+              <w:t>de productos vendidos a demanda.</w:t>
+            </w:r>
+          </w:p>
+        </w:tc>
+      </w:tr>
+      <w:tr>
+        <w:tc>
+          <w:tcPr>
+            <w:tcW w:w="1809" w:type="dxa"/>
+            <w:tcBorders>
+              <w:top w:val="single" w:sz="4" w:space="0" w:color="8E7CC3"/>
+              <w:left w:val="single" w:sz="4" w:space="0" w:color="8E7CC3"/>
+              <w:bottom w:val="single" w:sz="4" w:space="0" w:color="8E7CC3"/>
+              <w:right w:val="single" w:sz="4" w:space="0" w:color="8E7CC3"/>
+            </w:tcBorders>
+            <w:shd w:val="clear" w:color="auto" w:fill="D9D2E9"/>
+          </w:tcPr>
+          <w:p>
+            <w:pPr>
+              <w:spacing w:line="360" w:lineRule="auto"/>
+              <w:jc w:val="center"/>
+              <w:rPr>
+                <w:b/>
+                <w:sz w:val="24"/>
+                <w:szCs w:val="24"/>
+              </w:rPr>
+            </w:pPr>
+            <w:r>
+              <w:rPr>
+                <w:b/>
+                <w:sz w:val="24"/>
+                <w:szCs w:val="24"/>
+              </w:rPr>
+              <w:t>Justificación</w:t>
+            </w:r>
+          </w:p>
+        </w:tc>
+        <w:tc>
+          <w:tcPr>
+            <w:tcW w:w="7357" w:type="dxa"/>
+            <w:gridSpan w:val="4"/>
+            <w:tcBorders>
+              <w:top w:val="single" w:sz="4" w:space="0" w:color="8E7CC3"/>
+              <w:left w:val="single" w:sz="4" w:space="0" w:color="8E7CC3"/>
+              <w:bottom w:val="single" w:sz="4" w:space="0" w:color="8E7CC3"/>
+              <w:right w:val="single" w:sz="4" w:space="0" w:color="8E7CC3"/>
+            </w:tcBorders>
+          </w:tcPr>
+          <w:p>
+            <w:pPr>
+              <w:widowControl w:val="0"/>
+              <w:pBdr>
+                <w:top w:val="nil"/>
+                <w:left w:val="nil"/>
+                <w:bottom w:val="nil"/>
+                <w:right w:val="nil"/>
+                <w:between w:val="nil"/>
+              </w:pBdr>
+              <w:spacing w:line="240" w:lineRule="auto"/>
+              <w:jc w:val="both"/>
+              <w:rPr>
+                <w:sz w:val="24"/>
+                <w:szCs w:val="24"/>
+              </w:rPr>
+            </w:pPr>
+            <w:r>
+              <w:rPr>
+                <w:sz w:val="24"/>
+                <w:szCs w:val="24"/>
+              </w:rPr>
+              <w:t>El lanzamiento</w:t>
+            </w:r>
+            <w:r>
+              <w:rPr>
+                <w:sz w:val="24"/>
+                <w:szCs w:val="24"/>
+              </w:rPr>
+              <w:t xml:space="preserve">, con cierta periodicidad, </w:t>
+            </w:r>
+            <w:r>
+              <w:rPr>
+                <w:sz w:val="24"/>
+                <w:szCs w:val="24"/>
+              </w:rPr>
+              <w:t xml:space="preserve">de </w:t>
+            </w:r>
+            <w:r>
+              <w:rPr>
+                <w:sz w:val="24"/>
+                <w:szCs w:val="24"/>
+              </w:rPr>
+              <w:t xml:space="preserve">promociones que permitan retener la preferencia del cliente hacia la empresa </w:t>
+            </w:r>
+            <w:r>
+              <w:rPr>
+                <w:sz w:val="24"/>
+                <w:szCs w:val="24"/>
+              </w:rPr>
+              <w:t xml:space="preserve">crea la necesidad de saber cuáles son los productos con mayor demanda durante un tiempo dado, para lo cual se requiere que el actual modulo de generación de reportes </w:t>
+            </w:r>
+            <w:r>
+              <w:rPr>
+                <w:sz w:val="24"/>
+                <w:szCs w:val="24"/>
+              </w:rPr>
+              <w:t>permita que el tiempo en que va a emitir sus resultados sea configurable por el usuario.</w:t>
+            </w:r>
+          </w:p>
+        </w:tc>
+      </w:tr>
+      <w:tr>
+        <w:tc>
+          <w:tcPr>
+            <w:tcW w:w="1809" w:type="dxa"/>
+            <w:tcBorders>
+              <w:top w:val="single" w:sz="4" w:space="0" w:color="8E7CC3"/>
+              <w:left w:val="single" w:sz="4" w:space="0" w:color="8E7CC3"/>
+              <w:bottom w:val="single" w:sz="4" w:space="0" w:color="8E7CC3"/>
+              <w:right w:val="single" w:sz="4" w:space="0" w:color="8E7CC3"/>
+            </w:tcBorders>
+            <w:shd w:val="clear" w:color="auto" w:fill="D9D2E9"/>
+          </w:tcPr>
+          <w:p>
+            <w:pPr>
+              <w:spacing w:line="360" w:lineRule="auto"/>
+              <w:jc w:val="center"/>
+              <w:rPr>
+                <w:b/>
+                <w:sz w:val="24"/>
+                <w:szCs w:val="24"/>
+              </w:rPr>
+            </w:pPr>
+            <w:r>
+              <w:rPr>
+                <w:b/>
+                <w:sz w:val="24"/>
+                <w:szCs w:val="24"/>
+              </w:rPr>
+              <w:t>Prioridad</w:t>
+            </w:r>
+          </w:p>
+        </w:tc>
+        <w:tc>
+          <w:tcPr>
+            <w:tcW w:w="7357" w:type="dxa"/>
+            <w:gridSpan w:val="4"/>
+            <w:tcBorders>
+              <w:top w:val="single" w:sz="4" w:space="0" w:color="8E7CC3"/>
+              <w:left w:val="single" w:sz="4" w:space="0" w:color="8E7CC3"/>
+              <w:bottom w:val="single" w:sz="4" w:space="0" w:color="8E7CC3"/>
+              <w:right w:val="single" w:sz="4" w:space="0" w:color="8E7CC3"/>
+            </w:tcBorders>
+          </w:tcPr>
+          <w:p>
+            <w:pPr>
+              <w:spacing w:line="360" w:lineRule="auto"/>
+              <w:rPr>
+                <w:sz w:val="24"/>
+                <w:szCs w:val="24"/>
+              </w:rPr>
+            </w:pPr>
+            <w:r>
+              <w:rPr>
+                <w:sz w:val="24"/>
+                <w:szCs w:val="24"/>
+              </w:rPr>
+              <w:t>[ ]Baja          [</w:t>
+            </w:r>
+            <w:r>
+              <w:rPr>
+                <w:sz w:val="24"/>
+                <w:szCs w:val="24"/>
+              </w:rPr>
+              <w:t>X</w:t>
+            </w:r>
+            <w:r>
+              <w:rPr>
+                <w:sz w:val="24"/>
+                <w:szCs w:val="24"/>
+              </w:rPr>
+              <w:t>]Normal          []Alta          [ ]Urgente</w:t>
+            </w:r>
+          </w:p>
+        </w:tc>
+      </w:tr>
+      <w:tr>
+        <w:trPr>
+          <w:trHeight w:val="820"/>
+        </w:trPr>
+        <w:tc>
+          <w:tcPr>
+            <w:tcW w:w="1809" w:type="dxa"/>
+            <w:tcBorders>
+              <w:top w:val="single" w:sz="4" w:space="0" w:color="8E7CC3"/>
+              <w:left w:val="single" w:sz="4" w:space="0" w:color="8E7CC3"/>
+              <w:bottom w:val="single" w:sz="4" w:space="0" w:color="8E7CC3"/>
+              <w:right w:val="single" w:sz="4" w:space="0" w:color="8E7CC3"/>
+            </w:tcBorders>
+            <w:shd w:val="clear" w:color="auto" w:fill="D9D2E9"/>
+          </w:tcPr>
+          <w:p>
+            <w:pPr>
+              <w:spacing w:line="360" w:lineRule="auto"/>
+              <w:jc w:val="center"/>
+              <w:rPr>
+                <w:b/>
+                <w:sz w:val="24"/>
+                <w:szCs w:val="24"/>
+              </w:rPr>
+            </w:pPr>
+            <w:r>
+              <w:rPr>
+                <w:b/>
+                <w:sz w:val="24"/>
+                <w:szCs w:val="24"/>
+              </w:rPr>
+              <w:t>Estado</w:t>
+            </w:r>
+          </w:p>
+        </w:tc>
+        <w:tc>
+          <w:tcPr>
+            <w:tcW w:w="7357" w:type="dxa"/>
+            <w:gridSpan w:val="4"/>
+            <w:tcBorders>
+              <w:top w:val="single" w:sz="4" w:space="0" w:color="8E7CC3"/>
+              <w:left w:val="single" w:sz="4" w:space="0" w:color="8E7CC3"/>
+              <w:bottom w:val="single" w:sz="4" w:space="0" w:color="8E7CC3"/>
+              <w:right w:val="single" w:sz="4" w:space="0" w:color="8E7CC3"/>
+            </w:tcBorders>
+          </w:tcPr>
+          <w:p>
+            <w:pPr>
+              <w:tabs>
+                <w:tab w:val="left" w:pos="3114"/>
+              </w:tabs>
+              <w:spacing w:line="360" w:lineRule="auto"/>
+              <w:rPr>
+                <w:sz w:val="24"/>
+                <w:szCs w:val="24"/>
+              </w:rPr>
+            </w:pPr>
+            <w:r>
+              <w:rPr>
+                <w:sz w:val="24"/>
+                <w:szCs w:val="24"/>
+              </w:rPr>
+              <w:t>[X</w:t>
+            </w:r>
+            <w:bookmarkStart w:id="10" w:name="_GoBack"/>
+            <w:bookmarkEnd w:id="10"/>
+            <w:r>
+              <w:rPr>
+                <w:sz w:val="24"/>
+                <w:szCs w:val="24"/>
+              </w:rPr>
+              <w:t xml:space="preserve"> </w:t>
+            </w:r>
+            <w:r>
+              <w:rPr>
+                <w:sz w:val="24"/>
+                <w:szCs w:val="24"/>
+              </w:rPr>
+              <w:t>]Analizado</w:t>
+            </w:r>
+            <w:r>
+              <w:rPr>
+                <w:sz w:val="24"/>
+                <w:szCs w:val="24"/>
+              </w:rPr>
+              <w:tab/>
+              <w:t>[ ]Implementado</w:t>
+            </w:r>
+          </w:p>
+          <w:p>
+            <w:pPr>
+              <w:tabs>
+                <w:tab w:val="left" w:pos="3114"/>
+              </w:tabs>
+              <w:spacing w:line="360" w:lineRule="auto"/>
+              <w:rPr>
+                <w:sz w:val="24"/>
+                <w:szCs w:val="24"/>
+              </w:rPr>
+            </w:pPr>
+            <w:r>
+              <w:rPr>
+                <w:sz w:val="24"/>
+                <w:szCs w:val="24"/>
+              </w:rPr>
+              <w:t>[ ]Clasificado</w:t>
+            </w:r>
+            <w:r>
+              <w:rPr>
+                <w:sz w:val="24"/>
+                <w:szCs w:val="24"/>
+              </w:rPr>
+              <w:tab/>
+              <w:t>[ ]Verificado</w:t>
+            </w:r>
+          </w:p>
+          <w:p>
+            <w:pPr>
+              <w:tabs>
+                <w:tab w:val="left" w:pos="3114"/>
+              </w:tabs>
+              <w:spacing w:line="360" w:lineRule="auto"/>
+              <w:rPr>
+                <w:sz w:val="24"/>
+                <w:szCs w:val="24"/>
+              </w:rPr>
+            </w:pPr>
+            <w:r>
+              <w:rPr>
+                <w:sz w:val="24"/>
+                <w:szCs w:val="24"/>
+              </w:rPr>
+              <w:t>[ ]Evaluado</w:t>
+            </w:r>
+            <w:r>
+              <w:rPr>
+                <w:sz w:val="24"/>
+                <w:szCs w:val="24"/>
+              </w:rPr>
+              <w:tab/>
+              <w:t>[ ]Cerrado</w:t>
+            </w:r>
+          </w:p>
+          <w:p>
+            <w:pPr>
+              <w:tabs>
+                <w:tab w:val="left" w:pos="3114"/>
+              </w:tabs>
+              <w:spacing w:line="360" w:lineRule="auto"/>
+              <w:rPr>
+                <w:sz w:val="24"/>
+                <w:szCs w:val="24"/>
+              </w:rPr>
+            </w:pPr>
+            <w:r>
+              <w:rPr>
+                <w:sz w:val="24"/>
+                <w:szCs w:val="24"/>
+              </w:rPr>
+              <w:t>[</w:t>
+            </w:r>
+            <w:r>
+              <w:rPr>
+                <w:sz w:val="24"/>
+                <w:szCs w:val="24"/>
+              </w:rPr>
+              <w:t xml:space="preserve"> </w:t>
+            </w:r>
+            <w:r>
+              <w:rPr>
+                <w:sz w:val="24"/>
+                <w:szCs w:val="24"/>
+              </w:rPr>
+              <w:t>]Aprobado</w:t>
+            </w:r>
+            <w:r>
+              <w:rPr>
+                <w:sz w:val="24"/>
+                <w:szCs w:val="24"/>
+              </w:rPr>
+              <w:tab/>
+              <w:t>[ ]Rechazado</w:t>
+            </w:r>
+          </w:p>
+          <w:p>
+            <w:pPr>
+              <w:tabs>
+                <w:tab w:val="left" w:pos="3114"/>
+              </w:tabs>
+              <w:spacing w:line="360" w:lineRule="auto"/>
+              <w:rPr>
+                <w:sz w:val="24"/>
+                <w:szCs w:val="24"/>
+              </w:rPr>
+            </w:pPr>
+            <w:r>
+              <w:rPr>
+                <w:sz w:val="24"/>
+                <w:szCs w:val="24"/>
+              </w:rPr>
+              <w:t xml:space="preserve">[ ]Planificado          </w:t>
+            </w:r>
+            <w:r>
+              <w:rPr>
+                <w:sz w:val="24"/>
+                <w:szCs w:val="24"/>
+              </w:rPr>
+              <w:tab/>
+              <w:t>[ ]Anulado</w:t>
+            </w:r>
+          </w:p>
+        </w:tc>
+      </w:tr>
+      <w:tr>
+        <w:trPr>
+          <w:trHeight w:val="820"/>
+        </w:trPr>
+        <w:tc>
+          <w:tcPr>
+            <w:tcW w:w="1809" w:type="dxa"/>
+            <w:tcBorders>
+              <w:top w:val="single" w:sz="4" w:space="0" w:color="8E7CC3"/>
+              <w:left w:val="single" w:sz="4" w:space="0" w:color="8E7CC3"/>
+              <w:bottom w:val="single" w:sz="4" w:space="0" w:color="8E7CC3"/>
+              <w:right w:val="single" w:sz="4" w:space="0" w:color="8E7CC3"/>
+            </w:tcBorders>
+            <w:shd w:val="clear" w:color="auto" w:fill="D9D2E9"/>
+          </w:tcPr>
+          <w:p>
+            <w:pPr>
+              <w:spacing w:line="360" w:lineRule="auto"/>
+              <w:jc w:val="center"/>
+              <w:rPr>
+                <w:b/>
+                <w:sz w:val="24"/>
+                <w:szCs w:val="24"/>
+              </w:rPr>
+            </w:pPr>
+            <w:r>
+              <w:rPr>
+                <w:b/>
+                <w:sz w:val="24"/>
+                <w:szCs w:val="24"/>
+              </w:rPr>
+              <w:t>Descripción de la Solución</w:t>
+            </w:r>
+          </w:p>
+        </w:tc>
+        <w:tc>
+          <w:tcPr>
+            <w:tcW w:w="7357" w:type="dxa"/>
+            <w:gridSpan w:val="4"/>
+            <w:tcBorders>
+              <w:top w:val="single" w:sz="4" w:space="0" w:color="8E7CC3"/>
+              <w:left w:val="single" w:sz="4" w:space="0" w:color="8E7CC3"/>
+              <w:bottom w:val="single" w:sz="4" w:space="0" w:color="8E7CC3"/>
+              <w:right w:val="single" w:sz="4" w:space="0" w:color="8E7CC3"/>
+            </w:tcBorders>
+          </w:tcPr>
+          <w:p>
+            <w:pPr>
+              <w:tabs>
+                <w:tab w:val="left" w:pos="3114"/>
+              </w:tabs>
+              <w:spacing w:line="360" w:lineRule="auto"/>
+              <w:rPr>
+                <w:sz w:val="24"/>
+                <w:szCs w:val="24"/>
+              </w:rPr>
+            </w:pPr>
+          </w:p>
+        </w:tc>
+      </w:tr>
+      <w:tr>
+        <w:tc>
+          <w:tcPr>
+            <w:tcW w:w="9166" w:type="dxa"/>
+            <w:gridSpan w:val="5"/>
+            <w:tcBorders>
+              <w:top w:val="single" w:sz="4" w:space="0" w:color="8E7CC3"/>
+              <w:left w:val="single" w:sz="4" w:space="0" w:color="8E7CC3"/>
+              <w:bottom w:val="single" w:sz="4" w:space="0" w:color="8E7CC3"/>
+              <w:right w:val="single" w:sz="4" w:space="0" w:color="8E7CC3"/>
+            </w:tcBorders>
+            <w:shd w:val="clear" w:color="auto" w:fill="D9D2E9"/>
+          </w:tcPr>
+          <w:p>
+            <w:pPr>
+              <w:spacing w:line="360" w:lineRule="auto"/>
+              <w:rPr>
+                <w:b/>
+                <w:sz w:val="24"/>
+                <w:szCs w:val="24"/>
+              </w:rPr>
+            </w:pPr>
+            <w:r>
+              <w:rPr>
+                <w:b/>
+                <w:sz w:val="24"/>
+                <w:szCs w:val="24"/>
+              </w:rPr>
+              <w:t>Comité de Control de Cambios</w:t>
+            </w:r>
+          </w:p>
+        </w:tc>
+      </w:tr>
+      <w:tr>
+        <w:trPr>
+          <w:trHeight w:val="340"/>
+        </w:trPr>
+        <w:tc>
+          <w:tcPr>
+            <w:tcW w:w="2943" w:type="dxa"/>
+            <w:gridSpan w:val="2"/>
+            <w:tcBorders>
+              <w:top w:val="single" w:sz="4" w:space="0" w:color="8E7CC3"/>
+              <w:left w:val="single" w:sz="4" w:space="0" w:color="8E7CC3"/>
+              <w:bottom w:val="single" w:sz="4" w:space="0" w:color="8E7CC3"/>
+              <w:right w:val="single" w:sz="4" w:space="0" w:color="8E7CC3"/>
+            </w:tcBorders>
+          </w:tcPr>
+          <w:p>
+            <w:pPr>
+              <w:spacing w:line="360" w:lineRule="auto"/>
+              <w:jc w:val="center"/>
+              <w:rPr>
+                <w:b/>
+                <w:sz w:val="24"/>
+                <w:szCs w:val="24"/>
+              </w:rPr>
+            </w:pPr>
+            <w:r>
+              <w:rPr>
+                <w:b/>
+                <w:sz w:val="24"/>
+                <w:szCs w:val="24"/>
+              </w:rPr>
+              <w:t>Integrantes</w:t>
+            </w:r>
+          </w:p>
+        </w:tc>
+        <w:tc>
+          <w:tcPr>
+            <w:tcW w:w="2552" w:type="dxa"/>
+            <w:tcBorders>
+              <w:top w:val="single" w:sz="4" w:space="0" w:color="8E7CC3"/>
+              <w:left w:val="single" w:sz="4" w:space="0" w:color="8E7CC3"/>
+              <w:bottom w:val="single" w:sz="4" w:space="0" w:color="8E7CC3"/>
+              <w:right w:val="single" w:sz="4" w:space="0" w:color="8E7CC3"/>
+            </w:tcBorders>
+          </w:tcPr>
+          <w:p>
+            <w:pPr>
+              <w:spacing w:line="360" w:lineRule="auto"/>
+              <w:jc w:val="center"/>
+              <w:rPr>
+                <w:b/>
+                <w:sz w:val="24"/>
+                <w:szCs w:val="24"/>
+              </w:rPr>
+            </w:pPr>
+            <w:r>
+              <w:rPr>
+                <w:b/>
+                <w:sz w:val="24"/>
+                <w:szCs w:val="24"/>
+              </w:rPr>
+              <w:t>Rol</w:t>
+            </w:r>
+          </w:p>
+        </w:tc>
+        <w:tc>
+          <w:tcPr>
+            <w:tcW w:w="1843" w:type="dxa"/>
+            <w:tcBorders>
+              <w:top w:val="single" w:sz="4" w:space="0" w:color="8E7CC3"/>
+              <w:left w:val="single" w:sz="4" w:space="0" w:color="8E7CC3"/>
+              <w:bottom w:val="single" w:sz="4" w:space="0" w:color="8E7CC3"/>
+              <w:right w:val="single" w:sz="4" w:space="0" w:color="8E7CC3"/>
+            </w:tcBorders>
+          </w:tcPr>
+          <w:p>
+            <w:pPr>
+              <w:spacing w:line="360" w:lineRule="auto"/>
+              <w:jc w:val="center"/>
+              <w:rPr>
+                <w:b/>
+                <w:sz w:val="24"/>
+                <w:szCs w:val="24"/>
+              </w:rPr>
+            </w:pPr>
+            <w:r>
+              <w:rPr>
+                <w:b/>
+                <w:sz w:val="24"/>
+                <w:szCs w:val="24"/>
+              </w:rPr>
+              <w:t>Firma</w:t>
+            </w:r>
+          </w:p>
+        </w:tc>
+        <w:tc>
+          <w:tcPr>
+            <w:tcW w:w="1828" w:type="dxa"/>
+            <w:tcBorders>
+              <w:top w:val="single" w:sz="4" w:space="0" w:color="8E7CC3"/>
+              <w:left w:val="single" w:sz="4" w:space="0" w:color="8E7CC3"/>
+              <w:bottom w:val="single" w:sz="4" w:space="0" w:color="8E7CC3"/>
+              <w:right w:val="single" w:sz="4" w:space="0" w:color="8E7CC3"/>
+            </w:tcBorders>
+          </w:tcPr>
+          <w:p>
+            <w:pPr>
+              <w:spacing w:line="360" w:lineRule="auto"/>
+              <w:jc w:val="center"/>
+              <w:rPr>
+                <w:b/>
+                <w:sz w:val="24"/>
+                <w:szCs w:val="24"/>
+              </w:rPr>
+            </w:pPr>
+            <w:r>
+              <w:rPr>
+                <w:b/>
+                <w:sz w:val="24"/>
+                <w:szCs w:val="24"/>
+              </w:rPr>
+              <w:t>Fecha</w:t>
+            </w:r>
+          </w:p>
+        </w:tc>
+      </w:tr>
+      <w:tr>
+        <w:trPr>
+          <w:trHeight w:val="340"/>
+        </w:trPr>
+        <w:tc>
+          <w:tcPr>
+            <w:tcW w:w="2943" w:type="dxa"/>
+            <w:gridSpan w:val="2"/>
+            <w:tcBorders>
+              <w:top w:val="single" w:sz="4" w:space="0" w:color="8E7CC3"/>
+              <w:left w:val="single" w:sz="4" w:space="0" w:color="8E7CC3"/>
+              <w:bottom w:val="single" w:sz="4" w:space="0" w:color="8E7CC3"/>
+              <w:right w:val="single" w:sz="4" w:space="0" w:color="8E7CC3"/>
+            </w:tcBorders>
+          </w:tcPr>
+          <w:p>
+            <w:pPr>
+              <w:widowControl w:val="0"/>
+              <w:pBdr>
+                <w:top w:val="nil"/>
+                <w:left w:val="nil"/>
+                <w:bottom w:val="nil"/>
+                <w:right w:val="nil"/>
+                <w:between w:val="nil"/>
+              </w:pBdr>
+              <w:spacing w:line="240" w:lineRule="auto"/>
+              <w:contextualSpacing/>
+              <w:jc w:val="center"/>
+              <w:rPr>
+                <w:sz w:val="24"/>
+                <w:szCs w:val="24"/>
+              </w:rPr>
+            </w:pPr>
+            <w:r>
+              <w:rPr>
+                <w:sz w:val="24"/>
+                <w:szCs w:val="24"/>
+              </w:rPr>
+              <w:t>Arquitecto de Software</w:t>
+            </w:r>
+          </w:p>
+        </w:tc>
+        <w:tc>
+          <w:tcPr>
+            <w:tcW w:w="2552" w:type="dxa"/>
+            <w:tcBorders>
+              <w:top w:val="single" w:sz="4" w:space="0" w:color="8E7CC3"/>
+              <w:left w:val="single" w:sz="4" w:space="0" w:color="8E7CC3"/>
+              <w:bottom w:val="single" w:sz="4" w:space="0" w:color="8E7CC3"/>
+              <w:right w:val="single" w:sz="4" w:space="0" w:color="8E7CC3"/>
+            </w:tcBorders>
+          </w:tcPr>
+          <w:p>
+            <w:pPr>
+              <w:spacing w:line="360" w:lineRule="auto"/>
+              <w:rPr>
+                <w:sz w:val="24"/>
+                <w:szCs w:val="24"/>
+              </w:rPr>
+            </w:pPr>
+          </w:p>
+        </w:tc>
+        <w:tc>
+          <w:tcPr>
+            <w:tcW w:w="1843" w:type="dxa"/>
+            <w:tcBorders>
+              <w:top w:val="single" w:sz="4" w:space="0" w:color="8E7CC3"/>
+              <w:left w:val="single" w:sz="4" w:space="0" w:color="8E7CC3"/>
+              <w:bottom w:val="single" w:sz="4" w:space="0" w:color="8E7CC3"/>
+              <w:right w:val="single" w:sz="4" w:space="0" w:color="8E7CC3"/>
+            </w:tcBorders>
+          </w:tcPr>
+          <w:p>
+            <w:pPr>
+              <w:spacing w:line="360" w:lineRule="auto"/>
+              <w:rPr>
+                <w:sz w:val="24"/>
+                <w:szCs w:val="24"/>
+              </w:rPr>
+            </w:pPr>
+          </w:p>
+        </w:tc>
+        <w:tc>
+          <w:tcPr>
+            <w:tcW w:w="1828" w:type="dxa"/>
+            <w:tcBorders>
+              <w:top w:val="single" w:sz="4" w:space="0" w:color="8E7CC3"/>
+              <w:left w:val="single" w:sz="4" w:space="0" w:color="8E7CC3"/>
+              <w:bottom w:val="single" w:sz="4" w:space="0" w:color="8E7CC3"/>
+              <w:right w:val="single" w:sz="4" w:space="0" w:color="8E7CC3"/>
+            </w:tcBorders>
+          </w:tcPr>
+          <w:p>
+            <w:pPr>
+              <w:spacing w:line="360" w:lineRule="auto"/>
+              <w:jc w:val="center"/>
+              <w:rPr>
+                <w:sz w:val="24"/>
+                <w:szCs w:val="24"/>
+              </w:rPr>
+            </w:pPr>
+            <w:r>
+              <w:rPr>
+                <w:sz w:val="24"/>
+                <w:szCs w:val="24"/>
+              </w:rPr>
+              <w:t>__/__/____</w:t>
+            </w:r>
+          </w:p>
+        </w:tc>
+      </w:tr>
+      <w:tr>
+        <w:trPr>
+          <w:trHeight w:val="340"/>
+        </w:trPr>
+        <w:tc>
+          <w:tcPr>
+            <w:tcW w:w="2943" w:type="dxa"/>
+            <w:gridSpan w:val="2"/>
+            <w:tcBorders>
+              <w:top w:val="single" w:sz="4" w:space="0" w:color="8E7CC3"/>
+              <w:left w:val="single" w:sz="4" w:space="0" w:color="8E7CC3"/>
+              <w:bottom w:val="single" w:sz="4" w:space="0" w:color="8E7CC3"/>
+              <w:right w:val="single" w:sz="4" w:space="0" w:color="8E7CC3"/>
+            </w:tcBorders>
+          </w:tcPr>
+          <w:p>
+            <w:pPr>
+              <w:widowControl w:val="0"/>
+              <w:pBdr>
+                <w:top w:val="nil"/>
+                <w:left w:val="nil"/>
+                <w:bottom w:val="nil"/>
+                <w:right w:val="nil"/>
+                <w:between w:val="nil"/>
+              </w:pBdr>
+              <w:spacing w:line="240" w:lineRule="auto"/>
+              <w:contextualSpacing/>
+              <w:jc w:val="center"/>
+              <w:rPr>
+                <w:sz w:val="24"/>
+                <w:szCs w:val="24"/>
+              </w:rPr>
+            </w:pPr>
+            <w:r>
+              <w:rPr>
+                <w:sz w:val="24"/>
+                <w:szCs w:val="24"/>
+              </w:rPr>
+              <w:t>Jefe de proyecto</w:t>
+            </w:r>
+          </w:p>
+        </w:tc>
+        <w:tc>
+          <w:tcPr>
+            <w:tcW w:w="2552" w:type="dxa"/>
+            <w:tcBorders>
+              <w:top w:val="single" w:sz="4" w:space="0" w:color="8E7CC3"/>
+              <w:left w:val="single" w:sz="4" w:space="0" w:color="8E7CC3"/>
+              <w:bottom w:val="single" w:sz="4" w:space="0" w:color="8E7CC3"/>
+              <w:right w:val="single" w:sz="4" w:space="0" w:color="8E7CC3"/>
+            </w:tcBorders>
+          </w:tcPr>
+          <w:p>
+            <w:pPr>
+              <w:spacing w:line="360" w:lineRule="auto"/>
+              <w:rPr>
+                <w:sz w:val="24"/>
+                <w:szCs w:val="24"/>
+              </w:rPr>
+            </w:pPr>
+          </w:p>
+        </w:tc>
+        <w:tc>
+          <w:tcPr>
+            <w:tcW w:w="1843" w:type="dxa"/>
+            <w:tcBorders>
+              <w:top w:val="single" w:sz="4" w:space="0" w:color="8E7CC3"/>
+              <w:left w:val="single" w:sz="4" w:space="0" w:color="8E7CC3"/>
+              <w:bottom w:val="single" w:sz="4" w:space="0" w:color="8E7CC3"/>
+              <w:right w:val="single" w:sz="4" w:space="0" w:color="8E7CC3"/>
+            </w:tcBorders>
+          </w:tcPr>
+          <w:p>
+            <w:pPr>
+              <w:spacing w:line="360" w:lineRule="auto"/>
+              <w:rPr>
+                <w:sz w:val="24"/>
+                <w:szCs w:val="24"/>
+              </w:rPr>
+            </w:pPr>
+          </w:p>
+        </w:tc>
+        <w:tc>
+          <w:tcPr>
+            <w:tcW w:w="1828" w:type="dxa"/>
+            <w:tcBorders>
+              <w:top w:val="single" w:sz="4" w:space="0" w:color="8E7CC3"/>
+              <w:left w:val="single" w:sz="4" w:space="0" w:color="8E7CC3"/>
+              <w:bottom w:val="single" w:sz="4" w:space="0" w:color="8E7CC3"/>
+              <w:right w:val="single" w:sz="4" w:space="0" w:color="8E7CC3"/>
+            </w:tcBorders>
+          </w:tcPr>
+          <w:p>
+            <w:pPr>
+              <w:spacing w:line="360" w:lineRule="auto"/>
+              <w:jc w:val="center"/>
+              <w:rPr>
+                <w:sz w:val="24"/>
+                <w:szCs w:val="24"/>
+              </w:rPr>
+            </w:pPr>
+            <w:r>
+              <w:rPr>
+                <w:sz w:val="24"/>
+                <w:szCs w:val="24"/>
+              </w:rPr>
+              <w:t>__/__/____</w:t>
+            </w:r>
+          </w:p>
+        </w:tc>
+      </w:tr>
+      <w:tr>
+        <w:trPr>
+          <w:trHeight w:val="340"/>
+        </w:trPr>
+        <w:tc>
+          <w:tcPr>
+            <w:tcW w:w="2943" w:type="dxa"/>
+            <w:gridSpan w:val="2"/>
+            <w:tcBorders>
+              <w:top w:val="single" w:sz="4" w:space="0" w:color="8E7CC3"/>
+              <w:left w:val="single" w:sz="4" w:space="0" w:color="8E7CC3"/>
+              <w:bottom w:val="single" w:sz="4" w:space="0" w:color="8E7CC3"/>
+              <w:right w:val="single" w:sz="4" w:space="0" w:color="8E7CC3"/>
+            </w:tcBorders>
+          </w:tcPr>
+          <w:p>
+            <w:pPr>
+              <w:widowControl w:val="0"/>
+              <w:pBdr>
+                <w:top w:val="nil"/>
+                <w:left w:val="nil"/>
+                <w:bottom w:val="nil"/>
+                <w:right w:val="nil"/>
+                <w:between w:val="nil"/>
+              </w:pBdr>
+              <w:spacing w:line="240" w:lineRule="auto"/>
+              <w:contextualSpacing/>
+              <w:jc w:val="center"/>
+              <w:rPr>
+                <w:sz w:val="24"/>
+                <w:szCs w:val="24"/>
+              </w:rPr>
+            </w:pPr>
+            <w:r>
+              <w:rPr>
+                <w:sz w:val="24"/>
+                <w:szCs w:val="24"/>
+              </w:rPr>
+              <w:t>Analista senior</w:t>
+            </w:r>
+          </w:p>
+        </w:tc>
+        <w:tc>
+          <w:tcPr>
+            <w:tcW w:w="2552" w:type="dxa"/>
+            <w:tcBorders>
+              <w:top w:val="single" w:sz="4" w:space="0" w:color="8E7CC3"/>
+              <w:left w:val="single" w:sz="4" w:space="0" w:color="8E7CC3"/>
+              <w:bottom w:val="single" w:sz="4" w:space="0" w:color="8E7CC3"/>
+              <w:right w:val="single" w:sz="4" w:space="0" w:color="8E7CC3"/>
+            </w:tcBorders>
+          </w:tcPr>
+          <w:p>
+            <w:pPr>
+              <w:spacing w:line="360" w:lineRule="auto"/>
+              <w:rPr>
+                <w:sz w:val="24"/>
+                <w:szCs w:val="24"/>
+              </w:rPr>
+            </w:pPr>
+          </w:p>
+        </w:tc>
+        <w:tc>
+          <w:tcPr>
+            <w:tcW w:w="1843" w:type="dxa"/>
+            <w:tcBorders>
+              <w:top w:val="single" w:sz="4" w:space="0" w:color="8E7CC3"/>
+              <w:left w:val="single" w:sz="4" w:space="0" w:color="8E7CC3"/>
+              <w:bottom w:val="single" w:sz="4" w:space="0" w:color="8E7CC3"/>
+              <w:right w:val="single" w:sz="4" w:space="0" w:color="8E7CC3"/>
+            </w:tcBorders>
+          </w:tcPr>
+          <w:p>
+            <w:pPr>
+              <w:spacing w:line="360" w:lineRule="auto"/>
+              <w:rPr>
+                <w:sz w:val="24"/>
+                <w:szCs w:val="24"/>
+              </w:rPr>
+            </w:pPr>
+          </w:p>
+        </w:tc>
+        <w:tc>
+          <w:tcPr>
+            <w:tcW w:w="1828" w:type="dxa"/>
+            <w:tcBorders>
+              <w:top w:val="single" w:sz="4" w:space="0" w:color="8E7CC3"/>
+              <w:left w:val="single" w:sz="4" w:space="0" w:color="8E7CC3"/>
+              <w:bottom w:val="single" w:sz="4" w:space="0" w:color="8E7CC3"/>
+              <w:right w:val="single" w:sz="4" w:space="0" w:color="8E7CC3"/>
+            </w:tcBorders>
+          </w:tcPr>
+          <w:p>
+            <w:pPr>
+              <w:spacing w:line="360" w:lineRule="auto"/>
+              <w:jc w:val="center"/>
+              <w:rPr>
+                <w:sz w:val="24"/>
+                <w:szCs w:val="24"/>
+              </w:rPr>
+            </w:pPr>
+            <w:r>
+              <w:rPr>
+                <w:sz w:val="24"/>
+                <w:szCs w:val="24"/>
+              </w:rPr>
+              <w:t>__/__/____</w:t>
+            </w:r>
+          </w:p>
+        </w:tc>
+      </w:tr>
+    </w:tbl>
+    <w:p>
+      <w:pPr>
+        <w:spacing w:before="120"/>
+        <w:jc w:val="center"/>
+        <w:rPr>
+          <w:sz w:val="24"/>
+          <w:szCs w:val="24"/>
+        </w:rPr>
+      </w:pPr>
+      <w:r>
+        <w:rPr>
+          <w:b/>
+          <w:sz w:val="24"/>
+          <w:szCs w:val="24"/>
+        </w:rPr>
+        <w:t>Tabla 22</w:t>
+      </w:r>
+      <w:r>
+        <w:rPr>
+          <w:b/>
+          <w:sz w:val="24"/>
+          <w:szCs w:val="24"/>
+        </w:rPr>
+        <w:t>.</w:t>
+      </w:r>
+      <w:r>
+        <w:rPr>
+          <w:sz w:val="24"/>
+          <w:szCs w:val="24"/>
+        </w:rPr>
+        <w:t xml:space="preserve"> Solicitud de cambio 03</w:t>
+      </w:r>
+    </w:p>
+    <w:p>
+      <w:pPr>
+        <w:spacing w:before="120"/>
+        <w:jc w:val="center"/>
         <w:rPr>
           <w:sz w:val="24"/>
           <w:szCs w:val="24"/>
@@ -24925,7 +25922,7 @@
 </file>
 
 <file path=word/endnotes.xml><?xml version="1.0" encoding="utf-8"?>
-<w:endnotes xmlns:wpc="http://schemas.microsoft.com/office/word/2010/wordprocessingCanvas" xmlns:mc="http://schemas.openxmlformats.org/markup-compatibility/2006" xmlns:o="urn:schemas-microsoft-com:office:office" xmlns:r="http://schemas.openxmlformats.org/officeDocument/2006/relationships" xmlns:m="http://schemas.openxmlformats.org/officeDocument/2006/math" xmlns:v="urn:schemas-microsoft-com:vml" xmlns:wp14="http://schemas.microsoft.com/office/word/2010/wordprocessingDrawing" xmlns:wp="http://schemas.openxmlformats.org/drawingml/2006/wordprocessingDrawing" xmlns:w10="urn:schemas-microsoft-com:office:word" xmlns:w="http://schemas.openxmlformats.org/wordprocessingml/2006/main" xmlns:w14="http://schemas.microsoft.com/office/word/2010/wordml" xmlns:w15="http://schemas.microsoft.com/office/word/2012/wordml" xmlns:wpg="http://schemas.microsoft.com/office/word/2010/wordprocessingGroup" xmlns:wpi="http://schemas.microsoft.com/office/word/2010/wordprocessingInk" xmlns:wne="http://schemas.microsoft.com/office/word/2006/wordml" xmlns:wps="http://schemas.microsoft.com/office/word/2010/wordprocessingShape" mc:Ignorable="w14 w15 wp14">
+<w:endnotes xmlns:wpc="http://schemas.microsoft.com/office/word/2010/wordprocessingCanvas" xmlns:cx="http://schemas.microsoft.com/office/drawing/2014/chartex" xmlns:mc="http://schemas.openxmlformats.org/markup-compatibility/2006" xmlns:o="urn:schemas-microsoft-com:office:office" xmlns:r="http://schemas.openxmlformats.org/officeDocument/2006/relationships" xmlns:m="http://schemas.openxmlformats.org/officeDocument/2006/math" xmlns:v="urn:schemas-microsoft-com:vml" xmlns:wp14="http://schemas.microsoft.com/office/word/2010/wordprocessingDrawing" xmlns:wp="http://schemas.openxmlformats.org/drawingml/2006/wordprocessingDrawing" xmlns:w10="urn:schemas-microsoft-com:office:word" xmlns:w="http://schemas.openxmlformats.org/wordprocessingml/2006/main" xmlns:w14="http://schemas.microsoft.com/office/word/2010/wordml" xmlns:w15="http://schemas.microsoft.com/office/word/2012/wordml" xmlns:w16se="http://schemas.microsoft.com/office/word/2015/wordml/symex" xmlns:wpg="http://schemas.microsoft.com/office/word/2010/wordprocessingGroup" xmlns:wpi="http://schemas.microsoft.com/office/word/2010/wordprocessingInk" xmlns:wne="http://schemas.microsoft.com/office/word/2006/wordml" xmlns:wps="http://schemas.microsoft.com/office/word/2010/wordprocessingShape" mc:Ignorable="w14 w15 w16se wp14">
   <w:endnote w:type="separator" w:id="-1">
     <w:p>
       <w:pPr>
@@ -24950,7 +25947,7 @@
 </file>
 
 <file path=word/footer1.xml><?xml version="1.0" encoding="utf-8"?>
-<w:ftr xmlns:wpc="http://schemas.microsoft.com/office/word/2010/wordprocessingCanvas" xmlns:mc="http://schemas.openxmlformats.org/markup-compatibility/2006" xmlns:o="urn:schemas-microsoft-com:office:office" xmlns:r="http://schemas.openxmlformats.org/officeDocument/2006/relationships" xmlns:m="http://schemas.openxmlformats.org/officeDocument/2006/math" xmlns:v="urn:schemas-microsoft-com:vml" xmlns:wp14="http://schemas.microsoft.com/office/word/2010/wordprocessingDrawing" xmlns:wp="http://schemas.openxmlformats.org/drawingml/2006/wordprocessingDrawing" xmlns:w10="urn:schemas-microsoft-com:office:word" xmlns:w="http://schemas.openxmlformats.org/wordprocessingml/2006/main" xmlns:w14="http://schemas.microsoft.com/office/word/2010/wordml" xmlns:w15="http://schemas.microsoft.com/office/word/2012/wordml" xmlns:wpg="http://schemas.microsoft.com/office/word/2010/wordprocessingGroup" xmlns:wpi="http://schemas.microsoft.com/office/word/2010/wordprocessingInk" xmlns:wne="http://schemas.microsoft.com/office/word/2006/wordml" xmlns:wps="http://schemas.microsoft.com/office/word/2010/wordprocessingShape" mc:Ignorable="w14 w15 wp14">
+<w:ftr xmlns:wpc="http://schemas.microsoft.com/office/word/2010/wordprocessingCanvas" xmlns:cx="http://schemas.microsoft.com/office/drawing/2014/chartex" xmlns:mc="http://schemas.openxmlformats.org/markup-compatibility/2006" xmlns:o="urn:schemas-microsoft-com:office:office" xmlns:r="http://schemas.openxmlformats.org/officeDocument/2006/relationships" xmlns:m="http://schemas.openxmlformats.org/officeDocument/2006/math" xmlns:v="urn:schemas-microsoft-com:vml" xmlns:wp14="http://schemas.microsoft.com/office/word/2010/wordprocessingDrawing" xmlns:wp="http://schemas.openxmlformats.org/drawingml/2006/wordprocessingDrawing" xmlns:w10="urn:schemas-microsoft-com:office:word" xmlns:w="http://schemas.openxmlformats.org/wordprocessingml/2006/main" xmlns:w14="http://schemas.microsoft.com/office/word/2010/wordml" xmlns:w15="http://schemas.microsoft.com/office/word/2012/wordml" xmlns:w16se="http://schemas.microsoft.com/office/word/2015/wordml/symex" xmlns:wpg="http://schemas.microsoft.com/office/word/2010/wordprocessingGroup" xmlns:wpi="http://schemas.microsoft.com/office/word/2010/wordprocessingInk" xmlns:wne="http://schemas.microsoft.com/office/word/2006/wordml" xmlns:wps="http://schemas.microsoft.com/office/word/2010/wordprocessingShape" mc:Ignorable="w14 w15 w16se wp14">
   <w:p/>
   <w:tbl>
     <w:tblPr>
@@ -25051,7 +26048,7 @@
             <w:rPr>
               <w:noProof/>
             </w:rPr>
-            <w:t>23</w:t>
+            <w:t>24</w:t>
           </w:r>
           <w:r>
             <w:fldChar w:fldCharType="end"/>
@@ -25065,7 +26062,7 @@
 </file>
 
 <file path=word/footnotes.xml><?xml version="1.0" encoding="utf-8"?>
-<w:footnotes xmlns:wpc="http://schemas.microsoft.com/office/word/2010/wordprocessingCanvas" xmlns:mc="http://schemas.openxmlformats.org/markup-compatibility/2006" xmlns:o="urn:schemas-microsoft-com:office:office" xmlns:r="http://schemas.openxmlformats.org/officeDocument/2006/relationships" xmlns:m="http://schemas.openxmlformats.org/officeDocument/2006/math" xmlns:v="urn:schemas-microsoft-com:vml" xmlns:wp14="http://schemas.microsoft.com/office/word/2010/wordprocessingDrawing" xmlns:wp="http://schemas.openxmlformats.org/drawingml/2006/wordprocessingDrawing" xmlns:w10="urn:schemas-microsoft-com:office:word" xmlns:w="http://schemas.openxmlformats.org/wordprocessingml/2006/main" xmlns:w14="http://schemas.microsoft.com/office/word/2010/wordml" xmlns:w15="http://schemas.microsoft.com/office/word/2012/wordml" xmlns:wpg="http://schemas.microsoft.com/office/word/2010/wordprocessingGroup" xmlns:wpi="http://schemas.microsoft.com/office/word/2010/wordprocessingInk" xmlns:wne="http://schemas.microsoft.com/office/word/2006/wordml" xmlns:wps="http://schemas.microsoft.com/office/word/2010/wordprocessingShape" mc:Ignorable="w14 w15 wp14">
+<w:footnotes xmlns:wpc="http://schemas.microsoft.com/office/word/2010/wordprocessingCanvas" xmlns:cx="http://schemas.microsoft.com/office/drawing/2014/chartex" xmlns:mc="http://schemas.openxmlformats.org/markup-compatibility/2006" xmlns:o="urn:schemas-microsoft-com:office:office" xmlns:r="http://schemas.openxmlformats.org/officeDocument/2006/relationships" xmlns:m="http://schemas.openxmlformats.org/officeDocument/2006/math" xmlns:v="urn:schemas-microsoft-com:vml" xmlns:wp14="http://schemas.microsoft.com/office/word/2010/wordprocessingDrawing" xmlns:wp="http://schemas.openxmlformats.org/drawingml/2006/wordprocessingDrawing" xmlns:w10="urn:schemas-microsoft-com:office:word" xmlns:w="http://schemas.openxmlformats.org/wordprocessingml/2006/main" xmlns:w14="http://schemas.microsoft.com/office/word/2010/wordml" xmlns:w15="http://schemas.microsoft.com/office/word/2012/wordml" xmlns:w16se="http://schemas.microsoft.com/office/word/2015/wordml/symex" xmlns:wpg="http://schemas.microsoft.com/office/word/2010/wordprocessingGroup" xmlns:wpi="http://schemas.microsoft.com/office/word/2010/wordprocessingInk" xmlns:wne="http://schemas.microsoft.com/office/word/2006/wordml" xmlns:wps="http://schemas.microsoft.com/office/word/2010/wordprocessingShape" mc:Ignorable="w14 w15 w16se wp14">
   <w:footnote w:type="separator" w:id="-1">
     <w:p>
       <w:pPr>
@@ -25090,7 +26087,7 @@
 </file>
 
 <file path=word/header1.xml><?xml version="1.0" encoding="utf-8"?>
-<w:hdr xmlns:wpc="http://schemas.microsoft.com/office/word/2010/wordprocessingCanvas" xmlns:mc="http://schemas.openxmlformats.org/markup-compatibility/2006" xmlns:o="urn:schemas-microsoft-com:office:office" xmlns:r="http://schemas.openxmlformats.org/officeDocument/2006/relationships" xmlns:m="http://schemas.openxmlformats.org/officeDocument/2006/math" xmlns:v="urn:schemas-microsoft-com:vml" xmlns:wp14="http://schemas.microsoft.com/office/word/2010/wordprocessingDrawing" xmlns:wp="http://schemas.openxmlformats.org/drawingml/2006/wordprocessingDrawing" xmlns:w10="urn:schemas-microsoft-com:office:word" xmlns:w="http://schemas.openxmlformats.org/wordprocessingml/2006/main" xmlns:w14="http://schemas.microsoft.com/office/word/2010/wordml" xmlns:w15="http://schemas.microsoft.com/office/word/2012/wordml" xmlns:wpg="http://schemas.microsoft.com/office/word/2010/wordprocessingGroup" xmlns:wpi="http://schemas.microsoft.com/office/word/2010/wordprocessingInk" xmlns:wne="http://schemas.microsoft.com/office/word/2006/wordml" xmlns:wps="http://schemas.microsoft.com/office/word/2010/wordprocessingShape" mc:Ignorable="w14 w15 wp14">
+<w:hdr xmlns:wpc="http://schemas.microsoft.com/office/word/2010/wordprocessingCanvas" xmlns:cx="http://schemas.microsoft.com/office/drawing/2014/chartex" xmlns:mc="http://schemas.openxmlformats.org/markup-compatibility/2006" xmlns:o="urn:schemas-microsoft-com:office:office" xmlns:r="http://schemas.openxmlformats.org/officeDocument/2006/relationships" xmlns:m="http://schemas.openxmlformats.org/officeDocument/2006/math" xmlns:v="urn:schemas-microsoft-com:vml" xmlns:wp14="http://schemas.microsoft.com/office/word/2010/wordprocessingDrawing" xmlns:wp="http://schemas.openxmlformats.org/drawingml/2006/wordprocessingDrawing" xmlns:w10="urn:schemas-microsoft-com:office:word" xmlns:w="http://schemas.openxmlformats.org/wordprocessingml/2006/main" xmlns:w14="http://schemas.microsoft.com/office/word/2010/wordml" xmlns:w15="http://schemas.microsoft.com/office/word/2012/wordml" xmlns:w16se="http://schemas.microsoft.com/office/word/2015/wordml/symex" xmlns:wpg="http://schemas.microsoft.com/office/word/2010/wordprocessingGroup" xmlns:wpi="http://schemas.microsoft.com/office/word/2010/wordprocessingInk" xmlns:wne="http://schemas.microsoft.com/office/word/2006/wordml" xmlns:wps="http://schemas.microsoft.com/office/word/2010/wordprocessingShape" mc:Ignorable="w14 w15 w16se wp14">
   <w:p/>
   <w:tbl>
     <w:tblPr>
@@ -25132,11 +26129,9 @@
             <w:widowControl w:val="0"/>
             <w:spacing w:line="240" w:lineRule="auto"/>
           </w:pPr>
-          <w:proofErr w:type="spellStart"/>
           <w:r>
             <w:t>StackCode</w:t>
           </w:r>
-          <w:proofErr w:type="spellEnd"/>
         </w:p>
       </w:tc>
       <w:tc>
@@ -25209,13 +26204,7 @@
             <w:spacing w:line="240" w:lineRule="auto"/>
           </w:pPr>
           <w:r>
-            <w:t xml:space="preserve">Fecha: </w:t>
-          </w:r>
-          <w:r>
-            <w:t>06</w:t>
-          </w:r>
-          <w:r>
-            <w:t>/05/2018</w:t>
+            <w:t>Fecha: 06/05/2018</w:t>
           </w:r>
         </w:p>
       </w:tc>
@@ -25226,7 +26215,7 @@
 </file>
 
 <file path=word/numbering.xml><?xml version="1.0" encoding="utf-8"?>
-<w:numbering xmlns:wpc="http://schemas.microsoft.com/office/word/2010/wordprocessingCanvas" xmlns:mc="http://schemas.openxmlformats.org/markup-compatibility/2006" xmlns:o="urn:schemas-microsoft-com:office:office" xmlns:r="http://schemas.openxmlformats.org/officeDocument/2006/relationships" xmlns:m="http://schemas.openxmlformats.org/officeDocument/2006/math" xmlns:v="urn:schemas-microsoft-com:vml" xmlns:wp14="http://schemas.microsoft.com/office/word/2010/wordprocessingDrawing" xmlns:wp="http://schemas.openxmlformats.org/drawingml/2006/wordprocessingDrawing" xmlns:w10="urn:schemas-microsoft-com:office:word" xmlns:w="http://schemas.openxmlformats.org/wordprocessingml/2006/main" xmlns:w14="http://schemas.microsoft.com/office/word/2010/wordml" xmlns:w15="http://schemas.microsoft.com/office/word/2012/wordml" xmlns:wpg="http://schemas.microsoft.com/office/word/2010/wordprocessingGroup" xmlns:wpi="http://schemas.microsoft.com/office/word/2010/wordprocessingInk" xmlns:wne="http://schemas.microsoft.com/office/word/2006/wordml" xmlns:wps="http://schemas.microsoft.com/office/word/2010/wordprocessingShape" mc:Ignorable="w14 w15 wp14">
+<w:numbering xmlns:wpc="http://schemas.microsoft.com/office/word/2010/wordprocessingCanvas" xmlns:cx="http://schemas.microsoft.com/office/drawing/2014/chartex" xmlns:mc="http://schemas.openxmlformats.org/markup-compatibility/2006" xmlns:o="urn:schemas-microsoft-com:office:office" xmlns:r="http://schemas.openxmlformats.org/officeDocument/2006/relationships" xmlns:m="http://schemas.openxmlformats.org/officeDocument/2006/math" xmlns:v="urn:schemas-microsoft-com:vml" xmlns:wp14="http://schemas.microsoft.com/office/word/2010/wordprocessingDrawing" xmlns:wp="http://schemas.openxmlformats.org/drawingml/2006/wordprocessingDrawing" xmlns:w10="urn:schemas-microsoft-com:office:word" xmlns:w="http://schemas.openxmlformats.org/wordprocessingml/2006/main" xmlns:w14="http://schemas.microsoft.com/office/word/2010/wordml" xmlns:w15="http://schemas.microsoft.com/office/word/2012/wordml" xmlns:w16se="http://schemas.microsoft.com/office/word/2015/wordml/symex" xmlns:wpg="http://schemas.microsoft.com/office/word/2010/wordprocessingGroup" xmlns:wpi="http://schemas.microsoft.com/office/word/2010/wordprocessingInk" xmlns:wne="http://schemas.microsoft.com/office/word/2006/wordml" xmlns:wps="http://schemas.microsoft.com/office/word/2010/wordprocessingShape" mc:Ignorable="w14 w15 w16se wp14">
   <w:abstractNum w:abstractNumId="0" w15:restartNumberingAfterBreak="0">
     <w:nsid w:val="016649BA"/>
     <w:multiLevelType w:val="multilevel"/>
@@ -28519,7 +29508,7 @@
 </file>
 
 <file path=word/styles.xml><?xml version="1.0" encoding="utf-8"?>
-<w:styles xmlns:mc="http://schemas.openxmlformats.org/markup-compatibility/2006" xmlns:r="http://schemas.openxmlformats.org/officeDocument/2006/relationships" xmlns:w="http://schemas.openxmlformats.org/wordprocessingml/2006/main" xmlns:w14="http://schemas.microsoft.com/office/word/2010/wordml" xmlns:w15="http://schemas.microsoft.com/office/word/2012/wordml" mc:Ignorable="w14 w15">
+<w:styles xmlns:mc="http://schemas.openxmlformats.org/markup-compatibility/2006" xmlns:r="http://schemas.openxmlformats.org/officeDocument/2006/relationships" xmlns:w="http://schemas.openxmlformats.org/wordprocessingml/2006/main" xmlns:w14="http://schemas.microsoft.com/office/word/2010/wordml" xmlns:w15="http://schemas.microsoft.com/office/word/2012/wordml" xmlns:w16se="http://schemas.microsoft.com/office/word/2015/wordml/symex" mc:Ignorable="w14 w15 w16se">
   <w:docDefaults>
     <w:rPrDefault>
       <w:rPr>
@@ -29040,7 +30029,7 @@
       </w:tblCellMar>
     </w:tblPr>
   </w:style>
-  <w:style w:type="paragraph" w:styleId="Puesto">
+  <w:style w:type="paragraph" w:styleId="Ttulo">
     <w:name w:val="Title"/>
     <w:basedOn w:val="Normal"/>
     <w:next w:val="Normal"/>

</xml_diff>

<commit_message>
agregando reporte de estado para el gestor
</commit_message>
<xml_diff>
--- a/Documentos/PGC.docx
+++ b/Documentos/PGC.docx
@@ -4408,12 +4408,12 @@
                   <wp:extent cx="4210050" cy="4067175"/>
                   <wp:effectExtent b="0" l="0" r="0" t="0"/>
                   <wp:wrapSquare wrapText="bothSides" distB="0" distT="0" distL="0" distR="0"/>
-                  <wp:docPr id="1" name="image7.png"/>
+                  <wp:docPr id="1" name="image6.png"/>
                   <a:graphic>
                     <a:graphicData uri="http://schemas.openxmlformats.org/drawingml/2006/picture">
                       <pic:pic>
                         <pic:nvPicPr>
-                          <pic:cNvPr id="0" name="image7.png"/>
+                          <pic:cNvPr id="0" name="image6.png"/>
                           <pic:cNvPicPr preferRelativeResize="0"/>
                         </pic:nvPicPr>
                         <pic:blipFill>
@@ -34693,61 +34693,6 @@
       <w:pPr>
         <w:spacing w:before="120" w:lineRule="auto"/>
         <w:contextualSpacing w:val="0"/>
-        <w:jc w:val="center"/>
-        <w:rPr/>
-      </w:pPr>
-      <w:r>
-        <w:rPr>
-          <w:rtl w:val="0"/>
-        </w:rPr>
-      </w:r>
-    </w:p>
-    <w:p>
-      <w:pPr>
-        <w:spacing w:before="120" w:lineRule="auto"/>
-        <w:contextualSpacing w:val="0"/>
-        <w:jc w:val="center"/>
-        <w:rPr/>
-      </w:pPr>
-      <w:r>
-        <w:rPr>
-          <w:rtl w:val="0"/>
-        </w:rPr>
-      </w:r>
-    </w:p>
-    <w:p>
-      <w:pPr>
-        <w:spacing w:before="120" w:lineRule="auto"/>
-        <w:contextualSpacing w:val="0"/>
-        <w:rPr>
-          <w:b w:val="1"/>
-        </w:rPr>
-      </w:pPr>
-      <w:r>
-        <w:rPr>
-          <w:b w:val="1"/>
-          <w:rtl w:val="0"/>
-        </w:rPr>
-        <w:t xml:space="preserve">3.3.2 Reportes de Estado para el Jefe de Proyecto:</w:t>
-      </w:r>
-    </w:p>
-    <w:p>
-      <w:pPr>
-        <w:spacing w:before="120" w:lineRule="auto"/>
-        <w:contextualSpacing w:val="0"/>
-        <w:rPr/>
-      </w:pPr>
-      <w:r>
-        <w:rPr>
-          <w:rtl w:val="0"/>
-        </w:rPr>
-        <w:t xml:space="preserve">A continuación, la 33 a 36 contendrán reportes de estado para el Jefe de Proyecto.</w:t>
-      </w:r>
-    </w:p>
-    <w:p>
-      <w:pPr>
-        <w:spacing w:before="120" w:lineRule="auto"/>
-        <w:contextualSpacing w:val="0"/>
         <w:rPr/>
       </w:pPr>
       <w:r>
@@ -34847,7 +34792,7 @@
               <w:rPr>
                 <w:rtl w:val="0"/>
               </w:rPr>
-              <w:t xml:space="preserve">REJ-0001</w:t>
+              <w:t xml:space="preserve">REG-0001</w:t>
             </w:r>
           </w:p>
         </w:tc>
@@ -34916,7 +34861,7 @@
               <w:rPr>
                 <w:rtl w:val="0"/>
               </w:rPr>
-              <w:t xml:space="preserve">Listado del estado de las solicitudes de cambio</w:t>
+              <w:t xml:space="preserve">Listado de solicitudes de cambio</w:t>
             </w:r>
           </w:p>
         </w:tc>
@@ -34985,7 +34930,7 @@
               <w:rPr>
                 <w:rtl w:val="0"/>
               </w:rPr>
-              <w:t xml:space="preserve">Para que el jefe de proyecto pueda conocer en qué estado se encuentran las solicitudes de cambios que se han realizado.</w:t>
+              <w:t xml:space="preserve">Para que el gestor pueda conocer qué solicitudes de cambio se han realizado y así pueda conocer los cambios que se han solicitado.</w:t>
             </w:r>
           </w:p>
         </w:tc>
@@ -35242,6 +35187,1265 @@
           <w:tbl>
             <w:tblPr>
               <w:tblStyle w:val="Table32"/>
+              <w:tblW w:w="6045.0" w:type="dxa"/>
+              <w:jc w:val="left"/>
+              <w:tblInd w:w="135.0" w:type="dxa"/>
+              <w:tblBorders>
+                <w:top w:color="000000" w:space="0" w:sz="8" w:val="single"/>
+                <w:left w:color="000000" w:space="0" w:sz="8" w:val="single"/>
+                <w:bottom w:color="000000" w:space="0" w:sz="8" w:val="single"/>
+                <w:right w:color="000000" w:space="0" w:sz="8" w:val="single"/>
+                <w:insideH w:color="000000" w:space="0" w:sz="8" w:val="single"/>
+                <w:insideV w:color="000000" w:space="0" w:sz="8" w:val="single"/>
+              </w:tblBorders>
+              <w:tblLayout w:type="fixed"/>
+              <w:tblLook w:val="0600"/>
+            </w:tblPr>
+            <w:tblGrid>
+              <w:gridCol w:w="1455"/>
+              <w:gridCol w:w="975"/>
+              <w:gridCol w:w="1155"/>
+              <w:gridCol w:w="1440"/>
+              <w:gridCol w:w="1020"/>
+              <w:tblGridChange w:id="0">
+                <w:tblGrid>
+                  <w:gridCol w:w="1455"/>
+                  <w:gridCol w:w="975"/>
+                  <w:gridCol w:w="1155"/>
+                  <w:gridCol w:w="1440"/>
+                  <w:gridCol w:w="1020"/>
+                </w:tblGrid>
+              </w:tblGridChange>
+            </w:tblGrid>
+            <w:tr>
+              <w:tc>
+                <w:tcPr>
+                  <w:tcBorders>
+                    <w:top w:color="8e7cc3" w:space="0" w:sz="8" w:val="single"/>
+                    <w:left w:color="8e7cc3" w:space="0" w:sz="8" w:val="single"/>
+                    <w:bottom w:color="8e7cc3" w:space="0" w:sz="8" w:val="single"/>
+                    <w:right w:color="8e7cc3" w:space="0" w:sz="8" w:val="single"/>
+                  </w:tcBorders>
+                  <w:shd w:fill="d9d2e9" w:val="clear"/>
+                  <w:tcMar>
+                    <w:top w:w="100.0" w:type="dxa"/>
+                    <w:left w:w="100.0" w:type="dxa"/>
+                    <w:bottom w:w="100.0" w:type="dxa"/>
+                    <w:right w:w="100.0" w:type="dxa"/>
+                  </w:tcMar>
+                  <w:vAlign w:val="top"/>
+                </w:tcPr>
+                <w:p>
+                  <w:pPr>
+                    <w:widowControl w:val="0"/>
+                    <w:spacing w:line="240" w:lineRule="auto"/>
+                    <w:contextualSpacing w:val="0"/>
+                    <w:jc w:val="center"/>
+                    <w:rPr/>
+                  </w:pPr>
+                  <w:r>
+                    <w:rPr>
+                      <w:rtl w:val="0"/>
+                    </w:rPr>
+                    <w:t xml:space="preserve">ID_Solicitud</w:t>
+                  </w:r>
+                </w:p>
+              </w:tc>
+              <w:tc>
+                <w:tcPr>
+                  <w:tcBorders>
+                    <w:top w:color="8e7cc3" w:space="0" w:sz="8" w:val="single"/>
+                    <w:left w:color="8e7cc3" w:space="0" w:sz="8" w:val="single"/>
+                    <w:bottom w:color="8e7cc3" w:space="0" w:sz="8" w:val="single"/>
+                    <w:right w:color="8e7cc3" w:space="0" w:sz="8" w:val="single"/>
+                  </w:tcBorders>
+                  <w:shd w:fill="d9d2e9" w:val="clear"/>
+                  <w:tcMar>
+                    <w:top w:w="100.0" w:type="dxa"/>
+                    <w:left w:w="100.0" w:type="dxa"/>
+                    <w:bottom w:w="100.0" w:type="dxa"/>
+                    <w:right w:w="100.0" w:type="dxa"/>
+                  </w:tcMar>
+                  <w:vAlign w:val="top"/>
+                </w:tcPr>
+                <w:p>
+                  <w:pPr>
+                    <w:widowControl w:val="0"/>
+                    <w:spacing w:line="240" w:lineRule="auto"/>
+                    <w:contextualSpacing w:val="0"/>
+                    <w:jc w:val="center"/>
+                    <w:rPr/>
+                  </w:pPr>
+                  <w:r>
+                    <w:rPr>
+                      <w:rtl w:val="0"/>
+                    </w:rPr>
+                    <w:t xml:space="preserve">Nombre</w:t>
+                  </w:r>
+                </w:p>
+              </w:tc>
+              <w:tc>
+                <w:tcPr>
+                  <w:tcBorders>
+                    <w:top w:color="8e7cc3" w:space="0" w:sz="8" w:val="single"/>
+                    <w:left w:color="8e7cc3" w:space="0" w:sz="8" w:val="single"/>
+                    <w:bottom w:color="8e7cc3" w:space="0" w:sz="8" w:val="single"/>
+                    <w:right w:color="8e7cc3" w:space="0" w:sz="8" w:val="single"/>
+                  </w:tcBorders>
+                  <w:shd w:fill="d9d2e9" w:val="clear"/>
+                  <w:tcMar>
+                    <w:top w:w="100.0" w:type="dxa"/>
+                    <w:left w:w="100.0" w:type="dxa"/>
+                    <w:bottom w:w="100.0" w:type="dxa"/>
+                    <w:right w:w="100.0" w:type="dxa"/>
+                  </w:tcMar>
+                  <w:vAlign w:val="top"/>
+                </w:tcPr>
+                <w:p>
+                  <w:pPr>
+                    <w:widowControl w:val="0"/>
+                    <w:spacing w:line="240" w:lineRule="auto"/>
+                    <w:contextualSpacing w:val="0"/>
+                    <w:jc w:val="center"/>
+                    <w:rPr/>
+                  </w:pPr>
+                  <w:r>
+                    <w:rPr>
+                      <w:rtl w:val="0"/>
+                    </w:rPr>
+                    <w:t xml:space="preserve">Fecha</w:t>
+                  </w:r>
+                </w:p>
+              </w:tc>
+              <w:tc>
+                <w:tcPr>
+                  <w:tcBorders>
+                    <w:top w:color="8e7cc3" w:space="0" w:sz="8" w:val="single"/>
+                    <w:left w:color="8e7cc3" w:space="0" w:sz="8" w:val="single"/>
+                    <w:bottom w:color="8e7cc3" w:space="0" w:sz="8" w:val="single"/>
+                    <w:right w:color="8e7cc3" w:space="0" w:sz="8" w:val="single"/>
+                  </w:tcBorders>
+                  <w:shd w:fill="d9d2e9" w:val="clear"/>
+                  <w:tcMar>
+                    <w:top w:w="100.0" w:type="dxa"/>
+                    <w:left w:w="100.0" w:type="dxa"/>
+                    <w:bottom w:w="100.0" w:type="dxa"/>
+                    <w:right w:w="100.0" w:type="dxa"/>
+                  </w:tcMar>
+                  <w:vAlign w:val="top"/>
+                </w:tcPr>
+                <w:p>
+                  <w:pPr>
+                    <w:widowControl w:val="0"/>
+                    <w:spacing w:line="240" w:lineRule="auto"/>
+                    <w:contextualSpacing w:val="0"/>
+                    <w:jc w:val="center"/>
+                    <w:rPr/>
+                  </w:pPr>
+                  <w:r>
+                    <w:rPr>
+                      <w:rtl w:val="0"/>
+                    </w:rPr>
+                    <w:t xml:space="preserve">Descripción</w:t>
+                  </w:r>
+                </w:p>
+              </w:tc>
+              <w:tc>
+                <w:tcPr>
+                  <w:tcBorders>
+                    <w:top w:color="8e7cc3" w:space="0" w:sz="8" w:val="single"/>
+                    <w:left w:color="8e7cc3" w:space="0" w:sz="8" w:val="single"/>
+                    <w:bottom w:color="8e7cc3" w:space="0" w:sz="8" w:val="single"/>
+                    <w:right w:color="8e7cc3" w:space="0" w:sz="8" w:val="single"/>
+                  </w:tcBorders>
+                  <w:shd w:fill="d9d2e9" w:val="clear"/>
+                  <w:tcMar>
+                    <w:top w:w="100.0" w:type="dxa"/>
+                    <w:left w:w="100.0" w:type="dxa"/>
+                    <w:bottom w:w="100.0" w:type="dxa"/>
+                    <w:right w:w="100.0" w:type="dxa"/>
+                  </w:tcMar>
+                  <w:vAlign w:val="top"/>
+                </w:tcPr>
+                <w:p>
+                  <w:pPr>
+                    <w:widowControl w:val="0"/>
+                    <w:spacing w:line="240" w:lineRule="auto"/>
+                    <w:contextualSpacing w:val="0"/>
+                    <w:jc w:val="center"/>
+                    <w:rPr/>
+                  </w:pPr>
+                  <w:r>
+                    <w:rPr>
+                      <w:rtl w:val="0"/>
+                    </w:rPr>
+                    <w:t xml:space="preserve">Autor</w:t>
+                  </w:r>
+                </w:p>
+              </w:tc>
+            </w:tr>
+            <w:tr>
+              <w:tc>
+                <w:tcPr>
+                  <w:tcBorders>
+                    <w:top w:color="8e7cc3" w:space="0" w:sz="8" w:val="single"/>
+                    <w:left w:color="8e7cc3" w:space="0" w:sz="8" w:val="single"/>
+                    <w:bottom w:color="8e7cc3" w:space="0" w:sz="8" w:val="single"/>
+                    <w:right w:color="8e7cc3" w:space="0" w:sz="8" w:val="single"/>
+                  </w:tcBorders>
+                  <w:shd w:fill="auto" w:val="clear"/>
+                  <w:tcMar>
+                    <w:top w:w="100.0" w:type="dxa"/>
+                    <w:left w:w="100.0" w:type="dxa"/>
+                    <w:bottom w:w="100.0" w:type="dxa"/>
+                    <w:right w:w="100.0" w:type="dxa"/>
+                  </w:tcMar>
+                  <w:vAlign w:val="top"/>
+                </w:tcPr>
+                <w:p>
+                  <w:pPr>
+                    <w:widowControl w:val="0"/>
+                    <w:spacing w:line="240" w:lineRule="auto"/>
+                    <w:contextualSpacing w:val="0"/>
+                    <w:rPr/>
+                  </w:pPr>
+                  <w:r>
+                    <w:rPr>
+                      <w:rtl w:val="0"/>
+                    </w:rPr>
+                  </w:r>
+                </w:p>
+              </w:tc>
+              <w:tc>
+                <w:tcPr>
+                  <w:tcBorders>
+                    <w:top w:color="8e7cc3" w:space="0" w:sz="8" w:val="single"/>
+                    <w:left w:color="8e7cc3" w:space="0" w:sz="8" w:val="single"/>
+                    <w:bottom w:color="8e7cc3" w:space="0" w:sz="8" w:val="single"/>
+                    <w:right w:color="8e7cc3" w:space="0" w:sz="8" w:val="single"/>
+                  </w:tcBorders>
+                  <w:shd w:fill="auto" w:val="clear"/>
+                  <w:tcMar>
+                    <w:top w:w="100.0" w:type="dxa"/>
+                    <w:left w:w="100.0" w:type="dxa"/>
+                    <w:bottom w:w="100.0" w:type="dxa"/>
+                    <w:right w:w="100.0" w:type="dxa"/>
+                  </w:tcMar>
+                  <w:vAlign w:val="top"/>
+                </w:tcPr>
+                <w:p>
+                  <w:pPr>
+                    <w:widowControl w:val="0"/>
+                    <w:spacing w:line="240" w:lineRule="auto"/>
+                    <w:contextualSpacing w:val="0"/>
+                    <w:rPr/>
+                  </w:pPr>
+                  <w:r>
+                    <w:rPr>
+                      <w:rtl w:val="0"/>
+                    </w:rPr>
+                  </w:r>
+                </w:p>
+              </w:tc>
+              <w:tc>
+                <w:tcPr>
+                  <w:tcBorders>
+                    <w:top w:color="8e7cc3" w:space="0" w:sz="8" w:val="single"/>
+                    <w:left w:color="8e7cc3" w:space="0" w:sz="8" w:val="single"/>
+                    <w:bottom w:color="8e7cc3" w:space="0" w:sz="8" w:val="single"/>
+                    <w:right w:color="8e7cc3" w:space="0" w:sz="8" w:val="single"/>
+                  </w:tcBorders>
+                  <w:shd w:fill="auto" w:val="clear"/>
+                  <w:tcMar>
+                    <w:top w:w="100.0" w:type="dxa"/>
+                    <w:left w:w="100.0" w:type="dxa"/>
+                    <w:bottom w:w="100.0" w:type="dxa"/>
+                    <w:right w:w="100.0" w:type="dxa"/>
+                  </w:tcMar>
+                  <w:vAlign w:val="top"/>
+                </w:tcPr>
+                <w:p>
+                  <w:pPr>
+                    <w:widowControl w:val="0"/>
+                    <w:spacing w:line="240" w:lineRule="auto"/>
+                    <w:contextualSpacing w:val="0"/>
+                    <w:rPr/>
+                  </w:pPr>
+                  <w:r>
+                    <w:rPr>
+                      <w:rtl w:val="0"/>
+                    </w:rPr>
+                  </w:r>
+                </w:p>
+              </w:tc>
+              <w:tc>
+                <w:tcPr>
+                  <w:tcBorders>
+                    <w:top w:color="8e7cc3" w:space="0" w:sz="8" w:val="single"/>
+                    <w:left w:color="8e7cc3" w:space="0" w:sz="8" w:val="single"/>
+                    <w:bottom w:color="8e7cc3" w:space="0" w:sz="8" w:val="single"/>
+                    <w:right w:color="8e7cc3" w:space="0" w:sz="8" w:val="single"/>
+                  </w:tcBorders>
+                  <w:shd w:fill="auto" w:val="clear"/>
+                  <w:tcMar>
+                    <w:top w:w="100.0" w:type="dxa"/>
+                    <w:left w:w="100.0" w:type="dxa"/>
+                    <w:bottom w:w="100.0" w:type="dxa"/>
+                    <w:right w:w="100.0" w:type="dxa"/>
+                  </w:tcMar>
+                  <w:vAlign w:val="top"/>
+                </w:tcPr>
+                <w:p>
+                  <w:pPr>
+                    <w:widowControl w:val="0"/>
+                    <w:spacing w:line="240" w:lineRule="auto"/>
+                    <w:contextualSpacing w:val="0"/>
+                    <w:rPr/>
+                  </w:pPr>
+                  <w:r>
+                    <w:rPr>
+                      <w:rtl w:val="0"/>
+                    </w:rPr>
+                  </w:r>
+                </w:p>
+              </w:tc>
+              <w:tc>
+                <w:tcPr>
+                  <w:tcBorders>
+                    <w:top w:color="8e7cc3" w:space="0" w:sz="8" w:val="single"/>
+                    <w:left w:color="8e7cc3" w:space="0" w:sz="8" w:val="single"/>
+                    <w:bottom w:color="8e7cc3" w:space="0" w:sz="8" w:val="single"/>
+                    <w:right w:color="8e7cc3" w:space="0" w:sz="8" w:val="single"/>
+                  </w:tcBorders>
+                  <w:shd w:fill="auto" w:val="clear"/>
+                  <w:tcMar>
+                    <w:top w:w="100.0" w:type="dxa"/>
+                    <w:left w:w="100.0" w:type="dxa"/>
+                    <w:bottom w:w="100.0" w:type="dxa"/>
+                    <w:right w:w="100.0" w:type="dxa"/>
+                  </w:tcMar>
+                  <w:vAlign w:val="top"/>
+                </w:tcPr>
+                <w:p>
+                  <w:pPr>
+                    <w:widowControl w:val="0"/>
+                    <w:spacing w:line="240" w:lineRule="auto"/>
+                    <w:contextualSpacing w:val="0"/>
+                    <w:rPr/>
+                  </w:pPr>
+                  <w:r>
+                    <w:rPr>
+                      <w:rtl w:val="0"/>
+                    </w:rPr>
+                  </w:r>
+                </w:p>
+              </w:tc>
+            </w:tr>
+            <w:tr>
+              <w:tc>
+                <w:tcPr>
+                  <w:tcBorders>
+                    <w:top w:color="8e7cc3" w:space="0" w:sz="8" w:val="single"/>
+                    <w:left w:color="8e7cc3" w:space="0" w:sz="8" w:val="single"/>
+                    <w:bottom w:color="8e7cc3" w:space="0" w:sz="8" w:val="single"/>
+                    <w:right w:color="8e7cc3" w:space="0" w:sz="8" w:val="single"/>
+                  </w:tcBorders>
+                  <w:shd w:fill="auto" w:val="clear"/>
+                  <w:tcMar>
+                    <w:top w:w="100.0" w:type="dxa"/>
+                    <w:left w:w="100.0" w:type="dxa"/>
+                    <w:bottom w:w="100.0" w:type="dxa"/>
+                    <w:right w:w="100.0" w:type="dxa"/>
+                  </w:tcMar>
+                  <w:vAlign w:val="top"/>
+                </w:tcPr>
+                <w:p>
+                  <w:pPr>
+                    <w:widowControl w:val="0"/>
+                    <w:spacing w:line="240" w:lineRule="auto"/>
+                    <w:contextualSpacing w:val="0"/>
+                    <w:rPr/>
+                  </w:pPr>
+                  <w:r>
+                    <w:rPr>
+                      <w:rtl w:val="0"/>
+                    </w:rPr>
+                  </w:r>
+                </w:p>
+              </w:tc>
+              <w:tc>
+                <w:tcPr>
+                  <w:tcBorders>
+                    <w:top w:color="8e7cc3" w:space="0" w:sz="8" w:val="single"/>
+                    <w:left w:color="8e7cc3" w:space="0" w:sz="8" w:val="single"/>
+                    <w:bottom w:color="8e7cc3" w:space="0" w:sz="8" w:val="single"/>
+                    <w:right w:color="8e7cc3" w:space="0" w:sz="8" w:val="single"/>
+                  </w:tcBorders>
+                  <w:shd w:fill="auto" w:val="clear"/>
+                  <w:tcMar>
+                    <w:top w:w="100.0" w:type="dxa"/>
+                    <w:left w:w="100.0" w:type="dxa"/>
+                    <w:bottom w:w="100.0" w:type="dxa"/>
+                    <w:right w:w="100.0" w:type="dxa"/>
+                  </w:tcMar>
+                  <w:vAlign w:val="top"/>
+                </w:tcPr>
+                <w:p>
+                  <w:pPr>
+                    <w:widowControl w:val="0"/>
+                    <w:spacing w:line="240" w:lineRule="auto"/>
+                    <w:contextualSpacing w:val="0"/>
+                    <w:rPr/>
+                  </w:pPr>
+                  <w:r>
+                    <w:rPr>
+                      <w:rtl w:val="0"/>
+                    </w:rPr>
+                  </w:r>
+                </w:p>
+              </w:tc>
+              <w:tc>
+                <w:tcPr>
+                  <w:tcBorders>
+                    <w:top w:color="8e7cc3" w:space="0" w:sz="8" w:val="single"/>
+                    <w:left w:color="8e7cc3" w:space="0" w:sz="8" w:val="single"/>
+                    <w:bottom w:color="8e7cc3" w:space="0" w:sz="8" w:val="single"/>
+                    <w:right w:color="8e7cc3" w:space="0" w:sz="8" w:val="single"/>
+                  </w:tcBorders>
+                  <w:shd w:fill="auto" w:val="clear"/>
+                  <w:tcMar>
+                    <w:top w:w="100.0" w:type="dxa"/>
+                    <w:left w:w="100.0" w:type="dxa"/>
+                    <w:bottom w:w="100.0" w:type="dxa"/>
+                    <w:right w:w="100.0" w:type="dxa"/>
+                  </w:tcMar>
+                  <w:vAlign w:val="top"/>
+                </w:tcPr>
+                <w:p>
+                  <w:pPr>
+                    <w:widowControl w:val="0"/>
+                    <w:spacing w:line="240" w:lineRule="auto"/>
+                    <w:contextualSpacing w:val="0"/>
+                    <w:rPr/>
+                  </w:pPr>
+                  <w:r>
+                    <w:rPr>
+                      <w:rtl w:val="0"/>
+                    </w:rPr>
+                  </w:r>
+                </w:p>
+              </w:tc>
+              <w:tc>
+                <w:tcPr>
+                  <w:tcBorders>
+                    <w:top w:color="8e7cc3" w:space="0" w:sz="8" w:val="single"/>
+                    <w:left w:color="8e7cc3" w:space="0" w:sz="8" w:val="single"/>
+                    <w:bottom w:color="8e7cc3" w:space="0" w:sz="8" w:val="single"/>
+                    <w:right w:color="8e7cc3" w:space="0" w:sz="8" w:val="single"/>
+                  </w:tcBorders>
+                  <w:shd w:fill="auto" w:val="clear"/>
+                  <w:tcMar>
+                    <w:top w:w="100.0" w:type="dxa"/>
+                    <w:left w:w="100.0" w:type="dxa"/>
+                    <w:bottom w:w="100.0" w:type="dxa"/>
+                    <w:right w:w="100.0" w:type="dxa"/>
+                  </w:tcMar>
+                  <w:vAlign w:val="top"/>
+                </w:tcPr>
+                <w:p>
+                  <w:pPr>
+                    <w:widowControl w:val="0"/>
+                    <w:spacing w:line="240" w:lineRule="auto"/>
+                    <w:contextualSpacing w:val="0"/>
+                    <w:rPr/>
+                  </w:pPr>
+                  <w:r>
+                    <w:rPr>
+                      <w:rtl w:val="0"/>
+                    </w:rPr>
+                  </w:r>
+                </w:p>
+              </w:tc>
+              <w:tc>
+                <w:tcPr>
+                  <w:tcBorders>
+                    <w:top w:color="8e7cc3" w:space="0" w:sz="8" w:val="single"/>
+                    <w:left w:color="8e7cc3" w:space="0" w:sz="8" w:val="single"/>
+                    <w:bottom w:color="8e7cc3" w:space="0" w:sz="8" w:val="single"/>
+                    <w:right w:color="8e7cc3" w:space="0" w:sz="8" w:val="single"/>
+                  </w:tcBorders>
+                  <w:shd w:fill="auto" w:val="clear"/>
+                  <w:tcMar>
+                    <w:top w:w="100.0" w:type="dxa"/>
+                    <w:left w:w="100.0" w:type="dxa"/>
+                    <w:bottom w:w="100.0" w:type="dxa"/>
+                    <w:right w:w="100.0" w:type="dxa"/>
+                  </w:tcMar>
+                  <w:vAlign w:val="top"/>
+                </w:tcPr>
+                <w:p>
+                  <w:pPr>
+                    <w:widowControl w:val="0"/>
+                    <w:spacing w:line="240" w:lineRule="auto"/>
+                    <w:contextualSpacing w:val="0"/>
+                    <w:rPr/>
+                  </w:pPr>
+                  <w:r>
+                    <w:rPr>
+                      <w:rtl w:val="0"/>
+                    </w:rPr>
+                  </w:r>
+                </w:p>
+              </w:tc>
+            </w:tr>
+            <w:tr>
+              <w:tc>
+                <w:tcPr>
+                  <w:tcBorders>
+                    <w:top w:color="8e7cc3" w:space="0" w:sz="8" w:val="single"/>
+                    <w:left w:color="8e7cc3" w:space="0" w:sz="8" w:val="single"/>
+                    <w:bottom w:color="8e7cc3" w:space="0" w:sz="8" w:val="single"/>
+                    <w:right w:color="8e7cc3" w:space="0" w:sz="8" w:val="single"/>
+                  </w:tcBorders>
+                  <w:shd w:fill="auto" w:val="clear"/>
+                  <w:tcMar>
+                    <w:top w:w="100.0" w:type="dxa"/>
+                    <w:left w:w="100.0" w:type="dxa"/>
+                    <w:bottom w:w="100.0" w:type="dxa"/>
+                    <w:right w:w="100.0" w:type="dxa"/>
+                  </w:tcMar>
+                  <w:vAlign w:val="top"/>
+                </w:tcPr>
+                <w:p>
+                  <w:pPr>
+                    <w:widowControl w:val="0"/>
+                    <w:spacing w:line="240" w:lineRule="auto"/>
+                    <w:contextualSpacing w:val="0"/>
+                    <w:rPr/>
+                  </w:pPr>
+                  <w:r>
+                    <w:rPr>
+                      <w:rtl w:val="0"/>
+                    </w:rPr>
+                  </w:r>
+                </w:p>
+              </w:tc>
+              <w:tc>
+                <w:tcPr>
+                  <w:tcBorders>
+                    <w:top w:color="8e7cc3" w:space="0" w:sz="8" w:val="single"/>
+                    <w:left w:color="8e7cc3" w:space="0" w:sz="8" w:val="single"/>
+                    <w:bottom w:color="8e7cc3" w:space="0" w:sz="8" w:val="single"/>
+                    <w:right w:color="8e7cc3" w:space="0" w:sz="8" w:val="single"/>
+                  </w:tcBorders>
+                  <w:shd w:fill="auto" w:val="clear"/>
+                  <w:tcMar>
+                    <w:top w:w="100.0" w:type="dxa"/>
+                    <w:left w:w="100.0" w:type="dxa"/>
+                    <w:bottom w:w="100.0" w:type="dxa"/>
+                    <w:right w:w="100.0" w:type="dxa"/>
+                  </w:tcMar>
+                  <w:vAlign w:val="top"/>
+                </w:tcPr>
+                <w:p>
+                  <w:pPr>
+                    <w:widowControl w:val="0"/>
+                    <w:spacing w:line="240" w:lineRule="auto"/>
+                    <w:contextualSpacing w:val="0"/>
+                    <w:rPr/>
+                  </w:pPr>
+                  <w:r>
+                    <w:rPr>
+                      <w:rtl w:val="0"/>
+                    </w:rPr>
+                  </w:r>
+                </w:p>
+              </w:tc>
+              <w:tc>
+                <w:tcPr>
+                  <w:tcBorders>
+                    <w:top w:color="8e7cc3" w:space="0" w:sz="8" w:val="single"/>
+                    <w:left w:color="8e7cc3" w:space="0" w:sz="8" w:val="single"/>
+                    <w:bottom w:color="8e7cc3" w:space="0" w:sz="8" w:val="single"/>
+                    <w:right w:color="8e7cc3" w:space="0" w:sz="8" w:val="single"/>
+                  </w:tcBorders>
+                  <w:shd w:fill="auto" w:val="clear"/>
+                  <w:tcMar>
+                    <w:top w:w="100.0" w:type="dxa"/>
+                    <w:left w:w="100.0" w:type="dxa"/>
+                    <w:bottom w:w="100.0" w:type="dxa"/>
+                    <w:right w:w="100.0" w:type="dxa"/>
+                  </w:tcMar>
+                  <w:vAlign w:val="top"/>
+                </w:tcPr>
+                <w:p>
+                  <w:pPr>
+                    <w:widowControl w:val="0"/>
+                    <w:spacing w:line="240" w:lineRule="auto"/>
+                    <w:contextualSpacing w:val="0"/>
+                    <w:rPr/>
+                  </w:pPr>
+                  <w:r>
+                    <w:rPr>
+                      <w:rtl w:val="0"/>
+                    </w:rPr>
+                  </w:r>
+                </w:p>
+              </w:tc>
+              <w:tc>
+                <w:tcPr>
+                  <w:tcBorders>
+                    <w:top w:color="8e7cc3" w:space="0" w:sz="8" w:val="single"/>
+                    <w:left w:color="8e7cc3" w:space="0" w:sz="8" w:val="single"/>
+                    <w:bottom w:color="8e7cc3" w:space="0" w:sz="8" w:val="single"/>
+                    <w:right w:color="8e7cc3" w:space="0" w:sz="8" w:val="single"/>
+                  </w:tcBorders>
+                  <w:shd w:fill="auto" w:val="clear"/>
+                  <w:tcMar>
+                    <w:top w:w="100.0" w:type="dxa"/>
+                    <w:left w:w="100.0" w:type="dxa"/>
+                    <w:bottom w:w="100.0" w:type="dxa"/>
+                    <w:right w:w="100.0" w:type="dxa"/>
+                  </w:tcMar>
+                  <w:vAlign w:val="top"/>
+                </w:tcPr>
+                <w:p>
+                  <w:pPr>
+                    <w:widowControl w:val="0"/>
+                    <w:spacing w:line="240" w:lineRule="auto"/>
+                    <w:contextualSpacing w:val="0"/>
+                    <w:rPr/>
+                  </w:pPr>
+                  <w:r>
+                    <w:rPr>
+                      <w:rtl w:val="0"/>
+                    </w:rPr>
+                  </w:r>
+                </w:p>
+              </w:tc>
+              <w:tc>
+                <w:tcPr>
+                  <w:tcBorders>
+                    <w:top w:color="8e7cc3" w:space="0" w:sz="8" w:val="single"/>
+                    <w:left w:color="8e7cc3" w:space="0" w:sz="8" w:val="single"/>
+                    <w:bottom w:color="8e7cc3" w:space="0" w:sz="8" w:val="single"/>
+                    <w:right w:color="8e7cc3" w:space="0" w:sz="8" w:val="single"/>
+                  </w:tcBorders>
+                  <w:shd w:fill="auto" w:val="clear"/>
+                  <w:tcMar>
+                    <w:top w:w="100.0" w:type="dxa"/>
+                    <w:left w:w="100.0" w:type="dxa"/>
+                    <w:bottom w:w="100.0" w:type="dxa"/>
+                    <w:right w:w="100.0" w:type="dxa"/>
+                  </w:tcMar>
+                  <w:vAlign w:val="top"/>
+                </w:tcPr>
+                <w:p>
+                  <w:pPr>
+                    <w:widowControl w:val="0"/>
+                    <w:spacing w:line="240" w:lineRule="auto"/>
+                    <w:contextualSpacing w:val="0"/>
+                    <w:rPr/>
+                  </w:pPr>
+                  <w:r>
+                    <w:rPr>
+                      <w:rtl w:val="0"/>
+                    </w:rPr>
+                  </w:r>
+                </w:p>
+              </w:tc>
+            </w:tr>
+          </w:tbl>
+          <w:p>
+            <w:pPr>
+              <w:widowControl w:val="0"/>
+              <w:spacing w:line="240" w:lineRule="auto"/>
+              <w:contextualSpacing w:val="0"/>
+              <w:rPr/>
+            </w:pPr>
+            <w:r>
+              <w:rPr>
+                <w:rtl w:val="0"/>
+              </w:rPr>
+            </w:r>
+          </w:p>
+        </w:tc>
+      </w:tr>
+    </w:tbl>
+    <w:p>
+      <w:pPr>
+        <w:spacing w:before="120" w:lineRule="auto"/>
+        <w:contextualSpacing w:val="0"/>
+        <w:jc w:val="center"/>
+        <w:rPr/>
+      </w:pPr>
+      <w:r>
+        <w:rPr>
+          <w:b w:val="1"/>
+          <w:rtl w:val="0"/>
+        </w:rPr>
+        <w:t xml:space="preserve">Tabla 27.</w:t>
+      </w:r>
+      <w:r>
+        <w:rPr>
+          <w:rtl w:val="0"/>
+        </w:rPr>
+        <w:t xml:space="preserve"> Reporte de Estado para el Gestor 01</w:t>
+      </w:r>
+    </w:p>
+    <w:p>
+      <w:pPr>
+        <w:spacing w:before="120" w:lineRule="auto"/>
+        <w:contextualSpacing w:val="0"/>
+        <w:jc w:val="center"/>
+        <w:rPr/>
+      </w:pPr>
+      <w:r>
+        <w:rPr>
+          <w:rtl w:val="0"/>
+        </w:rPr>
+      </w:r>
+    </w:p>
+    <w:p>
+      <w:pPr>
+        <w:spacing w:before="120" w:lineRule="auto"/>
+        <w:contextualSpacing w:val="0"/>
+        <w:jc w:val="center"/>
+        <w:rPr/>
+      </w:pPr>
+      <w:r>
+        <w:rPr>
+          <w:rtl w:val="0"/>
+        </w:rPr>
+      </w:r>
+    </w:p>
+    <w:p>
+      <w:pPr>
+        <w:spacing w:before="120" w:lineRule="auto"/>
+        <w:contextualSpacing w:val="0"/>
+        <w:rPr>
+          <w:b w:val="1"/>
+        </w:rPr>
+      </w:pPr>
+      <w:r>
+        <w:rPr>
+          <w:b w:val="1"/>
+          <w:rtl w:val="0"/>
+        </w:rPr>
+        <w:t xml:space="preserve">3.3.2 Reportes de Estado para el Jefe de Proyecto:</w:t>
+      </w:r>
+    </w:p>
+    <w:p>
+      <w:pPr>
+        <w:spacing w:before="120" w:lineRule="auto"/>
+        <w:contextualSpacing w:val="0"/>
+        <w:rPr/>
+      </w:pPr>
+      <w:r>
+        <w:rPr>
+          <w:rtl w:val="0"/>
+        </w:rPr>
+        <w:t xml:space="preserve">A continuación, la 33 a 36 contendrán reportes de estado para el Jefe de Proyecto.</w:t>
+      </w:r>
+    </w:p>
+    <w:p>
+      <w:pPr>
+        <w:spacing w:before="120" w:lineRule="auto"/>
+        <w:contextualSpacing w:val="0"/>
+        <w:rPr/>
+      </w:pPr>
+      <w:r>
+        <w:rPr>
+          <w:rtl w:val="0"/>
+        </w:rPr>
+      </w:r>
+    </w:p>
+    <w:tbl>
+      <w:tblPr>
+        <w:tblStyle w:val="Table33"/>
+        <w:tblW w:w="8670.0" w:type="dxa"/>
+        <w:jc w:val="left"/>
+        <w:tblInd w:w="250.0" w:type="dxa"/>
+        <w:tblBorders>
+          <w:top w:color="000000" w:space="0" w:sz="8" w:val="single"/>
+          <w:left w:color="000000" w:space="0" w:sz="8" w:val="single"/>
+          <w:bottom w:color="000000" w:space="0" w:sz="8" w:val="single"/>
+          <w:right w:color="000000" w:space="0" w:sz="8" w:val="single"/>
+          <w:insideH w:color="000000" w:space="0" w:sz="8" w:val="single"/>
+          <w:insideV w:color="000000" w:space="0" w:sz="8" w:val="single"/>
+        </w:tblBorders>
+        <w:tblLayout w:type="fixed"/>
+        <w:tblLook w:val="0600"/>
+      </w:tblPr>
+      <w:tblGrid>
+        <w:gridCol w:w="2070"/>
+        <w:gridCol w:w="6600"/>
+        <w:tblGridChange w:id="0">
+          <w:tblGrid>
+            <w:gridCol w:w="2070"/>
+            <w:gridCol w:w="6600"/>
+          </w:tblGrid>
+        </w:tblGridChange>
+      </w:tblGrid>
+      <w:tr>
+        <w:tc>
+          <w:tcPr>
+            <w:tcBorders>
+              <w:top w:color="8e7cc3" w:space="0" w:sz="8" w:val="single"/>
+              <w:left w:color="8e7cc3" w:space="0" w:sz="8" w:val="single"/>
+              <w:bottom w:color="8e7cc3" w:space="0" w:sz="8" w:val="single"/>
+              <w:right w:color="8e7cc3" w:space="0" w:sz="8" w:val="single"/>
+            </w:tcBorders>
+            <w:shd w:fill="d9d2e9" w:val="clear"/>
+            <w:tcMar>
+              <w:top w:w="100.0" w:type="dxa"/>
+              <w:left w:w="100.0" w:type="dxa"/>
+              <w:bottom w:w="100.0" w:type="dxa"/>
+              <w:right w:w="100.0" w:type="dxa"/>
+            </w:tcMar>
+            <w:vAlign w:val="top"/>
+          </w:tcPr>
+          <w:p>
+            <w:pPr>
+              <w:widowControl w:val="0"/>
+              <w:spacing w:line="240" w:lineRule="auto"/>
+              <w:contextualSpacing w:val="0"/>
+              <w:rPr>
+                <w:b w:val="1"/>
+              </w:rPr>
+            </w:pPr>
+            <w:r>
+              <w:rPr>
+                <w:b w:val="1"/>
+                <w:rtl w:val="0"/>
+              </w:rPr>
+              <w:t xml:space="preserve">ID_Reporte</w:t>
+            </w:r>
+          </w:p>
+        </w:tc>
+        <w:tc>
+          <w:tcPr>
+            <w:tcBorders>
+              <w:top w:color="8e7cc3" w:space="0" w:sz="8" w:val="single"/>
+              <w:left w:color="8e7cc3" w:space="0" w:sz="8" w:val="single"/>
+              <w:bottom w:color="8e7cc3" w:space="0" w:sz="8" w:val="single"/>
+              <w:right w:color="8e7cc3" w:space="0" w:sz="8" w:val="single"/>
+            </w:tcBorders>
+            <w:shd w:fill="auto" w:val="clear"/>
+            <w:tcMar>
+              <w:top w:w="100.0" w:type="dxa"/>
+              <w:left w:w="100.0" w:type="dxa"/>
+              <w:bottom w:w="100.0" w:type="dxa"/>
+              <w:right w:w="100.0" w:type="dxa"/>
+            </w:tcMar>
+            <w:vAlign w:val="top"/>
+          </w:tcPr>
+          <w:p>
+            <w:pPr>
+              <w:widowControl w:val="0"/>
+              <w:spacing w:line="240" w:lineRule="auto"/>
+              <w:contextualSpacing w:val="0"/>
+              <w:rPr/>
+            </w:pPr>
+            <w:r>
+              <w:rPr>
+                <w:rtl w:val="0"/>
+              </w:rPr>
+              <w:t xml:space="preserve">REJ-0001</w:t>
+            </w:r>
+          </w:p>
+        </w:tc>
+      </w:tr>
+      <w:tr>
+        <w:tc>
+          <w:tcPr>
+            <w:tcBorders>
+              <w:top w:color="8e7cc3" w:space="0" w:sz="8" w:val="single"/>
+              <w:left w:color="8e7cc3" w:space="0" w:sz="8" w:val="single"/>
+              <w:bottom w:color="8e7cc3" w:space="0" w:sz="8" w:val="single"/>
+              <w:right w:color="8e7cc3" w:space="0" w:sz="8" w:val="single"/>
+            </w:tcBorders>
+            <w:shd w:fill="d9d2e9" w:val="clear"/>
+            <w:tcMar>
+              <w:top w:w="100.0" w:type="dxa"/>
+              <w:left w:w="100.0" w:type="dxa"/>
+              <w:bottom w:w="100.0" w:type="dxa"/>
+              <w:right w:w="100.0" w:type="dxa"/>
+            </w:tcMar>
+            <w:vAlign w:val="top"/>
+          </w:tcPr>
+          <w:p>
+            <w:pPr>
+              <w:widowControl w:val="0"/>
+              <w:spacing w:line="240" w:lineRule="auto"/>
+              <w:contextualSpacing w:val="0"/>
+              <w:rPr>
+                <w:b w:val="1"/>
+              </w:rPr>
+            </w:pPr>
+            <w:r>
+              <w:rPr>
+                <w:b w:val="1"/>
+                <w:rtl w:val="0"/>
+              </w:rPr>
+              <w:t xml:space="preserve">Título</w:t>
+            </w:r>
+          </w:p>
+        </w:tc>
+        <w:tc>
+          <w:tcPr>
+            <w:tcBorders>
+              <w:top w:color="8e7cc3" w:space="0" w:sz="8" w:val="single"/>
+              <w:left w:color="8e7cc3" w:space="0" w:sz="8" w:val="single"/>
+              <w:bottom w:color="8e7cc3" w:space="0" w:sz="8" w:val="single"/>
+              <w:right w:color="8e7cc3" w:space="0" w:sz="8" w:val="single"/>
+            </w:tcBorders>
+            <w:shd w:fill="auto" w:val="clear"/>
+            <w:tcMar>
+              <w:top w:w="100.0" w:type="dxa"/>
+              <w:left w:w="100.0" w:type="dxa"/>
+              <w:bottom w:w="100.0" w:type="dxa"/>
+              <w:right w:w="100.0" w:type="dxa"/>
+            </w:tcMar>
+            <w:vAlign w:val="top"/>
+          </w:tcPr>
+          <w:p>
+            <w:pPr>
+              <w:widowControl w:val="0"/>
+              <w:spacing w:line="240" w:lineRule="auto"/>
+              <w:contextualSpacing w:val="0"/>
+              <w:rPr/>
+            </w:pPr>
+            <w:r>
+              <w:rPr>
+                <w:rtl w:val="0"/>
+              </w:rPr>
+              <w:t xml:space="preserve">Listado del estado de las solicitudes de cambio</w:t>
+            </w:r>
+          </w:p>
+        </w:tc>
+      </w:tr>
+      <w:tr>
+        <w:tc>
+          <w:tcPr>
+            <w:tcBorders>
+              <w:top w:color="8e7cc3" w:space="0" w:sz="8" w:val="single"/>
+              <w:left w:color="8e7cc3" w:space="0" w:sz="8" w:val="single"/>
+              <w:bottom w:color="8e7cc3" w:space="0" w:sz="8" w:val="single"/>
+              <w:right w:color="8e7cc3" w:space="0" w:sz="8" w:val="single"/>
+            </w:tcBorders>
+            <w:shd w:fill="d9d2e9" w:val="clear"/>
+            <w:tcMar>
+              <w:top w:w="100.0" w:type="dxa"/>
+              <w:left w:w="100.0" w:type="dxa"/>
+              <w:bottom w:w="100.0" w:type="dxa"/>
+              <w:right w:w="100.0" w:type="dxa"/>
+            </w:tcMar>
+            <w:vAlign w:val="top"/>
+          </w:tcPr>
+          <w:p>
+            <w:pPr>
+              <w:widowControl w:val="0"/>
+              <w:spacing w:line="240" w:lineRule="auto"/>
+              <w:contextualSpacing w:val="0"/>
+              <w:rPr>
+                <w:b w:val="1"/>
+              </w:rPr>
+            </w:pPr>
+            <w:r>
+              <w:rPr>
+                <w:b w:val="1"/>
+                <w:rtl w:val="0"/>
+              </w:rPr>
+              <w:t xml:space="preserve">Propósito</w:t>
+            </w:r>
+          </w:p>
+        </w:tc>
+        <w:tc>
+          <w:tcPr>
+            <w:tcBorders>
+              <w:top w:color="8e7cc3" w:space="0" w:sz="8" w:val="single"/>
+              <w:left w:color="8e7cc3" w:space="0" w:sz="8" w:val="single"/>
+              <w:bottom w:color="8e7cc3" w:space="0" w:sz="8" w:val="single"/>
+              <w:right w:color="8e7cc3" w:space="0" w:sz="8" w:val="single"/>
+            </w:tcBorders>
+            <w:shd w:fill="auto" w:val="clear"/>
+            <w:tcMar>
+              <w:top w:w="100.0" w:type="dxa"/>
+              <w:left w:w="100.0" w:type="dxa"/>
+              <w:bottom w:w="100.0" w:type="dxa"/>
+              <w:right w:w="100.0" w:type="dxa"/>
+            </w:tcMar>
+            <w:vAlign w:val="top"/>
+          </w:tcPr>
+          <w:p>
+            <w:pPr>
+              <w:widowControl w:val="0"/>
+              <w:spacing w:line="240" w:lineRule="auto"/>
+              <w:contextualSpacing w:val="0"/>
+              <w:rPr/>
+            </w:pPr>
+            <w:r>
+              <w:rPr>
+                <w:rtl w:val="0"/>
+              </w:rPr>
+              <w:t xml:space="preserve">Para que el jefe de proyecto pueda conocer en qué estado se encuentran las solicitudes de cambios que se han realizado.</w:t>
+            </w:r>
+          </w:p>
+        </w:tc>
+      </w:tr>
+      <w:tr>
+        <w:tc>
+          <w:tcPr>
+            <w:tcBorders>
+              <w:top w:color="8e7cc3" w:space="0" w:sz="8" w:val="single"/>
+              <w:left w:color="8e7cc3" w:space="0" w:sz="8" w:val="single"/>
+              <w:bottom w:color="8e7cc3" w:space="0" w:sz="8" w:val="single"/>
+              <w:right w:color="8e7cc3" w:space="0" w:sz="8" w:val="single"/>
+            </w:tcBorders>
+            <w:shd w:fill="d9d2e9" w:val="clear"/>
+            <w:tcMar>
+              <w:top w:w="100.0" w:type="dxa"/>
+              <w:left w:w="100.0" w:type="dxa"/>
+              <w:bottom w:w="100.0" w:type="dxa"/>
+              <w:right w:w="100.0" w:type="dxa"/>
+            </w:tcMar>
+            <w:vAlign w:val="top"/>
+          </w:tcPr>
+          <w:p>
+            <w:pPr>
+              <w:widowControl w:val="0"/>
+              <w:spacing w:line="240" w:lineRule="auto"/>
+              <w:contextualSpacing w:val="0"/>
+              <w:rPr>
+                <w:b w:val="1"/>
+              </w:rPr>
+            </w:pPr>
+            <w:r>
+              <w:rPr>
+                <w:b w:val="1"/>
+                <w:rtl w:val="0"/>
+              </w:rPr>
+              <w:t xml:space="preserve">Entradas</w:t>
+            </w:r>
+          </w:p>
+        </w:tc>
+        <w:tc>
+          <w:tcPr>
+            <w:tcBorders>
+              <w:top w:color="8e7cc3" w:space="0" w:sz="8" w:val="single"/>
+              <w:left w:color="8e7cc3" w:space="0" w:sz="8" w:val="single"/>
+              <w:bottom w:color="8e7cc3" w:space="0" w:sz="8" w:val="single"/>
+              <w:right w:color="8e7cc3" w:space="0" w:sz="8" w:val="single"/>
+            </w:tcBorders>
+            <w:shd w:fill="auto" w:val="clear"/>
+            <w:tcMar>
+              <w:top w:w="100.0" w:type="dxa"/>
+              <w:left w:w="100.0" w:type="dxa"/>
+              <w:bottom w:w="100.0" w:type="dxa"/>
+              <w:right w:w="100.0" w:type="dxa"/>
+            </w:tcMar>
+            <w:vAlign w:val="top"/>
+          </w:tcPr>
+          <w:p>
+            <w:pPr>
+              <w:widowControl w:val="0"/>
+              <w:spacing w:line="240" w:lineRule="auto"/>
+              <w:contextualSpacing w:val="0"/>
+              <w:rPr/>
+            </w:pPr>
+            <w:r>
+              <w:rPr>
+                <w:rtl w:val="0"/>
+              </w:rPr>
+              <w:t xml:space="preserve">        </w:t>
+            </w:r>
+          </w:p>
+          <w:tbl>
+            <w:tblPr>
+              <w:tblStyle w:val="Table34"/>
+              <w:tblW w:w="4725.0" w:type="dxa"/>
+              <w:jc w:val="left"/>
+              <w:tblInd w:w="225.0" w:type="dxa"/>
+              <w:tblBorders>
+                <w:top w:color="000000" w:space="0" w:sz="8" w:val="single"/>
+                <w:left w:color="000000" w:space="0" w:sz="8" w:val="single"/>
+                <w:bottom w:color="000000" w:space="0" w:sz="8" w:val="single"/>
+                <w:right w:color="000000" w:space="0" w:sz="8" w:val="single"/>
+                <w:insideH w:color="000000" w:space="0" w:sz="8" w:val="single"/>
+                <w:insideV w:color="000000" w:space="0" w:sz="8" w:val="single"/>
+              </w:tblBorders>
+              <w:tblLayout w:type="fixed"/>
+              <w:tblLook w:val="0600"/>
+            </w:tblPr>
+            <w:tblGrid>
+              <w:gridCol w:w="3360"/>
+              <w:gridCol w:w="1365"/>
+              <w:tblGridChange w:id="0">
+                <w:tblGrid>
+                  <w:gridCol w:w="3360"/>
+                  <w:gridCol w:w="1365"/>
+                </w:tblGrid>
+              </w:tblGridChange>
+            </w:tblGrid>
+            <w:tr>
+              <w:tc>
+                <w:tcPr>
+                  <w:tcBorders>
+                    <w:top w:color="8e7cc3" w:space="0" w:sz="8" w:val="single"/>
+                    <w:left w:color="8e7cc3" w:space="0" w:sz="8" w:val="single"/>
+                    <w:bottom w:color="8e7cc3" w:space="0" w:sz="8" w:val="single"/>
+                    <w:right w:color="8e7cc3" w:space="0" w:sz="8" w:val="single"/>
+                  </w:tcBorders>
+                  <w:tcMar>
+                    <w:top w:w="100.0" w:type="dxa"/>
+                    <w:left w:w="100.0" w:type="dxa"/>
+                    <w:bottom w:w="100.0" w:type="dxa"/>
+                    <w:right w:w="100.0" w:type="dxa"/>
+                  </w:tcMar>
+                  <w:vAlign w:val="top"/>
+                </w:tcPr>
+                <w:p>
+                  <w:pPr>
+                    <w:widowControl w:val="0"/>
+                    <w:spacing w:line="240" w:lineRule="auto"/>
+                    <w:contextualSpacing w:val="0"/>
+                    <w:jc w:val="center"/>
+                    <w:rPr>
+                      <w:b w:val="1"/>
+                    </w:rPr>
+                  </w:pPr>
+                  <w:r>
+                    <w:rPr>
+                      <w:b w:val="1"/>
+                      <w:rtl w:val="0"/>
+                    </w:rPr>
+                    <w:t xml:space="preserve">ID_Sistema</w:t>
+                  </w:r>
+                </w:p>
+              </w:tc>
+              <w:tc>
+                <w:tcPr>
+                  <w:tcBorders>
+                    <w:top w:color="8e7cc3" w:space="0" w:sz="8" w:val="single"/>
+                    <w:left w:color="8e7cc3" w:space="0" w:sz="8" w:val="single"/>
+                    <w:bottom w:color="8e7cc3" w:space="0" w:sz="8" w:val="single"/>
+                    <w:right w:color="8e7cc3" w:space="0" w:sz="8" w:val="single"/>
+                  </w:tcBorders>
+                  <w:shd w:fill="d9d2e9" w:val="clear"/>
+                  <w:tcMar>
+                    <w:top w:w="100.0" w:type="dxa"/>
+                    <w:left w:w="100.0" w:type="dxa"/>
+                    <w:bottom w:w="100.0" w:type="dxa"/>
+                    <w:right w:w="100.0" w:type="dxa"/>
+                  </w:tcMar>
+                  <w:vAlign w:val="top"/>
+                </w:tcPr>
+                <w:p>
+                  <w:pPr>
+                    <w:widowControl w:val="0"/>
+                    <w:spacing w:line="240" w:lineRule="auto"/>
+                    <w:contextualSpacing w:val="0"/>
+                    <w:jc w:val="center"/>
+                    <w:rPr>
+                      <w:b w:val="1"/>
+                    </w:rPr>
+                  </w:pPr>
+                  <w:r>
+                    <w:rPr>
+                      <w:b w:val="1"/>
+                      <w:rtl w:val="0"/>
+                    </w:rPr>
+                    <w:t xml:space="preserve">Buscar</w:t>
+                  </w:r>
+                </w:p>
+              </w:tc>
+            </w:tr>
+          </w:tbl>
+          <w:p>
+            <w:pPr>
+              <w:widowControl w:val="0"/>
+              <w:spacing w:line="240" w:lineRule="auto"/>
+              <w:contextualSpacing w:val="0"/>
+              <w:rPr/>
+            </w:pPr>
+            <w:r>
+              <w:rPr>
+                <w:rtl w:val="0"/>
+              </w:rPr>
+            </w:r>
+          </w:p>
+        </w:tc>
+      </w:tr>
+      <w:tr>
+        <w:tc>
+          <w:tcPr>
+            <w:tcBorders>
+              <w:top w:color="8e7cc3" w:space="0" w:sz="8" w:val="single"/>
+              <w:left w:color="8e7cc3" w:space="0" w:sz="8" w:val="single"/>
+              <w:bottom w:color="8e7cc3" w:space="0" w:sz="8" w:val="single"/>
+              <w:right w:color="8e7cc3" w:space="0" w:sz="8" w:val="single"/>
+            </w:tcBorders>
+            <w:shd w:fill="d9d2e9" w:val="clear"/>
+            <w:tcMar>
+              <w:top w:w="100.0" w:type="dxa"/>
+              <w:left w:w="100.0" w:type="dxa"/>
+              <w:bottom w:w="100.0" w:type="dxa"/>
+              <w:right w:w="100.0" w:type="dxa"/>
+            </w:tcMar>
+            <w:vAlign w:val="top"/>
+          </w:tcPr>
+          <w:p>
+            <w:pPr>
+              <w:widowControl w:val="0"/>
+              <w:spacing w:line="240" w:lineRule="auto"/>
+              <w:contextualSpacing w:val="0"/>
+              <w:rPr>
+                <w:b w:val="1"/>
+              </w:rPr>
+            </w:pPr>
+            <w:r>
+              <w:rPr>
+                <w:b w:val="1"/>
+                <w:rtl w:val="0"/>
+              </w:rPr>
+              <w:t xml:space="preserve">Salidas</w:t>
+            </w:r>
+          </w:p>
+        </w:tc>
+        <w:tc>
+          <w:tcPr>
+            <w:tcBorders>
+              <w:top w:color="8e7cc3" w:space="0" w:sz="8" w:val="single"/>
+              <w:left w:color="8e7cc3" w:space="0" w:sz="8" w:val="single"/>
+              <w:bottom w:color="8e7cc3" w:space="0" w:sz="8" w:val="single"/>
+              <w:right w:color="8e7cc3" w:space="0" w:sz="8" w:val="single"/>
+            </w:tcBorders>
+            <w:shd w:fill="auto" w:val="clear"/>
+            <w:tcMar>
+              <w:top w:w="100.0" w:type="dxa"/>
+              <w:left w:w="100.0" w:type="dxa"/>
+              <w:bottom w:w="100.0" w:type="dxa"/>
+              <w:right w:w="100.0" w:type="dxa"/>
+            </w:tcMar>
+            <w:vAlign w:val="top"/>
+          </w:tcPr>
+          <w:p>
+            <w:pPr>
+              <w:widowControl w:val="0"/>
+              <w:spacing w:line="240" w:lineRule="auto"/>
+              <w:contextualSpacing w:val="0"/>
+              <w:rPr/>
+            </w:pPr>
+            <w:r>
+              <w:rPr>
+                <w:rtl w:val="0"/>
+              </w:rPr>
+            </w:r>
+          </w:p>
+          <w:tbl>
+            <w:tblPr>
+              <w:tblStyle w:val="Table35"/>
               <w:tblW w:w="6120.0" w:type="dxa"/>
               <w:jc w:val="left"/>
               <w:tblInd w:w="135.0" w:type="dxa"/>
@@ -36097,7 +37301,7 @@
     </w:p>
     <w:tbl>
       <w:tblPr>
-        <w:tblStyle w:val="Table33"/>
+        <w:tblStyle w:val="Table36"/>
         <w:tblW w:w="8670.0" w:type="dxa"/>
         <w:jc w:val="left"/>
         <w:tblInd w:w="250.0" w:type="dxa"/>
@@ -36398,7 +37602,7 @@
           </w:p>
           <w:tbl>
             <w:tblPr>
-              <w:tblStyle w:val="Table34"/>
+              <w:tblStyle w:val="Table37"/>
               <w:tblW w:w="4725.0" w:type="dxa"/>
               <w:jc w:val="left"/>
               <w:tblInd w:w="225.0" w:type="dxa"/>
@@ -36580,7 +37784,7 @@
           </w:p>
           <w:tbl>
             <w:tblPr>
-              <w:tblStyle w:val="Table35"/>
+              <w:tblStyle w:val="Table38"/>
               <w:tblW w:w="6195.0" w:type="dxa"/>
               <w:jc w:val="left"/>
               <w:tblInd w:w="135.0" w:type="dxa"/>
@@ -37309,7 +38513,7 @@
     </w:p>
     <w:tbl>
       <w:tblPr>
-        <w:tblStyle w:val="Table36"/>
+        <w:tblStyle w:val="Table39"/>
         <w:tblW w:w="8670.0" w:type="dxa"/>
         <w:jc w:val="left"/>
         <w:tblInd w:w="250.0" w:type="dxa"/>
@@ -37610,7 +38814,7 @@
           </w:p>
           <w:tbl>
             <w:tblPr>
-              <w:tblStyle w:val="Table37"/>
+              <w:tblStyle w:val="Table40"/>
               <w:tblW w:w="4725.0" w:type="dxa"/>
               <w:jc w:val="left"/>
               <w:tblInd w:w="225.0" w:type="dxa"/>
@@ -37792,7 +38996,7 @@
           </w:p>
           <w:tbl>
             <w:tblPr>
-              <w:tblStyle w:val="Table38"/>
+              <w:tblStyle w:val="Table41"/>
               <w:tblW w:w="6195.0" w:type="dxa"/>
               <w:jc w:val="left"/>
               <w:tblInd w:w="135.0" w:type="dxa"/>
@@ -38648,7 +39852,7 @@
     </w:p>
     <w:tbl>
       <w:tblPr>
-        <w:tblStyle w:val="Table39"/>
+        <w:tblStyle w:val="Table42"/>
         <w:tblW w:w="8670.0" w:type="dxa"/>
         <w:jc w:val="left"/>
         <w:tblInd w:w="250.0" w:type="dxa"/>
@@ -38984,7 +40188,7 @@
           </w:p>
           <w:tbl>
             <w:tblPr>
-              <w:tblStyle w:val="Table40"/>
+              <w:tblStyle w:val="Table43"/>
               <w:tblW w:w="3330.0" w:type="dxa"/>
               <w:jc w:val="left"/>
               <w:tblInd w:w="2760.0" w:type="dxa"/>
@@ -39129,7 +40333,7 @@
           </w:p>
           <w:tbl>
             <w:tblPr>
-              <w:tblStyle w:val="Table41"/>
+              <w:tblStyle w:val="Table44"/>
               <w:tblW w:w="4590.0" w:type="dxa"/>
               <w:jc w:val="left"/>
               <w:tblInd w:w="900.0" w:type="dxa"/>
@@ -39507,7 +40711,7 @@
     </w:p>
     <w:tbl>
       <w:tblPr>
-        <w:tblStyle w:val="Table42"/>
+        <w:tblStyle w:val="Table45"/>
         <w:tblW w:w="7515.0" w:type="dxa"/>
         <w:jc w:val="left"/>
         <w:tblInd w:w="805.0" w:type="dxa"/>
@@ -39971,7 +41175,7 @@
           </w:p>
           <w:tbl>
             <w:tblPr>
-              <w:tblStyle w:val="Table43"/>
+              <w:tblStyle w:val="Table46"/>
               <w:tblW w:w="1815.0" w:type="dxa"/>
               <w:jc w:val="left"/>
               <w:tblInd w:w="2760.0" w:type="dxa"/>
@@ -40162,7 +41366,7 @@
           </w:p>
           <w:tbl>
             <w:tblPr>
-              <w:tblStyle w:val="Table44"/>
+              <w:tblStyle w:val="Table47"/>
               <w:tblW w:w="5190.0" w:type="dxa"/>
               <w:jc w:val="left"/>
               <w:tblInd w:w="60.0" w:type="dxa"/>
@@ -40968,7 +42172,7 @@
     </w:p>
     <w:tbl>
       <w:tblPr>
-        <w:tblStyle w:val="Table45"/>
+        <w:tblStyle w:val="Table48"/>
         <w:tblW w:w="7545.0" w:type="dxa"/>
         <w:jc w:val="left"/>
         <w:tblInd w:w="820.0" w:type="dxa"/>
@@ -41312,7 +42516,7 @@
           </w:p>
           <w:tbl>
             <w:tblPr>
-              <w:tblStyle w:val="Table46"/>
+              <w:tblStyle w:val="Table49"/>
               <w:tblW w:w="1815.0" w:type="dxa"/>
               <w:jc w:val="left"/>
               <w:tblInd w:w="2760.0" w:type="dxa"/>
@@ -41457,7 +42661,7 @@
           </w:p>
           <w:tbl>
             <w:tblPr>
-              <w:tblStyle w:val="Table47"/>
+              <w:tblStyle w:val="Table50"/>
               <w:tblW w:w="5190.0" w:type="dxa"/>
               <w:jc w:val="left"/>
               <w:tblInd w:w="150.0" w:type="dxa"/>
@@ -41935,7 +43139,7 @@
     </w:p>
     <w:tbl>
       <w:tblPr>
-        <w:tblStyle w:val="Table48"/>
+        <w:tblStyle w:val="Table51"/>
         <w:tblW w:w="7515.0" w:type="dxa"/>
         <w:jc w:val="left"/>
         <w:tblInd w:w="805.0" w:type="dxa"/>
@@ -42236,7 +43440,7 @@
           </w:p>
           <w:tbl>
             <w:tblPr>
-              <w:tblStyle w:val="Table49"/>
+              <w:tblStyle w:val="Table52"/>
               <w:tblW w:w="4725.0" w:type="dxa"/>
               <w:jc w:val="left"/>
               <w:tblInd w:w="225.0" w:type="dxa"/>
@@ -42418,7 +43622,7 @@
           </w:p>
           <w:tbl>
             <w:tblPr>
-              <w:tblStyle w:val="Table50"/>
+              <w:tblStyle w:val="Table53"/>
               <w:tblW w:w="5190.0" w:type="dxa"/>
               <w:jc w:val="left"/>
               <w:tblInd w:w="60.0" w:type="dxa"/>
@@ -43023,7 +44227,7 @@
   </w:p>
   <w:tbl>
     <w:tblPr>
-      <w:tblStyle w:val="Table52"/>
+      <w:tblStyle w:val="Table55"/>
       <w:tblW w:w="9029.0" w:type="dxa"/>
       <w:jc w:val="left"/>
       <w:tblInd w:w="-12.0" w:type="dxa"/>
@@ -43171,7 +44375,7 @@
   </w:p>
   <w:tbl>
     <w:tblPr>
-      <w:tblStyle w:val="Table51"/>
+      <w:tblStyle w:val="Table54"/>
       <w:tblW w:w="9028.0" w:type="dxa"/>
       <w:jc w:val="left"/>
       <w:tblInd w:w="-12.0" w:type="dxa"/>
@@ -47335,6 +48539,45 @@
       <w:tblStyleRowBandSize w:val="1"/>
       <w:tblStyleColBandSize w:val="1"/>
       <w:tblCellMar>
+        <w:top w:w="100.0" w:type="dxa"/>
+        <w:left w:w="100.0" w:type="dxa"/>
+        <w:bottom w:w="100.0" w:type="dxa"/>
+        <w:right w:w="100.0" w:type="dxa"/>
+      </w:tblCellMar>
+    </w:tblPr>
+  </w:style>
+  <w:style w:type="table" w:styleId="Table52">
+    <w:basedOn w:val="TableNormal"/>
+    <w:tblPr>
+      <w:tblStyleRowBandSize w:val="1"/>
+      <w:tblStyleColBandSize w:val="1"/>
+      <w:tblCellMar>
+        <w:top w:w="100.0" w:type="dxa"/>
+        <w:left w:w="100.0" w:type="dxa"/>
+        <w:bottom w:w="100.0" w:type="dxa"/>
+        <w:right w:w="100.0" w:type="dxa"/>
+      </w:tblCellMar>
+    </w:tblPr>
+  </w:style>
+  <w:style w:type="table" w:styleId="Table53">
+    <w:basedOn w:val="TableNormal"/>
+    <w:tblPr>
+      <w:tblStyleRowBandSize w:val="1"/>
+      <w:tblStyleColBandSize w:val="1"/>
+      <w:tblCellMar>
+        <w:top w:w="100.0" w:type="dxa"/>
+        <w:left w:w="100.0" w:type="dxa"/>
+        <w:bottom w:w="100.0" w:type="dxa"/>
+        <w:right w:w="100.0" w:type="dxa"/>
+      </w:tblCellMar>
+    </w:tblPr>
+  </w:style>
+  <w:style w:type="table" w:styleId="Table54">
+    <w:basedOn w:val="TableNormal"/>
+    <w:tblPr>
+      <w:tblStyleRowBandSize w:val="1"/>
+      <w:tblStyleColBandSize w:val="1"/>
+      <w:tblCellMar>
         <w:top w:w="0.0" w:type="dxa"/>
         <w:left w:w="60.0" w:type="dxa"/>
         <w:bottom w:w="0.0" w:type="dxa"/>
@@ -47342,7 +48585,7 @@
       </w:tblCellMar>
     </w:tblPr>
   </w:style>
-  <w:style w:type="table" w:styleId="Table52">
+  <w:style w:type="table" w:styleId="Table55">
     <w:basedOn w:val="TableNormal"/>
     <w:tblPr>
       <w:tblStyleRowBandSize w:val="1"/>

</xml_diff>

<commit_message>
reporte de auditoría 02
</commit_message>
<xml_diff>
--- a/Documentos/PGC.docx
+++ b/Documentos/PGC.docx
@@ -43442,6 +43442,456 @@
         <w:spacing w:before="120"/>
         <w:jc w:val="center"/>
       </w:pPr>
+    </w:p>
+    <w:p>
+      <w:pPr>
+        <w:spacing w:before="120"/>
+      </w:pPr>
+    </w:p>
+    <w:tbl>
+      <w:tblPr>
+        <w:tblStyle w:val="affff4"/>
+        <w:tblW w:w="7575" w:type="dxa"/>
+        <w:tblInd w:w="835" w:type="dxa"/>
+        <w:tblBorders>
+          <w:top w:val="single" w:sz="8" w:space="0" w:color="000000"/>
+          <w:left w:val="single" w:sz="8" w:space="0" w:color="000000"/>
+          <w:bottom w:val="single" w:sz="8" w:space="0" w:color="000000"/>
+          <w:right w:val="single" w:sz="8" w:space="0" w:color="000000"/>
+          <w:insideH w:val="single" w:sz="8" w:space="0" w:color="000000"/>
+          <w:insideV w:val="single" w:sz="8" w:space="0" w:color="000000"/>
+        </w:tblBorders>
+        <w:tblLayout w:type="fixed"/>
+        <w:tblLook w:val="0600" w:firstRow="0" w:lastRow="0" w:firstColumn="0" w:lastColumn="0" w:noHBand="1" w:noVBand="1"/>
+      </w:tblPr>
+      <w:tblGrid>
+        <w:gridCol w:w="1635"/>
+        <w:gridCol w:w="5940"/>
+      </w:tblGrid>
+      <w:tr>
+        <w:tc>
+          <w:tcPr>
+            <w:tcW w:w="1635" w:type="dxa"/>
+            <w:tcBorders>
+              <w:top w:val="single" w:sz="8" w:space="0" w:color="8E7CC3"/>
+              <w:left w:val="single" w:sz="8" w:space="0" w:color="8E7CC3"/>
+              <w:bottom w:val="single" w:sz="8" w:space="0" w:color="8E7CC3"/>
+              <w:right w:val="single" w:sz="8" w:space="0" w:color="8E7CC3"/>
+            </w:tcBorders>
+            <w:shd w:val="clear" w:color="auto" w:fill="D9D2E9"/>
+            <w:tcMar>
+              <w:top w:w="100" w:type="dxa"/>
+              <w:left w:w="100" w:type="dxa"/>
+              <w:bottom w:w="100" w:type="dxa"/>
+              <w:right w:w="100" w:type="dxa"/>
+            </w:tcMar>
+          </w:tcPr>
+          <w:p>
+            <w:pPr>
+              <w:widowControl w:val="0"/>
+              <w:spacing w:line="240" w:lineRule="auto"/>
+              <w:rPr>
+                <w:b/>
+              </w:rPr>
+            </w:pPr>
+            <w:r>
+              <w:rPr>
+                <w:b/>
+              </w:rPr>
+              <w:t>ID_Reporte</w:t>
+            </w:r>
+          </w:p>
+        </w:tc>
+        <w:tc>
+          <w:tcPr>
+            <w:tcW w:w="5940" w:type="dxa"/>
+            <w:tcBorders>
+              <w:top w:val="single" w:sz="8" w:space="0" w:color="8E7CC3"/>
+              <w:left w:val="single" w:sz="8" w:space="0" w:color="8E7CC3"/>
+              <w:bottom w:val="single" w:sz="8" w:space="0" w:color="8E7CC3"/>
+              <w:right w:val="single" w:sz="8" w:space="0" w:color="8E7CC3"/>
+            </w:tcBorders>
+            <w:shd w:val="clear" w:color="auto" w:fill="auto"/>
+            <w:tcMar>
+              <w:top w:w="100" w:type="dxa"/>
+              <w:left w:w="100" w:type="dxa"/>
+              <w:bottom w:w="100" w:type="dxa"/>
+              <w:right w:w="100" w:type="dxa"/>
+            </w:tcMar>
+          </w:tcPr>
+          <w:p>
+            <w:pPr>
+              <w:widowControl w:val="0"/>
+              <w:spacing w:line="240" w:lineRule="auto"/>
+            </w:pPr>
+            <w:r>
+              <w:t>RAC_002</w:t>
+            </w:r>
+          </w:p>
+        </w:tc>
+      </w:tr>
+      <w:tr>
+        <w:tc>
+          <w:tcPr>
+            <w:tcW w:w="1635" w:type="dxa"/>
+            <w:tcBorders>
+              <w:top w:val="single" w:sz="8" w:space="0" w:color="8E7CC3"/>
+              <w:left w:val="single" w:sz="8" w:space="0" w:color="8E7CC3"/>
+              <w:bottom w:val="single" w:sz="8" w:space="0" w:color="8E7CC3"/>
+              <w:right w:val="single" w:sz="8" w:space="0" w:color="8E7CC3"/>
+            </w:tcBorders>
+            <w:shd w:val="clear" w:color="auto" w:fill="D9D2E9"/>
+            <w:tcMar>
+              <w:top w:w="100" w:type="dxa"/>
+              <w:left w:w="100" w:type="dxa"/>
+              <w:bottom w:w="100" w:type="dxa"/>
+              <w:right w:w="100" w:type="dxa"/>
+            </w:tcMar>
+          </w:tcPr>
+          <w:p>
+            <w:pPr>
+              <w:widowControl w:val="0"/>
+              <w:spacing w:line="240" w:lineRule="auto"/>
+              <w:rPr>
+                <w:b/>
+              </w:rPr>
+            </w:pPr>
+            <w:r>
+              <w:rPr>
+                <w:b/>
+              </w:rPr>
+              <w:t>Título</w:t>
+            </w:r>
+          </w:p>
+        </w:tc>
+        <w:tc>
+          <w:tcPr>
+            <w:tcW w:w="5940" w:type="dxa"/>
+            <w:tcBorders>
+              <w:top w:val="single" w:sz="8" w:space="0" w:color="8E7CC3"/>
+              <w:left w:val="single" w:sz="8" w:space="0" w:color="8E7CC3"/>
+              <w:bottom w:val="single" w:sz="8" w:space="0" w:color="8E7CC3"/>
+              <w:right w:val="single" w:sz="8" w:space="0" w:color="8E7CC3"/>
+            </w:tcBorders>
+            <w:shd w:val="clear" w:color="auto" w:fill="auto"/>
+            <w:tcMar>
+              <w:top w:w="100" w:type="dxa"/>
+              <w:left w:w="100" w:type="dxa"/>
+              <w:bottom w:w="100" w:type="dxa"/>
+              <w:right w:w="100" w:type="dxa"/>
+            </w:tcMar>
+          </w:tcPr>
+          <w:p>
+            <w:pPr>
+              <w:widowControl w:val="0"/>
+              <w:spacing w:line="240" w:lineRule="auto"/>
+            </w:pPr>
+            <w:r>
+              <w:t>Listado de solicitudes de cambio aprobadas</w:t>
+            </w:r>
+          </w:p>
+        </w:tc>
+      </w:tr>
+      <w:tr>
+        <w:tc>
+          <w:tcPr>
+            <w:tcW w:w="1635" w:type="dxa"/>
+            <w:tcBorders>
+              <w:top w:val="single" w:sz="8" w:space="0" w:color="8E7CC3"/>
+              <w:left w:val="single" w:sz="8" w:space="0" w:color="8E7CC3"/>
+              <w:bottom w:val="single" w:sz="8" w:space="0" w:color="8E7CC3"/>
+              <w:right w:val="single" w:sz="8" w:space="0" w:color="8E7CC3"/>
+            </w:tcBorders>
+            <w:shd w:val="clear" w:color="auto" w:fill="D9D2E9"/>
+            <w:tcMar>
+              <w:top w:w="100" w:type="dxa"/>
+              <w:left w:w="100" w:type="dxa"/>
+              <w:bottom w:w="100" w:type="dxa"/>
+              <w:right w:w="100" w:type="dxa"/>
+            </w:tcMar>
+          </w:tcPr>
+          <w:p>
+            <w:pPr>
+              <w:widowControl w:val="0"/>
+              <w:spacing w:line="240" w:lineRule="auto"/>
+              <w:rPr>
+                <w:b/>
+              </w:rPr>
+            </w:pPr>
+            <w:r>
+              <w:rPr>
+                <w:b/>
+              </w:rPr>
+              <w:t>Propósito</w:t>
+            </w:r>
+          </w:p>
+        </w:tc>
+        <w:tc>
+          <w:tcPr>
+            <w:tcW w:w="5940" w:type="dxa"/>
+            <w:tcBorders>
+              <w:top w:val="single" w:sz="8" w:space="0" w:color="8E7CC3"/>
+              <w:left w:val="single" w:sz="8" w:space="0" w:color="8E7CC3"/>
+              <w:bottom w:val="single" w:sz="8" w:space="0" w:color="8E7CC3"/>
+              <w:right w:val="single" w:sz="8" w:space="0" w:color="8E7CC3"/>
+            </w:tcBorders>
+            <w:shd w:val="clear" w:color="auto" w:fill="auto"/>
+            <w:tcMar>
+              <w:top w:w="100" w:type="dxa"/>
+              <w:left w:w="100" w:type="dxa"/>
+              <w:bottom w:w="100" w:type="dxa"/>
+              <w:right w:w="100" w:type="dxa"/>
+            </w:tcMar>
+          </w:tcPr>
+          <w:p>
+            <w:pPr>
+              <w:widowControl w:val="0"/>
+              <w:spacing w:line="240" w:lineRule="auto"/>
+            </w:pPr>
+            <w:r>
+              <w:t>Le brinda al auditor un reporte de las solicitudes de cambio que han sido aceptadas.</w:t>
+            </w:r>
+          </w:p>
+        </w:tc>
+      </w:tr>
+      <w:tr>
+        <w:tc>
+          <w:tcPr>
+            <w:tcW w:w="1635" w:type="dxa"/>
+            <w:tcBorders>
+              <w:top w:val="single" w:sz="8" w:space="0" w:color="8E7CC3"/>
+              <w:left w:val="single" w:sz="8" w:space="0" w:color="8E7CC3"/>
+              <w:bottom w:val="single" w:sz="8" w:space="0" w:color="8E7CC3"/>
+              <w:right w:val="single" w:sz="8" w:space="0" w:color="8E7CC3"/>
+            </w:tcBorders>
+            <w:shd w:val="clear" w:color="auto" w:fill="D9D2E9"/>
+            <w:tcMar>
+              <w:top w:w="100" w:type="dxa"/>
+              <w:left w:w="100" w:type="dxa"/>
+              <w:bottom w:w="100" w:type="dxa"/>
+              <w:right w:w="100" w:type="dxa"/>
+            </w:tcMar>
+          </w:tcPr>
+          <w:p>
+            <w:pPr>
+              <w:widowControl w:val="0"/>
+              <w:spacing w:line="240" w:lineRule="auto"/>
+              <w:rPr>
+                <w:b/>
+              </w:rPr>
+            </w:pPr>
+            <w:r>
+              <w:rPr>
+                <w:b/>
+              </w:rPr>
+              <w:t>Entradas</w:t>
+            </w:r>
+          </w:p>
+        </w:tc>
+        <w:tc>
+          <w:tcPr>
+            <w:tcW w:w="5940" w:type="dxa"/>
+            <w:tcBorders>
+              <w:top w:val="single" w:sz="8" w:space="0" w:color="8E7CC3"/>
+              <w:left w:val="single" w:sz="8" w:space="0" w:color="8E7CC3"/>
+              <w:bottom w:val="single" w:sz="8" w:space="0" w:color="8E7CC3"/>
+              <w:right w:val="single" w:sz="8" w:space="0" w:color="8E7CC3"/>
+            </w:tcBorders>
+            <w:shd w:val="clear" w:color="auto" w:fill="auto"/>
+            <w:tcMar>
+              <w:top w:w="100" w:type="dxa"/>
+              <w:left w:w="100" w:type="dxa"/>
+              <w:bottom w:w="100" w:type="dxa"/>
+              <w:right w:w="100" w:type="dxa"/>
+            </w:tcMar>
+          </w:tcPr>
+          <w:p>
+            <w:pPr>
+              <w:widowControl w:val="0"/>
+              <w:numPr>
+                <w:ilvl w:val="0"/>
+                <w:numId w:val="15"/>
+              </w:numPr>
+              <w:spacing w:line="240" w:lineRule="auto"/>
+              <w:contextualSpacing/>
+            </w:pPr>
+            <w:r>
+              <w:t>ID_Sistema</w:t>
+            </w:r>
+          </w:p>
+          <w:p>
+            <w:pPr>
+              <w:widowControl w:val="0"/>
+              <w:numPr>
+                <w:ilvl w:val="0"/>
+                <w:numId w:val="15"/>
+              </w:numPr>
+              <w:spacing w:line="240" w:lineRule="auto"/>
+              <w:contextualSpacing/>
+            </w:pPr>
+            <w:r>
+              <w:t>Rango de Fechas</w:t>
+            </w:r>
+          </w:p>
+        </w:tc>
+      </w:tr>
+      <w:tr>
+        <w:tc>
+          <w:tcPr>
+            <w:tcW w:w="1635" w:type="dxa"/>
+            <w:tcBorders>
+              <w:top w:val="single" w:sz="8" w:space="0" w:color="8E7CC3"/>
+              <w:left w:val="single" w:sz="8" w:space="0" w:color="8E7CC3"/>
+              <w:bottom w:val="single" w:sz="8" w:space="0" w:color="8E7CC3"/>
+              <w:right w:val="single" w:sz="8" w:space="0" w:color="8E7CC3"/>
+            </w:tcBorders>
+            <w:shd w:val="clear" w:color="auto" w:fill="D9D2E9"/>
+            <w:tcMar>
+              <w:top w:w="100" w:type="dxa"/>
+              <w:left w:w="100" w:type="dxa"/>
+              <w:bottom w:w="100" w:type="dxa"/>
+              <w:right w:w="100" w:type="dxa"/>
+            </w:tcMar>
+          </w:tcPr>
+          <w:p>
+            <w:pPr>
+              <w:widowControl w:val="0"/>
+              <w:spacing w:line="240" w:lineRule="auto"/>
+              <w:rPr>
+                <w:b/>
+              </w:rPr>
+            </w:pPr>
+            <w:r>
+              <w:rPr>
+                <w:b/>
+              </w:rPr>
+              <w:t>Salidas</w:t>
+            </w:r>
+          </w:p>
+        </w:tc>
+        <w:tc>
+          <w:tcPr>
+            <w:tcW w:w="5940" w:type="dxa"/>
+            <w:tcBorders>
+              <w:top w:val="single" w:sz="8" w:space="0" w:color="8E7CC3"/>
+              <w:left w:val="single" w:sz="8" w:space="0" w:color="8E7CC3"/>
+              <w:bottom w:val="single" w:sz="8" w:space="0" w:color="8E7CC3"/>
+              <w:right w:val="single" w:sz="8" w:space="0" w:color="8E7CC3"/>
+            </w:tcBorders>
+            <w:shd w:val="clear" w:color="auto" w:fill="auto"/>
+            <w:tcMar>
+              <w:top w:w="100" w:type="dxa"/>
+              <w:left w:w="100" w:type="dxa"/>
+              <w:bottom w:w="100" w:type="dxa"/>
+              <w:right w:w="100" w:type="dxa"/>
+            </w:tcMar>
+          </w:tcPr>
+          <w:p>
+            <w:pPr>
+              <w:widowControl w:val="0"/>
+              <w:numPr>
+                <w:ilvl w:val="0"/>
+                <w:numId w:val="23"/>
+              </w:numPr>
+              <w:spacing w:line="240" w:lineRule="auto"/>
+              <w:contextualSpacing/>
+            </w:pPr>
+            <w:r>
+              <w:t>ID Solicitud de cambio</w:t>
+            </w:r>
+          </w:p>
+          <w:p>
+            <w:pPr>
+              <w:widowControl w:val="0"/>
+              <w:numPr>
+                <w:ilvl w:val="0"/>
+                <w:numId w:val="23"/>
+              </w:numPr>
+              <w:spacing w:line="240" w:lineRule="auto"/>
+              <w:contextualSpacing/>
+            </w:pPr>
+            <w:r>
+              <w:t>Nombre de la solicitud de cambio</w:t>
+            </w:r>
+          </w:p>
+          <w:p>
+            <w:pPr>
+              <w:widowControl w:val="0"/>
+              <w:numPr>
+                <w:ilvl w:val="0"/>
+                <w:numId w:val="23"/>
+              </w:numPr>
+              <w:spacing w:line="240" w:lineRule="auto"/>
+              <w:contextualSpacing/>
+            </w:pPr>
+            <w:r>
+              <w:t>Fecha de creación</w:t>
+            </w:r>
+          </w:p>
+          <w:p>
+            <w:pPr>
+              <w:widowControl w:val="0"/>
+              <w:numPr>
+                <w:ilvl w:val="0"/>
+                <w:numId w:val="23"/>
+              </w:numPr>
+              <w:spacing w:line="240" w:lineRule="auto"/>
+              <w:contextualSpacing/>
+            </w:pPr>
+            <w:r>
+              <w:t>Fecha último cambio</w:t>
+            </w:r>
+          </w:p>
+          <w:p>
+            <w:pPr>
+              <w:widowControl w:val="0"/>
+              <w:numPr>
+                <w:ilvl w:val="0"/>
+                <w:numId w:val="23"/>
+              </w:numPr>
+              <w:spacing w:line="240" w:lineRule="auto"/>
+              <w:contextualSpacing/>
+            </w:pPr>
+            <w:r>
+              <w:t>Descripción</w:t>
+            </w:r>
+          </w:p>
+          <w:p>
+            <w:pPr>
+              <w:widowControl w:val="0"/>
+              <w:numPr>
+                <w:ilvl w:val="0"/>
+                <w:numId w:val="23"/>
+              </w:numPr>
+              <w:spacing w:line="240" w:lineRule="auto"/>
+              <w:contextualSpacing/>
+            </w:pPr>
+            <w:r>
+              <w:t xml:space="preserve">Autor </w:t>
+            </w:r>
+          </w:p>
+        </w:tc>
+      </w:tr>
+    </w:tbl>
+    <w:p>
+      <w:pPr>
+        <w:spacing w:before="120"/>
+        <w:jc w:val="center"/>
+      </w:pPr>
+      <w:r>
+        <w:rPr>
+          <w:b/>
+        </w:rPr>
+        <w:t>Tabla 41.</w:t>
+      </w:r>
+      <w:r>
+        <w:t xml:space="preserve"> Reporte de Auditoría 02</w:t>
+      </w:r>
+    </w:p>
+    <w:p>
+      <w:pPr>
+        <w:spacing w:before="120"/>
+      </w:pPr>
       <w:bookmarkStart w:id="15" w:name="_GoBack"/>
       <w:bookmarkEnd w:id="15"/>
     </w:p>
@@ -43610,7 +44060,7 @@
               <w:noProof/>
               <w:color w:val="666666"/>
             </w:rPr>
-            <w:t>33</w:t>
+            <w:t>34</w:t>
           </w:r>
           <w:r>
             <w:rPr>
@@ -43809,9 +44259,135 @@
 <file path=word/numbering.xml><?xml version="1.0" encoding="utf-8"?>
 <w:numbering xmlns:wpc="http://schemas.microsoft.com/office/word/2010/wordprocessingCanvas" xmlns:mc="http://schemas.openxmlformats.org/markup-compatibility/2006" xmlns:o="urn:schemas-microsoft-com:office:office" xmlns:r="http://schemas.openxmlformats.org/officeDocument/2006/relationships" xmlns:m="http://schemas.openxmlformats.org/officeDocument/2006/math" xmlns:v="urn:schemas-microsoft-com:vml" xmlns:wp14="http://schemas.microsoft.com/office/word/2010/wordprocessingDrawing" xmlns:wp="http://schemas.openxmlformats.org/drawingml/2006/wordprocessingDrawing" xmlns:w10="urn:schemas-microsoft-com:office:word" xmlns:w="http://schemas.openxmlformats.org/wordprocessingml/2006/main" xmlns:w14="http://schemas.microsoft.com/office/word/2010/wordml" xmlns:w15="http://schemas.microsoft.com/office/word/2012/wordml" xmlns:wpg="http://schemas.microsoft.com/office/word/2010/wordprocessingGroup" xmlns:wpi="http://schemas.microsoft.com/office/word/2010/wordprocessingInk" xmlns:wne="http://schemas.microsoft.com/office/word/2006/wordml" xmlns:wps="http://schemas.microsoft.com/office/word/2010/wordprocessingShape" mc:Ignorable="w14 w15 wp14">
   <w:abstractNum w:abstractNumId="0" w15:restartNumberingAfterBreak="0">
-    <w:nsid w:val="020F3B4E"/>
+    <w:nsid w:val="02D0104D"/>
     <w:multiLevelType w:val="multilevel"/>
-    <w:tmpl w:val="D3144250"/>
+    <w:tmpl w:val="151C200E"/>
+    <w:lvl w:ilvl="0">
+      <w:start w:val="1"/>
+      <w:numFmt w:val="bullet"/>
+      <w:lvlText w:val="●"/>
+      <w:lvlJc w:val="left"/>
+      <w:pPr>
+        <w:ind w:left="2160" w:hanging="360"/>
+      </w:pPr>
+      <w:rPr>
+        <w:rFonts w:ascii="Noto Sans Symbols" w:eastAsia="Noto Sans Symbols" w:hAnsi="Noto Sans Symbols" w:cs="Noto Sans Symbols"/>
+        <w:sz w:val="24"/>
+        <w:szCs w:val="24"/>
+        <w:u w:val="none"/>
+      </w:rPr>
+    </w:lvl>
+    <w:lvl w:ilvl="1">
+      <w:start w:val="1"/>
+      <w:numFmt w:val="bullet"/>
+      <w:lvlText w:val="•"/>
+      <w:lvlJc w:val="left"/>
+      <w:pPr>
+        <w:ind w:left="2880" w:hanging="360"/>
+      </w:pPr>
+      <w:rPr>
+        <w:rFonts w:ascii="Noto Sans Symbols" w:eastAsia="Noto Sans Symbols" w:hAnsi="Noto Sans Symbols" w:cs="Noto Sans Symbols"/>
+        <w:sz w:val="24"/>
+        <w:szCs w:val="24"/>
+        <w:u w:val="none"/>
+      </w:rPr>
+    </w:lvl>
+    <w:lvl w:ilvl="2">
+      <w:start w:val="1"/>
+      <w:numFmt w:val="bullet"/>
+      <w:lvlText w:val="■"/>
+      <w:lvlJc w:val="left"/>
+      <w:pPr>
+        <w:ind w:left="3600" w:hanging="360"/>
+      </w:pPr>
+      <w:rPr>
+        <w:rFonts w:ascii="Noto Sans Symbols" w:eastAsia="Noto Sans Symbols" w:hAnsi="Noto Sans Symbols" w:cs="Noto Sans Symbols"/>
+        <w:u w:val="none"/>
+      </w:rPr>
+    </w:lvl>
+    <w:lvl w:ilvl="3">
+      <w:start w:val="1"/>
+      <w:numFmt w:val="bullet"/>
+      <w:lvlText w:val="●"/>
+      <w:lvlJc w:val="left"/>
+      <w:pPr>
+        <w:ind w:left="4320" w:hanging="360"/>
+      </w:pPr>
+      <w:rPr>
+        <w:rFonts w:ascii="Noto Sans Symbols" w:eastAsia="Noto Sans Symbols" w:hAnsi="Noto Sans Symbols" w:cs="Noto Sans Symbols"/>
+        <w:u w:val="none"/>
+      </w:rPr>
+    </w:lvl>
+    <w:lvl w:ilvl="4">
+      <w:start w:val="1"/>
+      <w:numFmt w:val="bullet"/>
+      <w:lvlText w:val="•"/>
+      <w:lvlJc w:val="left"/>
+      <w:pPr>
+        <w:ind w:left="5040" w:hanging="360"/>
+      </w:pPr>
+      <w:rPr>
+        <w:rFonts w:ascii="Noto Sans Symbols" w:eastAsia="Noto Sans Symbols" w:hAnsi="Noto Sans Symbols" w:cs="Noto Sans Symbols"/>
+        <w:u w:val="none"/>
+      </w:rPr>
+    </w:lvl>
+    <w:lvl w:ilvl="5">
+      <w:start w:val="1"/>
+      <w:numFmt w:val="bullet"/>
+      <w:lvlText w:val="■"/>
+      <w:lvlJc w:val="left"/>
+      <w:pPr>
+        <w:ind w:left="5760" w:hanging="360"/>
+      </w:pPr>
+      <w:rPr>
+        <w:rFonts w:ascii="Noto Sans Symbols" w:eastAsia="Noto Sans Symbols" w:hAnsi="Noto Sans Symbols" w:cs="Noto Sans Symbols"/>
+        <w:u w:val="none"/>
+      </w:rPr>
+    </w:lvl>
+    <w:lvl w:ilvl="6">
+      <w:start w:val="1"/>
+      <w:numFmt w:val="bullet"/>
+      <w:lvlText w:val="●"/>
+      <w:lvlJc w:val="left"/>
+      <w:pPr>
+        <w:ind w:left="6480" w:hanging="360"/>
+      </w:pPr>
+      <w:rPr>
+        <w:rFonts w:ascii="Noto Sans Symbols" w:eastAsia="Noto Sans Symbols" w:hAnsi="Noto Sans Symbols" w:cs="Noto Sans Symbols"/>
+        <w:u w:val="none"/>
+      </w:rPr>
+    </w:lvl>
+    <w:lvl w:ilvl="7">
+      <w:start w:val="1"/>
+      <w:numFmt w:val="bullet"/>
+      <w:lvlText w:val="•"/>
+      <w:lvlJc w:val="left"/>
+      <w:pPr>
+        <w:ind w:left="7200" w:hanging="360"/>
+      </w:pPr>
+      <w:rPr>
+        <w:rFonts w:ascii="Noto Sans Symbols" w:eastAsia="Noto Sans Symbols" w:hAnsi="Noto Sans Symbols" w:cs="Noto Sans Symbols"/>
+        <w:u w:val="none"/>
+      </w:rPr>
+    </w:lvl>
+    <w:lvl w:ilvl="8">
+      <w:start w:val="1"/>
+      <w:numFmt w:val="bullet"/>
+      <w:lvlText w:val="■"/>
+      <w:lvlJc w:val="left"/>
+      <w:pPr>
+        <w:ind w:left="7920" w:hanging="360"/>
+      </w:pPr>
+      <w:rPr>
+        <w:rFonts w:ascii="Noto Sans Symbols" w:eastAsia="Noto Sans Symbols" w:hAnsi="Noto Sans Symbols" w:cs="Noto Sans Symbols"/>
+        <w:u w:val="none"/>
+      </w:rPr>
+    </w:lvl>
+  </w:abstractNum>
+  <w:abstractNum w:abstractNumId="1" w15:restartNumberingAfterBreak="0">
+    <w:nsid w:val="05BC2CB3"/>
+    <w:multiLevelType w:val="multilevel"/>
+    <w:tmpl w:val="0B9E0D0C"/>
     <w:lvl w:ilvl="0">
       <w:start w:val="1"/>
       <w:numFmt w:val="bullet"/>
@@ -43932,10 +44508,10 @@
       </w:rPr>
     </w:lvl>
   </w:abstractNum>
-  <w:abstractNum w:abstractNumId="1" w15:restartNumberingAfterBreak="0">
-    <w:nsid w:val="04817346"/>
+  <w:abstractNum w:abstractNumId="2" w15:restartNumberingAfterBreak="0">
+    <w:nsid w:val="062277B3"/>
     <w:multiLevelType w:val="multilevel"/>
-    <w:tmpl w:val="380EF108"/>
+    <w:tmpl w:val="AE9AC728"/>
     <w:lvl w:ilvl="0">
       <w:start w:val="1"/>
       <w:numFmt w:val="bullet"/>
@@ -44056,134 +44632,10 @@
       </w:rPr>
     </w:lvl>
   </w:abstractNum>
-  <w:abstractNum w:abstractNumId="2" w15:restartNumberingAfterBreak="0">
-    <w:nsid w:val="06103599"/>
+  <w:abstractNum w:abstractNumId="3" w15:restartNumberingAfterBreak="0">
+    <w:nsid w:val="06911D9B"/>
     <w:multiLevelType w:val="multilevel"/>
-    <w:tmpl w:val="EAC2DC9E"/>
-    <w:lvl w:ilvl="0">
-      <w:start w:val="1"/>
-      <w:numFmt w:val="bullet"/>
-      <w:lvlText w:val="➢"/>
-      <w:lvlJc w:val="left"/>
-      <w:pPr>
-        <w:ind w:left="1440" w:hanging="360"/>
-      </w:pPr>
-      <w:rPr>
-        <w:rFonts w:ascii="Noto Sans Symbols" w:eastAsia="Noto Sans Symbols" w:hAnsi="Noto Sans Symbols" w:cs="Noto Sans Symbols"/>
-        <w:sz w:val="24"/>
-        <w:szCs w:val="24"/>
-        <w:u w:val="none"/>
-      </w:rPr>
-    </w:lvl>
-    <w:lvl w:ilvl="1">
-      <w:start w:val="1"/>
-      <w:numFmt w:val="bullet"/>
-      <w:lvlText w:val="•"/>
-      <w:lvlJc w:val="left"/>
-      <w:pPr>
-        <w:ind w:left="2160" w:hanging="360"/>
-      </w:pPr>
-      <w:rPr>
-        <w:rFonts w:ascii="Noto Sans Symbols" w:eastAsia="Noto Sans Symbols" w:hAnsi="Noto Sans Symbols" w:cs="Noto Sans Symbols"/>
-        <w:u w:val="none"/>
-      </w:rPr>
-    </w:lvl>
-    <w:lvl w:ilvl="2">
-      <w:start w:val="1"/>
-      <w:numFmt w:val="bullet"/>
-      <w:lvlText w:val="■"/>
-      <w:lvlJc w:val="left"/>
-      <w:pPr>
-        <w:ind w:left="2880" w:hanging="360"/>
-      </w:pPr>
-      <w:rPr>
-        <w:rFonts w:ascii="Noto Sans Symbols" w:eastAsia="Noto Sans Symbols" w:hAnsi="Noto Sans Symbols" w:cs="Noto Sans Symbols"/>
-        <w:u w:val="none"/>
-      </w:rPr>
-    </w:lvl>
-    <w:lvl w:ilvl="3">
-      <w:start w:val="1"/>
-      <w:numFmt w:val="bullet"/>
-      <w:lvlText w:val="●"/>
-      <w:lvlJc w:val="left"/>
-      <w:pPr>
-        <w:ind w:left="3600" w:hanging="360"/>
-      </w:pPr>
-      <w:rPr>
-        <w:rFonts w:ascii="Noto Sans Symbols" w:eastAsia="Noto Sans Symbols" w:hAnsi="Noto Sans Symbols" w:cs="Noto Sans Symbols"/>
-        <w:u w:val="none"/>
-      </w:rPr>
-    </w:lvl>
-    <w:lvl w:ilvl="4">
-      <w:start w:val="1"/>
-      <w:numFmt w:val="bullet"/>
-      <w:lvlText w:val="•"/>
-      <w:lvlJc w:val="left"/>
-      <w:pPr>
-        <w:ind w:left="4320" w:hanging="360"/>
-      </w:pPr>
-      <w:rPr>
-        <w:rFonts w:ascii="Noto Sans Symbols" w:eastAsia="Noto Sans Symbols" w:hAnsi="Noto Sans Symbols" w:cs="Noto Sans Symbols"/>
-        <w:u w:val="none"/>
-      </w:rPr>
-    </w:lvl>
-    <w:lvl w:ilvl="5">
-      <w:start w:val="1"/>
-      <w:numFmt w:val="bullet"/>
-      <w:lvlText w:val="■"/>
-      <w:lvlJc w:val="left"/>
-      <w:pPr>
-        <w:ind w:left="5040" w:hanging="360"/>
-      </w:pPr>
-      <w:rPr>
-        <w:rFonts w:ascii="Noto Sans Symbols" w:eastAsia="Noto Sans Symbols" w:hAnsi="Noto Sans Symbols" w:cs="Noto Sans Symbols"/>
-        <w:u w:val="none"/>
-      </w:rPr>
-    </w:lvl>
-    <w:lvl w:ilvl="6">
-      <w:start w:val="1"/>
-      <w:numFmt w:val="bullet"/>
-      <w:lvlText w:val="●"/>
-      <w:lvlJc w:val="left"/>
-      <w:pPr>
-        <w:ind w:left="5760" w:hanging="360"/>
-      </w:pPr>
-      <w:rPr>
-        <w:rFonts w:ascii="Noto Sans Symbols" w:eastAsia="Noto Sans Symbols" w:hAnsi="Noto Sans Symbols" w:cs="Noto Sans Symbols"/>
-        <w:u w:val="none"/>
-      </w:rPr>
-    </w:lvl>
-    <w:lvl w:ilvl="7">
-      <w:start w:val="1"/>
-      <w:numFmt w:val="bullet"/>
-      <w:lvlText w:val="•"/>
-      <w:lvlJc w:val="left"/>
-      <w:pPr>
-        <w:ind w:left="6480" w:hanging="360"/>
-      </w:pPr>
-      <w:rPr>
-        <w:rFonts w:ascii="Noto Sans Symbols" w:eastAsia="Noto Sans Symbols" w:hAnsi="Noto Sans Symbols" w:cs="Noto Sans Symbols"/>
-        <w:u w:val="none"/>
-      </w:rPr>
-    </w:lvl>
-    <w:lvl w:ilvl="8">
-      <w:start w:val="1"/>
-      <w:numFmt w:val="bullet"/>
-      <w:lvlText w:val="■"/>
-      <w:lvlJc w:val="left"/>
-      <w:pPr>
-        <w:ind w:left="7200" w:hanging="360"/>
-      </w:pPr>
-      <w:rPr>
-        <w:rFonts w:ascii="Noto Sans Symbols" w:eastAsia="Noto Sans Symbols" w:hAnsi="Noto Sans Symbols" w:cs="Noto Sans Symbols"/>
-        <w:u w:val="none"/>
-      </w:rPr>
-    </w:lvl>
-  </w:abstractNum>
-  <w:abstractNum w:abstractNumId="3" w15:restartNumberingAfterBreak="0">
-    <w:nsid w:val="0A812AA1"/>
-    <w:multiLevelType w:val="multilevel"/>
-    <w:tmpl w:val="3A0C53AA"/>
+    <w:tmpl w:val="FE84A6EA"/>
     <w:lvl w:ilvl="0">
       <w:start w:val="1"/>
       <w:numFmt w:val="bullet"/>
@@ -44305,9 +44757,381 @@
     </w:lvl>
   </w:abstractNum>
   <w:abstractNum w:abstractNumId="4" w15:restartNumberingAfterBreak="0">
-    <w:nsid w:val="0C1241AF"/>
+    <w:nsid w:val="0D6B6532"/>
     <w:multiLevelType w:val="multilevel"/>
-    <w:tmpl w:val="35F8DF8E"/>
+    <w:tmpl w:val="FF842AD2"/>
+    <w:lvl w:ilvl="0">
+      <w:start w:val="1"/>
+      <w:numFmt w:val="bullet"/>
+      <w:lvlText w:val="-"/>
+      <w:lvlJc w:val="left"/>
+      <w:pPr>
+        <w:ind w:left="720" w:hanging="360"/>
+      </w:pPr>
+      <w:rPr>
+        <w:rFonts w:ascii="Noto Sans Symbols" w:eastAsia="Noto Sans Symbols" w:hAnsi="Noto Sans Symbols" w:cs="Noto Sans Symbols"/>
+        <w:sz w:val="24"/>
+        <w:szCs w:val="24"/>
+        <w:u w:val="none"/>
+      </w:rPr>
+    </w:lvl>
+    <w:lvl w:ilvl="1">
+      <w:start w:val="1"/>
+      <w:numFmt w:val="bullet"/>
+      <w:lvlText w:val="-"/>
+      <w:lvlJc w:val="left"/>
+      <w:pPr>
+        <w:ind w:left="1440" w:hanging="360"/>
+      </w:pPr>
+      <w:rPr>
+        <w:rFonts w:ascii="Noto Sans Symbols" w:eastAsia="Noto Sans Symbols" w:hAnsi="Noto Sans Symbols" w:cs="Noto Sans Symbols"/>
+        <w:u w:val="none"/>
+      </w:rPr>
+    </w:lvl>
+    <w:lvl w:ilvl="2">
+      <w:start w:val="1"/>
+      <w:numFmt w:val="bullet"/>
+      <w:lvlText w:val="-"/>
+      <w:lvlJc w:val="left"/>
+      <w:pPr>
+        <w:ind w:left="2160" w:hanging="360"/>
+      </w:pPr>
+      <w:rPr>
+        <w:rFonts w:ascii="Noto Sans Symbols" w:eastAsia="Noto Sans Symbols" w:hAnsi="Noto Sans Symbols" w:cs="Noto Sans Symbols"/>
+        <w:u w:val="none"/>
+      </w:rPr>
+    </w:lvl>
+    <w:lvl w:ilvl="3">
+      <w:start w:val="1"/>
+      <w:numFmt w:val="bullet"/>
+      <w:lvlText w:val="-"/>
+      <w:lvlJc w:val="left"/>
+      <w:pPr>
+        <w:ind w:left="2880" w:hanging="360"/>
+      </w:pPr>
+      <w:rPr>
+        <w:rFonts w:ascii="Noto Sans Symbols" w:eastAsia="Noto Sans Symbols" w:hAnsi="Noto Sans Symbols" w:cs="Noto Sans Symbols"/>
+        <w:u w:val="none"/>
+      </w:rPr>
+    </w:lvl>
+    <w:lvl w:ilvl="4">
+      <w:start w:val="1"/>
+      <w:numFmt w:val="bullet"/>
+      <w:lvlText w:val="-"/>
+      <w:lvlJc w:val="left"/>
+      <w:pPr>
+        <w:ind w:left="3600" w:hanging="360"/>
+      </w:pPr>
+      <w:rPr>
+        <w:rFonts w:ascii="Noto Sans Symbols" w:eastAsia="Noto Sans Symbols" w:hAnsi="Noto Sans Symbols" w:cs="Noto Sans Symbols"/>
+        <w:u w:val="none"/>
+      </w:rPr>
+    </w:lvl>
+    <w:lvl w:ilvl="5">
+      <w:start w:val="1"/>
+      <w:numFmt w:val="bullet"/>
+      <w:lvlText w:val="-"/>
+      <w:lvlJc w:val="left"/>
+      <w:pPr>
+        <w:ind w:left="4320" w:hanging="360"/>
+      </w:pPr>
+      <w:rPr>
+        <w:rFonts w:ascii="Noto Sans Symbols" w:eastAsia="Noto Sans Symbols" w:hAnsi="Noto Sans Symbols" w:cs="Noto Sans Symbols"/>
+        <w:u w:val="none"/>
+      </w:rPr>
+    </w:lvl>
+    <w:lvl w:ilvl="6">
+      <w:start w:val="1"/>
+      <w:numFmt w:val="bullet"/>
+      <w:lvlText w:val="-"/>
+      <w:lvlJc w:val="left"/>
+      <w:pPr>
+        <w:ind w:left="5040" w:hanging="360"/>
+      </w:pPr>
+      <w:rPr>
+        <w:rFonts w:ascii="Noto Sans Symbols" w:eastAsia="Noto Sans Symbols" w:hAnsi="Noto Sans Symbols" w:cs="Noto Sans Symbols"/>
+        <w:u w:val="none"/>
+      </w:rPr>
+    </w:lvl>
+    <w:lvl w:ilvl="7">
+      <w:start w:val="1"/>
+      <w:numFmt w:val="bullet"/>
+      <w:lvlText w:val="-"/>
+      <w:lvlJc w:val="left"/>
+      <w:pPr>
+        <w:ind w:left="5760" w:hanging="360"/>
+      </w:pPr>
+      <w:rPr>
+        <w:rFonts w:ascii="Noto Sans Symbols" w:eastAsia="Noto Sans Symbols" w:hAnsi="Noto Sans Symbols" w:cs="Noto Sans Symbols"/>
+        <w:u w:val="none"/>
+      </w:rPr>
+    </w:lvl>
+    <w:lvl w:ilvl="8">
+      <w:start w:val="1"/>
+      <w:numFmt w:val="bullet"/>
+      <w:lvlText w:val="-"/>
+      <w:lvlJc w:val="left"/>
+      <w:pPr>
+        <w:ind w:left="6480" w:hanging="360"/>
+      </w:pPr>
+      <w:rPr>
+        <w:rFonts w:ascii="Noto Sans Symbols" w:eastAsia="Noto Sans Symbols" w:hAnsi="Noto Sans Symbols" w:cs="Noto Sans Symbols"/>
+        <w:u w:val="none"/>
+      </w:rPr>
+    </w:lvl>
+  </w:abstractNum>
+  <w:abstractNum w:abstractNumId="5" w15:restartNumberingAfterBreak="0">
+    <w:nsid w:val="108D326C"/>
+    <w:multiLevelType w:val="multilevel"/>
+    <w:tmpl w:val="533A52B2"/>
+    <w:lvl w:ilvl="0">
+      <w:start w:val="1"/>
+      <w:numFmt w:val="bullet"/>
+      <w:lvlText w:val="-"/>
+      <w:lvlJc w:val="left"/>
+      <w:pPr>
+        <w:ind w:left="720" w:hanging="360"/>
+      </w:pPr>
+      <w:rPr>
+        <w:rFonts w:ascii="Noto Sans Symbols" w:eastAsia="Noto Sans Symbols" w:hAnsi="Noto Sans Symbols" w:cs="Noto Sans Symbols"/>
+        <w:sz w:val="24"/>
+        <w:szCs w:val="24"/>
+        <w:u w:val="none"/>
+      </w:rPr>
+    </w:lvl>
+    <w:lvl w:ilvl="1">
+      <w:start w:val="1"/>
+      <w:numFmt w:val="bullet"/>
+      <w:lvlText w:val="-"/>
+      <w:lvlJc w:val="left"/>
+      <w:pPr>
+        <w:ind w:left="1440" w:hanging="360"/>
+      </w:pPr>
+      <w:rPr>
+        <w:rFonts w:ascii="Noto Sans Symbols" w:eastAsia="Noto Sans Symbols" w:hAnsi="Noto Sans Symbols" w:cs="Noto Sans Symbols"/>
+        <w:u w:val="none"/>
+      </w:rPr>
+    </w:lvl>
+    <w:lvl w:ilvl="2">
+      <w:start w:val="1"/>
+      <w:numFmt w:val="bullet"/>
+      <w:lvlText w:val="-"/>
+      <w:lvlJc w:val="left"/>
+      <w:pPr>
+        <w:ind w:left="2160" w:hanging="360"/>
+      </w:pPr>
+      <w:rPr>
+        <w:rFonts w:ascii="Noto Sans Symbols" w:eastAsia="Noto Sans Symbols" w:hAnsi="Noto Sans Symbols" w:cs="Noto Sans Symbols"/>
+        <w:u w:val="none"/>
+      </w:rPr>
+    </w:lvl>
+    <w:lvl w:ilvl="3">
+      <w:start w:val="1"/>
+      <w:numFmt w:val="bullet"/>
+      <w:lvlText w:val="-"/>
+      <w:lvlJc w:val="left"/>
+      <w:pPr>
+        <w:ind w:left="2880" w:hanging="360"/>
+      </w:pPr>
+      <w:rPr>
+        <w:rFonts w:ascii="Noto Sans Symbols" w:eastAsia="Noto Sans Symbols" w:hAnsi="Noto Sans Symbols" w:cs="Noto Sans Symbols"/>
+        <w:u w:val="none"/>
+      </w:rPr>
+    </w:lvl>
+    <w:lvl w:ilvl="4">
+      <w:start w:val="1"/>
+      <w:numFmt w:val="bullet"/>
+      <w:lvlText w:val="-"/>
+      <w:lvlJc w:val="left"/>
+      <w:pPr>
+        <w:ind w:left="3600" w:hanging="360"/>
+      </w:pPr>
+      <w:rPr>
+        <w:rFonts w:ascii="Noto Sans Symbols" w:eastAsia="Noto Sans Symbols" w:hAnsi="Noto Sans Symbols" w:cs="Noto Sans Symbols"/>
+        <w:u w:val="none"/>
+      </w:rPr>
+    </w:lvl>
+    <w:lvl w:ilvl="5">
+      <w:start w:val="1"/>
+      <w:numFmt w:val="bullet"/>
+      <w:lvlText w:val="-"/>
+      <w:lvlJc w:val="left"/>
+      <w:pPr>
+        <w:ind w:left="4320" w:hanging="360"/>
+      </w:pPr>
+      <w:rPr>
+        <w:rFonts w:ascii="Noto Sans Symbols" w:eastAsia="Noto Sans Symbols" w:hAnsi="Noto Sans Symbols" w:cs="Noto Sans Symbols"/>
+        <w:u w:val="none"/>
+      </w:rPr>
+    </w:lvl>
+    <w:lvl w:ilvl="6">
+      <w:start w:val="1"/>
+      <w:numFmt w:val="bullet"/>
+      <w:lvlText w:val="-"/>
+      <w:lvlJc w:val="left"/>
+      <w:pPr>
+        <w:ind w:left="5040" w:hanging="360"/>
+      </w:pPr>
+      <w:rPr>
+        <w:rFonts w:ascii="Noto Sans Symbols" w:eastAsia="Noto Sans Symbols" w:hAnsi="Noto Sans Symbols" w:cs="Noto Sans Symbols"/>
+        <w:u w:val="none"/>
+      </w:rPr>
+    </w:lvl>
+    <w:lvl w:ilvl="7">
+      <w:start w:val="1"/>
+      <w:numFmt w:val="bullet"/>
+      <w:lvlText w:val="-"/>
+      <w:lvlJc w:val="left"/>
+      <w:pPr>
+        <w:ind w:left="5760" w:hanging="360"/>
+      </w:pPr>
+      <w:rPr>
+        <w:rFonts w:ascii="Noto Sans Symbols" w:eastAsia="Noto Sans Symbols" w:hAnsi="Noto Sans Symbols" w:cs="Noto Sans Symbols"/>
+        <w:u w:val="none"/>
+      </w:rPr>
+    </w:lvl>
+    <w:lvl w:ilvl="8">
+      <w:start w:val="1"/>
+      <w:numFmt w:val="bullet"/>
+      <w:lvlText w:val="-"/>
+      <w:lvlJc w:val="left"/>
+      <w:pPr>
+        <w:ind w:left="6480" w:hanging="360"/>
+      </w:pPr>
+      <w:rPr>
+        <w:rFonts w:ascii="Noto Sans Symbols" w:eastAsia="Noto Sans Symbols" w:hAnsi="Noto Sans Symbols" w:cs="Noto Sans Symbols"/>
+        <w:u w:val="none"/>
+      </w:rPr>
+    </w:lvl>
+  </w:abstractNum>
+  <w:abstractNum w:abstractNumId="6" w15:restartNumberingAfterBreak="0">
+    <w:nsid w:val="17D0437E"/>
+    <w:multiLevelType w:val="multilevel"/>
+    <w:tmpl w:val="F7B8D0FA"/>
+    <w:lvl w:ilvl="0">
+      <w:start w:val="1"/>
+      <w:numFmt w:val="bullet"/>
+      <w:lvlText w:val="-"/>
+      <w:lvlJc w:val="left"/>
+      <w:pPr>
+        <w:ind w:left="2160" w:hanging="360"/>
+      </w:pPr>
+      <w:rPr>
+        <w:rFonts w:ascii="Noto Sans Symbols" w:eastAsia="Noto Sans Symbols" w:hAnsi="Noto Sans Symbols" w:cs="Noto Sans Symbols"/>
+        <w:sz w:val="24"/>
+        <w:szCs w:val="24"/>
+        <w:u w:val="none"/>
+      </w:rPr>
+    </w:lvl>
+    <w:lvl w:ilvl="1">
+      <w:start w:val="1"/>
+      <w:numFmt w:val="bullet"/>
+      <w:lvlText w:val="-"/>
+      <w:lvlJc w:val="left"/>
+      <w:pPr>
+        <w:ind w:left="2880" w:hanging="360"/>
+      </w:pPr>
+      <w:rPr>
+        <w:rFonts w:ascii="Noto Sans Symbols" w:eastAsia="Noto Sans Symbols" w:hAnsi="Noto Sans Symbols" w:cs="Noto Sans Symbols"/>
+        <w:u w:val="none"/>
+      </w:rPr>
+    </w:lvl>
+    <w:lvl w:ilvl="2">
+      <w:start w:val="1"/>
+      <w:numFmt w:val="bullet"/>
+      <w:lvlText w:val="-"/>
+      <w:lvlJc w:val="left"/>
+      <w:pPr>
+        <w:ind w:left="3600" w:hanging="360"/>
+      </w:pPr>
+      <w:rPr>
+        <w:rFonts w:ascii="Noto Sans Symbols" w:eastAsia="Noto Sans Symbols" w:hAnsi="Noto Sans Symbols" w:cs="Noto Sans Symbols"/>
+        <w:u w:val="none"/>
+      </w:rPr>
+    </w:lvl>
+    <w:lvl w:ilvl="3">
+      <w:start w:val="1"/>
+      <w:numFmt w:val="bullet"/>
+      <w:lvlText w:val="-"/>
+      <w:lvlJc w:val="left"/>
+      <w:pPr>
+        <w:ind w:left="4320" w:hanging="360"/>
+      </w:pPr>
+      <w:rPr>
+        <w:rFonts w:ascii="Noto Sans Symbols" w:eastAsia="Noto Sans Symbols" w:hAnsi="Noto Sans Symbols" w:cs="Noto Sans Symbols"/>
+        <w:u w:val="none"/>
+      </w:rPr>
+    </w:lvl>
+    <w:lvl w:ilvl="4">
+      <w:start w:val="1"/>
+      <w:numFmt w:val="bullet"/>
+      <w:lvlText w:val="-"/>
+      <w:lvlJc w:val="left"/>
+      <w:pPr>
+        <w:ind w:left="5040" w:hanging="360"/>
+      </w:pPr>
+      <w:rPr>
+        <w:rFonts w:ascii="Noto Sans Symbols" w:eastAsia="Noto Sans Symbols" w:hAnsi="Noto Sans Symbols" w:cs="Noto Sans Symbols"/>
+        <w:u w:val="none"/>
+      </w:rPr>
+    </w:lvl>
+    <w:lvl w:ilvl="5">
+      <w:start w:val="1"/>
+      <w:numFmt w:val="bullet"/>
+      <w:lvlText w:val="-"/>
+      <w:lvlJc w:val="left"/>
+      <w:pPr>
+        <w:ind w:left="5760" w:hanging="360"/>
+      </w:pPr>
+      <w:rPr>
+        <w:rFonts w:ascii="Noto Sans Symbols" w:eastAsia="Noto Sans Symbols" w:hAnsi="Noto Sans Symbols" w:cs="Noto Sans Symbols"/>
+        <w:u w:val="none"/>
+      </w:rPr>
+    </w:lvl>
+    <w:lvl w:ilvl="6">
+      <w:start w:val="1"/>
+      <w:numFmt w:val="bullet"/>
+      <w:lvlText w:val="-"/>
+      <w:lvlJc w:val="left"/>
+      <w:pPr>
+        <w:ind w:left="6480" w:hanging="360"/>
+      </w:pPr>
+      <w:rPr>
+        <w:rFonts w:ascii="Noto Sans Symbols" w:eastAsia="Noto Sans Symbols" w:hAnsi="Noto Sans Symbols" w:cs="Noto Sans Symbols"/>
+        <w:u w:val="none"/>
+      </w:rPr>
+    </w:lvl>
+    <w:lvl w:ilvl="7">
+      <w:start w:val="1"/>
+      <w:numFmt w:val="bullet"/>
+      <w:lvlText w:val="-"/>
+      <w:lvlJc w:val="left"/>
+      <w:pPr>
+        <w:ind w:left="7200" w:hanging="360"/>
+      </w:pPr>
+      <w:rPr>
+        <w:rFonts w:ascii="Noto Sans Symbols" w:eastAsia="Noto Sans Symbols" w:hAnsi="Noto Sans Symbols" w:cs="Noto Sans Symbols"/>
+        <w:u w:val="none"/>
+      </w:rPr>
+    </w:lvl>
+    <w:lvl w:ilvl="8">
+      <w:start w:val="1"/>
+      <w:numFmt w:val="bullet"/>
+      <w:lvlText w:val="-"/>
+      <w:lvlJc w:val="left"/>
+      <w:pPr>
+        <w:ind w:left="7920" w:hanging="360"/>
+      </w:pPr>
+      <w:rPr>
+        <w:rFonts w:ascii="Noto Sans Symbols" w:eastAsia="Noto Sans Symbols" w:hAnsi="Noto Sans Symbols" w:cs="Noto Sans Symbols"/>
+        <w:u w:val="none"/>
+      </w:rPr>
+    </w:lvl>
+  </w:abstractNum>
+  <w:abstractNum w:abstractNumId="7" w15:restartNumberingAfterBreak="0">
+    <w:nsid w:val="222D558A"/>
+    <w:multiLevelType w:val="multilevel"/>
+    <w:tmpl w:val="87FA219E"/>
     <w:lvl w:ilvl="0">
       <w:start w:val="1"/>
       <w:numFmt w:val="decimal"/>
@@ -44425,134 +45249,10 @@
       </w:rPr>
     </w:lvl>
   </w:abstractNum>
-  <w:abstractNum w:abstractNumId="5" w15:restartNumberingAfterBreak="0">
-    <w:nsid w:val="106941B0"/>
+  <w:abstractNum w:abstractNumId="8" w15:restartNumberingAfterBreak="0">
+    <w:nsid w:val="22D218C2"/>
     <w:multiLevelType w:val="multilevel"/>
-    <w:tmpl w:val="8B0E2D38"/>
-    <w:lvl w:ilvl="0">
-      <w:start w:val="1"/>
-      <w:numFmt w:val="bullet"/>
-      <w:lvlText w:val="-"/>
-      <w:lvlJc w:val="left"/>
-      <w:pPr>
-        <w:ind w:left="2160" w:hanging="360"/>
-      </w:pPr>
-      <w:rPr>
-        <w:rFonts w:ascii="Noto Sans Symbols" w:eastAsia="Noto Sans Symbols" w:hAnsi="Noto Sans Symbols" w:cs="Noto Sans Symbols"/>
-        <w:sz w:val="24"/>
-        <w:szCs w:val="24"/>
-        <w:u w:val="none"/>
-      </w:rPr>
-    </w:lvl>
-    <w:lvl w:ilvl="1">
-      <w:start w:val="1"/>
-      <w:numFmt w:val="bullet"/>
-      <w:lvlText w:val="-"/>
-      <w:lvlJc w:val="left"/>
-      <w:pPr>
-        <w:ind w:left="2880" w:hanging="360"/>
-      </w:pPr>
-      <w:rPr>
-        <w:rFonts w:ascii="Noto Sans Symbols" w:eastAsia="Noto Sans Symbols" w:hAnsi="Noto Sans Symbols" w:cs="Noto Sans Symbols"/>
-        <w:u w:val="none"/>
-      </w:rPr>
-    </w:lvl>
-    <w:lvl w:ilvl="2">
-      <w:start w:val="1"/>
-      <w:numFmt w:val="bullet"/>
-      <w:lvlText w:val="-"/>
-      <w:lvlJc w:val="left"/>
-      <w:pPr>
-        <w:ind w:left="3600" w:hanging="360"/>
-      </w:pPr>
-      <w:rPr>
-        <w:rFonts w:ascii="Noto Sans Symbols" w:eastAsia="Noto Sans Symbols" w:hAnsi="Noto Sans Symbols" w:cs="Noto Sans Symbols"/>
-        <w:u w:val="none"/>
-      </w:rPr>
-    </w:lvl>
-    <w:lvl w:ilvl="3">
-      <w:start w:val="1"/>
-      <w:numFmt w:val="bullet"/>
-      <w:lvlText w:val="-"/>
-      <w:lvlJc w:val="left"/>
-      <w:pPr>
-        <w:ind w:left="4320" w:hanging="360"/>
-      </w:pPr>
-      <w:rPr>
-        <w:rFonts w:ascii="Noto Sans Symbols" w:eastAsia="Noto Sans Symbols" w:hAnsi="Noto Sans Symbols" w:cs="Noto Sans Symbols"/>
-        <w:u w:val="none"/>
-      </w:rPr>
-    </w:lvl>
-    <w:lvl w:ilvl="4">
-      <w:start w:val="1"/>
-      <w:numFmt w:val="bullet"/>
-      <w:lvlText w:val="-"/>
-      <w:lvlJc w:val="left"/>
-      <w:pPr>
-        <w:ind w:left="5040" w:hanging="360"/>
-      </w:pPr>
-      <w:rPr>
-        <w:rFonts w:ascii="Noto Sans Symbols" w:eastAsia="Noto Sans Symbols" w:hAnsi="Noto Sans Symbols" w:cs="Noto Sans Symbols"/>
-        <w:u w:val="none"/>
-      </w:rPr>
-    </w:lvl>
-    <w:lvl w:ilvl="5">
-      <w:start w:val="1"/>
-      <w:numFmt w:val="bullet"/>
-      <w:lvlText w:val="-"/>
-      <w:lvlJc w:val="left"/>
-      <w:pPr>
-        <w:ind w:left="5760" w:hanging="360"/>
-      </w:pPr>
-      <w:rPr>
-        <w:rFonts w:ascii="Noto Sans Symbols" w:eastAsia="Noto Sans Symbols" w:hAnsi="Noto Sans Symbols" w:cs="Noto Sans Symbols"/>
-        <w:u w:val="none"/>
-      </w:rPr>
-    </w:lvl>
-    <w:lvl w:ilvl="6">
-      <w:start w:val="1"/>
-      <w:numFmt w:val="bullet"/>
-      <w:lvlText w:val="-"/>
-      <w:lvlJc w:val="left"/>
-      <w:pPr>
-        <w:ind w:left="6480" w:hanging="360"/>
-      </w:pPr>
-      <w:rPr>
-        <w:rFonts w:ascii="Noto Sans Symbols" w:eastAsia="Noto Sans Symbols" w:hAnsi="Noto Sans Symbols" w:cs="Noto Sans Symbols"/>
-        <w:u w:val="none"/>
-      </w:rPr>
-    </w:lvl>
-    <w:lvl w:ilvl="7">
-      <w:start w:val="1"/>
-      <w:numFmt w:val="bullet"/>
-      <w:lvlText w:val="-"/>
-      <w:lvlJc w:val="left"/>
-      <w:pPr>
-        <w:ind w:left="7200" w:hanging="360"/>
-      </w:pPr>
-      <w:rPr>
-        <w:rFonts w:ascii="Noto Sans Symbols" w:eastAsia="Noto Sans Symbols" w:hAnsi="Noto Sans Symbols" w:cs="Noto Sans Symbols"/>
-        <w:u w:val="none"/>
-      </w:rPr>
-    </w:lvl>
-    <w:lvl w:ilvl="8">
-      <w:start w:val="1"/>
-      <w:numFmt w:val="bullet"/>
-      <w:lvlText w:val="-"/>
-      <w:lvlJc w:val="left"/>
-      <w:pPr>
-        <w:ind w:left="7920" w:hanging="360"/>
-      </w:pPr>
-      <w:rPr>
-        <w:rFonts w:ascii="Noto Sans Symbols" w:eastAsia="Noto Sans Symbols" w:hAnsi="Noto Sans Symbols" w:cs="Noto Sans Symbols"/>
-        <w:u w:val="none"/>
-      </w:rPr>
-    </w:lvl>
-  </w:abstractNum>
-  <w:abstractNum w:abstractNumId="6" w15:restartNumberingAfterBreak="0">
-    <w:nsid w:val="1D0E5CE5"/>
-    <w:multiLevelType w:val="multilevel"/>
-    <w:tmpl w:val="24AC1CA6"/>
+    <w:tmpl w:val="12A46BCE"/>
     <w:lvl w:ilvl="0">
       <w:start w:val="3"/>
       <w:numFmt w:val="decimal"/>
@@ -44671,123 +45371,10 @@
       </w:rPr>
     </w:lvl>
   </w:abstractNum>
-  <w:abstractNum w:abstractNumId="7" w15:restartNumberingAfterBreak="0">
-    <w:nsid w:val="2779012C"/>
+  <w:abstractNum w:abstractNumId="9" w15:restartNumberingAfterBreak="0">
+    <w:nsid w:val="26141872"/>
     <w:multiLevelType w:val="multilevel"/>
-    <w:tmpl w:val="54AA6902"/>
-    <w:lvl w:ilvl="0">
-      <w:start w:val="1"/>
-      <w:numFmt w:val="bullet"/>
-      <w:lvlText w:val="-"/>
-      <w:lvlJc w:val="left"/>
-      <w:pPr>
-        <w:ind w:left="720" w:hanging="360"/>
-      </w:pPr>
-      <w:rPr>
-        <w:u w:val="none"/>
-      </w:rPr>
-    </w:lvl>
-    <w:lvl w:ilvl="1">
-      <w:start w:val="1"/>
-      <w:numFmt w:val="bullet"/>
-      <w:lvlText w:val="-"/>
-      <w:lvlJc w:val="left"/>
-      <w:pPr>
-        <w:ind w:left="1440" w:hanging="360"/>
-      </w:pPr>
-      <w:rPr>
-        <w:u w:val="none"/>
-      </w:rPr>
-    </w:lvl>
-    <w:lvl w:ilvl="2">
-      <w:start w:val="1"/>
-      <w:numFmt w:val="bullet"/>
-      <w:lvlText w:val="-"/>
-      <w:lvlJc w:val="left"/>
-      <w:pPr>
-        <w:ind w:left="2160" w:hanging="360"/>
-      </w:pPr>
-      <w:rPr>
-        <w:u w:val="none"/>
-      </w:rPr>
-    </w:lvl>
-    <w:lvl w:ilvl="3">
-      <w:start w:val="1"/>
-      <w:numFmt w:val="bullet"/>
-      <w:lvlText w:val="-"/>
-      <w:lvlJc w:val="left"/>
-      <w:pPr>
-        <w:ind w:left="2880" w:hanging="360"/>
-      </w:pPr>
-      <w:rPr>
-        <w:u w:val="none"/>
-      </w:rPr>
-    </w:lvl>
-    <w:lvl w:ilvl="4">
-      <w:start w:val="1"/>
-      <w:numFmt w:val="bullet"/>
-      <w:lvlText w:val="-"/>
-      <w:lvlJc w:val="left"/>
-      <w:pPr>
-        <w:ind w:left="3600" w:hanging="360"/>
-      </w:pPr>
-      <w:rPr>
-        <w:u w:val="none"/>
-      </w:rPr>
-    </w:lvl>
-    <w:lvl w:ilvl="5">
-      <w:start w:val="1"/>
-      <w:numFmt w:val="bullet"/>
-      <w:lvlText w:val="-"/>
-      <w:lvlJc w:val="left"/>
-      <w:pPr>
-        <w:ind w:left="4320" w:hanging="360"/>
-      </w:pPr>
-      <w:rPr>
-        <w:u w:val="none"/>
-      </w:rPr>
-    </w:lvl>
-    <w:lvl w:ilvl="6">
-      <w:start w:val="1"/>
-      <w:numFmt w:val="bullet"/>
-      <w:lvlText w:val="-"/>
-      <w:lvlJc w:val="left"/>
-      <w:pPr>
-        <w:ind w:left="5040" w:hanging="360"/>
-      </w:pPr>
-      <w:rPr>
-        <w:u w:val="none"/>
-      </w:rPr>
-    </w:lvl>
-    <w:lvl w:ilvl="7">
-      <w:start w:val="1"/>
-      <w:numFmt w:val="bullet"/>
-      <w:lvlText w:val="-"/>
-      <w:lvlJc w:val="left"/>
-      <w:pPr>
-        <w:ind w:left="5760" w:hanging="360"/>
-      </w:pPr>
-      <w:rPr>
-        <w:u w:val="none"/>
-      </w:rPr>
-    </w:lvl>
-    <w:lvl w:ilvl="8">
-      <w:start w:val="1"/>
-      <w:numFmt w:val="bullet"/>
-      <w:lvlText w:val="-"/>
-      <w:lvlJc w:val="left"/>
-      <w:pPr>
-        <w:ind w:left="6480" w:hanging="360"/>
-      </w:pPr>
-      <w:rPr>
-        <w:u w:val="none"/>
-      </w:rPr>
-    </w:lvl>
-  </w:abstractNum>
-  <w:abstractNum w:abstractNumId="8" w15:restartNumberingAfterBreak="0">
-    <w:nsid w:val="33017392"/>
-    <w:multiLevelType w:val="multilevel"/>
-    <w:tmpl w:val="E11EF9D8"/>
+    <w:tmpl w:val="01849702"/>
     <w:lvl w:ilvl="0">
       <w:start w:val="1"/>
       <w:numFmt w:val="bullet"/>
@@ -44909,10 +45496,10 @@
       </w:rPr>
     </w:lvl>
   </w:abstractNum>
-  <w:abstractNum w:abstractNumId="9" w15:restartNumberingAfterBreak="0">
-    <w:nsid w:val="37A026FD"/>
+  <w:abstractNum w:abstractNumId="10" w15:restartNumberingAfterBreak="0">
+    <w:nsid w:val="295B3E74"/>
     <w:multiLevelType w:val="multilevel"/>
-    <w:tmpl w:val="D3BC9126"/>
+    <w:tmpl w:val="414A0C2A"/>
     <w:lvl w:ilvl="0">
       <w:start w:val="1"/>
       <w:numFmt w:val="bullet"/>
@@ -44920,6 +45507,119 @@
       <w:lvlJc w:val="left"/>
       <w:pPr>
         <w:ind w:left="720" w:hanging="360"/>
+      </w:pPr>
+      <w:rPr>
+        <w:u w:val="none"/>
+      </w:rPr>
+    </w:lvl>
+    <w:lvl w:ilvl="1">
+      <w:start w:val="1"/>
+      <w:numFmt w:val="bullet"/>
+      <w:lvlText w:val="-"/>
+      <w:lvlJc w:val="left"/>
+      <w:pPr>
+        <w:ind w:left="1440" w:hanging="360"/>
+      </w:pPr>
+      <w:rPr>
+        <w:u w:val="none"/>
+      </w:rPr>
+    </w:lvl>
+    <w:lvl w:ilvl="2">
+      <w:start w:val="1"/>
+      <w:numFmt w:val="bullet"/>
+      <w:lvlText w:val="-"/>
+      <w:lvlJc w:val="left"/>
+      <w:pPr>
+        <w:ind w:left="2160" w:hanging="360"/>
+      </w:pPr>
+      <w:rPr>
+        <w:u w:val="none"/>
+      </w:rPr>
+    </w:lvl>
+    <w:lvl w:ilvl="3">
+      <w:start w:val="1"/>
+      <w:numFmt w:val="bullet"/>
+      <w:lvlText w:val="-"/>
+      <w:lvlJc w:val="left"/>
+      <w:pPr>
+        <w:ind w:left="2880" w:hanging="360"/>
+      </w:pPr>
+      <w:rPr>
+        <w:u w:val="none"/>
+      </w:rPr>
+    </w:lvl>
+    <w:lvl w:ilvl="4">
+      <w:start w:val="1"/>
+      <w:numFmt w:val="bullet"/>
+      <w:lvlText w:val="-"/>
+      <w:lvlJc w:val="left"/>
+      <w:pPr>
+        <w:ind w:left="3600" w:hanging="360"/>
+      </w:pPr>
+      <w:rPr>
+        <w:u w:val="none"/>
+      </w:rPr>
+    </w:lvl>
+    <w:lvl w:ilvl="5">
+      <w:start w:val="1"/>
+      <w:numFmt w:val="bullet"/>
+      <w:lvlText w:val="-"/>
+      <w:lvlJc w:val="left"/>
+      <w:pPr>
+        <w:ind w:left="4320" w:hanging="360"/>
+      </w:pPr>
+      <w:rPr>
+        <w:u w:val="none"/>
+      </w:rPr>
+    </w:lvl>
+    <w:lvl w:ilvl="6">
+      <w:start w:val="1"/>
+      <w:numFmt w:val="bullet"/>
+      <w:lvlText w:val="-"/>
+      <w:lvlJc w:val="left"/>
+      <w:pPr>
+        <w:ind w:left="5040" w:hanging="360"/>
+      </w:pPr>
+      <w:rPr>
+        <w:u w:val="none"/>
+      </w:rPr>
+    </w:lvl>
+    <w:lvl w:ilvl="7">
+      <w:start w:val="1"/>
+      <w:numFmt w:val="bullet"/>
+      <w:lvlText w:val="-"/>
+      <w:lvlJc w:val="left"/>
+      <w:pPr>
+        <w:ind w:left="5760" w:hanging="360"/>
+      </w:pPr>
+      <w:rPr>
+        <w:u w:val="none"/>
+      </w:rPr>
+    </w:lvl>
+    <w:lvl w:ilvl="8">
+      <w:start w:val="1"/>
+      <w:numFmt w:val="bullet"/>
+      <w:lvlText w:val="-"/>
+      <w:lvlJc w:val="left"/>
+      <w:pPr>
+        <w:ind w:left="6480" w:hanging="360"/>
+      </w:pPr>
+      <w:rPr>
+        <w:u w:val="none"/>
+      </w:rPr>
+    </w:lvl>
+  </w:abstractNum>
+  <w:abstractNum w:abstractNumId="11" w15:restartNumberingAfterBreak="0">
+    <w:nsid w:val="2B4D739B"/>
+    <w:multiLevelType w:val="multilevel"/>
+    <w:tmpl w:val="949A56B0"/>
+    <w:lvl w:ilvl="0">
+      <w:start w:val="1"/>
+      <w:numFmt w:val="bullet"/>
+      <w:lvlText w:val="-"/>
+      <w:lvlJc w:val="left"/>
+      <w:pPr>
+        <w:ind w:left="2160" w:hanging="360"/>
       </w:pPr>
       <w:rPr>
         <w:rFonts w:ascii="Noto Sans Symbols" w:eastAsia="Noto Sans Symbols" w:hAnsi="Noto Sans Symbols" w:cs="Noto Sans Symbols"/>
@@ -44934,7 +45634,7 @@
       <w:lvlText w:val="-"/>
       <w:lvlJc w:val="left"/>
       <w:pPr>
-        <w:ind w:left="1440" w:hanging="360"/>
+        <w:ind w:left="2880" w:hanging="360"/>
       </w:pPr>
       <w:rPr>
         <w:rFonts w:ascii="Noto Sans Symbols" w:eastAsia="Noto Sans Symbols" w:hAnsi="Noto Sans Symbols" w:cs="Noto Sans Symbols"/>
@@ -44947,7 +45647,7 @@
       <w:lvlText w:val="-"/>
       <w:lvlJc w:val="left"/>
       <w:pPr>
-        <w:ind w:left="2160" w:hanging="360"/>
+        <w:ind w:left="3600" w:hanging="360"/>
       </w:pPr>
       <w:rPr>
         <w:rFonts w:ascii="Noto Sans Symbols" w:eastAsia="Noto Sans Symbols" w:hAnsi="Noto Sans Symbols" w:cs="Noto Sans Symbols"/>
@@ -44960,7 +45660,7 @@
       <w:lvlText w:val="-"/>
       <w:lvlJc w:val="left"/>
       <w:pPr>
-        <w:ind w:left="2880" w:hanging="360"/>
+        <w:ind w:left="4320" w:hanging="360"/>
       </w:pPr>
       <w:rPr>
         <w:rFonts w:ascii="Noto Sans Symbols" w:eastAsia="Noto Sans Symbols" w:hAnsi="Noto Sans Symbols" w:cs="Noto Sans Symbols"/>
@@ -44973,7 +45673,7 @@
       <w:lvlText w:val="-"/>
       <w:lvlJc w:val="left"/>
       <w:pPr>
-        <w:ind w:left="3600" w:hanging="360"/>
+        <w:ind w:left="5040" w:hanging="360"/>
       </w:pPr>
       <w:rPr>
         <w:rFonts w:ascii="Noto Sans Symbols" w:eastAsia="Noto Sans Symbols" w:hAnsi="Noto Sans Symbols" w:cs="Noto Sans Symbols"/>
@@ -44986,7 +45686,7 @@
       <w:lvlText w:val="-"/>
       <w:lvlJc w:val="left"/>
       <w:pPr>
-        <w:ind w:left="4320" w:hanging="360"/>
+        <w:ind w:left="5760" w:hanging="360"/>
       </w:pPr>
       <w:rPr>
         <w:rFonts w:ascii="Noto Sans Symbols" w:eastAsia="Noto Sans Symbols" w:hAnsi="Noto Sans Symbols" w:cs="Noto Sans Symbols"/>
@@ -44999,7 +45699,7 @@
       <w:lvlText w:val="-"/>
       <w:lvlJc w:val="left"/>
       <w:pPr>
-        <w:ind w:left="5040" w:hanging="360"/>
+        <w:ind w:left="6480" w:hanging="360"/>
       </w:pPr>
       <w:rPr>
         <w:rFonts w:ascii="Noto Sans Symbols" w:eastAsia="Noto Sans Symbols" w:hAnsi="Noto Sans Symbols" w:cs="Noto Sans Symbols"/>
@@ -45012,7 +45712,7 @@
       <w:lvlText w:val="-"/>
       <w:lvlJc w:val="left"/>
       <w:pPr>
-        <w:ind w:left="5760" w:hanging="360"/>
+        <w:ind w:left="7200" w:hanging="360"/>
       </w:pPr>
       <w:rPr>
         <w:rFonts w:ascii="Noto Sans Symbols" w:eastAsia="Noto Sans Symbols" w:hAnsi="Noto Sans Symbols" w:cs="Noto Sans Symbols"/>
@@ -45025,7 +45725,7 @@
       <w:lvlText w:val="-"/>
       <w:lvlJc w:val="left"/>
       <w:pPr>
-        <w:ind w:left="6480" w:hanging="360"/>
+        <w:ind w:left="7920" w:hanging="360"/>
       </w:pPr>
       <w:rPr>
         <w:rFonts w:ascii="Noto Sans Symbols" w:eastAsia="Noto Sans Symbols" w:hAnsi="Noto Sans Symbols" w:cs="Noto Sans Symbols"/>
@@ -45033,10 +45733,10 @@
       </w:rPr>
     </w:lvl>
   </w:abstractNum>
-  <w:abstractNum w:abstractNumId="10" w15:restartNumberingAfterBreak="0">
-    <w:nsid w:val="37E21B20"/>
+  <w:abstractNum w:abstractNumId="12" w15:restartNumberingAfterBreak="0">
+    <w:nsid w:val="2D5E3C79"/>
     <w:multiLevelType w:val="multilevel"/>
-    <w:tmpl w:val="BF886ACE"/>
+    <w:tmpl w:val="5734DEDC"/>
     <w:lvl w:ilvl="0">
       <w:start w:val="1"/>
       <w:numFmt w:val="bullet"/>
@@ -45157,10 +45857,10 @@
       </w:rPr>
     </w:lvl>
   </w:abstractNum>
-  <w:abstractNum w:abstractNumId="11" w15:restartNumberingAfterBreak="0">
-    <w:nsid w:val="39DE31F1"/>
+  <w:abstractNum w:abstractNumId="13" w15:restartNumberingAfterBreak="0">
+    <w:nsid w:val="3FAD11EA"/>
     <w:multiLevelType w:val="multilevel"/>
-    <w:tmpl w:val="6B980DB0"/>
+    <w:tmpl w:val="C568C194"/>
     <w:lvl w:ilvl="0">
       <w:start w:val="1"/>
       <w:numFmt w:val="bullet"/>
@@ -45281,10 +45981,10 @@
       </w:rPr>
     </w:lvl>
   </w:abstractNum>
-  <w:abstractNum w:abstractNumId="12" w15:restartNumberingAfterBreak="0">
-    <w:nsid w:val="3A340D86"/>
+  <w:abstractNum w:abstractNumId="14" w15:restartNumberingAfterBreak="0">
+    <w:nsid w:val="490923E8"/>
     <w:multiLevelType w:val="multilevel"/>
-    <w:tmpl w:val="E894F62C"/>
+    <w:tmpl w:val="5DDAFD2C"/>
     <w:lvl w:ilvl="0">
       <w:start w:val="1"/>
       <w:numFmt w:val="bullet"/>
@@ -45405,10 +46105,371 @@
       </w:rPr>
     </w:lvl>
   </w:abstractNum>
-  <w:abstractNum w:abstractNumId="13" w15:restartNumberingAfterBreak="0">
-    <w:nsid w:val="420B57D5"/>
+  <w:abstractNum w:abstractNumId="15" w15:restartNumberingAfterBreak="0">
+    <w:nsid w:val="4D2416FB"/>
     <w:multiLevelType w:val="multilevel"/>
-    <w:tmpl w:val="A37A0844"/>
+    <w:tmpl w:val="B3CC51C8"/>
+    <w:lvl w:ilvl="0">
+      <w:start w:val="1"/>
+      <w:numFmt w:val="bullet"/>
+      <w:lvlText w:val="➢"/>
+      <w:lvlJc w:val="left"/>
+      <w:pPr>
+        <w:ind w:left="1440" w:hanging="360"/>
+      </w:pPr>
+      <w:rPr>
+        <w:rFonts w:ascii="Noto Sans Symbols" w:eastAsia="Noto Sans Symbols" w:hAnsi="Noto Sans Symbols" w:cs="Noto Sans Symbols"/>
+        <w:sz w:val="24"/>
+        <w:szCs w:val="24"/>
+        <w:u w:val="none"/>
+      </w:rPr>
+    </w:lvl>
+    <w:lvl w:ilvl="1">
+      <w:start w:val="1"/>
+      <w:numFmt w:val="bullet"/>
+      <w:lvlText w:val="•"/>
+      <w:lvlJc w:val="left"/>
+      <w:pPr>
+        <w:ind w:left="2160" w:hanging="360"/>
+      </w:pPr>
+      <w:rPr>
+        <w:rFonts w:ascii="Noto Sans Symbols" w:eastAsia="Noto Sans Symbols" w:hAnsi="Noto Sans Symbols" w:cs="Noto Sans Symbols"/>
+        <w:u w:val="none"/>
+      </w:rPr>
+    </w:lvl>
+    <w:lvl w:ilvl="2">
+      <w:start w:val="1"/>
+      <w:numFmt w:val="bullet"/>
+      <w:lvlText w:val="■"/>
+      <w:lvlJc w:val="left"/>
+      <w:pPr>
+        <w:ind w:left="2880" w:hanging="360"/>
+      </w:pPr>
+      <w:rPr>
+        <w:rFonts w:ascii="Noto Sans Symbols" w:eastAsia="Noto Sans Symbols" w:hAnsi="Noto Sans Symbols" w:cs="Noto Sans Symbols"/>
+        <w:u w:val="none"/>
+      </w:rPr>
+    </w:lvl>
+    <w:lvl w:ilvl="3">
+      <w:start w:val="1"/>
+      <w:numFmt w:val="bullet"/>
+      <w:lvlText w:val="●"/>
+      <w:lvlJc w:val="left"/>
+      <w:pPr>
+        <w:ind w:left="3600" w:hanging="360"/>
+      </w:pPr>
+      <w:rPr>
+        <w:rFonts w:ascii="Noto Sans Symbols" w:eastAsia="Noto Sans Symbols" w:hAnsi="Noto Sans Symbols" w:cs="Noto Sans Symbols"/>
+        <w:u w:val="none"/>
+      </w:rPr>
+    </w:lvl>
+    <w:lvl w:ilvl="4">
+      <w:start w:val="1"/>
+      <w:numFmt w:val="bullet"/>
+      <w:lvlText w:val="•"/>
+      <w:lvlJc w:val="left"/>
+      <w:pPr>
+        <w:ind w:left="4320" w:hanging="360"/>
+      </w:pPr>
+      <w:rPr>
+        <w:rFonts w:ascii="Noto Sans Symbols" w:eastAsia="Noto Sans Symbols" w:hAnsi="Noto Sans Symbols" w:cs="Noto Sans Symbols"/>
+        <w:u w:val="none"/>
+      </w:rPr>
+    </w:lvl>
+    <w:lvl w:ilvl="5">
+      <w:start w:val="1"/>
+      <w:numFmt w:val="bullet"/>
+      <w:lvlText w:val="■"/>
+      <w:lvlJc w:val="left"/>
+      <w:pPr>
+        <w:ind w:left="5040" w:hanging="360"/>
+      </w:pPr>
+      <w:rPr>
+        <w:rFonts w:ascii="Noto Sans Symbols" w:eastAsia="Noto Sans Symbols" w:hAnsi="Noto Sans Symbols" w:cs="Noto Sans Symbols"/>
+        <w:u w:val="none"/>
+      </w:rPr>
+    </w:lvl>
+    <w:lvl w:ilvl="6">
+      <w:start w:val="1"/>
+      <w:numFmt w:val="bullet"/>
+      <w:lvlText w:val="●"/>
+      <w:lvlJc w:val="left"/>
+      <w:pPr>
+        <w:ind w:left="5760" w:hanging="360"/>
+      </w:pPr>
+      <w:rPr>
+        <w:rFonts w:ascii="Noto Sans Symbols" w:eastAsia="Noto Sans Symbols" w:hAnsi="Noto Sans Symbols" w:cs="Noto Sans Symbols"/>
+        <w:u w:val="none"/>
+      </w:rPr>
+    </w:lvl>
+    <w:lvl w:ilvl="7">
+      <w:start w:val="1"/>
+      <w:numFmt w:val="bullet"/>
+      <w:lvlText w:val="•"/>
+      <w:lvlJc w:val="left"/>
+      <w:pPr>
+        <w:ind w:left="6480" w:hanging="360"/>
+      </w:pPr>
+      <w:rPr>
+        <w:rFonts w:ascii="Noto Sans Symbols" w:eastAsia="Noto Sans Symbols" w:hAnsi="Noto Sans Symbols" w:cs="Noto Sans Symbols"/>
+        <w:u w:val="none"/>
+      </w:rPr>
+    </w:lvl>
+    <w:lvl w:ilvl="8">
+      <w:start w:val="1"/>
+      <w:numFmt w:val="bullet"/>
+      <w:lvlText w:val="■"/>
+      <w:lvlJc w:val="left"/>
+      <w:pPr>
+        <w:ind w:left="7200" w:hanging="360"/>
+      </w:pPr>
+      <w:rPr>
+        <w:rFonts w:ascii="Noto Sans Symbols" w:eastAsia="Noto Sans Symbols" w:hAnsi="Noto Sans Symbols" w:cs="Noto Sans Symbols"/>
+        <w:u w:val="none"/>
+      </w:rPr>
+    </w:lvl>
+  </w:abstractNum>
+  <w:abstractNum w:abstractNumId="16" w15:restartNumberingAfterBreak="0">
+    <w:nsid w:val="58910CBF"/>
+    <w:multiLevelType w:val="multilevel"/>
+    <w:tmpl w:val="3DCE9434"/>
+    <w:lvl w:ilvl="0">
+      <w:start w:val="1"/>
+      <w:numFmt w:val="bullet"/>
+      <w:lvlText w:val="-"/>
+      <w:lvlJc w:val="left"/>
+      <w:pPr>
+        <w:ind w:left="720" w:hanging="360"/>
+      </w:pPr>
+      <w:rPr>
+        <w:rFonts w:ascii="Noto Sans Symbols" w:eastAsia="Noto Sans Symbols" w:hAnsi="Noto Sans Symbols" w:cs="Noto Sans Symbols"/>
+        <w:sz w:val="24"/>
+        <w:szCs w:val="24"/>
+        <w:u w:val="none"/>
+      </w:rPr>
+    </w:lvl>
+    <w:lvl w:ilvl="1">
+      <w:start w:val="1"/>
+      <w:numFmt w:val="bullet"/>
+      <w:lvlText w:val="-"/>
+      <w:lvlJc w:val="left"/>
+      <w:pPr>
+        <w:ind w:left="1440" w:hanging="360"/>
+      </w:pPr>
+      <w:rPr>
+        <w:rFonts w:ascii="Noto Sans Symbols" w:eastAsia="Noto Sans Symbols" w:hAnsi="Noto Sans Symbols" w:cs="Noto Sans Symbols"/>
+        <w:u w:val="none"/>
+      </w:rPr>
+    </w:lvl>
+    <w:lvl w:ilvl="2">
+      <w:start w:val="1"/>
+      <w:numFmt w:val="bullet"/>
+      <w:lvlText w:val="-"/>
+      <w:lvlJc w:val="left"/>
+      <w:pPr>
+        <w:ind w:left="2160" w:hanging="360"/>
+      </w:pPr>
+      <w:rPr>
+        <w:rFonts w:ascii="Noto Sans Symbols" w:eastAsia="Noto Sans Symbols" w:hAnsi="Noto Sans Symbols" w:cs="Noto Sans Symbols"/>
+        <w:u w:val="none"/>
+      </w:rPr>
+    </w:lvl>
+    <w:lvl w:ilvl="3">
+      <w:start w:val="1"/>
+      <w:numFmt w:val="bullet"/>
+      <w:lvlText w:val="-"/>
+      <w:lvlJc w:val="left"/>
+      <w:pPr>
+        <w:ind w:left="2880" w:hanging="360"/>
+      </w:pPr>
+      <w:rPr>
+        <w:rFonts w:ascii="Noto Sans Symbols" w:eastAsia="Noto Sans Symbols" w:hAnsi="Noto Sans Symbols" w:cs="Noto Sans Symbols"/>
+        <w:u w:val="none"/>
+      </w:rPr>
+    </w:lvl>
+    <w:lvl w:ilvl="4">
+      <w:start w:val="1"/>
+      <w:numFmt w:val="bullet"/>
+      <w:lvlText w:val="-"/>
+      <w:lvlJc w:val="left"/>
+      <w:pPr>
+        <w:ind w:left="3600" w:hanging="360"/>
+      </w:pPr>
+      <w:rPr>
+        <w:rFonts w:ascii="Noto Sans Symbols" w:eastAsia="Noto Sans Symbols" w:hAnsi="Noto Sans Symbols" w:cs="Noto Sans Symbols"/>
+        <w:u w:val="none"/>
+      </w:rPr>
+    </w:lvl>
+    <w:lvl w:ilvl="5">
+      <w:start w:val="1"/>
+      <w:numFmt w:val="bullet"/>
+      <w:lvlText w:val="-"/>
+      <w:lvlJc w:val="left"/>
+      <w:pPr>
+        <w:ind w:left="4320" w:hanging="360"/>
+      </w:pPr>
+      <w:rPr>
+        <w:rFonts w:ascii="Noto Sans Symbols" w:eastAsia="Noto Sans Symbols" w:hAnsi="Noto Sans Symbols" w:cs="Noto Sans Symbols"/>
+        <w:u w:val="none"/>
+      </w:rPr>
+    </w:lvl>
+    <w:lvl w:ilvl="6">
+      <w:start w:val="1"/>
+      <w:numFmt w:val="bullet"/>
+      <w:lvlText w:val="-"/>
+      <w:lvlJc w:val="left"/>
+      <w:pPr>
+        <w:ind w:left="5040" w:hanging="360"/>
+      </w:pPr>
+      <w:rPr>
+        <w:rFonts w:ascii="Noto Sans Symbols" w:eastAsia="Noto Sans Symbols" w:hAnsi="Noto Sans Symbols" w:cs="Noto Sans Symbols"/>
+        <w:u w:val="none"/>
+      </w:rPr>
+    </w:lvl>
+    <w:lvl w:ilvl="7">
+      <w:start w:val="1"/>
+      <w:numFmt w:val="bullet"/>
+      <w:lvlText w:val="-"/>
+      <w:lvlJc w:val="left"/>
+      <w:pPr>
+        <w:ind w:left="5760" w:hanging="360"/>
+      </w:pPr>
+      <w:rPr>
+        <w:rFonts w:ascii="Noto Sans Symbols" w:eastAsia="Noto Sans Symbols" w:hAnsi="Noto Sans Symbols" w:cs="Noto Sans Symbols"/>
+        <w:u w:val="none"/>
+      </w:rPr>
+    </w:lvl>
+    <w:lvl w:ilvl="8">
+      <w:start w:val="1"/>
+      <w:numFmt w:val="bullet"/>
+      <w:lvlText w:val="-"/>
+      <w:lvlJc w:val="left"/>
+      <w:pPr>
+        <w:ind w:left="6480" w:hanging="360"/>
+      </w:pPr>
+      <w:rPr>
+        <w:rFonts w:ascii="Noto Sans Symbols" w:eastAsia="Noto Sans Symbols" w:hAnsi="Noto Sans Symbols" w:cs="Noto Sans Symbols"/>
+        <w:u w:val="none"/>
+      </w:rPr>
+    </w:lvl>
+  </w:abstractNum>
+  <w:abstractNum w:abstractNumId="17" w15:restartNumberingAfterBreak="0">
+    <w:nsid w:val="591B2862"/>
+    <w:multiLevelType w:val="multilevel"/>
+    <w:tmpl w:val="049633EC"/>
+    <w:lvl w:ilvl="0">
+      <w:start w:val="1"/>
+      <w:numFmt w:val="bullet"/>
+      <w:lvlText w:val="-"/>
+      <w:lvlJc w:val="left"/>
+      <w:pPr>
+        <w:ind w:left="720" w:hanging="360"/>
+      </w:pPr>
+      <w:rPr>
+        <w:u w:val="none"/>
+      </w:rPr>
+    </w:lvl>
+    <w:lvl w:ilvl="1">
+      <w:start w:val="1"/>
+      <w:numFmt w:val="bullet"/>
+      <w:lvlText w:val="-"/>
+      <w:lvlJc w:val="left"/>
+      <w:pPr>
+        <w:ind w:left="1440" w:hanging="360"/>
+      </w:pPr>
+      <w:rPr>
+        <w:u w:val="none"/>
+      </w:rPr>
+    </w:lvl>
+    <w:lvl w:ilvl="2">
+      <w:start w:val="1"/>
+      <w:numFmt w:val="bullet"/>
+      <w:lvlText w:val="-"/>
+      <w:lvlJc w:val="left"/>
+      <w:pPr>
+        <w:ind w:left="2160" w:hanging="360"/>
+      </w:pPr>
+      <w:rPr>
+        <w:u w:val="none"/>
+      </w:rPr>
+    </w:lvl>
+    <w:lvl w:ilvl="3">
+      <w:start w:val="1"/>
+      <w:numFmt w:val="bullet"/>
+      <w:lvlText w:val="-"/>
+      <w:lvlJc w:val="left"/>
+      <w:pPr>
+        <w:ind w:left="2880" w:hanging="360"/>
+      </w:pPr>
+      <w:rPr>
+        <w:u w:val="none"/>
+      </w:rPr>
+    </w:lvl>
+    <w:lvl w:ilvl="4">
+      <w:start w:val="1"/>
+      <w:numFmt w:val="bullet"/>
+      <w:lvlText w:val="-"/>
+      <w:lvlJc w:val="left"/>
+      <w:pPr>
+        <w:ind w:left="3600" w:hanging="360"/>
+      </w:pPr>
+      <w:rPr>
+        <w:u w:val="none"/>
+      </w:rPr>
+    </w:lvl>
+    <w:lvl w:ilvl="5">
+      <w:start w:val="1"/>
+      <w:numFmt w:val="bullet"/>
+      <w:lvlText w:val="-"/>
+      <w:lvlJc w:val="left"/>
+      <w:pPr>
+        <w:ind w:left="4320" w:hanging="360"/>
+      </w:pPr>
+      <w:rPr>
+        <w:u w:val="none"/>
+      </w:rPr>
+    </w:lvl>
+    <w:lvl w:ilvl="6">
+      <w:start w:val="1"/>
+      <w:numFmt w:val="bullet"/>
+      <w:lvlText w:val="-"/>
+      <w:lvlJc w:val="left"/>
+      <w:pPr>
+        <w:ind w:left="5040" w:hanging="360"/>
+      </w:pPr>
+      <w:rPr>
+        <w:u w:val="none"/>
+      </w:rPr>
+    </w:lvl>
+    <w:lvl w:ilvl="7">
+      <w:start w:val="1"/>
+      <w:numFmt w:val="bullet"/>
+      <w:lvlText w:val="-"/>
+      <w:lvlJc w:val="left"/>
+      <w:pPr>
+        <w:ind w:left="5760" w:hanging="360"/>
+      </w:pPr>
+      <w:rPr>
+        <w:u w:val="none"/>
+      </w:rPr>
+    </w:lvl>
+    <w:lvl w:ilvl="8">
+      <w:start w:val="1"/>
+      <w:numFmt w:val="bullet"/>
+      <w:lvlText w:val="-"/>
+      <w:lvlJc w:val="left"/>
+      <w:pPr>
+        <w:ind w:left="6480" w:hanging="360"/>
+      </w:pPr>
+      <w:rPr>
+        <w:u w:val="none"/>
+      </w:rPr>
+    </w:lvl>
+  </w:abstractNum>
+  <w:abstractNum w:abstractNumId="18" w15:restartNumberingAfterBreak="0">
+    <w:nsid w:val="5BF46C7E"/>
+    <w:multiLevelType w:val="multilevel"/>
+    <w:tmpl w:val="D69A6822"/>
     <w:lvl w:ilvl="0">
       <w:start w:val="1"/>
       <w:numFmt w:val="bullet"/>
@@ -45530,10 +46591,619 @@
       </w:rPr>
     </w:lvl>
   </w:abstractNum>
-  <w:abstractNum w:abstractNumId="14" w15:restartNumberingAfterBreak="0">
-    <w:nsid w:val="45384302"/>
+  <w:abstractNum w:abstractNumId="19" w15:restartNumberingAfterBreak="0">
+    <w:nsid w:val="5D1E1F26"/>
     <w:multiLevelType w:val="multilevel"/>
-    <w:tmpl w:val="BC2EA89C"/>
+    <w:tmpl w:val="5EB012E8"/>
+    <w:lvl w:ilvl="0">
+      <w:start w:val="1"/>
+      <w:numFmt w:val="bullet"/>
+      <w:lvlText w:val="-"/>
+      <w:lvlJc w:val="left"/>
+      <w:pPr>
+        <w:ind w:left="2160" w:hanging="360"/>
+      </w:pPr>
+      <w:rPr>
+        <w:rFonts w:ascii="Noto Sans Symbols" w:eastAsia="Noto Sans Symbols" w:hAnsi="Noto Sans Symbols" w:cs="Noto Sans Symbols"/>
+        <w:sz w:val="24"/>
+        <w:szCs w:val="24"/>
+        <w:u w:val="none"/>
+      </w:rPr>
+    </w:lvl>
+    <w:lvl w:ilvl="1">
+      <w:start w:val="1"/>
+      <w:numFmt w:val="bullet"/>
+      <w:lvlText w:val="-"/>
+      <w:lvlJc w:val="left"/>
+      <w:pPr>
+        <w:ind w:left="2880" w:hanging="360"/>
+      </w:pPr>
+      <w:rPr>
+        <w:rFonts w:ascii="Noto Sans Symbols" w:eastAsia="Noto Sans Symbols" w:hAnsi="Noto Sans Symbols" w:cs="Noto Sans Symbols"/>
+        <w:u w:val="none"/>
+      </w:rPr>
+    </w:lvl>
+    <w:lvl w:ilvl="2">
+      <w:start w:val="1"/>
+      <w:numFmt w:val="bullet"/>
+      <w:lvlText w:val="-"/>
+      <w:lvlJc w:val="left"/>
+      <w:pPr>
+        <w:ind w:left="3600" w:hanging="360"/>
+      </w:pPr>
+      <w:rPr>
+        <w:rFonts w:ascii="Noto Sans Symbols" w:eastAsia="Noto Sans Symbols" w:hAnsi="Noto Sans Symbols" w:cs="Noto Sans Symbols"/>
+        <w:u w:val="none"/>
+      </w:rPr>
+    </w:lvl>
+    <w:lvl w:ilvl="3">
+      <w:start w:val="1"/>
+      <w:numFmt w:val="bullet"/>
+      <w:lvlText w:val="-"/>
+      <w:lvlJc w:val="left"/>
+      <w:pPr>
+        <w:ind w:left="4320" w:hanging="360"/>
+      </w:pPr>
+      <w:rPr>
+        <w:rFonts w:ascii="Noto Sans Symbols" w:eastAsia="Noto Sans Symbols" w:hAnsi="Noto Sans Symbols" w:cs="Noto Sans Symbols"/>
+        <w:u w:val="none"/>
+      </w:rPr>
+    </w:lvl>
+    <w:lvl w:ilvl="4">
+      <w:start w:val="1"/>
+      <w:numFmt w:val="bullet"/>
+      <w:lvlText w:val="-"/>
+      <w:lvlJc w:val="left"/>
+      <w:pPr>
+        <w:ind w:left="5040" w:hanging="360"/>
+      </w:pPr>
+      <w:rPr>
+        <w:rFonts w:ascii="Noto Sans Symbols" w:eastAsia="Noto Sans Symbols" w:hAnsi="Noto Sans Symbols" w:cs="Noto Sans Symbols"/>
+        <w:u w:val="none"/>
+      </w:rPr>
+    </w:lvl>
+    <w:lvl w:ilvl="5">
+      <w:start w:val="1"/>
+      <w:numFmt w:val="bullet"/>
+      <w:lvlText w:val="-"/>
+      <w:lvlJc w:val="left"/>
+      <w:pPr>
+        <w:ind w:left="5760" w:hanging="360"/>
+      </w:pPr>
+      <w:rPr>
+        <w:rFonts w:ascii="Noto Sans Symbols" w:eastAsia="Noto Sans Symbols" w:hAnsi="Noto Sans Symbols" w:cs="Noto Sans Symbols"/>
+        <w:u w:val="none"/>
+      </w:rPr>
+    </w:lvl>
+    <w:lvl w:ilvl="6">
+      <w:start w:val="1"/>
+      <w:numFmt w:val="bullet"/>
+      <w:lvlText w:val="-"/>
+      <w:lvlJc w:val="left"/>
+      <w:pPr>
+        <w:ind w:left="6480" w:hanging="360"/>
+      </w:pPr>
+      <w:rPr>
+        <w:rFonts w:ascii="Noto Sans Symbols" w:eastAsia="Noto Sans Symbols" w:hAnsi="Noto Sans Symbols" w:cs="Noto Sans Symbols"/>
+        <w:u w:val="none"/>
+      </w:rPr>
+    </w:lvl>
+    <w:lvl w:ilvl="7">
+      <w:start w:val="1"/>
+      <w:numFmt w:val="bullet"/>
+      <w:lvlText w:val="-"/>
+      <w:lvlJc w:val="left"/>
+      <w:pPr>
+        <w:ind w:left="7200" w:hanging="360"/>
+      </w:pPr>
+      <w:rPr>
+        <w:rFonts w:ascii="Noto Sans Symbols" w:eastAsia="Noto Sans Symbols" w:hAnsi="Noto Sans Symbols" w:cs="Noto Sans Symbols"/>
+        <w:u w:val="none"/>
+      </w:rPr>
+    </w:lvl>
+    <w:lvl w:ilvl="8">
+      <w:start w:val="1"/>
+      <w:numFmt w:val="bullet"/>
+      <w:lvlText w:val="-"/>
+      <w:lvlJc w:val="left"/>
+      <w:pPr>
+        <w:ind w:left="7920" w:hanging="360"/>
+      </w:pPr>
+      <w:rPr>
+        <w:rFonts w:ascii="Noto Sans Symbols" w:eastAsia="Noto Sans Symbols" w:hAnsi="Noto Sans Symbols" w:cs="Noto Sans Symbols"/>
+        <w:u w:val="none"/>
+      </w:rPr>
+    </w:lvl>
+  </w:abstractNum>
+  <w:abstractNum w:abstractNumId="20" w15:restartNumberingAfterBreak="0">
+    <w:nsid w:val="647116B0"/>
+    <w:multiLevelType w:val="multilevel"/>
+    <w:tmpl w:val="4098731C"/>
+    <w:lvl w:ilvl="0">
+      <w:start w:val="1"/>
+      <w:numFmt w:val="bullet"/>
+      <w:lvlText w:val="-"/>
+      <w:lvlJc w:val="left"/>
+      <w:pPr>
+        <w:ind w:left="720" w:hanging="360"/>
+      </w:pPr>
+      <w:rPr>
+        <w:rFonts w:ascii="Noto Sans Symbols" w:eastAsia="Noto Sans Symbols" w:hAnsi="Noto Sans Symbols" w:cs="Noto Sans Symbols"/>
+        <w:sz w:val="24"/>
+        <w:szCs w:val="24"/>
+        <w:u w:val="none"/>
+      </w:rPr>
+    </w:lvl>
+    <w:lvl w:ilvl="1">
+      <w:start w:val="1"/>
+      <w:numFmt w:val="bullet"/>
+      <w:lvlText w:val="-"/>
+      <w:lvlJc w:val="left"/>
+      <w:pPr>
+        <w:ind w:left="1440" w:hanging="360"/>
+      </w:pPr>
+      <w:rPr>
+        <w:rFonts w:ascii="Noto Sans Symbols" w:eastAsia="Noto Sans Symbols" w:hAnsi="Noto Sans Symbols" w:cs="Noto Sans Symbols"/>
+        <w:u w:val="none"/>
+      </w:rPr>
+    </w:lvl>
+    <w:lvl w:ilvl="2">
+      <w:start w:val="1"/>
+      <w:numFmt w:val="bullet"/>
+      <w:lvlText w:val="-"/>
+      <w:lvlJc w:val="left"/>
+      <w:pPr>
+        <w:ind w:left="2160" w:hanging="360"/>
+      </w:pPr>
+      <w:rPr>
+        <w:rFonts w:ascii="Noto Sans Symbols" w:eastAsia="Noto Sans Symbols" w:hAnsi="Noto Sans Symbols" w:cs="Noto Sans Symbols"/>
+        <w:u w:val="none"/>
+      </w:rPr>
+    </w:lvl>
+    <w:lvl w:ilvl="3">
+      <w:start w:val="1"/>
+      <w:numFmt w:val="bullet"/>
+      <w:lvlText w:val="-"/>
+      <w:lvlJc w:val="left"/>
+      <w:pPr>
+        <w:ind w:left="2880" w:hanging="360"/>
+      </w:pPr>
+      <w:rPr>
+        <w:rFonts w:ascii="Noto Sans Symbols" w:eastAsia="Noto Sans Symbols" w:hAnsi="Noto Sans Symbols" w:cs="Noto Sans Symbols"/>
+        <w:u w:val="none"/>
+      </w:rPr>
+    </w:lvl>
+    <w:lvl w:ilvl="4">
+      <w:start w:val="1"/>
+      <w:numFmt w:val="bullet"/>
+      <w:lvlText w:val="-"/>
+      <w:lvlJc w:val="left"/>
+      <w:pPr>
+        <w:ind w:left="3600" w:hanging="360"/>
+      </w:pPr>
+      <w:rPr>
+        <w:rFonts w:ascii="Noto Sans Symbols" w:eastAsia="Noto Sans Symbols" w:hAnsi="Noto Sans Symbols" w:cs="Noto Sans Symbols"/>
+        <w:u w:val="none"/>
+      </w:rPr>
+    </w:lvl>
+    <w:lvl w:ilvl="5">
+      <w:start w:val="1"/>
+      <w:numFmt w:val="bullet"/>
+      <w:lvlText w:val="-"/>
+      <w:lvlJc w:val="left"/>
+      <w:pPr>
+        <w:ind w:left="4320" w:hanging="360"/>
+      </w:pPr>
+      <w:rPr>
+        <w:rFonts w:ascii="Noto Sans Symbols" w:eastAsia="Noto Sans Symbols" w:hAnsi="Noto Sans Symbols" w:cs="Noto Sans Symbols"/>
+        <w:u w:val="none"/>
+      </w:rPr>
+    </w:lvl>
+    <w:lvl w:ilvl="6">
+      <w:start w:val="1"/>
+      <w:numFmt w:val="bullet"/>
+      <w:lvlText w:val="-"/>
+      <w:lvlJc w:val="left"/>
+      <w:pPr>
+        <w:ind w:left="5040" w:hanging="360"/>
+      </w:pPr>
+      <w:rPr>
+        <w:rFonts w:ascii="Noto Sans Symbols" w:eastAsia="Noto Sans Symbols" w:hAnsi="Noto Sans Symbols" w:cs="Noto Sans Symbols"/>
+        <w:u w:val="none"/>
+      </w:rPr>
+    </w:lvl>
+    <w:lvl w:ilvl="7">
+      <w:start w:val="1"/>
+      <w:numFmt w:val="bullet"/>
+      <w:lvlText w:val="-"/>
+      <w:lvlJc w:val="left"/>
+      <w:pPr>
+        <w:ind w:left="5760" w:hanging="360"/>
+      </w:pPr>
+      <w:rPr>
+        <w:rFonts w:ascii="Noto Sans Symbols" w:eastAsia="Noto Sans Symbols" w:hAnsi="Noto Sans Symbols" w:cs="Noto Sans Symbols"/>
+        <w:u w:val="none"/>
+      </w:rPr>
+    </w:lvl>
+    <w:lvl w:ilvl="8">
+      <w:start w:val="1"/>
+      <w:numFmt w:val="bullet"/>
+      <w:lvlText w:val="-"/>
+      <w:lvlJc w:val="left"/>
+      <w:pPr>
+        <w:ind w:left="6480" w:hanging="360"/>
+      </w:pPr>
+      <w:rPr>
+        <w:rFonts w:ascii="Noto Sans Symbols" w:eastAsia="Noto Sans Symbols" w:hAnsi="Noto Sans Symbols" w:cs="Noto Sans Symbols"/>
+        <w:u w:val="none"/>
+      </w:rPr>
+    </w:lvl>
+  </w:abstractNum>
+  <w:abstractNum w:abstractNumId="21" w15:restartNumberingAfterBreak="0">
+    <w:nsid w:val="693D16ED"/>
+    <w:multiLevelType w:val="multilevel"/>
+    <w:tmpl w:val="672A4CBC"/>
+    <w:lvl w:ilvl="0">
+      <w:start w:val="1"/>
+      <w:numFmt w:val="bullet"/>
+      <w:lvlText w:val="-"/>
+      <w:lvlJc w:val="left"/>
+      <w:pPr>
+        <w:ind w:left="2160" w:hanging="360"/>
+      </w:pPr>
+      <w:rPr>
+        <w:rFonts w:ascii="Noto Sans Symbols" w:eastAsia="Noto Sans Symbols" w:hAnsi="Noto Sans Symbols" w:cs="Noto Sans Symbols"/>
+        <w:sz w:val="24"/>
+        <w:szCs w:val="24"/>
+        <w:u w:val="none"/>
+      </w:rPr>
+    </w:lvl>
+    <w:lvl w:ilvl="1">
+      <w:start w:val="1"/>
+      <w:numFmt w:val="bullet"/>
+      <w:lvlText w:val="-"/>
+      <w:lvlJc w:val="left"/>
+      <w:pPr>
+        <w:ind w:left="2880" w:hanging="360"/>
+      </w:pPr>
+      <w:rPr>
+        <w:rFonts w:ascii="Noto Sans Symbols" w:eastAsia="Noto Sans Symbols" w:hAnsi="Noto Sans Symbols" w:cs="Noto Sans Symbols"/>
+        <w:u w:val="none"/>
+      </w:rPr>
+    </w:lvl>
+    <w:lvl w:ilvl="2">
+      <w:start w:val="1"/>
+      <w:numFmt w:val="bullet"/>
+      <w:lvlText w:val="-"/>
+      <w:lvlJc w:val="left"/>
+      <w:pPr>
+        <w:ind w:left="3600" w:hanging="360"/>
+      </w:pPr>
+      <w:rPr>
+        <w:rFonts w:ascii="Noto Sans Symbols" w:eastAsia="Noto Sans Symbols" w:hAnsi="Noto Sans Symbols" w:cs="Noto Sans Symbols"/>
+        <w:u w:val="none"/>
+      </w:rPr>
+    </w:lvl>
+    <w:lvl w:ilvl="3">
+      <w:start w:val="1"/>
+      <w:numFmt w:val="bullet"/>
+      <w:lvlText w:val="-"/>
+      <w:lvlJc w:val="left"/>
+      <w:pPr>
+        <w:ind w:left="4320" w:hanging="360"/>
+      </w:pPr>
+      <w:rPr>
+        <w:rFonts w:ascii="Noto Sans Symbols" w:eastAsia="Noto Sans Symbols" w:hAnsi="Noto Sans Symbols" w:cs="Noto Sans Symbols"/>
+        <w:u w:val="none"/>
+      </w:rPr>
+    </w:lvl>
+    <w:lvl w:ilvl="4">
+      <w:start w:val="1"/>
+      <w:numFmt w:val="bullet"/>
+      <w:lvlText w:val="-"/>
+      <w:lvlJc w:val="left"/>
+      <w:pPr>
+        <w:ind w:left="5040" w:hanging="360"/>
+      </w:pPr>
+      <w:rPr>
+        <w:rFonts w:ascii="Noto Sans Symbols" w:eastAsia="Noto Sans Symbols" w:hAnsi="Noto Sans Symbols" w:cs="Noto Sans Symbols"/>
+        <w:u w:val="none"/>
+      </w:rPr>
+    </w:lvl>
+    <w:lvl w:ilvl="5">
+      <w:start w:val="1"/>
+      <w:numFmt w:val="bullet"/>
+      <w:lvlText w:val="-"/>
+      <w:lvlJc w:val="left"/>
+      <w:pPr>
+        <w:ind w:left="5760" w:hanging="360"/>
+      </w:pPr>
+      <w:rPr>
+        <w:rFonts w:ascii="Noto Sans Symbols" w:eastAsia="Noto Sans Symbols" w:hAnsi="Noto Sans Symbols" w:cs="Noto Sans Symbols"/>
+        <w:u w:val="none"/>
+      </w:rPr>
+    </w:lvl>
+    <w:lvl w:ilvl="6">
+      <w:start w:val="1"/>
+      <w:numFmt w:val="bullet"/>
+      <w:lvlText w:val="-"/>
+      <w:lvlJc w:val="left"/>
+      <w:pPr>
+        <w:ind w:left="6480" w:hanging="360"/>
+      </w:pPr>
+      <w:rPr>
+        <w:rFonts w:ascii="Noto Sans Symbols" w:eastAsia="Noto Sans Symbols" w:hAnsi="Noto Sans Symbols" w:cs="Noto Sans Symbols"/>
+        <w:u w:val="none"/>
+      </w:rPr>
+    </w:lvl>
+    <w:lvl w:ilvl="7">
+      <w:start w:val="1"/>
+      <w:numFmt w:val="bullet"/>
+      <w:lvlText w:val="-"/>
+      <w:lvlJc w:val="left"/>
+      <w:pPr>
+        <w:ind w:left="7200" w:hanging="360"/>
+      </w:pPr>
+      <w:rPr>
+        <w:rFonts w:ascii="Noto Sans Symbols" w:eastAsia="Noto Sans Symbols" w:hAnsi="Noto Sans Symbols" w:cs="Noto Sans Symbols"/>
+        <w:u w:val="none"/>
+      </w:rPr>
+    </w:lvl>
+    <w:lvl w:ilvl="8">
+      <w:start w:val="1"/>
+      <w:numFmt w:val="bullet"/>
+      <w:lvlText w:val="-"/>
+      <w:lvlJc w:val="left"/>
+      <w:pPr>
+        <w:ind w:left="7920" w:hanging="360"/>
+      </w:pPr>
+      <w:rPr>
+        <w:rFonts w:ascii="Noto Sans Symbols" w:eastAsia="Noto Sans Symbols" w:hAnsi="Noto Sans Symbols" w:cs="Noto Sans Symbols"/>
+        <w:u w:val="none"/>
+      </w:rPr>
+    </w:lvl>
+  </w:abstractNum>
+  <w:abstractNum w:abstractNumId="22" w15:restartNumberingAfterBreak="0">
+    <w:nsid w:val="721A14DB"/>
+    <w:multiLevelType w:val="multilevel"/>
+    <w:tmpl w:val="999C8DB6"/>
+    <w:lvl w:ilvl="0">
+      <w:start w:val="1"/>
+      <w:numFmt w:val="bullet"/>
+      <w:lvlText w:val="-"/>
+      <w:lvlJc w:val="left"/>
+      <w:pPr>
+        <w:ind w:left="720" w:hanging="360"/>
+      </w:pPr>
+      <w:rPr>
+        <w:u w:val="none"/>
+      </w:rPr>
+    </w:lvl>
+    <w:lvl w:ilvl="1">
+      <w:start w:val="1"/>
+      <w:numFmt w:val="bullet"/>
+      <w:lvlText w:val="-"/>
+      <w:lvlJc w:val="left"/>
+      <w:pPr>
+        <w:ind w:left="1440" w:hanging="360"/>
+      </w:pPr>
+      <w:rPr>
+        <w:u w:val="none"/>
+      </w:rPr>
+    </w:lvl>
+    <w:lvl w:ilvl="2">
+      <w:start w:val="1"/>
+      <w:numFmt w:val="bullet"/>
+      <w:lvlText w:val="-"/>
+      <w:lvlJc w:val="left"/>
+      <w:pPr>
+        <w:ind w:left="2160" w:hanging="360"/>
+      </w:pPr>
+      <w:rPr>
+        <w:u w:val="none"/>
+      </w:rPr>
+    </w:lvl>
+    <w:lvl w:ilvl="3">
+      <w:start w:val="1"/>
+      <w:numFmt w:val="bullet"/>
+      <w:lvlText w:val="-"/>
+      <w:lvlJc w:val="left"/>
+      <w:pPr>
+        <w:ind w:left="2880" w:hanging="360"/>
+      </w:pPr>
+      <w:rPr>
+        <w:u w:val="none"/>
+      </w:rPr>
+    </w:lvl>
+    <w:lvl w:ilvl="4">
+      <w:start w:val="1"/>
+      <w:numFmt w:val="bullet"/>
+      <w:lvlText w:val="-"/>
+      <w:lvlJc w:val="left"/>
+      <w:pPr>
+        <w:ind w:left="3600" w:hanging="360"/>
+      </w:pPr>
+      <w:rPr>
+        <w:u w:val="none"/>
+      </w:rPr>
+    </w:lvl>
+    <w:lvl w:ilvl="5">
+      <w:start w:val="1"/>
+      <w:numFmt w:val="bullet"/>
+      <w:lvlText w:val="-"/>
+      <w:lvlJc w:val="left"/>
+      <w:pPr>
+        <w:ind w:left="4320" w:hanging="360"/>
+      </w:pPr>
+      <w:rPr>
+        <w:u w:val="none"/>
+      </w:rPr>
+    </w:lvl>
+    <w:lvl w:ilvl="6">
+      <w:start w:val="1"/>
+      <w:numFmt w:val="bullet"/>
+      <w:lvlText w:val="-"/>
+      <w:lvlJc w:val="left"/>
+      <w:pPr>
+        <w:ind w:left="5040" w:hanging="360"/>
+      </w:pPr>
+      <w:rPr>
+        <w:u w:val="none"/>
+      </w:rPr>
+    </w:lvl>
+    <w:lvl w:ilvl="7">
+      <w:start w:val="1"/>
+      <w:numFmt w:val="bullet"/>
+      <w:lvlText w:val="-"/>
+      <w:lvlJc w:val="left"/>
+      <w:pPr>
+        <w:ind w:left="5760" w:hanging="360"/>
+      </w:pPr>
+      <w:rPr>
+        <w:u w:val="none"/>
+      </w:rPr>
+    </w:lvl>
+    <w:lvl w:ilvl="8">
+      <w:start w:val="1"/>
+      <w:numFmt w:val="bullet"/>
+      <w:lvlText w:val="-"/>
+      <w:lvlJc w:val="left"/>
+      <w:pPr>
+        <w:ind w:left="6480" w:hanging="360"/>
+      </w:pPr>
+      <w:rPr>
+        <w:u w:val="none"/>
+      </w:rPr>
+    </w:lvl>
+  </w:abstractNum>
+  <w:abstractNum w:abstractNumId="23" w15:restartNumberingAfterBreak="0">
+    <w:nsid w:val="731254AD"/>
+    <w:multiLevelType w:val="multilevel"/>
+    <w:tmpl w:val="7452EEE8"/>
+    <w:lvl w:ilvl="0">
+      <w:start w:val="1"/>
+      <w:numFmt w:val="bullet"/>
+      <w:lvlText w:val="➢"/>
+      <w:lvlJc w:val="left"/>
+      <w:pPr>
+        <w:ind w:left="1440" w:hanging="360"/>
+      </w:pPr>
+      <w:rPr>
+        <w:rFonts w:ascii="Noto Sans Symbols" w:eastAsia="Noto Sans Symbols" w:hAnsi="Noto Sans Symbols" w:cs="Noto Sans Symbols"/>
+        <w:sz w:val="24"/>
+        <w:szCs w:val="24"/>
+        <w:u w:val="none"/>
+      </w:rPr>
+    </w:lvl>
+    <w:lvl w:ilvl="1">
+      <w:start w:val="1"/>
+      <w:numFmt w:val="bullet"/>
+      <w:lvlText w:val="•"/>
+      <w:lvlJc w:val="left"/>
+      <w:pPr>
+        <w:ind w:left="2160" w:hanging="360"/>
+      </w:pPr>
+      <w:rPr>
+        <w:rFonts w:ascii="Noto Sans Symbols" w:eastAsia="Noto Sans Symbols" w:hAnsi="Noto Sans Symbols" w:cs="Noto Sans Symbols"/>
+        <w:u w:val="none"/>
+      </w:rPr>
+    </w:lvl>
+    <w:lvl w:ilvl="2">
+      <w:start w:val="1"/>
+      <w:numFmt w:val="bullet"/>
+      <w:lvlText w:val="■"/>
+      <w:lvlJc w:val="left"/>
+      <w:pPr>
+        <w:ind w:left="2880" w:hanging="360"/>
+      </w:pPr>
+      <w:rPr>
+        <w:rFonts w:ascii="Noto Sans Symbols" w:eastAsia="Noto Sans Symbols" w:hAnsi="Noto Sans Symbols" w:cs="Noto Sans Symbols"/>
+        <w:u w:val="none"/>
+      </w:rPr>
+    </w:lvl>
+    <w:lvl w:ilvl="3">
+      <w:start w:val="1"/>
+      <w:numFmt w:val="bullet"/>
+      <w:lvlText w:val="●"/>
+      <w:lvlJc w:val="left"/>
+      <w:pPr>
+        <w:ind w:left="3600" w:hanging="360"/>
+      </w:pPr>
+      <w:rPr>
+        <w:rFonts w:ascii="Noto Sans Symbols" w:eastAsia="Noto Sans Symbols" w:hAnsi="Noto Sans Symbols" w:cs="Noto Sans Symbols"/>
+        <w:u w:val="none"/>
+      </w:rPr>
+    </w:lvl>
+    <w:lvl w:ilvl="4">
+      <w:start w:val="1"/>
+      <w:numFmt w:val="bullet"/>
+      <w:lvlText w:val="•"/>
+      <w:lvlJc w:val="left"/>
+      <w:pPr>
+        <w:ind w:left="4320" w:hanging="360"/>
+      </w:pPr>
+      <w:rPr>
+        <w:rFonts w:ascii="Noto Sans Symbols" w:eastAsia="Noto Sans Symbols" w:hAnsi="Noto Sans Symbols" w:cs="Noto Sans Symbols"/>
+        <w:u w:val="none"/>
+      </w:rPr>
+    </w:lvl>
+    <w:lvl w:ilvl="5">
+      <w:start w:val="1"/>
+      <w:numFmt w:val="bullet"/>
+      <w:lvlText w:val="■"/>
+      <w:lvlJc w:val="left"/>
+      <w:pPr>
+        <w:ind w:left="5040" w:hanging="360"/>
+      </w:pPr>
+      <w:rPr>
+        <w:rFonts w:ascii="Noto Sans Symbols" w:eastAsia="Noto Sans Symbols" w:hAnsi="Noto Sans Symbols" w:cs="Noto Sans Symbols"/>
+        <w:u w:val="none"/>
+      </w:rPr>
+    </w:lvl>
+    <w:lvl w:ilvl="6">
+      <w:start w:val="1"/>
+      <w:numFmt w:val="bullet"/>
+      <w:lvlText w:val="●"/>
+      <w:lvlJc w:val="left"/>
+      <w:pPr>
+        <w:ind w:left="5760" w:hanging="360"/>
+      </w:pPr>
+      <w:rPr>
+        <w:rFonts w:ascii="Noto Sans Symbols" w:eastAsia="Noto Sans Symbols" w:hAnsi="Noto Sans Symbols" w:cs="Noto Sans Symbols"/>
+        <w:u w:val="none"/>
+      </w:rPr>
+    </w:lvl>
+    <w:lvl w:ilvl="7">
+      <w:start w:val="1"/>
+      <w:numFmt w:val="bullet"/>
+      <w:lvlText w:val="•"/>
+      <w:lvlJc w:val="left"/>
+      <w:pPr>
+        <w:ind w:left="6480" w:hanging="360"/>
+      </w:pPr>
+      <w:rPr>
+        <w:rFonts w:ascii="Noto Sans Symbols" w:eastAsia="Noto Sans Symbols" w:hAnsi="Noto Sans Symbols" w:cs="Noto Sans Symbols"/>
+        <w:u w:val="none"/>
+      </w:rPr>
+    </w:lvl>
+    <w:lvl w:ilvl="8">
+      <w:start w:val="1"/>
+      <w:numFmt w:val="bullet"/>
+      <w:lvlText w:val="■"/>
+      <w:lvlJc w:val="left"/>
+      <w:pPr>
+        <w:ind w:left="7200" w:hanging="360"/>
+      </w:pPr>
+      <w:rPr>
+        <w:rFonts w:ascii="Noto Sans Symbols" w:eastAsia="Noto Sans Symbols" w:hAnsi="Noto Sans Symbols" w:cs="Noto Sans Symbols"/>
+        <w:u w:val="none"/>
+      </w:rPr>
+    </w:lvl>
+  </w:abstractNum>
+  <w:abstractNum w:abstractNumId="24" w15:restartNumberingAfterBreak="0">
+    <w:nsid w:val="73665AC3"/>
+    <w:multiLevelType w:val="multilevel"/>
+    <w:tmpl w:val="4EBABF40"/>
     <w:lvl w:ilvl="0">
       <w:start w:val="1"/>
       <w:numFmt w:val="decimal"/>
@@ -45652,10 +47322,10 @@
       </w:rPr>
     </w:lvl>
   </w:abstractNum>
-  <w:abstractNum w:abstractNumId="15" w15:restartNumberingAfterBreak="0">
-    <w:nsid w:val="45E70064"/>
+  <w:abstractNum w:abstractNumId="25" w15:restartNumberingAfterBreak="0">
+    <w:nsid w:val="74844058"/>
     <w:multiLevelType w:val="multilevel"/>
-    <w:tmpl w:val="45A66CEA"/>
+    <w:tmpl w:val="87BCBD8E"/>
     <w:lvl w:ilvl="0">
       <w:start w:val="1"/>
       <w:numFmt w:val="bullet"/>
@@ -45776,10 +47446,10 @@
       </w:rPr>
     </w:lvl>
   </w:abstractNum>
-  <w:abstractNum w:abstractNumId="16" w15:restartNumberingAfterBreak="0">
-    <w:nsid w:val="461731FD"/>
+  <w:abstractNum w:abstractNumId="26" w15:restartNumberingAfterBreak="0">
+    <w:nsid w:val="74CC789A"/>
     <w:multiLevelType w:val="multilevel"/>
-    <w:tmpl w:val="E86872FC"/>
+    <w:tmpl w:val="E3FE17C8"/>
     <w:lvl w:ilvl="0">
       <w:start w:val="1"/>
       <w:numFmt w:val="bullet"/>
@@ -45900,17 +47570,17 @@
       </w:rPr>
     </w:lvl>
   </w:abstractNum>
-  <w:abstractNum w:abstractNumId="17" w15:restartNumberingAfterBreak="0">
-    <w:nsid w:val="49AD370A"/>
+  <w:abstractNum w:abstractNumId="27" w15:restartNumberingAfterBreak="0">
+    <w:nsid w:val="7EC051A3"/>
     <w:multiLevelType w:val="multilevel"/>
-    <w:tmpl w:val="65C0FA7A"/>
+    <w:tmpl w:val="34981F48"/>
     <w:lvl w:ilvl="0">
       <w:start w:val="1"/>
       <w:numFmt w:val="bullet"/>
       <w:lvlText w:val="-"/>
       <w:lvlJc w:val="left"/>
       <w:pPr>
-        <w:ind w:left="2160" w:hanging="360"/>
+        <w:ind w:left="720" w:hanging="360"/>
       </w:pPr>
       <w:rPr>
         <w:rFonts w:ascii="Noto Sans Symbols" w:eastAsia="Noto Sans Symbols" w:hAnsi="Noto Sans Symbols" w:cs="Noto Sans Symbols"/>
@@ -45925,7 +47595,7 @@
       <w:lvlText w:val="-"/>
       <w:lvlJc w:val="left"/>
       <w:pPr>
-        <w:ind w:left="2880" w:hanging="360"/>
+        <w:ind w:left="1440" w:hanging="360"/>
       </w:pPr>
       <w:rPr>
         <w:rFonts w:ascii="Noto Sans Symbols" w:eastAsia="Noto Sans Symbols" w:hAnsi="Noto Sans Symbols" w:cs="Noto Sans Symbols"/>
@@ -45938,7 +47608,7 @@
       <w:lvlText w:val="-"/>
       <w:lvlJc w:val="left"/>
       <w:pPr>
-        <w:ind w:left="3600" w:hanging="360"/>
+        <w:ind w:left="2160" w:hanging="360"/>
       </w:pPr>
       <w:rPr>
         <w:rFonts w:ascii="Noto Sans Symbols" w:eastAsia="Noto Sans Symbols" w:hAnsi="Noto Sans Symbols" w:cs="Noto Sans Symbols"/>
@@ -45951,7 +47621,7 @@
       <w:lvlText w:val="-"/>
       <w:lvlJc w:val="left"/>
       <w:pPr>
-        <w:ind w:left="4320" w:hanging="360"/>
+        <w:ind w:left="2880" w:hanging="360"/>
       </w:pPr>
       <w:rPr>
         <w:rFonts w:ascii="Noto Sans Symbols" w:eastAsia="Noto Sans Symbols" w:hAnsi="Noto Sans Symbols" w:cs="Noto Sans Symbols"/>
@@ -45964,7 +47634,7 @@
       <w:lvlText w:val="-"/>
       <w:lvlJc w:val="left"/>
       <w:pPr>
-        <w:ind w:left="5040" w:hanging="360"/>
+        <w:ind w:left="3600" w:hanging="360"/>
       </w:pPr>
       <w:rPr>
         <w:rFonts w:ascii="Noto Sans Symbols" w:eastAsia="Noto Sans Symbols" w:hAnsi="Noto Sans Symbols" w:cs="Noto Sans Symbols"/>
@@ -45977,7 +47647,7 @@
       <w:lvlText w:val="-"/>
       <w:lvlJc w:val="left"/>
       <w:pPr>
-        <w:ind w:left="5760" w:hanging="360"/>
+        <w:ind w:left="4320" w:hanging="360"/>
       </w:pPr>
       <w:rPr>
         <w:rFonts w:ascii="Noto Sans Symbols" w:eastAsia="Noto Sans Symbols" w:hAnsi="Noto Sans Symbols" w:cs="Noto Sans Symbols"/>
@@ -45990,7 +47660,7 @@
       <w:lvlText w:val="-"/>
       <w:lvlJc w:val="left"/>
       <w:pPr>
-        <w:ind w:left="6480" w:hanging="360"/>
+        <w:ind w:left="5040" w:hanging="360"/>
       </w:pPr>
       <w:rPr>
         <w:rFonts w:ascii="Noto Sans Symbols" w:eastAsia="Noto Sans Symbols" w:hAnsi="Noto Sans Symbols" w:cs="Noto Sans Symbols"/>
@@ -46003,7 +47673,7 @@
       <w:lvlText w:val="-"/>
       <w:lvlJc w:val="left"/>
       <w:pPr>
-        <w:ind w:left="7200" w:hanging="360"/>
+        <w:ind w:left="5760" w:hanging="360"/>
       </w:pPr>
       <w:rPr>
         <w:rFonts w:ascii="Noto Sans Symbols" w:eastAsia="Noto Sans Symbols" w:hAnsi="Noto Sans Symbols" w:cs="Noto Sans Symbols"/>
@@ -46016,1226 +47686,6 @@
       <w:lvlText w:val="-"/>
       <w:lvlJc w:val="left"/>
       <w:pPr>
-        <w:ind w:left="7920" w:hanging="360"/>
-      </w:pPr>
-      <w:rPr>
-        <w:rFonts w:ascii="Noto Sans Symbols" w:eastAsia="Noto Sans Symbols" w:hAnsi="Noto Sans Symbols" w:cs="Noto Sans Symbols"/>
-        <w:u w:val="none"/>
-      </w:rPr>
-    </w:lvl>
-  </w:abstractNum>
-  <w:abstractNum w:abstractNumId="18" w15:restartNumberingAfterBreak="0">
-    <w:nsid w:val="580F7A1D"/>
-    <w:multiLevelType w:val="multilevel"/>
-    <w:tmpl w:val="EA1A6CDA"/>
-    <w:lvl w:ilvl="0">
-      <w:start w:val="1"/>
-      <w:numFmt w:val="bullet"/>
-      <w:lvlText w:val="-"/>
-      <w:lvlJc w:val="left"/>
-      <w:pPr>
-        <w:ind w:left="720" w:hanging="360"/>
-      </w:pPr>
-      <w:rPr>
-        <w:rFonts w:ascii="Noto Sans Symbols" w:eastAsia="Noto Sans Symbols" w:hAnsi="Noto Sans Symbols" w:cs="Noto Sans Symbols"/>
-        <w:sz w:val="24"/>
-        <w:szCs w:val="24"/>
-        <w:u w:val="none"/>
-      </w:rPr>
-    </w:lvl>
-    <w:lvl w:ilvl="1">
-      <w:start w:val="1"/>
-      <w:numFmt w:val="bullet"/>
-      <w:lvlText w:val="-"/>
-      <w:lvlJc w:val="left"/>
-      <w:pPr>
-        <w:ind w:left="1440" w:hanging="360"/>
-      </w:pPr>
-      <w:rPr>
-        <w:rFonts w:ascii="Noto Sans Symbols" w:eastAsia="Noto Sans Symbols" w:hAnsi="Noto Sans Symbols" w:cs="Noto Sans Symbols"/>
-        <w:u w:val="none"/>
-      </w:rPr>
-    </w:lvl>
-    <w:lvl w:ilvl="2">
-      <w:start w:val="1"/>
-      <w:numFmt w:val="bullet"/>
-      <w:lvlText w:val="-"/>
-      <w:lvlJc w:val="left"/>
-      <w:pPr>
-        <w:ind w:left="2160" w:hanging="360"/>
-      </w:pPr>
-      <w:rPr>
-        <w:rFonts w:ascii="Noto Sans Symbols" w:eastAsia="Noto Sans Symbols" w:hAnsi="Noto Sans Symbols" w:cs="Noto Sans Symbols"/>
-        <w:u w:val="none"/>
-      </w:rPr>
-    </w:lvl>
-    <w:lvl w:ilvl="3">
-      <w:start w:val="1"/>
-      <w:numFmt w:val="bullet"/>
-      <w:lvlText w:val="-"/>
-      <w:lvlJc w:val="left"/>
-      <w:pPr>
-        <w:ind w:left="2880" w:hanging="360"/>
-      </w:pPr>
-      <w:rPr>
-        <w:rFonts w:ascii="Noto Sans Symbols" w:eastAsia="Noto Sans Symbols" w:hAnsi="Noto Sans Symbols" w:cs="Noto Sans Symbols"/>
-        <w:u w:val="none"/>
-      </w:rPr>
-    </w:lvl>
-    <w:lvl w:ilvl="4">
-      <w:start w:val="1"/>
-      <w:numFmt w:val="bullet"/>
-      <w:lvlText w:val="-"/>
-      <w:lvlJc w:val="left"/>
-      <w:pPr>
-        <w:ind w:left="3600" w:hanging="360"/>
-      </w:pPr>
-      <w:rPr>
-        <w:rFonts w:ascii="Noto Sans Symbols" w:eastAsia="Noto Sans Symbols" w:hAnsi="Noto Sans Symbols" w:cs="Noto Sans Symbols"/>
-        <w:u w:val="none"/>
-      </w:rPr>
-    </w:lvl>
-    <w:lvl w:ilvl="5">
-      <w:start w:val="1"/>
-      <w:numFmt w:val="bullet"/>
-      <w:lvlText w:val="-"/>
-      <w:lvlJc w:val="left"/>
-      <w:pPr>
-        <w:ind w:left="4320" w:hanging="360"/>
-      </w:pPr>
-      <w:rPr>
-        <w:rFonts w:ascii="Noto Sans Symbols" w:eastAsia="Noto Sans Symbols" w:hAnsi="Noto Sans Symbols" w:cs="Noto Sans Symbols"/>
-        <w:u w:val="none"/>
-      </w:rPr>
-    </w:lvl>
-    <w:lvl w:ilvl="6">
-      <w:start w:val="1"/>
-      <w:numFmt w:val="bullet"/>
-      <w:lvlText w:val="-"/>
-      <w:lvlJc w:val="left"/>
-      <w:pPr>
-        <w:ind w:left="5040" w:hanging="360"/>
-      </w:pPr>
-      <w:rPr>
-        <w:rFonts w:ascii="Noto Sans Symbols" w:eastAsia="Noto Sans Symbols" w:hAnsi="Noto Sans Symbols" w:cs="Noto Sans Symbols"/>
-        <w:u w:val="none"/>
-      </w:rPr>
-    </w:lvl>
-    <w:lvl w:ilvl="7">
-      <w:start w:val="1"/>
-      <w:numFmt w:val="bullet"/>
-      <w:lvlText w:val="-"/>
-      <w:lvlJc w:val="left"/>
-      <w:pPr>
-        <w:ind w:left="5760" w:hanging="360"/>
-      </w:pPr>
-      <w:rPr>
-        <w:rFonts w:ascii="Noto Sans Symbols" w:eastAsia="Noto Sans Symbols" w:hAnsi="Noto Sans Symbols" w:cs="Noto Sans Symbols"/>
-        <w:u w:val="none"/>
-      </w:rPr>
-    </w:lvl>
-    <w:lvl w:ilvl="8">
-      <w:start w:val="1"/>
-      <w:numFmt w:val="bullet"/>
-      <w:lvlText w:val="-"/>
-      <w:lvlJc w:val="left"/>
-      <w:pPr>
-        <w:ind w:left="6480" w:hanging="360"/>
-      </w:pPr>
-      <w:rPr>
-        <w:rFonts w:ascii="Noto Sans Symbols" w:eastAsia="Noto Sans Symbols" w:hAnsi="Noto Sans Symbols" w:cs="Noto Sans Symbols"/>
-        <w:u w:val="none"/>
-      </w:rPr>
-    </w:lvl>
-  </w:abstractNum>
-  <w:abstractNum w:abstractNumId="19" w15:restartNumberingAfterBreak="0">
-    <w:nsid w:val="60B43022"/>
-    <w:multiLevelType w:val="multilevel"/>
-    <w:tmpl w:val="90220A26"/>
-    <w:lvl w:ilvl="0">
-      <w:start w:val="1"/>
-      <w:numFmt w:val="bullet"/>
-      <w:lvlText w:val="●"/>
-      <w:lvlJc w:val="left"/>
-      <w:pPr>
-        <w:ind w:left="2160" w:hanging="360"/>
-      </w:pPr>
-      <w:rPr>
-        <w:rFonts w:ascii="Noto Sans Symbols" w:eastAsia="Noto Sans Symbols" w:hAnsi="Noto Sans Symbols" w:cs="Noto Sans Symbols"/>
-        <w:sz w:val="24"/>
-        <w:szCs w:val="24"/>
-        <w:u w:val="none"/>
-      </w:rPr>
-    </w:lvl>
-    <w:lvl w:ilvl="1">
-      <w:start w:val="1"/>
-      <w:numFmt w:val="bullet"/>
-      <w:lvlText w:val="•"/>
-      <w:lvlJc w:val="left"/>
-      <w:pPr>
-        <w:ind w:left="2880" w:hanging="360"/>
-      </w:pPr>
-      <w:rPr>
-        <w:rFonts w:ascii="Noto Sans Symbols" w:eastAsia="Noto Sans Symbols" w:hAnsi="Noto Sans Symbols" w:cs="Noto Sans Symbols"/>
-        <w:sz w:val="24"/>
-        <w:szCs w:val="24"/>
-        <w:u w:val="none"/>
-      </w:rPr>
-    </w:lvl>
-    <w:lvl w:ilvl="2">
-      <w:start w:val="1"/>
-      <w:numFmt w:val="bullet"/>
-      <w:lvlText w:val="■"/>
-      <w:lvlJc w:val="left"/>
-      <w:pPr>
-        <w:ind w:left="3600" w:hanging="360"/>
-      </w:pPr>
-      <w:rPr>
-        <w:rFonts w:ascii="Noto Sans Symbols" w:eastAsia="Noto Sans Symbols" w:hAnsi="Noto Sans Symbols" w:cs="Noto Sans Symbols"/>
-        <w:u w:val="none"/>
-      </w:rPr>
-    </w:lvl>
-    <w:lvl w:ilvl="3">
-      <w:start w:val="1"/>
-      <w:numFmt w:val="bullet"/>
-      <w:lvlText w:val="●"/>
-      <w:lvlJc w:val="left"/>
-      <w:pPr>
-        <w:ind w:left="4320" w:hanging="360"/>
-      </w:pPr>
-      <w:rPr>
-        <w:rFonts w:ascii="Noto Sans Symbols" w:eastAsia="Noto Sans Symbols" w:hAnsi="Noto Sans Symbols" w:cs="Noto Sans Symbols"/>
-        <w:u w:val="none"/>
-      </w:rPr>
-    </w:lvl>
-    <w:lvl w:ilvl="4">
-      <w:start w:val="1"/>
-      <w:numFmt w:val="bullet"/>
-      <w:lvlText w:val="•"/>
-      <w:lvlJc w:val="left"/>
-      <w:pPr>
-        <w:ind w:left="5040" w:hanging="360"/>
-      </w:pPr>
-      <w:rPr>
-        <w:rFonts w:ascii="Noto Sans Symbols" w:eastAsia="Noto Sans Symbols" w:hAnsi="Noto Sans Symbols" w:cs="Noto Sans Symbols"/>
-        <w:u w:val="none"/>
-      </w:rPr>
-    </w:lvl>
-    <w:lvl w:ilvl="5">
-      <w:start w:val="1"/>
-      <w:numFmt w:val="bullet"/>
-      <w:lvlText w:val="■"/>
-      <w:lvlJc w:val="left"/>
-      <w:pPr>
-        <w:ind w:left="5760" w:hanging="360"/>
-      </w:pPr>
-      <w:rPr>
-        <w:rFonts w:ascii="Noto Sans Symbols" w:eastAsia="Noto Sans Symbols" w:hAnsi="Noto Sans Symbols" w:cs="Noto Sans Symbols"/>
-        <w:u w:val="none"/>
-      </w:rPr>
-    </w:lvl>
-    <w:lvl w:ilvl="6">
-      <w:start w:val="1"/>
-      <w:numFmt w:val="bullet"/>
-      <w:lvlText w:val="●"/>
-      <w:lvlJc w:val="left"/>
-      <w:pPr>
-        <w:ind w:left="6480" w:hanging="360"/>
-      </w:pPr>
-      <w:rPr>
-        <w:rFonts w:ascii="Noto Sans Symbols" w:eastAsia="Noto Sans Symbols" w:hAnsi="Noto Sans Symbols" w:cs="Noto Sans Symbols"/>
-        <w:u w:val="none"/>
-      </w:rPr>
-    </w:lvl>
-    <w:lvl w:ilvl="7">
-      <w:start w:val="1"/>
-      <w:numFmt w:val="bullet"/>
-      <w:lvlText w:val="•"/>
-      <w:lvlJc w:val="left"/>
-      <w:pPr>
-        <w:ind w:left="7200" w:hanging="360"/>
-      </w:pPr>
-      <w:rPr>
-        <w:rFonts w:ascii="Noto Sans Symbols" w:eastAsia="Noto Sans Symbols" w:hAnsi="Noto Sans Symbols" w:cs="Noto Sans Symbols"/>
-        <w:u w:val="none"/>
-      </w:rPr>
-    </w:lvl>
-    <w:lvl w:ilvl="8">
-      <w:start w:val="1"/>
-      <w:numFmt w:val="bullet"/>
-      <w:lvlText w:val="■"/>
-      <w:lvlJc w:val="left"/>
-      <w:pPr>
-        <w:ind w:left="7920" w:hanging="360"/>
-      </w:pPr>
-      <w:rPr>
-        <w:rFonts w:ascii="Noto Sans Symbols" w:eastAsia="Noto Sans Symbols" w:hAnsi="Noto Sans Symbols" w:cs="Noto Sans Symbols"/>
-        <w:u w:val="none"/>
-      </w:rPr>
-    </w:lvl>
-  </w:abstractNum>
-  <w:abstractNum w:abstractNumId="20" w15:restartNumberingAfterBreak="0">
-    <w:nsid w:val="669126CB"/>
-    <w:multiLevelType w:val="multilevel"/>
-    <w:tmpl w:val="FE74583C"/>
-    <w:lvl w:ilvl="0">
-      <w:start w:val="1"/>
-      <w:numFmt w:val="bullet"/>
-      <w:lvlText w:val="-"/>
-      <w:lvlJc w:val="left"/>
-      <w:pPr>
-        <w:ind w:left="2160" w:hanging="360"/>
-      </w:pPr>
-      <w:rPr>
-        <w:rFonts w:ascii="Noto Sans Symbols" w:eastAsia="Noto Sans Symbols" w:hAnsi="Noto Sans Symbols" w:cs="Noto Sans Symbols"/>
-        <w:sz w:val="24"/>
-        <w:szCs w:val="24"/>
-        <w:u w:val="none"/>
-      </w:rPr>
-    </w:lvl>
-    <w:lvl w:ilvl="1">
-      <w:start w:val="1"/>
-      <w:numFmt w:val="bullet"/>
-      <w:lvlText w:val="-"/>
-      <w:lvlJc w:val="left"/>
-      <w:pPr>
-        <w:ind w:left="2880" w:hanging="360"/>
-      </w:pPr>
-      <w:rPr>
-        <w:rFonts w:ascii="Noto Sans Symbols" w:eastAsia="Noto Sans Symbols" w:hAnsi="Noto Sans Symbols" w:cs="Noto Sans Symbols"/>
-        <w:u w:val="none"/>
-      </w:rPr>
-    </w:lvl>
-    <w:lvl w:ilvl="2">
-      <w:start w:val="1"/>
-      <w:numFmt w:val="bullet"/>
-      <w:lvlText w:val="-"/>
-      <w:lvlJc w:val="left"/>
-      <w:pPr>
-        <w:ind w:left="3600" w:hanging="360"/>
-      </w:pPr>
-      <w:rPr>
-        <w:rFonts w:ascii="Noto Sans Symbols" w:eastAsia="Noto Sans Symbols" w:hAnsi="Noto Sans Symbols" w:cs="Noto Sans Symbols"/>
-        <w:u w:val="none"/>
-      </w:rPr>
-    </w:lvl>
-    <w:lvl w:ilvl="3">
-      <w:start w:val="1"/>
-      <w:numFmt w:val="bullet"/>
-      <w:lvlText w:val="-"/>
-      <w:lvlJc w:val="left"/>
-      <w:pPr>
-        <w:ind w:left="4320" w:hanging="360"/>
-      </w:pPr>
-      <w:rPr>
-        <w:rFonts w:ascii="Noto Sans Symbols" w:eastAsia="Noto Sans Symbols" w:hAnsi="Noto Sans Symbols" w:cs="Noto Sans Symbols"/>
-        <w:u w:val="none"/>
-      </w:rPr>
-    </w:lvl>
-    <w:lvl w:ilvl="4">
-      <w:start w:val="1"/>
-      <w:numFmt w:val="bullet"/>
-      <w:lvlText w:val="-"/>
-      <w:lvlJc w:val="left"/>
-      <w:pPr>
-        <w:ind w:left="5040" w:hanging="360"/>
-      </w:pPr>
-      <w:rPr>
-        <w:rFonts w:ascii="Noto Sans Symbols" w:eastAsia="Noto Sans Symbols" w:hAnsi="Noto Sans Symbols" w:cs="Noto Sans Symbols"/>
-        <w:u w:val="none"/>
-      </w:rPr>
-    </w:lvl>
-    <w:lvl w:ilvl="5">
-      <w:start w:val="1"/>
-      <w:numFmt w:val="bullet"/>
-      <w:lvlText w:val="-"/>
-      <w:lvlJc w:val="left"/>
-      <w:pPr>
-        <w:ind w:left="5760" w:hanging="360"/>
-      </w:pPr>
-      <w:rPr>
-        <w:rFonts w:ascii="Noto Sans Symbols" w:eastAsia="Noto Sans Symbols" w:hAnsi="Noto Sans Symbols" w:cs="Noto Sans Symbols"/>
-        <w:u w:val="none"/>
-      </w:rPr>
-    </w:lvl>
-    <w:lvl w:ilvl="6">
-      <w:start w:val="1"/>
-      <w:numFmt w:val="bullet"/>
-      <w:lvlText w:val="-"/>
-      <w:lvlJc w:val="left"/>
-      <w:pPr>
-        <w:ind w:left="6480" w:hanging="360"/>
-      </w:pPr>
-      <w:rPr>
-        <w:rFonts w:ascii="Noto Sans Symbols" w:eastAsia="Noto Sans Symbols" w:hAnsi="Noto Sans Symbols" w:cs="Noto Sans Symbols"/>
-        <w:u w:val="none"/>
-      </w:rPr>
-    </w:lvl>
-    <w:lvl w:ilvl="7">
-      <w:start w:val="1"/>
-      <w:numFmt w:val="bullet"/>
-      <w:lvlText w:val="-"/>
-      <w:lvlJc w:val="left"/>
-      <w:pPr>
-        <w:ind w:left="7200" w:hanging="360"/>
-      </w:pPr>
-      <w:rPr>
-        <w:rFonts w:ascii="Noto Sans Symbols" w:eastAsia="Noto Sans Symbols" w:hAnsi="Noto Sans Symbols" w:cs="Noto Sans Symbols"/>
-        <w:u w:val="none"/>
-      </w:rPr>
-    </w:lvl>
-    <w:lvl w:ilvl="8">
-      <w:start w:val="1"/>
-      <w:numFmt w:val="bullet"/>
-      <w:lvlText w:val="-"/>
-      <w:lvlJc w:val="left"/>
-      <w:pPr>
-        <w:ind w:left="7920" w:hanging="360"/>
-      </w:pPr>
-      <w:rPr>
-        <w:rFonts w:ascii="Noto Sans Symbols" w:eastAsia="Noto Sans Symbols" w:hAnsi="Noto Sans Symbols" w:cs="Noto Sans Symbols"/>
-        <w:u w:val="none"/>
-      </w:rPr>
-    </w:lvl>
-  </w:abstractNum>
-  <w:abstractNum w:abstractNumId="21" w15:restartNumberingAfterBreak="0">
-    <w:nsid w:val="68624137"/>
-    <w:multiLevelType w:val="multilevel"/>
-    <w:tmpl w:val="1FF8C62C"/>
-    <w:lvl w:ilvl="0">
-      <w:start w:val="1"/>
-      <w:numFmt w:val="bullet"/>
-      <w:lvlText w:val="➢"/>
-      <w:lvlJc w:val="left"/>
-      <w:pPr>
-        <w:ind w:left="1440" w:hanging="360"/>
-      </w:pPr>
-      <w:rPr>
-        <w:rFonts w:ascii="Noto Sans Symbols" w:eastAsia="Noto Sans Symbols" w:hAnsi="Noto Sans Symbols" w:cs="Noto Sans Symbols"/>
-        <w:sz w:val="24"/>
-        <w:szCs w:val="24"/>
-        <w:u w:val="none"/>
-      </w:rPr>
-    </w:lvl>
-    <w:lvl w:ilvl="1">
-      <w:start w:val="1"/>
-      <w:numFmt w:val="bullet"/>
-      <w:lvlText w:val="•"/>
-      <w:lvlJc w:val="left"/>
-      <w:pPr>
-        <w:ind w:left="2160" w:hanging="360"/>
-      </w:pPr>
-      <w:rPr>
-        <w:rFonts w:ascii="Noto Sans Symbols" w:eastAsia="Noto Sans Symbols" w:hAnsi="Noto Sans Symbols" w:cs="Noto Sans Symbols"/>
-        <w:u w:val="none"/>
-      </w:rPr>
-    </w:lvl>
-    <w:lvl w:ilvl="2">
-      <w:start w:val="1"/>
-      <w:numFmt w:val="bullet"/>
-      <w:lvlText w:val="■"/>
-      <w:lvlJc w:val="left"/>
-      <w:pPr>
-        <w:ind w:left="2880" w:hanging="360"/>
-      </w:pPr>
-      <w:rPr>
-        <w:rFonts w:ascii="Noto Sans Symbols" w:eastAsia="Noto Sans Symbols" w:hAnsi="Noto Sans Symbols" w:cs="Noto Sans Symbols"/>
-        <w:u w:val="none"/>
-      </w:rPr>
-    </w:lvl>
-    <w:lvl w:ilvl="3">
-      <w:start w:val="1"/>
-      <w:numFmt w:val="bullet"/>
-      <w:lvlText w:val="●"/>
-      <w:lvlJc w:val="left"/>
-      <w:pPr>
-        <w:ind w:left="3600" w:hanging="360"/>
-      </w:pPr>
-      <w:rPr>
-        <w:rFonts w:ascii="Noto Sans Symbols" w:eastAsia="Noto Sans Symbols" w:hAnsi="Noto Sans Symbols" w:cs="Noto Sans Symbols"/>
-        <w:u w:val="none"/>
-      </w:rPr>
-    </w:lvl>
-    <w:lvl w:ilvl="4">
-      <w:start w:val="1"/>
-      <w:numFmt w:val="bullet"/>
-      <w:lvlText w:val="•"/>
-      <w:lvlJc w:val="left"/>
-      <w:pPr>
-        <w:ind w:left="4320" w:hanging="360"/>
-      </w:pPr>
-      <w:rPr>
-        <w:rFonts w:ascii="Noto Sans Symbols" w:eastAsia="Noto Sans Symbols" w:hAnsi="Noto Sans Symbols" w:cs="Noto Sans Symbols"/>
-        <w:u w:val="none"/>
-      </w:rPr>
-    </w:lvl>
-    <w:lvl w:ilvl="5">
-      <w:start w:val="1"/>
-      <w:numFmt w:val="bullet"/>
-      <w:lvlText w:val="■"/>
-      <w:lvlJc w:val="left"/>
-      <w:pPr>
-        <w:ind w:left="5040" w:hanging="360"/>
-      </w:pPr>
-      <w:rPr>
-        <w:rFonts w:ascii="Noto Sans Symbols" w:eastAsia="Noto Sans Symbols" w:hAnsi="Noto Sans Symbols" w:cs="Noto Sans Symbols"/>
-        <w:u w:val="none"/>
-      </w:rPr>
-    </w:lvl>
-    <w:lvl w:ilvl="6">
-      <w:start w:val="1"/>
-      <w:numFmt w:val="bullet"/>
-      <w:lvlText w:val="●"/>
-      <w:lvlJc w:val="left"/>
-      <w:pPr>
-        <w:ind w:left="5760" w:hanging="360"/>
-      </w:pPr>
-      <w:rPr>
-        <w:rFonts w:ascii="Noto Sans Symbols" w:eastAsia="Noto Sans Symbols" w:hAnsi="Noto Sans Symbols" w:cs="Noto Sans Symbols"/>
-        <w:u w:val="none"/>
-      </w:rPr>
-    </w:lvl>
-    <w:lvl w:ilvl="7">
-      <w:start w:val="1"/>
-      <w:numFmt w:val="bullet"/>
-      <w:lvlText w:val="•"/>
-      <w:lvlJc w:val="left"/>
-      <w:pPr>
-        <w:ind w:left="6480" w:hanging="360"/>
-      </w:pPr>
-      <w:rPr>
-        <w:rFonts w:ascii="Noto Sans Symbols" w:eastAsia="Noto Sans Symbols" w:hAnsi="Noto Sans Symbols" w:cs="Noto Sans Symbols"/>
-        <w:u w:val="none"/>
-      </w:rPr>
-    </w:lvl>
-    <w:lvl w:ilvl="8">
-      <w:start w:val="1"/>
-      <w:numFmt w:val="bullet"/>
-      <w:lvlText w:val="■"/>
-      <w:lvlJc w:val="left"/>
-      <w:pPr>
-        <w:ind w:left="7200" w:hanging="360"/>
-      </w:pPr>
-      <w:rPr>
-        <w:rFonts w:ascii="Noto Sans Symbols" w:eastAsia="Noto Sans Symbols" w:hAnsi="Noto Sans Symbols" w:cs="Noto Sans Symbols"/>
-        <w:u w:val="none"/>
-      </w:rPr>
-    </w:lvl>
-  </w:abstractNum>
-  <w:abstractNum w:abstractNumId="22" w15:restartNumberingAfterBreak="0">
-    <w:nsid w:val="6ECB431D"/>
-    <w:multiLevelType w:val="multilevel"/>
-    <w:tmpl w:val="D96ECEDC"/>
-    <w:lvl w:ilvl="0">
-      <w:start w:val="1"/>
-      <w:numFmt w:val="bullet"/>
-      <w:lvlText w:val="-"/>
-      <w:lvlJc w:val="left"/>
-      <w:pPr>
-        <w:ind w:left="720" w:hanging="360"/>
-      </w:pPr>
-      <w:rPr>
-        <w:u w:val="none"/>
-      </w:rPr>
-    </w:lvl>
-    <w:lvl w:ilvl="1">
-      <w:start w:val="1"/>
-      <w:numFmt w:val="bullet"/>
-      <w:lvlText w:val="-"/>
-      <w:lvlJc w:val="left"/>
-      <w:pPr>
-        <w:ind w:left="1440" w:hanging="360"/>
-      </w:pPr>
-      <w:rPr>
-        <w:u w:val="none"/>
-      </w:rPr>
-    </w:lvl>
-    <w:lvl w:ilvl="2">
-      <w:start w:val="1"/>
-      <w:numFmt w:val="bullet"/>
-      <w:lvlText w:val="-"/>
-      <w:lvlJc w:val="left"/>
-      <w:pPr>
-        <w:ind w:left="2160" w:hanging="360"/>
-      </w:pPr>
-      <w:rPr>
-        <w:u w:val="none"/>
-      </w:rPr>
-    </w:lvl>
-    <w:lvl w:ilvl="3">
-      <w:start w:val="1"/>
-      <w:numFmt w:val="bullet"/>
-      <w:lvlText w:val="-"/>
-      <w:lvlJc w:val="left"/>
-      <w:pPr>
-        <w:ind w:left="2880" w:hanging="360"/>
-      </w:pPr>
-      <w:rPr>
-        <w:u w:val="none"/>
-      </w:rPr>
-    </w:lvl>
-    <w:lvl w:ilvl="4">
-      <w:start w:val="1"/>
-      <w:numFmt w:val="bullet"/>
-      <w:lvlText w:val="-"/>
-      <w:lvlJc w:val="left"/>
-      <w:pPr>
-        <w:ind w:left="3600" w:hanging="360"/>
-      </w:pPr>
-      <w:rPr>
-        <w:u w:val="none"/>
-      </w:rPr>
-    </w:lvl>
-    <w:lvl w:ilvl="5">
-      <w:start w:val="1"/>
-      <w:numFmt w:val="bullet"/>
-      <w:lvlText w:val="-"/>
-      <w:lvlJc w:val="left"/>
-      <w:pPr>
-        <w:ind w:left="4320" w:hanging="360"/>
-      </w:pPr>
-      <w:rPr>
-        <w:u w:val="none"/>
-      </w:rPr>
-    </w:lvl>
-    <w:lvl w:ilvl="6">
-      <w:start w:val="1"/>
-      <w:numFmt w:val="bullet"/>
-      <w:lvlText w:val="-"/>
-      <w:lvlJc w:val="left"/>
-      <w:pPr>
-        <w:ind w:left="5040" w:hanging="360"/>
-      </w:pPr>
-      <w:rPr>
-        <w:u w:val="none"/>
-      </w:rPr>
-    </w:lvl>
-    <w:lvl w:ilvl="7">
-      <w:start w:val="1"/>
-      <w:numFmt w:val="bullet"/>
-      <w:lvlText w:val="-"/>
-      <w:lvlJc w:val="left"/>
-      <w:pPr>
-        <w:ind w:left="5760" w:hanging="360"/>
-      </w:pPr>
-      <w:rPr>
-        <w:u w:val="none"/>
-      </w:rPr>
-    </w:lvl>
-    <w:lvl w:ilvl="8">
-      <w:start w:val="1"/>
-      <w:numFmt w:val="bullet"/>
-      <w:lvlText w:val="-"/>
-      <w:lvlJc w:val="left"/>
-      <w:pPr>
-        <w:ind w:left="6480" w:hanging="360"/>
-      </w:pPr>
-      <w:rPr>
-        <w:u w:val="none"/>
-      </w:rPr>
-    </w:lvl>
-  </w:abstractNum>
-  <w:abstractNum w:abstractNumId="23" w15:restartNumberingAfterBreak="0">
-    <w:nsid w:val="704430BF"/>
-    <w:multiLevelType w:val="multilevel"/>
-    <w:tmpl w:val="8654AC56"/>
-    <w:lvl w:ilvl="0">
-      <w:start w:val="1"/>
-      <w:numFmt w:val="bullet"/>
-      <w:lvlText w:val="-"/>
-      <w:lvlJc w:val="left"/>
-      <w:pPr>
-        <w:ind w:left="720" w:hanging="360"/>
-      </w:pPr>
-      <w:rPr>
-        <w:u w:val="none"/>
-      </w:rPr>
-    </w:lvl>
-    <w:lvl w:ilvl="1">
-      <w:start w:val="1"/>
-      <w:numFmt w:val="bullet"/>
-      <w:lvlText w:val="-"/>
-      <w:lvlJc w:val="left"/>
-      <w:pPr>
-        <w:ind w:left="1440" w:hanging="360"/>
-      </w:pPr>
-      <w:rPr>
-        <w:u w:val="none"/>
-      </w:rPr>
-    </w:lvl>
-    <w:lvl w:ilvl="2">
-      <w:start w:val="1"/>
-      <w:numFmt w:val="bullet"/>
-      <w:lvlText w:val="-"/>
-      <w:lvlJc w:val="left"/>
-      <w:pPr>
-        <w:ind w:left="2160" w:hanging="360"/>
-      </w:pPr>
-      <w:rPr>
-        <w:u w:val="none"/>
-      </w:rPr>
-    </w:lvl>
-    <w:lvl w:ilvl="3">
-      <w:start w:val="1"/>
-      <w:numFmt w:val="bullet"/>
-      <w:lvlText w:val="-"/>
-      <w:lvlJc w:val="left"/>
-      <w:pPr>
-        <w:ind w:left="2880" w:hanging="360"/>
-      </w:pPr>
-      <w:rPr>
-        <w:u w:val="none"/>
-      </w:rPr>
-    </w:lvl>
-    <w:lvl w:ilvl="4">
-      <w:start w:val="1"/>
-      <w:numFmt w:val="bullet"/>
-      <w:lvlText w:val="-"/>
-      <w:lvlJc w:val="left"/>
-      <w:pPr>
-        <w:ind w:left="3600" w:hanging="360"/>
-      </w:pPr>
-      <w:rPr>
-        <w:u w:val="none"/>
-      </w:rPr>
-    </w:lvl>
-    <w:lvl w:ilvl="5">
-      <w:start w:val="1"/>
-      <w:numFmt w:val="bullet"/>
-      <w:lvlText w:val="-"/>
-      <w:lvlJc w:val="left"/>
-      <w:pPr>
-        <w:ind w:left="4320" w:hanging="360"/>
-      </w:pPr>
-      <w:rPr>
-        <w:u w:val="none"/>
-      </w:rPr>
-    </w:lvl>
-    <w:lvl w:ilvl="6">
-      <w:start w:val="1"/>
-      <w:numFmt w:val="bullet"/>
-      <w:lvlText w:val="-"/>
-      <w:lvlJc w:val="left"/>
-      <w:pPr>
-        <w:ind w:left="5040" w:hanging="360"/>
-      </w:pPr>
-      <w:rPr>
-        <w:u w:val="none"/>
-      </w:rPr>
-    </w:lvl>
-    <w:lvl w:ilvl="7">
-      <w:start w:val="1"/>
-      <w:numFmt w:val="bullet"/>
-      <w:lvlText w:val="-"/>
-      <w:lvlJc w:val="left"/>
-      <w:pPr>
-        <w:ind w:left="5760" w:hanging="360"/>
-      </w:pPr>
-      <w:rPr>
-        <w:u w:val="none"/>
-      </w:rPr>
-    </w:lvl>
-    <w:lvl w:ilvl="8">
-      <w:start w:val="1"/>
-      <w:numFmt w:val="bullet"/>
-      <w:lvlText w:val="-"/>
-      <w:lvlJc w:val="left"/>
-      <w:pPr>
-        <w:ind w:left="6480" w:hanging="360"/>
-      </w:pPr>
-      <w:rPr>
-        <w:u w:val="none"/>
-      </w:rPr>
-    </w:lvl>
-  </w:abstractNum>
-  <w:abstractNum w:abstractNumId="24" w15:restartNumberingAfterBreak="0">
-    <w:nsid w:val="74FA658F"/>
-    <w:multiLevelType w:val="multilevel"/>
-    <w:tmpl w:val="B3601B96"/>
-    <w:lvl w:ilvl="0">
-      <w:start w:val="1"/>
-      <w:numFmt w:val="bullet"/>
-      <w:lvlText w:val="-"/>
-      <w:lvlJc w:val="left"/>
-      <w:pPr>
-        <w:ind w:left="2160" w:hanging="360"/>
-      </w:pPr>
-      <w:rPr>
-        <w:rFonts w:ascii="Noto Sans Symbols" w:eastAsia="Noto Sans Symbols" w:hAnsi="Noto Sans Symbols" w:cs="Noto Sans Symbols"/>
-        <w:sz w:val="24"/>
-        <w:szCs w:val="24"/>
-        <w:u w:val="none"/>
-      </w:rPr>
-    </w:lvl>
-    <w:lvl w:ilvl="1">
-      <w:start w:val="1"/>
-      <w:numFmt w:val="bullet"/>
-      <w:lvlText w:val="-"/>
-      <w:lvlJc w:val="left"/>
-      <w:pPr>
-        <w:ind w:left="2880" w:hanging="360"/>
-      </w:pPr>
-      <w:rPr>
-        <w:rFonts w:ascii="Noto Sans Symbols" w:eastAsia="Noto Sans Symbols" w:hAnsi="Noto Sans Symbols" w:cs="Noto Sans Symbols"/>
-        <w:u w:val="none"/>
-      </w:rPr>
-    </w:lvl>
-    <w:lvl w:ilvl="2">
-      <w:start w:val="1"/>
-      <w:numFmt w:val="bullet"/>
-      <w:lvlText w:val="-"/>
-      <w:lvlJc w:val="left"/>
-      <w:pPr>
-        <w:ind w:left="3600" w:hanging="360"/>
-      </w:pPr>
-      <w:rPr>
-        <w:rFonts w:ascii="Noto Sans Symbols" w:eastAsia="Noto Sans Symbols" w:hAnsi="Noto Sans Symbols" w:cs="Noto Sans Symbols"/>
-        <w:u w:val="none"/>
-      </w:rPr>
-    </w:lvl>
-    <w:lvl w:ilvl="3">
-      <w:start w:val="1"/>
-      <w:numFmt w:val="bullet"/>
-      <w:lvlText w:val="-"/>
-      <w:lvlJc w:val="left"/>
-      <w:pPr>
-        <w:ind w:left="4320" w:hanging="360"/>
-      </w:pPr>
-      <w:rPr>
-        <w:rFonts w:ascii="Noto Sans Symbols" w:eastAsia="Noto Sans Symbols" w:hAnsi="Noto Sans Symbols" w:cs="Noto Sans Symbols"/>
-        <w:u w:val="none"/>
-      </w:rPr>
-    </w:lvl>
-    <w:lvl w:ilvl="4">
-      <w:start w:val="1"/>
-      <w:numFmt w:val="bullet"/>
-      <w:lvlText w:val="-"/>
-      <w:lvlJc w:val="left"/>
-      <w:pPr>
-        <w:ind w:left="5040" w:hanging="360"/>
-      </w:pPr>
-      <w:rPr>
-        <w:rFonts w:ascii="Noto Sans Symbols" w:eastAsia="Noto Sans Symbols" w:hAnsi="Noto Sans Symbols" w:cs="Noto Sans Symbols"/>
-        <w:u w:val="none"/>
-      </w:rPr>
-    </w:lvl>
-    <w:lvl w:ilvl="5">
-      <w:start w:val="1"/>
-      <w:numFmt w:val="bullet"/>
-      <w:lvlText w:val="-"/>
-      <w:lvlJc w:val="left"/>
-      <w:pPr>
-        <w:ind w:left="5760" w:hanging="360"/>
-      </w:pPr>
-      <w:rPr>
-        <w:rFonts w:ascii="Noto Sans Symbols" w:eastAsia="Noto Sans Symbols" w:hAnsi="Noto Sans Symbols" w:cs="Noto Sans Symbols"/>
-        <w:u w:val="none"/>
-      </w:rPr>
-    </w:lvl>
-    <w:lvl w:ilvl="6">
-      <w:start w:val="1"/>
-      <w:numFmt w:val="bullet"/>
-      <w:lvlText w:val="-"/>
-      <w:lvlJc w:val="left"/>
-      <w:pPr>
-        <w:ind w:left="6480" w:hanging="360"/>
-      </w:pPr>
-      <w:rPr>
-        <w:rFonts w:ascii="Noto Sans Symbols" w:eastAsia="Noto Sans Symbols" w:hAnsi="Noto Sans Symbols" w:cs="Noto Sans Symbols"/>
-        <w:u w:val="none"/>
-      </w:rPr>
-    </w:lvl>
-    <w:lvl w:ilvl="7">
-      <w:start w:val="1"/>
-      <w:numFmt w:val="bullet"/>
-      <w:lvlText w:val="-"/>
-      <w:lvlJc w:val="left"/>
-      <w:pPr>
-        <w:ind w:left="7200" w:hanging="360"/>
-      </w:pPr>
-      <w:rPr>
-        <w:rFonts w:ascii="Noto Sans Symbols" w:eastAsia="Noto Sans Symbols" w:hAnsi="Noto Sans Symbols" w:cs="Noto Sans Symbols"/>
-        <w:u w:val="none"/>
-      </w:rPr>
-    </w:lvl>
-    <w:lvl w:ilvl="8">
-      <w:start w:val="1"/>
-      <w:numFmt w:val="bullet"/>
-      <w:lvlText w:val="-"/>
-      <w:lvlJc w:val="left"/>
-      <w:pPr>
-        <w:ind w:left="7920" w:hanging="360"/>
-      </w:pPr>
-      <w:rPr>
-        <w:rFonts w:ascii="Noto Sans Symbols" w:eastAsia="Noto Sans Symbols" w:hAnsi="Noto Sans Symbols" w:cs="Noto Sans Symbols"/>
-        <w:u w:val="none"/>
-      </w:rPr>
-    </w:lvl>
-  </w:abstractNum>
-  <w:abstractNum w:abstractNumId="25" w15:restartNumberingAfterBreak="0">
-    <w:nsid w:val="76206A88"/>
-    <w:multiLevelType w:val="multilevel"/>
-    <w:tmpl w:val="6986C046"/>
-    <w:lvl w:ilvl="0">
-      <w:start w:val="1"/>
-      <w:numFmt w:val="bullet"/>
-      <w:lvlText w:val="-"/>
-      <w:lvlJc w:val="left"/>
-      <w:pPr>
-        <w:ind w:left="720" w:hanging="360"/>
-      </w:pPr>
-      <w:rPr>
-        <w:rFonts w:ascii="Noto Sans Symbols" w:eastAsia="Noto Sans Symbols" w:hAnsi="Noto Sans Symbols" w:cs="Noto Sans Symbols"/>
-        <w:sz w:val="24"/>
-        <w:szCs w:val="24"/>
-        <w:u w:val="none"/>
-      </w:rPr>
-    </w:lvl>
-    <w:lvl w:ilvl="1">
-      <w:start w:val="1"/>
-      <w:numFmt w:val="bullet"/>
-      <w:lvlText w:val="-"/>
-      <w:lvlJc w:val="left"/>
-      <w:pPr>
-        <w:ind w:left="1440" w:hanging="360"/>
-      </w:pPr>
-      <w:rPr>
-        <w:rFonts w:ascii="Noto Sans Symbols" w:eastAsia="Noto Sans Symbols" w:hAnsi="Noto Sans Symbols" w:cs="Noto Sans Symbols"/>
-        <w:u w:val="none"/>
-      </w:rPr>
-    </w:lvl>
-    <w:lvl w:ilvl="2">
-      <w:start w:val="1"/>
-      <w:numFmt w:val="bullet"/>
-      <w:lvlText w:val="-"/>
-      <w:lvlJc w:val="left"/>
-      <w:pPr>
-        <w:ind w:left="2160" w:hanging="360"/>
-      </w:pPr>
-      <w:rPr>
-        <w:rFonts w:ascii="Noto Sans Symbols" w:eastAsia="Noto Sans Symbols" w:hAnsi="Noto Sans Symbols" w:cs="Noto Sans Symbols"/>
-        <w:u w:val="none"/>
-      </w:rPr>
-    </w:lvl>
-    <w:lvl w:ilvl="3">
-      <w:start w:val="1"/>
-      <w:numFmt w:val="bullet"/>
-      <w:lvlText w:val="-"/>
-      <w:lvlJc w:val="left"/>
-      <w:pPr>
-        <w:ind w:left="2880" w:hanging="360"/>
-      </w:pPr>
-      <w:rPr>
-        <w:rFonts w:ascii="Noto Sans Symbols" w:eastAsia="Noto Sans Symbols" w:hAnsi="Noto Sans Symbols" w:cs="Noto Sans Symbols"/>
-        <w:u w:val="none"/>
-      </w:rPr>
-    </w:lvl>
-    <w:lvl w:ilvl="4">
-      <w:start w:val="1"/>
-      <w:numFmt w:val="bullet"/>
-      <w:lvlText w:val="-"/>
-      <w:lvlJc w:val="left"/>
-      <w:pPr>
-        <w:ind w:left="3600" w:hanging="360"/>
-      </w:pPr>
-      <w:rPr>
-        <w:rFonts w:ascii="Noto Sans Symbols" w:eastAsia="Noto Sans Symbols" w:hAnsi="Noto Sans Symbols" w:cs="Noto Sans Symbols"/>
-        <w:u w:val="none"/>
-      </w:rPr>
-    </w:lvl>
-    <w:lvl w:ilvl="5">
-      <w:start w:val="1"/>
-      <w:numFmt w:val="bullet"/>
-      <w:lvlText w:val="-"/>
-      <w:lvlJc w:val="left"/>
-      <w:pPr>
-        <w:ind w:left="4320" w:hanging="360"/>
-      </w:pPr>
-      <w:rPr>
-        <w:rFonts w:ascii="Noto Sans Symbols" w:eastAsia="Noto Sans Symbols" w:hAnsi="Noto Sans Symbols" w:cs="Noto Sans Symbols"/>
-        <w:u w:val="none"/>
-      </w:rPr>
-    </w:lvl>
-    <w:lvl w:ilvl="6">
-      <w:start w:val="1"/>
-      <w:numFmt w:val="bullet"/>
-      <w:lvlText w:val="-"/>
-      <w:lvlJc w:val="left"/>
-      <w:pPr>
-        <w:ind w:left="5040" w:hanging="360"/>
-      </w:pPr>
-      <w:rPr>
-        <w:rFonts w:ascii="Noto Sans Symbols" w:eastAsia="Noto Sans Symbols" w:hAnsi="Noto Sans Symbols" w:cs="Noto Sans Symbols"/>
-        <w:u w:val="none"/>
-      </w:rPr>
-    </w:lvl>
-    <w:lvl w:ilvl="7">
-      <w:start w:val="1"/>
-      <w:numFmt w:val="bullet"/>
-      <w:lvlText w:val="-"/>
-      <w:lvlJc w:val="left"/>
-      <w:pPr>
-        <w:ind w:left="5760" w:hanging="360"/>
-      </w:pPr>
-      <w:rPr>
-        <w:rFonts w:ascii="Noto Sans Symbols" w:eastAsia="Noto Sans Symbols" w:hAnsi="Noto Sans Symbols" w:cs="Noto Sans Symbols"/>
-        <w:u w:val="none"/>
-      </w:rPr>
-    </w:lvl>
-    <w:lvl w:ilvl="8">
-      <w:start w:val="1"/>
-      <w:numFmt w:val="bullet"/>
-      <w:lvlText w:val="-"/>
-      <w:lvlJc w:val="left"/>
-      <w:pPr>
-        <w:ind w:left="6480" w:hanging="360"/>
-      </w:pPr>
-      <w:rPr>
-        <w:rFonts w:ascii="Noto Sans Symbols" w:eastAsia="Noto Sans Symbols" w:hAnsi="Noto Sans Symbols" w:cs="Noto Sans Symbols"/>
-        <w:u w:val="none"/>
-      </w:rPr>
-    </w:lvl>
-  </w:abstractNum>
-  <w:abstractNum w:abstractNumId="26" w15:restartNumberingAfterBreak="0">
-    <w:nsid w:val="769915B5"/>
-    <w:multiLevelType w:val="multilevel"/>
-    <w:tmpl w:val="DA78E8B8"/>
-    <w:lvl w:ilvl="0">
-      <w:start w:val="1"/>
-      <w:numFmt w:val="bullet"/>
-      <w:lvlText w:val="-"/>
-      <w:lvlJc w:val="left"/>
-      <w:pPr>
-        <w:ind w:left="720" w:hanging="360"/>
-      </w:pPr>
-      <w:rPr>
-        <w:rFonts w:ascii="Noto Sans Symbols" w:eastAsia="Noto Sans Symbols" w:hAnsi="Noto Sans Symbols" w:cs="Noto Sans Symbols"/>
-        <w:sz w:val="24"/>
-        <w:szCs w:val="24"/>
-        <w:u w:val="none"/>
-      </w:rPr>
-    </w:lvl>
-    <w:lvl w:ilvl="1">
-      <w:start w:val="1"/>
-      <w:numFmt w:val="bullet"/>
-      <w:lvlText w:val="-"/>
-      <w:lvlJc w:val="left"/>
-      <w:pPr>
-        <w:ind w:left="1440" w:hanging="360"/>
-      </w:pPr>
-      <w:rPr>
-        <w:rFonts w:ascii="Noto Sans Symbols" w:eastAsia="Noto Sans Symbols" w:hAnsi="Noto Sans Symbols" w:cs="Noto Sans Symbols"/>
-        <w:u w:val="none"/>
-      </w:rPr>
-    </w:lvl>
-    <w:lvl w:ilvl="2">
-      <w:start w:val="1"/>
-      <w:numFmt w:val="bullet"/>
-      <w:lvlText w:val="-"/>
-      <w:lvlJc w:val="left"/>
-      <w:pPr>
-        <w:ind w:left="2160" w:hanging="360"/>
-      </w:pPr>
-      <w:rPr>
-        <w:rFonts w:ascii="Noto Sans Symbols" w:eastAsia="Noto Sans Symbols" w:hAnsi="Noto Sans Symbols" w:cs="Noto Sans Symbols"/>
-        <w:u w:val="none"/>
-      </w:rPr>
-    </w:lvl>
-    <w:lvl w:ilvl="3">
-      <w:start w:val="1"/>
-      <w:numFmt w:val="bullet"/>
-      <w:lvlText w:val="-"/>
-      <w:lvlJc w:val="left"/>
-      <w:pPr>
-        <w:ind w:left="2880" w:hanging="360"/>
-      </w:pPr>
-      <w:rPr>
-        <w:rFonts w:ascii="Noto Sans Symbols" w:eastAsia="Noto Sans Symbols" w:hAnsi="Noto Sans Symbols" w:cs="Noto Sans Symbols"/>
-        <w:u w:val="none"/>
-      </w:rPr>
-    </w:lvl>
-    <w:lvl w:ilvl="4">
-      <w:start w:val="1"/>
-      <w:numFmt w:val="bullet"/>
-      <w:lvlText w:val="-"/>
-      <w:lvlJc w:val="left"/>
-      <w:pPr>
-        <w:ind w:left="3600" w:hanging="360"/>
-      </w:pPr>
-      <w:rPr>
-        <w:rFonts w:ascii="Noto Sans Symbols" w:eastAsia="Noto Sans Symbols" w:hAnsi="Noto Sans Symbols" w:cs="Noto Sans Symbols"/>
-        <w:u w:val="none"/>
-      </w:rPr>
-    </w:lvl>
-    <w:lvl w:ilvl="5">
-      <w:start w:val="1"/>
-      <w:numFmt w:val="bullet"/>
-      <w:lvlText w:val="-"/>
-      <w:lvlJc w:val="left"/>
-      <w:pPr>
-        <w:ind w:left="4320" w:hanging="360"/>
-      </w:pPr>
-      <w:rPr>
-        <w:rFonts w:ascii="Noto Sans Symbols" w:eastAsia="Noto Sans Symbols" w:hAnsi="Noto Sans Symbols" w:cs="Noto Sans Symbols"/>
-        <w:u w:val="none"/>
-      </w:rPr>
-    </w:lvl>
-    <w:lvl w:ilvl="6">
-      <w:start w:val="1"/>
-      <w:numFmt w:val="bullet"/>
-      <w:lvlText w:val="-"/>
-      <w:lvlJc w:val="left"/>
-      <w:pPr>
-        <w:ind w:left="5040" w:hanging="360"/>
-      </w:pPr>
-      <w:rPr>
-        <w:rFonts w:ascii="Noto Sans Symbols" w:eastAsia="Noto Sans Symbols" w:hAnsi="Noto Sans Symbols" w:cs="Noto Sans Symbols"/>
-        <w:u w:val="none"/>
-      </w:rPr>
-    </w:lvl>
-    <w:lvl w:ilvl="7">
-      <w:start w:val="1"/>
-      <w:numFmt w:val="bullet"/>
-      <w:lvlText w:val="-"/>
-      <w:lvlJc w:val="left"/>
-      <w:pPr>
-        <w:ind w:left="5760" w:hanging="360"/>
-      </w:pPr>
-      <w:rPr>
-        <w:rFonts w:ascii="Noto Sans Symbols" w:eastAsia="Noto Sans Symbols" w:hAnsi="Noto Sans Symbols" w:cs="Noto Sans Symbols"/>
-        <w:u w:val="none"/>
-      </w:rPr>
-    </w:lvl>
-    <w:lvl w:ilvl="8">
-      <w:start w:val="1"/>
-      <w:numFmt w:val="bullet"/>
-      <w:lvlText w:val="-"/>
-      <w:lvlJc w:val="left"/>
-      <w:pPr>
-        <w:ind w:left="6480" w:hanging="360"/>
-      </w:pPr>
-      <w:rPr>
-        <w:rFonts w:ascii="Noto Sans Symbols" w:eastAsia="Noto Sans Symbols" w:hAnsi="Noto Sans Symbols" w:cs="Noto Sans Symbols"/>
-        <w:u w:val="none"/>
-      </w:rPr>
-    </w:lvl>
-  </w:abstractNum>
-  <w:abstractNum w:abstractNumId="27" w15:restartNumberingAfterBreak="0">
-    <w:nsid w:val="77D20B2E"/>
-    <w:multiLevelType w:val="multilevel"/>
-    <w:tmpl w:val="183AC64C"/>
-    <w:lvl w:ilvl="0">
-      <w:start w:val="1"/>
-      <w:numFmt w:val="bullet"/>
-      <w:lvlText w:val="-"/>
-      <w:lvlJc w:val="left"/>
-      <w:pPr>
-        <w:ind w:left="720" w:hanging="360"/>
-      </w:pPr>
-      <w:rPr>
-        <w:rFonts w:ascii="Noto Sans Symbols" w:eastAsia="Noto Sans Symbols" w:hAnsi="Noto Sans Symbols" w:cs="Noto Sans Symbols"/>
-        <w:sz w:val="24"/>
-        <w:szCs w:val="24"/>
-        <w:u w:val="none"/>
-      </w:rPr>
-    </w:lvl>
-    <w:lvl w:ilvl="1">
-      <w:start w:val="1"/>
-      <w:numFmt w:val="bullet"/>
-      <w:lvlText w:val="-"/>
-      <w:lvlJc w:val="left"/>
-      <w:pPr>
-        <w:ind w:left="1440" w:hanging="360"/>
-      </w:pPr>
-      <w:rPr>
-        <w:rFonts w:ascii="Noto Sans Symbols" w:eastAsia="Noto Sans Symbols" w:hAnsi="Noto Sans Symbols" w:cs="Noto Sans Symbols"/>
-        <w:u w:val="none"/>
-      </w:rPr>
-    </w:lvl>
-    <w:lvl w:ilvl="2">
-      <w:start w:val="1"/>
-      <w:numFmt w:val="bullet"/>
-      <w:lvlText w:val="-"/>
-      <w:lvlJc w:val="left"/>
-      <w:pPr>
-        <w:ind w:left="2160" w:hanging="360"/>
-      </w:pPr>
-      <w:rPr>
-        <w:rFonts w:ascii="Noto Sans Symbols" w:eastAsia="Noto Sans Symbols" w:hAnsi="Noto Sans Symbols" w:cs="Noto Sans Symbols"/>
-        <w:u w:val="none"/>
-      </w:rPr>
-    </w:lvl>
-    <w:lvl w:ilvl="3">
-      <w:start w:val="1"/>
-      <w:numFmt w:val="bullet"/>
-      <w:lvlText w:val="-"/>
-      <w:lvlJc w:val="left"/>
-      <w:pPr>
-        <w:ind w:left="2880" w:hanging="360"/>
-      </w:pPr>
-      <w:rPr>
-        <w:rFonts w:ascii="Noto Sans Symbols" w:eastAsia="Noto Sans Symbols" w:hAnsi="Noto Sans Symbols" w:cs="Noto Sans Symbols"/>
-        <w:u w:val="none"/>
-      </w:rPr>
-    </w:lvl>
-    <w:lvl w:ilvl="4">
-      <w:start w:val="1"/>
-      <w:numFmt w:val="bullet"/>
-      <w:lvlText w:val="-"/>
-      <w:lvlJc w:val="left"/>
-      <w:pPr>
-        <w:ind w:left="3600" w:hanging="360"/>
-      </w:pPr>
-      <w:rPr>
-        <w:rFonts w:ascii="Noto Sans Symbols" w:eastAsia="Noto Sans Symbols" w:hAnsi="Noto Sans Symbols" w:cs="Noto Sans Symbols"/>
-        <w:u w:val="none"/>
-      </w:rPr>
-    </w:lvl>
-    <w:lvl w:ilvl="5">
-      <w:start w:val="1"/>
-      <w:numFmt w:val="bullet"/>
-      <w:lvlText w:val="-"/>
-      <w:lvlJc w:val="left"/>
-      <w:pPr>
-        <w:ind w:left="4320" w:hanging="360"/>
-      </w:pPr>
-      <w:rPr>
-        <w:rFonts w:ascii="Noto Sans Symbols" w:eastAsia="Noto Sans Symbols" w:hAnsi="Noto Sans Symbols" w:cs="Noto Sans Symbols"/>
-        <w:u w:val="none"/>
-      </w:rPr>
-    </w:lvl>
-    <w:lvl w:ilvl="6">
-      <w:start w:val="1"/>
-      <w:numFmt w:val="bullet"/>
-      <w:lvlText w:val="-"/>
-      <w:lvlJc w:val="left"/>
-      <w:pPr>
-        <w:ind w:left="5040" w:hanging="360"/>
-      </w:pPr>
-      <w:rPr>
-        <w:rFonts w:ascii="Noto Sans Symbols" w:eastAsia="Noto Sans Symbols" w:hAnsi="Noto Sans Symbols" w:cs="Noto Sans Symbols"/>
-        <w:u w:val="none"/>
-      </w:rPr>
-    </w:lvl>
-    <w:lvl w:ilvl="7">
-      <w:start w:val="1"/>
-      <w:numFmt w:val="bullet"/>
-      <w:lvlText w:val="-"/>
-      <w:lvlJc w:val="left"/>
-      <w:pPr>
-        <w:ind w:left="5760" w:hanging="360"/>
-      </w:pPr>
-      <w:rPr>
-        <w:rFonts w:ascii="Noto Sans Symbols" w:eastAsia="Noto Sans Symbols" w:hAnsi="Noto Sans Symbols" w:cs="Noto Sans Symbols"/>
-        <w:u w:val="none"/>
-      </w:rPr>
-    </w:lvl>
-    <w:lvl w:ilvl="8">
-      <w:start w:val="1"/>
-      <w:numFmt w:val="bullet"/>
-      <w:lvlText w:val="-"/>
-      <w:lvlJc w:val="left"/>
-      <w:pPr>
         <w:ind w:left="6480" w:hanging="360"/>
       </w:pPr>
       <w:rPr>
@@ -47245,88 +47695,88 @@
     </w:lvl>
   </w:abstractNum>
   <w:num w:numId="1">
-    <w:abstractNumId w:val="4"/>
+    <w:abstractNumId w:val="7"/>
   </w:num>
   <w:num w:numId="2">
-    <w:abstractNumId w:val="20"/>
+    <w:abstractNumId w:val="1"/>
   </w:num>
   <w:num w:numId="3">
-    <w:abstractNumId w:val="14"/>
+    <w:abstractNumId w:val="24"/>
   </w:num>
   <w:num w:numId="4">
-    <w:abstractNumId w:val="27"/>
+    <w:abstractNumId w:val="16"/>
   </w:num>
   <w:num w:numId="5">
-    <w:abstractNumId w:val="24"/>
+    <w:abstractNumId w:val="3"/>
   </w:num>
   <w:num w:numId="6">
+    <w:abstractNumId w:val="23"/>
+  </w:num>
+  <w:num w:numId="7">
+    <w:abstractNumId w:val="19"/>
+  </w:num>
+  <w:num w:numId="8">
+    <w:abstractNumId w:val="15"/>
+  </w:num>
+  <w:num w:numId="9">
     <w:abstractNumId w:val="21"/>
   </w:num>
-  <w:num w:numId="7">
-    <w:abstractNumId w:val="5"/>
-  </w:num>
-  <w:num w:numId="8">
-    <w:abstractNumId w:val="2"/>
-  </w:num>
-  <w:num w:numId="9">
-    <w:abstractNumId w:val="3"/>
-  </w:num>
   <w:num w:numId="10">
-    <w:abstractNumId w:val="6"/>
+    <w:abstractNumId w:val="8"/>
   </w:num>
   <w:num w:numId="11">
-    <w:abstractNumId w:val="8"/>
+    <w:abstractNumId w:val="9"/>
   </w:num>
   <w:num w:numId="12">
-    <w:abstractNumId w:val="13"/>
+    <w:abstractNumId w:val="18"/>
   </w:num>
   <w:num w:numId="13">
     <w:abstractNumId w:val="12"/>
   </w:num>
   <w:num w:numId="14">
+    <w:abstractNumId w:val="6"/>
+  </w:num>
+  <w:num w:numId="15">
     <w:abstractNumId w:val="17"/>
   </w:num>
-  <w:num w:numId="15">
-    <w:abstractNumId w:val="23"/>
-  </w:num>
   <w:num w:numId="16">
-    <w:abstractNumId w:val="0"/>
+    <w:abstractNumId w:val="11"/>
   </w:num>
   <w:num w:numId="17">
-    <w:abstractNumId w:val="11"/>
+    <w:abstractNumId w:val="4"/>
   </w:num>
   <w:num w:numId="18">
-    <w:abstractNumId w:val="16"/>
+    <w:abstractNumId w:val="27"/>
   </w:num>
   <w:num w:numId="19">
-    <w:abstractNumId w:val="15"/>
+    <w:abstractNumId w:val="13"/>
   </w:num>
   <w:num w:numId="20">
     <w:abstractNumId w:val="26"/>
   </w:num>
   <w:num w:numId="21">
-    <w:abstractNumId w:val="9"/>
+    <w:abstractNumId w:val="20"/>
   </w:num>
   <w:num w:numId="22">
+    <w:abstractNumId w:val="10"/>
+  </w:num>
+  <w:num w:numId="23">
     <w:abstractNumId w:val="22"/>
   </w:num>
-  <w:num w:numId="23">
-    <w:abstractNumId w:val="7"/>
-  </w:num>
   <w:num w:numId="24">
-    <w:abstractNumId w:val="1"/>
+    <w:abstractNumId w:val="25"/>
   </w:num>
   <w:num w:numId="25">
-    <w:abstractNumId w:val="10"/>
+    <w:abstractNumId w:val="14"/>
   </w:num>
   <w:num w:numId="26">
-    <w:abstractNumId w:val="25"/>
+    <w:abstractNumId w:val="5"/>
   </w:num>
   <w:num w:numId="27">
-    <w:abstractNumId w:val="19"/>
+    <w:abstractNumId w:val="0"/>
   </w:num>
   <w:num w:numId="28">
-    <w:abstractNumId w:val="18"/>
+    <w:abstractNumId w:val="2"/>
   </w:num>
 </w:numbering>
 </file>

</xml_diff>

<commit_message>
reporte de auditoría 16
</commit_message>
<xml_diff>
--- a/Documentos/PGC.docx
+++ b/Documentos/PGC.docx
@@ -45304,8 +45304,6 @@
             <w:r>
               <w:t>Nomenclatura del ítem</w:t>
             </w:r>
-            <w:bookmarkStart w:id="15" w:name="_GoBack"/>
-            <w:bookmarkEnd w:id="15"/>
           </w:p>
         </w:tc>
       </w:tr>
@@ -45324,6 +45322,572 @@
       <w:r>
         <w:t xml:space="preserve"> Reporte de Auditoría 04</w:t>
       </w:r>
+    </w:p>
+    <w:p>
+      <w:pPr>
+        <w:spacing w:before="120"/>
+        <w:jc w:val="center"/>
+      </w:pPr>
+    </w:p>
+    <w:p>
+      <w:pPr>
+        <w:spacing w:before="120"/>
+        <w:jc w:val="center"/>
+      </w:pPr>
+    </w:p>
+    <w:tbl>
+      <w:tblPr>
+        <w:tblStyle w:val="affff5"/>
+        <w:tblW w:w="7575" w:type="dxa"/>
+        <w:tblInd w:w="835" w:type="dxa"/>
+        <w:tblBorders>
+          <w:top w:val="single" w:sz="8" w:space="0" w:color="000000"/>
+          <w:left w:val="single" w:sz="8" w:space="0" w:color="000000"/>
+          <w:bottom w:val="single" w:sz="8" w:space="0" w:color="000000"/>
+          <w:right w:val="single" w:sz="8" w:space="0" w:color="000000"/>
+          <w:insideH w:val="single" w:sz="8" w:space="0" w:color="000000"/>
+          <w:insideV w:val="single" w:sz="8" w:space="0" w:color="000000"/>
+        </w:tblBorders>
+        <w:tblLayout w:type="fixed"/>
+        <w:tblLook w:val="0600" w:firstRow="0" w:lastRow="0" w:firstColumn="0" w:lastColumn="0" w:noHBand="1" w:noVBand="1"/>
+      </w:tblPr>
+      <w:tblGrid>
+        <w:gridCol w:w="1959"/>
+        <w:gridCol w:w="5616"/>
+      </w:tblGrid>
+      <w:tr>
+        <w:tc>
+          <w:tcPr>
+            <w:tcW w:w="1959" w:type="dxa"/>
+            <w:tcBorders>
+              <w:top w:val="single" w:sz="8" w:space="0" w:color="8E7CC3"/>
+              <w:left w:val="single" w:sz="8" w:space="0" w:color="8E7CC3"/>
+              <w:bottom w:val="single" w:sz="8" w:space="0" w:color="8E7CC3"/>
+              <w:right w:val="single" w:sz="8" w:space="0" w:color="8E7CC3"/>
+            </w:tcBorders>
+            <w:shd w:val="clear" w:color="auto" w:fill="D9D2E9"/>
+            <w:tcMar>
+              <w:top w:w="100" w:type="dxa"/>
+              <w:left w:w="100" w:type="dxa"/>
+              <w:bottom w:w="100" w:type="dxa"/>
+              <w:right w:w="100" w:type="dxa"/>
+            </w:tcMar>
+          </w:tcPr>
+          <w:p>
+            <w:pPr>
+              <w:widowControl w:val="0"/>
+              <w:spacing w:line="240" w:lineRule="auto"/>
+              <w:rPr>
+                <w:b/>
+              </w:rPr>
+            </w:pPr>
+            <w:r>
+              <w:rPr>
+                <w:b/>
+              </w:rPr>
+              <w:t>ID_Reporte</w:t>
+            </w:r>
+          </w:p>
+        </w:tc>
+        <w:tc>
+          <w:tcPr>
+            <w:tcW w:w="5616" w:type="dxa"/>
+            <w:tcBorders>
+              <w:top w:val="single" w:sz="8" w:space="0" w:color="8E7CC3"/>
+              <w:left w:val="single" w:sz="8" w:space="0" w:color="8E7CC3"/>
+              <w:bottom w:val="single" w:sz="8" w:space="0" w:color="8E7CC3"/>
+              <w:right w:val="single" w:sz="8" w:space="0" w:color="8E7CC3"/>
+            </w:tcBorders>
+            <w:shd w:val="clear" w:color="auto" w:fill="auto"/>
+            <w:tcMar>
+              <w:top w:w="100" w:type="dxa"/>
+              <w:left w:w="100" w:type="dxa"/>
+              <w:bottom w:w="100" w:type="dxa"/>
+              <w:right w:w="100" w:type="dxa"/>
+            </w:tcMar>
+          </w:tcPr>
+          <w:p>
+            <w:pPr>
+              <w:widowControl w:val="0"/>
+              <w:spacing w:line="240" w:lineRule="auto"/>
+            </w:pPr>
+            <w:r>
+              <w:t>RAC_00</w:t>
+            </w:r>
+            <w:r>
+              <w:t>5</w:t>
+            </w:r>
+          </w:p>
+        </w:tc>
+      </w:tr>
+      <w:tr>
+        <w:tc>
+          <w:tcPr>
+            <w:tcW w:w="1959" w:type="dxa"/>
+            <w:tcBorders>
+              <w:top w:val="single" w:sz="8" w:space="0" w:color="8E7CC3"/>
+              <w:left w:val="single" w:sz="8" w:space="0" w:color="8E7CC3"/>
+              <w:bottom w:val="single" w:sz="8" w:space="0" w:color="8E7CC3"/>
+              <w:right w:val="single" w:sz="8" w:space="0" w:color="8E7CC3"/>
+            </w:tcBorders>
+            <w:shd w:val="clear" w:color="auto" w:fill="D9D2E9"/>
+            <w:tcMar>
+              <w:top w:w="100" w:type="dxa"/>
+              <w:left w:w="100" w:type="dxa"/>
+              <w:bottom w:w="100" w:type="dxa"/>
+              <w:right w:w="100" w:type="dxa"/>
+            </w:tcMar>
+          </w:tcPr>
+          <w:p>
+            <w:pPr>
+              <w:widowControl w:val="0"/>
+              <w:spacing w:line="240" w:lineRule="auto"/>
+              <w:rPr>
+                <w:b/>
+              </w:rPr>
+            </w:pPr>
+            <w:r>
+              <w:rPr>
+                <w:b/>
+              </w:rPr>
+              <w:t>Tipo de Reporte</w:t>
+            </w:r>
+          </w:p>
+        </w:tc>
+        <w:tc>
+          <w:tcPr>
+            <w:tcW w:w="5616" w:type="dxa"/>
+            <w:tcBorders>
+              <w:top w:val="single" w:sz="8" w:space="0" w:color="8E7CC3"/>
+              <w:left w:val="single" w:sz="8" w:space="0" w:color="8E7CC3"/>
+              <w:bottom w:val="single" w:sz="8" w:space="0" w:color="8E7CC3"/>
+              <w:right w:val="single" w:sz="8" w:space="0" w:color="8E7CC3"/>
+            </w:tcBorders>
+            <w:shd w:val="clear" w:color="auto" w:fill="auto"/>
+            <w:tcMar>
+              <w:top w:w="100" w:type="dxa"/>
+              <w:left w:w="100" w:type="dxa"/>
+              <w:bottom w:w="100" w:type="dxa"/>
+              <w:right w:w="100" w:type="dxa"/>
+            </w:tcMar>
+          </w:tcPr>
+          <w:p>
+            <w:pPr>
+              <w:widowControl w:val="0"/>
+              <w:spacing w:line="240" w:lineRule="auto"/>
+            </w:pPr>
+            <w:r>
+              <w:t>Funcional</w:t>
+            </w:r>
+          </w:p>
+        </w:tc>
+      </w:tr>
+      <w:tr>
+        <w:tc>
+          <w:tcPr>
+            <w:tcW w:w="1959" w:type="dxa"/>
+            <w:tcBorders>
+              <w:top w:val="single" w:sz="8" w:space="0" w:color="8E7CC3"/>
+              <w:left w:val="single" w:sz="8" w:space="0" w:color="8E7CC3"/>
+              <w:bottom w:val="single" w:sz="8" w:space="0" w:color="8E7CC3"/>
+              <w:right w:val="single" w:sz="8" w:space="0" w:color="8E7CC3"/>
+            </w:tcBorders>
+            <w:shd w:val="clear" w:color="auto" w:fill="D9D2E9"/>
+            <w:tcMar>
+              <w:top w:w="100" w:type="dxa"/>
+              <w:left w:w="100" w:type="dxa"/>
+              <w:bottom w:w="100" w:type="dxa"/>
+              <w:right w:w="100" w:type="dxa"/>
+            </w:tcMar>
+          </w:tcPr>
+          <w:p>
+            <w:pPr>
+              <w:widowControl w:val="0"/>
+              <w:spacing w:line="240" w:lineRule="auto"/>
+              <w:rPr>
+                <w:b/>
+              </w:rPr>
+            </w:pPr>
+            <w:r>
+              <w:rPr>
+                <w:b/>
+              </w:rPr>
+              <w:t>Título</w:t>
+            </w:r>
+          </w:p>
+        </w:tc>
+        <w:tc>
+          <w:tcPr>
+            <w:tcW w:w="5616" w:type="dxa"/>
+            <w:tcBorders>
+              <w:top w:val="single" w:sz="8" w:space="0" w:color="8E7CC3"/>
+              <w:left w:val="single" w:sz="8" w:space="0" w:color="8E7CC3"/>
+              <w:bottom w:val="single" w:sz="8" w:space="0" w:color="8E7CC3"/>
+              <w:right w:val="single" w:sz="8" w:space="0" w:color="8E7CC3"/>
+            </w:tcBorders>
+            <w:shd w:val="clear" w:color="auto" w:fill="auto"/>
+            <w:tcMar>
+              <w:top w:w="100" w:type="dxa"/>
+              <w:left w:w="100" w:type="dxa"/>
+              <w:bottom w:w="100" w:type="dxa"/>
+              <w:right w:w="100" w:type="dxa"/>
+            </w:tcMar>
+          </w:tcPr>
+          <w:p>
+            <w:pPr>
+              <w:widowControl w:val="0"/>
+              <w:spacing w:line="240" w:lineRule="auto"/>
+            </w:pPr>
+            <w:r>
+              <w:t xml:space="preserve">Listado de </w:t>
+            </w:r>
+            <w:r>
+              <w:t>cambios realizados a en un Caso de Uso</w:t>
+            </w:r>
+          </w:p>
+        </w:tc>
+      </w:tr>
+      <w:tr>
+        <w:tc>
+          <w:tcPr>
+            <w:tcW w:w="1959" w:type="dxa"/>
+            <w:tcBorders>
+              <w:top w:val="single" w:sz="8" w:space="0" w:color="8E7CC3"/>
+              <w:left w:val="single" w:sz="8" w:space="0" w:color="8E7CC3"/>
+              <w:bottom w:val="single" w:sz="8" w:space="0" w:color="8E7CC3"/>
+              <w:right w:val="single" w:sz="8" w:space="0" w:color="8E7CC3"/>
+            </w:tcBorders>
+            <w:shd w:val="clear" w:color="auto" w:fill="D9D2E9"/>
+            <w:tcMar>
+              <w:top w:w="100" w:type="dxa"/>
+              <w:left w:w="100" w:type="dxa"/>
+              <w:bottom w:w="100" w:type="dxa"/>
+              <w:right w:w="100" w:type="dxa"/>
+            </w:tcMar>
+          </w:tcPr>
+          <w:p>
+            <w:pPr>
+              <w:widowControl w:val="0"/>
+              <w:spacing w:line="240" w:lineRule="auto"/>
+              <w:rPr>
+                <w:b/>
+              </w:rPr>
+            </w:pPr>
+            <w:r>
+              <w:rPr>
+                <w:b/>
+              </w:rPr>
+              <w:t>Propósito</w:t>
+            </w:r>
+          </w:p>
+        </w:tc>
+        <w:tc>
+          <w:tcPr>
+            <w:tcW w:w="5616" w:type="dxa"/>
+            <w:tcBorders>
+              <w:top w:val="single" w:sz="8" w:space="0" w:color="8E7CC3"/>
+              <w:left w:val="single" w:sz="8" w:space="0" w:color="8E7CC3"/>
+              <w:bottom w:val="single" w:sz="8" w:space="0" w:color="8E7CC3"/>
+              <w:right w:val="single" w:sz="8" w:space="0" w:color="8E7CC3"/>
+            </w:tcBorders>
+            <w:shd w:val="clear" w:color="auto" w:fill="auto"/>
+            <w:tcMar>
+              <w:top w:w="100" w:type="dxa"/>
+              <w:left w:w="100" w:type="dxa"/>
+              <w:bottom w:w="100" w:type="dxa"/>
+              <w:right w:w="100" w:type="dxa"/>
+            </w:tcMar>
+          </w:tcPr>
+          <w:p>
+            <w:pPr>
+              <w:widowControl w:val="0"/>
+              <w:spacing w:line="240" w:lineRule="auto"/>
+            </w:pPr>
+            <w:r>
+              <w:t>Le brinda al auditor un listado de todos los</w:t>
+            </w:r>
+            <w:r>
+              <w:t xml:space="preserve"> cambios realizado en un Caso de uso para que el auditor pueda verificar que el flujo sea consistente y que los cambios realizados no hayan afectado demasiado el propósito del Caso de Uso.</w:t>
+            </w:r>
+          </w:p>
+        </w:tc>
+      </w:tr>
+      <w:tr>
+        <w:tc>
+          <w:tcPr>
+            <w:tcW w:w="1959" w:type="dxa"/>
+            <w:tcBorders>
+              <w:top w:val="single" w:sz="8" w:space="0" w:color="8E7CC3"/>
+              <w:left w:val="single" w:sz="8" w:space="0" w:color="8E7CC3"/>
+              <w:bottom w:val="single" w:sz="8" w:space="0" w:color="8E7CC3"/>
+              <w:right w:val="single" w:sz="8" w:space="0" w:color="8E7CC3"/>
+            </w:tcBorders>
+            <w:shd w:val="clear" w:color="auto" w:fill="D9D2E9"/>
+            <w:tcMar>
+              <w:top w:w="100" w:type="dxa"/>
+              <w:left w:w="100" w:type="dxa"/>
+              <w:bottom w:w="100" w:type="dxa"/>
+              <w:right w:w="100" w:type="dxa"/>
+            </w:tcMar>
+          </w:tcPr>
+          <w:p>
+            <w:pPr>
+              <w:widowControl w:val="0"/>
+              <w:spacing w:line="240" w:lineRule="auto"/>
+              <w:rPr>
+                <w:b/>
+              </w:rPr>
+            </w:pPr>
+            <w:r>
+              <w:rPr>
+                <w:b/>
+              </w:rPr>
+              <w:t>Entradas</w:t>
+            </w:r>
+          </w:p>
+        </w:tc>
+        <w:tc>
+          <w:tcPr>
+            <w:tcW w:w="5616" w:type="dxa"/>
+            <w:tcBorders>
+              <w:top w:val="single" w:sz="8" w:space="0" w:color="8E7CC3"/>
+              <w:left w:val="single" w:sz="8" w:space="0" w:color="8E7CC3"/>
+              <w:bottom w:val="single" w:sz="8" w:space="0" w:color="8E7CC3"/>
+              <w:right w:val="single" w:sz="8" w:space="0" w:color="8E7CC3"/>
+            </w:tcBorders>
+            <w:shd w:val="clear" w:color="auto" w:fill="auto"/>
+            <w:tcMar>
+              <w:top w:w="100" w:type="dxa"/>
+              <w:left w:w="100" w:type="dxa"/>
+              <w:bottom w:w="100" w:type="dxa"/>
+              <w:right w:w="100" w:type="dxa"/>
+            </w:tcMar>
+          </w:tcPr>
+          <w:p>
+            <w:pPr>
+              <w:widowControl w:val="0"/>
+              <w:numPr>
+                <w:ilvl w:val="0"/>
+                <w:numId w:val="15"/>
+              </w:numPr>
+              <w:spacing w:line="240" w:lineRule="auto"/>
+              <w:contextualSpacing/>
+            </w:pPr>
+            <w:r>
+              <w:t>ID_Sistema</w:t>
+            </w:r>
+          </w:p>
+          <w:p>
+            <w:pPr>
+              <w:widowControl w:val="0"/>
+              <w:numPr>
+                <w:ilvl w:val="0"/>
+                <w:numId w:val="15"/>
+              </w:numPr>
+              <w:spacing w:line="240" w:lineRule="auto"/>
+              <w:contextualSpacing/>
+            </w:pPr>
+            <w:proofErr w:type="spellStart"/>
+            <w:r>
+              <w:t>ID_Caso</w:t>
+            </w:r>
+            <w:proofErr w:type="spellEnd"/>
+            <w:r>
+              <w:t xml:space="preserve"> de Uso</w:t>
+            </w:r>
+          </w:p>
+        </w:tc>
+      </w:tr>
+      <w:tr>
+        <w:tc>
+          <w:tcPr>
+            <w:tcW w:w="1959" w:type="dxa"/>
+            <w:tcBorders>
+              <w:top w:val="single" w:sz="8" w:space="0" w:color="8E7CC3"/>
+              <w:left w:val="single" w:sz="8" w:space="0" w:color="8E7CC3"/>
+              <w:bottom w:val="single" w:sz="8" w:space="0" w:color="8E7CC3"/>
+              <w:right w:val="single" w:sz="8" w:space="0" w:color="8E7CC3"/>
+            </w:tcBorders>
+            <w:shd w:val="clear" w:color="auto" w:fill="D9D2E9"/>
+            <w:tcMar>
+              <w:top w:w="100" w:type="dxa"/>
+              <w:left w:w="100" w:type="dxa"/>
+              <w:bottom w:w="100" w:type="dxa"/>
+              <w:right w:w="100" w:type="dxa"/>
+            </w:tcMar>
+          </w:tcPr>
+          <w:p>
+            <w:pPr>
+              <w:widowControl w:val="0"/>
+              <w:spacing w:line="240" w:lineRule="auto"/>
+              <w:rPr>
+                <w:b/>
+              </w:rPr>
+            </w:pPr>
+            <w:r>
+              <w:rPr>
+                <w:b/>
+              </w:rPr>
+              <w:lastRenderedPageBreak/>
+              <w:t>Salidas</w:t>
+            </w:r>
+          </w:p>
+        </w:tc>
+        <w:tc>
+          <w:tcPr>
+            <w:tcW w:w="5616" w:type="dxa"/>
+            <w:tcBorders>
+              <w:top w:val="single" w:sz="8" w:space="0" w:color="8E7CC3"/>
+              <w:left w:val="single" w:sz="8" w:space="0" w:color="8E7CC3"/>
+              <w:bottom w:val="single" w:sz="8" w:space="0" w:color="8E7CC3"/>
+              <w:right w:val="single" w:sz="8" w:space="0" w:color="8E7CC3"/>
+            </w:tcBorders>
+            <w:shd w:val="clear" w:color="auto" w:fill="auto"/>
+            <w:tcMar>
+              <w:top w:w="100" w:type="dxa"/>
+              <w:left w:w="100" w:type="dxa"/>
+              <w:bottom w:w="100" w:type="dxa"/>
+              <w:right w:w="100" w:type="dxa"/>
+            </w:tcMar>
+          </w:tcPr>
+          <w:p>
+            <w:pPr>
+              <w:widowControl w:val="0"/>
+              <w:numPr>
+                <w:ilvl w:val="0"/>
+                <w:numId w:val="23"/>
+              </w:numPr>
+              <w:spacing w:line="240" w:lineRule="auto"/>
+              <w:contextualSpacing/>
+            </w:pPr>
+            <w:r>
+              <w:t>Cambios realizados</w:t>
+            </w:r>
+          </w:p>
+          <w:p>
+            <w:pPr>
+              <w:widowControl w:val="0"/>
+              <w:numPr>
+                <w:ilvl w:val="0"/>
+                <w:numId w:val="23"/>
+              </w:numPr>
+              <w:spacing w:line="240" w:lineRule="auto"/>
+              <w:contextualSpacing/>
+            </w:pPr>
+            <w:r>
+              <w:t>Descripción del caso de uso</w:t>
+            </w:r>
+          </w:p>
+          <w:p>
+            <w:pPr>
+              <w:widowControl w:val="0"/>
+              <w:numPr>
+                <w:ilvl w:val="0"/>
+                <w:numId w:val="23"/>
+              </w:numPr>
+              <w:spacing w:line="240" w:lineRule="auto"/>
+              <w:contextualSpacing/>
+            </w:pPr>
+            <w:r>
+              <w:t>Versión del caso de uso</w:t>
+            </w:r>
+          </w:p>
+          <w:p>
+            <w:pPr>
+              <w:widowControl w:val="0"/>
+              <w:numPr>
+                <w:ilvl w:val="0"/>
+                <w:numId w:val="23"/>
+              </w:numPr>
+              <w:spacing w:line="240" w:lineRule="auto"/>
+              <w:contextualSpacing/>
+            </w:pPr>
+            <w:r>
+              <w:t>Fecha de modificación</w:t>
+            </w:r>
+          </w:p>
+          <w:p>
+            <w:pPr>
+              <w:widowControl w:val="0"/>
+              <w:numPr>
+                <w:ilvl w:val="0"/>
+                <w:numId w:val="23"/>
+              </w:numPr>
+              <w:spacing w:line="240" w:lineRule="auto"/>
+              <w:contextualSpacing/>
+            </w:pPr>
+            <w:r>
+              <w:t>Descripción de los cambios realizados</w:t>
+            </w:r>
+          </w:p>
+          <w:p>
+            <w:pPr>
+              <w:widowControl w:val="0"/>
+              <w:numPr>
+                <w:ilvl w:val="0"/>
+                <w:numId w:val="23"/>
+              </w:numPr>
+              <w:spacing w:line="240" w:lineRule="auto"/>
+              <w:contextualSpacing/>
+            </w:pPr>
+            <w:r>
+              <w:t>Autor del cambio realizado</w:t>
+            </w:r>
+          </w:p>
+          <w:p>
+            <w:pPr>
+              <w:widowControl w:val="0"/>
+              <w:numPr>
+                <w:ilvl w:val="0"/>
+                <w:numId w:val="23"/>
+              </w:numPr>
+              <w:spacing w:line="240" w:lineRule="auto"/>
+              <w:contextualSpacing/>
+            </w:pPr>
+            <w:r>
+              <w:t>CCC que aprobó el cambio</w:t>
+            </w:r>
+            <w:bookmarkStart w:id="15" w:name="_GoBack"/>
+            <w:bookmarkEnd w:id="15"/>
+          </w:p>
+        </w:tc>
+      </w:tr>
+    </w:tbl>
+    <w:p>
+      <w:pPr>
+        <w:spacing w:before="120"/>
+        <w:jc w:val="center"/>
+      </w:pPr>
+      <w:r>
+        <w:rPr>
+          <w:b/>
+        </w:rPr>
+        <w:t>Tabla 4</w:t>
+      </w:r>
+      <w:r>
+        <w:rPr>
+          <w:b/>
+        </w:rPr>
+        <w:t>4</w:t>
+      </w:r>
+      <w:r>
+        <w:rPr>
+          <w:b/>
+        </w:rPr>
+        <w:t>.</w:t>
+      </w:r>
+      <w:r>
+        <w:t xml:space="preserve"> Reporte de Auditoría 0</w:t>
+      </w:r>
+      <w:r>
+        <w:t>5</w:t>
+      </w:r>
+    </w:p>
+    <w:p>
+      <w:pPr>
+        <w:spacing w:before="120"/>
+        <w:jc w:val="center"/>
+      </w:pPr>
     </w:p>
     <w:p>
       <w:pPr>
@@ -45496,7 +46060,7 @@
               <w:noProof/>
               <w:color w:val="666666"/>
             </w:rPr>
-            <w:t>35</w:t>
+            <w:t>36</w:t>
           </w:r>
           <w:r>
             <w:rPr>

</xml_diff>

<commit_message>
reporte de auditoría 06
</commit_message>
<xml_diff>
--- a/Documentos/PGC.docx
+++ b/Documentos/PGC.docx
@@ -45847,8 +45847,6 @@
             <w:r>
               <w:t>CCC que aprobó el cambio</w:t>
             </w:r>
-            <w:bookmarkStart w:id="15" w:name="_GoBack"/>
-            <w:bookmarkEnd w:id="15"/>
           </w:p>
         </w:tc>
       </w:tr>
@@ -45881,6 +45879,504 @@
       </w:r>
       <w:r>
         <w:t>5</w:t>
+      </w:r>
+    </w:p>
+    <w:p>
+      <w:pPr>
+        <w:spacing w:before="120"/>
+        <w:jc w:val="center"/>
+      </w:pPr>
+    </w:p>
+    <w:p>
+      <w:pPr>
+        <w:spacing w:before="120"/>
+        <w:jc w:val="center"/>
+      </w:pPr>
+    </w:p>
+    <w:tbl>
+      <w:tblPr>
+        <w:tblStyle w:val="affff5"/>
+        <w:tblW w:w="7575" w:type="dxa"/>
+        <w:tblInd w:w="835" w:type="dxa"/>
+        <w:tblBorders>
+          <w:top w:val="single" w:sz="8" w:space="0" w:color="000000"/>
+          <w:left w:val="single" w:sz="8" w:space="0" w:color="000000"/>
+          <w:bottom w:val="single" w:sz="8" w:space="0" w:color="000000"/>
+          <w:right w:val="single" w:sz="8" w:space="0" w:color="000000"/>
+          <w:insideH w:val="single" w:sz="8" w:space="0" w:color="000000"/>
+          <w:insideV w:val="single" w:sz="8" w:space="0" w:color="000000"/>
+        </w:tblBorders>
+        <w:tblLayout w:type="fixed"/>
+        <w:tblLook w:val="0600" w:firstRow="0" w:lastRow="0" w:firstColumn="0" w:lastColumn="0" w:noHBand="1" w:noVBand="1"/>
+      </w:tblPr>
+      <w:tblGrid>
+        <w:gridCol w:w="1959"/>
+        <w:gridCol w:w="5616"/>
+      </w:tblGrid>
+      <w:tr>
+        <w:tc>
+          <w:tcPr>
+            <w:tcW w:w="1959" w:type="dxa"/>
+            <w:tcBorders>
+              <w:top w:val="single" w:sz="8" w:space="0" w:color="8E7CC3"/>
+              <w:left w:val="single" w:sz="8" w:space="0" w:color="8E7CC3"/>
+              <w:bottom w:val="single" w:sz="8" w:space="0" w:color="8E7CC3"/>
+              <w:right w:val="single" w:sz="8" w:space="0" w:color="8E7CC3"/>
+            </w:tcBorders>
+            <w:shd w:val="clear" w:color="auto" w:fill="D9D2E9"/>
+            <w:tcMar>
+              <w:top w:w="100" w:type="dxa"/>
+              <w:left w:w="100" w:type="dxa"/>
+              <w:bottom w:w="100" w:type="dxa"/>
+              <w:right w:w="100" w:type="dxa"/>
+            </w:tcMar>
+          </w:tcPr>
+          <w:p>
+            <w:pPr>
+              <w:widowControl w:val="0"/>
+              <w:spacing w:line="240" w:lineRule="auto"/>
+              <w:rPr>
+                <w:b/>
+              </w:rPr>
+            </w:pPr>
+            <w:r>
+              <w:rPr>
+                <w:b/>
+              </w:rPr>
+              <w:t>ID_Reporte</w:t>
+            </w:r>
+          </w:p>
+        </w:tc>
+        <w:tc>
+          <w:tcPr>
+            <w:tcW w:w="5616" w:type="dxa"/>
+            <w:tcBorders>
+              <w:top w:val="single" w:sz="8" w:space="0" w:color="8E7CC3"/>
+              <w:left w:val="single" w:sz="8" w:space="0" w:color="8E7CC3"/>
+              <w:bottom w:val="single" w:sz="8" w:space="0" w:color="8E7CC3"/>
+              <w:right w:val="single" w:sz="8" w:space="0" w:color="8E7CC3"/>
+            </w:tcBorders>
+            <w:shd w:val="clear" w:color="auto" w:fill="auto"/>
+            <w:tcMar>
+              <w:top w:w="100" w:type="dxa"/>
+              <w:left w:w="100" w:type="dxa"/>
+              <w:bottom w:w="100" w:type="dxa"/>
+              <w:right w:w="100" w:type="dxa"/>
+            </w:tcMar>
+          </w:tcPr>
+          <w:p>
+            <w:pPr>
+              <w:widowControl w:val="0"/>
+              <w:spacing w:line="240" w:lineRule="auto"/>
+            </w:pPr>
+            <w:r>
+              <w:t>RAC_00</w:t>
+            </w:r>
+            <w:r>
+              <w:t>6</w:t>
+            </w:r>
+          </w:p>
+        </w:tc>
+      </w:tr>
+      <w:tr>
+        <w:tc>
+          <w:tcPr>
+            <w:tcW w:w="1959" w:type="dxa"/>
+            <w:tcBorders>
+              <w:top w:val="single" w:sz="8" w:space="0" w:color="8E7CC3"/>
+              <w:left w:val="single" w:sz="8" w:space="0" w:color="8E7CC3"/>
+              <w:bottom w:val="single" w:sz="8" w:space="0" w:color="8E7CC3"/>
+              <w:right w:val="single" w:sz="8" w:space="0" w:color="8E7CC3"/>
+            </w:tcBorders>
+            <w:shd w:val="clear" w:color="auto" w:fill="D9D2E9"/>
+            <w:tcMar>
+              <w:top w:w="100" w:type="dxa"/>
+              <w:left w:w="100" w:type="dxa"/>
+              <w:bottom w:w="100" w:type="dxa"/>
+              <w:right w:w="100" w:type="dxa"/>
+            </w:tcMar>
+          </w:tcPr>
+          <w:p>
+            <w:pPr>
+              <w:widowControl w:val="0"/>
+              <w:spacing w:line="240" w:lineRule="auto"/>
+              <w:rPr>
+                <w:b/>
+              </w:rPr>
+            </w:pPr>
+            <w:r>
+              <w:rPr>
+                <w:b/>
+              </w:rPr>
+              <w:t>Tipo de Reporte</w:t>
+            </w:r>
+          </w:p>
+        </w:tc>
+        <w:tc>
+          <w:tcPr>
+            <w:tcW w:w="5616" w:type="dxa"/>
+            <w:tcBorders>
+              <w:top w:val="single" w:sz="8" w:space="0" w:color="8E7CC3"/>
+              <w:left w:val="single" w:sz="8" w:space="0" w:color="8E7CC3"/>
+              <w:bottom w:val="single" w:sz="8" w:space="0" w:color="8E7CC3"/>
+              <w:right w:val="single" w:sz="8" w:space="0" w:color="8E7CC3"/>
+            </w:tcBorders>
+            <w:shd w:val="clear" w:color="auto" w:fill="auto"/>
+            <w:tcMar>
+              <w:top w:w="100" w:type="dxa"/>
+              <w:left w:w="100" w:type="dxa"/>
+              <w:bottom w:w="100" w:type="dxa"/>
+              <w:right w:w="100" w:type="dxa"/>
+            </w:tcMar>
+          </w:tcPr>
+          <w:p>
+            <w:pPr>
+              <w:widowControl w:val="0"/>
+              <w:spacing w:line="240" w:lineRule="auto"/>
+            </w:pPr>
+            <w:r>
+              <w:t>Físico</w:t>
+            </w:r>
+          </w:p>
+        </w:tc>
+      </w:tr>
+      <w:tr>
+        <w:tc>
+          <w:tcPr>
+            <w:tcW w:w="1959" w:type="dxa"/>
+            <w:tcBorders>
+              <w:top w:val="single" w:sz="8" w:space="0" w:color="8E7CC3"/>
+              <w:left w:val="single" w:sz="8" w:space="0" w:color="8E7CC3"/>
+              <w:bottom w:val="single" w:sz="8" w:space="0" w:color="8E7CC3"/>
+              <w:right w:val="single" w:sz="8" w:space="0" w:color="8E7CC3"/>
+            </w:tcBorders>
+            <w:shd w:val="clear" w:color="auto" w:fill="D9D2E9"/>
+            <w:tcMar>
+              <w:top w:w="100" w:type="dxa"/>
+              <w:left w:w="100" w:type="dxa"/>
+              <w:bottom w:w="100" w:type="dxa"/>
+              <w:right w:w="100" w:type="dxa"/>
+            </w:tcMar>
+          </w:tcPr>
+          <w:p>
+            <w:pPr>
+              <w:widowControl w:val="0"/>
+              <w:spacing w:line="240" w:lineRule="auto"/>
+              <w:rPr>
+                <w:b/>
+              </w:rPr>
+            </w:pPr>
+            <w:r>
+              <w:rPr>
+                <w:b/>
+              </w:rPr>
+              <w:t>Título</w:t>
+            </w:r>
+          </w:p>
+        </w:tc>
+        <w:tc>
+          <w:tcPr>
+            <w:tcW w:w="5616" w:type="dxa"/>
+            <w:tcBorders>
+              <w:top w:val="single" w:sz="8" w:space="0" w:color="8E7CC3"/>
+              <w:left w:val="single" w:sz="8" w:space="0" w:color="8E7CC3"/>
+              <w:bottom w:val="single" w:sz="8" w:space="0" w:color="8E7CC3"/>
+              <w:right w:val="single" w:sz="8" w:space="0" w:color="8E7CC3"/>
+            </w:tcBorders>
+            <w:shd w:val="clear" w:color="auto" w:fill="auto"/>
+            <w:tcMar>
+              <w:top w:w="100" w:type="dxa"/>
+              <w:left w:w="100" w:type="dxa"/>
+              <w:bottom w:w="100" w:type="dxa"/>
+              <w:right w:w="100" w:type="dxa"/>
+            </w:tcMar>
+          </w:tcPr>
+          <w:p>
+            <w:pPr>
+              <w:widowControl w:val="0"/>
+              <w:spacing w:line="240" w:lineRule="auto"/>
+            </w:pPr>
+            <w:r>
+              <w:t xml:space="preserve">Listado de </w:t>
+            </w:r>
+            <w:r>
+              <w:t>documentos según una línea base</w:t>
+            </w:r>
+          </w:p>
+        </w:tc>
+      </w:tr>
+      <w:tr>
+        <w:tc>
+          <w:tcPr>
+            <w:tcW w:w="1959" w:type="dxa"/>
+            <w:tcBorders>
+              <w:top w:val="single" w:sz="8" w:space="0" w:color="8E7CC3"/>
+              <w:left w:val="single" w:sz="8" w:space="0" w:color="8E7CC3"/>
+              <w:bottom w:val="single" w:sz="8" w:space="0" w:color="8E7CC3"/>
+              <w:right w:val="single" w:sz="8" w:space="0" w:color="8E7CC3"/>
+            </w:tcBorders>
+            <w:shd w:val="clear" w:color="auto" w:fill="D9D2E9"/>
+            <w:tcMar>
+              <w:top w:w="100" w:type="dxa"/>
+              <w:left w:w="100" w:type="dxa"/>
+              <w:bottom w:w="100" w:type="dxa"/>
+              <w:right w:w="100" w:type="dxa"/>
+            </w:tcMar>
+          </w:tcPr>
+          <w:p>
+            <w:pPr>
+              <w:widowControl w:val="0"/>
+              <w:spacing w:line="240" w:lineRule="auto"/>
+              <w:rPr>
+                <w:b/>
+              </w:rPr>
+            </w:pPr>
+            <w:r>
+              <w:rPr>
+                <w:b/>
+              </w:rPr>
+              <w:t>Propósito</w:t>
+            </w:r>
+          </w:p>
+        </w:tc>
+        <w:tc>
+          <w:tcPr>
+            <w:tcW w:w="5616" w:type="dxa"/>
+            <w:tcBorders>
+              <w:top w:val="single" w:sz="8" w:space="0" w:color="8E7CC3"/>
+              <w:left w:val="single" w:sz="8" w:space="0" w:color="8E7CC3"/>
+              <w:bottom w:val="single" w:sz="8" w:space="0" w:color="8E7CC3"/>
+              <w:right w:val="single" w:sz="8" w:space="0" w:color="8E7CC3"/>
+            </w:tcBorders>
+            <w:shd w:val="clear" w:color="auto" w:fill="auto"/>
+            <w:tcMar>
+              <w:top w:w="100" w:type="dxa"/>
+              <w:left w:w="100" w:type="dxa"/>
+              <w:bottom w:w="100" w:type="dxa"/>
+              <w:right w:w="100" w:type="dxa"/>
+            </w:tcMar>
+          </w:tcPr>
+          <w:p>
+            <w:pPr>
+              <w:widowControl w:val="0"/>
+              <w:spacing w:line="240" w:lineRule="auto"/>
+            </w:pPr>
+            <w:r>
+              <w:t xml:space="preserve">Le brinda al auditor un listado </w:t>
+            </w:r>
+            <w:r>
+              <w:t>de todos los ítems que se deben encontrar en una línea base.</w:t>
+            </w:r>
+          </w:p>
+        </w:tc>
+      </w:tr>
+      <w:tr>
+        <w:tc>
+          <w:tcPr>
+            <w:tcW w:w="1959" w:type="dxa"/>
+            <w:tcBorders>
+              <w:top w:val="single" w:sz="8" w:space="0" w:color="8E7CC3"/>
+              <w:left w:val="single" w:sz="8" w:space="0" w:color="8E7CC3"/>
+              <w:bottom w:val="single" w:sz="8" w:space="0" w:color="8E7CC3"/>
+              <w:right w:val="single" w:sz="8" w:space="0" w:color="8E7CC3"/>
+            </w:tcBorders>
+            <w:shd w:val="clear" w:color="auto" w:fill="D9D2E9"/>
+            <w:tcMar>
+              <w:top w:w="100" w:type="dxa"/>
+              <w:left w:w="100" w:type="dxa"/>
+              <w:bottom w:w="100" w:type="dxa"/>
+              <w:right w:w="100" w:type="dxa"/>
+            </w:tcMar>
+          </w:tcPr>
+          <w:p>
+            <w:pPr>
+              <w:widowControl w:val="0"/>
+              <w:spacing w:line="240" w:lineRule="auto"/>
+              <w:rPr>
+                <w:b/>
+              </w:rPr>
+            </w:pPr>
+            <w:r>
+              <w:rPr>
+                <w:b/>
+              </w:rPr>
+              <w:t>Entradas</w:t>
+            </w:r>
+          </w:p>
+        </w:tc>
+        <w:tc>
+          <w:tcPr>
+            <w:tcW w:w="5616" w:type="dxa"/>
+            <w:tcBorders>
+              <w:top w:val="single" w:sz="8" w:space="0" w:color="8E7CC3"/>
+              <w:left w:val="single" w:sz="8" w:space="0" w:color="8E7CC3"/>
+              <w:bottom w:val="single" w:sz="8" w:space="0" w:color="8E7CC3"/>
+              <w:right w:val="single" w:sz="8" w:space="0" w:color="8E7CC3"/>
+            </w:tcBorders>
+            <w:shd w:val="clear" w:color="auto" w:fill="auto"/>
+            <w:tcMar>
+              <w:top w:w="100" w:type="dxa"/>
+              <w:left w:w="100" w:type="dxa"/>
+              <w:bottom w:w="100" w:type="dxa"/>
+              <w:right w:w="100" w:type="dxa"/>
+            </w:tcMar>
+          </w:tcPr>
+          <w:p>
+            <w:pPr>
+              <w:widowControl w:val="0"/>
+              <w:numPr>
+                <w:ilvl w:val="0"/>
+                <w:numId w:val="15"/>
+              </w:numPr>
+              <w:spacing w:line="240" w:lineRule="auto"/>
+              <w:contextualSpacing/>
+            </w:pPr>
+            <w:r>
+              <w:t>ID_Sistema</w:t>
+            </w:r>
+          </w:p>
+          <w:p>
+            <w:pPr>
+              <w:widowControl w:val="0"/>
+              <w:numPr>
+                <w:ilvl w:val="0"/>
+                <w:numId w:val="15"/>
+              </w:numPr>
+              <w:spacing w:line="240" w:lineRule="auto"/>
+              <w:contextualSpacing/>
+            </w:pPr>
+            <w:r>
+              <w:t>ID Línea Base</w:t>
+            </w:r>
+          </w:p>
+        </w:tc>
+      </w:tr>
+      <w:tr>
+        <w:tc>
+          <w:tcPr>
+            <w:tcW w:w="1959" w:type="dxa"/>
+            <w:tcBorders>
+              <w:top w:val="single" w:sz="8" w:space="0" w:color="8E7CC3"/>
+              <w:left w:val="single" w:sz="8" w:space="0" w:color="8E7CC3"/>
+              <w:bottom w:val="single" w:sz="8" w:space="0" w:color="8E7CC3"/>
+              <w:right w:val="single" w:sz="8" w:space="0" w:color="8E7CC3"/>
+            </w:tcBorders>
+            <w:shd w:val="clear" w:color="auto" w:fill="D9D2E9"/>
+            <w:tcMar>
+              <w:top w:w="100" w:type="dxa"/>
+              <w:left w:w="100" w:type="dxa"/>
+              <w:bottom w:w="100" w:type="dxa"/>
+              <w:right w:w="100" w:type="dxa"/>
+            </w:tcMar>
+          </w:tcPr>
+          <w:p>
+            <w:pPr>
+              <w:widowControl w:val="0"/>
+              <w:spacing w:line="240" w:lineRule="auto"/>
+              <w:rPr>
+                <w:b/>
+              </w:rPr>
+            </w:pPr>
+            <w:r>
+              <w:rPr>
+                <w:b/>
+              </w:rPr>
+              <w:t>Salidas</w:t>
+            </w:r>
+          </w:p>
+        </w:tc>
+        <w:tc>
+          <w:tcPr>
+            <w:tcW w:w="5616" w:type="dxa"/>
+            <w:tcBorders>
+              <w:top w:val="single" w:sz="8" w:space="0" w:color="8E7CC3"/>
+              <w:left w:val="single" w:sz="8" w:space="0" w:color="8E7CC3"/>
+              <w:bottom w:val="single" w:sz="8" w:space="0" w:color="8E7CC3"/>
+              <w:right w:val="single" w:sz="8" w:space="0" w:color="8E7CC3"/>
+            </w:tcBorders>
+            <w:shd w:val="clear" w:color="auto" w:fill="auto"/>
+            <w:tcMar>
+              <w:top w:w="100" w:type="dxa"/>
+              <w:left w:w="100" w:type="dxa"/>
+              <w:bottom w:w="100" w:type="dxa"/>
+              <w:right w:w="100" w:type="dxa"/>
+            </w:tcMar>
+          </w:tcPr>
+          <w:p>
+            <w:pPr>
+              <w:widowControl w:val="0"/>
+              <w:numPr>
+                <w:ilvl w:val="0"/>
+                <w:numId w:val="23"/>
+              </w:numPr>
+              <w:spacing w:line="240" w:lineRule="auto"/>
+              <w:contextualSpacing/>
+            </w:pPr>
+            <w:r>
+              <w:t>Nombre de los ítems</w:t>
+            </w:r>
+          </w:p>
+          <w:p>
+            <w:pPr>
+              <w:widowControl w:val="0"/>
+              <w:numPr>
+                <w:ilvl w:val="0"/>
+                <w:numId w:val="23"/>
+              </w:numPr>
+              <w:spacing w:line="240" w:lineRule="auto"/>
+              <w:contextualSpacing/>
+            </w:pPr>
+            <w:r>
+              <w:t>Nomenclatura de los ítems</w:t>
+            </w:r>
+          </w:p>
+          <w:p>
+            <w:pPr>
+              <w:widowControl w:val="0"/>
+              <w:numPr>
+                <w:ilvl w:val="0"/>
+                <w:numId w:val="23"/>
+              </w:numPr>
+              <w:spacing w:line="240" w:lineRule="auto"/>
+              <w:contextualSpacing/>
+            </w:pPr>
+            <w:r>
+              <w:t>Descripción</w:t>
+            </w:r>
+          </w:p>
+        </w:tc>
+      </w:tr>
+    </w:tbl>
+    <w:p>
+      <w:pPr>
+        <w:spacing w:before="120"/>
+        <w:jc w:val="center"/>
+      </w:pPr>
+      <w:r>
+        <w:rPr>
+          <w:b/>
+        </w:rPr>
+        <w:t>Tabla 4</w:t>
+      </w:r>
+      <w:r>
+        <w:rPr>
+          <w:b/>
+        </w:rPr>
+        <w:t>5</w:t>
+      </w:r>
+      <w:bookmarkStart w:id="15" w:name="_GoBack"/>
+      <w:bookmarkEnd w:id="15"/>
+      <w:r>
+        <w:rPr>
+          <w:b/>
+        </w:rPr>
+        <w:t>.</w:t>
+      </w:r>
+      <w:r>
+        <w:t xml:space="preserve"> Reporte de Auditoría 0</w:t>
+      </w:r>
+      <w:r>
+        <w:t>6</w:t>
       </w:r>
     </w:p>
     <w:p>

</xml_diff>

<commit_message>
reporte de auditoría 07
</commit_message>
<xml_diff>
--- a/Documentos/PGC.docx
+++ b/Documentos/PGC.docx
@@ -46100,7 +46100,13 @@
               <w:t xml:space="preserve">Listado de </w:t>
             </w:r>
             <w:r>
-              <w:t>documentos según una línea base</w:t>
+              <w:t xml:space="preserve">documentos </w:t>
+            </w:r>
+            <w:r>
+              <w:t>de</w:t>
+            </w:r>
+            <w:r>
+              <w:t xml:space="preserve"> una línea base</w:t>
             </w:r>
           </w:p>
         </w:tc>
@@ -46364,8 +46370,6 @@
         </w:rPr>
         <w:t>5</w:t>
       </w:r>
-      <w:bookmarkStart w:id="15" w:name="_GoBack"/>
-      <w:bookmarkEnd w:id="15"/>
       <w:r>
         <w:rPr>
           <w:b/>
@@ -46384,6 +46388,501 @@
         <w:spacing w:before="120"/>
         <w:jc w:val="center"/>
       </w:pPr>
+    </w:p>
+    <w:p>
+      <w:pPr>
+        <w:spacing w:before="120"/>
+        <w:jc w:val="center"/>
+      </w:pPr>
+    </w:p>
+    <w:tbl>
+      <w:tblPr>
+        <w:tblStyle w:val="affff5"/>
+        <w:tblW w:w="7575" w:type="dxa"/>
+        <w:tblInd w:w="835" w:type="dxa"/>
+        <w:tblBorders>
+          <w:top w:val="single" w:sz="8" w:space="0" w:color="000000"/>
+          <w:left w:val="single" w:sz="8" w:space="0" w:color="000000"/>
+          <w:bottom w:val="single" w:sz="8" w:space="0" w:color="000000"/>
+          <w:right w:val="single" w:sz="8" w:space="0" w:color="000000"/>
+          <w:insideH w:val="single" w:sz="8" w:space="0" w:color="000000"/>
+          <w:insideV w:val="single" w:sz="8" w:space="0" w:color="000000"/>
+        </w:tblBorders>
+        <w:tblLayout w:type="fixed"/>
+        <w:tblLook w:val="0600" w:firstRow="0" w:lastRow="0" w:firstColumn="0" w:lastColumn="0" w:noHBand="1" w:noVBand="1"/>
+      </w:tblPr>
+      <w:tblGrid>
+        <w:gridCol w:w="1959"/>
+        <w:gridCol w:w="5616"/>
+      </w:tblGrid>
+      <w:tr>
+        <w:tc>
+          <w:tcPr>
+            <w:tcW w:w="1959" w:type="dxa"/>
+            <w:tcBorders>
+              <w:top w:val="single" w:sz="8" w:space="0" w:color="8E7CC3"/>
+              <w:left w:val="single" w:sz="8" w:space="0" w:color="8E7CC3"/>
+              <w:bottom w:val="single" w:sz="8" w:space="0" w:color="8E7CC3"/>
+              <w:right w:val="single" w:sz="8" w:space="0" w:color="8E7CC3"/>
+            </w:tcBorders>
+            <w:shd w:val="clear" w:color="auto" w:fill="D9D2E9"/>
+            <w:tcMar>
+              <w:top w:w="100" w:type="dxa"/>
+              <w:left w:w="100" w:type="dxa"/>
+              <w:bottom w:w="100" w:type="dxa"/>
+              <w:right w:w="100" w:type="dxa"/>
+            </w:tcMar>
+          </w:tcPr>
+          <w:p>
+            <w:pPr>
+              <w:widowControl w:val="0"/>
+              <w:spacing w:line="240" w:lineRule="auto"/>
+              <w:rPr>
+                <w:b/>
+              </w:rPr>
+            </w:pPr>
+            <w:r>
+              <w:rPr>
+                <w:b/>
+              </w:rPr>
+              <w:t>ID_Reporte</w:t>
+            </w:r>
+          </w:p>
+        </w:tc>
+        <w:tc>
+          <w:tcPr>
+            <w:tcW w:w="5616" w:type="dxa"/>
+            <w:tcBorders>
+              <w:top w:val="single" w:sz="8" w:space="0" w:color="8E7CC3"/>
+              <w:left w:val="single" w:sz="8" w:space="0" w:color="8E7CC3"/>
+              <w:bottom w:val="single" w:sz="8" w:space="0" w:color="8E7CC3"/>
+              <w:right w:val="single" w:sz="8" w:space="0" w:color="8E7CC3"/>
+            </w:tcBorders>
+            <w:shd w:val="clear" w:color="auto" w:fill="auto"/>
+            <w:tcMar>
+              <w:top w:w="100" w:type="dxa"/>
+              <w:left w:w="100" w:type="dxa"/>
+              <w:bottom w:w="100" w:type="dxa"/>
+              <w:right w:w="100" w:type="dxa"/>
+            </w:tcMar>
+          </w:tcPr>
+          <w:p>
+            <w:pPr>
+              <w:widowControl w:val="0"/>
+              <w:spacing w:line="240" w:lineRule="auto"/>
+            </w:pPr>
+            <w:r>
+              <w:t>RAC_00</w:t>
+            </w:r>
+            <w:r>
+              <w:t>7</w:t>
+            </w:r>
+          </w:p>
+        </w:tc>
+      </w:tr>
+      <w:tr>
+        <w:tc>
+          <w:tcPr>
+            <w:tcW w:w="1959" w:type="dxa"/>
+            <w:tcBorders>
+              <w:top w:val="single" w:sz="8" w:space="0" w:color="8E7CC3"/>
+              <w:left w:val="single" w:sz="8" w:space="0" w:color="8E7CC3"/>
+              <w:bottom w:val="single" w:sz="8" w:space="0" w:color="8E7CC3"/>
+              <w:right w:val="single" w:sz="8" w:space="0" w:color="8E7CC3"/>
+            </w:tcBorders>
+            <w:shd w:val="clear" w:color="auto" w:fill="D9D2E9"/>
+            <w:tcMar>
+              <w:top w:w="100" w:type="dxa"/>
+              <w:left w:w="100" w:type="dxa"/>
+              <w:bottom w:w="100" w:type="dxa"/>
+              <w:right w:w="100" w:type="dxa"/>
+            </w:tcMar>
+          </w:tcPr>
+          <w:p>
+            <w:pPr>
+              <w:widowControl w:val="0"/>
+              <w:spacing w:line="240" w:lineRule="auto"/>
+              <w:rPr>
+                <w:b/>
+              </w:rPr>
+            </w:pPr>
+            <w:r>
+              <w:rPr>
+                <w:b/>
+              </w:rPr>
+              <w:t>Tipo de Reporte</w:t>
+            </w:r>
+          </w:p>
+        </w:tc>
+        <w:tc>
+          <w:tcPr>
+            <w:tcW w:w="5616" w:type="dxa"/>
+            <w:tcBorders>
+              <w:top w:val="single" w:sz="8" w:space="0" w:color="8E7CC3"/>
+              <w:left w:val="single" w:sz="8" w:space="0" w:color="8E7CC3"/>
+              <w:bottom w:val="single" w:sz="8" w:space="0" w:color="8E7CC3"/>
+              <w:right w:val="single" w:sz="8" w:space="0" w:color="8E7CC3"/>
+            </w:tcBorders>
+            <w:shd w:val="clear" w:color="auto" w:fill="auto"/>
+            <w:tcMar>
+              <w:top w:w="100" w:type="dxa"/>
+              <w:left w:w="100" w:type="dxa"/>
+              <w:bottom w:w="100" w:type="dxa"/>
+              <w:right w:w="100" w:type="dxa"/>
+            </w:tcMar>
+          </w:tcPr>
+          <w:p>
+            <w:pPr>
+              <w:widowControl w:val="0"/>
+              <w:spacing w:line="240" w:lineRule="auto"/>
+            </w:pPr>
+            <w:r>
+              <w:t>Físico</w:t>
+            </w:r>
+          </w:p>
+        </w:tc>
+      </w:tr>
+      <w:tr>
+        <w:tc>
+          <w:tcPr>
+            <w:tcW w:w="1959" w:type="dxa"/>
+            <w:tcBorders>
+              <w:top w:val="single" w:sz="8" w:space="0" w:color="8E7CC3"/>
+              <w:left w:val="single" w:sz="8" w:space="0" w:color="8E7CC3"/>
+              <w:bottom w:val="single" w:sz="8" w:space="0" w:color="8E7CC3"/>
+              <w:right w:val="single" w:sz="8" w:space="0" w:color="8E7CC3"/>
+            </w:tcBorders>
+            <w:shd w:val="clear" w:color="auto" w:fill="D9D2E9"/>
+            <w:tcMar>
+              <w:top w:w="100" w:type="dxa"/>
+              <w:left w:w="100" w:type="dxa"/>
+              <w:bottom w:w="100" w:type="dxa"/>
+              <w:right w:w="100" w:type="dxa"/>
+            </w:tcMar>
+          </w:tcPr>
+          <w:p>
+            <w:pPr>
+              <w:widowControl w:val="0"/>
+              <w:spacing w:line="240" w:lineRule="auto"/>
+              <w:rPr>
+                <w:b/>
+              </w:rPr>
+            </w:pPr>
+            <w:r>
+              <w:rPr>
+                <w:b/>
+              </w:rPr>
+              <w:t>Título</w:t>
+            </w:r>
+          </w:p>
+        </w:tc>
+        <w:tc>
+          <w:tcPr>
+            <w:tcW w:w="5616" w:type="dxa"/>
+            <w:tcBorders>
+              <w:top w:val="single" w:sz="8" w:space="0" w:color="8E7CC3"/>
+              <w:left w:val="single" w:sz="8" w:space="0" w:color="8E7CC3"/>
+              <w:bottom w:val="single" w:sz="8" w:space="0" w:color="8E7CC3"/>
+              <w:right w:val="single" w:sz="8" w:space="0" w:color="8E7CC3"/>
+            </w:tcBorders>
+            <w:shd w:val="clear" w:color="auto" w:fill="auto"/>
+            <w:tcMar>
+              <w:top w:w="100" w:type="dxa"/>
+              <w:left w:w="100" w:type="dxa"/>
+              <w:bottom w:w="100" w:type="dxa"/>
+              <w:right w:w="100" w:type="dxa"/>
+            </w:tcMar>
+          </w:tcPr>
+          <w:p>
+            <w:pPr>
+              <w:widowControl w:val="0"/>
+              <w:spacing w:line="240" w:lineRule="auto"/>
+            </w:pPr>
+            <w:r>
+              <w:t xml:space="preserve">Listado de </w:t>
+            </w:r>
+            <w:r>
+              <w:t>herramientas utilizadas en la gestión de la configuración</w:t>
+            </w:r>
+          </w:p>
+        </w:tc>
+      </w:tr>
+      <w:tr>
+        <w:tc>
+          <w:tcPr>
+            <w:tcW w:w="1959" w:type="dxa"/>
+            <w:tcBorders>
+              <w:top w:val="single" w:sz="8" w:space="0" w:color="8E7CC3"/>
+              <w:left w:val="single" w:sz="8" w:space="0" w:color="8E7CC3"/>
+              <w:bottom w:val="single" w:sz="8" w:space="0" w:color="8E7CC3"/>
+              <w:right w:val="single" w:sz="8" w:space="0" w:color="8E7CC3"/>
+            </w:tcBorders>
+            <w:shd w:val="clear" w:color="auto" w:fill="D9D2E9"/>
+            <w:tcMar>
+              <w:top w:w="100" w:type="dxa"/>
+              <w:left w:w="100" w:type="dxa"/>
+              <w:bottom w:w="100" w:type="dxa"/>
+              <w:right w:w="100" w:type="dxa"/>
+            </w:tcMar>
+          </w:tcPr>
+          <w:p>
+            <w:pPr>
+              <w:widowControl w:val="0"/>
+              <w:spacing w:line="240" w:lineRule="auto"/>
+              <w:rPr>
+                <w:b/>
+              </w:rPr>
+            </w:pPr>
+            <w:r>
+              <w:rPr>
+                <w:b/>
+              </w:rPr>
+              <w:t>Propósito</w:t>
+            </w:r>
+          </w:p>
+        </w:tc>
+        <w:tc>
+          <w:tcPr>
+            <w:tcW w:w="5616" w:type="dxa"/>
+            <w:tcBorders>
+              <w:top w:val="single" w:sz="8" w:space="0" w:color="8E7CC3"/>
+              <w:left w:val="single" w:sz="8" w:space="0" w:color="8E7CC3"/>
+              <w:bottom w:val="single" w:sz="8" w:space="0" w:color="8E7CC3"/>
+              <w:right w:val="single" w:sz="8" w:space="0" w:color="8E7CC3"/>
+            </w:tcBorders>
+            <w:shd w:val="clear" w:color="auto" w:fill="auto"/>
+            <w:tcMar>
+              <w:top w:w="100" w:type="dxa"/>
+              <w:left w:w="100" w:type="dxa"/>
+              <w:bottom w:w="100" w:type="dxa"/>
+              <w:right w:w="100" w:type="dxa"/>
+            </w:tcMar>
+          </w:tcPr>
+          <w:p>
+            <w:pPr>
+              <w:widowControl w:val="0"/>
+              <w:spacing w:line="240" w:lineRule="auto"/>
+            </w:pPr>
+            <w:r>
+              <w:t xml:space="preserve">Le brinda al auditor un listado </w:t>
+            </w:r>
+            <w:r>
+              <w:t>de todas las herramientas utilizadas durante la gestión de la configuración, para que el auditor pueda verificar si cumplen el uso establecido.</w:t>
+            </w:r>
+          </w:p>
+        </w:tc>
+      </w:tr>
+      <w:tr>
+        <w:tc>
+          <w:tcPr>
+            <w:tcW w:w="1959" w:type="dxa"/>
+            <w:tcBorders>
+              <w:top w:val="single" w:sz="8" w:space="0" w:color="8E7CC3"/>
+              <w:left w:val="single" w:sz="8" w:space="0" w:color="8E7CC3"/>
+              <w:bottom w:val="single" w:sz="8" w:space="0" w:color="8E7CC3"/>
+              <w:right w:val="single" w:sz="8" w:space="0" w:color="8E7CC3"/>
+            </w:tcBorders>
+            <w:shd w:val="clear" w:color="auto" w:fill="D9D2E9"/>
+            <w:tcMar>
+              <w:top w:w="100" w:type="dxa"/>
+              <w:left w:w="100" w:type="dxa"/>
+              <w:bottom w:w="100" w:type="dxa"/>
+              <w:right w:w="100" w:type="dxa"/>
+            </w:tcMar>
+          </w:tcPr>
+          <w:p>
+            <w:pPr>
+              <w:widowControl w:val="0"/>
+              <w:spacing w:line="240" w:lineRule="auto"/>
+              <w:rPr>
+                <w:b/>
+              </w:rPr>
+            </w:pPr>
+            <w:r>
+              <w:rPr>
+                <w:b/>
+              </w:rPr>
+              <w:t>Entradas</w:t>
+            </w:r>
+          </w:p>
+        </w:tc>
+        <w:tc>
+          <w:tcPr>
+            <w:tcW w:w="5616" w:type="dxa"/>
+            <w:tcBorders>
+              <w:top w:val="single" w:sz="8" w:space="0" w:color="8E7CC3"/>
+              <w:left w:val="single" w:sz="8" w:space="0" w:color="8E7CC3"/>
+              <w:bottom w:val="single" w:sz="8" w:space="0" w:color="8E7CC3"/>
+              <w:right w:val="single" w:sz="8" w:space="0" w:color="8E7CC3"/>
+            </w:tcBorders>
+            <w:shd w:val="clear" w:color="auto" w:fill="auto"/>
+            <w:tcMar>
+              <w:top w:w="100" w:type="dxa"/>
+              <w:left w:w="100" w:type="dxa"/>
+              <w:bottom w:w="100" w:type="dxa"/>
+              <w:right w:w="100" w:type="dxa"/>
+            </w:tcMar>
+          </w:tcPr>
+          <w:p>
+            <w:pPr>
+              <w:widowControl w:val="0"/>
+              <w:numPr>
+                <w:ilvl w:val="0"/>
+                <w:numId w:val="15"/>
+              </w:numPr>
+              <w:spacing w:line="240" w:lineRule="auto"/>
+              <w:contextualSpacing/>
+            </w:pPr>
+            <w:r>
+              <w:t>Plan de Gestión de la Configuración</w:t>
+            </w:r>
+          </w:p>
+        </w:tc>
+      </w:tr>
+      <w:tr>
+        <w:tc>
+          <w:tcPr>
+            <w:tcW w:w="1959" w:type="dxa"/>
+            <w:tcBorders>
+              <w:top w:val="single" w:sz="8" w:space="0" w:color="8E7CC3"/>
+              <w:left w:val="single" w:sz="8" w:space="0" w:color="8E7CC3"/>
+              <w:bottom w:val="single" w:sz="8" w:space="0" w:color="8E7CC3"/>
+              <w:right w:val="single" w:sz="8" w:space="0" w:color="8E7CC3"/>
+            </w:tcBorders>
+            <w:shd w:val="clear" w:color="auto" w:fill="D9D2E9"/>
+            <w:tcMar>
+              <w:top w:w="100" w:type="dxa"/>
+              <w:left w:w="100" w:type="dxa"/>
+              <w:bottom w:w="100" w:type="dxa"/>
+              <w:right w:w="100" w:type="dxa"/>
+            </w:tcMar>
+          </w:tcPr>
+          <w:p>
+            <w:pPr>
+              <w:widowControl w:val="0"/>
+              <w:spacing w:line="240" w:lineRule="auto"/>
+              <w:rPr>
+                <w:b/>
+              </w:rPr>
+            </w:pPr>
+            <w:r>
+              <w:rPr>
+                <w:b/>
+              </w:rPr>
+              <w:t>Salidas</w:t>
+            </w:r>
+          </w:p>
+        </w:tc>
+        <w:tc>
+          <w:tcPr>
+            <w:tcW w:w="5616" w:type="dxa"/>
+            <w:tcBorders>
+              <w:top w:val="single" w:sz="8" w:space="0" w:color="8E7CC3"/>
+              <w:left w:val="single" w:sz="8" w:space="0" w:color="8E7CC3"/>
+              <w:bottom w:val="single" w:sz="8" w:space="0" w:color="8E7CC3"/>
+              <w:right w:val="single" w:sz="8" w:space="0" w:color="8E7CC3"/>
+            </w:tcBorders>
+            <w:shd w:val="clear" w:color="auto" w:fill="auto"/>
+            <w:tcMar>
+              <w:top w:w="100" w:type="dxa"/>
+              <w:left w:w="100" w:type="dxa"/>
+              <w:bottom w:w="100" w:type="dxa"/>
+              <w:right w:w="100" w:type="dxa"/>
+            </w:tcMar>
+          </w:tcPr>
+          <w:p>
+            <w:pPr>
+              <w:widowControl w:val="0"/>
+              <w:numPr>
+                <w:ilvl w:val="0"/>
+                <w:numId w:val="23"/>
+              </w:numPr>
+              <w:spacing w:line="240" w:lineRule="auto"/>
+              <w:contextualSpacing/>
+            </w:pPr>
+            <w:r>
+              <w:t xml:space="preserve">Nombre de </w:t>
+            </w:r>
+            <w:r>
+              <w:t>la herramienta</w:t>
+            </w:r>
+          </w:p>
+          <w:p>
+            <w:pPr>
+              <w:widowControl w:val="0"/>
+              <w:numPr>
+                <w:ilvl w:val="0"/>
+                <w:numId w:val="23"/>
+              </w:numPr>
+              <w:spacing w:line="240" w:lineRule="auto"/>
+              <w:contextualSpacing/>
+            </w:pPr>
+            <w:r>
+              <w:t>Versión que se está usando</w:t>
+            </w:r>
+          </w:p>
+          <w:p>
+            <w:pPr>
+              <w:widowControl w:val="0"/>
+              <w:numPr>
+                <w:ilvl w:val="0"/>
+                <w:numId w:val="23"/>
+              </w:numPr>
+              <w:spacing w:line="240" w:lineRule="auto"/>
+              <w:contextualSpacing/>
+            </w:pPr>
+            <w:r>
+              <w:t>Descripción de la herramienta</w:t>
+            </w:r>
+          </w:p>
+          <w:p>
+            <w:pPr>
+              <w:widowControl w:val="0"/>
+              <w:numPr>
+                <w:ilvl w:val="0"/>
+                <w:numId w:val="23"/>
+              </w:numPr>
+              <w:spacing w:line="240" w:lineRule="auto"/>
+              <w:contextualSpacing/>
+            </w:pPr>
+            <w:r>
+              <w:t>Propósito del uso de la herramienta</w:t>
+            </w:r>
+            <w:bookmarkStart w:id="15" w:name="_GoBack"/>
+            <w:bookmarkEnd w:id="15"/>
+          </w:p>
+        </w:tc>
+      </w:tr>
+    </w:tbl>
+    <w:p>
+      <w:pPr>
+        <w:spacing w:before="120"/>
+        <w:jc w:val="center"/>
+      </w:pPr>
+      <w:r>
+        <w:rPr>
+          <w:b/>
+        </w:rPr>
+        <w:t>Tabla 4</w:t>
+      </w:r>
+      <w:r>
+        <w:rPr>
+          <w:b/>
+        </w:rPr>
+        <w:t>6</w:t>
+      </w:r>
+      <w:r>
+        <w:rPr>
+          <w:b/>
+        </w:rPr>
+        <w:t>.</w:t>
+      </w:r>
+      <w:r>
+        <w:t xml:space="preserve"> Reporte de Auditoría 0</w:t>
+      </w:r>
+      <w:r>
+        <w:t>7</w:t>
+      </w:r>
     </w:p>
     <w:p>
       <w:pPr>
@@ -46556,7 +47055,7 @@
               <w:noProof/>
               <w:color w:val="666666"/>
             </w:rPr>
-            <w:t>36</w:t>
+            <w:t>35</w:t>
           </w:r>
           <w:r>
             <w:rPr>

</xml_diff>

<commit_message>
reporte de auditoría 08
</commit_message>
<xml_diff>
--- a/Documentos/PGC.docx
+++ b/Documentos/PGC.docx
@@ -46848,8 +46848,6 @@
             <w:r>
               <w:t>Propósito del uso de la herramienta</w:t>
             </w:r>
-            <w:bookmarkStart w:id="15" w:name="_GoBack"/>
-            <w:bookmarkEnd w:id="15"/>
           </w:p>
         </w:tc>
       </w:tr>
@@ -46883,6 +46881,484 @@
       <w:r>
         <w:t>7</w:t>
       </w:r>
+    </w:p>
+    <w:p>
+      <w:pPr>
+        <w:spacing w:before="120"/>
+        <w:jc w:val="center"/>
+      </w:pPr>
+    </w:p>
+    <w:p>
+      <w:pPr>
+        <w:spacing w:before="120"/>
+        <w:jc w:val="center"/>
+      </w:pPr>
+    </w:p>
+    <w:tbl>
+      <w:tblPr>
+        <w:tblStyle w:val="affff5"/>
+        <w:tblW w:w="7575" w:type="dxa"/>
+        <w:tblInd w:w="835" w:type="dxa"/>
+        <w:tblBorders>
+          <w:top w:val="single" w:sz="8" w:space="0" w:color="000000"/>
+          <w:left w:val="single" w:sz="8" w:space="0" w:color="000000"/>
+          <w:bottom w:val="single" w:sz="8" w:space="0" w:color="000000"/>
+          <w:right w:val="single" w:sz="8" w:space="0" w:color="000000"/>
+          <w:insideH w:val="single" w:sz="8" w:space="0" w:color="000000"/>
+          <w:insideV w:val="single" w:sz="8" w:space="0" w:color="000000"/>
+        </w:tblBorders>
+        <w:tblLayout w:type="fixed"/>
+        <w:tblLook w:val="0600" w:firstRow="0" w:lastRow="0" w:firstColumn="0" w:lastColumn="0" w:noHBand="1" w:noVBand="1"/>
+      </w:tblPr>
+      <w:tblGrid>
+        <w:gridCol w:w="1959"/>
+        <w:gridCol w:w="5616"/>
+      </w:tblGrid>
+      <w:tr>
+        <w:tc>
+          <w:tcPr>
+            <w:tcW w:w="1959" w:type="dxa"/>
+            <w:tcBorders>
+              <w:top w:val="single" w:sz="8" w:space="0" w:color="8E7CC3"/>
+              <w:left w:val="single" w:sz="8" w:space="0" w:color="8E7CC3"/>
+              <w:bottom w:val="single" w:sz="8" w:space="0" w:color="8E7CC3"/>
+              <w:right w:val="single" w:sz="8" w:space="0" w:color="8E7CC3"/>
+            </w:tcBorders>
+            <w:shd w:val="clear" w:color="auto" w:fill="D9D2E9"/>
+            <w:tcMar>
+              <w:top w:w="100" w:type="dxa"/>
+              <w:left w:w="100" w:type="dxa"/>
+              <w:bottom w:w="100" w:type="dxa"/>
+              <w:right w:w="100" w:type="dxa"/>
+            </w:tcMar>
+          </w:tcPr>
+          <w:p>
+            <w:pPr>
+              <w:widowControl w:val="0"/>
+              <w:spacing w:line="240" w:lineRule="auto"/>
+              <w:rPr>
+                <w:b/>
+              </w:rPr>
+            </w:pPr>
+            <w:r>
+              <w:rPr>
+                <w:b/>
+              </w:rPr>
+              <w:t>ID_Reporte</w:t>
+            </w:r>
+          </w:p>
+        </w:tc>
+        <w:tc>
+          <w:tcPr>
+            <w:tcW w:w="5616" w:type="dxa"/>
+            <w:tcBorders>
+              <w:top w:val="single" w:sz="8" w:space="0" w:color="8E7CC3"/>
+              <w:left w:val="single" w:sz="8" w:space="0" w:color="8E7CC3"/>
+              <w:bottom w:val="single" w:sz="8" w:space="0" w:color="8E7CC3"/>
+              <w:right w:val="single" w:sz="8" w:space="0" w:color="8E7CC3"/>
+            </w:tcBorders>
+            <w:shd w:val="clear" w:color="auto" w:fill="auto"/>
+            <w:tcMar>
+              <w:top w:w="100" w:type="dxa"/>
+              <w:left w:w="100" w:type="dxa"/>
+              <w:bottom w:w="100" w:type="dxa"/>
+              <w:right w:w="100" w:type="dxa"/>
+            </w:tcMar>
+          </w:tcPr>
+          <w:p>
+            <w:pPr>
+              <w:widowControl w:val="0"/>
+              <w:spacing w:line="240" w:lineRule="auto"/>
+            </w:pPr>
+            <w:r>
+              <w:t>RAC_00</w:t>
+            </w:r>
+            <w:r>
+              <w:t>8</w:t>
+            </w:r>
+          </w:p>
+        </w:tc>
+      </w:tr>
+      <w:tr>
+        <w:tc>
+          <w:tcPr>
+            <w:tcW w:w="1959" w:type="dxa"/>
+            <w:tcBorders>
+              <w:top w:val="single" w:sz="8" w:space="0" w:color="8E7CC3"/>
+              <w:left w:val="single" w:sz="8" w:space="0" w:color="8E7CC3"/>
+              <w:bottom w:val="single" w:sz="8" w:space="0" w:color="8E7CC3"/>
+              <w:right w:val="single" w:sz="8" w:space="0" w:color="8E7CC3"/>
+            </w:tcBorders>
+            <w:shd w:val="clear" w:color="auto" w:fill="D9D2E9"/>
+            <w:tcMar>
+              <w:top w:w="100" w:type="dxa"/>
+              <w:left w:w="100" w:type="dxa"/>
+              <w:bottom w:w="100" w:type="dxa"/>
+              <w:right w:w="100" w:type="dxa"/>
+            </w:tcMar>
+          </w:tcPr>
+          <w:p>
+            <w:pPr>
+              <w:widowControl w:val="0"/>
+              <w:spacing w:line="240" w:lineRule="auto"/>
+              <w:rPr>
+                <w:b/>
+              </w:rPr>
+            </w:pPr>
+            <w:r>
+              <w:rPr>
+                <w:b/>
+              </w:rPr>
+              <w:t>Tipo de Reporte</w:t>
+            </w:r>
+          </w:p>
+        </w:tc>
+        <w:tc>
+          <w:tcPr>
+            <w:tcW w:w="5616" w:type="dxa"/>
+            <w:tcBorders>
+              <w:top w:val="single" w:sz="8" w:space="0" w:color="8E7CC3"/>
+              <w:left w:val="single" w:sz="8" w:space="0" w:color="8E7CC3"/>
+              <w:bottom w:val="single" w:sz="8" w:space="0" w:color="8E7CC3"/>
+              <w:right w:val="single" w:sz="8" w:space="0" w:color="8E7CC3"/>
+            </w:tcBorders>
+            <w:shd w:val="clear" w:color="auto" w:fill="auto"/>
+            <w:tcMar>
+              <w:top w:w="100" w:type="dxa"/>
+              <w:left w:w="100" w:type="dxa"/>
+              <w:bottom w:w="100" w:type="dxa"/>
+              <w:right w:w="100" w:type="dxa"/>
+            </w:tcMar>
+          </w:tcPr>
+          <w:p>
+            <w:pPr>
+              <w:widowControl w:val="0"/>
+              <w:spacing w:line="240" w:lineRule="auto"/>
+            </w:pPr>
+            <w:r>
+              <w:t>Físico</w:t>
+            </w:r>
+          </w:p>
+        </w:tc>
+      </w:tr>
+      <w:tr>
+        <w:tc>
+          <w:tcPr>
+            <w:tcW w:w="1959" w:type="dxa"/>
+            <w:tcBorders>
+              <w:top w:val="single" w:sz="8" w:space="0" w:color="8E7CC3"/>
+              <w:left w:val="single" w:sz="8" w:space="0" w:color="8E7CC3"/>
+              <w:bottom w:val="single" w:sz="8" w:space="0" w:color="8E7CC3"/>
+              <w:right w:val="single" w:sz="8" w:space="0" w:color="8E7CC3"/>
+            </w:tcBorders>
+            <w:shd w:val="clear" w:color="auto" w:fill="D9D2E9"/>
+            <w:tcMar>
+              <w:top w:w="100" w:type="dxa"/>
+              <w:left w:w="100" w:type="dxa"/>
+              <w:bottom w:w="100" w:type="dxa"/>
+              <w:right w:w="100" w:type="dxa"/>
+            </w:tcMar>
+          </w:tcPr>
+          <w:p>
+            <w:pPr>
+              <w:widowControl w:val="0"/>
+              <w:spacing w:line="240" w:lineRule="auto"/>
+              <w:rPr>
+                <w:b/>
+              </w:rPr>
+            </w:pPr>
+            <w:r>
+              <w:rPr>
+                <w:b/>
+              </w:rPr>
+              <w:t>Título</w:t>
+            </w:r>
+          </w:p>
+        </w:tc>
+        <w:tc>
+          <w:tcPr>
+            <w:tcW w:w="5616" w:type="dxa"/>
+            <w:tcBorders>
+              <w:top w:val="single" w:sz="8" w:space="0" w:color="8E7CC3"/>
+              <w:left w:val="single" w:sz="8" w:space="0" w:color="8E7CC3"/>
+              <w:bottom w:val="single" w:sz="8" w:space="0" w:color="8E7CC3"/>
+              <w:right w:val="single" w:sz="8" w:space="0" w:color="8E7CC3"/>
+            </w:tcBorders>
+            <w:shd w:val="clear" w:color="auto" w:fill="auto"/>
+            <w:tcMar>
+              <w:top w:w="100" w:type="dxa"/>
+              <w:left w:w="100" w:type="dxa"/>
+              <w:bottom w:w="100" w:type="dxa"/>
+              <w:right w:w="100" w:type="dxa"/>
+            </w:tcMar>
+          </w:tcPr>
+          <w:p>
+            <w:pPr>
+              <w:widowControl w:val="0"/>
+              <w:spacing w:line="240" w:lineRule="auto"/>
+            </w:pPr>
+            <w:r>
+              <w:t xml:space="preserve">Listado de </w:t>
+            </w:r>
+            <w:r>
+              <w:t>librerías</w:t>
+            </w:r>
+          </w:p>
+        </w:tc>
+      </w:tr>
+      <w:tr>
+        <w:tc>
+          <w:tcPr>
+            <w:tcW w:w="1959" w:type="dxa"/>
+            <w:tcBorders>
+              <w:top w:val="single" w:sz="8" w:space="0" w:color="8E7CC3"/>
+              <w:left w:val="single" w:sz="8" w:space="0" w:color="8E7CC3"/>
+              <w:bottom w:val="single" w:sz="8" w:space="0" w:color="8E7CC3"/>
+              <w:right w:val="single" w:sz="8" w:space="0" w:color="8E7CC3"/>
+            </w:tcBorders>
+            <w:shd w:val="clear" w:color="auto" w:fill="D9D2E9"/>
+            <w:tcMar>
+              <w:top w:w="100" w:type="dxa"/>
+              <w:left w:w="100" w:type="dxa"/>
+              <w:bottom w:w="100" w:type="dxa"/>
+              <w:right w:w="100" w:type="dxa"/>
+            </w:tcMar>
+          </w:tcPr>
+          <w:p>
+            <w:pPr>
+              <w:widowControl w:val="0"/>
+              <w:spacing w:line="240" w:lineRule="auto"/>
+              <w:rPr>
+                <w:b/>
+              </w:rPr>
+            </w:pPr>
+            <w:r>
+              <w:rPr>
+                <w:b/>
+              </w:rPr>
+              <w:t>Propósito</w:t>
+            </w:r>
+          </w:p>
+        </w:tc>
+        <w:tc>
+          <w:tcPr>
+            <w:tcW w:w="5616" w:type="dxa"/>
+            <w:tcBorders>
+              <w:top w:val="single" w:sz="8" w:space="0" w:color="8E7CC3"/>
+              <w:left w:val="single" w:sz="8" w:space="0" w:color="8E7CC3"/>
+              <w:bottom w:val="single" w:sz="8" w:space="0" w:color="8E7CC3"/>
+              <w:right w:val="single" w:sz="8" w:space="0" w:color="8E7CC3"/>
+            </w:tcBorders>
+            <w:shd w:val="clear" w:color="auto" w:fill="auto"/>
+            <w:tcMar>
+              <w:top w:w="100" w:type="dxa"/>
+              <w:left w:w="100" w:type="dxa"/>
+              <w:bottom w:w="100" w:type="dxa"/>
+              <w:right w:w="100" w:type="dxa"/>
+            </w:tcMar>
+          </w:tcPr>
+          <w:p>
+            <w:pPr>
+              <w:widowControl w:val="0"/>
+              <w:spacing w:line="240" w:lineRule="auto"/>
+            </w:pPr>
+            <w:r>
+              <w:t xml:space="preserve">Le brinda al auditor un listado de </w:t>
+            </w:r>
+            <w:r>
+              <w:t>las librerías que utiliza la empresa, para que el auditor pueda verificar si están siendo utilizadas según lo establece el plan de gestión de configuración.</w:t>
+            </w:r>
+          </w:p>
+        </w:tc>
+      </w:tr>
+      <w:tr>
+        <w:tc>
+          <w:tcPr>
+            <w:tcW w:w="1959" w:type="dxa"/>
+            <w:tcBorders>
+              <w:top w:val="single" w:sz="8" w:space="0" w:color="8E7CC3"/>
+              <w:left w:val="single" w:sz="8" w:space="0" w:color="8E7CC3"/>
+              <w:bottom w:val="single" w:sz="8" w:space="0" w:color="8E7CC3"/>
+              <w:right w:val="single" w:sz="8" w:space="0" w:color="8E7CC3"/>
+            </w:tcBorders>
+            <w:shd w:val="clear" w:color="auto" w:fill="D9D2E9"/>
+            <w:tcMar>
+              <w:top w:w="100" w:type="dxa"/>
+              <w:left w:w="100" w:type="dxa"/>
+              <w:bottom w:w="100" w:type="dxa"/>
+              <w:right w:w="100" w:type="dxa"/>
+            </w:tcMar>
+          </w:tcPr>
+          <w:p>
+            <w:pPr>
+              <w:widowControl w:val="0"/>
+              <w:spacing w:line="240" w:lineRule="auto"/>
+              <w:rPr>
+                <w:b/>
+              </w:rPr>
+            </w:pPr>
+            <w:r>
+              <w:rPr>
+                <w:b/>
+              </w:rPr>
+              <w:t>Entradas</w:t>
+            </w:r>
+          </w:p>
+        </w:tc>
+        <w:tc>
+          <w:tcPr>
+            <w:tcW w:w="5616" w:type="dxa"/>
+            <w:tcBorders>
+              <w:top w:val="single" w:sz="8" w:space="0" w:color="8E7CC3"/>
+              <w:left w:val="single" w:sz="8" w:space="0" w:color="8E7CC3"/>
+              <w:bottom w:val="single" w:sz="8" w:space="0" w:color="8E7CC3"/>
+              <w:right w:val="single" w:sz="8" w:space="0" w:color="8E7CC3"/>
+            </w:tcBorders>
+            <w:shd w:val="clear" w:color="auto" w:fill="auto"/>
+            <w:tcMar>
+              <w:top w:w="100" w:type="dxa"/>
+              <w:left w:w="100" w:type="dxa"/>
+              <w:bottom w:w="100" w:type="dxa"/>
+              <w:right w:w="100" w:type="dxa"/>
+            </w:tcMar>
+          </w:tcPr>
+          <w:p>
+            <w:pPr>
+              <w:widowControl w:val="0"/>
+              <w:numPr>
+                <w:ilvl w:val="0"/>
+                <w:numId w:val="15"/>
+              </w:numPr>
+              <w:spacing w:line="240" w:lineRule="auto"/>
+              <w:contextualSpacing/>
+            </w:pPr>
+            <w:r>
+              <w:t>Plan de Gestión de la Configuración</w:t>
+            </w:r>
+          </w:p>
+        </w:tc>
+      </w:tr>
+      <w:tr>
+        <w:tc>
+          <w:tcPr>
+            <w:tcW w:w="1959" w:type="dxa"/>
+            <w:tcBorders>
+              <w:top w:val="single" w:sz="8" w:space="0" w:color="8E7CC3"/>
+              <w:left w:val="single" w:sz="8" w:space="0" w:color="8E7CC3"/>
+              <w:bottom w:val="single" w:sz="8" w:space="0" w:color="8E7CC3"/>
+              <w:right w:val="single" w:sz="8" w:space="0" w:color="8E7CC3"/>
+            </w:tcBorders>
+            <w:shd w:val="clear" w:color="auto" w:fill="D9D2E9"/>
+            <w:tcMar>
+              <w:top w:w="100" w:type="dxa"/>
+              <w:left w:w="100" w:type="dxa"/>
+              <w:bottom w:w="100" w:type="dxa"/>
+              <w:right w:w="100" w:type="dxa"/>
+            </w:tcMar>
+          </w:tcPr>
+          <w:p>
+            <w:pPr>
+              <w:widowControl w:val="0"/>
+              <w:spacing w:line="240" w:lineRule="auto"/>
+              <w:rPr>
+                <w:b/>
+              </w:rPr>
+            </w:pPr>
+            <w:r>
+              <w:rPr>
+                <w:b/>
+              </w:rPr>
+              <w:t>Salidas</w:t>
+            </w:r>
+          </w:p>
+        </w:tc>
+        <w:tc>
+          <w:tcPr>
+            <w:tcW w:w="5616" w:type="dxa"/>
+            <w:tcBorders>
+              <w:top w:val="single" w:sz="8" w:space="0" w:color="8E7CC3"/>
+              <w:left w:val="single" w:sz="8" w:space="0" w:color="8E7CC3"/>
+              <w:bottom w:val="single" w:sz="8" w:space="0" w:color="8E7CC3"/>
+              <w:right w:val="single" w:sz="8" w:space="0" w:color="8E7CC3"/>
+            </w:tcBorders>
+            <w:shd w:val="clear" w:color="auto" w:fill="auto"/>
+            <w:tcMar>
+              <w:top w:w="100" w:type="dxa"/>
+              <w:left w:w="100" w:type="dxa"/>
+              <w:bottom w:w="100" w:type="dxa"/>
+              <w:right w:w="100" w:type="dxa"/>
+            </w:tcMar>
+          </w:tcPr>
+          <w:p>
+            <w:pPr>
+              <w:widowControl w:val="0"/>
+              <w:numPr>
+                <w:ilvl w:val="0"/>
+                <w:numId w:val="23"/>
+              </w:numPr>
+              <w:spacing w:line="240" w:lineRule="auto"/>
+              <w:contextualSpacing/>
+            </w:pPr>
+            <w:r>
+              <w:t>Nombre de la librería</w:t>
+            </w:r>
+          </w:p>
+          <w:p>
+            <w:pPr>
+              <w:widowControl w:val="0"/>
+              <w:numPr>
+                <w:ilvl w:val="0"/>
+                <w:numId w:val="23"/>
+              </w:numPr>
+              <w:spacing w:line="240" w:lineRule="auto"/>
+              <w:contextualSpacing/>
+            </w:pPr>
+            <w:r>
+              <w:t>Descripción</w:t>
+            </w:r>
+          </w:p>
+          <w:p>
+            <w:pPr>
+              <w:widowControl w:val="0"/>
+              <w:numPr>
+                <w:ilvl w:val="0"/>
+                <w:numId w:val="23"/>
+              </w:numPr>
+              <w:spacing w:line="240" w:lineRule="auto"/>
+              <w:contextualSpacing/>
+            </w:pPr>
+            <w:r>
+              <w:t>Bibliotecario</w:t>
+            </w:r>
+            <w:bookmarkStart w:id="15" w:name="_GoBack"/>
+            <w:bookmarkEnd w:id="15"/>
+          </w:p>
+        </w:tc>
+      </w:tr>
+    </w:tbl>
+    <w:p>
+      <w:pPr>
+        <w:spacing w:before="120"/>
+        <w:jc w:val="center"/>
+      </w:pPr>
+      <w:r>
+        <w:rPr>
+          <w:b/>
+        </w:rPr>
+        <w:t>Tabla 46.</w:t>
+      </w:r>
+      <w:r>
+        <w:t xml:space="preserve"> Reporte de Auditoría 0</w:t>
+      </w:r>
+      <w:r>
+        <w:t>8</w:t>
+      </w:r>
+    </w:p>
+    <w:p>
+      <w:pPr>
+        <w:spacing w:before="120"/>
+        <w:jc w:val="center"/>
+      </w:pPr>
     </w:p>
     <w:p>
       <w:pPr>

</xml_diff>

<commit_message>
modificando colores del esquema de librerías del PGC
</commit_message>
<xml_diff>
--- a/Documentos/PGC.docx
+++ b/Documentos/PGC.docx
@@ -246,7 +246,7 @@
       </w:tblGrid>
       <w:tr>
         <w:trPr>
-          <w:trHeight w:val="580"/>
+          <w:trHeight w:val="344"/>
         </w:trPr>
         <w:tc>
           <w:tcPr>
@@ -379,7 +379,7 @@
       </w:tr>
       <w:tr>
         <w:trPr>
-          <w:trHeight w:val="840"/>
+          <w:trHeight w:val="450"/>
         </w:trPr>
         <w:tc>
           <w:tcPr>
@@ -516,6 +516,140 @@
               <w:t>Alferez</w:t>
             </w:r>
             <w:proofErr w:type="spellEnd"/>
+          </w:p>
+        </w:tc>
+      </w:tr>
+      <w:tr>
+        <w:trPr>
+          <w:trHeight w:val="413"/>
+        </w:trPr>
+        <w:tc>
+          <w:tcPr>
+            <w:tcW w:w="2176" w:type="dxa"/>
+            <w:tcBorders>
+              <w:top w:val="single" w:sz="8" w:space="0" w:color="8E7CC3"/>
+              <w:left w:val="single" w:sz="8" w:space="0" w:color="8E7CC3"/>
+              <w:bottom w:val="single" w:sz="8" w:space="0" w:color="8E7CC3"/>
+              <w:right w:val="single" w:sz="8" w:space="0" w:color="8E7CC3"/>
+            </w:tcBorders>
+            <w:shd w:val="clear" w:color="auto" w:fill="auto"/>
+            <w:tcMar>
+              <w:left w:w="60" w:type="dxa"/>
+            </w:tcMar>
+          </w:tcPr>
+          <w:p>
+            <w:pPr>
+              <w:spacing w:after="120"/>
+              <w:jc w:val="both"/>
+              <w:rPr>
+                <w:sz w:val="24"/>
+                <w:szCs w:val="24"/>
+              </w:rPr>
+            </w:pPr>
+            <w:r>
+              <w:rPr>
+                <w:sz w:val="24"/>
+                <w:szCs w:val="24"/>
+              </w:rPr>
+              <w:t xml:space="preserve"> 02/05/2018</w:t>
+            </w:r>
+          </w:p>
+        </w:tc>
+        <w:tc>
+          <w:tcPr>
+            <w:tcW w:w="1125" w:type="dxa"/>
+            <w:tcBorders>
+              <w:top w:val="single" w:sz="8" w:space="0" w:color="8E7CC3"/>
+              <w:left w:val="single" w:sz="8" w:space="0" w:color="8E7CC3"/>
+              <w:bottom w:val="single" w:sz="8" w:space="0" w:color="8E7CC3"/>
+              <w:right w:val="single" w:sz="8" w:space="0" w:color="8E7CC3"/>
+            </w:tcBorders>
+            <w:shd w:val="clear" w:color="auto" w:fill="auto"/>
+            <w:tcMar>
+              <w:left w:w="97" w:type="dxa"/>
+            </w:tcMar>
+          </w:tcPr>
+          <w:p>
+            <w:pPr>
+              <w:spacing w:after="120"/>
+              <w:jc w:val="both"/>
+              <w:rPr>
+                <w:sz w:val="24"/>
+                <w:szCs w:val="24"/>
+              </w:rPr>
+            </w:pPr>
+            <w:r>
+              <w:rPr>
+                <w:sz w:val="24"/>
+                <w:szCs w:val="24"/>
+              </w:rPr>
+              <w:t>0.1.5</w:t>
+            </w:r>
+          </w:p>
+        </w:tc>
+        <w:tc>
+          <w:tcPr>
+            <w:tcW w:w="3420" w:type="dxa"/>
+            <w:tcBorders>
+              <w:top w:val="single" w:sz="8" w:space="0" w:color="8E7CC3"/>
+              <w:left w:val="single" w:sz="8" w:space="0" w:color="8E7CC3"/>
+              <w:bottom w:val="single" w:sz="8" w:space="0" w:color="8E7CC3"/>
+              <w:right w:val="single" w:sz="8" w:space="0" w:color="8E7CC3"/>
+            </w:tcBorders>
+            <w:shd w:val="clear" w:color="auto" w:fill="auto"/>
+            <w:tcMar>
+              <w:left w:w="97" w:type="dxa"/>
+            </w:tcMar>
+          </w:tcPr>
+          <w:p>
+            <w:pPr>
+              <w:spacing w:after="120"/>
+              <w:jc w:val="both"/>
+              <w:rPr>
+                <w:sz w:val="24"/>
+                <w:szCs w:val="24"/>
+              </w:rPr>
+            </w:pPr>
+            <w:r>
+              <w:rPr>
+                <w:color w:val="000000"/>
+                <w:sz w:val="24"/>
+                <w:szCs w:val="24"/>
+              </w:rPr>
+              <w:t>Políticas, directrices y procedimientos</w:t>
+            </w:r>
+          </w:p>
+        </w:tc>
+        <w:tc>
+          <w:tcPr>
+            <w:tcW w:w="2145" w:type="dxa"/>
+            <w:tcBorders>
+              <w:top w:val="single" w:sz="8" w:space="0" w:color="8E7CC3"/>
+              <w:left w:val="single" w:sz="8" w:space="0" w:color="8E7CC3"/>
+              <w:bottom w:val="single" w:sz="8" w:space="0" w:color="8E7CC3"/>
+              <w:right w:val="single" w:sz="8" w:space="0" w:color="8E7CC3"/>
+            </w:tcBorders>
+            <w:shd w:val="clear" w:color="auto" w:fill="auto"/>
+            <w:tcMar>
+              <w:left w:w="97" w:type="dxa"/>
+            </w:tcMar>
+          </w:tcPr>
+          <w:p>
+            <w:pPr>
+              <w:spacing w:after="120"/>
+              <w:jc w:val="both"/>
+              <w:rPr>
+                <w:sz w:val="24"/>
+                <w:szCs w:val="24"/>
+              </w:rPr>
+            </w:pPr>
+            <w:r>
+              <w:rPr>
+                <w:sz w:val="24"/>
+                <w:szCs w:val="24"/>
+              </w:rPr>
+              <w:t>Atria Casiano</w:t>
+            </w:r>
           </w:p>
         </w:tc>
       </w:tr>
@@ -548,10 +682,11 @@
             </w:pPr>
             <w:r>
               <w:rPr>
-                <w:sz w:val="24"/>
-                <w:szCs w:val="24"/>
-              </w:rPr>
-              <w:t xml:space="preserve"> 02/05/2018</w:t>
+                <w:color w:val="000000"/>
+                <w:sz w:val="24"/>
+                <w:szCs w:val="24"/>
+              </w:rPr>
+              <w:t>04/05/2018</w:t>
             </w:r>
           </w:p>
         </w:tc>
@@ -580,10 +715,11 @@
             </w:pPr>
             <w:r>
               <w:rPr>
-                <w:sz w:val="24"/>
-                <w:szCs w:val="24"/>
-              </w:rPr>
-              <w:t>0.1.5</w:t>
+                <w:color w:val="000000"/>
+                <w:sz w:val="24"/>
+                <w:szCs w:val="24"/>
+              </w:rPr>
+              <w:t>0.2</w:t>
             </w:r>
           </w:p>
         </w:tc>
@@ -616,7 +752,7 @@
                 <w:sz w:val="24"/>
                 <w:szCs w:val="24"/>
               </w:rPr>
-              <w:t>Políticas, directrices y procedimientos</w:t>
+              <w:t>Modificaciones e Identificación</w:t>
             </w:r>
           </w:p>
         </w:tc>
@@ -645,11 +781,22 @@
             </w:pPr>
             <w:r>
               <w:rPr>
-                <w:sz w:val="24"/>
-                <w:szCs w:val="24"/>
-              </w:rPr>
-              <w:t>Atria Casiano</w:t>
-            </w:r>
+                <w:color w:val="000000"/>
+                <w:sz w:val="24"/>
+                <w:szCs w:val="24"/>
+              </w:rPr>
+              <w:t xml:space="preserve">Bryan </w:t>
+            </w:r>
+            <w:proofErr w:type="spellStart"/>
+            <w:r>
+              <w:rPr>
+                <w:color w:val="000000"/>
+                <w:sz w:val="24"/>
+                <w:szCs w:val="24"/>
+              </w:rPr>
+              <w:t>Alferez</w:t>
+            </w:r>
+            <w:proofErr w:type="spellEnd"/>
           </w:p>
         </w:tc>
       </w:tr>
@@ -682,11 +829,10 @@
             </w:pPr>
             <w:r>
               <w:rPr>
-                <w:color w:val="000000"/>
-                <w:sz w:val="24"/>
-                <w:szCs w:val="24"/>
-              </w:rPr>
-              <w:t>04/05/2018</w:t>
+                <w:sz w:val="24"/>
+                <w:szCs w:val="24"/>
+              </w:rPr>
+              <w:t xml:space="preserve"> 20/05/2018</w:t>
             </w:r>
           </w:p>
         </w:tc>
@@ -715,11 +861,10 @@
             </w:pPr>
             <w:r>
               <w:rPr>
-                <w:color w:val="000000"/>
-                <w:sz w:val="24"/>
-                <w:szCs w:val="24"/>
-              </w:rPr>
-              <w:t>0.2</w:t>
+                <w:sz w:val="24"/>
+                <w:szCs w:val="24"/>
+              </w:rPr>
+              <w:t>0.2.5</w:t>
             </w:r>
           </w:p>
         </w:tc>
@@ -748,11 +893,10 @@
             </w:pPr>
             <w:r>
               <w:rPr>
-                <w:color w:val="000000"/>
-                <w:sz w:val="24"/>
-                <w:szCs w:val="24"/>
-              </w:rPr>
-              <w:t>Modificaciones e Identificación</w:t>
+                <w:sz w:val="24"/>
+                <w:szCs w:val="24"/>
+              </w:rPr>
+              <w:t>Corrección de la Nomenclatura y del calendario del PGC</w:t>
             </w:r>
           </w:p>
         </w:tc>
@@ -781,22 +925,11 @@
             </w:pPr>
             <w:r>
               <w:rPr>
-                <w:color w:val="000000"/>
-                <w:sz w:val="24"/>
-                <w:szCs w:val="24"/>
-              </w:rPr>
-              <w:t xml:space="preserve">Bryan </w:t>
-            </w:r>
-            <w:proofErr w:type="spellStart"/>
-            <w:r>
-              <w:rPr>
-                <w:color w:val="000000"/>
-                <w:sz w:val="24"/>
-                <w:szCs w:val="24"/>
-              </w:rPr>
-              <w:t>Alferez</w:t>
-            </w:r>
-            <w:proofErr w:type="spellEnd"/>
+                <w:sz w:val="24"/>
+                <w:szCs w:val="24"/>
+              </w:rPr>
+              <w:t xml:space="preserve"> Atria Casiano</w:t>
+            </w:r>
           </w:p>
         </w:tc>
       </w:tr>
@@ -832,7 +965,7 @@
                 <w:sz w:val="24"/>
                 <w:szCs w:val="24"/>
               </w:rPr>
-              <w:t xml:space="preserve"> 20/05/2018</w:t>
+              <w:t xml:space="preserve"> 23/05/2018</w:t>
             </w:r>
           </w:p>
         </w:tc>
@@ -864,7 +997,7 @@
                 <w:sz w:val="24"/>
                 <w:szCs w:val="24"/>
               </w:rPr>
-              <w:t>0.2.5</w:t>
+              <w:t xml:space="preserve">0.3 </w:t>
             </w:r>
           </w:p>
         </w:tc>
@@ -896,7 +1029,7 @@
                 <w:sz w:val="24"/>
                 <w:szCs w:val="24"/>
               </w:rPr>
-              <w:t>Corrección de la Nomenclatura y del calendario del PGC</w:t>
+              <w:t>Definición de Líneas Base</w:t>
             </w:r>
           </w:p>
         </w:tc>
@@ -965,7 +1098,7 @@
                 <w:sz w:val="24"/>
                 <w:szCs w:val="24"/>
               </w:rPr>
-              <w:t xml:space="preserve"> 23/05/2018</w:t>
+              <w:t xml:space="preserve"> 24/05/2018</w:t>
             </w:r>
           </w:p>
         </w:tc>
@@ -997,7 +1130,7 @@
                 <w:sz w:val="24"/>
                 <w:szCs w:val="24"/>
               </w:rPr>
-              <w:t xml:space="preserve">0.3 </w:t>
+              <w:t xml:space="preserve">0.4 </w:t>
             </w:r>
           </w:p>
         </w:tc>
@@ -1029,7 +1162,7 @@
                 <w:sz w:val="24"/>
                 <w:szCs w:val="24"/>
               </w:rPr>
-              <w:t>Definición de Líneas Base</w:t>
+              <w:t>Estructura de las librerías</w:t>
             </w:r>
           </w:p>
         </w:tc>
@@ -1061,7 +1194,7 @@
                 <w:sz w:val="24"/>
                 <w:szCs w:val="24"/>
               </w:rPr>
-              <w:t xml:space="preserve"> Atria Casiano</w:t>
+              <w:t>Atria Casiano</w:t>
             </w:r>
           </w:p>
         </w:tc>
@@ -1098,7 +1231,7 @@
                 <w:sz w:val="24"/>
                 <w:szCs w:val="24"/>
               </w:rPr>
-              <w:t xml:space="preserve"> 24/05/2018</w:t>
+              <w:t xml:space="preserve"> 25/05/2018</w:t>
             </w:r>
           </w:p>
         </w:tc>
@@ -1130,7 +1263,7 @@
                 <w:sz w:val="24"/>
                 <w:szCs w:val="24"/>
               </w:rPr>
-              <w:t xml:space="preserve">0.4 </w:t>
+              <w:t>0.4.5</w:t>
             </w:r>
           </w:p>
         </w:tc>
@@ -1162,7 +1295,7 @@
                 <w:sz w:val="24"/>
                 <w:szCs w:val="24"/>
               </w:rPr>
-              <w:t>Estructura de las librerías</w:t>
+              <w:t xml:space="preserve">Arreglos menores </w:t>
             </w:r>
           </w:p>
         </w:tc>
@@ -1194,7 +1327,23 @@
                 <w:sz w:val="24"/>
                 <w:szCs w:val="24"/>
               </w:rPr>
-              <w:t>Atria Casiano</w:t>
+              <w:t xml:space="preserve">Bryan </w:t>
+            </w:r>
+            <w:proofErr w:type="spellStart"/>
+            <w:r>
+              <w:rPr>
+                <w:sz w:val="24"/>
+                <w:szCs w:val="24"/>
+              </w:rPr>
+              <w:t>Alferez</w:t>
+            </w:r>
+            <w:proofErr w:type="spellEnd"/>
+            <w:r>
+              <w:rPr>
+                <w:sz w:val="24"/>
+                <w:szCs w:val="24"/>
+              </w:rPr>
+              <w:t xml:space="preserve"> </w:t>
             </w:r>
           </w:p>
         </w:tc>
@@ -1231,7 +1380,7 @@
                 <w:sz w:val="24"/>
                 <w:szCs w:val="24"/>
               </w:rPr>
-              <w:t xml:space="preserve"> 25/05/2018</w:t>
+              <w:t>31/05/2018</w:t>
             </w:r>
           </w:p>
         </w:tc>
@@ -1263,7 +1412,7 @@
                 <w:sz w:val="24"/>
                 <w:szCs w:val="24"/>
               </w:rPr>
-              <w:t>0.4.5</w:t>
+              <w:t>0.5</w:t>
             </w:r>
           </w:p>
         </w:tc>
@@ -1295,7 +1444,7 @@
                 <w:sz w:val="24"/>
                 <w:szCs w:val="24"/>
               </w:rPr>
-              <w:t xml:space="preserve">Arreglos menores </w:t>
+              <w:t>Formato de solicitud de cambio</w:t>
             </w:r>
           </w:p>
         </w:tc>
@@ -1327,6 +1476,414 @@
                 <w:sz w:val="24"/>
                 <w:szCs w:val="24"/>
               </w:rPr>
+              <w:t>Atria Casiano</w:t>
+            </w:r>
+          </w:p>
+        </w:tc>
+      </w:tr>
+      <w:tr>
+        <w:trPr>
+          <w:trHeight w:val="431"/>
+        </w:trPr>
+        <w:tc>
+          <w:tcPr>
+            <w:tcW w:w="2176" w:type="dxa"/>
+            <w:tcBorders>
+              <w:top w:val="single" w:sz="8" w:space="0" w:color="8E7CC3"/>
+              <w:left w:val="single" w:sz="8" w:space="0" w:color="8E7CC3"/>
+              <w:bottom w:val="single" w:sz="8" w:space="0" w:color="8E7CC3"/>
+              <w:right w:val="single" w:sz="8" w:space="0" w:color="8E7CC3"/>
+            </w:tcBorders>
+            <w:shd w:val="clear" w:color="auto" w:fill="auto"/>
+            <w:tcMar>
+              <w:left w:w="60" w:type="dxa"/>
+            </w:tcMar>
+          </w:tcPr>
+          <w:p>
+            <w:pPr>
+              <w:spacing w:after="120"/>
+              <w:jc w:val="both"/>
+              <w:rPr>
+                <w:sz w:val="24"/>
+                <w:szCs w:val="24"/>
+              </w:rPr>
+            </w:pPr>
+            <w:r>
+              <w:rPr>
+                <w:sz w:val="24"/>
+                <w:szCs w:val="24"/>
+              </w:rPr>
+              <w:t>01/05/2018</w:t>
+            </w:r>
+          </w:p>
+        </w:tc>
+        <w:tc>
+          <w:tcPr>
+            <w:tcW w:w="1125" w:type="dxa"/>
+            <w:tcBorders>
+              <w:top w:val="single" w:sz="8" w:space="0" w:color="8E7CC3"/>
+              <w:left w:val="single" w:sz="8" w:space="0" w:color="8E7CC3"/>
+              <w:bottom w:val="single" w:sz="8" w:space="0" w:color="8E7CC3"/>
+              <w:right w:val="single" w:sz="8" w:space="0" w:color="8E7CC3"/>
+            </w:tcBorders>
+            <w:shd w:val="clear" w:color="auto" w:fill="auto"/>
+            <w:tcMar>
+              <w:left w:w="97" w:type="dxa"/>
+            </w:tcMar>
+          </w:tcPr>
+          <w:p>
+            <w:pPr>
+              <w:spacing w:after="120"/>
+              <w:jc w:val="both"/>
+              <w:rPr>
+                <w:sz w:val="24"/>
+                <w:szCs w:val="24"/>
+              </w:rPr>
+            </w:pPr>
+            <w:r>
+              <w:rPr>
+                <w:sz w:val="24"/>
+                <w:szCs w:val="24"/>
+              </w:rPr>
+              <w:t>0.6.1</w:t>
+            </w:r>
+          </w:p>
+        </w:tc>
+        <w:tc>
+          <w:tcPr>
+            <w:tcW w:w="3420" w:type="dxa"/>
+            <w:tcBorders>
+              <w:top w:val="single" w:sz="8" w:space="0" w:color="8E7CC3"/>
+              <w:left w:val="single" w:sz="8" w:space="0" w:color="8E7CC3"/>
+              <w:bottom w:val="single" w:sz="8" w:space="0" w:color="8E7CC3"/>
+              <w:right w:val="single" w:sz="8" w:space="0" w:color="8E7CC3"/>
+            </w:tcBorders>
+            <w:shd w:val="clear" w:color="auto" w:fill="auto"/>
+            <w:tcMar>
+              <w:left w:w="97" w:type="dxa"/>
+            </w:tcMar>
+          </w:tcPr>
+          <w:p>
+            <w:pPr>
+              <w:spacing w:after="120"/>
+              <w:jc w:val="both"/>
+              <w:rPr>
+                <w:sz w:val="24"/>
+                <w:szCs w:val="24"/>
+              </w:rPr>
+            </w:pPr>
+            <w:r>
+              <w:rPr>
+                <w:sz w:val="24"/>
+                <w:szCs w:val="24"/>
+              </w:rPr>
+              <w:t>Ejemplo de solicitud 01</w:t>
+            </w:r>
+          </w:p>
+        </w:tc>
+        <w:tc>
+          <w:tcPr>
+            <w:tcW w:w="2145" w:type="dxa"/>
+            <w:tcBorders>
+              <w:top w:val="single" w:sz="8" w:space="0" w:color="8E7CC3"/>
+              <w:left w:val="single" w:sz="8" w:space="0" w:color="8E7CC3"/>
+              <w:bottom w:val="single" w:sz="8" w:space="0" w:color="8E7CC3"/>
+              <w:right w:val="single" w:sz="8" w:space="0" w:color="8E7CC3"/>
+            </w:tcBorders>
+            <w:shd w:val="clear" w:color="auto" w:fill="auto"/>
+            <w:tcMar>
+              <w:left w:w="97" w:type="dxa"/>
+            </w:tcMar>
+          </w:tcPr>
+          <w:p>
+            <w:pPr>
+              <w:spacing w:after="120"/>
+              <w:jc w:val="both"/>
+              <w:rPr>
+                <w:sz w:val="24"/>
+                <w:szCs w:val="24"/>
+              </w:rPr>
+            </w:pPr>
+            <w:r>
+              <w:rPr>
+                <w:sz w:val="24"/>
+                <w:szCs w:val="24"/>
+              </w:rPr>
+              <w:t>Atria Casiano</w:t>
+            </w:r>
+          </w:p>
+        </w:tc>
+      </w:tr>
+      <w:tr>
+        <w:trPr>
+          <w:trHeight w:val="395"/>
+        </w:trPr>
+        <w:tc>
+          <w:tcPr>
+            <w:tcW w:w="2176" w:type="dxa"/>
+            <w:tcBorders>
+              <w:top w:val="single" w:sz="8" w:space="0" w:color="8E7CC3"/>
+              <w:left w:val="single" w:sz="8" w:space="0" w:color="8E7CC3"/>
+              <w:bottom w:val="single" w:sz="8" w:space="0" w:color="8E7CC3"/>
+              <w:right w:val="single" w:sz="8" w:space="0" w:color="8E7CC3"/>
+            </w:tcBorders>
+            <w:shd w:val="clear" w:color="auto" w:fill="auto"/>
+            <w:tcMar>
+              <w:left w:w="60" w:type="dxa"/>
+            </w:tcMar>
+          </w:tcPr>
+          <w:p>
+            <w:pPr>
+              <w:spacing w:after="120"/>
+              <w:jc w:val="both"/>
+              <w:rPr>
+                <w:sz w:val="24"/>
+                <w:szCs w:val="24"/>
+              </w:rPr>
+            </w:pPr>
+            <w:r>
+              <w:rPr>
+                <w:sz w:val="24"/>
+                <w:szCs w:val="24"/>
+              </w:rPr>
+              <w:t>01/05/2018</w:t>
+            </w:r>
+          </w:p>
+        </w:tc>
+        <w:tc>
+          <w:tcPr>
+            <w:tcW w:w="1125" w:type="dxa"/>
+            <w:tcBorders>
+              <w:top w:val="single" w:sz="8" w:space="0" w:color="8E7CC3"/>
+              <w:left w:val="single" w:sz="8" w:space="0" w:color="8E7CC3"/>
+              <w:bottom w:val="single" w:sz="8" w:space="0" w:color="8E7CC3"/>
+              <w:right w:val="single" w:sz="8" w:space="0" w:color="8E7CC3"/>
+            </w:tcBorders>
+            <w:shd w:val="clear" w:color="auto" w:fill="auto"/>
+            <w:tcMar>
+              <w:left w:w="97" w:type="dxa"/>
+            </w:tcMar>
+          </w:tcPr>
+          <w:p>
+            <w:pPr>
+              <w:spacing w:after="120"/>
+              <w:jc w:val="both"/>
+              <w:rPr>
+                <w:sz w:val="24"/>
+                <w:szCs w:val="24"/>
+              </w:rPr>
+            </w:pPr>
+            <w:r>
+              <w:rPr>
+                <w:sz w:val="24"/>
+                <w:szCs w:val="24"/>
+              </w:rPr>
+              <w:t>0.6.2</w:t>
+            </w:r>
+          </w:p>
+        </w:tc>
+        <w:tc>
+          <w:tcPr>
+            <w:tcW w:w="3420" w:type="dxa"/>
+            <w:tcBorders>
+              <w:top w:val="single" w:sz="8" w:space="0" w:color="8E7CC3"/>
+              <w:left w:val="single" w:sz="8" w:space="0" w:color="8E7CC3"/>
+              <w:bottom w:val="single" w:sz="8" w:space="0" w:color="8E7CC3"/>
+              <w:right w:val="single" w:sz="8" w:space="0" w:color="8E7CC3"/>
+            </w:tcBorders>
+            <w:shd w:val="clear" w:color="auto" w:fill="auto"/>
+            <w:tcMar>
+              <w:left w:w="97" w:type="dxa"/>
+            </w:tcMar>
+          </w:tcPr>
+          <w:p>
+            <w:pPr>
+              <w:spacing w:after="120"/>
+              <w:jc w:val="both"/>
+              <w:rPr>
+                <w:sz w:val="24"/>
+                <w:szCs w:val="24"/>
+              </w:rPr>
+            </w:pPr>
+            <w:r>
+              <w:rPr>
+                <w:sz w:val="24"/>
+                <w:szCs w:val="24"/>
+              </w:rPr>
+              <w:t>Ejemplo de solicitud 02</w:t>
+            </w:r>
+          </w:p>
+        </w:tc>
+        <w:tc>
+          <w:tcPr>
+            <w:tcW w:w="2145" w:type="dxa"/>
+            <w:tcBorders>
+              <w:top w:val="single" w:sz="8" w:space="0" w:color="8E7CC3"/>
+              <w:left w:val="single" w:sz="8" w:space="0" w:color="8E7CC3"/>
+              <w:bottom w:val="single" w:sz="8" w:space="0" w:color="8E7CC3"/>
+              <w:right w:val="single" w:sz="8" w:space="0" w:color="8E7CC3"/>
+            </w:tcBorders>
+            <w:shd w:val="clear" w:color="auto" w:fill="auto"/>
+            <w:tcMar>
+              <w:left w:w="97" w:type="dxa"/>
+            </w:tcMar>
+          </w:tcPr>
+          <w:p>
+            <w:pPr>
+              <w:spacing w:after="120"/>
+              <w:jc w:val="both"/>
+              <w:rPr>
+                <w:sz w:val="24"/>
+                <w:szCs w:val="24"/>
+              </w:rPr>
+            </w:pPr>
+            <w:r>
+              <w:rPr>
+                <w:sz w:val="24"/>
+                <w:szCs w:val="24"/>
+              </w:rPr>
+              <w:t xml:space="preserve">Junior </w:t>
+            </w:r>
+            <w:proofErr w:type="spellStart"/>
+            <w:r>
+              <w:rPr>
+                <w:sz w:val="24"/>
+                <w:szCs w:val="24"/>
+              </w:rPr>
+              <w:t>Cañari</w:t>
+            </w:r>
+            <w:proofErr w:type="spellEnd"/>
+          </w:p>
+        </w:tc>
+      </w:tr>
+      <w:tr>
+        <w:trPr>
+          <w:trHeight w:val="373"/>
+        </w:trPr>
+        <w:tc>
+          <w:tcPr>
+            <w:tcW w:w="2176" w:type="dxa"/>
+            <w:tcBorders>
+              <w:top w:val="single" w:sz="8" w:space="0" w:color="8E7CC3"/>
+              <w:left w:val="single" w:sz="8" w:space="0" w:color="8E7CC3"/>
+              <w:bottom w:val="single" w:sz="8" w:space="0" w:color="8E7CC3"/>
+              <w:right w:val="single" w:sz="8" w:space="0" w:color="8E7CC3"/>
+            </w:tcBorders>
+            <w:shd w:val="clear" w:color="auto" w:fill="auto"/>
+            <w:tcMar>
+              <w:left w:w="60" w:type="dxa"/>
+            </w:tcMar>
+          </w:tcPr>
+          <w:p>
+            <w:pPr>
+              <w:spacing w:after="120"/>
+              <w:jc w:val="both"/>
+              <w:rPr>
+                <w:sz w:val="24"/>
+                <w:szCs w:val="24"/>
+              </w:rPr>
+            </w:pPr>
+            <w:r>
+              <w:rPr>
+                <w:sz w:val="24"/>
+                <w:szCs w:val="24"/>
+              </w:rPr>
+              <w:t>08/06/2018</w:t>
+            </w:r>
+          </w:p>
+        </w:tc>
+        <w:tc>
+          <w:tcPr>
+            <w:tcW w:w="1125" w:type="dxa"/>
+            <w:tcBorders>
+              <w:top w:val="single" w:sz="8" w:space="0" w:color="8E7CC3"/>
+              <w:left w:val="single" w:sz="8" w:space="0" w:color="8E7CC3"/>
+              <w:bottom w:val="single" w:sz="8" w:space="0" w:color="8E7CC3"/>
+              <w:right w:val="single" w:sz="8" w:space="0" w:color="8E7CC3"/>
+            </w:tcBorders>
+            <w:shd w:val="clear" w:color="auto" w:fill="auto"/>
+            <w:tcMar>
+              <w:left w:w="97" w:type="dxa"/>
+            </w:tcMar>
+          </w:tcPr>
+          <w:p>
+            <w:pPr>
+              <w:spacing w:after="120"/>
+              <w:jc w:val="both"/>
+              <w:rPr>
+                <w:sz w:val="24"/>
+                <w:szCs w:val="24"/>
+              </w:rPr>
+            </w:pPr>
+            <w:r>
+              <w:rPr>
+                <w:sz w:val="24"/>
+                <w:szCs w:val="24"/>
+              </w:rPr>
+              <w:t>0.6.3</w:t>
+            </w:r>
+          </w:p>
+        </w:tc>
+        <w:tc>
+          <w:tcPr>
+            <w:tcW w:w="3420" w:type="dxa"/>
+            <w:tcBorders>
+              <w:top w:val="single" w:sz="8" w:space="0" w:color="8E7CC3"/>
+              <w:left w:val="single" w:sz="8" w:space="0" w:color="8E7CC3"/>
+              <w:bottom w:val="single" w:sz="8" w:space="0" w:color="8E7CC3"/>
+              <w:right w:val="single" w:sz="8" w:space="0" w:color="8E7CC3"/>
+            </w:tcBorders>
+            <w:shd w:val="clear" w:color="auto" w:fill="auto"/>
+            <w:tcMar>
+              <w:left w:w="97" w:type="dxa"/>
+            </w:tcMar>
+          </w:tcPr>
+          <w:p>
+            <w:pPr>
+              <w:spacing w:after="120"/>
+              <w:jc w:val="both"/>
+              <w:rPr>
+                <w:sz w:val="24"/>
+                <w:szCs w:val="24"/>
+              </w:rPr>
+            </w:pPr>
+            <w:r>
+              <w:rPr>
+                <w:sz w:val="24"/>
+                <w:szCs w:val="24"/>
+              </w:rPr>
+              <w:t>Ejemplo de solicitud 03</w:t>
+            </w:r>
+          </w:p>
+        </w:tc>
+        <w:tc>
+          <w:tcPr>
+            <w:tcW w:w="2145" w:type="dxa"/>
+            <w:tcBorders>
+              <w:top w:val="single" w:sz="8" w:space="0" w:color="8E7CC3"/>
+              <w:left w:val="single" w:sz="8" w:space="0" w:color="8E7CC3"/>
+              <w:bottom w:val="single" w:sz="8" w:space="0" w:color="8E7CC3"/>
+              <w:right w:val="single" w:sz="8" w:space="0" w:color="8E7CC3"/>
+            </w:tcBorders>
+            <w:shd w:val="clear" w:color="auto" w:fill="auto"/>
+            <w:tcMar>
+              <w:left w:w="97" w:type="dxa"/>
+            </w:tcMar>
+          </w:tcPr>
+          <w:p>
+            <w:pPr>
+              <w:spacing w:after="120"/>
+              <w:jc w:val="both"/>
+              <w:rPr>
+                <w:sz w:val="24"/>
+                <w:szCs w:val="24"/>
+              </w:rPr>
+            </w:pPr>
+            <w:r>
+              <w:rPr>
+                <w:sz w:val="24"/>
+                <w:szCs w:val="24"/>
+              </w:rPr>
               <w:t xml:space="preserve">Bryan </w:t>
             </w:r>
             <w:proofErr w:type="spellStart"/>
@@ -1338,12 +1895,271 @@
               <w:t>Alferez</w:t>
             </w:r>
             <w:proofErr w:type="spellEnd"/>
-            <w:r>
-              <w:rPr>
-                <w:sz w:val="24"/>
-                <w:szCs w:val="24"/>
-              </w:rPr>
-              <w:t xml:space="preserve"> </w:t>
+          </w:p>
+        </w:tc>
+      </w:tr>
+      <w:tr>
+        <w:trPr>
+          <w:trHeight w:val="478"/>
+        </w:trPr>
+        <w:tc>
+          <w:tcPr>
+            <w:tcW w:w="2176" w:type="dxa"/>
+            <w:tcBorders>
+              <w:top w:val="single" w:sz="8" w:space="0" w:color="8E7CC3"/>
+              <w:left w:val="single" w:sz="8" w:space="0" w:color="8E7CC3"/>
+              <w:bottom w:val="single" w:sz="8" w:space="0" w:color="8E7CC3"/>
+              <w:right w:val="single" w:sz="8" w:space="0" w:color="8E7CC3"/>
+            </w:tcBorders>
+            <w:shd w:val="clear" w:color="auto" w:fill="auto"/>
+            <w:tcMar>
+              <w:left w:w="60" w:type="dxa"/>
+            </w:tcMar>
+          </w:tcPr>
+          <w:p>
+            <w:pPr>
+              <w:spacing w:after="120"/>
+              <w:jc w:val="both"/>
+              <w:rPr>
+                <w:sz w:val="24"/>
+                <w:szCs w:val="24"/>
+              </w:rPr>
+            </w:pPr>
+            <w:r>
+              <w:rPr>
+                <w:sz w:val="24"/>
+                <w:szCs w:val="24"/>
+              </w:rPr>
+              <w:t>08/06/2018</w:t>
+            </w:r>
+          </w:p>
+        </w:tc>
+        <w:tc>
+          <w:tcPr>
+            <w:tcW w:w="1125" w:type="dxa"/>
+            <w:tcBorders>
+              <w:top w:val="single" w:sz="8" w:space="0" w:color="8E7CC3"/>
+              <w:left w:val="single" w:sz="8" w:space="0" w:color="8E7CC3"/>
+              <w:bottom w:val="single" w:sz="8" w:space="0" w:color="8E7CC3"/>
+              <w:right w:val="single" w:sz="8" w:space="0" w:color="8E7CC3"/>
+            </w:tcBorders>
+            <w:shd w:val="clear" w:color="auto" w:fill="auto"/>
+            <w:tcMar>
+              <w:left w:w="97" w:type="dxa"/>
+            </w:tcMar>
+          </w:tcPr>
+          <w:p>
+            <w:pPr>
+              <w:spacing w:after="120"/>
+              <w:jc w:val="both"/>
+              <w:rPr>
+                <w:sz w:val="24"/>
+                <w:szCs w:val="24"/>
+              </w:rPr>
+            </w:pPr>
+            <w:r>
+              <w:rPr>
+                <w:sz w:val="24"/>
+                <w:szCs w:val="24"/>
+              </w:rPr>
+              <w:t>0.6.4</w:t>
+            </w:r>
+          </w:p>
+        </w:tc>
+        <w:tc>
+          <w:tcPr>
+            <w:tcW w:w="3420" w:type="dxa"/>
+            <w:tcBorders>
+              <w:top w:val="single" w:sz="8" w:space="0" w:color="8E7CC3"/>
+              <w:left w:val="single" w:sz="8" w:space="0" w:color="8E7CC3"/>
+              <w:bottom w:val="single" w:sz="8" w:space="0" w:color="8E7CC3"/>
+              <w:right w:val="single" w:sz="8" w:space="0" w:color="8E7CC3"/>
+            </w:tcBorders>
+            <w:shd w:val="clear" w:color="auto" w:fill="auto"/>
+            <w:tcMar>
+              <w:left w:w="97" w:type="dxa"/>
+            </w:tcMar>
+          </w:tcPr>
+          <w:p>
+            <w:pPr>
+              <w:spacing w:after="120"/>
+              <w:jc w:val="both"/>
+              <w:rPr>
+                <w:sz w:val="24"/>
+                <w:szCs w:val="24"/>
+              </w:rPr>
+            </w:pPr>
+            <w:r>
+              <w:rPr>
+                <w:sz w:val="24"/>
+                <w:szCs w:val="24"/>
+              </w:rPr>
+              <w:t>Ejemplo de solicitud 04</w:t>
+            </w:r>
+          </w:p>
+        </w:tc>
+        <w:tc>
+          <w:tcPr>
+            <w:tcW w:w="2145" w:type="dxa"/>
+            <w:tcBorders>
+              <w:top w:val="single" w:sz="8" w:space="0" w:color="8E7CC3"/>
+              <w:left w:val="single" w:sz="8" w:space="0" w:color="8E7CC3"/>
+              <w:bottom w:val="single" w:sz="8" w:space="0" w:color="8E7CC3"/>
+              <w:right w:val="single" w:sz="8" w:space="0" w:color="8E7CC3"/>
+            </w:tcBorders>
+            <w:shd w:val="clear" w:color="auto" w:fill="auto"/>
+            <w:tcMar>
+              <w:left w:w="97" w:type="dxa"/>
+            </w:tcMar>
+          </w:tcPr>
+          <w:p>
+            <w:pPr>
+              <w:spacing w:after="120"/>
+              <w:jc w:val="both"/>
+              <w:rPr>
+                <w:sz w:val="24"/>
+                <w:szCs w:val="24"/>
+              </w:rPr>
+            </w:pPr>
+            <w:r>
+              <w:rPr>
+                <w:sz w:val="24"/>
+                <w:szCs w:val="24"/>
+              </w:rPr>
+              <w:t>Kevin Chagua</w:t>
+            </w:r>
+          </w:p>
+        </w:tc>
+      </w:tr>
+      <w:tr>
+        <w:trPr>
+          <w:trHeight w:val="400"/>
+        </w:trPr>
+        <w:tc>
+          <w:tcPr>
+            <w:tcW w:w="2176" w:type="dxa"/>
+            <w:tcBorders>
+              <w:top w:val="single" w:sz="8" w:space="0" w:color="8E7CC3"/>
+              <w:left w:val="single" w:sz="8" w:space="0" w:color="8E7CC3"/>
+              <w:bottom w:val="single" w:sz="8" w:space="0" w:color="8E7CC3"/>
+              <w:right w:val="single" w:sz="8" w:space="0" w:color="8E7CC3"/>
+            </w:tcBorders>
+            <w:shd w:val="clear" w:color="auto" w:fill="auto"/>
+            <w:tcMar>
+              <w:left w:w="60" w:type="dxa"/>
+            </w:tcMar>
+          </w:tcPr>
+          <w:p>
+            <w:pPr>
+              <w:spacing w:after="120"/>
+              <w:jc w:val="both"/>
+              <w:rPr>
+                <w:sz w:val="24"/>
+                <w:szCs w:val="24"/>
+              </w:rPr>
+            </w:pPr>
+            <w:r>
+              <w:rPr>
+                <w:sz w:val="24"/>
+                <w:szCs w:val="24"/>
+              </w:rPr>
+              <w:t>08/06/2018</w:t>
+            </w:r>
+          </w:p>
+        </w:tc>
+        <w:tc>
+          <w:tcPr>
+            <w:tcW w:w="1125" w:type="dxa"/>
+            <w:tcBorders>
+              <w:top w:val="single" w:sz="8" w:space="0" w:color="8E7CC3"/>
+              <w:left w:val="single" w:sz="8" w:space="0" w:color="8E7CC3"/>
+              <w:bottom w:val="single" w:sz="8" w:space="0" w:color="8E7CC3"/>
+              <w:right w:val="single" w:sz="8" w:space="0" w:color="8E7CC3"/>
+            </w:tcBorders>
+            <w:shd w:val="clear" w:color="auto" w:fill="auto"/>
+            <w:tcMar>
+              <w:left w:w="97" w:type="dxa"/>
+            </w:tcMar>
+          </w:tcPr>
+          <w:p>
+            <w:pPr>
+              <w:spacing w:after="120"/>
+              <w:jc w:val="both"/>
+              <w:rPr>
+                <w:sz w:val="24"/>
+                <w:szCs w:val="24"/>
+              </w:rPr>
+            </w:pPr>
+            <w:r>
+              <w:rPr>
+                <w:sz w:val="24"/>
+                <w:szCs w:val="24"/>
+              </w:rPr>
+              <w:t>0.6.5</w:t>
+            </w:r>
+          </w:p>
+        </w:tc>
+        <w:tc>
+          <w:tcPr>
+            <w:tcW w:w="3420" w:type="dxa"/>
+            <w:tcBorders>
+              <w:top w:val="single" w:sz="8" w:space="0" w:color="8E7CC3"/>
+              <w:left w:val="single" w:sz="8" w:space="0" w:color="8E7CC3"/>
+              <w:bottom w:val="single" w:sz="8" w:space="0" w:color="8E7CC3"/>
+              <w:right w:val="single" w:sz="8" w:space="0" w:color="8E7CC3"/>
+            </w:tcBorders>
+            <w:shd w:val="clear" w:color="auto" w:fill="auto"/>
+            <w:tcMar>
+              <w:left w:w="97" w:type="dxa"/>
+            </w:tcMar>
+          </w:tcPr>
+          <w:p>
+            <w:pPr>
+              <w:spacing w:after="120"/>
+              <w:jc w:val="both"/>
+              <w:rPr>
+                <w:sz w:val="24"/>
+                <w:szCs w:val="24"/>
+              </w:rPr>
+            </w:pPr>
+            <w:r>
+              <w:rPr>
+                <w:sz w:val="24"/>
+                <w:szCs w:val="24"/>
+              </w:rPr>
+              <w:t>Ejemplo de solicitud 05</w:t>
+            </w:r>
+          </w:p>
+        </w:tc>
+        <w:tc>
+          <w:tcPr>
+            <w:tcW w:w="2145" w:type="dxa"/>
+            <w:tcBorders>
+              <w:top w:val="single" w:sz="8" w:space="0" w:color="8E7CC3"/>
+              <w:left w:val="single" w:sz="8" w:space="0" w:color="8E7CC3"/>
+              <w:bottom w:val="single" w:sz="8" w:space="0" w:color="8E7CC3"/>
+              <w:right w:val="single" w:sz="8" w:space="0" w:color="8E7CC3"/>
+            </w:tcBorders>
+            <w:shd w:val="clear" w:color="auto" w:fill="auto"/>
+            <w:tcMar>
+              <w:left w:w="97" w:type="dxa"/>
+            </w:tcMar>
+          </w:tcPr>
+          <w:p>
+            <w:pPr>
+              <w:spacing w:after="120"/>
+              <w:jc w:val="both"/>
+              <w:rPr>
+                <w:sz w:val="24"/>
+                <w:szCs w:val="24"/>
+              </w:rPr>
+            </w:pPr>
+            <w:r>
+              <w:rPr>
+                <w:sz w:val="24"/>
+                <w:szCs w:val="24"/>
+              </w:rPr>
+              <w:t>Richard Inga</w:t>
             </w:r>
           </w:p>
         </w:tc>
@@ -1380,7 +2196,7 @@
                 <w:sz w:val="24"/>
                 <w:szCs w:val="24"/>
               </w:rPr>
-              <w:t>31/05/2018</w:t>
+              <w:t>08/06/2018</w:t>
             </w:r>
           </w:p>
         </w:tc>
@@ -1412,7 +2228,7 @@
                 <w:sz w:val="24"/>
                 <w:szCs w:val="24"/>
               </w:rPr>
-              <w:t>0.5</w:t>
+              <w:t>0.6.6</w:t>
             </w:r>
           </w:p>
         </w:tc>
@@ -1444,7 +2260,7 @@
                 <w:sz w:val="24"/>
                 <w:szCs w:val="24"/>
               </w:rPr>
-              <w:t>Formato de solicitud de cambio</w:t>
+              <w:t>Ejemplo de solicitud 06</w:t>
             </w:r>
           </w:p>
         </w:tc>
@@ -1471,13 +2287,31 @@
                 <w:szCs w:val="24"/>
               </w:rPr>
             </w:pPr>
-            <w:r>
-              <w:rPr>
-                <w:sz w:val="24"/>
-                <w:szCs w:val="24"/>
-              </w:rPr>
-              <w:t>Atria Casiano</w:t>
-            </w:r>
+            <w:proofErr w:type="spellStart"/>
+            <w:r>
+              <w:rPr>
+                <w:sz w:val="24"/>
+                <w:szCs w:val="24"/>
+              </w:rPr>
+              <w:t>Andherson</w:t>
+            </w:r>
+            <w:proofErr w:type="spellEnd"/>
+            <w:r>
+              <w:rPr>
+                <w:sz w:val="24"/>
+                <w:szCs w:val="24"/>
+              </w:rPr>
+              <w:t xml:space="preserve"> </w:t>
+            </w:r>
+            <w:proofErr w:type="spellStart"/>
+            <w:r>
+              <w:rPr>
+                <w:sz w:val="24"/>
+                <w:szCs w:val="24"/>
+              </w:rPr>
+              <w:t>Chuquiyauri</w:t>
+            </w:r>
+            <w:proofErr w:type="spellEnd"/>
           </w:p>
         </w:tc>
       </w:tr>
@@ -1513,7 +2347,7 @@
                 <w:sz w:val="24"/>
                 <w:szCs w:val="24"/>
               </w:rPr>
-              <w:t>01/05/2018</w:t>
+              <w:t>08/06/2018</w:t>
             </w:r>
           </w:p>
         </w:tc>
@@ -1545,7 +2379,7 @@
                 <w:sz w:val="24"/>
                 <w:szCs w:val="24"/>
               </w:rPr>
-              <w:t>0.6.1</w:t>
+              <w:t>0.7</w:t>
             </w:r>
           </w:p>
         </w:tc>
@@ -1577,7 +2411,7 @@
                 <w:sz w:val="24"/>
                 <w:szCs w:val="24"/>
               </w:rPr>
-              <w:t>Ejemplo de solicitud 01</w:t>
+              <w:t>Ejemplo de solicitud 07</w:t>
             </w:r>
           </w:p>
         </w:tc>
@@ -1609,14 +2443,14 @@
                 <w:sz w:val="24"/>
                 <w:szCs w:val="24"/>
               </w:rPr>
-              <w:t>Atria Casiano</w:t>
+              <w:t>Jorge De La Cruz</w:t>
             </w:r>
           </w:p>
         </w:tc>
       </w:tr>
       <w:tr>
         <w:trPr>
-          <w:trHeight w:val="580"/>
+          <w:trHeight w:val="412"/>
         </w:trPr>
         <w:tc>
           <w:tcPr>
@@ -1646,7 +2480,7 @@
                 <w:sz w:val="24"/>
                 <w:szCs w:val="24"/>
               </w:rPr>
-              <w:t>01/05/2018</w:t>
+              <w:t>25/06/2018</w:t>
             </w:r>
           </w:p>
         </w:tc>
@@ -1678,7 +2512,7 @@
                 <w:sz w:val="24"/>
                 <w:szCs w:val="24"/>
               </w:rPr>
-              <w:t>0.6.2</w:t>
+              <w:t>0.8</w:t>
             </w:r>
           </w:p>
         </w:tc>
@@ -1710,7 +2544,7 @@
                 <w:sz w:val="24"/>
                 <w:szCs w:val="24"/>
               </w:rPr>
-              <w:t>Ejemplo de solicitud 02</w:t>
+              <w:t>Reportes de Estado</w:t>
             </w:r>
           </w:p>
         </w:tc>
@@ -1742,23 +2576,14 @@
                 <w:sz w:val="24"/>
                 <w:szCs w:val="24"/>
               </w:rPr>
-              <w:t xml:space="preserve">Junior </w:t>
-            </w:r>
-            <w:proofErr w:type="spellStart"/>
-            <w:r>
-              <w:rPr>
-                <w:sz w:val="24"/>
-                <w:szCs w:val="24"/>
-              </w:rPr>
-              <w:t>Cañari</w:t>
-            </w:r>
-            <w:proofErr w:type="spellEnd"/>
+              <w:t>Atria Casiano</w:t>
+            </w:r>
           </w:p>
         </w:tc>
       </w:tr>
       <w:tr>
         <w:trPr>
-          <w:trHeight w:val="580"/>
+          <w:trHeight w:val="390"/>
         </w:trPr>
         <w:tc>
           <w:tcPr>
@@ -1788,7 +2613,7 @@
                 <w:sz w:val="24"/>
                 <w:szCs w:val="24"/>
               </w:rPr>
-              <w:t>08/06/2018</w:t>
+              <w:t>26/06/2018</w:t>
             </w:r>
           </w:p>
         </w:tc>
@@ -1820,7 +2645,7 @@
                 <w:sz w:val="24"/>
                 <w:szCs w:val="24"/>
               </w:rPr>
-              <w:t>0.6.3</w:t>
+              <w:t>0.9</w:t>
             </w:r>
           </w:p>
         </w:tc>
@@ -1852,699 +2677,7 @@
                 <w:sz w:val="24"/>
                 <w:szCs w:val="24"/>
               </w:rPr>
-              <w:t>Ejemplo de solicitud 03</w:t>
-            </w:r>
-          </w:p>
-        </w:tc>
-        <w:tc>
-          <w:tcPr>
-            <w:tcW w:w="2145" w:type="dxa"/>
-            <w:tcBorders>
-              <w:top w:val="single" w:sz="8" w:space="0" w:color="8E7CC3"/>
-              <w:left w:val="single" w:sz="8" w:space="0" w:color="8E7CC3"/>
-              <w:bottom w:val="single" w:sz="8" w:space="0" w:color="8E7CC3"/>
-              <w:right w:val="single" w:sz="8" w:space="0" w:color="8E7CC3"/>
-            </w:tcBorders>
-            <w:shd w:val="clear" w:color="auto" w:fill="auto"/>
-            <w:tcMar>
-              <w:left w:w="97" w:type="dxa"/>
-            </w:tcMar>
-          </w:tcPr>
-          <w:p>
-            <w:pPr>
-              <w:spacing w:after="120"/>
-              <w:jc w:val="both"/>
-              <w:rPr>
-                <w:sz w:val="24"/>
-                <w:szCs w:val="24"/>
-              </w:rPr>
-            </w:pPr>
-            <w:r>
-              <w:rPr>
-                <w:sz w:val="24"/>
-                <w:szCs w:val="24"/>
-              </w:rPr>
-              <w:t xml:space="preserve">Bryan </w:t>
-            </w:r>
-            <w:proofErr w:type="spellStart"/>
-            <w:r>
-              <w:rPr>
-                <w:sz w:val="24"/>
-                <w:szCs w:val="24"/>
-              </w:rPr>
-              <w:t>Alferez</w:t>
-            </w:r>
-            <w:proofErr w:type="spellEnd"/>
-          </w:p>
-        </w:tc>
-      </w:tr>
-      <w:tr>
-        <w:trPr>
-          <w:trHeight w:val="580"/>
-        </w:trPr>
-        <w:tc>
-          <w:tcPr>
-            <w:tcW w:w="2176" w:type="dxa"/>
-            <w:tcBorders>
-              <w:top w:val="single" w:sz="8" w:space="0" w:color="8E7CC3"/>
-              <w:left w:val="single" w:sz="8" w:space="0" w:color="8E7CC3"/>
-              <w:bottom w:val="single" w:sz="8" w:space="0" w:color="8E7CC3"/>
-              <w:right w:val="single" w:sz="8" w:space="0" w:color="8E7CC3"/>
-            </w:tcBorders>
-            <w:shd w:val="clear" w:color="auto" w:fill="auto"/>
-            <w:tcMar>
-              <w:left w:w="60" w:type="dxa"/>
-            </w:tcMar>
-          </w:tcPr>
-          <w:p>
-            <w:pPr>
-              <w:spacing w:after="120"/>
-              <w:jc w:val="both"/>
-              <w:rPr>
-                <w:sz w:val="24"/>
-                <w:szCs w:val="24"/>
-              </w:rPr>
-            </w:pPr>
-            <w:r>
-              <w:rPr>
-                <w:sz w:val="24"/>
-                <w:szCs w:val="24"/>
-              </w:rPr>
-              <w:t>08/06/2018</w:t>
-            </w:r>
-          </w:p>
-        </w:tc>
-        <w:tc>
-          <w:tcPr>
-            <w:tcW w:w="1125" w:type="dxa"/>
-            <w:tcBorders>
-              <w:top w:val="single" w:sz="8" w:space="0" w:color="8E7CC3"/>
-              <w:left w:val="single" w:sz="8" w:space="0" w:color="8E7CC3"/>
-              <w:bottom w:val="single" w:sz="8" w:space="0" w:color="8E7CC3"/>
-              <w:right w:val="single" w:sz="8" w:space="0" w:color="8E7CC3"/>
-            </w:tcBorders>
-            <w:shd w:val="clear" w:color="auto" w:fill="auto"/>
-            <w:tcMar>
-              <w:left w:w="97" w:type="dxa"/>
-            </w:tcMar>
-          </w:tcPr>
-          <w:p>
-            <w:pPr>
-              <w:spacing w:after="120"/>
-              <w:jc w:val="both"/>
-              <w:rPr>
-                <w:sz w:val="24"/>
-                <w:szCs w:val="24"/>
-              </w:rPr>
-            </w:pPr>
-            <w:r>
-              <w:rPr>
-                <w:sz w:val="24"/>
-                <w:szCs w:val="24"/>
-              </w:rPr>
-              <w:t>0.6.4</w:t>
-            </w:r>
-          </w:p>
-        </w:tc>
-        <w:tc>
-          <w:tcPr>
-            <w:tcW w:w="3420" w:type="dxa"/>
-            <w:tcBorders>
-              <w:top w:val="single" w:sz="8" w:space="0" w:color="8E7CC3"/>
-              <w:left w:val="single" w:sz="8" w:space="0" w:color="8E7CC3"/>
-              <w:bottom w:val="single" w:sz="8" w:space="0" w:color="8E7CC3"/>
-              <w:right w:val="single" w:sz="8" w:space="0" w:color="8E7CC3"/>
-            </w:tcBorders>
-            <w:shd w:val="clear" w:color="auto" w:fill="auto"/>
-            <w:tcMar>
-              <w:left w:w="97" w:type="dxa"/>
-            </w:tcMar>
-          </w:tcPr>
-          <w:p>
-            <w:pPr>
-              <w:spacing w:after="120"/>
-              <w:jc w:val="both"/>
-              <w:rPr>
-                <w:sz w:val="24"/>
-                <w:szCs w:val="24"/>
-              </w:rPr>
-            </w:pPr>
-            <w:r>
-              <w:rPr>
-                <w:sz w:val="24"/>
-                <w:szCs w:val="24"/>
-              </w:rPr>
-              <w:t>Ejemplo de solicitud 04</w:t>
-            </w:r>
-          </w:p>
-        </w:tc>
-        <w:tc>
-          <w:tcPr>
-            <w:tcW w:w="2145" w:type="dxa"/>
-            <w:tcBorders>
-              <w:top w:val="single" w:sz="8" w:space="0" w:color="8E7CC3"/>
-              <w:left w:val="single" w:sz="8" w:space="0" w:color="8E7CC3"/>
-              <w:bottom w:val="single" w:sz="8" w:space="0" w:color="8E7CC3"/>
-              <w:right w:val="single" w:sz="8" w:space="0" w:color="8E7CC3"/>
-            </w:tcBorders>
-            <w:shd w:val="clear" w:color="auto" w:fill="auto"/>
-            <w:tcMar>
-              <w:left w:w="97" w:type="dxa"/>
-            </w:tcMar>
-          </w:tcPr>
-          <w:p>
-            <w:pPr>
-              <w:spacing w:after="120"/>
-              <w:jc w:val="both"/>
-              <w:rPr>
-                <w:sz w:val="24"/>
-                <w:szCs w:val="24"/>
-              </w:rPr>
-            </w:pPr>
-            <w:r>
-              <w:rPr>
-                <w:sz w:val="24"/>
-                <w:szCs w:val="24"/>
-              </w:rPr>
-              <w:t>Kevin Chagua</w:t>
-            </w:r>
-          </w:p>
-        </w:tc>
-      </w:tr>
-      <w:tr>
-        <w:trPr>
-          <w:trHeight w:val="580"/>
-        </w:trPr>
-        <w:tc>
-          <w:tcPr>
-            <w:tcW w:w="2176" w:type="dxa"/>
-            <w:tcBorders>
-              <w:top w:val="single" w:sz="8" w:space="0" w:color="8E7CC3"/>
-              <w:left w:val="single" w:sz="8" w:space="0" w:color="8E7CC3"/>
-              <w:bottom w:val="single" w:sz="8" w:space="0" w:color="8E7CC3"/>
-              <w:right w:val="single" w:sz="8" w:space="0" w:color="8E7CC3"/>
-            </w:tcBorders>
-            <w:shd w:val="clear" w:color="auto" w:fill="auto"/>
-            <w:tcMar>
-              <w:left w:w="60" w:type="dxa"/>
-            </w:tcMar>
-          </w:tcPr>
-          <w:p>
-            <w:pPr>
-              <w:spacing w:after="120"/>
-              <w:jc w:val="both"/>
-              <w:rPr>
-                <w:sz w:val="24"/>
-                <w:szCs w:val="24"/>
-              </w:rPr>
-            </w:pPr>
-            <w:r>
-              <w:rPr>
-                <w:sz w:val="24"/>
-                <w:szCs w:val="24"/>
-              </w:rPr>
-              <w:t>08/06/2018</w:t>
-            </w:r>
-          </w:p>
-        </w:tc>
-        <w:tc>
-          <w:tcPr>
-            <w:tcW w:w="1125" w:type="dxa"/>
-            <w:tcBorders>
-              <w:top w:val="single" w:sz="8" w:space="0" w:color="8E7CC3"/>
-              <w:left w:val="single" w:sz="8" w:space="0" w:color="8E7CC3"/>
-              <w:bottom w:val="single" w:sz="8" w:space="0" w:color="8E7CC3"/>
-              <w:right w:val="single" w:sz="8" w:space="0" w:color="8E7CC3"/>
-            </w:tcBorders>
-            <w:shd w:val="clear" w:color="auto" w:fill="auto"/>
-            <w:tcMar>
-              <w:left w:w="97" w:type="dxa"/>
-            </w:tcMar>
-          </w:tcPr>
-          <w:p>
-            <w:pPr>
-              <w:spacing w:after="120"/>
-              <w:jc w:val="both"/>
-              <w:rPr>
-                <w:sz w:val="24"/>
-                <w:szCs w:val="24"/>
-              </w:rPr>
-            </w:pPr>
-            <w:r>
-              <w:rPr>
-                <w:sz w:val="24"/>
-                <w:szCs w:val="24"/>
-              </w:rPr>
-              <w:t>0.6.5</w:t>
-            </w:r>
-          </w:p>
-        </w:tc>
-        <w:tc>
-          <w:tcPr>
-            <w:tcW w:w="3420" w:type="dxa"/>
-            <w:tcBorders>
-              <w:top w:val="single" w:sz="8" w:space="0" w:color="8E7CC3"/>
-              <w:left w:val="single" w:sz="8" w:space="0" w:color="8E7CC3"/>
-              <w:bottom w:val="single" w:sz="8" w:space="0" w:color="8E7CC3"/>
-              <w:right w:val="single" w:sz="8" w:space="0" w:color="8E7CC3"/>
-            </w:tcBorders>
-            <w:shd w:val="clear" w:color="auto" w:fill="auto"/>
-            <w:tcMar>
-              <w:left w:w="97" w:type="dxa"/>
-            </w:tcMar>
-          </w:tcPr>
-          <w:p>
-            <w:pPr>
-              <w:spacing w:after="120"/>
-              <w:jc w:val="both"/>
-              <w:rPr>
-                <w:sz w:val="24"/>
-                <w:szCs w:val="24"/>
-              </w:rPr>
-            </w:pPr>
-            <w:r>
-              <w:rPr>
-                <w:sz w:val="24"/>
-                <w:szCs w:val="24"/>
-              </w:rPr>
-              <w:t>Ejemplo de solicitud 05</w:t>
-            </w:r>
-          </w:p>
-        </w:tc>
-        <w:tc>
-          <w:tcPr>
-            <w:tcW w:w="2145" w:type="dxa"/>
-            <w:tcBorders>
-              <w:top w:val="single" w:sz="8" w:space="0" w:color="8E7CC3"/>
-              <w:left w:val="single" w:sz="8" w:space="0" w:color="8E7CC3"/>
-              <w:bottom w:val="single" w:sz="8" w:space="0" w:color="8E7CC3"/>
-              <w:right w:val="single" w:sz="8" w:space="0" w:color="8E7CC3"/>
-            </w:tcBorders>
-            <w:shd w:val="clear" w:color="auto" w:fill="auto"/>
-            <w:tcMar>
-              <w:left w:w="97" w:type="dxa"/>
-            </w:tcMar>
-          </w:tcPr>
-          <w:p>
-            <w:pPr>
-              <w:spacing w:after="120"/>
-              <w:jc w:val="both"/>
-              <w:rPr>
-                <w:sz w:val="24"/>
-                <w:szCs w:val="24"/>
-              </w:rPr>
-            </w:pPr>
-            <w:r>
-              <w:rPr>
-                <w:sz w:val="24"/>
-                <w:szCs w:val="24"/>
-              </w:rPr>
-              <w:t>Richard Inga</w:t>
-            </w:r>
-          </w:p>
-        </w:tc>
-      </w:tr>
-      <w:tr>
-        <w:trPr>
-          <w:trHeight w:val="580"/>
-        </w:trPr>
-        <w:tc>
-          <w:tcPr>
-            <w:tcW w:w="2176" w:type="dxa"/>
-            <w:tcBorders>
-              <w:top w:val="single" w:sz="8" w:space="0" w:color="8E7CC3"/>
-              <w:left w:val="single" w:sz="8" w:space="0" w:color="8E7CC3"/>
-              <w:bottom w:val="single" w:sz="8" w:space="0" w:color="8E7CC3"/>
-              <w:right w:val="single" w:sz="8" w:space="0" w:color="8E7CC3"/>
-            </w:tcBorders>
-            <w:shd w:val="clear" w:color="auto" w:fill="auto"/>
-            <w:tcMar>
-              <w:left w:w="60" w:type="dxa"/>
-            </w:tcMar>
-          </w:tcPr>
-          <w:p>
-            <w:pPr>
-              <w:spacing w:after="120"/>
-              <w:jc w:val="both"/>
-              <w:rPr>
-                <w:sz w:val="24"/>
-                <w:szCs w:val="24"/>
-              </w:rPr>
-            </w:pPr>
-            <w:r>
-              <w:rPr>
-                <w:sz w:val="24"/>
-                <w:szCs w:val="24"/>
-              </w:rPr>
-              <w:t>08/06/2018</w:t>
-            </w:r>
-          </w:p>
-        </w:tc>
-        <w:tc>
-          <w:tcPr>
-            <w:tcW w:w="1125" w:type="dxa"/>
-            <w:tcBorders>
-              <w:top w:val="single" w:sz="8" w:space="0" w:color="8E7CC3"/>
-              <w:left w:val="single" w:sz="8" w:space="0" w:color="8E7CC3"/>
-              <w:bottom w:val="single" w:sz="8" w:space="0" w:color="8E7CC3"/>
-              <w:right w:val="single" w:sz="8" w:space="0" w:color="8E7CC3"/>
-            </w:tcBorders>
-            <w:shd w:val="clear" w:color="auto" w:fill="auto"/>
-            <w:tcMar>
-              <w:left w:w="97" w:type="dxa"/>
-            </w:tcMar>
-          </w:tcPr>
-          <w:p>
-            <w:pPr>
-              <w:spacing w:after="120"/>
-              <w:jc w:val="both"/>
-              <w:rPr>
-                <w:sz w:val="24"/>
-                <w:szCs w:val="24"/>
-              </w:rPr>
-            </w:pPr>
-            <w:r>
-              <w:rPr>
-                <w:sz w:val="24"/>
-                <w:szCs w:val="24"/>
-              </w:rPr>
-              <w:t>0.6.6</w:t>
-            </w:r>
-          </w:p>
-        </w:tc>
-        <w:tc>
-          <w:tcPr>
-            <w:tcW w:w="3420" w:type="dxa"/>
-            <w:tcBorders>
-              <w:top w:val="single" w:sz="8" w:space="0" w:color="8E7CC3"/>
-              <w:left w:val="single" w:sz="8" w:space="0" w:color="8E7CC3"/>
-              <w:bottom w:val="single" w:sz="8" w:space="0" w:color="8E7CC3"/>
-              <w:right w:val="single" w:sz="8" w:space="0" w:color="8E7CC3"/>
-            </w:tcBorders>
-            <w:shd w:val="clear" w:color="auto" w:fill="auto"/>
-            <w:tcMar>
-              <w:left w:w="97" w:type="dxa"/>
-            </w:tcMar>
-          </w:tcPr>
-          <w:p>
-            <w:pPr>
-              <w:spacing w:after="120"/>
-              <w:jc w:val="both"/>
-              <w:rPr>
-                <w:sz w:val="24"/>
-                <w:szCs w:val="24"/>
-              </w:rPr>
-            </w:pPr>
-            <w:r>
-              <w:rPr>
-                <w:sz w:val="24"/>
-                <w:szCs w:val="24"/>
-              </w:rPr>
-              <w:t>Ejemplo de solicitud 06</w:t>
-            </w:r>
-          </w:p>
-        </w:tc>
-        <w:tc>
-          <w:tcPr>
-            <w:tcW w:w="2145" w:type="dxa"/>
-            <w:tcBorders>
-              <w:top w:val="single" w:sz="8" w:space="0" w:color="8E7CC3"/>
-              <w:left w:val="single" w:sz="8" w:space="0" w:color="8E7CC3"/>
-              <w:bottom w:val="single" w:sz="8" w:space="0" w:color="8E7CC3"/>
-              <w:right w:val="single" w:sz="8" w:space="0" w:color="8E7CC3"/>
-            </w:tcBorders>
-            <w:shd w:val="clear" w:color="auto" w:fill="auto"/>
-            <w:tcMar>
-              <w:left w:w="97" w:type="dxa"/>
-            </w:tcMar>
-          </w:tcPr>
-          <w:p>
-            <w:pPr>
-              <w:spacing w:after="120"/>
-              <w:jc w:val="both"/>
-              <w:rPr>
-                <w:sz w:val="24"/>
-                <w:szCs w:val="24"/>
-              </w:rPr>
-            </w:pPr>
-            <w:proofErr w:type="spellStart"/>
-            <w:r>
-              <w:rPr>
-                <w:sz w:val="24"/>
-                <w:szCs w:val="24"/>
-              </w:rPr>
-              <w:t>Andherson</w:t>
-            </w:r>
-            <w:proofErr w:type="spellEnd"/>
-            <w:r>
-              <w:rPr>
-                <w:sz w:val="24"/>
-                <w:szCs w:val="24"/>
-              </w:rPr>
-              <w:t xml:space="preserve"> </w:t>
-            </w:r>
-            <w:proofErr w:type="spellStart"/>
-            <w:r>
-              <w:rPr>
-                <w:sz w:val="24"/>
-                <w:szCs w:val="24"/>
-              </w:rPr>
-              <w:t>Chuquiyauri</w:t>
-            </w:r>
-            <w:proofErr w:type="spellEnd"/>
-          </w:p>
-        </w:tc>
-      </w:tr>
-      <w:tr>
-        <w:trPr>
-          <w:trHeight w:val="580"/>
-        </w:trPr>
-        <w:tc>
-          <w:tcPr>
-            <w:tcW w:w="2176" w:type="dxa"/>
-            <w:tcBorders>
-              <w:top w:val="single" w:sz="8" w:space="0" w:color="8E7CC3"/>
-              <w:left w:val="single" w:sz="8" w:space="0" w:color="8E7CC3"/>
-              <w:bottom w:val="single" w:sz="8" w:space="0" w:color="8E7CC3"/>
-              <w:right w:val="single" w:sz="8" w:space="0" w:color="8E7CC3"/>
-            </w:tcBorders>
-            <w:shd w:val="clear" w:color="auto" w:fill="auto"/>
-            <w:tcMar>
-              <w:left w:w="60" w:type="dxa"/>
-            </w:tcMar>
-          </w:tcPr>
-          <w:p>
-            <w:pPr>
-              <w:spacing w:after="120"/>
-              <w:jc w:val="both"/>
-              <w:rPr>
-                <w:sz w:val="24"/>
-                <w:szCs w:val="24"/>
-              </w:rPr>
-            </w:pPr>
-            <w:r>
-              <w:rPr>
-                <w:sz w:val="24"/>
-                <w:szCs w:val="24"/>
-              </w:rPr>
-              <w:t>08/06/2018</w:t>
-            </w:r>
-          </w:p>
-        </w:tc>
-        <w:tc>
-          <w:tcPr>
-            <w:tcW w:w="1125" w:type="dxa"/>
-            <w:tcBorders>
-              <w:top w:val="single" w:sz="8" w:space="0" w:color="8E7CC3"/>
-              <w:left w:val="single" w:sz="8" w:space="0" w:color="8E7CC3"/>
-              <w:bottom w:val="single" w:sz="8" w:space="0" w:color="8E7CC3"/>
-              <w:right w:val="single" w:sz="8" w:space="0" w:color="8E7CC3"/>
-            </w:tcBorders>
-            <w:shd w:val="clear" w:color="auto" w:fill="auto"/>
-            <w:tcMar>
-              <w:left w:w="97" w:type="dxa"/>
-            </w:tcMar>
-          </w:tcPr>
-          <w:p>
-            <w:pPr>
-              <w:spacing w:after="120"/>
-              <w:jc w:val="both"/>
-              <w:rPr>
-                <w:sz w:val="24"/>
-                <w:szCs w:val="24"/>
-              </w:rPr>
-            </w:pPr>
-            <w:r>
-              <w:rPr>
-                <w:sz w:val="24"/>
-                <w:szCs w:val="24"/>
-              </w:rPr>
-              <w:t>0.7</w:t>
-            </w:r>
-          </w:p>
-        </w:tc>
-        <w:tc>
-          <w:tcPr>
-            <w:tcW w:w="3420" w:type="dxa"/>
-            <w:tcBorders>
-              <w:top w:val="single" w:sz="8" w:space="0" w:color="8E7CC3"/>
-              <w:left w:val="single" w:sz="8" w:space="0" w:color="8E7CC3"/>
-              <w:bottom w:val="single" w:sz="8" w:space="0" w:color="8E7CC3"/>
-              <w:right w:val="single" w:sz="8" w:space="0" w:color="8E7CC3"/>
-            </w:tcBorders>
-            <w:shd w:val="clear" w:color="auto" w:fill="auto"/>
-            <w:tcMar>
-              <w:left w:w="97" w:type="dxa"/>
-            </w:tcMar>
-          </w:tcPr>
-          <w:p>
-            <w:pPr>
-              <w:spacing w:after="120"/>
-              <w:jc w:val="both"/>
-              <w:rPr>
-                <w:sz w:val="24"/>
-                <w:szCs w:val="24"/>
-              </w:rPr>
-            </w:pPr>
-            <w:r>
-              <w:rPr>
-                <w:sz w:val="24"/>
-                <w:szCs w:val="24"/>
-              </w:rPr>
-              <w:t>Ejemplo de solicitud 07</w:t>
-            </w:r>
-          </w:p>
-        </w:tc>
-        <w:tc>
-          <w:tcPr>
-            <w:tcW w:w="2145" w:type="dxa"/>
-            <w:tcBorders>
-              <w:top w:val="single" w:sz="8" w:space="0" w:color="8E7CC3"/>
-              <w:left w:val="single" w:sz="8" w:space="0" w:color="8E7CC3"/>
-              <w:bottom w:val="single" w:sz="8" w:space="0" w:color="8E7CC3"/>
-              <w:right w:val="single" w:sz="8" w:space="0" w:color="8E7CC3"/>
-            </w:tcBorders>
-            <w:shd w:val="clear" w:color="auto" w:fill="auto"/>
-            <w:tcMar>
-              <w:left w:w="97" w:type="dxa"/>
-            </w:tcMar>
-          </w:tcPr>
-          <w:p>
-            <w:pPr>
-              <w:spacing w:after="120"/>
-              <w:jc w:val="both"/>
-              <w:rPr>
-                <w:sz w:val="24"/>
-                <w:szCs w:val="24"/>
-              </w:rPr>
-            </w:pPr>
-            <w:r>
-              <w:rPr>
-                <w:sz w:val="24"/>
-                <w:szCs w:val="24"/>
-              </w:rPr>
-              <w:t>Jorge De La Cruz</w:t>
-            </w:r>
-          </w:p>
-        </w:tc>
-      </w:tr>
-      <w:tr>
-        <w:trPr>
-          <w:trHeight w:val="580"/>
-        </w:trPr>
-        <w:tc>
-          <w:tcPr>
-            <w:tcW w:w="2176" w:type="dxa"/>
-            <w:tcBorders>
-              <w:top w:val="single" w:sz="8" w:space="0" w:color="8E7CC3"/>
-              <w:left w:val="single" w:sz="8" w:space="0" w:color="8E7CC3"/>
-              <w:bottom w:val="single" w:sz="8" w:space="0" w:color="8E7CC3"/>
-              <w:right w:val="single" w:sz="8" w:space="0" w:color="8E7CC3"/>
-            </w:tcBorders>
-            <w:shd w:val="clear" w:color="auto" w:fill="auto"/>
-            <w:tcMar>
-              <w:left w:w="60" w:type="dxa"/>
-            </w:tcMar>
-          </w:tcPr>
-          <w:p>
-            <w:pPr>
-              <w:spacing w:after="120"/>
-              <w:jc w:val="both"/>
-              <w:rPr>
-                <w:sz w:val="24"/>
-                <w:szCs w:val="24"/>
-              </w:rPr>
-            </w:pPr>
-            <w:r>
-              <w:rPr>
-                <w:sz w:val="24"/>
-                <w:szCs w:val="24"/>
-              </w:rPr>
-              <w:t>25/06/2018</w:t>
-            </w:r>
-          </w:p>
-        </w:tc>
-        <w:tc>
-          <w:tcPr>
-            <w:tcW w:w="1125" w:type="dxa"/>
-            <w:tcBorders>
-              <w:top w:val="single" w:sz="8" w:space="0" w:color="8E7CC3"/>
-              <w:left w:val="single" w:sz="8" w:space="0" w:color="8E7CC3"/>
-              <w:bottom w:val="single" w:sz="8" w:space="0" w:color="8E7CC3"/>
-              <w:right w:val="single" w:sz="8" w:space="0" w:color="8E7CC3"/>
-            </w:tcBorders>
-            <w:shd w:val="clear" w:color="auto" w:fill="auto"/>
-            <w:tcMar>
-              <w:left w:w="97" w:type="dxa"/>
-            </w:tcMar>
-          </w:tcPr>
-          <w:p>
-            <w:pPr>
-              <w:spacing w:after="120"/>
-              <w:jc w:val="both"/>
-              <w:rPr>
-                <w:sz w:val="24"/>
-                <w:szCs w:val="24"/>
-              </w:rPr>
-            </w:pPr>
-            <w:r>
-              <w:rPr>
-                <w:sz w:val="24"/>
-                <w:szCs w:val="24"/>
-              </w:rPr>
-              <w:t>0.8</w:t>
-            </w:r>
-          </w:p>
-        </w:tc>
-        <w:tc>
-          <w:tcPr>
-            <w:tcW w:w="3420" w:type="dxa"/>
-            <w:tcBorders>
-              <w:top w:val="single" w:sz="8" w:space="0" w:color="8E7CC3"/>
-              <w:left w:val="single" w:sz="8" w:space="0" w:color="8E7CC3"/>
-              <w:bottom w:val="single" w:sz="8" w:space="0" w:color="8E7CC3"/>
-              <w:right w:val="single" w:sz="8" w:space="0" w:color="8E7CC3"/>
-            </w:tcBorders>
-            <w:shd w:val="clear" w:color="auto" w:fill="auto"/>
-            <w:tcMar>
-              <w:left w:w="97" w:type="dxa"/>
-            </w:tcMar>
-          </w:tcPr>
-          <w:p>
-            <w:pPr>
-              <w:spacing w:after="120"/>
-              <w:jc w:val="both"/>
-              <w:rPr>
-                <w:sz w:val="24"/>
-                <w:szCs w:val="24"/>
-              </w:rPr>
-            </w:pPr>
-            <w:r>
-              <w:rPr>
-                <w:sz w:val="24"/>
-                <w:szCs w:val="24"/>
-              </w:rPr>
-              <w:t>Reportes de Estado</w:t>
+              <w:t>Reportes de Auditoría</w:t>
             </w:r>
           </w:p>
         </w:tc>
@@ -3060,7 +3193,21 @@
           <w:sz w:val="24"/>
           <w:szCs w:val="24"/>
         </w:rPr>
-        <w:t>Reportes de Auditorias (10)</w:t>
+        <w:t>Reportes de Auditorias (</w:t>
+      </w:r>
+      <w:r>
+        <w:rPr>
+          <w:sz w:val="24"/>
+          <w:szCs w:val="24"/>
+        </w:rPr>
+        <w:t>8</w:t>
+      </w:r>
+      <w:r>
+        <w:rPr>
+          <w:sz w:val="24"/>
+          <w:szCs w:val="24"/>
+        </w:rPr>
+        <w:t>)</w:t>
       </w:r>
     </w:p>
     <w:p>
@@ -17406,38 +17553,43 @@
           <w:szCs w:val="24"/>
         </w:rPr>
         <w:lastRenderedPageBreak/>
-        <w:t>principales. En la librería Documentos van todos los documentos que son para la empresa en general, tal como son las políticas, directrices y procedimientos, en la librería Líneas base, van las líneas base de acuerdo a cada proyecto de la empresa, la librería Desarrollo se divide en todos los proyectos de la empresa, y estos proyectos a su vez se dividen en las fases de desarrollo, y la última librería es Clientes.</w:t>
+        <w:t xml:space="preserve">principales. En la librería Documentos van todos los documentos que son para la empresa en general, tal como son las políticas, directrices y procedimientos, en la librería Líneas base, van las líneas base de acuerdo a cada proyecto de la empresa, la librería Desarrollo se divide en todos los proyectos de la empresa, y estos proyectos a su vez se dividen en las fases de desarrollo, y la última librería es </w:t>
       </w:r>
-    </w:p>
-    <w:p>
-      <w:pPr>
-        <w:spacing w:before="120"/>
-        <w:rPr>
-          <w:b/>
-          <w:sz w:val="24"/>
-          <w:szCs w:val="24"/>
-        </w:rPr>
-      </w:pPr>
       <w:r>
         <w:rPr>
           <w:noProof/>
         </w:rPr>
         <w:drawing>
-          <wp:inline distT="0" distB="0" distL="0" distR="0">
-            <wp:extent cx="6062980" cy="5690235"/>
+          <wp:anchor distT="0" distB="0" distL="114300" distR="114300" simplePos="0" relativeHeight="251660800" behindDoc="0" locked="0" layoutInCell="1" allowOverlap="1">
+            <wp:simplePos x="0" y="0"/>
+            <wp:positionH relativeFrom="column">
+              <wp:posOffset>-191770</wp:posOffset>
+            </wp:positionH>
+            <wp:positionV relativeFrom="paragraph">
+              <wp:posOffset>1435100</wp:posOffset>
+            </wp:positionV>
+            <wp:extent cx="6618605" cy="3891280"/>
             <wp:effectExtent l="0" t="0" r="0" b="0"/>
-            <wp:docPr id="6" name="image12.png"/>
-            <wp:cNvGraphicFramePr/>
+            <wp:wrapSquare wrapText="bothSides"/>
+            <wp:docPr id="11" name="Imagen 11"/>
+            <wp:cNvGraphicFramePr>
+              <a:graphicFrameLocks xmlns:a="http://schemas.openxmlformats.org/drawingml/2006/main" noChangeAspect="1"/>
+            </wp:cNvGraphicFramePr>
             <a:graphic xmlns:a="http://schemas.openxmlformats.org/drawingml/2006/main">
               <a:graphicData uri="http://schemas.openxmlformats.org/drawingml/2006/picture">
                 <pic:pic xmlns:pic="http://schemas.openxmlformats.org/drawingml/2006/picture">
                   <pic:nvPicPr>
-                    <pic:cNvPr id="0" name="image12.png"/>
-                    <pic:cNvPicPr preferRelativeResize="0"/>
+                    <pic:cNvPr id="1" name=""/>
+                    <pic:cNvPicPr/>
                   </pic:nvPicPr>
                   <pic:blipFill>
-                    <a:blip r:embed="rId12"/>
-                    <a:srcRect/>
+                    <a:blip r:embed="rId12">
+                      <a:extLst>
+                        <a:ext uri="{28A0092B-C50C-407E-A947-70E740481C1C}">
+                          <a14:useLocalDpi xmlns:a14="http://schemas.microsoft.com/office/drawing/2010/main" val="0"/>
+                        </a:ext>
+                      </a:extLst>
+                    </a:blip>
                     <a:stretch>
                       <a:fillRect/>
                     </a:stretch>
@@ -17445,19 +17597,33 @@
                   <pic:spPr>
                     <a:xfrm>
                       <a:off x="0" y="0"/>
-                      <a:ext cx="6062980" cy="5690235"/>
+                      <a:ext cx="6618605" cy="3891280"/>
                     </a:xfrm>
                     <a:prstGeom prst="rect">
                       <a:avLst/>
                     </a:prstGeom>
-                    <a:ln/>
                   </pic:spPr>
                 </pic:pic>
               </a:graphicData>
             </a:graphic>
-          </wp:inline>
+            <wp14:sizeRelH relativeFrom="page">
+              <wp14:pctWidth>0</wp14:pctWidth>
+            </wp14:sizeRelH>
+            <wp14:sizeRelV relativeFrom="page">
+              <wp14:pctHeight>0</wp14:pctHeight>
+            </wp14:sizeRelV>
+          </wp:anchor>
         </w:drawing>
       </w:r>
+      <w:r>
+        <w:rPr>
+          <w:sz w:val="24"/>
+          <w:szCs w:val="24"/>
+        </w:rPr>
+        <w:t>Clientes.</w:t>
+      </w:r>
+      <w:bookmarkStart w:id="3" w:name="_GoBack"/>
+      <w:bookmarkEnd w:id="3"/>
     </w:p>
     <w:p>
       <w:pPr>
@@ -17587,7 +17753,6 @@
           <w:sz w:val="24"/>
           <w:szCs w:val="24"/>
         </w:rPr>
-        <w:lastRenderedPageBreak/>
         <w:t>Definir el plan de gestión de configuración y mantenimiento del software.</w:t>
       </w:r>
     </w:p>
@@ -18454,7 +18619,6 @@
                 <w:sz w:val="24"/>
                 <w:szCs w:val="24"/>
               </w:rPr>
-              <w:lastRenderedPageBreak/>
               <w:t>Eliminar</w:t>
             </w:r>
           </w:p>
@@ -18489,7 +18653,6 @@
                 <w:sz w:val="24"/>
                 <w:szCs w:val="24"/>
               </w:rPr>
-              <w:lastRenderedPageBreak/>
               <w:t>Gerente de Proyecto</w:t>
             </w:r>
           </w:p>
@@ -19422,7 +19585,6 @@
           <w:sz w:val="24"/>
           <w:szCs w:val="24"/>
         </w:rPr>
-        <w:lastRenderedPageBreak/>
         <w:t xml:space="preserve">Tabla 17. </w:t>
       </w:r>
       <w:r>
@@ -19576,6 +19738,7 @@
           <w:sz w:val="24"/>
           <w:szCs w:val="24"/>
         </w:rPr>
+        <w:lastRenderedPageBreak/>
         <w:t>Contenido:</w:t>
       </w:r>
     </w:p>
@@ -20062,8 +20225,8 @@
           <w:szCs w:val="24"/>
         </w:rPr>
       </w:pPr>
-      <w:bookmarkStart w:id="3" w:name="_3znysh7" w:colFirst="0" w:colLast="0"/>
-      <w:bookmarkEnd w:id="3"/>
+      <w:bookmarkStart w:id="4" w:name="_3znysh7" w:colFirst="0" w:colLast="0"/>
+      <w:bookmarkEnd w:id="4"/>
     </w:p>
     <w:p>
       <w:pPr>
@@ -20074,8 +20237,8 @@
           <w:szCs w:val="24"/>
         </w:rPr>
       </w:pPr>
-      <w:bookmarkStart w:id="4" w:name="_2et92p0" w:colFirst="0" w:colLast="0"/>
-      <w:bookmarkEnd w:id="4"/>
+      <w:bookmarkStart w:id="5" w:name="_2et92p0" w:colFirst="0" w:colLast="0"/>
+      <w:bookmarkEnd w:id="5"/>
     </w:p>
     <w:p>
       <w:pPr>
@@ -20086,8 +20249,8 @@
           <w:szCs w:val="24"/>
         </w:rPr>
       </w:pPr>
-      <w:bookmarkStart w:id="5" w:name="_447j9ep4b1kc" w:colFirst="0" w:colLast="0"/>
-      <w:bookmarkEnd w:id="5"/>
+      <w:bookmarkStart w:id="6" w:name="_447j9ep4b1kc" w:colFirst="0" w:colLast="0"/>
+      <w:bookmarkEnd w:id="6"/>
       <w:r>
         <w:br w:type="page"/>
       </w:r>
@@ -20101,8 +20264,8 @@
           <w:szCs w:val="24"/>
         </w:rPr>
       </w:pPr>
-      <w:bookmarkStart w:id="6" w:name="_tyjcwt" w:colFirst="0" w:colLast="0"/>
-      <w:bookmarkEnd w:id="6"/>
+      <w:bookmarkStart w:id="7" w:name="_tyjcwt" w:colFirst="0" w:colLast="0"/>
+      <w:bookmarkEnd w:id="7"/>
       <w:r>
         <w:rPr>
           <w:b/>
@@ -20188,8 +20351,8 @@
                 <w:szCs w:val="24"/>
               </w:rPr>
             </w:pPr>
-            <w:bookmarkStart w:id="7" w:name="_3dy6vkm" w:colFirst="0" w:colLast="0"/>
-            <w:bookmarkEnd w:id="7"/>
+            <w:bookmarkStart w:id="8" w:name="_3dy6vkm" w:colFirst="0" w:colLast="0"/>
+            <w:bookmarkEnd w:id="8"/>
             <w:r>
               <w:rPr>
                 <w:b/>
@@ -21485,8 +21648,8 @@
           <w:szCs w:val="24"/>
         </w:rPr>
       </w:pPr>
-      <w:bookmarkStart w:id="8" w:name="_1t3h5sf" w:colFirst="0" w:colLast="0"/>
-      <w:bookmarkEnd w:id="8"/>
+      <w:bookmarkStart w:id="9" w:name="_1t3h5sf" w:colFirst="0" w:colLast="0"/>
+      <w:bookmarkEnd w:id="9"/>
     </w:p>
     <w:p>
       <w:pPr>
@@ -21507,8 +21670,8 @@
           <w:szCs w:val="24"/>
         </w:rPr>
       </w:pPr>
-      <w:bookmarkStart w:id="9" w:name="_fir7js25gzww" w:colFirst="0" w:colLast="0"/>
-      <w:bookmarkEnd w:id="9"/>
+      <w:bookmarkStart w:id="10" w:name="_fir7js25gzww" w:colFirst="0" w:colLast="0"/>
+      <w:bookmarkEnd w:id="10"/>
       <w:r>
         <w:br w:type="page"/>
       </w:r>
@@ -21522,8 +21685,8 @@
           <w:szCs w:val="24"/>
         </w:rPr>
       </w:pPr>
-      <w:bookmarkStart w:id="10" w:name="_4d34og8" w:colFirst="0" w:colLast="0"/>
-      <w:bookmarkEnd w:id="10"/>
+      <w:bookmarkStart w:id="11" w:name="_4d34og8" w:colFirst="0" w:colLast="0"/>
+      <w:bookmarkEnd w:id="11"/>
       <w:r>
         <w:rPr>
           <w:b/>
@@ -23049,8 +23212,8 @@
           <w:szCs w:val="24"/>
         </w:rPr>
       </w:pPr>
-      <w:bookmarkStart w:id="11" w:name="_2s8eyo1" w:colFirst="0" w:colLast="0"/>
-      <w:bookmarkEnd w:id="11"/>
+      <w:bookmarkStart w:id="12" w:name="_2s8eyo1" w:colFirst="0" w:colLast="0"/>
+      <w:bookmarkEnd w:id="12"/>
       <w:r>
         <w:rPr>
           <w:b/>
@@ -25957,8 +26120,8 @@
               <w:spacing w:line="360" w:lineRule="auto"/>
               <w:jc w:val="center"/>
             </w:pPr>
-            <w:bookmarkStart w:id="12" w:name="_17dp8vu" w:colFirst="0" w:colLast="0"/>
-            <w:bookmarkEnd w:id="12"/>
+            <w:bookmarkStart w:id="13" w:name="_17dp8vu" w:colFirst="0" w:colLast="0"/>
+            <w:bookmarkEnd w:id="13"/>
             <w:r>
               <w:rPr>
                 <w:b/>
@@ -27145,8 +27308,8 @@
               <w:spacing w:line="360" w:lineRule="auto"/>
               <w:jc w:val="center"/>
             </w:pPr>
-            <w:bookmarkStart w:id="13" w:name="_3rdcrjn" w:colFirst="0" w:colLast="0"/>
-            <w:bookmarkEnd w:id="13"/>
+            <w:bookmarkStart w:id="14" w:name="_3rdcrjn" w:colFirst="0" w:colLast="0"/>
+            <w:bookmarkEnd w:id="14"/>
             <w:r>
               <w:rPr>
                 <w:sz w:val="24"/>
@@ -31112,8 +31275,8 @@
               <w:spacing w:line="360" w:lineRule="auto"/>
               <w:jc w:val="center"/>
             </w:pPr>
-            <w:bookmarkStart w:id="14" w:name="_26in1rg" w:colFirst="0" w:colLast="0"/>
-            <w:bookmarkEnd w:id="14"/>
+            <w:bookmarkStart w:id="15" w:name="_26in1rg" w:colFirst="0" w:colLast="0"/>
+            <w:bookmarkEnd w:id="15"/>
             <w:r>
               <w:rPr>
                 <w:sz w:val="24"/>
@@ -45412,10 +45575,7 @@
               <w:spacing w:line="240" w:lineRule="auto"/>
             </w:pPr>
             <w:r>
-              <w:t>RAC_00</w:t>
-            </w:r>
-            <w:r>
-              <w:t>5</w:t>
+              <w:t>RAC_005</w:t>
             </w:r>
           </w:p>
         </w:tc>
@@ -45539,10 +45699,7 @@
               <w:spacing w:line="240" w:lineRule="auto"/>
             </w:pPr>
             <w:r>
-              <w:t xml:space="preserve">Listado de </w:t>
-            </w:r>
-            <w:r>
-              <w:t>cambios realizados a en un Caso de Uso</w:t>
+              <w:t>Listado de cambios realizados a en un Caso de Uso</w:t>
             </w:r>
           </w:p>
         </w:tc>
@@ -45604,10 +45761,7 @@
               <w:spacing w:line="240" w:lineRule="auto"/>
             </w:pPr>
             <w:r>
-              <w:t>Le brinda al auditor un listado de todos los</w:t>
-            </w:r>
-            <w:r>
-              <w:t xml:space="preserve"> cambios realizado en un Caso de uso para que el auditor pueda verificar que el flujo sea consistente y que los cambios realizados no hayan afectado demasiado el propósito del Caso de Uso.</w:t>
+              <w:t>Le brinda al auditor un listado de todos los cambios realizado en un Caso de uso para que el auditor pueda verificar que el flujo sea consistente y que los cambios realizados no hayan afectado demasiado el propósito del Caso de Uso.</w:t>
             </w:r>
           </w:p>
         </w:tc>
@@ -45860,25 +46014,10 @@
         <w:rPr>
           <w:b/>
         </w:rPr>
-        <w:t>Tabla 4</w:t>
+        <w:t>Tabla 44.</w:t>
       </w:r>
       <w:r>
-        <w:rPr>
-          <w:b/>
-        </w:rPr>
-        <w:t>4</w:t>
-      </w:r>
-      <w:r>
-        <w:rPr>
-          <w:b/>
-        </w:rPr>
-        <w:t>.</w:t>
-      </w:r>
-      <w:r>
-        <w:t xml:space="preserve"> Reporte de Auditoría 0</w:t>
-      </w:r>
-      <w:r>
-        <w:t>5</w:t>
+        <w:t xml:space="preserve"> Reporte de Auditoría 05</w:t>
       </w:r>
     </w:p>
     <w:p>
@@ -45970,10 +46109,7 @@
               <w:spacing w:line="240" w:lineRule="auto"/>
             </w:pPr>
             <w:r>
-              <w:t>RAC_00</w:t>
-            </w:r>
-            <w:r>
-              <w:t>6</w:t>
+              <w:t>RAC_006</w:t>
             </w:r>
           </w:p>
         </w:tc>
@@ -46097,10 +46233,7 @@
               <w:spacing w:line="240" w:lineRule="auto"/>
             </w:pPr>
             <w:r>
-              <w:t xml:space="preserve">Listado de </w:t>
-            </w:r>
-            <w:r>
-              <w:t xml:space="preserve">documentos </w:t>
+              <w:t xml:space="preserve">Listado de documentos </w:t>
             </w:r>
             <w:r>
               <w:t>de</w:t>
@@ -46168,10 +46301,7 @@
               <w:spacing w:line="240" w:lineRule="auto"/>
             </w:pPr>
             <w:r>
-              <w:t xml:space="preserve">Le brinda al auditor un listado </w:t>
-            </w:r>
-            <w:r>
-              <w:t>de todos los ítems que se deben encontrar en una línea base.</w:t>
+              <w:t>Le brinda al auditor un listado de todos los ítems que se deben encontrar en una línea base.</w:t>
             </w:r>
           </w:p>
         </w:tc>
@@ -46362,25 +46492,10 @@
         <w:rPr>
           <w:b/>
         </w:rPr>
-        <w:t>Tabla 4</w:t>
+        <w:t>Tabla 45.</w:t>
       </w:r>
       <w:r>
-        <w:rPr>
-          <w:b/>
-        </w:rPr>
-        <w:t>5</w:t>
-      </w:r>
-      <w:r>
-        <w:rPr>
-          <w:b/>
-        </w:rPr>
-        <w:t>.</w:t>
-      </w:r>
-      <w:r>
-        <w:t xml:space="preserve"> Reporte de Auditoría 0</w:t>
-      </w:r>
-      <w:r>
-        <w:t>6</w:t>
+        <w:t xml:space="preserve"> Reporte de Auditoría 06</w:t>
       </w:r>
     </w:p>
     <w:p>
@@ -46472,10 +46587,7 @@
               <w:spacing w:line="240" w:lineRule="auto"/>
             </w:pPr>
             <w:r>
-              <w:t>RAC_00</w:t>
-            </w:r>
-            <w:r>
-              <w:t>7</w:t>
+              <w:t>RAC_007</w:t>
             </w:r>
           </w:p>
         </w:tc>
@@ -46599,10 +46711,7 @@
               <w:spacing w:line="240" w:lineRule="auto"/>
             </w:pPr>
             <w:r>
-              <w:t xml:space="preserve">Listado de </w:t>
-            </w:r>
-            <w:r>
-              <w:t>herramientas utilizadas en la gestión de la configuración</w:t>
+              <w:t>Listado de herramientas utilizadas en la gestión de la configuración</w:t>
             </w:r>
           </w:p>
         </w:tc>
@@ -46664,10 +46773,7 @@
               <w:spacing w:line="240" w:lineRule="auto"/>
             </w:pPr>
             <w:r>
-              <w:t xml:space="preserve">Le brinda al auditor un listado </w:t>
-            </w:r>
-            <w:r>
-              <w:t>de todas las herramientas utilizadas durante la gestión de la configuración, para que el auditor pueda verificar si cumplen el uso establecido.</w:t>
+              <w:t>Le brinda al auditor un listado de todas las herramientas utilizadas durante la gestión de la configuración, para que el auditor pueda verificar si cumplen el uso establecido.</w:t>
             </w:r>
           </w:p>
         </w:tc>
@@ -46801,10 +46907,7 @@
               <w:contextualSpacing/>
             </w:pPr>
             <w:r>
-              <w:t xml:space="preserve">Nombre de </w:t>
-            </w:r>
-            <w:r>
-              <w:t>la herramienta</w:t>
+              <w:t>Nombre de la herramienta</w:t>
             </w:r>
           </w:p>
           <w:p>
@@ -46861,25 +46964,10 @@
         <w:rPr>
           <w:b/>
         </w:rPr>
-        <w:t>Tabla 4</w:t>
+        <w:t>Tabla 46.</w:t>
       </w:r>
       <w:r>
-        <w:rPr>
-          <w:b/>
-        </w:rPr>
-        <w:t>6</w:t>
-      </w:r>
-      <w:r>
-        <w:rPr>
-          <w:b/>
-        </w:rPr>
-        <w:t>.</w:t>
-      </w:r>
-      <w:r>
-        <w:t xml:space="preserve"> Reporte de Auditoría 0</w:t>
-      </w:r>
-      <w:r>
-        <w:t>7</w:t>
+        <w:t xml:space="preserve"> Reporte de Auditoría 07</w:t>
       </w:r>
     </w:p>
     <w:p>
@@ -46971,10 +47059,7 @@
               <w:spacing w:line="240" w:lineRule="auto"/>
             </w:pPr>
             <w:r>
-              <w:t>RAC_00</w:t>
-            </w:r>
-            <w:r>
-              <w:t>8</w:t>
+              <w:t>RAC_008</w:t>
             </w:r>
           </w:p>
         </w:tc>
@@ -47098,10 +47183,7 @@
               <w:spacing w:line="240" w:lineRule="auto"/>
             </w:pPr>
             <w:r>
-              <w:t xml:space="preserve">Listado de </w:t>
-            </w:r>
-            <w:r>
-              <w:t>librerías</w:t>
+              <w:t>Listado de librerías</w:t>
             </w:r>
           </w:p>
         </w:tc>
@@ -47163,10 +47245,7 @@
               <w:spacing w:line="240" w:lineRule="auto"/>
             </w:pPr>
             <w:r>
-              <w:t xml:space="preserve">Le brinda al auditor un listado de </w:t>
-            </w:r>
-            <w:r>
-              <w:t>las librerías que utiliza la empresa, para que el auditor pueda verificar si están siendo utilizadas según lo establece el plan de gestión de configuración.</w:t>
+              <w:t>Le brinda al auditor un listado de las librerías que utiliza la empresa, para que el auditor pueda verificar si están siendo utilizadas según lo establece el plan de gestión de configuración.</w:t>
             </w:r>
           </w:p>
         </w:tc>
@@ -47330,8 +47409,6 @@
             <w:r>
               <w:t>Bibliotecario</w:t>
             </w:r>
-            <w:bookmarkStart w:id="15" w:name="_GoBack"/>
-            <w:bookmarkEnd w:id="15"/>
           </w:p>
         </w:tc>
       </w:tr>
@@ -47348,10 +47425,7 @@
         <w:t>Tabla 46.</w:t>
       </w:r>
       <w:r>
-        <w:t xml:space="preserve"> Reporte de Auditoría 0</w:t>
-      </w:r>
-      <w:r>
-        <w:t>8</w:t>
+        <w:t xml:space="preserve"> Reporte de Auditoría 08</w:t>
       </w:r>
     </w:p>
     <w:p>
@@ -47531,7 +47605,7 @@
               <w:noProof/>
               <w:color w:val="666666"/>
             </w:rPr>
-            <w:t>35</w:t>
+            <w:t>16</w:t>
           </w:r>
           <w:r>
             <w:rPr>
@@ -47654,7 +47728,7 @@
             <w:rPr>
               <w:color w:val="666666"/>
             </w:rPr>
-            <w:t>Versión: 0.8</w:t>
+            <w:t>Versión: 0.9</w:t>
           </w:r>
         </w:p>
       </w:tc>
@@ -51811,9 +51885,7 @@
       <w:tblStyleRowBandSize w:val="1"/>
       <w:tblStyleColBandSize w:val="1"/>
       <w:tblCellMar>
-        <w:top w:w="0" w:type="dxa"/>
         <w:left w:w="60" w:type="dxa"/>
-        <w:bottom w:w="0" w:type="dxa"/>
         <w:right w:w="115" w:type="dxa"/>
       </w:tblCellMar>
     </w:tblPr>
@@ -51824,9 +51896,7 @@
       <w:tblStyleRowBandSize w:val="1"/>
       <w:tblStyleColBandSize w:val="1"/>
       <w:tblCellMar>
-        <w:top w:w="0" w:type="dxa"/>
         <w:left w:w="44" w:type="dxa"/>
-        <w:bottom w:w="0" w:type="dxa"/>
         <w:right w:w="115" w:type="dxa"/>
       </w:tblCellMar>
     </w:tblPr>
@@ -51837,9 +51907,7 @@
       <w:tblStyleRowBandSize w:val="1"/>
       <w:tblStyleColBandSize w:val="1"/>
       <w:tblCellMar>
-        <w:top w:w="0" w:type="dxa"/>
         <w:left w:w="44" w:type="dxa"/>
-        <w:bottom w:w="0" w:type="dxa"/>
         <w:right w:w="115" w:type="dxa"/>
       </w:tblCellMar>
     </w:tblPr>
@@ -51850,9 +51918,7 @@
       <w:tblStyleRowBandSize w:val="1"/>
       <w:tblStyleColBandSize w:val="1"/>
       <w:tblCellMar>
-        <w:top w:w="0" w:type="dxa"/>
         <w:left w:w="60" w:type="dxa"/>
-        <w:bottom w:w="0" w:type="dxa"/>
         <w:right w:w="115" w:type="dxa"/>
       </w:tblCellMar>
     </w:tblPr>
@@ -51863,9 +51929,7 @@
       <w:tblStyleRowBandSize w:val="1"/>
       <w:tblStyleColBandSize w:val="1"/>
       <w:tblCellMar>
-        <w:top w:w="0" w:type="dxa"/>
         <w:left w:w="70" w:type="dxa"/>
-        <w:bottom w:w="0" w:type="dxa"/>
         <w:right w:w="115" w:type="dxa"/>
       </w:tblCellMar>
     </w:tblPr>
@@ -51876,9 +51940,7 @@
       <w:tblStyleRowBandSize w:val="1"/>
       <w:tblStyleColBandSize w:val="1"/>
       <w:tblCellMar>
-        <w:top w:w="0" w:type="dxa"/>
         <w:left w:w="70" w:type="dxa"/>
-        <w:bottom w:w="0" w:type="dxa"/>
         <w:right w:w="115" w:type="dxa"/>
       </w:tblCellMar>
     </w:tblPr>
@@ -51889,9 +51951,7 @@
       <w:tblStyleRowBandSize w:val="1"/>
       <w:tblStyleColBandSize w:val="1"/>
       <w:tblCellMar>
-        <w:top w:w="0" w:type="dxa"/>
         <w:left w:w="80" w:type="dxa"/>
-        <w:bottom w:w="0" w:type="dxa"/>
         <w:right w:w="115" w:type="dxa"/>
       </w:tblCellMar>
     </w:tblPr>
@@ -51902,9 +51962,7 @@
       <w:tblStyleRowBandSize w:val="1"/>
       <w:tblStyleColBandSize w:val="1"/>
       <w:tblCellMar>
-        <w:top w:w="0" w:type="dxa"/>
         <w:left w:w="80" w:type="dxa"/>
-        <w:bottom w:w="0" w:type="dxa"/>
         <w:right w:w="115" w:type="dxa"/>
       </w:tblCellMar>
     </w:tblPr>
@@ -51915,9 +51973,7 @@
       <w:tblStyleRowBandSize w:val="1"/>
       <w:tblStyleColBandSize w:val="1"/>
       <w:tblCellMar>
-        <w:top w:w="0" w:type="dxa"/>
         <w:left w:w="70" w:type="dxa"/>
-        <w:bottom w:w="0" w:type="dxa"/>
         <w:right w:w="115" w:type="dxa"/>
       </w:tblCellMar>
     </w:tblPr>
@@ -51928,9 +51984,7 @@
       <w:tblStyleRowBandSize w:val="1"/>
       <w:tblStyleColBandSize w:val="1"/>
       <w:tblCellMar>
-        <w:top w:w="0" w:type="dxa"/>
         <w:left w:w="70" w:type="dxa"/>
-        <w:bottom w:w="0" w:type="dxa"/>
         <w:right w:w="115" w:type="dxa"/>
       </w:tblCellMar>
     </w:tblPr>
@@ -51941,9 +51995,7 @@
       <w:tblStyleRowBandSize w:val="1"/>
       <w:tblStyleColBandSize w:val="1"/>
       <w:tblCellMar>
-        <w:top w:w="0" w:type="dxa"/>
         <w:left w:w="70" w:type="dxa"/>
-        <w:bottom w:w="0" w:type="dxa"/>
         <w:right w:w="115" w:type="dxa"/>
       </w:tblCellMar>
     </w:tblPr>
@@ -51954,9 +52006,7 @@
       <w:tblStyleRowBandSize w:val="1"/>
       <w:tblStyleColBandSize w:val="1"/>
       <w:tblCellMar>
-        <w:top w:w="0" w:type="dxa"/>
         <w:left w:w="80" w:type="dxa"/>
-        <w:bottom w:w="0" w:type="dxa"/>
         <w:right w:w="115" w:type="dxa"/>
       </w:tblCellMar>
     </w:tblPr>
@@ -51967,9 +52017,7 @@
       <w:tblStyleRowBandSize w:val="1"/>
       <w:tblStyleColBandSize w:val="1"/>
       <w:tblCellMar>
-        <w:top w:w="0" w:type="dxa"/>
         <w:left w:w="80" w:type="dxa"/>
-        <w:bottom w:w="0" w:type="dxa"/>
         <w:right w:w="115" w:type="dxa"/>
       </w:tblCellMar>
     </w:tblPr>
@@ -51980,9 +52028,7 @@
       <w:tblStyleRowBandSize w:val="1"/>
       <w:tblStyleColBandSize w:val="1"/>
       <w:tblCellMar>
-        <w:top w:w="0" w:type="dxa"/>
         <w:left w:w="70" w:type="dxa"/>
-        <w:bottom w:w="0" w:type="dxa"/>
         <w:right w:w="115" w:type="dxa"/>
       </w:tblCellMar>
     </w:tblPr>
@@ -51993,9 +52039,7 @@
       <w:tblStyleRowBandSize w:val="1"/>
       <w:tblStyleColBandSize w:val="1"/>
       <w:tblCellMar>
-        <w:top w:w="0" w:type="dxa"/>
         <w:left w:w="70" w:type="dxa"/>
-        <w:bottom w:w="0" w:type="dxa"/>
         <w:right w:w="115" w:type="dxa"/>
       </w:tblCellMar>
     </w:tblPr>
@@ -52006,9 +52050,7 @@
       <w:tblStyleRowBandSize w:val="1"/>
       <w:tblStyleColBandSize w:val="1"/>
       <w:tblCellMar>
-        <w:top w:w="0" w:type="dxa"/>
         <w:left w:w="70" w:type="dxa"/>
-        <w:bottom w:w="0" w:type="dxa"/>
         <w:right w:w="115" w:type="dxa"/>
       </w:tblCellMar>
     </w:tblPr>
@@ -52019,9 +52061,7 @@
       <w:tblStyleRowBandSize w:val="1"/>
       <w:tblStyleColBandSize w:val="1"/>
       <w:tblCellMar>
-        <w:top w:w="0" w:type="dxa"/>
         <w:left w:w="80" w:type="dxa"/>
-        <w:bottom w:w="0" w:type="dxa"/>
         <w:right w:w="115" w:type="dxa"/>
       </w:tblCellMar>
     </w:tblPr>
@@ -52032,9 +52072,7 @@
       <w:tblStyleRowBandSize w:val="1"/>
       <w:tblStyleColBandSize w:val="1"/>
       <w:tblCellMar>
-        <w:top w:w="0" w:type="dxa"/>
         <w:left w:w="80" w:type="dxa"/>
-        <w:bottom w:w="0" w:type="dxa"/>
         <w:right w:w="115" w:type="dxa"/>
       </w:tblCellMar>
     </w:tblPr>
@@ -52045,9 +52083,7 @@
       <w:tblStyleRowBandSize w:val="1"/>
       <w:tblStyleColBandSize w:val="1"/>
       <w:tblCellMar>
-        <w:top w:w="0" w:type="dxa"/>
         <w:left w:w="80" w:type="dxa"/>
-        <w:bottom w:w="0" w:type="dxa"/>
         <w:right w:w="115" w:type="dxa"/>
       </w:tblCellMar>
     </w:tblPr>
@@ -52058,9 +52094,7 @@
       <w:tblStyleRowBandSize w:val="1"/>
       <w:tblStyleColBandSize w:val="1"/>
       <w:tblCellMar>
-        <w:top w:w="0" w:type="dxa"/>
         <w:left w:w="80" w:type="dxa"/>
-        <w:bottom w:w="0" w:type="dxa"/>
         <w:right w:w="115" w:type="dxa"/>
       </w:tblCellMar>
     </w:tblPr>
@@ -52071,9 +52105,7 @@
       <w:tblStyleRowBandSize w:val="1"/>
       <w:tblStyleColBandSize w:val="1"/>
       <w:tblCellMar>
-        <w:top w:w="0" w:type="dxa"/>
         <w:left w:w="80" w:type="dxa"/>
-        <w:bottom w:w="0" w:type="dxa"/>
         <w:right w:w="115" w:type="dxa"/>
       </w:tblCellMar>
     </w:tblPr>
@@ -52084,9 +52116,7 @@
       <w:tblStyleRowBandSize w:val="1"/>
       <w:tblStyleColBandSize w:val="1"/>
       <w:tblCellMar>
-        <w:top w:w="0" w:type="dxa"/>
         <w:left w:w="115" w:type="dxa"/>
-        <w:bottom w:w="0" w:type="dxa"/>
         <w:right w:w="115" w:type="dxa"/>
       </w:tblCellMar>
     </w:tblPr>
@@ -52097,9 +52127,7 @@
       <w:tblStyleRowBandSize w:val="1"/>
       <w:tblStyleColBandSize w:val="1"/>
       <w:tblCellMar>
-        <w:top w:w="0" w:type="dxa"/>
         <w:left w:w="115" w:type="dxa"/>
-        <w:bottom w:w="0" w:type="dxa"/>
         <w:right w:w="115" w:type="dxa"/>
       </w:tblCellMar>
     </w:tblPr>
@@ -52110,9 +52138,7 @@
       <w:tblStyleRowBandSize w:val="1"/>
       <w:tblStyleColBandSize w:val="1"/>
       <w:tblCellMar>
-        <w:top w:w="0" w:type="dxa"/>
         <w:left w:w="115" w:type="dxa"/>
-        <w:bottom w:w="0" w:type="dxa"/>
         <w:right w:w="115" w:type="dxa"/>
       </w:tblCellMar>
     </w:tblPr>
@@ -52123,9 +52149,7 @@
       <w:tblStyleRowBandSize w:val="1"/>
       <w:tblStyleColBandSize w:val="1"/>
       <w:tblCellMar>
-        <w:top w:w="0" w:type="dxa"/>
         <w:left w:w="115" w:type="dxa"/>
-        <w:bottom w:w="0" w:type="dxa"/>
         <w:right w:w="115" w:type="dxa"/>
       </w:tblCellMar>
     </w:tblPr>
@@ -52136,9 +52160,7 @@
       <w:tblStyleRowBandSize w:val="1"/>
       <w:tblStyleColBandSize w:val="1"/>
       <w:tblCellMar>
-        <w:top w:w="0" w:type="dxa"/>
         <w:left w:w="103" w:type="dxa"/>
-        <w:bottom w:w="0" w:type="dxa"/>
         <w:right w:w="115" w:type="dxa"/>
       </w:tblCellMar>
     </w:tblPr>
@@ -52149,9 +52171,7 @@
       <w:tblStyleRowBandSize w:val="1"/>
       <w:tblStyleColBandSize w:val="1"/>
       <w:tblCellMar>
-        <w:top w:w="0" w:type="dxa"/>
         <w:left w:w="115" w:type="dxa"/>
-        <w:bottom w:w="0" w:type="dxa"/>
         <w:right w:w="115" w:type="dxa"/>
       </w:tblCellMar>
     </w:tblPr>
@@ -52162,9 +52182,7 @@
       <w:tblStyleRowBandSize w:val="1"/>
       <w:tblStyleColBandSize w:val="1"/>
       <w:tblCellMar>
-        <w:top w:w="0" w:type="dxa"/>
         <w:left w:w="115" w:type="dxa"/>
-        <w:bottom w:w="0" w:type="dxa"/>
         <w:right w:w="115" w:type="dxa"/>
       </w:tblCellMar>
     </w:tblPr>
@@ -52175,9 +52193,7 @@
       <w:tblStyleRowBandSize w:val="1"/>
       <w:tblStyleColBandSize w:val="1"/>
       <w:tblCellMar>
-        <w:top w:w="0" w:type="dxa"/>
         <w:left w:w="103" w:type="dxa"/>
-        <w:bottom w:w="0" w:type="dxa"/>
         <w:right w:w="115" w:type="dxa"/>
       </w:tblCellMar>
     </w:tblPr>
@@ -52734,9 +52750,7 @@
       <w:tblStyleRowBandSize w:val="1"/>
       <w:tblStyleColBandSize w:val="1"/>
       <w:tblCellMar>
-        <w:top w:w="0" w:type="dxa"/>
         <w:left w:w="60" w:type="dxa"/>
-        <w:bottom w:w="0" w:type="dxa"/>
         <w:right w:w="115" w:type="dxa"/>
       </w:tblCellMar>
     </w:tblPr>
@@ -52747,12 +52761,54 @@
       <w:tblStyleRowBandSize w:val="1"/>
       <w:tblStyleColBandSize w:val="1"/>
       <w:tblCellMar>
-        <w:top w:w="0" w:type="dxa"/>
         <w:left w:w="60" w:type="dxa"/>
-        <w:bottom w:w="0" w:type="dxa"/>
         <w:right w:w="115" w:type="dxa"/>
       </w:tblCellMar>
     </w:tblPr>
+  </w:style>
+  <w:style w:type="paragraph" w:styleId="Encabezado">
+    <w:name w:val="header"/>
+    <w:basedOn w:val="Normal"/>
+    <w:link w:val="EncabezadoCar"/>
+    <w:uiPriority w:val="99"/>
+    <w:unhideWhenUsed/>
+    <w:rsid w:val="00C706FE"/>
+    <w:pPr>
+      <w:tabs>
+        <w:tab w:val="center" w:pos="4252"/>
+        <w:tab w:val="right" w:pos="8504"/>
+      </w:tabs>
+      <w:spacing w:line="240" w:lineRule="auto"/>
+    </w:pPr>
+  </w:style>
+  <w:style w:type="character" w:customStyle="1" w:styleId="EncabezadoCar">
+    <w:name w:val="Encabezado Car"/>
+    <w:basedOn w:val="Fuentedeprrafopredeter"/>
+    <w:link w:val="Encabezado"/>
+    <w:uiPriority w:val="99"/>
+    <w:rsid w:val="00C706FE"/>
+  </w:style>
+  <w:style w:type="paragraph" w:styleId="Piedepgina">
+    <w:name w:val="footer"/>
+    <w:basedOn w:val="Normal"/>
+    <w:link w:val="PiedepginaCar"/>
+    <w:uiPriority w:val="99"/>
+    <w:unhideWhenUsed/>
+    <w:rsid w:val="00C706FE"/>
+    <w:pPr>
+      <w:tabs>
+        <w:tab w:val="center" w:pos="4252"/>
+        <w:tab w:val="right" w:pos="8504"/>
+      </w:tabs>
+      <w:spacing w:line="240" w:lineRule="auto"/>
+    </w:pPr>
+  </w:style>
+  <w:style w:type="character" w:customStyle="1" w:styleId="PiedepginaCar">
+    <w:name w:val="Pie de página Car"/>
+    <w:basedOn w:val="Fuentedeprrafopredeter"/>
+    <w:link w:val="Piedepgina"/>
+    <w:uiPriority w:val="99"/>
+    <w:rsid w:val="00C706FE"/>
   </w:style>
 </w:styles>
 </file>

</xml_diff>